<commit_message>
New paragraphs in ITPD
</commit_message>
<xml_diff>
--- a/4. Integration Test Plan Document (working space)/Integration Test Plan Document.docx
+++ b/4. Integration Test Plan Document (working space)/Integration Test Plan Document.docx
@@ -534,7 +534,7 @@
       <w:pPr>
         <w:pStyle w:val="Titolo1"/>
       </w:pPr>
-      <w:bookmarkStart w:id="0" w:name="_Toc440014756"/>
+      <w:bookmarkStart w:id="0" w:name="_Toc440044698"/>
       <w:r>
         <w:lastRenderedPageBreak/>
         <w:t>Introduction</w:t>
@@ -549,7 +549,7 @@
           <w:numId w:val="26"/>
         </w:numPr>
       </w:pPr>
-      <w:bookmarkStart w:id="1" w:name="_Toc440014757"/>
+      <w:bookmarkStart w:id="1" w:name="_Toc440044699"/>
       <w:r>
         <w:t>Table of contents</w:t>
       </w:r>
@@ -632,7 +632,7 @@
         <w:rPr>
           <w:noProof/>
         </w:rPr>
-        <w:instrText xml:space="preserve"> PAGEREF _Toc440014756 \h </w:instrText>
+        <w:instrText xml:space="preserve"> PAGEREF _Toc440044698 \h </w:instrText>
       </w:r>
       <w:r>
         <w:rPr>
@@ -705,7 +705,7 @@
         <w:rPr>
           <w:noProof/>
         </w:rPr>
-        <w:instrText xml:space="preserve"> PAGEREF _Toc440014757 \h </w:instrText>
+        <w:instrText xml:space="preserve"> PAGEREF _Toc440044699 \h </w:instrText>
       </w:r>
       <w:r>
         <w:rPr>
@@ -778,7 +778,7 @@
         <w:rPr>
           <w:noProof/>
         </w:rPr>
-        <w:instrText xml:space="preserve"> PAGEREF _Toc440014758 \h </w:instrText>
+        <w:instrText xml:space="preserve"> PAGEREF _Toc440044700 \h </w:instrText>
       </w:r>
       <w:r>
         <w:rPr>
@@ -851,7 +851,7 @@
         <w:rPr>
           <w:noProof/>
         </w:rPr>
-        <w:instrText xml:space="preserve"> PAGEREF _Toc440014759 \h </w:instrText>
+        <w:instrText xml:space="preserve"> PAGEREF _Toc440044701 \h </w:instrText>
       </w:r>
       <w:r>
         <w:rPr>
@@ -924,7 +924,7 @@
         <w:rPr>
           <w:noProof/>
         </w:rPr>
-        <w:instrText xml:space="preserve"> PAGEREF _Toc440014760 \h </w:instrText>
+        <w:instrText xml:space="preserve"> PAGEREF _Toc440044702 \h </w:instrText>
       </w:r>
       <w:r>
         <w:rPr>
@@ -997,7 +997,7 @@
         <w:rPr>
           <w:noProof/>
         </w:rPr>
-        <w:instrText xml:space="preserve"> PAGEREF _Toc440014761 \h </w:instrText>
+        <w:instrText xml:space="preserve"> PAGEREF _Toc440044703 \h </w:instrText>
       </w:r>
       <w:r>
         <w:rPr>
@@ -1014,7 +1014,7 @@
         <w:rPr>
           <w:noProof/>
         </w:rPr>
-        <w:t>4</w:t>
+        <w:t>5</w:t>
       </w:r>
       <w:r>
         <w:rPr>
@@ -1070,7 +1070,7 @@
         <w:rPr>
           <w:noProof/>
         </w:rPr>
-        <w:instrText xml:space="preserve"> PAGEREF _Toc440014762 \h </w:instrText>
+        <w:instrText xml:space="preserve"> PAGEREF _Toc440044704 \h </w:instrText>
       </w:r>
       <w:r>
         <w:rPr>
@@ -1143,7 +1143,7 @@
         <w:rPr>
           <w:noProof/>
         </w:rPr>
-        <w:instrText xml:space="preserve"> PAGEREF _Toc440014763 \h </w:instrText>
+        <w:instrText xml:space="preserve"> PAGEREF _Toc440044705 \h </w:instrText>
       </w:r>
       <w:r>
         <w:rPr>
@@ -1198,7 +1198,7 @@
         <w:rPr>
           <w:noProof/>
         </w:rPr>
-        <w:t>Elements to be Integrated</w:t>
+        <w:t>Elements to be integrated</w:t>
       </w:r>
       <w:r>
         <w:rPr>
@@ -1216,7 +1216,7 @@
         <w:rPr>
           <w:noProof/>
         </w:rPr>
-        <w:instrText xml:space="preserve"> PAGEREF _Toc440014764 \h </w:instrText>
+        <w:instrText xml:space="preserve"> PAGEREF _Toc440044706 \h </w:instrText>
       </w:r>
       <w:r>
         <w:rPr>
@@ -1289,7 +1289,7 @@
         <w:rPr>
           <w:noProof/>
         </w:rPr>
-        <w:instrText xml:space="preserve"> PAGEREF _Toc440014765 \h </w:instrText>
+        <w:instrText xml:space="preserve"> PAGEREF _Toc440044707 \h </w:instrText>
       </w:r>
       <w:r>
         <w:rPr>
@@ -1306,7 +1306,7 @@
         <w:rPr>
           <w:noProof/>
         </w:rPr>
-        <w:t>5</w:t>
+        <w:t>6</w:t>
       </w:r>
       <w:r>
         <w:rPr>
@@ -1362,7 +1362,7 @@
         <w:rPr>
           <w:noProof/>
         </w:rPr>
-        <w:instrText xml:space="preserve"> PAGEREF _Toc440014766 \h </w:instrText>
+        <w:instrText xml:space="preserve"> PAGEREF _Toc440044708 \h </w:instrText>
       </w:r>
       <w:r>
         <w:rPr>
@@ -1379,7 +1379,7 @@
         <w:rPr>
           <w:noProof/>
         </w:rPr>
-        <w:t>5</w:t>
+        <w:t>6</w:t>
       </w:r>
       <w:r>
         <w:rPr>
@@ -1435,7 +1435,7 @@
         <w:rPr>
           <w:noProof/>
         </w:rPr>
-        <w:instrText xml:space="preserve"> PAGEREF _Toc440014767 \h </w:instrText>
+        <w:instrText xml:space="preserve"> PAGEREF _Toc440044709 \h </w:instrText>
       </w:r>
       <w:r>
         <w:rPr>
@@ -1452,7 +1452,7 @@
         <w:rPr>
           <w:noProof/>
         </w:rPr>
-        <w:t>5</w:t>
+        <w:t>6</w:t>
       </w:r>
       <w:r>
         <w:rPr>
@@ -1508,7 +1508,7 @@
         <w:rPr>
           <w:noProof/>
         </w:rPr>
-        <w:instrText xml:space="preserve"> PAGEREF _Toc440014768 \h </w:instrText>
+        <w:instrText xml:space="preserve"> PAGEREF _Toc440044710 \h </w:instrText>
       </w:r>
       <w:r>
         <w:rPr>
@@ -1525,7 +1525,7 @@
         <w:rPr>
           <w:noProof/>
         </w:rPr>
-        <w:t>5</w:t>
+        <w:t>6</w:t>
       </w:r>
       <w:r>
         <w:rPr>
@@ -1581,7 +1581,7 @@
         <w:rPr>
           <w:noProof/>
         </w:rPr>
-        <w:instrText xml:space="preserve"> PAGEREF _Toc440014769 \h </w:instrText>
+        <w:instrText xml:space="preserve"> PAGEREF _Toc440044711 \h </w:instrText>
       </w:r>
       <w:r>
         <w:rPr>
@@ -1598,7 +1598,7 @@
         <w:rPr>
           <w:noProof/>
         </w:rPr>
-        <w:t>5</w:t>
+        <w:t>7</w:t>
       </w:r>
       <w:r>
         <w:rPr>
@@ -1654,7 +1654,7 @@
         <w:rPr>
           <w:noProof/>
         </w:rPr>
-        <w:instrText xml:space="preserve"> PAGEREF _Toc440014770 \h </w:instrText>
+        <w:instrText xml:space="preserve"> PAGEREF _Toc440044712 \h </w:instrText>
       </w:r>
       <w:r>
         <w:rPr>
@@ -1671,7 +1671,7 @@
         <w:rPr>
           <w:noProof/>
         </w:rPr>
-        <w:t>5</w:t>
+        <w:t>7</w:t>
       </w:r>
       <w:r>
         <w:rPr>
@@ -1727,7 +1727,7 @@
         <w:rPr>
           <w:noProof/>
         </w:rPr>
-        <w:instrText xml:space="preserve"> PAGEREF _Toc440014771 \h </w:instrText>
+        <w:instrText xml:space="preserve"> PAGEREF _Toc440044713 \h </w:instrText>
       </w:r>
       <w:r>
         <w:rPr>
@@ -1744,7 +1744,7 @@
         <w:rPr>
           <w:noProof/>
         </w:rPr>
-        <w:t>6</w:t>
+        <w:t>7</w:t>
       </w:r>
       <w:r>
         <w:rPr>
@@ -1822,7 +1822,7 @@
       <w:pPr>
         <w:pStyle w:val="Titolo2"/>
       </w:pPr>
-      <w:bookmarkStart w:id="2" w:name="_Toc440014758"/>
+      <w:bookmarkStart w:id="2" w:name="_Toc440044700"/>
       <w:r>
         <w:lastRenderedPageBreak/>
         <w:t>Revision History</w:t>
@@ -1977,18 +1977,14 @@
       </w:tr>
       <w:tr>
         <w:trPr>
+          <w:trHeight w:val="1202"/>
           <w:jc w:val="center"/>
         </w:trPr>
         <w:tc>
           <w:tcPr>
             <w:tcW w:w="2490" w:type="dxa"/>
+            <w:vAlign w:val="center"/>
           </w:tcPr>
-          <w:p>
-            <w:pPr>
-              <w:pStyle w:val="TestoNormale"/>
-              <w:jc w:val="center"/>
-            </w:pPr>
-          </w:p>
           <w:p>
             <w:pPr>
               <w:pStyle w:val="TestoNormale"/>
@@ -1998,41 +1994,27 @@
               <w:t>1.0</w:t>
             </w:r>
           </w:p>
-          <w:p/>
         </w:tc>
         <w:tc>
           <w:tcPr>
             <w:tcW w:w="2490" w:type="dxa"/>
+            <w:vAlign w:val="center"/>
           </w:tcPr>
           <w:p>
             <w:pPr>
               <w:pStyle w:val="TestoNormale"/>
               <w:jc w:val="center"/>
             </w:pPr>
-          </w:p>
-          <w:p>
-            <w:pPr>
-              <w:pStyle w:val="TestoNormale"/>
-              <w:jc w:val="center"/>
-            </w:pPr>
             <w:r>
-              <w:t>21/01/2</w:t>
-            </w:r>
-            <w:r>
-              <w:t>016</w:t>
+              <w:t>21/01/2016</w:t>
             </w:r>
           </w:p>
         </w:tc>
         <w:tc>
           <w:tcPr>
             <w:tcW w:w="2670" w:type="dxa"/>
+            <w:vAlign w:val="center"/>
           </w:tcPr>
-          <w:p>
-            <w:pPr>
-              <w:pStyle w:val="TestoNormale"/>
-              <w:jc w:val="center"/>
-            </w:pPr>
-          </w:p>
           <w:p>
             <w:pPr>
               <w:pStyle w:val="TestoNormale"/>
@@ -2041,42 +2023,19 @@
             <w:r>
               <w:t>Andrea Martino,</w:t>
             </w:r>
-          </w:p>
-          <w:p>
-            <w:pPr>
-              <w:jc w:val="center"/>
-              <w:rPr>
-                <w:rFonts w:ascii="Cambria" w:hAnsi="Cambria"/>
-                <w:sz w:val="24"/>
-              </w:rPr>
-            </w:pPr>
             <w:r>
-              <w:rPr>
-                <w:rFonts w:ascii="Cambria" w:hAnsi="Cambria"/>
-                <w:sz w:val="24"/>
-              </w:rPr>
+              <w:t xml:space="preserve"> </w:t>
+            </w:r>
+            <w:r>
               <w:t>Francesco Marchesani</w:t>
             </w:r>
-          </w:p>
-          <w:p>
-            <w:pPr>
-              <w:jc w:val="center"/>
-              <w:rPr>
-                <w:rFonts w:ascii="Cambria" w:hAnsi="Cambria"/>
-              </w:rPr>
-            </w:pPr>
           </w:p>
         </w:tc>
         <w:tc>
           <w:tcPr>
             <w:tcW w:w="2312" w:type="dxa"/>
+            <w:vAlign w:val="center"/>
           </w:tcPr>
-          <w:p>
-            <w:pPr>
-              <w:pStyle w:val="TestoNormale"/>
-              <w:jc w:val="center"/>
-            </w:pPr>
-          </w:p>
           <w:p>
             <w:pPr>
               <w:pStyle w:val="TestoNormale"/>
@@ -2084,6 +2043,9 @@
             </w:pPr>
             <w:r>
               <w:t>Document</w:t>
+            </w:r>
+            <w:r>
+              <w:t xml:space="preserve"> </w:t>
             </w:r>
           </w:p>
           <w:p>
@@ -2107,7 +2069,7 @@
       <w:pPr>
         <w:pStyle w:val="Titolo2"/>
       </w:pPr>
-      <w:bookmarkStart w:id="3" w:name="_Toc440014759"/>
+      <w:bookmarkStart w:id="3" w:name="_Toc440044701"/>
       <w:r>
         <w:t>Purpose and Scope</w:t>
       </w:r>
@@ -2387,7 +2349,7 @@
           <w:szCs w:val="24"/>
         </w:rPr>
         <w:drawing>
-          <wp:anchor distT="0" distB="0" distL="114300" distR="114300" simplePos="0" relativeHeight="251658240" behindDoc="0" locked="0" layoutInCell="1" allowOverlap="1" wp14:anchorId="63982CB7" wp14:editId="69D204EA">
+          <wp:anchor distT="0" distB="0" distL="114300" distR="114300" simplePos="0" relativeHeight="251658240" behindDoc="0" locked="0" layoutInCell="1" allowOverlap="1" wp14:anchorId="63982CB7" wp14:editId="62142DA3">
             <wp:simplePos x="0" y="0"/>
             <wp:positionH relativeFrom="column">
               <wp:posOffset>379209</wp:posOffset>
@@ -2597,10 +2559,7 @@
         <w:t>Requirements Analysis and Specification Document</w:t>
       </w:r>
       <w:r>
-        <w:t>.</w:t>
-      </w:r>
-      <w:r>
-        <w:t xml:space="preserve"> </w:t>
+        <w:t xml:space="preserve">. </w:t>
       </w:r>
     </w:p>
     <w:p>
@@ -2651,7 +2610,7 @@
       <w:pPr>
         <w:pStyle w:val="Titolo2"/>
       </w:pPr>
-      <w:bookmarkStart w:id="4" w:name="_Toc440014760"/>
+      <w:bookmarkStart w:id="4" w:name="_Toc440044702"/>
       <w:r>
         <w:t>List of Definitions and Abbreviations</w:t>
       </w:r>
@@ -2785,6 +2744,384 @@
     </w:p>
     <w:p>
       <w:pPr>
+        <w:pStyle w:val="TestoNormale"/>
+        <w:numPr>
+          <w:ilvl w:val="0"/>
+          <w:numId w:val="29"/>
+        </w:numPr>
+      </w:pPr>
+      <w:r>
+        <w:rPr>
+          <w:b/>
+        </w:rPr>
+        <w:t>IDE</w:t>
+      </w:r>
+      <w:r>
+        <w:t xml:space="preserve">: Integrated Development Environment </w:t>
+      </w:r>
+    </w:p>
+    <w:p>
+      <w:pPr>
+        <w:pStyle w:val="Paragrafoelenco"/>
+        <w:numPr>
+          <w:ilvl w:val="0"/>
+          <w:numId w:val="29"/>
+        </w:numPr>
+        <w:rPr>
+          <w:rFonts w:ascii="Cambria" w:hAnsi="Cambria"/>
+          <w:sz w:val="24"/>
+        </w:rPr>
+      </w:pPr>
+      <w:r>
+        <w:rPr>
+          <w:rFonts w:ascii="Cambria" w:hAnsi="Cambria"/>
+          <w:b/>
+          <w:sz w:val="24"/>
+        </w:rPr>
+        <w:t>mockito</w:t>
+      </w:r>
+      <w:r>
+        <w:rPr>
+          <w:rFonts w:ascii="Cambria" w:hAnsi="Cambria"/>
+          <w:sz w:val="24"/>
+        </w:rPr>
+        <w:t xml:space="preserve">: </w:t>
+      </w:r>
+      <w:r>
+        <w:rPr>
+          <w:rFonts w:ascii="Cambria" w:hAnsi="Cambria"/>
+          <w:sz w:val="24"/>
+        </w:rPr>
+        <w:t xml:space="preserve">tool for mockups creation (useful in </w:t>
+      </w:r>
+      <w:r>
+        <w:rPr>
+          <w:rFonts w:ascii="Cambria" w:hAnsi="Cambria"/>
+          <w:i/>
+          <w:sz w:val="24"/>
+        </w:rPr>
+        <w:t>Unit Testing</w:t>
+      </w:r>
+      <w:r>
+        <w:rPr>
+          <w:rFonts w:ascii="Cambria" w:hAnsi="Cambria"/>
+          <w:sz w:val="24"/>
+        </w:rPr>
+        <w:t>)</w:t>
+      </w:r>
+      <w:r>
+        <w:rPr>
+          <w:rFonts w:ascii="Cambria" w:hAnsi="Cambria"/>
+          <w:sz w:val="24"/>
+        </w:rPr>
+        <w:t>.</w:t>
+      </w:r>
+    </w:p>
+    <w:p>
+      <w:pPr>
+        <w:pStyle w:val="Paragrafoelenco"/>
+        <w:numPr>
+          <w:ilvl w:val="0"/>
+          <w:numId w:val="29"/>
+        </w:numPr>
+        <w:jc w:val="both"/>
+        <w:rPr>
+          <w:rFonts w:ascii="Cambria" w:hAnsi="Cambria"/>
+          <w:sz w:val="24"/>
+        </w:rPr>
+      </w:pPr>
+      <w:r>
+        <w:rPr>
+          <w:rFonts w:ascii="Cambria" w:hAnsi="Cambria"/>
+          <w:b/>
+          <w:sz w:val="24"/>
+        </w:rPr>
+        <w:t>Unit Testing (UT)</w:t>
+      </w:r>
+      <w:r>
+        <w:rPr>
+          <w:rFonts w:ascii="Cambria" w:hAnsi="Cambria"/>
+          <w:sz w:val="24"/>
+        </w:rPr>
+        <w:t xml:space="preserve">: </w:t>
+      </w:r>
+      <w:r>
+        <w:rPr>
+          <w:rFonts w:ascii="Cambria" w:hAnsi="Cambria"/>
+          <w:sz w:val="24"/>
+        </w:rPr>
+        <w:t>a software testing method by which individual units of source code, sets of one or more computer program modules together with associated control data, usage procedures, and operating procedures, are tested to determine whether they are fit for use.</w:t>
+      </w:r>
+    </w:p>
+    <w:p>
+      <w:pPr>
+        <w:pStyle w:val="Paragrafoelenco"/>
+        <w:numPr>
+          <w:ilvl w:val="0"/>
+          <w:numId w:val="29"/>
+        </w:numPr>
+        <w:jc w:val="both"/>
+        <w:rPr>
+          <w:rFonts w:ascii="Cambria" w:hAnsi="Cambria"/>
+          <w:sz w:val="24"/>
+        </w:rPr>
+      </w:pPr>
+      <w:r>
+        <w:rPr>
+          <w:rFonts w:ascii="Cambria" w:hAnsi="Cambria"/>
+          <w:b/>
+          <w:sz w:val="24"/>
+        </w:rPr>
+        <w:t>Integration Testing (IT)</w:t>
+      </w:r>
+      <w:r>
+        <w:rPr>
+          <w:rFonts w:ascii="Cambria" w:hAnsi="Cambria"/>
+          <w:sz w:val="24"/>
+        </w:rPr>
+        <w:t xml:space="preserve">: </w:t>
+      </w:r>
+      <w:r>
+        <w:rPr>
+          <w:rFonts w:ascii="Cambria" w:hAnsi="Cambria"/>
+          <w:sz w:val="24"/>
+        </w:rPr>
+        <w:t>is the phase in software testing in which individual software modules are combined and tested as a group.</w:t>
+      </w:r>
+    </w:p>
+    <w:p>
+      <w:pPr>
+        <w:pStyle w:val="Paragrafoelenco"/>
+        <w:numPr>
+          <w:ilvl w:val="0"/>
+          <w:numId w:val="29"/>
+        </w:numPr>
+        <w:jc w:val="both"/>
+        <w:rPr>
+          <w:rFonts w:ascii="Cambria" w:hAnsi="Cambria"/>
+          <w:sz w:val="24"/>
+        </w:rPr>
+      </w:pPr>
+      <w:r>
+        <w:rPr>
+          <w:rFonts w:ascii="Cambria" w:hAnsi="Cambria"/>
+          <w:b/>
+          <w:sz w:val="24"/>
+        </w:rPr>
+        <w:t>System Testing</w:t>
+      </w:r>
+      <w:r>
+        <w:rPr>
+          <w:rFonts w:ascii="Cambria" w:hAnsi="Cambria"/>
+          <w:sz w:val="24"/>
+        </w:rPr>
+        <w:t>:</w:t>
+      </w:r>
+      <w:r>
+        <w:rPr>
+          <w:rFonts w:ascii="Cambria" w:hAnsi="Cambria"/>
+          <w:sz w:val="24"/>
+        </w:rPr>
+        <w:t xml:space="preserve"> </w:t>
+      </w:r>
+      <w:r>
+        <w:rPr>
+          <w:rFonts w:ascii="Cambria" w:hAnsi="Cambria"/>
+          <w:sz w:val="24"/>
+        </w:rPr>
+        <w:t>is testing conducted on a complete, integrated system to evaluate the system's compliance with its specified requirements.</w:t>
+      </w:r>
+    </w:p>
+    <w:p>
+      <w:pPr>
+        <w:pStyle w:val="Paragrafoelenco"/>
+        <w:numPr>
+          <w:ilvl w:val="0"/>
+          <w:numId w:val="29"/>
+        </w:numPr>
+        <w:jc w:val="both"/>
+        <w:rPr>
+          <w:rFonts w:ascii="Cambria" w:hAnsi="Cambria"/>
+          <w:sz w:val="24"/>
+        </w:rPr>
+      </w:pPr>
+      <w:r>
+        <w:rPr>
+          <w:rFonts w:ascii="Cambria" w:hAnsi="Cambria"/>
+          <w:b/>
+          <w:sz w:val="24"/>
+        </w:rPr>
+        <w:t>Performance Testing</w:t>
+      </w:r>
+      <w:r>
+        <w:rPr>
+          <w:rFonts w:ascii="Cambria" w:hAnsi="Cambria"/>
+          <w:sz w:val="24"/>
+        </w:rPr>
+        <w:t>:</w:t>
+      </w:r>
+      <w:r>
+        <w:rPr>
+          <w:rFonts w:ascii="Cambria" w:hAnsi="Cambria"/>
+          <w:sz w:val="24"/>
+        </w:rPr>
+        <w:t xml:space="preserve"> </w:t>
+      </w:r>
+      <w:r>
+        <w:rPr>
+          <w:rFonts w:ascii="Cambria" w:hAnsi="Cambria"/>
+          <w:sz w:val="24"/>
+        </w:rPr>
+        <w:t>is a testing practice performed to determine how a system performs in terms of responsiveness and stability under a particular workload</w:t>
+      </w:r>
+      <w:r>
+        <w:rPr>
+          <w:rFonts w:ascii="Cambria" w:hAnsi="Cambria"/>
+          <w:sz w:val="24"/>
+        </w:rPr>
+        <w:t>.</w:t>
+      </w:r>
+    </w:p>
+    <w:p>
+      <w:pPr>
+        <w:pStyle w:val="Paragrafoelenco"/>
+        <w:numPr>
+          <w:ilvl w:val="0"/>
+          <w:numId w:val="29"/>
+        </w:numPr>
+        <w:jc w:val="both"/>
+        <w:rPr>
+          <w:rFonts w:ascii="Cambria" w:hAnsi="Cambria"/>
+          <w:sz w:val="24"/>
+        </w:rPr>
+      </w:pPr>
+      <w:r>
+        <w:rPr>
+          <w:rFonts w:ascii="Cambria" w:hAnsi="Cambria"/>
+          <w:b/>
+          <w:sz w:val="24"/>
+        </w:rPr>
+        <w:t>Load Testing</w:t>
+      </w:r>
+      <w:r>
+        <w:rPr>
+          <w:rFonts w:ascii="Cambria" w:hAnsi="Cambria"/>
+          <w:sz w:val="24"/>
+        </w:rPr>
+        <w:t>:</w:t>
+      </w:r>
+      <w:r>
+        <w:rPr>
+          <w:rFonts w:ascii="Cambria" w:hAnsi="Cambria"/>
+          <w:sz w:val="24"/>
+        </w:rPr>
+        <w:t xml:space="preserve"> </w:t>
+      </w:r>
+      <w:r>
+        <w:rPr>
+          <w:rFonts w:ascii="Cambria" w:hAnsi="Cambria"/>
+          <w:sz w:val="24"/>
+        </w:rPr>
+        <w:t>is the process of putting demand on a software system or computing device and measuring its response.</w:t>
+      </w:r>
+    </w:p>
+    <w:p>
+      <w:pPr>
+        <w:pStyle w:val="Paragrafoelenco"/>
+        <w:numPr>
+          <w:ilvl w:val="0"/>
+          <w:numId w:val="29"/>
+        </w:numPr>
+        <w:jc w:val="both"/>
+        <w:rPr>
+          <w:rFonts w:ascii="Cambria" w:hAnsi="Cambria"/>
+          <w:sz w:val="24"/>
+        </w:rPr>
+      </w:pPr>
+      <w:r>
+        <w:rPr>
+          <w:rFonts w:ascii="Cambria" w:hAnsi="Cambria"/>
+          <w:b/>
+          <w:sz w:val="24"/>
+        </w:rPr>
+        <w:t>Stress Testing</w:t>
+      </w:r>
+      <w:r>
+        <w:rPr>
+          <w:rFonts w:ascii="Cambria" w:hAnsi="Cambria"/>
+          <w:sz w:val="24"/>
+        </w:rPr>
+        <w:t xml:space="preserve">: </w:t>
+      </w:r>
+      <w:r>
+        <w:rPr>
+          <w:rFonts w:ascii="Cambria" w:hAnsi="Cambria"/>
+          <w:sz w:val="24"/>
+        </w:rPr>
+        <w:t xml:space="preserve">is a test that put a greater emphasis on robustness, availability, and error handling under a heavy load, rather than on what </w:t>
+      </w:r>
+      <w:proofErr w:type="gramStart"/>
+      <w:r>
+        <w:rPr>
+          <w:rFonts w:ascii="Cambria" w:hAnsi="Cambria"/>
+          <w:sz w:val="24"/>
+        </w:rPr>
+        <w:t>would be considered</w:t>
+      </w:r>
+      <w:proofErr w:type="gramEnd"/>
+      <w:r>
+        <w:rPr>
+          <w:rFonts w:ascii="Cambria" w:hAnsi="Cambria"/>
+          <w:sz w:val="24"/>
+        </w:rPr>
+        <w:t xml:space="preserve"> correct behavior under normal circumstances.</w:t>
+      </w:r>
+    </w:p>
+    <w:p>
+      <w:pPr>
+        <w:pStyle w:val="Paragrafoelenco"/>
+        <w:numPr>
+          <w:ilvl w:val="0"/>
+          <w:numId w:val="29"/>
+        </w:numPr>
+        <w:jc w:val="both"/>
+        <w:rPr>
+          <w:rFonts w:ascii="Cambria" w:hAnsi="Cambria"/>
+          <w:sz w:val="24"/>
+        </w:rPr>
+      </w:pPr>
+      <w:r>
+        <w:rPr>
+          <w:rFonts w:ascii="Cambria" w:hAnsi="Cambria"/>
+          <w:b/>
+          <w:sz w:val="24"/>
+        </w:rPr>
+        <w:t>Test Plan</w:t>
+      </w:r>
+      <w:r>
+        <w:rPr>
+          <w:rFonts w:ascii="Cambria" w:hAnsi="Cambria"/>
+          <w:sz w:val="24"/>
+        </w:rPr>
+        <w:t xml:space="preserve">: </w:t>
+      </w:r>
+      <w:r>
+        <w:rPr>
+          <w:rFonts w:ascii="Cambria" w:hAnsi="Cambria"/>
+          <w:sz w:val="24"/>
+        </w:rPr>
+        <w:t>is a document detailing the objectives, target market, internal beta team, and processes for a specific beta test for a software</w:t>
+      </w:r>
+      <w:r>
+        <w:rPr>
+          <w:rFonts w:ascii="Cambria" w:hAnsi="Cambria"/>
+          <w:sz w:val="24"/>
+        </w:rPr>
+        <w:t xml:space="preserve"> product.</w:t>
+      </w:r>
+    </w:p>
+    <w:p>
+      <w:pPr>
         <w:rPr>
           <w:color w:val="FF0000"/>
         </w:rPr>
@@ -2797,13 +3134,48 @@
           <w:sz w:val="24"/>
           <w:szCs w:val="24"/>
         </w:rPr>
-        <w:t>Other stuff of course</w:t>
-      </w:r>
-      <w:bookmarkStart w:id="5" w:name="_GoBack"/>
-      <w:bookmarkEnd w:id="5"/>
+        <w:t>Other stuff</w:t>
+      </w:r>
+      <w:r>
+        <w:rPr>
+          <w:rFonts w:ascii="Cambria" w:hAnsi="Cambria" w:cs="Cambria"/>
+          <w:b/>
+          <w:color w:val="FF0000"/>
+          <w:sz w:val="24"/>
+          <w:szCs w:val="24"/>
+        </w:rPr>
+        <w:t>,</w:t>
+      </w:r>
+      <w:r>
+        <w:rPr>
+          <w:rFonts w:ascii="Cambria" w:hAnsi="Cambria" w:cs="Cambria"/>
+          <w:b/>
+          <w:color w:val="FF0000"/>
+          <w:sz w:val="24"/>
+          <w:szCs w:val="24"/>
+        </w:rPr>
+        <w:t xml:space="preserve"> of course</w:t>
+      </w:r>
+      <w:r>
+        <w:rPr>
+          <w:rFonts w:ascii="Cambria" w:hAnsi="Cambria" w:cs="Cambria"/>
+          <w:b/>
+          <w:color w:val="FF0000"/>
+          <w:sz w:val="24"/>
+          <w:szCs w:val="24"/>
+        </w:rPr>
+        <w:t>!</w:t>
+      </w:r>
     </w:p>
-    <w:p/>
     <w:p>
+      <w:pPr>
+        <w:pStyle w:val="TestoNormale"/>
+      </w:pPr>
+    </w:p>
+    <w:p>
+      <w:pPr>
+        <w:jc w:val="both"/>
+      </w:pPr>
       <w:r>
         <w:rPr>
           <w:rFonts w:ascii="Cambria" w:hAnsi="Cambria" w:cs="Cambria"/>
@@ -2858,11 +3230,12 @@
       <w:pPr>
         <w:pStyle w:val="Titolo2"/>
       </w:pPr>
-      <w:bookmarkStart w:id="6" w:name="_Toc440014761"/>
-      <w:r>
+      <w:bookmarkStart w:id="5" w:name="_Toc440044703"/>
+      <w:r>
+        <w:lastRenderedPageBreak/>
         <w:t>List of Reference Documents</w:t>
       </w:r>
-      <w:bookmarkEnd w:id="6"/>
+      <w:bookmarkEnd w:id="5"/>
     </w:p>
     <w:p>
       <w:pPr>
@@ -3009,122 +3382,907 @@
       <w:pPr>
         <w:pStyle w:val="Titolo1"/>
       </w:pPr>
-      <w:bookmarkStart w:id="7" w:name="_Toc440014762"/>
-      <w:r>
-        <w:lastRenderedPageBreak/>
+      <w:bookmarkStart w:id="6" w:name="_Toc440044704"/>
+      <w:r>
         <w:t>Integration Strategy</w:t>
+      </w:r>
+      <w:bookmarkEnd w:id="6"/>
+    </w:p>
+    <w:p>
+      <w:pPr>
+        <w:pStyle w:val="Titolo2"/>
+      </w:pPr>
+      <w:bookmarkStart w:id="7" w:name="_Toc440044705"/>
+      <w:r>
+        <w:t>Entry Criteria</w:t>
       </w:r>
       <w:bookmarkEnd w:id="7"/>
     </w:p>
     <w:p>
       <w:pPr>
-        <w:pStyle w:val="Titolo2"/>
-      </w:pPr>
-      <w:bookmarkStart w:id="8" w:name="_Toc440014763"/>
-      <w:r>
-        <w:t>Entry Criteria</w:t>
-      </w:r>
-      <w:bookmarkEnd w:id="8"/>
+        <w:pStyle w:val="TestoNormale"/>
+      </w:pPr>
+      <w:r>
+        <w:t xml:space="preserve">It is important to underline the </w:t>
+      </w:r>
+      <w:r>
+        <w:rPr>
+          <w:b/>
+        </w:rPr>
+        <w:t>entry criteria</w:t>
+      </w:r>
+      <w:r>
+        <w:rPr>
+          <w:b/>
+        </w:rPr>
+        <w:t xml:space="preserve"> </w:t>
+      </w:r>
+      <w:r>
+        <w:t xml:space="preserve">before the application of the integration testing process. This is a list of the required entry criteria, with respect to </w:t>
+      </w:r>
+      <w:r>
+        <w:rPr>
+          <w:i/>
+        </w:rPr>
+        <w:t>myTaxiService</w:t>
+      </w:r>
+      <w:r>
+        <w:t xml:space="preserve"> project:</w:t>
+      </w:r>
+    </w:p>
+    <w:p/>
+    <w:p>
+      <w:pPr>
+        <w:pStyle w:val="TestoNormale"/>
+        <w:numPr>
+          <w:ilvl w:val="0"/>
+          <w:numId w:val="32"/>
+        </w:numPr>
+      </w:pPr>
+      <w:r>
+        <w:t xml:space="preserve">Functions must been have </w:t>
+      </w:r>
+      <w:r>
+        <w:rPr>
+          <w:b/>
+        </w:rPr>
+        <w:t>unit tested</w:t>
+      </w:r>
+      <w:r>
+        <w:t xml:space="preserve">, </w:t>
+      </w:r>
+      <w:r>
+        <w:t>otherwise there is a high probability of issues with the standalone units (without looking at their interactions, as target of the integration tests).</w:t>
+      </w:r>
     </w:p>
     <w:p>
       <w:pPr>
-        <w:pStyle w:val="Titolo2"/>
-      </w:pPr>
-      <w:bookmarkStart w:id="9" w:name="_Toc440014764"/>
-      <w:r>
-        <w:t>Elements to be Integrated</w:t>
-      </w:r>
-      <w:bookmarkEnd w:id="9"/>
-      <w:r>
-        <w:t xml:space="preserve"> </w:t>
+        <w:pStyle w:val="TestoNormale"/>
+        <w:numPr>
+          <w:ilvl w:val="0"/>
+          <w:numId w:val="32"/>
+        </w:numPr>
+      </w:pPr>
+      <w:r>
+        <w:t xml:space="preserve">The code has a </w:t>
+      </w:r>
+      <w:r>
+        <w:rPr>
+          <w:b/>
+        </w:rPr>
+        <w:t>proper documentation</w:t>
+      </w:r>
+      <w:r>
+        <w:t>, in order to be readable from the point of view of the testers. Otherwise, they may occur problems with the readability of some parts of the code.</w:t>
       </w:r>
     </w:p>
     <w:p>
       <w:pPr>
+        <w:pStyle w:val="TestoNormale"/>
+        <w:numPr>
+          <w:ilvl w:val="0"/>
+          <w:numId w:val="32"/>
+        </w:numPr>
+      </w:pPr>
+      <w:r>
+        <w:t xml:space="preserve">All the </w:t>
+      </w:r>
+      <w:r>
+        <w:rPr>
+          <w:b/>
+        </w:rPr>
+        <w:t>required tools</w:t>
+      </w:r>
+      <w:r>
+        <w:t xml:space="preserve"> are available and work without problems.</w:t>
+      </w:r>
+    </w:p>
+    <w:p>
+      <w:pPr>
+        <w:pStyle w:val="TestoNormale"/>
+        <w:numPr>
+          <w:ilvl w:val="0"/>
+          <w:numId w:val="32"/>
+        </w:numPr>
+      </w:pPr>
+      <w:r>
+        <w:rPr>
+          <w:color w:val="FF0000"/>
+        </w:rPr>
+        <w:t>OTHERS?</w:t>
+      </w:r>
+    </w:p>
+    <w:p/>
+    <w:p>
+      <w:pPr>
         <w:pStyle w:val="Titolo2"/>
       </w:pPr>
-      <w:bookmarkStart w:id="10" w:name="_Toc440014765"/>
-      <w:r>
+      <w:bookmarkStart w:id="8" w:name="_Toc440044706"/>
+      <w:r>
+        <w:t>E</w:t>
+      </w:r>
+      <w:r>
+        <w:t>lements to be i</w:t>
+      </w:r>
+      <w:r>
+        <w:t>ntegrated</w:t>
+      </w:r>
+      <w:bookmarkEnd w:id="8"/>
+      <w:r>
+        <w:t xml:space="preserve"> </w:t>
+      </w:r>
+    </w:p>
+    <w:p>
+      <w:pPr>
+        <w:pStyle w:val="TestoNormale"/>
+      </w:pPr>
+    </w:p>
+    <w:p>
+      <w:pPr>
+        <w:pStyle w:val="Titolo2"/>
+      </w:pPr>
+      <w:bookmarkStart w:id="9" w:name="_Toc440044707"/>
+      <w:r>
+        <w:lastRenderedPageBreak/>
         <w:t>Integration Testing Strategy</w:t>
+      </w:r>
+      <w:bookmarkEnd w:id="9"/>
+    </w:p>
+    <w:p>
+      <w:pPr>
+        <w:pStyle w:val="TestoNormale"/>
+        <w:rPr>
+          <w:color w:val="FF0000"/>
+        </w:rPr>
+      </w:pPr>
+      <w:r>
+        <w:rPr>
+          <w:color w:val="FF0000"/>
+        </w:rPr>
+        <w:t xml:space="preserve">Mix Top-Down / Bottom-Up? </w:t>
+      </w:r>
+    </w:p>
+    <w:p>
+      <w:pPr>
+        <w:pStyle w:val="TestoNormale"/>
+      </w:pPr>
+    </w:p>
+    <w:p>
+      <w:pPr>
+        <w:pStyle w:val="Titolo2"/>
+      </w:pPr>
+      <w:bookmarkStart w:id="10" w:name="_Toc440044708"/>
+      <w:r>
+        <w:t>Sequence of Component/Function Integration</w:t>
       </w:r>
       <w:bookmarkEnd w:id="10"/>
     </w:p>
     <w:p>
       <w:pPr>
-        <w:pStyle w:val="Titolo2"/>
-      </w:pPr>
-      <w:bookmarkStart w:id="11" w:name="_Toc440014766"/>
-      <w:r>
-        <w:t>Sequence of Component/Function Integration</w:t>
+        <w:pStyle w:val="Titolo3"/>
+      </w:pPr>
+      <w:r>
+        <w:t>Software Integration Sequence</w:t>
+      </w:r>
+    </w:p>
+    <w:p>
+      <w:pPr>
+        <w:pStyle w:val="Titolo3"/>
+      </w:pPr>
+      <w:r>
+        <w:t>Subsystem Integration Sequence</w:t>
+      </w:r>
+    </w:p>
+    <w:p>
+      <w:pPr>
+        <w:pStyle w:val="Titolo1"/>
+      </w:pPr>
+      <w:bookmarkStart w:id="11" w:name="_Toc440044709"/>
+      <w:r>
+        <w:t>Individual Steps and Text Description</w:t>
       </w:r>
       <w:bookmarkEnd w:id="11"/>
     </w:p>
     <w:p>
       <w:pPr>
-        <w:pStyle w:val="Titolo3"/>
-      </w:pPr>
-      <w:r>
-        <w:t>Software Integration Sequence</w:t>
-      </w:r>
-    </w:p>
-    <w:p>
-      <w:pPr>
-        <w:pStyle w:val="Titolo3"/>
-      </w:pPr>
-      <w:r>
-        <w:t>Subsystem Integration Sequence</w:t>
-      </w:r>
-    </w:p>
-    <w:p>
-      <w:pPr>
         <w:pStyle w:val="Titolo1"/>
       </w:pPr>
-      <w:bookmarkStart w:id="12" w:name="_Toc440014767"/>
-      <w:r>
-        <w:t>Individual Steps and Text Description</w:t>
+      <w:bookmarkStart w:id="12" w:name="_Toc440044710"/>
+      <w:r>
+        <w:t>Tools and Test Equipment Required</w:t>
       </w:r>
       <w:bookmarkEnd w:id="12"/>
     </w:p>
     <w:p>
       <w:pPr>
+        <w:pStyle w:val="TestoNormale"/>
+      </w:pPr>
+      <w:r>
+        <w:t xml:space="preserve">In this chapter, we will show the </w:t>
+      </w:r>
+      <w:r>
+        <w:rPr>
+          <w:b/>
+        </w:rPr>
+        <w:t xml:space="preserve">tools </w:t>
+      </w:r>
+      <w:r>
+        <w:t xml:space="preserve">and the </w:t>
+      </w:r>
+      <w:r>
+        <w:rPr>
+          <w:b/>
+        </w:rPr>
+        <w:t>test equipment</w:t>
+      </w:r>
+      <w:r>
+        <w:t xml:space="preserve"> required for the </w:t>
+      </w:r>
+      <w:r>
+        <w:rPr>
+          <w:i/>
+        </w:rPr>
+        <w:t>Integration Testing</w:t>
+      </w:r>
+      <w:r>
+        <w:t>.</w:t>
+      </w:r>
+    </w:p>
+    <w:p/>
+    <w:p>
+      <w:pPr>
+        <w:pStyle w:val="TestoNormale"/>
+      </w:pPr>
+      <w:r>
+        <w:t xml:space="preserve">Note that this section regards only the Integration Testing. In fact, we will not talk about other useful tools like </w:t>
+      </w:r>
+      <w:r>
+        <w:rPr>
+          <w:b/>
+        </w:rPr>
+        <w:t>mockito</w:t>
+      </w:r>
+      <w:r>
+        <w:t>,</w:t>
+      </w:r>
+      <w:r>
+        <w:rPr>
+          <w:b/>
+        </w:rPr>
+        <w:t xml:space="preserve"> </w:t>
+      </w:r>
+      <w:r>
+        <w:t>which</w:t>
+      </w:r>
+      <w:r>
+        <w:t xml:space="preserve"> are used in the </w:t>
+      </w:r>
+      <w:r>
+        <w:rPr>
+          <w:b/>
+        </w:rPr>
+        <w:t>Unit Testing</w:t>
+      </w:r>
+      <w:r>
+        <w:t xml:space="preserve"> </w:t>
+      </w:r>
+      <w:r>
+        <w:rPr>
+          <w:b/>
+        </w:rPr>
+        <w:t>phase</w:t>
+      </w:r>
+      <w:r>
+        <w:t xml:space="preserve"> (before the Integration Testing, as said in </w:t>
+      </w:r>
+      <w:r>
+        <w:rPr>
+          <w:i/>
+        </w:rPr>
+        <w:t>Chapter 2.1 Entry Criteria</w:t>
+      </w:r>
+      <w:r>
+        <w:t>).</w:t>
+      </w:r>
+      <w:r>
+        <w:t xml:space="preserve"> In addition, we will also not talk about tools related to other types of testing, such as </w:t>
+      </w:r>
+      <w:r>
+        <w:rPr>
+          <w:i/>
+        </w:rPr>
+        <w:t>System Testing</w:t>
+      </w:r>
+      <w:r>
+        <w:t xml:space="preserve">, </w:t>
+      </w:r>
+      <w:r>
+        <w:rPr>
+          <w:i/>
+        </w:rPr>
+        <w:t>Performance Testing</w:t>
+      </w:r>
+      <w:r>
+        <w:t xml:space="preserve">, </w:t>
+      </w:r>
+      <w:r>
+        <w:rPr>
+          <w:i/>
+        </w:rPr>
+        <w:t>Load Testing</w:t>
+      </w:r>
+      <w:r>
+        <w:t xml:space="preserve">, </w:t>
+      </w:r>
+      <w:r>
+        <w:rPr>
+          <w:i/>
+        </w:rPr>
+        <w:t>Stress Testing</w:t>
+      </w:r>
+      <w:r>
+        <w:t xml:space="preserve"> and so on.</w:t>
+      </w:r>
+    </w:p>
+    <w:p/>
+    <w:p>
+      <w:pPr>
+        <w:pStyle w:val="TestoNormale"/>
+      </w:pPr>
+      <w:r>
+        <w:t>We used the following tools:</w:t>
+      </w:r>
+    </w:p>
+    <w:p/>
+    <w:tbl>
+      <w:tblPr>
+        <w:tblStyle w:val="Grigliatabella"/>
+        <w:tblW w:w="0" w:type="auto"/>
+        <w:jc w:val="center"/>
+        <w:tblLook w:val="04A0" w:firstRow="1" w:lastRow="0" w:firstColumn="1" w:lastColumn="0" w:noHBand="0" w:noVBand="1"/>
+      </w:tblPr>
+      <w:tblGrid>
+        <w:gridCol w:w="1850"/>
+        <w:gridCol w:w="3666"/>
+        <w:gridCol w:w="2420"/>
+        <w:gridCol w:w="2026"/>
+      </w:tblGrid>
+      <w:tr>
+        <w:trPr>
+          <w:jc w:val="center"/>
+        </w:trPr>
+        <w:tc>
+          <w:tcPr>
+            <w:tcW w:w="2528" w:type="dxa"/>
+          </w:tcPr>
+          <w:p>
+            <w:pPr>
+              <w:pStyle w:val="TestoNormale"/>
+              <w:jc w:val="center"/>
+              <w:rPr>
+                <w:b/>
+                <w:sz w:val="32"/>
+              </w:rPr>
+            </w:pPr>
+            <w:r>
+              <w:rPr>
+                <w:b/>
+                <w:sz w:val="32"/>
+              </w:rPr>
+              <w:t>Name</w:t>
+            </w:r>
+          </w:p>
+        </w:tc>
+        <w:tc>
+          <w:tcPr>
+            <w:tcW w:w="2488" w:type="dxa"/>
+          </w:tcPr>
+          <w:p>
+            <w:pPr>
+              <w:pStyle w:val="TestoNormale"/>
+              <w:jc w:val="center"/>
+              <w:rPr>
+                <w:b/>
+                <w:sz w:val="32"/>
+              </w:rPr>
+            </w:pPr>
+            <w:r>
+              <w:rPr>
+                <w:b/>
+                <w:sz w:val="32"/>
+              </w:rPr>
+              <w:t>Logo</w:t>
+            </w:r>
+          </w:p>
+        </w:tc>
+        <w:tc>
+          <w:tcPr>
+            <w:tcW w:w="2283" w:type="dxa"/>
+          </w:tcPr>
+          <w:p>
+            <w:pPr>
+              <w:pStyle w:val="TestoNormale"/>
+              <w:jc w:val="center"/>
+              <w:rPr>
+                <w:b/>
+                <w:sz w:val="32"/>
+              </w:rPr>
+            </w:pPr>
+            <w:r>
+              <w:rPr>
+                <w:b/>
+                <w:sz w:val="32"/>
+              </w:rPr>
+              <w:t>Website</w:t>
+            </w:r>
+          </w:p>
+        </w:tc>
+        <w:tc>
+          <w:tcPr>
+            <w:tcW w:w="2663" w:type="dxa"/>
+          </w:tcPr>
+          <w:p>
+            <w:pPr>
+              <w:pStyle w:val="TestoNormale"/>
+              <w:jc w:val="center"/>
+              <w:rPr>
+                <w:b/>
+                <w:sz w:val="32"/>
+              </w:rPr>
+            </w:pPr>
+            <w:r>
+              <w:rPr>
+                <w:b/>
+                <w:sz w:val="32"/>
+              </w:rPr>
+              <w:t>Function</w:t>
+            </w:r>
+          </w:p>
+        </w:tc>
+      </w:tr>
+      <w:tr>
+        <w:trPr>
+          <w:jc w:val="center"/>
+        </w:trPr>
+        <w:tc>
+          <w:tcPr>
+            <w:tcW w:w="2528" w:type="dxa"/>
+            <w:vAlign w:val="center"/>
+          </w:tcPr>
+          <w:p>
+            <w:pPr>
+              <w:pStyle w:val="TestoNormale"/>
+              <w:jc w:val="center"/>
+            </w:pPr>
+            <w:r>
+              <w:rPr>
+                <w:b/>
+              </w:rPr>
+              <w:t>arquill</w:t>
+            </w:r>
+            <w:r>
+              <w:rPr>
+                <w:b/>
+              </w:rPr>
+              <w:t>i</w:t>
+            </w:r>
+            <w:r>
+              <w:rPr>
+                <w:b/>
+              </w:rPr>
+              <w:t>an</w:t>
+            </w:r>
+          </w:p>
+        </w:tc>
+        <w:tc>
+          <w:tcPr>
+            <w:tcW w:w="2488" w:type="dxa"/>
+          </w:tcPr>
+          <w:p>
+            <w:pPr>
+              <w:pStyle w:val="TestoNormale"/>
+              <w:jc w:val="center"/>
+            </w:pPr>
+            <w:r>
+              <w:rPr>
+                <w:noProof/>
+              </w:rPr>
+              <w:drawing>
+                <wp:inline distT="0" distB="0" distL="0" distR="0" wp14:anchorId="010C1A5F" wp14:editId="4C32F04D">
+                  <wp:extent cx="2188395" cy="809706"/>
+                  <wp:effectExtent l="0" t="0" r="2540" b="9525"/>
+                  <wp:docPr id="2" name="Immagine 2"/>
+                  <wp:cNvGraphicFramePr>
+                    <a:graphicFrameLocks xmlns:a="http://schemas.openxmlformats.org/drawingml/2006/main" noChangeAspect="1"/>
+                  </wp:cNvGraphicFramePr>
+                  <a:graphic xmlns:a="http://schemas.openxmlformats.org/drawingml/2006/main">
+                    <a:graphicData uri="http://schemas.openxmlformats.org/drawingml/2006/picture">
+                      <pic:pic xmlns:pic="http://schemas.openxmlformats.org/drawingml/2006/picture">
+                        <pic:nvPicPr>
+                          <pic:cNvPr id="2" name="arquillian_logo_200px.png"/>
+                          <pic:cNvPicPr/>
+                        </pic:nvPicPr>
+                        <pic:blipFill>
+                          <a:blip r:embed="rId15">
+                            <a:extLst>
+                              <a:ext uri="{28A0092B-C50C-407E-A947-70E740481C1C}">
+                                <a14:useLocalDpi xmlns:a14="http://schemas.microsoft.com/office/drawing/2010/main" val="0"/>
+                              </a:ext>
+                            </a:extLst>
+                          </a:blip>
+                          <a:stretch>
+                            <a:fillRect/>
+                          </a:stretch>
+                        </pic:blipFill>
+                        <pic:spPr>
+                          <a:xfrm>
+                            <a:off x="0" y="0"/>
+                            <a:ext cx="2199339" cy="813755"/>
+                          </a:xfrm>
+                          <a:prstGeom prst="rect">
+                            <a:avLst/>
+                          </a:prstGeom>
+                        </pic:spPr>
+                      </pic:pic>
+                    </a:graphicData>
+                  </a:graphic>
+                </wp:inline>
+              </w:drawing>
+            </w:r>
+          </w:p>
+        </w:tc>
+        <w:tc>
+          <w:tcPr>
+            <w:tcW w:w="2283" w:type="dxa"/>
+            <w:vAlign w:val="center"/>
+          </w:tcPr>
+          <w:p>
+            <w:pPr>
+              <w:pStyle w:val="TestoNormale"/>
+              <w:jc w:val="center"/>
+              <w:rPr>
+                <w:i/>
+              </w:rPr>
+            </w:pPr>
+          </w:p>
+          <w:p>
+            <w:pPr>
+              <w:pStyle w:val="TestoNormale"/>
+              <w:rPr>
+                <w:i/>
+              </w:rPr>
+            </w:pPr>
+            <w:r>
+              <w:rPr>
+                <w:i/>
+              </w:rPr>
+              <w:t>http://arquillian.org/</w:t>
+            </w:r>
+          </w:p>
+        </w:tc>
+        <w:tc>
+          <w:tcPr>
+            <w:tcW w:w="2663" w:type="dxa"/>
+            <w:vAlign w:val="center"/>
+          </w:tcPr>
+          <w:p>
+            <w:pPr>
+              <w:pStyle w:val="TestoNormale"/>
+              <w:jc w:val="center"/>
+            </w:pPr>
+            <w:r>
+              <w:t>Integration testing framework for containers</w:t>
+            </w:r>
+          </w:p>
+        </w:tc>
+      </w:tr>
+      <w:tr>
+        <w:trPr>
+          <w:jc w:val="center"/>
+        </w:trPr>
+        <w:tc>
+          <w:tcPr>
+            <w:tcW w:w="2528" w:type="dxa"/>
+            <w:vAlign w:val="center"/>
+          </w:tcPr>
+          <w:p>
+            <w:pPr>
+              <w:pStyle w:val="TestoNormale"/>
+              <w:jc w:val="center"/>
+              <w:rPr>
+                <w:b/>
+                <w:color w:val="auto"/>
+              </w:rPr>
+            </w:pPr>
+            <w:r>
+              <w:rPr>
+                <w:b/>
+                <w:color w:val="auto"/>
+              </w:rPr>
+              <w:lastRenderedPageBreak/>
+              <w:t>JUnit</w:t>
+            </w:r>
+          </w:p>
+        </w:tc>
+        <w:tc>
+          <w:tcPr>
+            <w:tcW w:w="2488" w:type="dxa"/>
+            <w:vAlign w:val="center"/>
+          </w:tcPr>
+          <w:p>
+            <w:pPr>
+              <w:pStyle w:val="TestoNormale"/>
+              <w:jc w:val="center"/>
+            </w:pPr>
+            <w:r>
+              <w:rPr>
+                <w:noProof/>
+              </w:rPr>
+              <w:drawing>
+                <wp:inline distT="0" distB="0" distL="0" distR="0" wp14:anchorId="2057A27A" wp14:editId="6806050D">
+                  <wp:extent cx="1900718" cy="760287"/>
+                  <wp:effectExtent l="0" t="0" r="0" b="0"/>
+                  <wp:docPr id="5" name="Immagine 5"/>
+                  <wp:cNvGraphicFramePr>
+                    <a:graphicFrameLocks xmlns:a="http://schemas.openxmlformats.org/drawingml/2006/main" noChangeAspect="1"/>
+                  </wp:cNvGraphicFramePr>
+                  <a:graphic xmlns:a="http://schemas.openxmlformats.org/drawingml/2006/main">
+                    <a:graphicData uri="http://schemas.openxmlformats.org/drawingml/2006/picture">
+                      <pic:pic xmlns:pic="http://schemas.openxmlformats.org/drawingml/2006/picture">
+                        <pic:nvPicPr>
+                          <pic:cNvPr id="5" name="junit-logo.png"/>
+                          <pic:cNvPicPr/>
+                        </pic:nvPicPr>
+                        <pic:blipFill>
+                          <a:blip r:embed="rId16">
+                            <a:extLst>
+                              <a:ext uri="{28A0092B-C50C-407E-A947-70E740481C1C}">
+                                <a14:useLocalDpi xmlns:a14="http://schemas.microsoft.com/office/drawing/2010/main" val="0"/>
+                              </a:ext>
+                            </a:extLst>
+                          </a:blip>
+                          <a:stretch>
+                            <a:fillRect/>
+                          </a:stretch>
+                        </pic:blipFill>
+                        <pic:spPr>
+                          <a:xfrm>
+                            <a:off x="0" y="0"/>
+                            <a:ext cx="1906314" cy="762526"/>
+                          </a:xfrm>
+                          <a:prstGeom prst="rect">
+                            <a:avLst/>
+                          </a:prstGeom>
+                        </pic:spPr>
+                      </pic:pic>
+                    </a:graphicData>
+                  </a:graphic>
+                </wp:inline>
+              </w:drawing>
+            </w:r>
+          </w:p>
+        </w:tc>
+        <w:tc>
+          <w:tcPr>
+            <w:tcW w:w="2283" w:type="dxa"/>
+            <w:vAlign w:val="center"/>
+          </w:tcPr>
+          <w:p>
+            <w:pPr>
+              <w:pStyle w:val="TestoNormale"/>
+              <w:jc w:val="center"/>
+              <w:rPr>
+                <w:i/>
+              </w:rPr>
+            </w:pPr>
+            <w:r>
+              <w:rPr>
+                <w:i/>
+              </w:rPr>
+              <w:t>http://junit.org/</w:t>
+            </w:r>
+          </w:p>
+        </w:tc>
+        <w:tc>
+          <w:tcPr>
+            <w:tcW w:w="2663" w:type="dxa"/>
+            <w:vAlign w:val="center"/>
+          </w:tcPr>
+          <w:p>
+            <w:pPr>
+              <w:pStyle w:val="TestoNormale"/>
+              <w:jc w:val="center"/>
+            </w:pPr>
+            <w:r>
+              <w:rPr>
+                <w:color w:val="auto"/>
+                <w:shd w:val="clear" w:color="auto" w:fill="FFFFFF"/>
+              </w:rPr>
+              <w:t>F</w:t>
+            </w:r>
+            <w:r>
+              <w:rPr>
+                <w:color w:val="auto"/>
+                <w:shd w:val="clear" w:color="auto" w:fill="FFFFFF"/>
+              </w:rPr>
+              <w:t>ramework to write repeatable tests</w:t>
+            </w:r>
+          </w:p>
+        </w:tc>
+      </w:tr>
+      <w:tr>
+        <w:trPr>
+          <w:jc w:val="center"/>
+        </w:trPr>
+        <w:tc>
+          <w:tcPr>
+            <w:tcW w:w="2528" w:type="dxa"/>
+            <w:vAlign w:val="center"/>
+          </w:tcPr>
+          <w:p>
+            <w:pPr>
+              <w:pStyle w:val="TestoNormale"/>
+              <w:jc w:val="center"/>
+              <w:rPr>
+                <w:b/>
+              </w:rPr>
+            </w:pPr>
+            <w:r>
+              <w:rPr>
+                <w:b/>
+              </w:rPr>
+              <w:t>NetBeans</w:t>
+            </w:r>
+          </w:p>
+        </w:tc>
+        <w:tc>
+          <w:tcPr>
+            <w:tcW w:w="2488" w:type="dxa"/>
+            <w:vAlign w:val="center"/>
+          </w:tcPr>
+          <w:p>
+            <w:pPr>
+              <w:pStyle w:val="TestoNormale"/>
+              <w:jc w:val="center"/>
+            </w:pPr>
+            <w:r>
+              <w:rPr>
+                <w:noProof/>
+              </w:rPr>
+              <w:drawing>
+                <wp:inline distT="0" distB="0" distL="0" distR="0" wp14:anchorId="19CDD13D" wp14:editId="52B60D4F">
+                  <wp:extent cx="2124251" cy="924674"/>
+                  <wp:effectExtent l="0" t="0" r="0" b="8890"/>
+                  <wp:docPr id="4" name="Immagine 4"/>
+                  <wp:cNvGraphicFramePr>
+                    <a:graphicFrameLocks xmlns:a="http://schemas.openxmlformats.org/drawingml/2006/main" noChangeAspect="1"/>
+                  </wp:cNvGraphicFramePr>
+                  <a:graphic xmlns:a="http://schemas.openxmlformats.org/drawingml/2006/main">
+                    <a:graphicData uri="http://schemas.openxmlformats.org/drawingml/2006/picture">
+                      <pic:pic xmlns:pic="http://schemas.openxmlformats.org/drawingml/2006/picture">
+                        <pic:nvPicPr>
+                          <pic:cNvPr id="4" name="netbeans logo.jpg"/>
+                          <pic:cNvPicPr/>
+                        </pic:nvPicPr>
+                        <pic:blipFill>
+                          <a:blip r:embed="rId17">
+                            <a:extLst>
+                              <a:ext uri="{28A0092B-C50C-407E-A947-70E740481C1C}">
+                                <a14:useLocalDpi xmlns:a14="http://schemas.microsoft.com/office/drawing/2010/main" val="0"/>
+                              </a:ext>
+                            </a:extLst>
+                          </a:blip>
+                          <a:stretch>
+                            <a:fillRect/>
+                          </a:stretch>
+                        </pic:blipFill>
+                        <pic:spPr>
+                          <a:xfrm>
+                            <a:off x="0" y="0"/>
+                            <a:ext cx="2139918" cy="931494"/>
+                          </a:xfrm>
+                          <a:prstGeom prst="rect">
+                            <a:avLst/>
+                          </a:prstGeom>
+                        </pic:spPr>
+                      </pic:pic>
+                    </a:graphicData>
+                  </a:graphic>
+                </wp:inline>
+              </w:drawing>
+            </w:r>
+          </w:p>
+        </w:tc>
+        <w:tc>
+          <w:tcPr>
+            <w:tcW w:w="2283" w:type="dxa"/>
+            <w:vAlign w:val="center"/>
+          </w:tcPr>
+          <w:p>
+            <w:pPr>
+              <w:pStyle w:val="TestoNormale"/>
+              <w:jc w:val="center"/>
+              <w:rPr>
+                <w:i/>
+              </w:rPr>
+            </w:pPr>
+            <w:r>
+              <w:rPr>
+                <w:i/>
+              </w:rPr>
+              <w:t>https://netbeans.org/</w:t>
+            </w:r>
+          </w:p>
+        </w:tc>
+        <w:tc>
+          <w:tcPr>
+            <w:tcW w:w="2663" w:type="dxa"/>
+            <w:vAlign w:val="center"/>
+          </w:tcPr>
+          <w:p>
+            <w:pPr>
+              <w:pStyle w:val="TestoNormale"/>
+              <w:jc w:val="center"/>
+            </w:pPr>
+            <w:r>
+              <w:t>IDE for manual integration testing</w:t>
+            </w:r>
+          </w:p>
+        </w:tc>
+      </w:tr>
+    </w:tbl>
+    <w:p/>
+    <w:p>
+      <w:pPr>
         <w:pStyle w:val="Titolo1"/>
       </w:pPr>
-      <w:bookmarkStart w:id="13" w:name="_Toc440014768"/>
-      <w:r>
-        <w:t>Tools and Test Equipment Required</w:t>
+      <w:bookmarkStart w:id="13" w:name="_Toc440044711"/>
+      <w:r>
+        <w:t>Program Stubs and Test Data Required</w:t>
       </w:r>
       <w:bookmarkEnd w:id="13"/>
+      <w:r>
+        <w:t xml:space="preserve"> </w:t>
+      </w:r>
     </w:p>
     <w:p>
       <w:pPr>
         <w:pStyle w:val="Titolo1"/>
       </w:pPr>
-      <w:bookmarkStart w:id="14" w:name="_Toc440014769"/>
-      <w:r>
-        <w:t>Program Stubs and Test Data Required</w:t>
-      </w:r>
+      <w:bookmarkStart w:id="14" w:name="_Toc440044712"/>
+      <w:r>
+        <w:t>Appendix</w:t>
+      </w:r>
+      <w:bookmarkStart w:id="15" w:name="_GoBack"/>
       <w:bookmarkEnd w:id="14"/>
-      <w:r>
-        <w:t xml:space="preserve"> </w:t>
-      </w:r>
-    </w:p>
-    <w:p>
-      <w:pPr>
-        <w:pStyle w:val="Titolo1"/>
-      </w:pPr>
-      <w:bookmarkStart w:id="15" w:name="_Toc440014770"/>
-      <w:r>
-        <w:t>Appendix</w:t>
-      </w:r>
       <w:bookmarkEnd w:id="15"/>
     </w:p>
     <w:p>
       <w:pPr>
         <w:pStyle w:val="Titolo2"/>
       </w:pPr>
-      <w:bookmarkStart w:id="16" w:name="_Toc440014771"/>
-      <w:r>
-        <w:lastRenderedPageBreak/>
+      <w:bookmarkStart w:id="16" w:name="_Toc440044713"/>
+      <w:r>
         <w:t>Hours of work</w:t>
       </w:r>
       <w:bookmarkEnd w:id="16"/>
@@ -3371,23 +4529,14 @@
                     <w:rFonts w:ascii="Cambria Math" w:hAnsi="Cambria Math"/>
                     <w:lang w:val="it-IT"/>
                   </w:rPr>
-                  <m:t>20*</m:t>
-                </m:r>
-                <m:r>
-                  <m:rPr>
-                    <m:sty m:val="p"/>
-                  </m:rPr>
-                  <w:rPr>
-                    <w:rFonts w:ascii="Cambria Math" w:hAnsi="Cambria Math"/>
-                    <w:lang w:val="it-IT"/>
-                  </w:rPr>
-                  <m:t>lim</m:t>
+                  <m:t>20*lim</m:t>
                 </m:r>
               </m:e>
               <m:lim>
                 <m:r>
                   <w:rPr>
                     <w:rFonts w:ascii="Cambria Math" w:hAnsi="Cambria Math"/>
+                    <w:lang w:val="it-IT"/>
                   </w:rPr>
                   <m:t xml:space="preserve">               </m:t>
                 </m:r>
@@ -3557,18 +4706,12 @@
         <w:rPr>
           <w:lang w:val="it-IT"/>
         </w:rPr>
-        <w:t xml:space="preserve">  </w:t>
-      </w:r>
-      <w:r>
-        <w:rPr>
-          <w:lang w:val="it-IT"/>
-        </w:rPr>
-        <w:t>Hours</w:t>
+        <w:t xml:space="preserve">  Hours</w:t>
       </w:r>
     </w:p>
     <w:sectPr>
-      <w:headerReference w:type="default" r:id="rId15"/>
-      <w:footerReference w:type="default" r:id="rId16"/>
+      <w:headerReference w:type="default" r:id="rId18"/>
+      <w:footerReference w:type="default" r:id="rId19"/>
       <w:pgSz w:w="12240" w:h="15840"/>
       <w:pgMar w:top="1417" w:right="1134" w:bottom="1134" w:left="1134" w:header="708" w:footer="708" w:gutter="0"/>
       <w:cols w:space="708"/>
@@ -3982,7 +5125,7 @@
                                 <w:szCs w:val="24"/>
                                 <w:lang w:val="it-IT"/>
                               </w:rPr>
-                              <w:t>6</w:t>
+                              <w:t>7</w:t>
                             </w:r>
                             <w:r>
                               <w:rPr>
@@ -4087,7 +5230,7 @@
                           <w:szCs w:val="24"/>
                           <w:lang w:val="it-IT"/>
                         </w:rPr>
-                        <w:t>6</w:t>
+                        <w:t>7</w:t>
                       </w:r>
                       <w:r>
                         <w:rPr>
@@ -4794,7 +5937,7 @@
   <w:abstractNum w:abstractNumId="6" w15:restartNumberingAfterBreak="0">
     <w:nsid w:val="29AE288B"/>
     <w:multiLevelType w:val="hybridMultilevel"/>
-    <w:tmpl w:val="29CA6D08"/>
+    <w:tmpl w:val="150602A4"/>
     <w:lvl w:ilvl="0" w:tplc="04090001">
       <w:start w:val="1"/>
       <w:numFmt w:val="bullet"/>
@@ -7373,6 +8516,119 @@
     <w:nsid w:val="789703EC"/>
     <w:multiLevelType w:val="hybridMultilevel"/>
     <w:tmpl w:val="4D1826AE"/>
+    <w:lvl w:ilvl="0" w:tplc="04090001">
+      <w:start w:val="1"/>
+      <w:numFmt w:val="bullet"/>
+      <w:lvlText w:val=""/>
+      <w:lvlJc w:val="left"/>
+      <w:pPr>
+        <w:ind w:left="720" w:hanging="360"/>
+      </w:pPr>
+      <w:rPr>
+        <w:rFonts w:ascii="Symbol" w:hAnsi="Symbol" w:hint="default"/>
+      </w:rPr>
+    </w:lvl>
+    <w:lvl w:ilvl="1" w:tplc="04090003" w:tentative="1">
+      <w:start w:val="1"/>
+      <w:numFmt w:val="bullet"/>
+      <w:lvlText w:val="o"/>
+      <w:lvlJc w:val="left"/>
+      <w:pPr>
+        <w:ind w:left="1440" w:hanging="360"/>
+      </w:pPr>
+      <w:rPr>
+        <w:rFonts w:ascii="Courier New" w:hAnsi="Courier New" w:cs="Courier New" w:hint="default"/>
+      </w:rPr>
+    </w:lvl>
+    <w:lvl w:ilvl="2" w:tplc="04090005" w:tentative="1">
+      <w:start w:val="1"/>
+      <w:numFmt w:val="bullet"/>
+      <w:lvlText w:val=""/>
+      <w:lvlJc w:val="left"/>
+      <w:pPr>
+        <w:ind w:left="2160" w:hanging="360"/>
+      </w:pPr>
+      <w:rPr>
+        <w:rFonts w:ascii="Wingdings" w:hAnsi="Wingdings" w:hint="default"/>
+      </w:rPr>
+    </w:lvl>
+    <w:lvl w:ilvl="3" w:tplc="04090001" w:tentative="1">
+      <w:start w:val="1"/>
+      <w:numFmt w:val="bullet"/>
+      <w:lvlText w:val=""/>
+      <w:lvlJc w:val="left"/>
+      <w:pPr>
+        <w:ind w:left="2880" w:hanging="360"/>
+      </w:pPr>
+      <w:rPr>
+        <w:rFonts w:ascii="Symbol" w:hAnsi="Symbol" w:hint="default"/>
+      </w:rPr>
+    </w:lvl>
+    <w:lvl w:ilvl="4" w:tplc="04090003" w:tentative="1">
+      <w:start w:val="1"/>
+      <w:numFmt w:val="bullet"/>
+      <w:lvlText w:val="o"/>
+      <w:lvlJc w:val="left"/>
+      <w:pPr>
+        <w:ind w:left="3600" w:hanging="360"/>
+      </w:pPr>
+      <w:rPr>
+        <w:rFonts w:ascii="Courier New" w:hAnsi="Courier New" w:cs="Courier New" w:hint="default"/>
+      </w:rPr>
+    </w:lvl>
+    <w:lvl w:ilvl="5" w:tplc="04090005" w:tentative="1">
+      <w:start w:val="1"/>
+      <w:numFmt w:val="bullet"/>
+      <w:lvlText w:val=""/>
+      <w:lvlJc w:val="left"/>
+      <w:pPr>
+        <w:ind w:left="4320" w:hanging="360"/>
+      </w:pPr>
+      <w:rPr>
+        <w:rFonts w:ascii="Wingdings" w:hAnsi="Wingdings" w:hint="default"/>
+      </w:rPr>
+    </w:lvl>
+    <w:lvl w:ilvl="6" w:tplc="04090001" w:tentative="1">
+      <w:start w:val="1"/>
+      <w:numFmt w:val="bullet"/>
+      <w:lvlText w:val=""/>
+      <w:lvlJc w:val="left"/>
+      <w:pPr>
+        <w:ind w:left="5040" w:hanging="360"/>
+      </w:pPr>
+      <w:rPr>
+        <w:rFonts w:ascii="Symbol" w:hAnsi="Symbol" w:hint="default"/>
+      </w:rPr>
+    </w:lvl>
+    <w:lvl w:ilvl="7" w:tplc="04090003" w:tentative="1">
+      <w:start w:val="1"/>
+      <w:numFmt w:val="bullet"/>
+      <w:lvlText w:val="o"/>
+      <w:lvlJc w:val="left"/>
+      <w:pPr>
+        <w:ind w:left="5760" w:hanging="360"/>
+      </w:pPr>
+      <w:rPr>
+        <w:rFonts w:ascii="Courier New" w:hAnsi="Courier New" w:cs="Courier New" w:hint="default"/>
+      </w:rPr>
+    </w:lvl>
+    <w:lvl w:ilvl="8" w:tplc="04090005" w:tentative="1">
+      <w:start w:val="1"/>
+      <w:numFmt w:val="bullet"/>
+      <w:lvlText w:val=""/>
+      <w:lvlJc w:val="left"/>
+      <w:pPr>
+        <w:ind w:left="6480" w:hanging="360"/>
+      </w:pPr>
+      <w:rPr>
+        <w:rFonts w:ascii="Wingdings" w:hAnsi="Wingdings" w:hint="default"/>
+      </w:rPr>
+    </w:lvl>
+  </w:abstractNum>
+  <w:abstractNum w:abstractNumId="30" w15:restartNumberingAfterBreak="0">
+    <w:nsid w:val="7CDE116D"/>
+    <w:multiLevelType w:val="hybridMultilevel"/>
+    <w:tmpl w:val="524201D6"/>
     <w:lvl w:ilvl="0" w:tplc="04090001">
       <w:start w:val="1"/>
       <w:numFmt w:val="bullet"/>
@@ -7599,6 +8855,9 @@
   </w:num>
   <w:num w:numId="31">
     <w:abstractNumId w:val="16"/>
+  </w:num>
+  <w:num w:numId="32">
+    <w:abstractNumId w:val="30"/>
   </w:num>
 </w:numbering>
 </file>
@@ -9516,7 +10775,7 @@
         <a:p>
           <a:pPr algn="ctr"/>
           <a:r>
-            <a:rPr lang="en-US" sz="1500"/>
+            <a:rPr lang="en-US" sz="2000"/>
             <a:t>Design Document</a:t>
           </a:r>
         </a:p>
@@ -9813,44 +11072,44 @@
   </dgm:ptLst>
   <dgm:cxnLst>
     <dgm:cxn modelId="{D23D9D9F-E230-B14F-8CC4-60EF1E62361C}" srcId="{7DBAA654-83A9-2749-9A11-3A2F0853292E}" destId="{9D0A3E8F-79EA-4741-B4AF-359BBF2AD54A}" srcOrd="1" destOrd="0" parTransId="{A68219EE-DDA5-6D44-931C-E2DD8411613C}" sibTransId="{56563E73-53C5-C242-B5DD-534CCEB5A55B}"/>
-    <dgm:cxn modelId="{F6E96D74-2EAB-4E39-BF4D-0E7329797844}" type="presOf" srcId="{761D77BA-5704-3540-A64C-39623ABDE933}" destId="{2B850CA7-3DA8-704B-9542-29A27C4E6E8A}" srcOrd="0" destOrd="0" presId="urn:microsoft.com/office/officeart/2005/8/layout/bProcess3"/>
-    <dgm:cxn modelId="{CEFCD23C-75B0-4F00-B596-E94D2E43DBDE}" type="presOf" srcId="{6FF581C4-5EE0-6547-8B0A-4DD4E49DF7D5}" destId="{EE2C3E7E-7411-F14A-B102-730D81D864D3}" srcOrd="1" destOrd="0" presId="urn:microsoft.com/office/officeart/2005/8/layout/bProcess3"/>
-    <dgm:cxn modelId="{18780C64-4B9B-47DF-92B7-D87BFEF03C85}" type="presOf" srcId="{7DBAA654-83A9-2749-9A11-3A2F0853292E}" destId="{379D3411-2CF2-1443-9DE7-1F3F74BE70B6}" srcOrd="0" destOrd="0" presId="urn:microsoft.com/office/officeart/2005/8/layout/bProcess3"/>
-    <dgm:cxn modelId="{582323A0-11D7-4C4D-8FDA-BAA96B09506C}" type="presOf" srcId="{56563E73-53C5-C242-B5DD-534CCEB5A55B}" destId="{1AB89A78-53AA-8046-940B-4774F5E8A3F4}" srcOrd="0" destOrd="0" presId="urn:microsoft.com/office/officeart/2005/8/layout/bProcess3"/>
+    <dgm:cxn modelId="{3D49AA95-7126-43A7-84E5-2BFFD8DB3C9A}" type="presOf" srcId="{56563E73-53C5-C242-B5DD-534CCEB5A55B}" destId="{1AB89A78-53AA-8046-940B-4774F5E8A3F4}" srcOrd="0" destOrd="0" presId="urn:microsoft.com/office/officeart/2005/8/layout/bProcess3"/>
+    <dgm:cxn modelId="{FE6C9790-DAA2-4373-9F35-5097739D98A2}" type="presOf" srcId="{51AF1449-732A-7245-8907-3B0B474E6716}" destId="{70A625A3-B04D-314A-9454-BA7560E71142}" srcOrd="0" destOrd="0" presId="urn:microsoft.com/office/officeart/2005/8/layout/bProcess3"/>
+    <dgm:cxn modelId="{675596BD-D857-4727-B0E8-67E23C45A2FB}" type="presOf" srcId="{6FF581C4-5EE0-6547-8B0A-4DD4E49DF7D5}" destId="{EE2C3E7E-7411-F14A-B102-730D81D864D3}" srcOrd="1" destOrd="0" presId="urn:microsoft.com/office/officeart/2005/8/layout/bProcess3"/>
+    <dgm:cxn modelId="{CBA7B2CB-398D-0944-9097-F88E098803F8}" srcId="{7DBAA654-83A9-2749-9A11-3A2F0853292E}" destId="{981B4EF9-7A3A-BE49-B6B6-0021D3615771}" srcOrd="5" destOrd="0" parTransId="{036AB1F6-FA37-614F-A857-CA2CBEA75FF8}" sibTransId="{07202FE3-BBDD-A74E-9ED7-5FC69364AF9D}"/>
+    <dgm:cxn modelId="{A4DF705F-378F-3D46-8BF6-315C5DACB12C}" srcId="{7DBAA654-83A9-2749-9A11-3A2F0853292E}" destId="{3D31D781-DE26-FC46-87C5-81D28438E988}" srcOrd="4" destOrd="0" parTransId="{7FDE228D-3493-0041-A7C9-8BDABED610D5}" sibTransId="{51AF1449-732A-7245-8907-3B0B474E6716}"/>
+    <dgm:cxn modelId="{9F7DBBD3-2135-334D-BDE9-A8ED29101BA4}" srcId="{7DBAA654-83A9-2749-9A11-3A2F0853292E}" destId="{3ABC577C-D926-6C40-8609-A47272EDC0E8}" srcOrd="3" destOrd="0" parTransId="{73D020D2-C3E5-6D4B-A74D-95AC52916961}" sibTransId="{E1700588-AA9B-9044-98E5-A52BC9E980D8}"/>
+    <dgm:cxn modelId="{144BE6F7-32AC-4BAA-A4BB-0B600017C44C}" type="presOf" srcId="{7DBAA654-83A9-2749-9A11-3A2F0853292E}" destId="{379D3411-2CF2-1443-9DE7-1F3F74BE70B6}" srcOrd="0" destOrd="0" presId="urn:microsoft.com/office/officeart/2005/8/layout/bProcess3"/>
+    <dgm:cxn modelId="{C9F771AC-35CF-1540-8F9B-A548A676FBEC}" srcId="{7DBAA654-83A9-2749-9A11-3A2F0853292E}" destId="{C900A651-3FCA-634D-8E96-FB8C693E1E8F}" srcOrd="0" destOrd="0" parTransId="{DC773397-72AF-3043-A26B-0B8B32D632B1}" sibTransId="{6FF581C4-5EE0-6547-8B0A-4DD4E49DF7D5}"/>
+    <dgm:cxn modelId="{65AF941F-728B-48C9-A03B-30B9F2650C5C}" type="presOf" srcId="{E1700588-AA9B-9044-98E5-A52BC9E980D8}" destId="{0D4A6B71-9678-E74B-A4F4-3D04D7F96F18}" srcOrd="1" destOrd="0" presId="urn:microsoft.com/office/officeart/2005/8/layout/bProcess3"/>
     <dgm:cxn modelId="{B40CF301-B877-0146-8F01-A4B49C9B78E2}" srcId="{7DBAA654-83A9-2749-9A11-3A2F0853292E}" destId="{761D77BA-5704-3540-A64C-39623ABDE933}" srcOrd="2" destOrd="0" parTransId="{0CEF3B97-E2A9-E04D-A0DB-EC66FC595157}" sibTransId="{03689D08-8F94-B240-B093-204B4D1B1996}"/>
-    <dgm:cxn modelId="{9F7DBBD3-2135-334D-BDE9-A8ED29101BA4}" srcId="{7DBAA654-83A9-2749-9A11-3A2F0853292E}" destId="{3ABC577C-D926-6C40-8609-A47272EDC0E8}" srcOrd="3" destOrd="0" parTransId="{73D020D2-C3E5-6D4B-A74D-95AC52916961}" sibTransId="{E1700588-AA9B-9044-98E5-A52BC9E980D8}"/>
-    <dgm:cxn modelId="{34F2FD8B-260D-4403-98D9-393521ACC6CC}" type="presOf" srcId="{C900A651-3FCA-634D-8E96-FB8C693E1E8F}" destId="{71E5BCB2-3AB6-4C42-9B09-A87936C7F001}" srcOrd="0" destOrd="0" presId="urn:microsoft.com/office/officeart/2005/8/layout/bProcess3"/>
-    <dgm:cxn modelId="{70B58A21-A770-43FC-9E8B-D159D8856B8B}" type="presOf" srcId="{6FF581C4-5EE0-6547-8B0A-4DD4E49DF7D5}" destId="{70788382-AA77-7C4C-A399-82382C8CD1E3}" srcOrd="0" destOrd="0" presId="urn:microsoft.com/office/officeart/2005/8/layout/bProcess3"/>
-    <dgm:cxn modelId="{5EC1D12E-06DD-4E0F-B4C3-707771CC7148}" type="presOf" srcId="{03689D08-8F94-B240-B093-204B4D1B1996}" destId="{11041959-BAD3-494D-A0CA-60D08024935F}" srcOrd="0" destOrd="0" presId="urn:microsoft.com/office/officeart/2005/8/layout/bProcess3"/>
-    <dgm:cxn modelId="{E601F6AC-BF5C-4EF1-BFF6-8190D6AE4FFE}" type="presOf" srcId="{9D0A3E8F-79EA-4741-B4AF-359BBF2AD54A}" destId="{CB005E4D-98D2-5E43-A79A-01D73FA5246C}" srcOrd="0" destOrd="0" presId="urn:microsoft.com/office/officeart/2005/8/layout/bProcess3"/>
-    <dgm:cxn modelId="{3F75FE0F-0025-4FBE-83BD-502254B6D96B}" type="presOf" srcId="{981B4EF9-7A3A-BE49-B6B6-0021D3615771}" destId="{CA2203B5-A4CA-2C4D-8577-50E3388F2246}" srcOrd="0" destOrd="0" presId="urn:microsoft.com/office/officeart/2005/8/layout/bProcess3"/>
-    <dgm:cxn modelId="{BBC99914-A151-4DEC-8D62-E0FF7EAFD731}" type="presOf" srcId="{56563E73-53C5-C242-B5DD-534CCEB5A55B}" destId="{8845A127-0D85-A14A-94CB-F773727D4C9B}" srcOrd="1" destOrd="0" presId="urn:microsoft.com/office/officeart/2005/8/layout/bProcess3"/>
-    <dgm:cxn modelId="{6BBBFEBE-989E-457B-B4D0-6356930B05EA}" type="presOf" srcId="{51AF1449-732A-7245-8907-3B0B474E6716}" destId="{70A625A3-B04D-314A-9454-BA7560E71142}" srcOrd="0" destOrd="0" presId="urn:microsoft.com/office/officeart/2005/8/layout/bProcess3"/>
-    <dgm:cxn modelId="{CBA7B2CB-398D-0944-9097-F88E098803F8}" srcId="{7DBAA654-83A9-2749-9A11-3A2F0853292E}" destId="{981B4EF9-7A3A-BE49-B6B6-0021D3615771}" srcOrd="5" destOrd="0" parTransId="{036AB1F6-FA37-614F-A857-CA2CBEA75FF8}" sibTransId="{07202FE3-BBDD-A74E-9ED7-5FC69364AF9D}"/>
-    <dgm:cxn modelId="{B760D150-5AFA-4EFB-9A8E-57DDBE0E595F}" type="presOf" srcId="{51AF1449-732A-7245-8907-3B0B474E6716}" destId="{08B24028-0337-A54F-863C-D83DC536E50D}" srcOrd="1" destOrd="0" presId="urn:microsoft.com/office/officeart/2005/8/layout/bProcess3"/>
-    <dgm:cxn modelId="{69198FA5-A077-4F56-91D9-32ECB9075253}" type="presOf" srcId="{3ABC577C-D926-6C40-8609-A47272EDC0E8}" destId="{35CF6ACD-16BB-D44B-9967-A88BE4C856FA}" srcOrd="0" destOrd="0" presId="urn:microsoft.com/office/officeart/2005/8/layout/bProcess3"/>
-    <dgm:cxn modelId="{A4DF705F-378F-3D46-8BF6-315C5DACB12C}" srcId="{7DBAA654-83A9-2749-9A11-3A2F0853292E}" destId="{3D31D781-DE26-FC46-87C5-81D28438E988}" srcOrd="4" destOrd="0" parTransId="{7FDE228D-3493-0041-A7C9-8BDABED610D5}" sibTransId="{51AF1449-732A-7245-8907-3B0B474E6716}"/>
-    <dgm:cxn modelId="{C9F771AC-35CF-1540-8F9B-A548A676FBEC}" srcId="{7DBAA654-83A9-2749-9A11-3A2F0853292E}" destId="{C900A651-3FCA-634D-8E96-FB8C693E1E8F}" srcOrd="0" destOrd="0" parTransId="{DC773397-72AF-3043-A26B-0B8B32D632B1}" sibTransId="{6FF581C4-5EE0-6547-8B0A-4DD4E49DF7D5}"/>
-    <dgm:cxn modelId="{1DF9BBD1-8BEB-415B-ACDB-449BED521295}" type="presOf" srcId="{3D31D781-DE26-FC46-87C5-81D28438E988}" destId="{5054442F-68CC-BA4D-A78B-D10165C93B35}" srcOrd="0" destOrd="0" presId="urn:microsoft.com/office/officeart/2005/8/layout/bProcess3"/>
-    <dgm:cxn modelId="{C24A57D1-4DDB-4694-BD69-923553033C16}" type="presOf" srcId="{03689D08-8F94-B240-B093-204B4D1B1996}" destId="{F515C25C-FBC4-0A42-9BD8-739DB491DE01}" srcOrd="1" destOrd="0" presId="urn:microsoft.com/office/officeart/2005/8/layout/bProcess3"/>
-    <dgm:cxn modelId="{3C77FFBE-5335-4A32-B823-83BEC17E9BD9}" type="presOf" srcId="{E1700588-AA9B-9044-98E5-A52BC9E980D8}" destId="{0D4A6B71-9678-E74B-A4F4-3D04D7F96F18}" srcOrd="1" destOrd="0" presId="urn:microsoft.com/office/officeart/2005/8/layout/bProcess3"/>
-    <dgm:cxn modelId="{AAAFD42A-EED6-43D0-9F26-49009F4F7DF4}" type="presOf" srcId="{E1700588-AA9B-9044-98E5-A52BC9E980D8}" destId="{BE891453-7A81-9745-80FE-393D0BD9F682}" srcOrd="0" destOrd="0" presId="urn:microsoft.com/office/officeart/2005/8/layout/bProcess3"/>
-    <dgm:cxn modelId="{16B7A870-0345-4AFF-943D-1AA5C11D4928}" type="presParOf" srcId="{379D3411-2CF2-1443-9DE7-1F3F74BE70B6}" destId="{71E5BCB2-3AB6-4C42-9B09-A87936C7F001}" srcOrd="0" destOrd="0" presId="urn:microsoft.com/office/officeart/2005/8/layout/bProcess3"/>
-    <dgm:cxn modelId="{AE68E3C7-4D04-4C04-A5EB-4F03F016EFD6}" type="presParOf" srcId="{379D3411-2CF2-1443-9DE7-1F3F74BE70B6}" destId="{70788382-AA77-7C4C-A399-82382C8CD1E3}" srcOrd="1" destOrd="0" presId="urn:microsoft.com/office/officeart/2005/8/layout/bProcess3"/>
-    <dgm:cxn modelId="{9B2C8A46-DAAA-4557-91C3-D9C040F71A95}" type="presParOf" srcId="{70788382-AA77-7C4C-A399-82382C8CD1E3}" destId="{EE2C3E7E-7411-F14A-B102-730D81D864D3}" srcOrd="0" destOrd="0" presId="urn:microsoft.com/office/officeart/2005/8/layout/bProcess3"/>
-    <dgm:cxn modelId="{BE704575-4F67-4BDE-B07F-1A0312D81232}" type="presParOf" srcId="{379D3411-2CF2-1443-9DE7-1F3F74BE70B6}" destId="{CB005E4D-98D2-5E43-A79A-01D73FA5246C}" srcOrd="2" destOrd="0" presId="urn:microsoft.com/office/officeart/2005/8/layout/bProcess3"/>
-    <dgm:cxn modelId="{D3C8082C-11A4-42DD-8DF2-91419A320317}" type="presParOf" srcId="{379D3411-2CF2-1443-9DE7-1F3F74BE70B6}" destId="{1AB89A78-53AA-8046-940B-4774F5E8A3F4}" srcOrd="3" destOrd="0" presId="urn:microsoft.com/office/officeart/2005/8/layout/bProcess3"/>
-    <dgm:cxn modelId="{8223384E-4360-4CCA-8109-F0F1A8F1445F}" type="presParOf" srcId="{1AB89A78-53AA-8046-940B-4774F5E8A3F4}" destId="{8845A127-0D85-A14A-94CB-F773727D4C9B}" srcOrd="0" destOrd="0" presId="urn:microsoft.com/office/officeart/2005/8/layout/bProcess3"/>
-    <dgm:cxn modelId="{272CFAFE-D973-40D2-8435-49F86E8B330F}" type="presParOf" srcId="{379D3411-2CF2-1443-9DE7-1F3F74BE70B6}" destId="{2B850CA7-3DA8-704B-9542-29A27C4E6E8A}" srcOrd="4" destOrd="0" presId="urn:microsoft.com/office/officeart/2005/8/layout/bProcess3"/>
-    <dgm:cxn modelId="{171C8651-F5AC-41A6-B224-115114310F05}" type="presParOf" srcId="{379D3411-2CF2-1443-9DE7-1F3F74BE70B6}" destId="{11041959-BAD3-494D-A0CA-60D08024935F}" srcOrd="5" destOrd="0" presId="urn:microsoft.com/office/officeart/2005/8/layout/bProcess3"/>
-    <dgm:cxn modelId="{31491FE8-50F5-40F2-A99E-AFF89BB6B5B1}" type="presParOf" srcId="{11041959-BAD3-494D-A0CA-60D08024935F}" destId="{F515C25C-FBC4-0A42-9BD8-739DB491DE01}" srcOrd="0" destOrd="0" presId="urn:microsoft.com/office/officeart/2005/8/layout/bProcess3"/>
-    <dgm:cxn modelId="{E3F49BF4-B8CC-4A3E-9912-57EA77786DBF}" type="presParOf" srcId="{379D3411-2CF2-1443-9DE7-1F3F74BE70B6}" destId="{35CF6ACD-16BB-D44B-9967-A88BE4C856FA}" srcOrd="6" destOrd="0" presId="urn:microsoft.com/office/officeart/2005/8/layout/bProcess3"/>
-    <dgm:cxn modelId="{44BF1C86-EA32-4E70-A3A7-F307D214E4DC}" type="presParOf" srcId="{379D3411-2CF2-1443-9DE7-1F3F74BE70B6}" destId="{BE891453-7A81-9745-80FE-393D0BD9F682}" srcOrd="7" destOrd="0" presId="urn:microsoft.com/office/officeart/2005/8/layout/bProcess3"/>
-    <dgm:cxn modelId="{F0F460B0-E38C-4F4C-B62D-997312AED51D}" type="presParOf" srcId="{BE891453-7A81-9745-80FE-393D0BD9F682}" destId="{0D4A6B71-9678-E74B-A4F4-3D04D7F96F18}" srcOrd="0" destOrd="0" presId="urn:microsoft.com/office/officeart/2005/8/layout/bProcess3"/>
-    <dgm:cxn modelId="{86243E20-2C7C-4F26-BC4C-9FE9B7E84627}" type="presParOf" srcId="{379D3411-2CF2-1443-9DE7-1F3F74BE70B6}" destId="{5054442F-68CC-BA4D-A78B-D10165C93B35}" srcOrd="8" destOrd="0" presId="urn:microsoft.com/office/officeart/2005/8/layout/bProcess3"/>
-    <dgm:cxn modelId="{47EBF8E4-74A1-4095-B5C9-DB4DF5931ADD}" type="presParOf" srcId="{379D3411-2CF2-1443-9DE7-1F3F74BE70B6}" destId="{70A625A3-B04D-314A-9454-BA7560E71142}" srcOrd="9" destOrd="0" presId="urn:microsoft.com/office/officeart/2005/8/layout/bProcess3"/>
-    <dgm:cxn modelId="{86E2A59E-CDC3-40D1-8F3C-9AE8033C67FA}" type="presParOf" srcId="{70A625A3-B04D-314A-9454-BA7560E71142}" destId="{08B24028-0337-A54F-863C-D83DC536E50D}" srcOrd="0" destOrd="0" presId="urn:microsoft.com/office/officeart/2005/8/layout/bProcess3"/>
-    <dgm:cxn modelId="{93E8E73D-FB0B-458F-B472-6C262E636269}" type="presParOf" srcId="{379D3411-2CF2-1443-9DE7-1F3F74BE70B6}" destId="{CA2203B5-A4CA-2C4D-8577-50E3388F2246}" srcOrd="10" destOrd="0" presId="urn:microsoft.com/office/officeart/2005/8/layout/bProcess3"/>
+    <dgm:cxn modelId="{173C5F3F-F776-4FC3-81A4-0170DD05BAB6}" type="presOf" srcId="{E1700588-AA9B-9044-98E5-A52BC9E980D8}" destId="{BE891453-7A81-9745-80FE-393D0BD9F682}" srcOrd="0" destOrd="0" presId="urn:microsoft.com/office/officeart/2005/8/layout/bProcess3"/>
+    <dgm:cxn modelId="{F8E941FC-9EF7-40AD-8393-77E3C3E0D053}" type="presOf" srcId="{3D31D781-DE26-FC46-87C5-81D28438E988}" destId="{5054442F-68CC-BA4D-A78B-D10165C93B35}" srcOrd="0" destOrd="0" presId="urn:microsoft.com/office/officeart/2005/8/layout/bProcess3"/>
+    <dgm:cxn modelId="{362CCF80-AF53-45BE-92A6-9DD387BE6F20}" type="presOf" srcId="{981B4EF9-7A3A-BE49-B6B6-0021D3615771}" destId="{CA2203B5-A4CA-2C4D-8577-50E3388F2246}" srcOrd="0" destOrd="0" presId="urn:microsoft.com/office/officeart/2005/8/layout/bProcess3"/>
+    <dgm:cxn modelId="{4738304A-0AD7-4D43-9415-4D6EE0062E63}" type="presOf" srcId="{03689D08-8F94-B240-B093-204B4D1B1996}" destId="{F515C25C-FBC4-0A42-9BD8-739DB491DE01}" srcOrd="1" destOrd="0" presId="urn:microsoft.com/office/officeart/2005/8/layout/bProcess3"/>
+    <dgm:cxn modelId="{D666A619-4335-45B1-B571-F44E56B33C86}" type="presOf" srcId="{3ABC577C-D926-6C40-8609-A47272EDC0E8}" destId="{35CF6ACD-16BB-D44B-9967-A88BE4C856FA}" srcOrd="0" destOrd="0" presId="urn:microsoft.com/office/officeart/2005/8/layout/bProcess3"/>
+    <dgm:cxn modelId="{6F917FF2-6522-49D0-82DC-95054437885D}" type="presOf" srcId="{56563E73-53C5-C242-B5DD-534CCEB5A55B}" destId="{8845A127-0D85-A14A-94CB-F773727D4C9B}" srcOrd="1" destOrd="0" presId="urn:microsoft.com/office/officeart/2005/8/layout/bProcess3"/>
+    <dgm:cxn modelId="{999DF5FE-ED34-4B8C-9684-9B97D99EEB07}" type="presOf" srcId="{C900A651-3FCA-634D-8E96-FB8C693E1E8F}" destId="{71E5BCB2-3AB6-4C42-9B09-A87936C7F001}" srcOrd="0" destOrd="0" presId="urn:microsoft.com/office/officeart/2005/8/layout/bProcess3"/>
+    <dgm:cxn modelId="{7374CACB-E0CD-42F4-AB9F-AE7AFFAB6135}" type="presOf" srcId="{9D0A3E8F-79EA-4741-B4AF-359BBF2AD54A}" destId="{CB005E4D-98D2-5E43-A79A-01D73FA5246C}" srcOrd="0" destOrd="0" presId="urn:microsoft.com/office/officeart/2005/8/layout/bProcess3"/>
+    <dgm:cxn modelId="{EA174031-79E4-4587-BAA1-43B60FBBADAA}" type="presOf" srcId="{6FF581C4-5EE0-6547-8B0A-4DD4E49DF7D5}" destId="{70788382-AA77-7C4C-A399-82382C8CD1E3}" srcOrd="0" destOrd="0" presId="urn:microsoft.com/office/officeart/2005/8/layout/bProcess3"/>
+    <dgm:cxn modelId="{AF9DEB73-2371-4E3F-B5A8-4BADA78586E8}" type="presOf" srcId="{761D77BA-5704-3540-A64C-39623ABDE933}" destId="{2B850CA7-3DA8-704B-9542-29A27C4E6E8A}" srcOrd="0" destOrd="0" presId="urn:microsoft.com/office/officeart/2005/8/layout/bProcess3"/>
+    <dgm:cxn modelId="{2541D2BF-A503-450F-8549-8234FA438ED6}" type="presOf" srcId="{03689D08-8F94-B240-B093-204B4D1B1996}" destId="{11041959-BAD3-494D-A0CA-60D08024935F}" srcOrd="0" destOrd="0" presId="urn:microsoft.com/office/officeart/2005/8/layout/bProcess3"/>
+    <dgm:cxn modelId="{9003D007-C188-4632-9F99-0A7E1497CBE2}" type="presOf" srcId="{51AF1449-732A-7245-8907-3B0B474E6716}" destId="{08B24028-0337-A54F-863C-D83DC536E50D}" srcOrd="1" destOrd="0" presId="urn:microsoft.com/office/officeart/2005/8/layout/bProcess3"/>
+    <dgm:cxn modelId="{0BB1FC2C-6EB8-4A01-8CF4-75457F91D0ED}" type="presParOf" srcId="{379D3411-2CF2-1443-9DE7-1F3F74BE70B6}" destId="{71E5BCB2-3AB6-4C42-9B09-A87936C7F001}" srcOrd="0" destOrd="0" presId="urn:microsoft.com/office/officeart/2005/8/layout/bProcess3"/>
+    <dgm:cxn modelId="{7594B063-8E43-47EF-8701-0FF9039F7C97}" type="presParOf" srcId="{379D3411-2CF2-1443-9DE7-1F3F74BE70B6}" destId="{70788382-AA77-7C4C-A399-82382C8CD1E3}" srcOrd="1" destOrd="0" presId="urn:microsoft.com/office/officeart/2005/8/layout/bProcess3"/>
+    <dgm:cxn modelId="{92553962-C737-439A-8AED-8C8B3CCB81B2}" type="presParOf" srcId="{70788382-AA77-7C4C-A399-82382C8CD1E3}" destId="{EE2C3E7E-7411-F14A-B102-730D81D864D3}" srcOrd="0" destOrd="0" presId="urn:microsoft.com/office/officeart/2005/8/layout/bProcess3"/>
+    <dgm:cxn modelId="{5CF7FC1C-8084-416B-B0DA-6E402010CD08}" type="presParOf" srcId="{379D3411-2CF2-1443-9DE7-1F3F74BE70B6}" destId="{CB005E4D-98D2-5E43-A79A-01D73FA5246C}" srcOrd="2" destOrd="0" presId="urn:microsoft.com/office/officeart/2005/8/layout/bProcess3"/>
+    <dgm:cxn modelId="{D067D0F6-AFC1-44B5-9525-01BD0CE8B51B}" type="presParOf" srcId="{379D3411-2CF2-1443-9DE7-1F3F74BE70B6}" destId="{1AB89A78-53AA-8046-940B-4774F5E8A3F4}" srcOrd="3" destOrd="0" presId="urn:microsoft.com/office/officeart/2005/8/layout/bProcess3"/>
+    <dgm:cxn modelId="{E3BA1626-33D5-4E39-8A11-05AE20C4921A}" type="presParOf" srcId="{1AB89A78-53AA-8046-940B-4774F5E8A3F4}" destId="{8845A127-0D85-A14A-94CB-F773727D4C9B}" srcOrd="0" destOrd="0" presId="urn:microsoft.com/office/officeart/2005/8/layout/bProcess3"/>
+    <dgm:cxn modelId="{9FDEB4AC-353C-43CF-8B2D-3937E6119CCB}" type="presParOf" srcId="{379D3411-2CF2-1443-9DE7-1F3F74BE70B6}" destId="{2B850CA7-3DA8-704B-9542-29A27C4E6E8A}" srcOrd="4" destOrd="0" presId="urn:microsoft.com/office/officeart/2005/8/layout/bProcess3"/>
+    <dgm:cxn modelId="{48C76AC3-BE65-433A-AA51-CA69D17BC426}" type="presParOf" srcId="{379D3411-2CF2-1443-9DE7-1F3F74BE70B6}" destId="{11041959-BAD3-494D-A0CA-60D08024935F}" srcOrd="5" destOrd="0" presId="urn:microsoft.com/office/officeart/2005/8/layout/bProcess3"/>
+    <dgm:cxn modelId="{16145EF8-0C08-4D7A-A7A9-8A1FFD85E876}" type="presParOf" srcId="{11041959-BAD3-494D-A0CA-60D08024935F}" destId="{F515C25C-FBC4-0A42-9BD8-739DB491DE01}" srcOrd="0" destOrd="0" presId="urn:microsoft.com/office/officeart/2005/8/layout/bProcess3"/>
+    <dgm:cxn modelId="{BE4FF487-86A7-45C1-98A3-CA148A110F63}" type="presParOf" srcId="{379D3411-2CF2-1443-9DE7-1F3F74BE70B6}" destId="{35CF6ACD-16BB-D44B-9967-A88BE4C856FA}" srcOrd="6" destOrd="0" presId="urn:microsoft.com/office/officeart/2005/8/layout/bProcess3"/>
+    <dgm:cxn modelId="{EE01013E-9BBE-4D8F-B235-62D178F5AFDF}" type="presParOf" srcId="{379D3411-2CF2-1443-9DE7-1F3F74BE70B6}" destId="{BE891453-7A81-9745-80FE-393D0BD9F682}" srcOrd="7" destOrd="0" presId="urn:microsoft.com/office/officeart/2005/8/layout/bProcess3"/>
+    <dgm:cxn modelId="{F1D18B9B-5AFE-4177-9837-DB823069A69C}" type="presParOf" srcId="{BE891453-7A81-9745-80FE-393D0BD9F682}" destId="{0D4A6B71-9678-E74B-A4F4-3D04D7F96F18}" srcOrd="0" destOrd="0" presId="urn:microsoft.com/office/officeart/2005/8/layout/bProcess3"/>
+    <dgm:cxn modelId="{E25F07C0-DD87-4817-9883-591D008F08CB}" type="presParOf" srcId="{379D3411-2CF2-1443-9DE7-1F3F74BE70B6}" destId="{5054442F-68CC-BA4D-A78B-D10165C93B35}" srcOrd="8" destOrd="0" presId="urn:microsoft.com/office/officeart/2005/8/layout/bProcess3"/>
+    <dgm:cxn modelId="{29CBA533-8C11-40BF-BA6F-124AA1BBD55A}" type="presParOf" srcId="{379D3411-2CF2-1443-9DE7-1F3F74BE70B6}" destId="{70A625A3-B04D-314A-9454-BA7560E71142}" srcOrd="9" destOrd="0" presId="urn:microsoft.com/office/officeart/2005/8/layout/bProcess3"/>
+    <dgm:cxn modelId="{D65B64CA-B791-41F8-B5B0-959A75B51964}" type="presParOf" srcId="{70A625A3-B04D-314A-9454-BA7560E71142}" destId="{08B24028-0337-A54F-863C-D83DC536E50D}" srcOrd="0" destOrd="0" presId="urn:microsoft.com/office/officeart/2005/8/layout/bProcess3"/>
+    <dgm:cxn modelId="{53CF50EE-60C0-4815-B0FE-A9B5278631AD}" type="presParOf" srcId="{379D3411-2CF2-1443-9DE7-1F3F74BE70B6}" destId="{CA2203B5-A4CA-2C4D-8577-50E3388F2246}" srcOrd="10" destOrd="0" presId="urn:microsoft.com/office/officeart/2005/8/layout/bProcess3"/>
   </dgm:cxnLst>
   <dgm:bg/>
   <dgm:whole>
@@ -10163,12 +11422,12 @@
         </a:fontRef>
       </dsp:style>
       <dsp:txBody>
-        <a:bodyPr spcFirstLastPara="0" vert="horz" wrap="square" lIns="106680" tIns="106680" rIns="106680" bIns="106680" numCol="1" spcCol="1270" anchor="ctr" anchorCtr="0">
+        <a:bodyPr spcFirstLastPara="0" vert="horz" wrap="square" lIns="142240" tIns="142240" rIns="142240" bIns="142240" numCol="1" spcCol="1270" anchor="ctr" anchorCtr="0">
           <a:noAutofit/>
         </a:bodyPr>
         <a:lstStyle/>
         <a:p>
-          <a:pPr lvl="0" algn="ctr" defTabSz="666750">
+          <a:pPr lvl="0" algn="ctr" defTabSz="889000">
             <a:lnSpc>
               <a:spcPct val="90000"/>
             </a:lnSpc>
@@ -10180,12 +11439,12 @@
             </a:spcAft>
           </a:pPr>
           <a:r>
-            <a:rPr lang="en-US" sz="1500" kern="1200"/>
+            <a:rPr lang="en-US" sz="2000" kern="1200"/>
             <a:t>Design Document</a:t>
           </a:r>
         </a:p>
         <a:p>
-          <a:pPr lvl="0" algn="ctr" defTabSz="666750">
+          <a:pPr lvl="0" algn="ctr" defTabSz="889000">
             <a:lnSpc>
               <a:spcPct val="90000"/>
             </a:lnSpc>
@@ -12405,7 +13664,7 @@
 </file>
 
 <file path=customXml/itemProps1.xml><?xml version="1.0" encoding="utf-8"?>
-<ds:datastoreItem xmlns:ds="http://schemas.openxmlformats.org/officeDocument/2006/customXml" ds:itemID="{C1679A0C-BBF2-4C8E-8E8F-66509CAAAA06}">
+<ds:datastoreItem xmlns:ds="http://schemas.openxmlformats.org/officeDocument/2006/customXml" ds:itemID="{445E2BF7-754B-450E-875B-A7904ADF9679}">
   <ds:schemaRefs>
     <ds:schemaRef ds:uri="http://schemas.openxmlformats.org/officeDocument/2006/bibliography"/>
   </ds:schemaRefs>

</xml_diff>

<commit_message>
ITDP updated with news
Also about the future paragraphs
</commit_message>
<xml_diff>
--- a/4. Integration Test Plan Document (working space)/Integration Test Plan Document.docx
+++ b/4. Integration Test Plan Document (working space)/Integration Test Plan Document.docx
@@ -534,7 +534,7 @@
       <w:pPr>
         <w:pStyle w:val="Titolo1"/>
       </w:pPr>
-      <w:bookmarkStart w:id="0" w:name="_Toc440044698"/>
+      <w:bookmarkStart w:id="0" w:name="_Toc440209079"/>
       <w:r>
         <w:lastRenderedPageBreak/>
         <w:t>Introduction</w:t>
@@ -549,7 +549,7 @@
           <w:numId w:val="26"/>
         </w:numPr>
       </w:pPr>
-      <w:bookmarkStart w:id="1" w:name="_Toc440044699"/>
+      <w:bookmarkStart w:id="1" w:name="_Toc440209080"/>
       <w:r>
         <w:t>Table of contents</w:t>
       </w:r>
@@ -632,7 +632,7 @@
         <w:rPr>
           <w:noProof/>
         </w:rPr>
-        <w:instrText xml:space="preserve"> PAGEREF _Toc440044698 \h </w:instrText>
+        <w:instrText xml:space="preserve"> PAGEREF _Toc440209079 \h </w:instrText>
       </w:r>
       <w:r>
         <w:rPr>
@@ -705,7 +705,7 @@
         <w:rPr>
           <w:noProof/>
         </w:rPr>
-        <w:instrText xml:space="preserve"> PAGEREF _Toc440044699 \h </w:instrText>
+        <w:instrText xml:space="preserve"> PAGEREF _Toc440209080 \h </w:instrText>
       </w:r>
       <w:r>
         <w:rPr>
@@ -778,7 +778,7 @@
         <w:rPr>
           <w:noProof/>
         </w:rPr>
-        <w:instrText xml:space="preserve"> PAGEREF _Toc440044700 \h </w:instrText>
+        <w:instrText xml:space="preserve"> PAGEREF _Toc440209081 \h </w:instrText>
       </w:r>
       <w:r>
         <w:rPr>
@@ -851,7 +851,7 @@
         <w:rPr>
           <w:noProof/>
         </w:rPr>
-        <w:instrText xml:space="preserve"> PAGEREF _Toc440044701 \h </w:instrText>
+        <w:instrText xml:space="preserve"> PAGEREF _Toc440209082 \h </w:instrText>
       </w:r>
       <w:r>
         <w:rPr>
@@ -924,7 +924,7 @@
         <w:rPr>
           <w:noProof/>
         </w:rPr>
-        <w:instrText xml:space="preserve"> PAGEREF _Toc440044702 \h </w:instrText>
+        <w:instrText xml:space="preserve"> PAGEREF _Toc440209083 \h </w:instrText>
       </w:r>
       <w:r>
         <w:rPr>
@@ -997,7 +997,7 @@
         <w:rPr>
           <w:noProof/>
         </w:rPr>
-        <w:instrText xml:space="preserve"> PAGEREF _Toc440044703 \h </w:instrText>
+        <w:instrText xml:space="preserve"> PAGEREF _Toc440209084 \h </w:instrText>
       </w:r>
       <w:r>
         <w:rPr>
@@ -1070,7 +1070,7 @@
         <w:rPr>
           <w:noProof/>
         </w:rPr>
-        <w:instrText xml:space="preserve"> PAGEREF _Toc440044704 \h </w:instrText>
+        <w:instrText xml:space="preserve"> PAGEREF _Toc440209085 \h </w:instrText>
       </w:r>
       <w:r>
         <w:rPr>
@@ -1143,7 +1143,7 @@
         <w:rPr>
           <w:noProof/>
         </w:rPr>
-        <w:instrText xml:space="preserve"> PAGEREF _Toc440044705 \h </w:instrText>
+        <w:instrText xml:space="preserve"> PAGEREF _Toc440209086 \h </w:instrText>
       </w:r>
       <w:r>
         <w:rPr>
@@ -1216,7 +1216,7 @@
         <w:rPr>
           <w:noProof/>
         </w:rPr>
-        <w:instrText xml:space="preserve"> PAGEREF _Toc440044706 \h </w:instrText>
+        <w:instrText xml:space="preserve"> PAGEREF _Toc440209087 \h </w:instrText>
       </w:r>
       <w:r>
         <w:rPr>
@@ -1233,7 +1233,7 @@
         <w:rPr>
           <w:noProof/>
         </w:rPr>
-        <w:t>5</w:t>
+        <w:t>6</w:t>
       </w:r>
       <w:r>
         <w:rPr>
@@ -1289,7 +1289,7 @@
         <w:rPr>
           <w:noProof/>
         </w:rPr>
-        <w:instrText xml:space="preserve"> PAGEREF _Toc440044707 \h </w:instrText>
+        <w:instrText xml:space="preserve"> PAGEREF _Toc440209088 \h </w:instrText>
       </w:r>
       <w:r>
         <w:rPr>
@@ -1362,7 +1362,7 @@
         <w:rPr>
           <w:noProof/>
         </w:rPr>
-        <w:instrText xml:space="preserve"> PAGEREF _Toc440044708 \h </w:instrText>
+        <w:instrText xml:space="preserve"> PAGEREF _Toc440209089 \h </w:instrText>
       </w:r>
       <w:r>
         <w:rPr>
@@ -1379,7 +1379,7 @@
         <w:rPr>
           <w:noProof/>
         </w:rPr>
-        <w:t>6</w:t>
+        <w:t>7</w:t>
       </w:r>
       <w:r>
         <w:rPr>
@@ -1435,7 +1435,7 @@
         <w:rPr>
           <w:noProof/>
         </w:rPr>
-        <w:instrText xml:space="preserve"> PAGEREF _Toc440044709 \h </w:instrText>
+        <w:instrText xml:space="preserve"> PAGEREF _Toc440209090 \h </w:instrText>
       </w:r>
       <w:r>
         <w:rPr>
@@ -1452,7 +1452,7 @@
         <w:rPr>
           <w:noProof/>
         </w:rPr>
-        <w:t>6</w:t>
+        <w:t>7</w:t>
       </w:r>
       <w:r>
         <w:rPr>
@@ -1508,7 +1508,7 @@
         <w:rPr>
           <w:noProof/>
         </w:rPr>
-        <w:instrText xml:space="preserve"> PAGEREF _Toc440044710 \h </w:instrText>
+        <w:instrText xml:space="preserve"> PAGEREF _Toc440209091 \h </w:instrText>
       </w:r>
       <w:r>
         <w:rPr>
@@ -1525,7 +1525,7 @@
         <w:rPr>
           <w:noProof/>
         </w:rPr>
-        <w:t>6</w:t>
+        <w:t>8</w:t>
       </w:r>
       <w:r>
         <w:rPr>
@@ -1581,7 +1581,7 @@
         <w:rPr>
           <w:noProof/>
         </w:rPr>
-        <w:instrText xml:space="preserve"> PAGEREF _Toc440044711 \h </w:instrText>
+        <w:instrText xml:space="preserve"> PAGEREF _Toc440209092 \h </w:instrText>
       </w:r>
       <w:r>
         <w:rPr>
@@ -1598,7 +1598,7 @@
         <w:rPr>
           <w:noProof/>
         </w:rPr>
-        <w:t>7</w:t>
+        <w:t>9</w:t>
       </w:r>
       <w:r>
         <w:rPr>
@@ -1654,7 +1654,7 @@
         <w:rPr>
           <w:noProof/>
         </w:rPr>
-        <w:instrText xml:space="preserve"> PAGEREF _Toc440044712 \h </w:instrText>
+        <w:instrText xml:space="preserve"> PAGEREF _Toc440209093 \h </w:instrText>
       </w:r>
       <w:r>
         <w:rPr>
@@ -1671,7 +1671,7 @@
         <w:rPr>
           <w:noProof/>
         </w:rPr>
-        <w:t>7</w:t>
+        <w:t>10</w:t>
       </w:r>
       <w:r>
         <w:rPr>
@@ -1727,7 +1727,7 @@
         <w:rPr>
           <w:noProof/>
         </w:rPr>
-        <w:instrText xml:space="preserve"> PAGEREF _Toc440044713 \h </w:instrText>
+        <w:instrText xml:space="preserve"> PAGEREF _Toc440209094 \h </w:instrText>
       </w:r>
       <w:r>
         <w:rPr>
@@ -1744,7 +1744,7 @@
         <w:rPr>
           <w:noProof/>
         </w:rPr>
-        <w:t>7</w:t>
+        <w:t>10</w:t>
       </w:r>
       <w:r>
         <w:rPr>
@@ -1822,7 +1822,7 @@
       <w:pPr>
         <w:pStyle w:val="Titolo2"/>
       </w:pPr>
-      <w:bookmarkStart w:id="2" w:name="_Toc440044700"/>
+      <w:bookmarkStart w:id="2" w:name="_Toc440209081"/>
       <w:r>
         <w:lastRenderedPageBreak/>
         <w:t>Revision History</w:t>
@@ -2069,7 +2069,7 @@
       <w:pPr>
         <w:pStyle w:val="Titolo2"/>
       </w:pPr>
-      <w:bookmarkStart w:id="3" w:name="_Toc440044701"/>
+      <w:bookmarkStart w:id="3" w:name="_Toc440209082"/>
       <w:r>
         <w:t>Purpose and Scope</w:t>
       </w:r>
@@ -2508,11 +2508,19 @@
       <w:r>
         <w:t xml:space="preserve"> of year 2015/16 - </w:t>
       </w:r>
+      <w:proofErr w:type="spellStart"/>
       <w:r>
         <w:rPr>
           <w:b/>
         </w:rPr>
-        <w:t>Politecnico di Milano</w:t>
+        <w:t>Politecnico</w:t>
+      </w:r>
+      <w:proofErr w:type="spellEnd"/>
+      <w:r>
+        <w:rPr>
+          <w:b/>
+        </w:rPr>
+        <w:t xml:space="preserve"> di Milano</w:t>
       </w:r>
       <w:r>
         <w:t xml:space="preserve">). </w:t>
@@ -2610,7 +2618,7 @@
       <w:pPr>
         <w:pStyle w:val="Titolo2"/>
       </w:pPr>
-      <w:bookmarkStart w:id="4" w:name="_Toc440044702"/>
+      <w:bookmarkStart w:id="4" w:name="_Toc440209083"/>
       <w:r>
         <w:t>List of Definitions and Abbreviations</w:t>
       </w:r>
@@ -2762,6 +2770,24 @@
     </w:p>
     <w:p>
       <w:pPr>
+        <w:pStyle w:val="TestoNormale"/>
+        <w:numPr>
+          <w:ilvl w:val="0"/>
+          <w:numId w:val="29"/>
+        </w:numPr>
+      </w:pPr>
+      <w:r>
+        <w:rPr>
+          <w:b/>
+        </w:rPr>
+        <w:t>JEE</w:t>
+      </w:r>
+      <w:r>
+        <w:t>: Java Enterprise Edition</w:t>
+      </w:r>
+    </w:p>
+    <w:p>
+      <w:pPr>
         <w:pStyle w:val="Paragrafoelenco"/>
         <w:numPr>
           <w:ilvl w:val="0"/>
@@ -2778,7 +2804,15 @@
           <w:b/>
           <w:sz w:val="24"/>
         </w:rPr>
-        <w:t>mockito</w:t>
+        <w:t>M</w:t>
+      </w:r>
+      <w:r>
+        <w:rPr>
+          <w:rFonts w:ascii="Cambria" w:hAnsi="Cambria"/>
+          <w:b/>
+          <w:sz w:val="24"/>
+        </w:rPr>
+        <w:t>ockito</w:t>
       </w:r>
       <w:r>
         <w:rPr>
@@ -2815,6 +2849,112 @@
           <w:sz w:val="24"/>
         </w:rPr>
         <w:t>.</w:t>
+      </w:r>
+    </w:p>
+    <w:p>
+      <w:pPr>
+        <w:pStyle w:val="Paragrafoelenco"/>
+        <w:numPr>
+          <w:ilvl w:val="0"/>
+          <w:numId w:val="29"/>
+        </w:numPr>
+        <w:rPr>
+          <w:rFonts w:ascii="Cambria" w:hAnsi="Cambria"/>
+          <w:sz w:val="24"/>
+        </w:rPr>
+      </w:pPr>
+      <w:r>
+        <w:rPr>
+          <w:rFonts w:ascii="Cambria" w:hAnsi="Cambria"/>
+          <w:b/>
+          <w:sz w:val="24"/>
+        </w:rPr>
+        <w:t>Arquillian</w:t>
+      </w:r>
+      <w:r>
+        <w:rPr>
+          <w:rFonts w:ascii="Cambria" w:hAnsi="Cambria"/>
+          <w:sz w:val="24"/>
+        </w:rPr>
+        <w:t>: tool for integration testing.</w:t>
+      </w:r>
+    </w:p>
+    <w:p>
+      <w:pPr>
+        <w:pStyle w:val="Paragrafoelenco"/>
+        <w:numPr>
+          <w:ilvl w:val="0"/>
+          <w:numId w:val="29"/>
+        </w:numPr>
+        <w:rPr>
+          <w:rFonts w:ascii="Cambria" w:hAnsi="Cambria"/>
+          <w:sz w:val="24"/>
+        </w:rPr>
+      </w:pPr>
+      <w:r>
+        <w:rPr>
+          <w:rFonts w:ascii="Cambria" w:hAnsi="Cambria"/>
+          <w:b/>
+          <w:sz w:val="24"/>
+        </w:rPr>
+        <w:t>ShrinkWrap</w:t>
+      </w:r>
+      <w:r>
+        <w:rPr>
+          <w:rFonts w:ascii="Cambria" w:hAnsi="Cambria"/>
+          <w:sz w:val="24"/>
+        </w:rPr>
+        <w:t>: Java API for archive manipulation.</w:t>
+      </w:r>
+      <w:r>
+        <w:rPr>
+          <w:rFonts w:ascii="Cambria" w:hAnsi="Cambria"/>
+          <w:sz w:val="24"/>
+        </w:rPr>
+        <w:t xml:space="preserve"> It powers the </w:t>
+      </w:r>
+      <w:r>
+        <w:rPr>
+          <w:rFonts w:ascii="Cambria" w:hAnsi="Cambria"/>
+          <w:i/>
+          <w:sz w:val="24"/>
+        </w:rPr>
+        <w:t>arquillian</w:t>
+      </w:r>
+      <w:r>
+        <w:rPr>
+          <w:rFonts w:ascii="Cambria" w:hAnsi="Cambria"/>
+          <w:sz w:val="24"/>
+        </w:rPr>
+        <w:t xml:space="preserve"> deployment mechanism.</w:t>
+      </w:r>
+    </w:p>
+    <w:p>
+      <w:pPr>
+        <w:pStyle w:val="Paragrafoelenco"/>
+        <w:numPr>
+          <w:ilvl w:val="0"/>
+          <w:numId w:val="29"/>
+        </w:numPr>
+        <w:rPr>
+          <w:rFonts w:ascii="Cambria" w:hAnsi="Cambria"/>
+          <w:sz w:val="24"/>
+        </w:rPr>
+      </w:pPr>
+      <w:r>
+        <w:rPr>
+          <w:rFonts w:ascii="Cambria" w:hAnsi="Cambria"/>
+          <w:b/>
+          <w:sz w:val="24"/>
+        </w:rPr>
+        <w:t>NetBeans</w:t>
+      </w:r>
+      <w:r>
+        <w:rPr>
+          <w:rFonts w:ascii="Cambria" w:hAnsi="Cambria"/>
+          <w:sz w:val="24"/>
+        </w:rPr>
+        <w:t>: open source IDE.</w:t>
       </w:r>
     </w:p>
     <w:p>
@@ -2886,7 +3026,23 @@
           <w:rFonts w:ascii="Cambria" w:hAnsi="Cambria"/>
           <w:sz w:val="24"/>
         </w:rPr>
-        <w:t>is the phase in software testing in which individual software modules are combined and tested as a group.</w:t>
+        <w:t xml:space="preserve">is the phase in software testing in which individual software modules </w:t>
+      </w:r>
+      <w:proofErr w:type="gramStart"/>
+      <w:r>
+        <w:rPr>
+          <w:rFonts w:ascii="Cambria" w:hAnsi="Cambria"/>
+          <w:sz w:val="24"/>
+        </w:rPr>
+        <w:t>are combined and tested as a group</w:t>
+      </w:r>
+      <w:proofErr w:type="gramEnd"/>
+      <w:r>
+        <w:rPr>
+          <w:rFonts w:ascii="Cambria" w:hAnsi="Cambria"/>
+          <w:sz w:val="24"/>
+        </w:rPr>
+        <w:t>.</w:t>
       </w:r>
     </w:p>
     <w:p>
@@ -2924,12 +3080,21 @@
         </w:rPr>
         <w:t xml:space="preserve"> </w:t>
       </w:r>
+      <w:proofErr w:type="gramStart"/>
       <w:r>
         <w:rPr>
           <w:rFonts w:ascii="Cambria" w:hAnsi="Cambria"/>
           <w:sz w:val="24"/>
         </w:rPr>
-        <w:t>is testing conducted on a complete, integrated system to evaluate the system's compliance with its specified requirements.</w:t>
+        <w:t>is testing conducted</w:t>
+      </w:r>
+      <w:proofErr w:type="gramEnd"/>
+      <w:r>
+        <w:rPr>
+          <w:rFonts w:ascii="Cambria" w:hAnsi="Cambria"/>
+          <w:sz w:val="24"/>
+        </w:rPr>
+        <w:t xml:space="preserve"> on a complete, integrated system to evaluate the system's compliance with its specified requirements.</w:t>
       </w:r>
     </w:p>
     <w:p>
@@ -2967,12 +3132,21 @@
         </w:rPr>
         <w:t xml:space="preserve"> </w:t>
       </w:r>
+      <w:proofErr w:type="gramStart"/>
       <w:r>
         <w:rPr>
           <w:rFonts w:ascii="Cambria" w:hAnsi="Cambria"/>
           <w:sz w:val="24"/>
         </w:rPr>
-        <w:t>is a testing practice performed to determine how a system performs in terms of responsiveness and stability under a particular workload</w:t>
+        <w:t>is a testing practice performed</w:t>
+      </w:r>
+      <w:proofErr w:type="gramEnd"/>
+      <w:r>
+        <w:rPr>
+          <w:rFonts w:ascii="Cambria" w:hAnsi="Cambria"/>
+          <w:sz w:val="24"/>
+        </w:rPr>
+        <w:t xml:space="preserve"> to determine how a system performs in terms of responsiveness and stability under a particular workload</w:t>
       </w:r>
       <w:r>
         <w:rPr>
@@ -3134,6 +3308,7 @@
           <w:sz w:val="24"/>
           <w:szCs w:val="24"/>
         </w:rPr>
+        <w:lastRenderedPageBreak/>
         <w:t>Other stuff</w:t>
       </w:r>
       <w:r>
@@ -3230,9 +3405,8 @@
       <w:pPr>
         <w:pStyle w:val="Titolo2"/>
       </w:pPr>
-      <w:bookmarkStart w:id="5" w:name="_Toc440044703"/>
-      <w:r>
-        <w:lastRenderedPageBreak/>
+      <w:bookmarkStart w:id="5" w:name="_Toc440209084"/>
+      <w:r>
         <w:t>List of Reference Documents</w:t>
       </w:r>
       <w:bookmarkEnd w:id="5"/>
@@ -3303,6 +3477,15 @@
         <w:t>Beep</w:t>
       </w:r>
       <w:r>
+        <w:rPr>
+          <w:i/>
+        </w:rPr>
+        <w:t xml:space="preserve"> </w:t>
+      </w:r>
+      <w:r>
+        <w:t>platform</w:t>
+      </w:r>
+      <w:r>
         <w:t>)</w:t>
       </w:r>
     </w:p>
@@ -3321,6 +3504,12 @@
         <w:t>RASD 2.0</w:t>
       </w:r>
       <w:r>
+        <w:rPr>
+          <w:b/>
+        </w:rPr>
+        <w:t xml:space="preserve"> [RASD Revision]</w:t>
+      </w:r>
+      <w:r>
         <w:t xml:space="preserve"> (hosted on </w:t>
       </w:r>
       <w:r>
@@ -3345,7 +3534,25 @@
         <w:rPr>
           <w:b/>
         </w:rPr>
-        <w:t>DD</w:t>
+        <w:t>D</w:t>
+      </w:r>
+      <w:r>
+        <w:rPr>
+          <w:b/>
+        </w:rPr>
+        <w:t xml:space="preserve">esign </w:t>
+      </w:r>
+      <w:r>
+        <w:rPr>
+          <w:b/>
+        </w:rPr>
+        <w:t>D</w:t>
+      </w:r>
+      <w:r>
+        <w:rPr>
+          <w:b/>
+        </w:rPr>
+        <w:t>ocument [DD]</w:t>
       </w:r>
       <w:r>
         <w:t xml:space="preserve"> (hosted on </w:t>
@@ -3368,35 +3575,140 @@
           <w:numId w:val="31"/>
         </w:numPr>
         <w:rPr>
-          <w:color w:val="FF0000"/>
-        </w:rPr>
-      </w:pPr>
-      <w:r>
-        <w:rPr>
-          <w:color w:val="FF0000"/>
-        </w:rPr>
-        <w:t>/* Documentation of other tools used for testing */</w:t>
+          <w:b/>
+        </w:rPr>
+      </w:pPr>
+      <w:r>
+        <w:rPr>
+          <w:b/>
+        </w:rPr>
+        <w:t>J</w:t>
+      </w:r>
+      <w:r>
+        <w:rPr>
+          <w:b/>
+        </w:rPr>
+        <w:t>U</w:t>
+      </w:r>
+      <w:r>
+        <w:rPr>
+          <w:b/>
+        </w:rPr>
+        <w:t xml:space="preserve">nit Documentation </w:t>
+      </w:r>
+      <w:r>
+        <w:t>(</w:t>
+      </w:r>
+      <w:r>
+        <w:rPr>
+          <w:i/>
+        </w:rPr>
+        <w:t>http://junit.org/javadoc/latest/)</w:t>
       </w:r>
     </w:p>
     <w:p>
       <w:pPr>
-        <w:pStyle w:val="Titolo1"/>
-      </w:pPr>
-      <w:bookmarkStart w:id="6" w:name="_Toc440044704"/>
-      <w:r>
-        <w:t>Integration Strategy</w:t>
-      </w:r>
-      <w:bookmarkEnd w:id="6"/>
+        <w:pStyle w:val="TestoNormale"/>
+        <w:numPr>
+          <w:ilvl w:val="0"/>
+          <w:numId w:val="31"/>
+        </w:numPr>
+        <w:rPr>
+          <w:i/>
+          <w:lang w:val="it-IT"/>
+        </w:rPr>
+      </w:pPr>
+      <w:r>
+        <w:rPr>
+          <w:b/>
+          <w:lang w:val="it-IT"/>
+        </w:rPr>
+        <w:t>A</w:t>
+      </w:r>
+      <w:r>
+        <w:rPr>
+          <w:b/>
+          <w:lang w:val="it-IT"/>
+        </w:rPr>
+        <w:t xml:space="preserve">rquillian Documentation </w:t>
+      </w:r>
+      <w:r>
+        <w:rPr>
+          <w:lang w:val="it-IT"/>
+        </w:rPr>
+        <w:t>(</w:t>
+      </w:r>
+      <w:r>
+        <w:rPr>
+          <w:i/>
+          <w:lang w:val="it-IT"/>
+        </w:rPr>
+        <w:t>http://docs.jboss.org/arquillian/aggregate/latest/)</w:t>
+      </w:r>
     </w:p>
     <w:p>
       <w:pPr>
+        <w:pStyle w:val="TestoNormale"/>
+        <w:numPr>
+          <w:ilvl w:val="0"/>
+          <w:numId w:val="31"/>
+        </w:numPr>
+      </w:pPr>
+      <w:r>
+        <w:rPr>
+          <w:b/>
+        </w:rPr>
+        <w:t>NetBeans Documentation</w:t>
+      </w:r>
+      <w:r>
+        <w:t xml:space="preserve"> (</w:t>
+      </w:r>
+      <w:r>
+        <w:rPr>
+          <w:i/>
+        </w:rPr>
+        <w:t>https://netbeans.org/kb/)</w:t>
+      </w:r>
+    </w:p>
+    <w:p>
+      <w:pPr>
+        <w:pStyle w:val="TestoNormale"/>
+        <w:numPr>
+          <w:ilvl w:val="0"/>
+          <w:numId w:val="31"/>
+        </w:numPr>
+        <w:rPr>
+          <w:color w:val="FF0000"/>
+        </w:rPr>
+      </w:pPr>
+      <w:r>
+        <w:rPr>
+          <w:color w:val="FF0000"/>
+        </w:rPr>
+        <w:t>/* Documentation of other tools used for testing */</w:t>
+      </w:r>
+    </w:p>
+    <w:p>
+      <w:pPr>
+        <w:pStyle w:val="Titolo1"/>
+      </w:pPr>
+      <w:bookmarkStart w:id="6" w:name="_Toc440209085"/>
+      <w:r>
+        <w:t>Integration Strategy</w:t>
+      </w:r>
+      <w:bookmarkStart w:id="7" w:name="_GoBack"/>
+      <w:bookmarkEnd w:id="6"/>
+      <w:bookmarkEnd w:id="7"/>
+    </w:p>
+    <w:p>
+      <w:pPr>
         <w:pStyle w:val="Titolo2"/>
       </w:pPr>
-      <w:bookmarkStart w:id="7" w:name="_Toc440044705"/>
+      <w:bookmarkStart w:id="8" w:name="_Toc440209086"/>
       <w:r>
         <w:t>Entry Criteria</w:t>
       </w:r>
-      <w:bookmarkEnd w:id="7"/>
+      <w:bookmarkEnd w:id="8"/>
     </w:p>
     <w:p>
       <w:pPr>
@@ -3517,8 +3829,9 @@
       <w:pPr>
         <w:pStyle w:val="Titolo2"/>
       </w:pPr>
-      <w:bookmarkStart w:id="8" w:name="_Toc440044706"/>
-      <w:r>
+      <w:bookmarkStart w:id="9" w:name="_Toc440209087"/>
+      <w:r>
+        <w:lastRenderedPageBreak/>
         <w:t>E</w:t>
       </w:r>
       <w:r>
@@ -3527,7 +3840,7 @@
       <w:r>
         <w:t>ntegrated</w:t>
       </w:r>
-      <w:bookmarkEnd w:id="8"/>
+      <w:bookmarkEnd w:id="9"/>
       <w:r>
         <w:t xml:space="preserve"> </w:t>
       </w:r>
@@ -3541,75 +3854,561 @@
       <w:pPr>
         <w:pStyle w:val="Titolo2"/>
       </w:pPr>
-      <w:bookmarkStart w:id="9" w:name="_Toc440044707"/>
-      <w:r>
-        <w:lastRenderedPageBreak/>
+      <w:bookmarkStart w:id="10" w:name="_Toc440209088"/>
+      <w:r>
         <w:t>Integration Testing Strategy</w:t>
-      </w:r>
-      <w:bookmarkEnd w:id="9"/>
-    </w:p>
-    <w:p>
-      <w:pPr>
-        <w:pStyle w:val="TestoNormale"/>
-        <w:rPr>
-          <w:color w:val="FF0000"/>
-        </w:rPr>
-      </w:pPr>
-      <w:r>
-        <w:rPr>
-          <w:color w:val="FF0000"/>
-        </w:rPr>
-        <w:t xml:space="preserve">Mix Top-Down / Bottom-Up? </w:t>
-      </w:r>
-    </w:p>
-    <w:p>
-      <w:pPr>
-        <w:pStyle w:val="TestoNormale"/>
-      </w:pPr>
-    </w:p>
-    <w:p>
-      <w:pPr>
-        <w:pStyle w:val="Titolo2"/>
-      </w:pPr>
-      <w:bookmarkStart w:id="10" w:name="_Toc440044708"/>
-      <w:r>
-        <w:t>Sequence of Component/Function Integration</w:t>
       </w:r>
       <w:bookmarkEnd w:id="10"/>
     </w:p>
     <w:p>
       <w:pPr>
-        <w:pStyle w:val="Titolo3"/>
-      </w:pPr>
-      <w:r>
-        <w:t>Software Integration Sequence</w:t>
+        <w:pStyle w:val="TestoNormale"/>
+        <w:rPr>
+          <w:color w:val="FF0000"/>
+        </w:rPr>
+      </w:pPr>
+      <w:r>
+        <w:rPr>
+          <w:color w:val="FF0000"/>
+        </w:rPr>
+        <w:t>Mix Top-Down / Bottom-Up</w:t>
+      </w:r>
+      <w:r>
+        <w:rPr>
+          <w:color w:val="FF0000"/>
+        </w:rPr>
+        <w:t xml:space="preserve"> / Functional Grouping / Mix</w:t>
+      </w:r>
+      <w:r>
+        <w:rPr>
+          <w:color w:val="FF0000"/>
+        </w:rPr>
+        <w:t xml:space="preserve">? </w:t>
+      </w:r>
+    </w:p>
+    <w:p/>
+    <w:p>
+      <w:pPr>
+        <w:rPr>
+          <w:i/>
+        </w:rPr>
+      </w:pPr>
+      <w:r>
+        <w:rPr>
+          <w:i/>
+        </w:rPr>
+        <w:t>From Wikipedia:</w:t>
       </w:r>
     </w:p>
     <w:p>
       <w:pPr>
-        <w:pStyle w:val="Titolo3"/>
-      </w:pPr>
-      <w:r>
-        <w:t>Subsystem Integration Sequence</w:t>
+        <w:rPr>
+          <w:i/>
+        </w:rPr>
+      </w:pPr>
+      <w:r>
+        <w:rPr>
+          <w:b/>
+          <w:i/>
+        </w:rPr>
+        <w:t xml:space="preserve">Bottom </w:t>
+      </w:r>
+      <w:proofErr w:type="gramStart"/>
+      <w:r>
+        <w:rPr>
+          <w:b/>
+          <w:i/>
+        </w:rPr>
+        <w:t>Up</w:t>
+      </w:r>
+      <w:proofErr w:type="gramEnd"/>
+      <w:r>
+        <w:rPr>
+          <w:b/>
+          <w:i/>
+        </w:rPr>
+        <w:t xml:space="preserve"> Testing</w:t>
+      </w:r>
+      <w:r>
+        <w:rPr>
+          <w:i/>
+        </w:rPr>
+        <w:t xml:space="preserve"> is an approach to integrated testing where the lowest level components are tested first, then used to facilitate the testing of higher level components. The process </w:t>
+      </w:r>
+      <w:proofErr w:type="gramStart"/>
+      <w:r>
+        <w:rPr>
+          <w:i/>
+        </w:rPr>
+        <w:t>is repeated</w:t>
+      </w:r>
+      <w:proofErr w:type="gramEnd"/>
+      <w:r>
+        <w:rPr>
+          <w:i/>
+        </w:rPr>
+        <w:t xml:space="preserve"> until the component at the top of the hierarchy is tested.</w:t>
       </w:r>
     </w:p>
     <w:p>
       <w:pPr>
-        <w:pStyle w:val="Titolo1"/>
-      </w:pPr>
-      <w:bookmarkStart w:id="11" w:name="_Toc440044709"/>
-      <w:r>
-        <w:t>Individual Steps and Text Description</w:t>
+        <w:rPr>
+          <w:i/>
+        </w:rPr>
+      </w:pPr>
+    </w:p>
+    <w:p>
+      <w:pPr>
+        <w:rPr>
+          <w:i/>
+        </w:rPr>
+      </w:pPr>
+      <w:r>
+        <w:rPr>
+          <w:i/>
+        </w:rPr>
+        <w:t xml:space="preserve">All the bottom or low-level modules, procedures or functions </w:t>
+      </w:r>
+      <w:proofErr w:type="gramStart"/>
+      <w:r>
+        <w:rPr>
+          <w:i/>
+        </w:rPr>
+        <w:t>are integrated and then tested</w:t>
+      </w:r>
+      <w:proofErr w:type="gramEnd"/>
+      <w:r>
+        <w:rPr>
+          <w:i/>
+        </w:rPr>
+        <w:t xml:space="preserve">. After the integration testing of lower level integrated modules, the next level of modules will </w:t>
+      </w:r>
+      <w:proofErr w:type="gramStart"/>
+      <w:r>
+        <w:rPr>
+          <w:i/>
+        </w:rPr>
+        <w:t>be formed</w:t>
+      </w:r>
+      <w:proofErr w:type="gramEnd"/>
+      <w:r>
+        <w:rPr>
+          <w:i/>
+        </w:rPr>
+        <w:t xml:space="preserve"> and can be used for integration testing. This approach is helpful only when all or most of the modules of the same development level are ready. This method also helps to determine the levels of software developed and makes it easier to report testing progress in the form of a percentage.</w:t>
+      </w:r>
+    </w:p>
+    <w:p>
+      <w:pPr>
+        <w:rPr>
+          <w:i/>
+        </w:rPr>
+      </w:pPr>
+    </w:p>
+    <w:p>
+      <w:pPr>
+        <w:rPr>
+          <w:i/>
+        </w:rPr>
+      </w:pPr>
+      <w:r>
+        <w:rPr>
+          <w:b/>
+          <w:i/>
+        </w:rPr>
+        <w:t xml:space="preserve">Top </w:t>
+      </w:r>
+      <w:proofErr w:type="gramStart"/>
+      <w:r>
+        <w:rPr>
+          <w:b/>
+          <w:i/>
+        </w:rPr>
+        <w:t>Down</w:t>
+      </w:r>
+      <w:proofErr w:type="gramEnd"/>
+      <w:r>
+        <w:rPr>
+          <w:b/>
+          <w:i/>
+        </w:rPr>
+        <w:t xml:space="preserve"> Testing</w:t>
+      </w:r>
+      <w:r>
+        <w:rPr>
+          <w:i/>
+        </w:rPr>
+        <w:t xml:space="preserve"> is an approach to integrated testing where the top integrated modules are tested and the branch of the module is tested step by step until the end of the related module.</w:t>
+      </w:r>
+    </w:p>
+    <w:p>
+      <w:pPr>
+        <w:rPr>
+          <w:i/>
+        </w:rPr>
+      </w:pPr>
+    </w:p>
+    <w:p>
+      <w:pPr>
+        <w:rPr>
+          <w:i/>
+        </w:rPr>
+      </w:pPr>
+      <w:r>
+        <w:rPr>
+          <w:b/>
+          <w:i/>
+        </w:rPr>
+        <w:t xml:space="preserve">Sandwich Testing </w:t>
+      </w:r>
+      <w:r>
+        <w:rPr>
+          <w:i/>
+        </w:rPr>
+        <w:t>is an approach to combine top down testing with bottom up testing.</w:t>
+      </w:r>
+    </w:p>
+    <w:p>
+      <w:pPr>
+        <w:rPr>
+          <w:i/>
+        </w:rPr>
+      </w:pPr>
+    </w:p>
+    <w:p>
+      <w:pPr>
+        <w:rPr>
+          <w:i/>
+        </w:rPr>
+      </w:pPr>
+      <w:r>
+        <w:rPr>
+          <w:i/>
+        </w:rPr>
+        <w:t xml:space="preserve">The main advantage of the Bottom-Up approach is that bugs </w:t>
+      </w:r>
+      <w:proofErr w:type="gramStart"/>
+      <w:r>
+        <w:rPr>
+          <w:i/>
+        </w:rPr>
+        <w:t>are more easily found</w:t>
+      </w:r>
+      <w:proofErr w:type="gramEnd"/>
+      <w:r>
+        <w:rPr>
+          <w:i/>
+        </w:rPr>
+        <w:t>. With Top-Down, it is easier to find a missing branch link</w:t>
+      </w:r>
+    </w:p>
+    <w:p>
+      <w:pPr>
+        <w:pStyle w:val="TestoNormale"/>
+      </w:pPr>
+    </w:p>
+    <w:p/>
+    <w:p/>
+    <w:p/>
+    <w:p/>
+    <w:p/>
+    <w:p/>
+    <w:p>
+      <w:pPr>
+        <w:pStyle w:val="Titolo2"/>
+      </w:pPr>
+      <w:bookmarkStart w:id="11" w:name="_Toc440209089"/>
+      <w:r>
+        <w:lastRenderedPageBreak/>
+        <w:t>Sequence of Component/Function Integration</w:t>
       </w:r>
       <w:bookmarkEnd w:id="11"/>
     </w:p>
     <w:p>
       <w:pPr>
+        <w:pStyle w:val="Titolo3"/>
+      </w:pPr>
+      <w:r>
+        <w:t>Software Integration Sequence</w:t>
+      </w:r>
+    </w:p>
+    <w:p>
+      <w:pPr>
+        <w:pStyle w:val="TestoNormale"/>
+        <w:numPr>
+          <w:ilvl w:val="0"/>
+          <w:numId w:val="33"/>
+        </w:numPr>
+        <w:rPr>
+          <w:b/>
+        </w:rPr>
+      </w:pPr>
+      <w:r>
+        <w:rPr>
+          <w:b/>
+        </w:rPr>
+        <w:t>Integration tests of (…)</w:t>
+      </w:r>
+    </w:p>
+    <w:p>
+      <w:pPr>
+        <w:pStyle w:val="TestoNormale"/>
+      </w:pPr>
+    </w:p>
+    <w:tbl>
+      <w:tblPr>
+        <w:tblStyle w:val="Tabellagriglia1chiara"/>
+        <w:tblW w:w="0" w:type="auto"/>
+        <w:tblLook w:val="04A0" w:firstRow="1" w:lastRow="0" w:firstColumn="1" w:lastColumn="0" w:noHBand="0" w:noVBand="1"/>
+      </w:tblPr>
+      <w:tblGrid>
+        <w:gridCol w:w="3320"/>
+        <w:gridCol w:w="3321"/>
+        <w:gridCol w:w="3321"/>
+      </w:tblGrid>
+      <w:tr>
+        <w:trPr>
+          <w:cnfStyle w:val="100000000000" w:firstRow="1" w:lastRow="0" w:firstColumn="0" w:lastColumn="0" w:oddVBand="0" w:evenVBand="0" w:oddHBand="0" w:evenHBand="0" w:firstRowFirstColumn="0" w:firstRowLastColumn="0" w:lastRowFirstColumn="0" w:lastRowLastColumn="0"/>
+        </w:trPr>
+        <w:tc>
+          <w:tcPr>
+            <w:cnfStyle w:val="001000000000" w:firstRow="0" w:lastRow="0" w:firstColumn="1" w:lastColumn="0" w:oddVBand="0" w:evenVBand="0" w:oddHBand="0" w:evenHBand="0" w:firstRowFirstColumn="0" w:firstRowLastColumn="0" w:lastRowFirstColumn="0" w:lastRowLastColumn="0"/>
+            <w:tcW w:w="3320" w:type="dxa"/>
+          </w:tcPr>
+          <w:p>
+            <w:pPr>
+              <w:pStyle w:val="TestoNormale"/>
+              <w:jc w:val="center"/>
+              <w:rPr>
+                <w:sz w:val="28"/>
+              </w:rPr>
+            </w:pPr>
+            <w:r>
+              <w:rPr>
+                <w:sz w:val="28"/>
+              </w:rPr>
+              <w:t>ID</w:t>
+            </w:r>
+          </w:p>
+        </w:tc>
+        <w:tc>
+          <w:tcPr>
+            <w:tcW w:w="3321" w:type="dxa"/>
+          </w:tcPr>
+          <w:p>
+            <w:pPr>
+              <w:pStyle w:val="TestoNormale"/>
+              <w:jc w:val="center"/>
+              <w:cnfStyle w:val="100000000000" w:firstRow="1" w:lastRow="0" w:firstColumn="0" w:lastColumn="0" w:oddVBand="0" w:evenVBand="0" w:oddHBand="0" w:evenHBand="0" w:firstRowFirstColumn="0" w:firstRowLastColumn="0" w:lastRowFirstColumn="0" w:lastRowLastColumn="0"/>
+              <w:rPr>
+                <w:sz w:val="28"/>
+              </w:rPr>
+            </w:pPr>
+            <w:r>
+              <w:rPr>
+                <w:sz w:val="28"/>
+              </w:rPr>
+              <w:t>Integration Test</w:t>
+            </w:r>
+          </w:p>
+        </w:tc>
+        <w:tc>
+          <w:tcPr>
+            <w:tcW w:w="3321" w:type="dxa"/>
+          </w:tcPr>
+          <w:p>
+            <w:pPr>
+              <w:pStyle w:val="TestoNormale"/>
+              <w:jc w:val="center"/>
+              <w:cnfStyle w:val="100000000000" w:firstRow="1" w:lastRow="0" w:firstColumn="0" w:lastColumn="0" w:oddVBand="0" w:evenVBand="0" w:oddHBand="0" w:evenHBand="0" w:firstRowFirstColumn="0" w:firstRowLastColumn="0" w:lastRowFirstColumn="0" w:lastRowLastColumn="0"/>
+              <w:rPr>
+                <w:sz w:val="28"/>
+              </w:rPr>
+            </w:pPr>
+            <w:r>
+              <w:rPr>
+                <w:sz w:val="28"/>
+              </w:rPr>
+              <w:t>Paragraphs</w:t>
+            </w:r>
+          </w:p>
+        </w:tc>
+      </w:tr>
+      <w:tr>
+        <w:tc>
+          <w:tcPr>
+            <w:cnfStyle w:val="001000000000" w:firstRow="0" w:lastRow="0" w:firstColumn="1" w:lastColumn="0" w:oddVBand="0" w:evenVBand="0" w:oddHBand="0" w:evenHBand="0" w:firstRowFirstColumn="0" w:firstRowLastColumn="0" w:lastRowFirstColumn="0" w:lastRowLastColumn="0"/>
+            <w:tcW w:w="3320" w:type="dxa"/>
+          </w:tcPr>
+          <w:p>
+            <w:pPr>
+              <w:pStyle w:val="TestoNormale"/>
+              <w:jc w:val="center"/>
+            </w:pPr>
+          </w:p>
+        </w:tc>
+        <w:tc>
+          <w:tcPr>
+            <w:tcW w:w="3321" w:type="dxa"/>
+          </w:tcPr>
+          <w:p>
+            <w:pPr>
+              <w:pStyle w:val="TestoNormale"/>
+              <w:jc w:val="center"/>
+              <w:cnfStyle w:val="000000000000" w:firstRow="0" w:lastRow="0" w:firstColumn="0" w:lastColumn="0" w:oddVBand="0" w:evenVBand="0" w:oddHBand="0" w:evenHBand="0" w:firstRowFirstColumn="0" w:firstRowLastColumn="0" w:lastRowFirstColumn="0" w:lastRowLastColumn="0"/>
+            </w:pPr>
+          </w:p>
+        </w:tc>
+        <w:tc>
+          <w:tcPr>
+            <w:tcW w:w="3321" w:type="dxa"/>
+          </w:tcPr>
+          <w:p>
+            <w:pPr>
+              <w:pStyle w:val="TestoNormale"/>
+              <w:jc w:val="center"/>
+              <w:cnfStyle w:val="000000000000" w:firstRow="0" w:lastRow="0" w:firstColumn="0" w:lastColumn="0" w:oddVBand="0" w:evenVBand="0" w:oddHBand="0" w:evenHBand="0" w:firstRowFirstColumn="0" w:firstRowLastColumn="0" w:lastRowFirstColumn="0" w:lastRowLastColumn="0"/>
+            </w:pPr>
+          </w:p>
+        </w:tc>
+      </w:tr>
+      <w:tr>
+        <w:tc>
+          <w:tcPr>
+            <w:cnfStyle w:val="001000000000" w:firstRow="0" w:lastRow="0" w:firstColumn="1" w:lastColumn="0" w:oddVBand="0" w:evenVBand="0" w:oddHBand="0" w:evenHBand="0" w:firstRowFirstColumn="0" w:firstRowLastColumn="0" w:lastRowFirstColumn="0" w:lastRowLastColumn="0"/>
+            <w:tcW w:w="3320" w:type="dxa"/>
+          </w:tcPr>
+          <w:p>
+            <w:pPr>
+              <w:pStyle w:val="TestoNormale"/>
+              <w:jc w:val="center"/>
+            </w:pPr>
+          </w:p>
+        </w:tc>
+        <w:tc>
+          <w:tcPr>
+            <w:tcW w:w="3321" w:type="dxa"/>
+          </w:tcPr>
+          <w:p>
+            <w:pPr>
+              <w:pStyle w:val="TestoNormale"/>
+              <w:jc w:val="center"/>
+              <w:cnfStyle w:val="000000000000" w:firstRow="0" w:lastRow="0" w:firstColumn="0" w:lastColumn="0" w:oddVBand="0" w:evenVBand="0" w:oddHBand="0" w:evenHBand="0" w:firstRowFirstColumn="0" w:firstRowLastColumn="0" w:lastRowFirstColumn="0" w:lastRowLastColumn="0"/>
+            </w:pPr>
+          </w:p>
+        </w:tc>
+        <w:tc>
+          <w:tcPr>
+            <w:tcW w:w="3321" w:type="dxa"/>
+          </w:tcPr>
+          <w:p>
+            <w:pPr>
+              <w:pStyle w:val="TestoNormale"/>
+              <w:jc w:val="center"/>
+              <w:cnfStyle w:val="000000000000" w:firstRow="0" w:lastRow="0" w:firstColumn="0" w:lastColumn="0" w:oddVBand="0" w:evenVBand="0" w:oddHBand="0" w:evenHBand="0" w:firstRowFirstColumn="0" w:firstRowLastColumn="0" w:lastRowFirstColumn="0" w:lastRowLastColumn="0"/>
+            </w:pPr>
+          </w:p>
+        </w:tc>
+      </w:tr>
+      <w:tr>
+        <w:tc>
+          <w:tcPr>
+            <w:cnfStyle w:val="001000000000" w:firstRow="0" w:lastRow="0" w:firstColumn="1" w:lastColumn="0" w:oddVBand="0" w:evenVBand="0" w:oddHBand="0" w:evenHBand="0" w:firstRowFirstColumn="0" w:firstRowLastColumn="0" w:lastRowFirstColumn="0" w:lastRowLastColumn="0"/>
+            <w:tcW w:w="3320" w:type="dxa"/>
+          </w:tcPr>
+          <w:p>
+            <w:pPr>
+              <w:pStyle w:val="TestoNormale"/>
+              <w:jc w:val="center"/>
+            </w:pPr>
+          </w:p>
+        </w:tc>
+        <w:tc>
+          <w:tcPr>
+            <w:tcW w:w="3321" w:type="dxa"/>
+          </w:tcPr>
+          <w:p>
+            <w:pPr>
+              <w:pStyle w:val="TestoNormale"/>
+              <w:jc w:val="center"/>
+              <w:cnfStyle w:val="000000000000" w:firstRow="0" w:lastRow="0" w:firstColumn="0" w:lastColumn="0" w:oddVBand="0" w:evenVBand="0" w:oddHBand="0" w:evenHBand="0" w:firstRowFirstColumn="0" w:firstRowLastColumn="0" w:lastRowFirstColumn="0" w:lastRowLastColumn="0"/>
+            </w:pPr>
+          </w:p>
+        </w:tc>
+        <w:tc>
+          <w:tcPr>
+            <w:tcW w:w="3321" w:type="dxa"/>
+          </w:tcPr>
+          <w:p>
+            <w:pPr>
+              <w:pStyle w:val="TestoNormale"/>
+              <w:jc w:val="center"/>
+              <w:cnfStyle w:val="000000000000" w:firstRow="0" w:lastRow="0" w:firstColumn="0" w:lastColumn="0" w:oddVBand="0" w:evenVBand="0" w:oddHBand="0" w:evenHBand="0" w:firstRowFirstColumn="0" w:firstRowLastColumn="0" w:lastRowFirstColumn="0" w:lastRowLastColumn="0"/>
+            </w:pPr>
+          </w:p>
+        </w:tc>
+      </w:tr>
+    </w:tbl>
+    <w:p>
+      <w:pPr>
+        <w:pStyle w:val="TestoNormale"/>
+      </w:pPr>
+    </w:p>
+    <w:p>
+      <w:pPr>
+        <w:ind w:left="720"/>
+        <w:jc w:val="center"/>
+        <w:rPr>
+          <w:rFonts w:ascii="Cambria" w:hAnsi="Cambria"/>
+          <w:color w:val="FF0000"/>
+          <w:sz w:val="24"/>
+        </w:rPr>
+      </w:pPr>
+      <w:r>
+        <w:rPr>
+          <w:rFonts w:ascii="Cambria" w:hAnsi="Cambria"/>
+          <w:color w:val="FF0000"/>
+          <w:sz w:val="24"/>
+        </w:rPr>
+        <w:t>* BLOCKS OF COMPONENTS INVOLVED *</w:t>
+      </w:r>
+    </w:p>
+    <w:p>
+      <w:pPr>
+        <w:pStyle w:val="Titolo3"/>
+      </w:pPr>
+      <w:r>
+        <w:t>Subsystem Integration Sequence</w:t>
+      </w:r>
+    </w:p>
+    <w:p>
+      <w:pPr>
+        <w:pStyle w:val="TestoNormale"/>
+        <w:jc w:val="center"/>
+        <w:rPr>
+          <w:color w:val="FF0000"/>
+        </w:rPr>
+      </w:pPr>
+      <w:r>
+        <w:rPr>
+          <w:color w:val="FF0000"/>
+        </w:rPr>
+        <w:t>*</w:t>
+      </w:r>
+      <w:r>
+        <w:rPr>
+          <w:color w:val="FF0000"/>
+        </w:rPr>
+        <w:t xml:space="preserve"> IDEM SEE ABOVE *</w:t>
+      </w:r>
+    </w:p>
+    <w:p>
+      <w:pPr>
         <w:pStyle w:val="Titolo1"/>
       </w:pPr>
-      <w:bookmarkStart w:id="12" w:name="_Toc440044710"/>
-      <w:r>
-        <w:t>Tools and Test Equipment Required</w:t>
+      <w:bookmarkStart w:id="12" w:name="_Toc440209090"/>
+      <w:r>
+        <w:t>Individual Steps and Text Description</w:t>
       </w:r>
       <w:bookmarkEnd w:id="12"/>
     </w:p>
@@ -3617,6 +4416,366 @@
       <w:pPr>
         <w:pStyle w:val="TestoNormale"/>
       </w:pPr>
+      <w:proofErr w:type="gramStart"/>
+      <w:r>
+        <w:t>1</w:t>
+      </w:r>
+      <w:r>
+        <w:rPr>
+          <w:vertAlign w:val="superscript"/>
+        </w:rPr>
+        <w:t>st</w:t>
+      </w:r>
+      <w:proofErr w:type="gramEnd"/>
+      <w:r>
+        <w:t xml:space="preserve"> kind of tables</w:t>
+      </w:r>
+    </w:p>
+    <w:tbl>
+      <w:tblPr>
+        <w:tblStyle w:val="Grigliatabella"/>
+        <w:tblW w:w="0" w:type="auto"/>
+        <w:tblLook w:val="04A0" w:firstRow="1" w:lastRow="0" w:firstColumn="1" w:lastColumn="0" w:noHBand="0" w:noVBand="1"/>
+      </w:tblPr>
+      <w:tblGrid>
+        <w:gridCol w:w="4981"/>
+        <w:gridCol w:w="4981"/>
+      </w:tblGrid>
+      <w:tr>
+        <w:tc>
+          <w:tcPr>
+            <w:tcW w:w="4981" w:type="dxa"/>
+          </w:tcPr>
+          <w:p>
+            <w:pPr>
+              <w:pStyle w:val="TestoNormale"/>
+              <w:jc w:val="center"/>
+              <w:rPr>
+                <w:b/>
+              </w:rPr>
+            </w:pPr>
+            <w:r>
+              <w:rPr>
+                <w:b/>
+              </w:rPr>
+              <w:t>Test Case Identifier</w:t>
+            </w:r>
+          </w:p>
+        </w:tc>
+        <w:tc>
+          <w:tcPr>
+            <w:tcW w:w="4981" w:type="dxa"/>
+          </w:tcPr>
+          <w:p>
+            <w:pPr>
+              <w:pStyle w:val="TestoNormale"/>
+              <w:jc w:val="center"/>
+            </w:pPr>
+          </w:p>
+        </w:tc>
+      </w:tr>
+      <w:tr>
+        <w:tc>
+          <w:tcPr>
+            <w:tcW w:w="4981" w:type="dxa"/>
+          </w:tcPr>
+          <w:p>
+            <w:pPr>
+              <w:pStyle w:val="TestoNormale"/>
+              <w:jc w:val="center"/>
+              <w:rPr>
+                <w:b/>
+              </w:rPr>
+            </w:pPr>
+            <w:r>
+              <w:rPr>
+                <w:b/>
+              </w:rPr>
+              <w:t>Test Item(s)</w:t>
+            </w:r>
+          </w:p>
+        </w:tc>
+        <w:tc>
+          <w:tcPr>
+            <w:tcW w:w="4981" w:type="dxa"/>
+          </w:tcPr>
+          <w:p>
+            <w:pPr>
+              <w:pStyle w:val="TestoNormale"/>
+              <w:jc w:val="center"/>
+            </w:pPr>
+          </w:p>
+        </w:tc>
+      </w:tr>
+      <w:tr>
+        <w:tc>
+          <w:tcPr>
+            <w:tcW w:w="4981" w:type="dxa"/>
+          </w:tcPr>
+          <w:p>
+            <w:pPr>
+              <w:pStyle w:val="TestoNormale"/>
+              <w:jc w:val="center"/>
+              <w:rPr>
+                <w:b/>
+              </w:rPr>
+            </w:pPr>
+            <w:r>
+              <w:rPr>
+                <w:b/>
+              </w:rPr>
+              <w:t>Input Specification</w:t>
+            </w:r>
+          </w:p>
+        </w:tc>
+        <w:tc>
+          <w:tcPr>
+            <w:tcW w:w="4981" w:type="dxa"/>
+          </w:tcPr>
+          <w:p>
+            <w:pPr>
+              <w:pStyle w:val="TestoNormale"/>
+              <w:jc w:val="center"/>
+            </w:pPr>
+          </w:p>
+        </w:tc>
+      </w:tr>
+      <w:tr>
+        <w:tc>
+          <w:tcPr>
+            <w:tcW w:w="4981" w:type="dxa"/>
+          </w:tcPr>
+          <w:p>
+            <w:pPr>
+              <w:pStyle w:val="TestoNormale"/>
+              <w:jc w:val="center"/>
+              <w:rPr>
+                <w:b/>
+              </w:rPr>
+            </w:pPr>
+            <w:r>
+              <w:rPr>
+                <w:b/>
+              </w:rPr>
+              <w:t>Output Specification</w:t>
+            </w:r>
+          </w:p>
+        </w:tc>
+        <w:tc>
+          <w:tcPr>
+            <w:tcW w:w="4981" w:type="dxa"/>
+          </w:tcPr>
+          <w:p>
+            <w:pPr>
+              <w:pStyle w:val="TestoNormale"/>
+              <w:jc w:val="center"/>
+            </w:pPr>
+          </w:p>
+        </w:tc>
+      </w:tr>
+      <w:tr>
+        <w:tc>
+          <w:tcPr>
+            <w:tcW w:w="4981" w:type="dxa"/>
+          </w:tcPr>
+          <w:p>
+            <w:pPr>
+              <w:pStyle w:val="TestoNormale"/>
+              <w:jc w:val="center"/>
+              <w:rPr>
+                <w:b/>
+              </w:rPr>
+            </w:pPr>
+            <w:r>
+              <w:rPr>
+                <w:b/>
+              </w:rPr>
+              <w:t>Envi</w:t>
+            </w:r>
+            <w:r>
+              <w:rPr>
+                <w:b/>
+              </w:rPr>
+              <w:t>ronmental Needs</w:t>
+            </w:r>
+          </w:p>
+        </w:tc>
+        <w:tc>
+          <w:tcPr>
+            <w:tcW w:w="4981" w:type="dxa"/>
+          </w:tcPr>
+          <w:p>
+            <w:pPr>
+              <w:pStyle w:val="TestoNormale"/>
+              <w:jc w:val="center"/>
+            </w:pPr>
+          </w:p>
+        </w:tc>
+      </w:tr>
+    </w:tbl>
+    <w:p>
+      <w:pPr>
+        <w:pStyle w:val="TestoNormale"/>
+      </w:pPr>
+    </w:p>
+    <w:p>
+      <w:proofErr w:type="gramStart"/>
+      <w:r>
+        <w:t>2</w:t>
+      </w:r>
+      <w:r>
+        <w:rPr>
+          <w:vertAlign w:val="superscript"/>
+        </w:rPr>
+        <w:t>nd</w:t>
+      </w:r>
+      <w:proofErr w:type="gramEnd"/>
+      <w:r>
+        <w:t xml:space="preserve"> kind of tables</w:t>
+      </w:r>
+    </w:p>
+    <w:tbl>
+      <w:tblPr>
+        <w:tblStyle w:val="Grigliatabella"/>
+        <w:tblW w:w="0" w:type="auto"/>
+        <w:tblLook w:val="04A0" w:firstRow="1" w:lastRow="0" w:firstColumn="1" w:lastColumn="0" w:noHBand="0" w:noVBand="1"/>
+      </w:tblPr>
+      <w:tblGrid>
+        <w:gridCol w:w="4981"/>
+        <w:gridCol w:w="4981"/>
+      </w:tblGrid>
+      <w:tr>
+        <w:tc>
+          <w:tcPr>
+            <w:tcW w:w="4981" w:type="dxa"/>
+          </w:tcPr>
+          <w:p>
+            <w:pPr>
+              <w:pStyle w:val="TestoNormale"/>
+              <w:jc w:val="center"/>
+              <w:rPr>
+                <w:b/>
+              </w:rPr>
+            </w:pPr>
+            <w:r>
+              <w:rPr>
+                <w:b/>
+              </w:rPr>
+              <w:t>Test Procedure Identifier</w:t>
+            </w:r>
+          </w:p>
+        </w:tc>
+        <w:tc>
+          <w:tcPr>
+            <w:tcW w:w="4981" w:type="dxa"/>
+          </w:tcPr>
+          <w:p>
+            <w:pPr>
+              <w:pStyle w:val="TestoNormale"/>
+              <w:jc w:val="center"/>
+            </w:pPr>
+          </w:p>
+        </w:tc>
+      </w:tr>
+      <w:tr>
+        <w:tc>
+          <w:tcPr>
+            <w:tcW w:w="4981" w:type="dxa"/>
+          </w:tcPr>
+          <w:p>
+            <w:pPr>
+              <w:pStyle w:val="TestoNormale"/>
+              <w:jc w:val="center"/>
+              <w:rPr>
+                <w:b/>
+              </w:rPr>
+            </w:pPr>
+            <w:r>
+              <w:rPr>
+                <w:b/>
+              </w:rPr>
+              <w:t>Purpose</w:t>
+            </w:r>
+          </w:p>
+        </w:tc>
+        <w:tc>
+          <w:tcPr>
+            <w:tcW w:w="4981" w:type="dxa"/>
+            <w:tcBorders>
+              <w:bottom w:val="single" w:sz="12" w:space="0" w:color="666666" w:themeColor="text1" w:themeTint="99"/>
+            </w:tcBorders>
+          </w:tcPr>
+          <w:p>
+            <w:pPr>
+              <w:pStyle w:val="TestoNormale"/>
+              <w:jc w:val="center"/>
+            </w:pPr>
+          </w:p>
+        </w:tc>
+      </w:tr>
+      <w:tr>
+        <w:tc>
+          <w:tcPr>
+            <w:tcW w:w="4981" w:type="dxa"/>
+            <w:tcBorders>
+              <w:right w:val="single" w:sz="12" w:space="0" w:color="666666" w:themeColor="text1" w:themeTint="99"/>
+            </w:tcBorders>
+          </w:tcPr>
+          <w:p>
+            <w:pPr>
+              <w:pStyle w:val="TestoNormale"/>
+              <w:jc w:val="center"/>
+              <w:rPr>
+                <w:b/>
+              </w:rPr>
+            </w:pPr>
+            <w:r>
+              <w:rPr>
+                <w:b/>
+              </w:rPr>
+              <w:t>Procedure Steps</w:t>
+            </w:r>
+          </w:p>
+        </w:tc>
+        <w:tc>
+          <w:tcPr>
+            <w:tcW w:w="4981" w:type="dxa"/>
+            <w:tcBorders>
+              <w:top w:val="single" w:sz="12" w:space="0" w:color="666666" w:themeColor="text1" w:themeTint="99"/>
+              <w:left w:val="single" w:sz="12" w:space="0" w:color="666666" w:themeColor="text1" w:themeTint="99"/>
+              <w:bottom w:val="single" w:sz="12" w:space="0" w:color="666666" w:themeColor="text1" w:themeTint="99"/>
+              <w:right w:val="single" w:sz="12" w:space="0" w:color="666666" w:themeColor="text1" w:themeTint="99"/>
+            </w:tcBorders>
+          </w:tcPr>
+          <w:p>
+            <w:pPr>
+              <w:pStyle w:val="TestoNormale"/>
+              <w:jc w:val="center"/>
+            </w:pPr>
+          </w:p>
+        </w:tc>
+      </w:tr>
+    </w:tbl>
+    <w:p>
+      <w:pPr>
+        <w:pStyle w:val="TestoNormale"/>
+      </w:pPr>
+    </w:p>
+    <w:p>
+      <w:pPr>
+        <w:pStyle w:val="Titolo1"/>
+      </w:pPr>
+      <w:bookmarkStart w:id="13" w:name="_Toc440209091"/>
+      <w:r>
+        <w:lastRenderedPageBreak/>
+        <w:t>Tools and Test Equipment Required</w:t>
+      </w:r>
+      <w:bookmarkEnd w:id="13"/>
+    </w:p>
+    <w:p>
+      <w:pPr>
+        <w:pStyle w:val="TestoNormale"/>
+      </w:pPr>
       <w:r>
         <w:t xml:space="preserve">In this chapter, we will show the </w:t>
       </w:r>
@@ -3675,7 +4834,15 @@
         <w:t>which</w:t>
       </w:r>
       <w:r>
-        <w:t xml:space="preserve"> are used in the </w:t>
+        <w:t xml:space="preserve"> </w:t>
+      </w:r>
+      <w:proofErr w:type="gramStart"/>
+      <w:r>
+        <w:t>are used</w:t>
+      </w:r>
+      <w:proofErr w:type="gramEnd"/>
+      <w:r>
+        <w:t xml:space="preserve"> in the </w:t>
       </w:r>
       <w:r>
         <w:rPr>
@@ -3750,7 +4917,13 @@
         <w:pStyle w:val="TestoNormale"/>
       </w:pPr>
       <w:r>
-        <w:t>We used the following tools:</w:t>
+        <w:t>We used the following tools</w:t>
+      </w:r>
+      <w:r>
+        <w:t xml:space="preserve"> and test equipment</w:t>
+      </w:r>
+      <w:r>
+        <w:t>:</w:t>
       </w:r>
     </w:p>
     <w:p/>
@@ -3762,10 +4935,10 @@
         <w:tblLook w:val="04A0" w:firstRow="1" w:lastRow="0" w:firstColumn="1" w:lastColumn="0" w:noHBand="0" w:noVBand="1"/>
       </w:tblPr>
       <w:tblGrid>
-        <w:gridCol w:w="1850"/>
+        <w:gridCol w:w="1858"/>
         <w:gridCol w:w="3666"/>
         <w:gridCol w:w="2420"/>
-        <w:gridCol w:w="2026"/>
+        <w:gridCol w:w="2018"/>
       </w:tblGrid>
       <w:tr>
         <w:trPr>
@@ -3878,7 +5051,13 @@
               <w:rPr>
                 <w:b/>
               </w:rPr>
-              <w:t>arquill</w:t>
+              <w:t>A</w:t>
+            </w:r>
+            <w:r>
+              <w:rPr>
+                <w:b/>
+              </w:rPr>
+              <w:t>rquill</w:t>
             </w:r>
             <w:r>
               <w:rPr>
@@ -4019,7 +5198,6 @@
                 <w:b/>
                 <w:color w:val="auto"/>
               </w:rPr>
-              <w:lastRenderedPageBreak/>
               <w:t>JUnit</w:t>
             </w:r>
           </w:p>
@@ -4254,34 +5432,505 @@
     <w:p/>
     <w:p>
       <w:pPr>
-        <w:pStyle w:val="Titolo1"/>
-      </w:pPr>
-      <w:bookmarkStart w:id="13" w:name="_Toc440044711"/>
-      <w:r>
-        <w:t>Program Stubs and Test Data Required</w:t>
-      </w:r>
-      <w:bookmarkEnd w:id="13"/>
-      <w:r>
-        <w:t xml:space="preserve"> </w:t>
+        <w:pStyle w:val="TestoNormale"/>
+      </w:pPr>
+      <w:r>
+        <w:t xml:space="preserve">Now it is useful to give a </w:t>
+      </w:r>
+      <w:r>
+        <w:rPr>
+          <w:b/>
+        </w:rPr>
+        <w:t>motivation</w:t>
+      </w:r>
+      <w:r>
+        <w:t xml:space="preserve"> related to the use of these tools in practice:</w:t>
       </w:r>
     </w:p>
     <w:p>
       <w:pPr>
+        <w:pStyle w:val="TestoNormale"/>
+      </w:pPr>
+    </w:p>
+    <w:p>
+      <w:pPr>
+        <w:pStyle w:val="TestoNormale"/>
+        <w:numPr>
+          <w:ilvl w:val="0"/>
+          <w:numId w:val="35"/>
+        </w:numPr>
+        <w:rPr>
+          <w:b/>
+        </w:rPr>
+      </w:pPr>
+      <w:r>
+        <w:rPr>
+          <w:b/>
+        </w:rPr>
+        <w:t>A</w:t>
+      </w:r>
+      <w:r>
+        <w:rPr>
+          <w:b/>
+        </w:rPr>
+        <w:t xml:space="preserve">rquillian </w:t>
+      </w:r>
+      <w:r>
+        <w:t xml:space="preserve">combines a </w:t>
+      </w:r>
+      <w:proofErr w:type="gramStart"/>
+      <w:r>
+        <w:t>unit testing</w:t>
+      </w:r>
+      <w:proofErr w:type="gramEnd"/>
+      <w:r>
+        <w:t xml:space="preserve"> framework (</w:t>
+      </w:r>
+      <w:r>
+        <w:rPr>
+          <w:i/>
+        </w:rPr>
+        <w:t>JUnit</w:t>
+      </w:r>
+      <w:r>
+        <w:t xml:space="preserve"> </w:t>
+      </w:r>
+      <w:r>
+        <w:t>in our case</w:t>
+      </w:r>
+      <w:r>
+        <w:t xml:space="preserve">), </w:t>
+      </w:r>
+      <w:r>
+        <w:rPr>
+          <w:i/>
+        </w:rPr>
+        <w:t>ShrinkWrap</w:t>
+      </w:r>
+      <w:r>
+        <w:t>, and one or more supported target containers (</w:t>
+      </w:r>
+      <w:r>
+        <w:rPr>
+          <w:i/>
+        </w:rPr>
+        <w:t>Java EE containers</w:t>
+      </w:r>
+      <w:r>
+        <w:t>) to provide a simple, flexible and pluggable integration testing environment.</w:t>
+      </w:r>
+      <w:r>
+        <w:t xml:space="preserve"> We selected this tool because it is a helpful open source standard for integration testing of big projects.</w:t>
+      </w:r>
+    </w:p>
+    <w:p>
+      <w:pPr>
+        <w:pStyle w:val="TestoNormale"/>
+        <w:numPr>
+          <w:ilvl w:val="0"/>
+          <w:numId w:val="35"/>
+        </w:numPr>
+        <w:rPr>
+          <w:b/>
+        </w:rPr>
+      </w:pPr>
+      <w:r>
+        <w:t xml:space="preserve">We know that </w:t>
+      </w:r>
+      <w:r>
+        <w:rPr>
+          <w:b/>
+        </w:rPr>
+        <w:t>J</w:t>
+      </w:r>
+      <w:r>
+        <w:rPr>
+          <w:b/>
+        </w:rPr>
+        <w:t>U</w:t>
+      </w:r>
+      <w:r>
+        <w:rPr>
+          <w:b/>
+        </w:rPr>
+        <w:t>nit</w:t>
+      </w:r>
+      <w:r>
+        <w:rPr>
+          <w:b/>
+        </w:rPr>
+        <w:t xml:space="preserve"> </w:t>
+      </w:r>
+      <w:proofErr w:type="gramStart"/>
+      <w:r>
+        <w:t>should be used</w:t>
+      </w:r>
+      <w:proofErr w:type="gramEnd"/>
+      <w:r>
+        <w:t xml:space="preserve"> before Integration testing (so in </w:t>
+      </w:r>
+      <w:r>
+        <w:rPr>
+          <w:i/>
+        </w:rPr>
+        <w:t>Unit Tests</w:t>
+      </w:r>
+      <w:r>
+        <w:t>). Anyway, we will also use it to do integration testing when possible. In fact, it is a versatile tool and may be helpful for testing in seve</w:t>
+      </w:r>
+      <w:r>
+        <w:t xml:space="preserve">ral cases. We will use it mainly for assertions for testing expected results. </w:t>
+      </w:r>
+    </w:p>
+    <w:p>
+      <w:pPr>
+        <w:pStyle w:val="TestoNormale"/>
+        <w:numPr>
+          <w:ilvl w:val="0"/>
+          <w:numId w:val="35"/>
+        </w:numPr>
+        <w:rPr>
+          <w:b/>
+        </w:rPr>
+      </w:pPr>
+      <w:r>
+        <w:rPr>
+          <w:b/>
+        </w:rPr>
+        <w:lastRenderedPageBreak/>
+        <w:t>NetBeans</w:t>
+      </w:r>
+      <w:r>
+        <w:rPr>
+          <w:b/>
+        </w:rPr>
+        <w:t xml:space="preserve"> </w:t>
+      </w:r>
+      <w:r>
+        <w:t xml:space="preserve">is an open source IDE for </w:t>
+      </w:r>
+      <w:r>
+        <w:t xml:space="preserve">several programming languages, as </w:t>
+      </w:r>
+      <w:r>
+        <w:t>JEE</w:t>
+      </w:r>
+      <w:r>
+        <w:t xml:space="preserve">. We selected this IDE as testing environment because it </w:t>
+      </w:r>
+      <w:proofErr w:type="gramStart"/>
+      <w:r>
+        <w:t>is optimized</w:t>
+      </w:r>
+      <w:proofErr w:type="gramEnd"/>
+      <w:r>
+        <w:t xml:space="preserve"> for big enterprise projects like </w:t>
+      </w:r>
+      <w:r>
+        <w:rPr>
+          <w:i/>
+        </w:rPr>
+        <w:t>myTaxiService</w:t>
+      </w:r>
+      <w:r>
+        <w:t xml:space="preserve">. It does not require special plugins to deal with JEE. See also </w:t>
+      </w:r>
+      <w:hyperlink r:id="rId18" w:history="1">
+        <w:r>
+          <w:rPr>
+            <w:rStyle w:val="Collegamentoipertestuale"/>
+            <w:i/>
+          </w:rPr>
+          <w:t>https://netbeans.org/enterprise/index.html</w:t>
+        </w:r>
+      </w:hyperlink>
+      <w:r>
+        <w:rPr>
+          <w:i/>
+        </w:rPr>
+        <w:t xml:space="preserve"> </w:t>
+      </w:r>
+      <w:r>
+        <w:t>for more details.</w:t>
+      </w:r>
+    </w:p>
+    <w:p>
+      <w:pPr>
+        <w:pStyle w:val="TestoNormale"/>
+        <w:numPr>
+          <w:ilvl w:val="0"/>
+          <w:numId w:val="34"/>
+        </w:numPr>
+      </w:pPr>
+      <w:r>
+        <w:t xml:space="preserve">We will also consider </w:t>
+      </w:r>
+      <w:r>
+        <w:rPr>
+          <w:b/>
+        </w:rPr>
+        <w:t>manual tes</w:t>
+      </w:r>
+      <w:r>
+        <w:rPr>
+          <w:b/>
+        </w:rPr>
+        <w:t>t</w:t>
+      </w:r>
+      <w:r>
+        <w:rPr>
+          <w:b/>
+        </w:rPr>
+        <w:t>ing</w:t>
+      </w:r>
+      <w:r>
+        <w:t xml:space="preserve"> for some part of the code. Sometimes, in fact, it may add knowledge to </w:t>
+      </w:r>
+      <w:r>
+        <w:t xml:space="preserve">other </w:t>
+      </w:r>
+      <w:r>
+        <w:t>systematic ways of testing. In this case, the tester directly plays the role of the end user. We will focus only on “</w:t>
+      </w:r>
+      <w:r>
+        <w:rPr>
+          <w:i/>
+        </w:rPr>
+        <w:t>smart</w:t>
+      </w:r>
+      <w:r>
+        <w:t xml:space="preserve">” </w:t>
+      </w:r>
+      <w:r>
+        <w:rPr>
+          <w:i/>
+        </w:rPr>
+        <w:t>test cases</w:t>
+      </w:r>
+      <w:r>
+        <w:t xml:space="preserve">, in order to avoid waste of time. See </w:t>
+      </w:r>
+      <w:r>
+        <w:rPr>
+          <w:i/>
+        </w:rPr>
+        <w:t>chapter 5</w:t>
+      </w:r>
+      <w:r>
+        <w:t xml:space="preserve"> for more details.</w:t>
+      </w:r>
+    </w:p>
+    <w:p>
+      <w:pPr>
+        <w:pStyle w:val="TestoNormale"/>
+      </w:pPr>
+    </w:p>
+    <w:p/>
+    <w:p>
+      <w:pPr>
         <w:pStyle w:val="Titolo1"/>
       </w:pPr>
-      <w:bookmarkStart w:id="14" w:name="_Toc440044712"/>
-      <w:r>
+      <w:bookmarkStart w:id="14" w:name="_Toc440209092"/>
+      <w:r>
+        <w:t>Program Stubs and Test Data Required</w:t>
+      </w:r>
+      <w:bookmarkEnd w:id="14"/>
+      <w:r>
+        <w:t xml:space="preserve"> </w:t>
+      </w:r>
+    </w:p>
+    <w:p>
+      <w:pPr>
+        <w:pStyle w:val="TestoNormale"/>
+      </w:pPr>
+      <w:r>
+        <w:t>From Wikipedia:</w:t>
+      </w:r>
+    </w:p>
+    <w:p/>
+    <w:p>
+      <w:pPr>
+        <w:rPr>
+          <w:b/>
+        </w:rPr>
+      </w:pPr>
+      <w:r>
+        <w:rPr>
+          <w:b/>
+        </w:rPr>
+        <w:t>STUB</w:t>
+      </w:r>
+    </w:p>
+    <w:p>
+      <w:pPr>
+        <w:rPr>
+          <w:i/>
+        </w:rPr>
+      </w:pPr>
+      <w:r>
+        <w:rPr>
+          <w:i/>
+        </w:rPr>
+        <w:t>A method stub or simply stub in software development is a piece of code used to stand in for some other programming functionality. A stub may simulate the behavior of existing code (such as a procedure on a remote machine) or be a temporary substitute for yet-to-be-developed code. Stubs are therefore most useful in porting, distributed computing as well as general software development and testing.</w:t>
+      </w:r>
+    </w:p>
+    <w:p>
+      <w:pPr>
+        <w:rPr>
+          <w:i/>
+        </w:rPr>
+      </w:pPr>
+    </w:p>
+    <w:p>
+      <w:pPr>
+        <w:rPr>
+          <w:b/>
+        </w:rPr>
+      </w:pPr>
+      <w:r>
+        <w:rPr>
+          <w:b/>
+        </w:rPr>
+        <w:t>TEST DATA</w:t>
+      </w:r>
+    </w:p>
+    <w:p>
+      <w:pPr>
+        <w:rPr>
+          <w:i/>
+        </w:rPr>
+      </w:pPr>
+      <w:r>
+        <w:rPr>
+          <w:i/>
+        </w:rPr>
+        <w:t xml:space="preserve">Test data is </w:t>
+      </w:r>
+      <w:proofErr w:type="gramStart"/>
+      <w:r>
+        <w:rPr>
+          <w:i/>
+        </w:rPr>
+        <w:t>data which</w:t>
+      </w:r>
+      <w:proofErr w:type="gramEnd"/>
+      <w:r>
+        <w:rPr>
+          <w:i/>
+        </w:rPr>
+        <w:t xml:space="preserve"> has been specifically identified for use in tests, t</w:t>
+      </w:r>
+      <w:r>
+        <w:rPr>
+          <w:i/>
+        </w:rPr>
+        <w:t>ypically of a computer program.</w:t>
+      </w:r>
+    </w:p>
+    <w:p>
+      <w:pPr>
+        <w:rPr>
+          <w:i/>
+        </w:rPr>
+      </w:pPr>
+      <w:r>
+        <w:rPr>
+          <w:i/>
+        </w:rPr>
+        <w:t xml:space="preserve">Some data </w:t>
+      </w:r>
+      <w:proofErr w:type="gramStart"/>
+      <w:r>
+        <w:rPr>
+          <w:i/>
+        </w:rPr>
+        <w:t>may be used</w:t>
+      </w:r>
+      <w:proofErr w:type="gramEnd"/>
+      <w:r>
+        <w:rPr>
+          <w:i/>
+        </w:rPr>
+        <w:t xml:space="preserve"> in a confirmatory way, typically to verify that a given set of input to a given function produces some expected result. Other data </w:t>
+      </w:r>
+      <w:proofErr w:type="gramStart"/>
+      <w:r>
+        <w:rPr>
+          <w:i/>
+        </w:rPr>
+        <w:t>may be used</w:t>
+      </w:r>
+      <w:proofErr w:type="gramEnd"/>
+      <w:r>
+        <w:rPr>
+          <w:i/>
+        </w:rPr>
+        <w:t xml:space="preserve"> in order to challenge the ability of the program to respond to unusual, extreme, ex</w:t>
+      </w:r>
+      <w:r>
+        <w:rPr>
+          <w:i/>
+        </w:rPr>
+        <w:t>ceptional, or unexpected input.</w:t>
+      </w:r>
+    </w:p>
+    <w:p>
+      <w:pPr>
+        <w:rPr>
+          <w:i/>
+        </w:rPr>
+      </w:pPr>
+      <w:r>
+        <w:rPr>
+          <w:i/>
+        </w:rPr>
+        <w:t xml:space="preserve">Test data may be produced in a focused or systematic way (as is typically the case in domain testing), or by using other, less-focused approaches (as is typically the case in high-volume randomized automated tests). </w:t>
+      </w:r>
+      <w:proofErr w:type="gramStart"/>
+      <w:r>
+        <w:rPr>
+          <w:i/>
+        </w:rPr>
+        <w:t>Test data may be produced by the tester</w:t>
+      </w:r>
+      <w:proofErr w:type="gramEnd"/>
+      <w:r>
+        <w:rPr>
+          <w:i/>
+        </w:rPr>
+        <w:t xml:space="preserve">, or by a program or function that aids the tester. Test data </w:t>
+      </w:r>
+      <w:proofErr w:type="gramStart"/>
+      <w:r>
+        <w:rPr>
+          <w:i/>
+        </w:rPr>
+        <w:t>may be recorded for re-use, or used once and then forgotten</w:t>
+      </w:r>
+      <w:proofErr w:type="gramEnd"/>
+      <w:r>
+        <w:rPr>
+          <w:i/>
+        </w:rPr>
+        <w:t>.</w:t>
+      </w:r>
+    </w:p>
+    <w:p>
+      <w:pPr>
+        <w:pStyle w:val="Titolo1"/>
+      </w:pPr>
+      <w:bookmarkStart w:id="15" w:name="_Toc440209093"/>
+      <w:r>
+        <w:lastRenderedPageBreak/>
         <w:t>Appendix</w:t>
       </w:r>
-      <w:bookmarkStart w:id="15" w:name="_GoBack"/>
-      <w:bookmarkEnd w:id="14"/>
       <w:bookmarkEnd w:id="15"/>
     </w:p>
     <w:p>
       <w:pPr>
         <w:pStyle w:val="Titolo2"/>
       </w:pPr>
-      <w:bookmarkStart w:id="16" w:name="_Toc440044713"/>
+      <w:bookmarkStart w:id="16" w:name="_Toc440209094"/>
       <w:r>
         <w:t>Hours of work</w:t>
       </w:r>
@@ -4492,7 +6141,15 @@
           <w:b/>
           <w:lang w:val="it-IT"/>
         </w:rPr>
-        <w:t>Francesco Marchesani</w:t>
+        <w:t xml:space="preserve">Francesco </w:t>
+      </w:r>
+      <w:proofErr w:type="gramStart"/>
+      <w:r>
+        <w:rPr>
+          <w:b/>
+          <w:lang w:val="it-IT"/>
+        </w:rPr>
+        <w:t>Marchesani</w:t>
       </w:r>
       <w:r>
         <w:rPr>
@@ -4706,12 +6363,19 @@
         <w:rPr>
           <w:lang w:val="it-IT"/>
         </w:rPr>
-        <w:t xml:space="preserve">  Hours</w:t>
+        <w:t xml:space="preserve">  </w:t>
+      </w:r>
+      <w:proofErr w:type="gramEnd"/>
+      <w:r>
+        <w:rPr>
+          <w:lang w:val="it-IT"/>
+        </w:rPr>
+        <w:t>Hours</w:t>
       </w:r>
     </w:p>
     <w:sectPr>
-      <w:headerReference w:type="default" r:id="rId18"/>
-      <w:footerReference w:type="default" r:id="rId19"/>
+      <w:headerReference w:type="default" r:id="rId19"/>
+      <w:footerReference w:type="default" r:id="rId20"/>
       <w:pgSz w:w="12240" w:h="15840"/>
       <w:pgMar w:top="1417" w:right="1134" w:bottom="1134" w:left="1134" w:header="708" w:footer="708" w:gutter="0"/>
       <w:cols w:space="708"/>
@@ -5125,7 +6789,7 @@
                                 <w:szCs w:val="24"/>
                                 <w:lang w:val="it-IT"/>
                               </w:rPr>
-                              <w:t>7</w:t>
+                              <w:t>9</w:t>
                             </w:r>
                             <w:r>
                               <w:rPr>
@@ -5230,7 +6894,7 @@
                           <w:szCs w:val="24"/>
                           <w:lang w:val="it-IT"/>
                         </w:rPr>
-                        <w:t>7</w:t>
+                        <w:t>9</w:t>
                       </w:r>
                       <w:r>
                         <w:rPr>
@@ -5937,7 +7601,7 @@
   <w:abstractNum w:abstractNumId="6" w15:restartNumberingAfterBreak="0">
     <w:nsid w:val="29AE288B"/>
     <w:multiLevelType w:val="hybridMultilevel"/>
-    <w:tmpl w:val="150602A4"/>
+    <w:tmpl w:val="663EE21C"/>
     <w:lvl w:ilvl="0" w:tplc="04090001">
       <w:start w:val="1"/>
       <w:numFmt w:val="bullet"/>
@@ -6275,6 +7939,119 @@
     </w:lvl>
   </w:abstractNum>
   <w:abstractNum w:abstractNumId="9" w15:restartNumberingAfterBreak="0">
+    <w:nsid w:val="2C351EC7"/>
+    <w:multiLevelType w:val="hybridMultilevel"/>
+    <w:tmpl w:val="BEFECC1A"/>
+    <w:lvl w:ilvl="0" w:tplc="0409000B">
+      <w:start w:val="1"/>
+      <w:numFmt w:val="bullet"/>
+      <w:lvlText w:val=""/>
+      <w:lvlJc w:val="left"/>
+      <w:pPr>
+        <w:ind w:left="720" w:hanging="360"/>
+      </w:pPr>
+      <w:rPr>
+        <w:rFonts w:ascii="Wingdings" w:hAnsi="Wingdings" w:hint="default"/>
+      </w:rPr>
+    </w:lvl>
+    <w:lvl w:ilvl="1" w:tplc="04090003" w:tentative="1">
+      <w:start w:val="1"/>
+      <w:numFmt w:val="bullet"/>
+      <w:lvlText w:val="o"/>
+      <w:lvlJc w:val="left"/>
+      <w:pPr>
+        <w:ind w:left="1440" w:hanging="360"/>
+      </w:pPr>
+      <w:rPr>
+        <w:rFonts w:ascii="Courier New" w:hAnsi="Courier New" w:cs="Courier New" w:hint="default"/>
+      </w:rPr>
+    </w:lvl>
+    <w:lvl w:ilvl="2" w:tplc="04090005" w:tentative="1">
+      <w:start w:val="1"/>
+      <w:numFmt w:val="bullet"/>
+      <w:lvlText w:val=""/>
+      <w:lvlJc w:val="left"/>
+      <w:pPr>
+        <w:ind w:left="2160" w:hanging="360"/>
+      </w:pPr>
+      <w:rPr>
+        <w:rFonts w:ascii="Wingdings" w:hAnsi="Wingdings" w:hint="default"/>
+      </w:rPr>
+    </w:lvl>
+    <w:lvl w:ilvl="3" w:tplc="04090001" w:tentative="1">
+      <w:start w:val="1"/>
+      <w:numFmt w:val="bullet"/>
+      <w:lvlText w:val=""/>
+      <w:lvlJc w:val="left"/>
+      <w:pPr>
+        <w:ind w:left="2880" w:hanging="360"/>
+      </w:pPr>
+      <w:rPr>
+        <w:rFonts w:ascii="Symbol" w:hAnsi="Symbol" w:hint="default"/>
+      </w:rPr>
+    </w:lvl>
+    <w:lvl w:ilvl="4" w:tplc="04090003" w:tentative="1">
+      <w:start w:val="1"/>
+      <w:numFmt w:val="bullet"/>
+      <w:lvlText w:val="o"/>
+      <w:lvlJc w:val="left"/>
+      <w:pPr>
+        <w:ind w:left="3600" w:hanging="360"/>
+      </w:pPr>
+      <w:rPr>
+        <w:rFonts w:ascii="Courier New" w:hAnsi="Courier New" w:cs="Courier New" w:hint="default"/>
+      </w:rPr>
+    </w:lvl>
+    <w:lvl w:ilvl="5" w:tplc="04090005" w:tentative="1">
+      <w:start w:val="1"/>
+      <w:numFmt w:val="bullet"/>
+      <w:lvlText w:val=""/>
+      <w:lvlJc w:val="left"/>
+      <w:pPr>
+        <w:ind w:left="4320" w:hanging="360"/>
+      </w:pPr>
+      <w:rPr>
+        <w:rFonts w:ascii="Wingdings" w:hAnsi="Wingdings" w:hint="default"/>
+      </w:rPr>
+    </w:lvl>
+    <w:lvl w:ilvl="6" w:tplc="04090001" w:tentative="1">
+      <w:start w:val="1"/>
+      <w:numFmt w:val="bullet"/>
+      <w:lvlText w:val=""/>
+      <w:lvlJc w:val="left"/>
+      <w:pPr>
+        <w:ind w:left="5040" w:hanging="360"/>
+      </w:pPr>
+      <w:rPr>
+        <w:rFonts w:ascii="Symbol" w:hAnsi="Symbol" w:hint="default"/>
+      </w:rPr>
+    </w:lvl>
+    <w:lvl w:ilvl="7" w:tplc="04090003" w:tentative="1">
+      <w:start w:val="1"/>
+      <w:numFmt w:val="bullet"/>
+      <w:lvlText w:val="o"/>
+      <w:lvlJc w:val="left"/>
+      <w:pPr>
+        <w:ind w:left="5760" w:hanging="360"/>
+      </w:pPr>
+      <w:rPr>
+        <w:rFonts w:ascii="Courier New" w:hAnsi="Courier New" w:cs="Courier New" w:hint="default"/>
+      </w:rPr>
+    </w:lvl>
+    <w:lvl w:ilvl="8" w:tplc="04090005" w:tentative="1">
+      <w:start w:val="1"/>
+      <w:numFmt w:val="bullet"/>
+      <w:lvlText w:val=""/>
+      <w:lvlJc w:val="left"/>
+      <w:pPr>
+        <w:ind w:left="6480" w:hanging="360"/>
+      </w:pPr>
+      <w:rPr>
+        <w:rFonts w:ascii="Wingdings" w:hAnsi="Wingdings" w:hint="default"/>
+      </w:rPr>
+    </w:lvl>
+  </w:abstractNum>
+  <w:abstractNum w:abstractNumId="10" w15:restartNumberingAfterBreak="0">
     <w:nsid w:val="2E06640E"/>
     <w:multiLevelType w:val="hybridMultilevel"/>
     <w:tmpl w:val="10F86056"/>
@@ -6387,7 +8164,7 @@
       </w:rPr>
     </w:lvl>
   </w:abstractNum>
-  <w:abstractNum w:abstractNumId="10" w15:restartNumberingAfterBreak="0">
+  <w:abstractNum w:abstractNumId="11" w15:restartNumberingAfterBreak="0">
     <w:nsid w:val="2E430986"/>
     <w:multiLevelType w:val="hybridMultilevel"/>
     <w:tmpl w:val="18725428"/>
@@ -6500,7 +8277,7 @@
       </w:rPr>
     </w:lvl>
   </w:abstractNum>
-  <w:abstractNum w:abstractNumId="11" w15:restartNumberingAfterBreak="0">
+  <w:abstractNum w:abstractNumId="12" w15:restartNumberingAfterBreak="0">
     <w:nsid w:val="2ECA305C"/>
     <w:multiLevelType w:val="hybridMultilevel"/>
     <w:tmpl w:val="0D26C1B8"/>
@@ -6613,7 +8390,233 @@
       </w:rPr>
     </w:lvl>
   </w:abstractNum>
-  <w:abstractNum w:abstractNumId="12" w15:restartNumberingAfterBreak="0">
+  <w:abstractNum w:abstractNumId="13" w15:restartNumberingAfterBreak="0">
+    <w:nsid w:val="304345F5"/>
+    <w:multiLevelType w:val="hybridMultilevel"/>
+    <w:tmpl w:val="193433BE"/>
+    <w:lvl w:ilvl="0" w:tplc="04090001">
+      <w:start w:val="1"/>
+      <w:numFmt w:val="bullet"/>
+      <w:lvlText w:val=""/>
+      <w:lvlJc w:val="left"/>
+      <w:pPr>
+        <w:ind w:left="720" w:hanging="360"/>
+      </w:pPr>
+      <w:rPr>
+        <w:rFonts w:ascii="Symbol" w:hAnsi="Symbol" w:hint="default"/>
+      </w:rPr>
+    </w:lvl>
+    <w:lvl w:ilvl="1" w:tplc="04090003" w:tentative="1">
+      <w:start w:val="1"/>
+      <w:numFmt w:val="bullet"/>
+      <w:lvlText w:val="o"/>
+      <w:lvlJc w:val="left"/>
+      <w:pPr>
+        <w:ind w:left="1440" w:hanging="360"/>
+      </w:pPr>
+      <w:rPr>
+        <w:rFonts w:ascii="Courier New" w:hAnsi="Courier New" w:cs="Courier New" w:hint="default"/>
+      </w:rPr>
+    </w:lvl>
+    <w:lvl w:ilvl="2" w:tplc="04090005" w:tentative="1">
+      <w:start w:val="1"/>
+      <w:numFmt w:val="bullet"/>
+      <w:lvlText w:val=""/>
+      <w:lvlJc w:val="left"/>
+      <w:pPr>
+        <w:ind w:left="2160" w:hanging="360"/>
+      </w:pPr>
+      <w:rPr>
+        <w:rFonts w:ascii="Wingdings" w:hAnsi="Wingdings" w:hint="default"/>
+      </w:rPr>
+    </w:lvl>
+    <w:lvl w:ilvl="3" w:tplc="04090001" w:tentative="1">
+      <w:start w:val="1"/>
+      <w:numFmt w:val="bullet"/>
+      <w:lvlText w:val=""/>
+      <w:lvlJc w:val="left"/>
+      <w:pPr>
+        <w:ind w:left="2880" w:hanging="360"/>
+      </w:pPr>
+      <w:rPr>
+        <w:rFonts w:ascii="Symbol" w:hAnsi="Symbol" w:hint="default"/>
+      </w:rPr>
+    </w:lvl>
+    <w:lvl w:ilvl="4" w:tplc="04090003" w:tentative="1">
+      <w:start w:val="1"/>
+      <w:numFmt w:val="bullet"/>
+      <w:lvlText w:val="o"/>
+      <w:lvlJc w:val="left"/>
+      <w:pPr>
+        <w:ind w:left="3600" w:hanging="360"/>
+      </w:pPr>
+      <w:rPr>
+        <w:rFonts w:ascii="Courier New" w:hAnsi="Courier New" w:cs="Courier New" w:hint="default"/>
+      </w:rPr>
+    </w:lvl>
+    <w:lvl w:ilvl="5" w:tplc="04090005" w:tentative="1">
+      <w:start w:val="1"/>
+      <w:numFmt w:val="bullet"/>
+      <w:lvlText w:val=""/>
+      <w:lvlJc w:val="left"/>
+      <w:pPr>
+        <w:ind w:left="4320" w:hanging="360"/>
+      </w:pPr>
+      <w:rPr>
+        <w:rFonts w:ascii="Wingdings" w:hAnsi="Wingdings" w:hint="default"/>
+      </w:rPr>
+    </w:lvl>
+    <w:lvl w:ilvl="6" w:tplc="04090001" w:tentative="1">
+      <w:start w:val="1"/>
+      <w:numFmt w:val="bullet"/>
+      <w:lvlText w:val=""/>
+      <w:lvlJc w:val="left"/>
+      <w:pPr>
+        <w:ind w:left="5040" w:hanging="360"/>
+      </w:pPr>
+      <w:rPr>
+        <w:rFonts w:ascii="Symbol" w:hAnsi="Symbol" w:hint="default"/>
+      </w:rPr>
+    </w:lvl>
+    <w:lvl w:ilvl="7" w:tplc="04090003" w:tentative="1">
+      <w:start w:val="1"/>
+      <w:numFmt w:val="bullet"/>
+      <w:lvlText w:val="o"/>
+      <w:lvlJc w:val="left"/>
+      <w:pPr>
+        <w:ind w:left="5760" w:hanging="360"/>
+      </w:pPr>
+      <w:rPr>
+        <w:rFonts w:ascii="Courier New" w:hAnsi="Courier New" w:cs="Courier New" w:hint="default"/>
+      </w:rPr>
+    </w:lvl>
+    <w:lvl w:ilvl="8" w:tplc="04090005" w:tentative="1">
+      <w:start w:val="1"/>
+      <w:numFmt w:val="bullet"/>
+      <w:lvlText w:val=""/>
+      <w:lvlJc w:val="left"/>
+      <w:pPr>
+        <w:ind w:left="6480" w:hanging="360"/>
+      </w:pPr>
+      <w:rPr>
+        <w:rFonts w:ascii="Wingdings" w:hAnsi="Wingdings" w:hint="default"/>
+      </w:rPr>
+    </w:lvl>
+  </w:abstractNum>
+  <w:abstractNum w:abstractNumId="14" w15:restartNumberingAfterBreak="0">
+    <w:nsid w:val="30893795"/>
+    <w:multiLevelType w:val="hybridMultilevel"/>
+    <w:tmpl w:val="0CAC88D8"/>
+    <w:lvl w:ilvl="0" w:tplc="04090001">
+      <w:start w:val="1"/>
+      <w:numFmt w:val="bullet"/>
+      <w:lvlText w:val=""/>
+      <w:lvlJc w:val="left"/>
+      <w:pPr>
+        <w:ind w:left="720" w:hanging="360"/>
+      </w:pPr>
+      <w:rPr>
+        <w:rFonts w:ascii="Symbol" w:hAnsi="Symbol" w:hint="default"/>
+      </w:rPr>
+    </w:lvl>
+    <w:lvl w:ilvl="1" w:tplc="04090003" w:tentative="1">
+      <w:start w:val="1"/>
+      <w:numFmt w:val="bullet"/>
+      <w:lvlText w:val="o"/>
+      <w:lvlJc w:val="left"/>
+      <w:pPr>
+        <w:ind w:left="1440" w:hanging="360"/>
+      </w:pPr>
+      <w:rPr>
+        <w:rFonts w:ascii="Courier New" w:hAnsi="Courier New" w:cs="Courier New" w:hint="default"/>
+      </w:rPr>
+    </w:lvl>
+    <w:lvl w:ilvl="2" w:tplc="04090005" w:tentative="1">
+      <w:start w:val="1"/>
+      <w:numFmt w:val="bullet"/>
+      <w:lvlText w:val=""/>
+      <w:lvlJc w:val="left"/>
+      <w:pPr>
+        <w:ind w:left="2160" w:hanging="360"/>
+      </w:pPr>
+      <w:rPr>
+        <w:rFonts w:ascii="Wingdings" w:hAnsi="Wingdings" w:hint="default"/>
+      </w:rPr>
+    </w:lvl>
+    <w:lvl w:ilvl="3" w:tplc="04090001" w:tentative="1">
+      <w:start w:val="1"/>
+      <w:numFmt w:val="bullet"/>
+      <w:lvlText w:val=""/>
+      <w:lvlJc w:val="left"/>
+      <w:pPr>
+        <w:ind w:left="2880" w:hanging="360"/>
+      </w:pPr>
+      <w:rPr>
+        <w:rFonts w:ascii="Symbol" w:hAnsi="Symbol" w:hint="default"/>
+      </w:rPr>
+    </w:lvl>
+    <w:lvl w:ilvl="4" w:tplc="04090003" w:tentative="1">
+      <w:start w:val="1"/>
+      <w:numFmt w:val="bullet"/>
+      <w:lvlText w:val="o"/>
+      <w:lvlJc w:val="left"/>
+      <w:pPr>
+        <w:ind w:left="3600" w:hanging="360"/>
+      </w:pPr>
+      <w:rPr>
+        <w:rFonts w:ascii="Courier New" w:hAnsi="Courier New" w:cs="Courier New" w:hint="default"/>
+      </w:rPr>
+    </w:lvl>
+    <w:lvl w:ilvl="5" w:tplc="04090005" w:tentative="1">
+      <w:start w:val="1"/>
+      <w:numFmt w:val="bullet"/>
+      <w:lvlText w:val=""/>
+      <w:lvlJc w:val="left"/>
+      <w:pPr>
+        <w:ind w:left="4320" w:hanging="360"/>
+      </w:pPr>
+      <w:rPr>
+        <w:rFonts w:ascii="Wingdings" w:hAnsi="Wingdings" w:hint="default"/>
+      </w:rPr>
+    </w:lvl>
+    <w:lvl w:ilvl="6" w:tplc="04090001" w:tentative="1">
+      <w:start w:val="1"/>
+      <w:numFmt w:val="bullet"/>
+      <w:lvlText w:val=""/>
+      <w:lvlJc w:val="left"/>
+      <w:pPr>
+        <w:ind w:left="5040" w:hanging="360"/>
+      </w:pPr>
+      <w:rPr>
+        <w:rFonts w:ascii="Symbol" w:hAnsi="Symbol" w:hint="default"/>
+      </w:rPr>
+    </w:lvl>
+    <w:lvl w:ilvl="7" w:tplc="04090003" w:tentative="1">
+      <w:start w:val="1"/>
+      <w:numFmt w:val="bullet"/>
+      <w:lvlText w:val="o"/>
+      <w:lvlJc w:val="left"/>
+      <w:pPr>
+        <w:ind w:left="5760" w:hanging="360"/>
+      </w:pPr>
+      <w:rPr>
+        <w:rFonts w:ascii="Courier New" w:hAnsi="Courier New" w:cs="Courier New" w:hint="default"/>
+      </w:rPr>
+    </w:lvl>
+    <w:lvl w:ilvl="8" w:tplc="04090005" w:tentative="1">
+      <w:start w:val="1"/>
+      <w:numFmt w:val="bullet"/>
+      <w:lvlText w:val=""/>
+      <w:lvlJc w:val="left"/>
+      <w:pPr>
+        <w:ind w:left="6480" w:hanging="360"/>
+      </w:pPr>
+      <w:rPr>
+        <w:rFonts w:ascii="Wingdings" w:hAnsi="Wingdings" w:hint="default"/>
+      </w:rPr>
+    </w:lvl>
+  </w:abstractNum>
+  <w:abstractNum w:abstractNumId="15" w15:restartNumberingAfterBreak="0">
     <w:nsid w:val="33063C66"/>
     <w:multiLevelType w:val="hybridMultilevel"/>
     <w:tmpl w:val="3584801A"/>
@@ -6726,7 +8729,7 @@
       </w:rPr>
     </w:lvl>
   </w:abstractNum>
-  <w:abstractNum w:abstractNumId="13" w15:restartNumberingAfterBreak="0">
+  <w:abstractNum w:abstractNumId="16" w15:restartNumberingAfterBreak="0">
     <w:nsid w:val="33C84D6E"/>
     <w:multiLevelType w:val="hybridMultilevel"/>
     <w:tmpl w:val="A8C07E34"/>
@@ -6839,7 +8842,7 @@
       </w:rPr>
     </w:lvl>
   </w:abstractNum>
-  <w:abstractNum w:abstractNumId="14" w15:restartNumberingAfterBreak="0">
+  <w:abstractNum w:abstractNumId="17" w15:restartNumberingAfterBreak="0">
     <w:nsid w:val="35D56682"/>
     <w:multiLevelType w:val="hybridMultilevel"/>
     <w:tmpl w:val="BDC60E00"/>
@@ -6952,7 +8955,7 @@
       </w:rPr>
     </w:lvl>
   </w:abstractNum>
-  <w:abstractNum w:abstractNumId="15" w15:restartNumberingAfterBreak="0">
+  <w:abstractNum w:abstractNumId="18" w15:restartNumberingAfterBreak="0">
     <w:nsid w:val="3D6E63E2"/>
     <w:multiLevelType w:val="hybridMultilevel"/>
     <w:tmpl w:val="E5964F7A"/>
@@ -7066,10 +9069,10 @@
       </w:rPr>
     </w:lvl>
   </w:abstractNum>
-  <w:abstractNum w:abstractNumId="16" w15:restartNumberingAfterBreak="0">
+  <w:abstractNum w:abstractNumId="19" w15:restartNumberingAfterBreak="0">
     <w:nsid w:val="42550BC6"/>
     <w:multiLevelType w:val="hybridMultilevel"/>
-    <w:tmpl w:val="71321B54"/>
+    <w:tmpl w:val="9F562116"/>
     <w:lvl w:ilvl="0" w:tplc="04090001">
       <w:start w:val="1"/>
       <w:numFmt w:val="bullet"/>
@@ -7179,7 +9182,7 @@
       </w:rPr>
     </w:lvl>
   </w:abstractNum>
-  <w:abstractNum w:abstractNumId="17" w15:restartNumberingAfterBreak="0">
+  <w:abstractNum w:abstractNumId="20" w15:restartNumberingAfterBreak="0">
     <w:nsid w:val="467F4689"/>
     <w:multiLevelType w:val="hybridMultilevel"/>
     <w:tmpl w:val="8EF26ED4"/>
@@ -7292,7 +9295,7 @@
       </w:rPr>
     </w:lvl>
   </w:abstractNum>
-  <w:abstractNum w:abstractNumId="18" w15:restartNumberingAfterBreak="0">
+  <w:abstractNum w:abstractNumId="21" w15:restartNumberingAfterBreak="0">
     <w:nsid w:val="4F54059A"/>
     <w:multiLevelType w:val="hybridMultilevel"/>
     <w:tmpl w:val="74021284"/>
@@ -7405,7 +9408,7 @@
       </w:rPr>
     </w:lvl>
   </w:abstractNum>
-  <w:abstractNum w:abstractNumId="19" w15:restartNumberingAfterBreak="0">
+  <w:abstractNum w:abstractNumId="22" w15:restartNumberingAfterBreak="0">
     <w:nsid w:val="51451D80"/>
     <w:multiLevelType w:val="hybridMultilevel"/>
     <w:tmpl w:val="BACCBB3E"/>
@@ -7518,7 +9521,7 @@
       </w:rPr>
     </w:lvl>
   </w:abstractNum>
-  <w:abstractNum w:abstractNumId="20" w15:restartNumberingAfterBreak="0">
+  <w:abstractNum w:abstractNumId="23" w15:restartNumberingAfterBreak="0">
     <w:nsid w:val="52BB1B13"/>
     <w:multiLevelType w:val="hybridMultilevel"/>
     <w:tmpl w:val="519C2130"/>
@@ -7604,7 +9607,7 @@
       </w:pPr>
     </w:lvl>
   </w:abstractNum>
-  <w:abstractNum w:abstractNumId="21" w15:restartNumberingAfterBreak="0">
+  <w:abstractNum w:abstractNumId="24" w15:restartNumberingAfterBreak="0">
     <w:nsid w:val="564272E1"/>
     <w:multiLevelType w:val="hybridMultilevel"/>
     <w:tmpl w:val="2DD01508"/>
@@ -7717,7 +9720,7 @@
       </w:rPr>
     </w:lvl>
   </w:abstractNum>
-  <w:abstractNum w:abstractNumId="22" w15:restartNumberingAfterBreak="0">
+  <w:abstractNum w:abstractNumId="25" w15:restartNumberingAfterBreak="0">
     <w:nsid w:val="60641B7E"/>
     <w:multiLevelType w:val="hybridMultilevel"/>
     <w:tmpl w:val="06CE8B34"/>
@@ -7830,7 +9833,7 @@
       </w:rPr>
     </w:lvl>
   </w:abstractNum>
-  <w:abstractNum w:abstractNumId="23" w15:restartNumberingAfterBreak="0">
+  <w:abstractNum w:abstractNumId="26" w15:restartNumberingAfterBreak="0">
     <w:nsid w:val="62A765B8"/>
     <w:multiLevelType w:val="multilevel"/>
     <w:tmpl w:val="BC0A8122"/>
@@ -7947,7 +9950,7 @@
       </w:rPr>
     </w:lvl>
   </w:abstractNum>
-  <w:abstractNum w:abstractNumId="24" w15:restartNumberingAfterBreak="0">
+  <w:abstractNum w:abstractNumId="27" w15:restartNumberingAfterBreak="0">
     <w:nsid w:val="66040253"/>
     <w:multiLevelType w:val="hybridMultilevel"/>
     <w:tmpl w:val="B6708AF0"/>
@@ -8060,7 +10063,7 @@
       </w:rPr>
     </w:lvl>
   </w:abstractNum>
-  <w:abstractNum w:abstractNumId="25" w15:restartNumberingAfterBreak="0">
+  <w:abstractNum w:abstractNumId="28" w15:restartNumberingAfterBreak="0">
     <w:nsid w:val="66187DD5"/>
     <w:multiLevelType w:val="hybridMultilevel"/>
     <w:tmpl w:val="63088542"/>
@@ -8173,7 +10176,7 @@
       </w:rPr>
     </w:lvl>
   </w:abstractNum>
-  <w:abstractNum w:abstractNumId="26" w15:restartNumberingAfterBreak="0">
+  <w:abstractNum w:abstractNumId="29" w15:restartNumberingAfterBreak="0">
     <w:nsid w:val="6B2067C4"/>
     <w:multiLevelType w:val="hybridMultilevel"/>
     <w:tmpl w:val="334C5046"/>
@@ -8286,7 +10289,7 @@
       </w:rPr>
     </w:lvl>
   </w:abstractNum>
-  <w:abstractNum w:abstractNumId="27" w15:restartNumberingAfterBreak="0">
+  <w:abstractNum w:abstractNumId="30" w15:restartNumberingAfterBreak="0">
     <w:nsid w:val="6D6760A9"/>
     <w:multiLevelType w:val="hybridMultilevel"/>
     <w:tmpl w:val="1924C574"/>
@@ -8399,7 +10402,7 @@
       </w:rPr>
     </w:lvl>
   </w:abstractNum>
-  <w:abstractNum w:abstractNumId="28" w15:restartNumberingAfterBreak="0">
+  <w:abstractNum w:abstractNumId="31" w15:restartNumberingAfterBreak="0">
     <w:nsid w:val="719109DD"/>
     <w:multiLevelType w:val="hybridMultilevel"/>
     <w:tmpl w:val="E2FEE2C4"/>
@@ -8512,7 +10515,7 @@
       </w:rPr>
     </w:lvl>
   </w:abstractNum>
-  <w:abstractNum w:abstractNumId="29" w15:restartNumberingAfterBreak="0">
+  <w:abstractNum w:abstractNumId="32" w15:restartNumberingAfterBreak="0">
     <w:nsid w:val="789703EC"/>
     <w:multiLevelType w:val="hybridMultilevel"/>
     <w:tmpl w:val="4D1826AE"/>
@@ -8625,7 +10628,7 @@
       </w:rPr>
     </w:lvl>
   </w:abstractNum>
-  <w:abstractNum w:abstractNumId="30" w15:restartNumberingAfterBreak="0">
+  <w:abstractNum w:abstractNumId="33" w15:restartNumberingAfterBreak="0">
     <w:nsid w:val="7CDE116D"/>
     <w:multiLevelType w:val="hybridMultilevel"/>
     <w:tmpl w:val="524201D6"/>
@@ -8739,73 +10742,73 @@
     </w:lvl>
   </w:abstractNum>
   <w:num w:numId="1">
-    <w:abstractNumId w:val="23"/>
+    <w:abstractNumId w:val="26"/>
   </w:num>
   <w:num w:numId="2">
-    <w:abstractNumId w:val="19"/>
+    <w:abstractNumId w:val="22"/>
   </w:num>
   <w:num w:numId="3">
-    <w:abstractNumId w:val="26"/>
+    <w:abstractNumId w:val="29"/>
   </w:num>
   <w:num w:numId="4">
     <w:abstractNumId w:val="0"/>
   </w:num>
   <w:num w:numId="5">
-    <w:abstractNumId w:val="10"/>
+    <w:abstractNumId w:val="11"/>
   </w:num>
   <w:num w:numId="6">
     <w:abstractNumId w:val="8"/>
   </w:num>
   <w:num w:numId="7">
-    <w:abstractNumId w:val="11"/>
+    <w:abstractNumId w:val="12"/>
   </w:num>
   <w:num w:numId="8">
-    <w:abstractNumId w:val="29"/>
+    <w:abstractNumId w:val="32"/>
   </w:num>
   <w:num w:numId="9">
     <w:abstractNumId w:val="2"/>
   </w:num>
   <w:num w:numId="10">
-    <w:abstractNumId w:val="24"/>
+    <w:abstractNumId w:val="27"/>
   </w:num>
   <w:num w:numId="11">
-    <w:abstractNumId w:val="12"/>
+    <w:abstractNumId w:val="15"/>
   </w:num>
   <w:num w:numId="12">
-    <w:abstractNumId w:val="18"/>
+    <w:abstractNumId w:val="21"/>
   </w:num>
   <w:num w:numId="13">
     <w:abstractNumId w:val="3"/>
   </w:num>
   <w:num w:numId="14">
+    <w:abstractNumId w:val="28"/>
+  </w:num>
+  <w:num w:numId="15">
+    <w:abstractNumId w:val="23"/>
+  </w:num>
+  <w:num w:numId="16">
     <w:abstractNumId w:val="25"/>
   </w:num>
-  <w:num w:numId="15">
-    <w:abstractNumId w:val="20"/>
-  </w:num>
-  <w:num w:numId="16">
-    <w:abstractNumId w:val="22"/>
-  </w:num>
   <w:num w:numId="17">
-    <w:abstractNumId w:val="13"/>
+    <w:abstractNumId w:val="16"/>
   </w:num>
   <w:num w:numId="18">
     <w:abstractNumId w:val="1"/>
   </w:num>
   <w:num w:numId="19">
-    <w:abstractNumId w:val="14"/>
+    <w:abstractNumId w:val="17"/>
   </w:num>
   <w:num w:numId="20">
-    <w:abstractNumId w:val="9"/>
+    <w:abstractNumId w:val="10"/>
   </w:num>
   <w:num w:numId="21">
-    <w:abstractNumId w:val="27"/>
+    <w:abstractNumId w:val="30"/>
   </w:num>
   <w:num w:numId="22">
     <w:abstractNumId w:val="5"/>
   </w:num>
   <w:num w:numId="23">
-    <w:abstractNumId w:val="15"/>
+    <w:abstractNumId w:val="18"/>
   </w:num>
   <w:num w:numId="24">
     <w:abstractNumId w:val="7"/>
@@ -8814,7 +10817,7 @@
     <w:abstractNumId w:val="4"/>
   </w:num>
   <w:num w:numId="26">
-    <w:abstractNumId w:val="23"/>
+    <w:abstractNumId w:val="26"/>
     <w:lvlOverride w:ilvl="0">
       <w:startOverride w:val="1"/>
     </w:lvlOverride>
@@ -8842,22 +10845,31 @@
     </w:lvlOverride>
   </w:num>
   <w:num w:numId="27">
-    <w:abstractNumId w:val="21"/>
+    <w:abstractNumId w:val="24"/>
   </w:num>
   <w:num w:numId="28">
-    <w:abstractNumId w:val="17"/>
+    <w:abstractNumId w:val="20"/>
   </w:num>
   <w:num w:numId="29">
     <w:abstractNumId w:val="6"/>
   </w:num>
   <w:num w:numId="30">
-    <w:abstractNumId w:val="28"/>
+    <w:abstractNumId w:val="31"/>
   </w:num>
   <w:num w:numId="31">
-    <w:abstractNumId w:val="16"/>
+    <w:abstractNumId w:val="19"/>
   </w:num>
   <w:num w:numId="32">
-    <w:abstractNumId w:val="30"/>
+    <w:abstractNumId w:val="33"/>
+  </w:num>
+  <w:num w:numId="33">
+    <w:abstractNumId w:val="9"/>
+  </w:num>
+  <w:num w:numId="34">
+    <w:abstractNumId w:val="14"/>
+  </w:num>
+  <w:num w:numId="35">
+    <w:abstractNumId w:val="13"/>
   </w:num>
 </w:numbering>
 </file>
@@ -9787,6 +11799,382 @@
           <w:bottom w:val="single" w:sz="4" w:space="0" w:color="7F7F7F" w:themeColor="text1" w:themeTint="80"/>
         </w:tcBorders>
       </w:tcPr>
+    </w:tblStylePr>
+  </w:style>
+  <w:style w:type="table" w:styleId="Tabellasemplice4">
+    <w:name w:val="Plain Table 4"/>
+    <w:basedOn w:val="Tabellanormale"/>
+    <w:uiPriority w:val="44"/>
+    <w:rsid w:val="00CD54EB"/>
+    <w:pPr>
+      <w:spacing w:after="0" w:line="240" w:lineRule="auto"/>
+    </w:pPr>
+    <w:tblPr>
+      <w:tblStyleRowBandSize w:val="1"/>
+      <w:tblStyleColBandSize w:val="1"/>
+    </w:tblPr>
+    <w:tblStylePr w:type="firstRow">
+      <w:rPr>
+        <w:b/>
+        <w:bCs/>
+      </w:rPr>
+    </w:tblStylePr>
+    <w:tblStylePr w:type="lastRow">
+      <w:rPr>
+        <w:b/>
+        <w:bCs/>
+      </w:rPr>
+    </w:tblStylePr>
+    <w:tblStylePr w:type="firstCol">
+      <w:rPr>
+        <w:b/>
+        <w:bCs/>
+      </w:rPr>
+    </w:tblStylePr>
+    <w:tblStylePr w:type="lastCol">
+      <w:rPr>
+        <w:b/>
+        <w:bCs/>
+      </w:rPr>
+    </w:tblStylePr>
+    <w:tblStylePr w:type="band1Vert">
+      <w:tblPr/>
+      <w:tcPr>
+        <w:shd w:val="clear" w:color="auto" w:fill="F2F2F2" w:themeFill="background1" w:themeFillShade="F2"/>
+      </w:tcPr>
+    </w:tblStylePr>
+    <w:tblStylePr w:type="band1Horz">
+      <w:tblPr/>
+      <w:tcPr>
+        <w:shd w:val="clear" w:color="auto" w:fill="F2F2F2" w:themeFill="background1" w:themeFillShade="F2"/>
+      </w:tcPr>
+    </w:tblStylePr>
+  </w:style>
+  <w:style w:type="table" w:styleId="Tabellasemplice5">
+    <w:name w:val="Plain Table 5"/>
+    <w:basedOn w:val="Tabellanormale"/>
+    <w:uiPriority w:val="45"/>
+    <w:rsid w:val="00CD54EB"/>
+    <w:pPr>
+      <w:spacing w:after="0" w:line="240" w:lineRule="auto"/>
+    </w:pPr>
+    <w:tblPr>
+      <w:tblStyleRowBandSize w:val="1"/>
+      <w:tblStyleColBandSize w:val="1"/>
+    </w:tblPr>
+    <w:tblStylePr w:type="firstRow">
+      <w:rPr>
+        <w:rFonts w:asciiTheme="majorHAnsi" w:eastAsiaTheme="majorEastAsia" w:hAnsiTheme="majorHAnsi" w:cstheme="majorBidi"/>
+        <w:i/>
+        <w:iCs/>
+        <w:sz w:val="26"/>
+      </w:rPr>
+      <w:tblPr/>
+      <w:tcPr>
+        <w:tcBorders>
+          <w:bottom w:val="single" w:sz="4" w:space="0" w:color="7F7F7F" w:themeColor="text1" w:themeTint="80"/>
+        </w:tcBorders>
+        <w:shd w:val="clear" w:color="auto" w:fill="FFFFFF" w:themeFill="background1"/>
+      </w:tcPr>
+    </w:tblStylePr>
+    <w:tblStylePr w:type="lastRow">
+      <w:rPr>
+        <w:rFonts w:asciiTheme="majorHAnsi" w:eastAsiaTheme="majorEastAsia" w:hAnsiTheme="majorHAnsi" w:cstheme="majorBidi"/>
+        <w:i/>
+        <w:iCs/>
+        <w:sz w:val="26"/>
+      </w:rPr>
+      <w:tblPr/>
+      <w:tcPr>
+        <w:tcBorders>
+          <w:top w:val="single" w:sz="4" w:space="0" w:color="7F7F7F" w:themeColor="text1" w:themeTint="80"/>
+        </w:tcBorders>
+        <w:shd w:val="clear" w:color="auto" w:fill="FFFFFF" w:themeFill="background1"/>
+      </w:tcPr>
+    </w:tblStylePr>
+    <w:tblStylePr w:type="firstCol">
+      <w:pPr>
+        <w:jc w:val="right"/>
+      </w:pPr>
+      <w:rPr>
+        <w:rFonts w:asciiTheme="majorHAnsi" w:eastAsiaTheme="majorEastAsia" w:hAnsiTheme="majorHAnsi" w:cstheme="majorBidi"/>
+        <w:i/>
+        <w:iCs/>
+        <w:sz w:val="26"/>
+      </w:rPr>
+      <w:tblPr/>
+      <w:tcPr>
+        <w:tcBorders>
+          <w:right w:val="single" w:sz="4" w:space="0" w:color="7F7F7F" w:themeColor="text1" w:themeTint="80"/>
+        </w:tcBorders>
+        <w:shd w:val="clear" w:color="auto" w:fill="FFFFFF" w:themeFill="background1"/>
+      </w:tcPr>
+    </w:tblStylePr>
+    <w:tblStylePr w:type="lastCol">
+      <w:rPr>
+        <w:rFonts w:asciiTheme="majorHAnsi" w:eastAsiaTheme="majorEastAsia" w:hAnsiTheme="majorHAnsi" w:cstheme="majorBidi"/>
+        <w:i/>
+        <w:iCs/>
+        <w:sz w:val="26"/>
+      </w:rPr>
+      <w:tblPr/>
+      <w:tcPr>
+        <w:tcBorders>
+          <w:left w:val="single" w:sz="4" w:space="0" w:color="7F7F7F" w:themeColor="text1" w:themeTint="80"/>
+        </w:tcBorders>
+        <w:shd w:val="clear" w:color="auto" w:fill="FFFFFF" w:themeFill="background1"/>
+      </w:tcPr>
+    </w:tblStylePr>
+    <w:tblStylePr w:type="band1Vert">
+      <w:tblPr/>
+      <w:tcPr>
+        <w:shd w:val="clear" w:color="auto" w:fill="F2F2F2" w:themeFill="background1" w:themeFillShade="F2"/>
+      </w:tcPr>
+    </w:tblStylePr>
+    <w:tblStylePr w:type="band1Horz">
+      <w:tblPr/>
+      <w:tcPr>
+        <w:shd w:val="clear" w:color="auto" w:fill="F2F2F2" w:themeFill="background1" w:themeFillShade="F2"/>
+      </w:tcPr>
+    </w:tblStylePr>
+    <w:tblStylePr w:type="neCell">
+      <w:tblPr/>
+      <w:tcPr>
+        <w:tcBorders>
+          <w:left w:val="nil"/>
+        </w:tcBorders>
+      </w:tcPr>
+    </w:tblStylePr>
+    <w:tblStylePr w:type="nwCell">
+      <w:tblPr/>
+      <w:tcPr>
+        <w:tcBorders>
+          <w:right w:val="nil"/>
+        </w:tcBorders>
+      </w:tcPr>
+    </w:tblStylePr>
+    <w:tblStylePr w:type="seCell">
+      <w:tblPr/>
+      <w:tcPr>
+        <w:tcBorders>
+          <w:left w:val="nil"/>
+        </w:tcBorders>
+      </w:tcPr>
+    </w:tblStylePr>
+    <w:tblStylePr w:type="swCell">
+      <w:tblPr/>
+      <w:tcPr>
+        <w:tcBorders>
+          <w:right w:val="nil"/>
+        </w:tcBorders>
+      </w:tcPr>
+    </w:tblStylePr>
+  </w:style>
+  <w:style w:type="table" w:styleId="Tabellasemplice-3">
+    <w:name w:val="Plain Table 3"/>
+    <w:basedOn w:val="Tabellanormale"/>
+    <w:uiPriority w:val="43"/>
+    <w:rsid w:val="00CD54EB"/>
+    <w:pPr>
+      <w:spacing w:after="0" w:line="240" w:lineRule="auto"/>
+    </w:pPr>
+    <w:tblPr>
+      <w:tblStyleRowBandSize w:val="1"/>
+      <w:tblStyleColBandSize w:val="1"/>
+    </w:tblPr>
+    <w:tblStylePr w:type="firstRow">
+      <w:rPr>
+        <w:b/>
+        <w:bCs/>
+        <w:caps/>
+      </w:rPr>
+      <w:tblPr/>
+      <w:tcPr>
+        <w:tcBorders>
+          <w:bottom w:val="single" w:sz="4" w:space="0" w:color="7F7F7F" w:themeColor="text1" w:themeTint="80"/>
+        </w:tcBorders>
+      </w:tcPr>
+    </w:tblStylePr>
+    <w:tblStylePr w:type="lastRow">
+      <w:rPr>
+        <w:b/>
+        <w:bCs/>
+        <w:caps/>
+      </w:rPr>
+      <w:tblPr/>
+      <w:tcPr>
+        <w:tcBorders>
+          <w:top w:val="nil"/>
+        </w:tcBorders>
+      </w:tcPr>
+    </w:tblStylePr>
+    <w:tblStylePr w:type="firstCol">
+      <w:rPr>
+        <w:b/>
+        <w:bCs/>
+        <w:caps/>
+      </w:rPr>
+      <w:tblPr/>
+      <w:tcPr>
+        <w:tcBorders>
+          <w:right w:val="single" w:sz="4" w:space="0" w:color="7F7F7F" w:themeColor="text1" w:themeTint="80"/>
+        </w:tcBorders>
+      </w:tcPr>
+    </w:tblStylePr>
+    <w:tblStylePr w:type="lastCol">
+      <w:rPr>
+        <w:b/>
+        <w:bCs/>
+        <w:caps/>
+      </w:rPr>
+      <w:tblPr/>
+      <w:tcPr>
+        <w:tcBorders>
+          <w:left w:val="nil"/>
+        </w:tcBorders>
+      </w:tcPr>
+    </w:tblStylePr>
+    <w:tblStylePr w:type="band1Vert">
+      <w:tblPr/>
+      <w:tcPr>
+        <w:shd w:val="clear" w:color="auto" w:fill="F2F2F2" w:themeFill="background1" w:themeFillShade="F2"/>
+      </w:tcPr>
+    </w:tblStylePr>
+    <w:tblStylePr w:type="band1Horz">
+      <w:tblPr/>
+      <w:tcPr>
+        <w:shd w:val="clear" w:color="auto" w:fill="F2F2F2" w:themeFill="background1" w:themeFillShade="F2"/>
+      </w:tcPr>
+    </w:tblStylePr>
+    <w:tblStylePr w:type="neCell">
+      <w:tblPr/>
+      <w:tcPr>
+        <w:tcBorders>
+          <w:left w:val="nil"/>
+        </w:tcBorders>
+      </w:tcPr>
+    </w:tblStylePr>
+    <w:tblStylePr w:type="nwCell">
+      <w:tblPr/>
+      <w:tcPr>
+        <w:tcBorders>
+          <w:right w:val="nil"/>
+        </w:tcBorders>
+      </w:tcPr>
+    </w:tblStylePr>
+  </w:style>
+  <w:style w:type="table" w:styleId="Tabellagriglia1chiara">
+    <w:name w:val="Grid Table 1 Light"/>
+    <w:basedOn w:val="Tabellanormale"/>
+    <w:uiPriority w:val="46"/>
+    <w:rsid w:val="00CD54EB"/>
+    <w:pPr>
+      <w:spacing w:after="0" w:line="240" w:lineRule="auto"/>
+    </w:pPr>
+    <w:tblPr>
+      <w:tblStyleRowBandSize w:val="1"/>
+      <w:tblStyleColBandSize w:val="1"/>
+      <w:tblBorders>
+        <w:top w:val="single" w:sz="4" w:space="0" w:color="999999" w:themeColor="text1" w:themeTint="66"/>
+        <w:left w:val="single" w:sz="4" w:space="0" w:color="999999" w:themeColor="text1" w:themeTint="66"/>
+        <w:bottom w:val="single" w:sz="4" w:space="0" w:color="999999" w:themeColor="text1" w:themeTint="66"/>
+        <w:right w:val="single" w:sz="4" w:space="0" w:color="999999" w:themeColor="text1" w:themeTint="66"/>
+        <w:insideH w:val="single" w:sz="4" w:space="0" w:color="999999" w:themeColor="text1" w:themeTint="66"/>
+        <w:insideV w:val="single" w:sz="4" w:space="0" w:color="999999" w:themeColor="text1" w:themeTint="66"/>
+      </w:tblBorders>
+    </w:tblPr>
+    <w:tblStylePr w:type="firstRow">
+      <w:rPr>
+        <w:b/>
+        <w:bCs/>
+      </w:rPr>
+      <w:tblPr/>
+      <w:tcPr>
+        <w:tcBorders>
+          <w:bottom w:val="single" w:sz="12" w:space="0" w:color="666666" w:themeColor="text1" w:themeTint="99"/>
+        </w:tcBorders>
+      </w:tcPr>
+    </w:tblStylePr>
+    <w:tblStylePr w:type="lastRow">
+      <w:rPr>
+        <w:b/>
+        <w:bCs/>
+      </w:rPr>
+      <w:tblPr/>
+      <w:tcPr>
+        <w:tcBorders>
+          <w:top w:val="double" w:sz="2" w:space="0" w:color="666666" w:themeColor="text1" w:themeTint="99"/>
+        </w:tcBorders>
+      </w:tcPr>
+    </w:tblStylePr>
+    <w:tblStylePr w:type="firstCol">
+      <w:rPr>
+        <w:b/>
+        <w:bCs/>
+      </w:rPr>
+    </w:tblStylePr>
+    <w:tblStylePr w:type="lastCol">
+      <w:rPr>
+        <w:b/>
+        <w:bCs/>
+      </w:rPr>
+    </w:tblStylePr>
+  </w:style>
+  <w:style w:type="table" w:styleId="Tabellagriglia1chiara-colore3">
+    <w:name w:val="Grid Table 1 Light Accent 3"/>
+    <w:basedOn w:val="Tabellanormale"/>
+    <w:uiPriority w:val="46"/>
+    <w:rsid w:val="00CD54EB"/>
+    <w:pPr>
+      <w:spacing w:after="0" w:line="240" w:lineRule="auto"/>
+    </w:pPr>
+    <w:tblPr>
+      <w:tblStyleRowBandSize w:val="1"/>
+      <w:tblStyleColBandSize w:val="1"/>
+      <w:tblBorders>
+        <w:top w:val="single" w:sz="4" w:space="0" w:color="DBDBDB" w:themeColor="accent3" w:themeTint="66"/>
+        <w:left w:val="single" w:sz="4" w:space="0" w:color="DBDBDB" w:themeColor="accent3" w:themeTint="66"/>
+        <w:bottom w:val="single" w:sz="4" w:space="0" w:color="DBDBDB" w:themeColor="accent3" w:themeTint="66"/>
+        <w:right w:val="single" w:sz="4" w:space="0" w:color="DBDBDB" w:themeColor="accent3" w:themeTint="66"/>
+        <w:insideH w:val="single" w:sz="4" w:space="0" w:color="DBDBDB" w:themeColor="accent3" w:themeTint="66"/>
+        <w:insideV w:val="single" w:sz="4" w:space="0" w:color="DBDBDB" w:themeColor="accent3" w:themeTint="66"/>
+      </w:tblBorders>
+    </w:tblPr>
+    <w:tblStylePr w:type="firstRow">
+      <w:rPr>
+        <w:b/>
+        <w:bCs/>
+      </w:rPr>
+      <w:tblPr/>
+      <w:tcPr>
+        <w:tcBorders>
+          <w:bottom w:val="single" w:sz="12" w:space="0" w:color="C9C9C9" w:themeColor="accent3" w:themeTint="99"/>
+        </w:tcBorders>
+      </w:tcPr>
+    </w:tblStylePr>
+    <w:tblStylePr w:type="lastRow">
+      <w:rPr>
+        <w:b/>
+        <w:bCs/>
+      </w:rPr>
+      <w:tblPr/>
+      <w:tcPr>
+        <w:tcBorders>
+          <w:top w:val="double" w:sz="2" w:space="0" w:color="C9C9C9" w:themeColor="accent3" w:themeTint="99"/>
+        </w:tcBorders>
+      </w:tcPr>
+    </w:tblStylePr>
+    <w:tblStylePr w:type="firstCol">
+      <w:rPr>
+        <w:b/>
+        <w:bCs/>
+      </w:rPr>
+    </w:tblStylePr>
+    <w:tblStylePr w:type="lastCol">
+      <w:rPr>
+        <w:b/>
+        <w:bCs/>
+      </w:rPr>
     </w:tblStylePr>
   </w:style>
 </w:styles>
@@ -11072,44 +13460,44 @@
   </dgm:ptLst>
   <dgm:cxnLst>
     <dgm:cxn modelId="{D23D9D9F-E230-B14F-8CC4-60EF1E62361C}" srcId="{7DBAA654-83A9-2749-9A11-3A2F0853292E}" destId="{9D0A3E8F-79EA-4741-B4AF-359BBF2AD54A}" srcOrd="1" destOrd="0" parTransId="{A68219EE-DDA5-6D44-931C-E2DD8411613C}" sibTransId="{56563E73-53C5-C242-B5DD-534CCEB5A55B}"/>
-    <dgm:cxn modelId="{3D49AA95-7126-43A7-84E5-2BFFD8DB3C9A}" type="presOf" srcId="{56563E73-53C5-C242-B5DD-534CCEB5A55B}" destId="{1AB89A78-53AA-8046-940B-4774F5E8A3F4}" srcOrd="0" destOrd="0" presId="urn:microsoft.com/office/officeart/2005/8/layout/bProcess3"/>
-    <dgm:cxn modelId="{FE6C9790-DAA2-4373-9F35-5097739D98A2}" type="presOf" srcId="{51AF1449-732A-7245-8907-3B0B474E6716}" destId="{70A625A3-B04D-314A-9454-BA7560E71142}" srcOrd="0" destOrd="0" presId="urn:microsoft.com/office/officeart/2005/8/layout/bProcess3"/>
-    <dgm:cxn modelId="{675596BD-D857-4727-B0E8-67E23C45A2FB}" type="presOf" srcId="{6FF581C4-5EE0-6547-8B0A-4DD4E49DF7D5}" destId="{EE2C3E7E-7411-F14A-B102-730D81D864D3}" srcOrd="1" destOrd="0" presId="urn:microsoft.com/office/officeart/2005/8/layout/bProcess3"/>
+    <dgm:cxn modelId="{0D1BE0BB-5246-4B4D-AE50-CCB707A1C1E2}" type="presOf" srcId="{03689D08-8F94-B240-B093-204B4D1B1996}" destId="{11041959-BAD3-494D-A0CA-60D08024935F}" srcOrd="0" destOrd="0" presId="urn:microsoft.com/office/officeart/2005/8/layout/bProcess3"/>
+    <dgm:cxn modelId="{ABB69729-788B-4CC8-98F4-9E2CE22386E4}" type="presOf" srcId="{E1700588-AA9B-9044-98E5-A52BC9E980D8}" destId="{0D4A6B71-9678-E74B-A4F4-3D04D7F96F18}" srcOrd="1" destOrd="0" presId="urn:microsoft.com/office/officeart/2005/8/layout/bProcess3"/>
+    <dgm:cxn modelId="{FC6B6097-1ED7-4069-8C21-76187FFCD942}" type="presOf" srcId="{3ABC577C-D926-6C40-8609-A47272EDC0E8}" destId="{35CF6ACD-16BB-D44B-9967-A88BE4C856FA}" srcOrd="0" destOrd="0" presId="urn:microsoft.com/office/officeart/2005/8/layout/bProcess3"/>
+    <dgm:cxn modelId="{BD04E419-EA11-4A5F-9B16-8663A4258A21}" type="presOf" srcId="{C900A651-3FCA-634D-8E96-FB8C693E1E8F}" destId="{71E5BCB2-3AB6-4C42-9B09-A87936C7F001}" srcOrd="0" destOrd="0" presId="urn:microsoft.com/office/officeart/2005/8/layout/bProcess3"/>
     <dgm:cxn modelId="{CBA7B2CB-398D-0944-9097-F88E098803F8}" srcId="{7DBAA654-83A9-2749-9A11-3A2F0853292E}" destId="{981B4EF9-7A3A-BE49-B6B6-0021D3615771}" srcOrd="5" destOrd="0" parTransId="{036AB1F6-FA37-614F-A857-CA2CBEA75FF8}" sibTransId="{07202FE3-BBDD-A74E-9ED7-5FC69364AF9D}"/>
     <dgm:cxn modelId="{A4DF705F-378F-3D46-8BF6-315C5DACB12C}" srcId="{7DBAA654-83A9-2749-9A11-3A2F0853292E}" destId="{3D31D781-DE26-FC46-87C5-81D28438E988}" srcOrd="4" destOrd="0" parTransId="{7FDE228D-3493-0041-A7C9-8BDABED610D5}" sibTransId="{51AF1449-732A-7245-8907-3B0B474E6716}"/>
     <dgm:cxn modelId="{9F7DBBD3-2135-334D-BDE9-A8ED29101BA4}" srcId="{7DBAA654-83A9-2749-9A11-3A2F0853292E}" destId="{3ABC577C-D926-6C40-8609-A47272EDC0E8}" srcOrd="3" destOrd="0" parTransId="{73D020D2-C3E5-6D4B-A74D-95AC52916961}" sibTransId="{E1700588-AA9B-9044-98E5-A52BC9E980D8}"/>
-    <dgm:cxn modelId="{144BE6F7-32AC-4BAA-A4BB-0B600017C44C}" type="presOf" srcId="{7DBAA654-83A9-2749-9A11-3A2F0853292E}" destId="{379D3411-2CF2-1443-9DE7-1F3F74BE70B6}" srcOrd="0" destOrd="0" presId="urn:microsoft.com/office/officeart/2005/8/layout/bProcess3"/>
+    <dgm:cxn modelId="{31CA28C1-2D61-4B71-87B0-B32ED157B1B6}" type="presOf" srcId="{6FF581C4-5EE0-6547-8B0A-4DD4E49DF7D5}" destId="{70788382-AA77-7C4C-A399-82382C8CD1E3}" srcOrd="0" destOrd="0" presId="urn:microsoft.com/office/officeart/2005/8/layout/bProcess3"/>
+    <dgm:cxn modelId="{24269236-51AA-42D4-926B-E0CD1362327F}" type="presOf" srcId="{56563E73-53C5-C242-B5DD-534CCEB5A55B}" destId="{8845A127-0D85-A14A-94CB-F773727D4C9B}" srcOrd="1" destOrd="0" presId="urn:microsoft.com/office/officeart/2005/8/layout/bProcess3"/>
     <dgm:cxn modelId="{C9F771AC-35CF-1540-8F9B-A548A676FBEC}" srcId="{7DBAA654-83A9-2749-9A11-3A2F0853292E}" destId="{C900A651-3FCA-634D-8E96-FB8C693E1E8F}" srcOrd="0" destOrd="0" parTransId="{DC773397-72AF-3043-A26B-0B8B32D632B1}" sibTransId="{6FF581C4-5EE0-6547-8B0A-4DD4E49DF7D5}"/>
-    <dgm:cxn modelId="{65AF941F-728B-48C9-A03B-30B9F2650C5C}" type="presOf" srcId="{E1700588-AA9B-9044-98E5-A52BC9E980D8}" destId="{0D4A6B71-9678-E74B-A4F4-3D04D7F96F18}" srcOrd="1" destOrd="0" presId="urn:microsoft.com/office/officeart/2005/8/layout/bProcess3"/>
+    <dgm:cxn modelId="{8B0F1373-E717-4194-945E-F0A496A73C7B}" type="presOf" srcId="{03689D08-8F94-B240-B093-204B4D1B1996}" destId="{F515C25C-FBC4-0A42-9BD8-739DB491DE01}" srcOrd="1" destOrd="0" presId="urn:microsoft.com/office/officeart/2005/8/layout/bProcess3"/>
     <dgm:cxn modelId="{B40CF301-B877-0146-8F01-A4B49C9B78E2}" srcId="{7DBAA654-83A9-2749-9A11-3A2F0853292E}" destId="{761D77BA-5704-3540-A64C-39623ABDE933}" srcOrd="2" destOrd="0" parTransId="{0CEF3B97-E2A9-E04D-A0DB-EC66FC595157}" sibTransId="{03689D08-8F94-B240-B093-204B4D1B1996}"/>
-    <dgm:cxn modelId="{173C5F3F-F776-4FC3-81A4-0170DD05BAB6}" type="presOf" srcId="{E1700588-AA9B-9044-98E5-A52BC9E980D8}" destId="{BE891453-7A81-9745-80FE-393D0BD9F682}" srcOrd="0" destOrd="0" presId="urn:microsoft.com/office/officeart/2005/8/layout/bProcess3"/>
-    <dgm:cxn modelId="{F8E941FC-9EF7-40AD-8393-77E3C3E0D053}" type="presOf" srcId="{3D31D781-DE26-FC46-87C5-81D28438E988}" destId="{5054442F-68CC-BA4D-A78B-D10165C93B35}" srcOrd="0" destOrd="0" presId="urn:microsoft.com/office/officeart/2005/8/layout/bProcess3"/>
-    <dgm:cxn modelId="{362CCF80-AF53-45BE-92A6-9DD387BE6F20}" type="presOf" srcId="{981B4EF9-7A3A-BE49-B6B6-0021D3615771}" destId="{CA2203B5-A4CA-2C4D-8577-50E3388F2246}" srcOrd="0" destOrd="0" presId="urn:microsoft.com/office/officeart/2005/8/layout/bProcess3"/>
-    <dgm:cxn modelId="{4738304A-0AD7-4D43-9415-4D6EE0062E63}" type="presOf" srcId="{03689D08-8F94-B240-B093-204B4D1B1996}" destId="{F515C25C-FBC4-0A42-9BD8-739DB491DE01}" srcOrd="1" destOrd="0" presId="urn:microsoft.com/office/officeart/2005/8/layout/bProcess3"/>
-    <dgm:cxn modelId="{D666A619-4335-45B1-B571-F44E56B33C86}" type="presOf" srcId="{3ABC577C-D926-6C40-8609-A47272EDC0E8}" destId="{35CF6ACD-16BB-D44B-9967-A88BE4C856FA}" srcOrd="0" destOrd="0" presId="urn:microsoft.com/office/officeart/2005/8/layout/bProcess3"/>
-    <dgm:cxn modelId="{6F917FF2-6522-49D0-82DC-95054437885D}" type="presOf" srcId="{56563E73-53C5-C242-B5DD-534CCEB5A55B}" destId="{8845A127-0D85-A14A-94CB-F773727D4C9B}" srcOrd="1" destOrd="0" presId="urn:microsoft.com/office/officeart/2005/8/layout/bProcess3"/>
-    <dgm:cxn modelId="{999DF5FE-ED34-4B8C-9684-9B97D99EEB07}" type="presOf" srcId="{C900A651-3FCA-634D-8E96-FB8C693E1E8F}" destId="{71E5BCB2-3AB6-4C42-9B09-A87936C7F001}" srcOrd="0" destOrd="0" presId="urn:microsoft.com/office/officeart/2005/8/layout/bProcess3"/>
-    <dgm:cxn modelId="{7374CACB-E0CD-42F4-AB9F-AE7AFFAB6135}" type="presOf" srcId="{9D0A3E8F-79EA-4741-B4AF-359BBF2AD54A}" destId="{CB005E4D-98D2-5E43-A79A-01D73FA5246C}" srcOrd="0" destOrd="0" presId="urn:microsoft.com/office/officeart/2005/8/layout/bProcess3"/>
-    <dgm:cxn modelId="{EA174031-79E4-4587-BAA1-43B60FBBADAA}" type="presOf" srcId="{6FF581C4-5EE0-6547-8B0A-4DD4E49DF7D5}" destId="{70788382-AA77-7C4C-A399-82382C8CD1E3}" srcOrd="0" destOrd="0" presId="urn:microsoft.com/office/officeart/2005/8/layout/bProcess3"/>
-    <dgm:cxn modelId="{AF9DEB73-2371-4E3F-B5A8-4BADA78586E8}" type="presOf" srcId="{761D77BA-5704-3540-A64C-39623ABDE933}" destId="{2B850CA7-3DA8-704B-9542-29A27C4E6E8A}" srcOrd="0" destOrd="0" presId="urn:microsoft.com/office/officeart/2005/8/layout/bProcess3"/>
-    <dgm:cxn modelId="{2541D2BF-A503-450F-8549-8234FA438ED6}" type="presOf" srcId="{03689D08-8F94-B240-B093-204B4D1B1996}" destId="{11041959-BAD3-494D-A0CA-60D08024935F}" srcOrd="0" destOrd="0" presId="urn:microsoft.com/office/officeart/2005/8/layout/bProcess3"/>
-    <dgm:cxn modelId="{9003D007-C188-4632-9F99-0A7E1497CBE2}" type="presOf" srcId="{51AF1449-732A-7245-8907-3B0B474E6716}" destId="{08B24028-0337-A54F-863C-D83DC536E50D}" srcOrd="1" destOrd="0" presId="urn:microsoft.com/office/officeart/2005/8/layout/bProcess3"/>
-    <dgm:cxn modelId="{0BB1FC2C-6EB8-4A01-8CF4-75457F91D0ED}" type="presParOf" srcId="{379D3411-2CF2-1443-9DE7-1F3F74BE70B6}" destId="{71E5BCB2-3AB6-4C42-9B09-A87936C7F001}" srcOrd="0" destOrd="0" presId="urn:microsoft.com/office/officeart/2005/8/layout/bProcess3"/>
-    <dgm:cxn modelId="{7594B063-8E43-47EF-8701-0FF9039F7C97}" type="presParOf" srcId="{379D3411-2CF2-1443-9DE7-1F3F74BE70B6}" destId="{70788382-AA77-7C4C-A399-82382C8CD1E3}" srcOrd="1" destOrd="0" presId="urn:microsoft.com/office/officeart/2005/8/layout/bProcess3"/>
-    <dgm:cxn modelId="{92553962-C737-439A-8AED-8C8B3CCB81B2}" type="presParOf" srcId="{70788382-AA77-7C4C-A399-82382C8CD1E3}" destId="{EE2C3E7E-7411-F14A-B102-730D81D864D3}" srcOrd="0" destOrd="0" presId="urn:microsoft.com/office/officeart/2005/8/layout/bProcess3"/>
-    <dgm:cxn modelId="{5CF7FC1C-8084-416B-B0DA-6E402010CD08}" type="presParOf" srcId="{379D3411-2CF2-1443-9DE7-1F3F74BE70B6}" destId="{CB005E4D-98D2-5E43-A79A-01D73FA5246C}" srcOrd="2" destOrd="0" presId="urn:microsoft.com/office/officeart/2005/8/layout/bProcess3"/>
-    <dgm:cxn modelId="{D067D0F6-AFC1-44B5-9525-01BD0CE8B51B}" type="presParOf" srcId="{379D3411-2CF2-1443-9DE7-1F3F74BE70B6}" destId="{1AB89A78-53AA-8046-940B-4774F5E8A3F4}" srcOrd="3" destOrd="0" presId="urn:microsoft.com/office/officeart/2005/8/layout/bProcess3"/>
-    <dgm:cxn modelId="{E3BA1626-33D5-4E39-8A11-05AE20C4921A}" type="presParOf" srcId="{1AB89A78-53AA-8046-940B-4774F5E8A3F4}" destId="{8845A127-0D85-A14A-94CB-F773727D4C9B}" srcOrd="0" destOrd="0" presId="urn:microsoft.com/office/officeart/2005/8/layout/bProcess3"/>
-    <dgm:cxn modelId="{9FDEB4AC-353C-43CF-8B2D-3937E6119CCB}" type="presParOf" srcId="{379D3411-2CF2-1443-9DE7-1F3F74BE70B6}" destId="{2B850CA7-3DA8-704B-9542-29A27C4E6E8A}" srcOrd="4" destOrd="0" presId="urn:microsoft.com/office/officeart/2005/8/layout/bProcess3"/>
-    <dgm:cxn modelId="{48C76AC3-BE65-433A-AA51-CA69D17BC426}" type="presParOf" srcId="{379D3411-2CF2-1443-9DE7-1F3F74BE70B6}" destId="{11041959-BAD3-494D-A0CA-60D08024935F}" srcOrd="5" destOrd="0" presId="urn:microsoft.com/office/officeart/2005/8/layout/bProcess3"/>
-    <dgm:cxn modelId="{16145EF8-0C08-4D7A-A7A9-8A1FFD85E876}" type="presParOf" srcId="{11041959-BAD3-494D-A0CA-60D08024935F}" destId="{F515C25C-FBC4-0A42-9BD8-739DB491DE01}" srcOrd="0" destOrd="0" presId="urn:microsoft.com/office/officeart/2005/8/layout/bProcess3"/>
-    <dgm:cxn modelId="{BE4FF487-86A7-45C1-98A3-CA148A110F63}" type="presParOf" srcId="{379D3411-2CF2-1443-9DE7-1F3F74BE70B6}" destId="{35CF6ACD-16BB-D44B-9967-A88BE4C856FA}" srcOrd="6" destOrd="0" presId="urn:microsoft.com/office/officeart/2005/8/layout/bProcess3"/>
-    <dgm:cxn modelId="{EE01013E-9BBE-4D8F-B235-62D178F5AFDF}" type="presParOf" srcId="{379D3411-2CF2-1443-9DE7-1F3F74BE70B6}" destId="{BE891453-7A81-9745-80FE-393D0BD9F682}" srcOrd="7" destOrd="0" presId="urn:microsoft.com/office/officeart/2005/8/layout/bProcess3"/>
-    <dgm:cxn modelId="{F1D18B9B-5AFE-4177-9837-DB823069A69C}" type="presParOf" srcId="{BE891453-7A81-9745-80FE-393D0BD9F682}" destId="{0D4A6B71-9678-E74B-A4F4-3D04D7F96F18}" srcOrd="0" destOrd="0" presId="urn:microsoft.com/office/officeart/2005/8/layout/bProcess3"/>
-    <dgm:cxn modelId="{E25F07C0-DD87-4817-9883-591D008F08CB}" type="presParOf" srcId="{379D3411-2CF2-1443-9DE7-1F3F74BE70B6}" destId="{5054442F-68CC-BA4D-A78B-D10165C93B35}" srcOrd="8" destOrd="0" presId="urn:microsoft.com/office/officeart/2005/8/layout/bProcess3"/>
-    <dgm:cxn modelId="{29CBA533-8C11-40BF-BA6F-124AA1BBD55A}" type="presParOf" srcId="{379D3411-2CF2-1443-9DE7-1F3F74BE70B6}" destId="{70A625A3-B04D-314A-9454-BA7560E71142}" srcOrd="9" destOrd="0" presId="urn:microsoft.com/office/officeart/2005/8/layout/bProcess3"/>
-    <dgm:cxn modelId="{D65B64CA-B791-41F8-B5B0-959A75B51964}" type="presParOf" srcId="{70A625A3-B04D-314A-9454-BA7560E71142}" destId="{08B24028-0337-A54F-863C-D83DC536E50D}" srcOrd="0" destOrd="0" presId="urn:microsoft.com/office/officeart/2005/8/layout/bProcess3"/>
-    <dgm:cxn modelId="{53CF50EE-60C0-4815-B0FE-A9B5278631AD}" type="presParOf" srcId="{379D3411-2CF2-1443-9DE7-1F3F74BE70B6}" destId="{CA2203B5-A4CA-2C4D-8577-50E3388F2246}" srcOrd="10" destOrd="0" presId="urn:microsoft.com/office/officeart/2005/8/layout/bProcess3"/>
+    <dgm:cxn modelId="{759EC94C-9494-43CB-BF79-505079C2FBC1}" type="presOf" srcId="{51AF1449-732A-7245-8907-3B0B474E6716}" destId="{70A625A3-B04D-314A-9454-BA7560E71142}" srcOrd="0" destOrd="0" presId="urn:microsoft.com/office/officeart/2005/8/layout/bProcess3"/>
+    <dgm:cxn modelId="{5B8BCE56-6D26-47F6-87EA-2543BF65398E}" type="presOf" srcId="{51AF1449-732A-7245-8907-3B0B474E6716}" destId="{08B24028-0337-A54F-863C-D83DC536E50D}" srcOrd="1" destOrd="0" presId="urn:microsoft.com/office/officeart/2005/8/layout/bProcess3"/>
+    <dgm:cxn modelId="{F60B2780-81FA-4CA4-82B9-8A23DB099A98}" type="presOf" srcId="{981B4EF9-7A3A-BE49-B6B6-0021D3615771}" destId="{CA2203B5-A4CA-2C4D-8577-50E3388F2246}" srcOrd="0" destOrd="0" presId="urn:microsoft.com/office/officeart/2005/8/layout/bProcess3"/>
+    <dgm:cxn modelId="{D26FC33B-654A-47E6-A7CF-0A2EFC2311FD}" type="presOf" srcId="{9D0A3E8F-79EA-4741-B4AF-359BBF2AD54A}" destId="{CB005E4D-98D2-5E43-A79A-01D73FA5246C}" srcOrd="0" destOrd="0" presId="urn:microsoft.com/office/officeart/2005/8/layout/bProcess3"/>
+    <dgm:cxn modelId="{9E065134-20A1-499A-A387-AB6C51785BED}" type="presOf" srcId="{E1700588-AA9B-9044-98E5-A52BC9E980D8}" destId="{BE891453-7A81-9745-80FE-393D0BD9F682}" srcOrd="0" destOrd="0" presId="urn:microsoft.com/office/officeart/2005/8/layout/bProcess3"/>
+    <dgm:cxn modelId="{5A4B6A0E-DFA5-4150-9B74-832BAC4DB138}" type="presOf" srcId="{56563E73-53C5-C242-B5DD-534CCEB5A55B}" destId="{1AB89A78-53AA-8046-940B-4774F5E8A3F4}" srcOrd="0" destOrd="0" presId="urn:microsoft.com/office/officeart/2005/8/layout/bProcess3"/>
+    <dgm:cxn modelId="{8A9CE268-F0D4-4943-8B12-3BD7A063CFB1}" type="presOf" srcId="{7DBAA654-83A9-2749-9A11-3A2F0853292E}" destId="{379D3411-2CF2-1443-9DE7-1F3F74BE70B6}" srcOrd="0" destOrd="0" presId="urn:microsoft.com/office/officeart/2005/8/layout/bProcess3"/>
+    <dgm:cxn modelId="{43880FB8-4F69-40FF-932B-437B4673F7DA}" type="presOf" srcId="{761D77BA-5704-3540-A64C-39623ABDE933}" destId="{2B850CA7-3DA8-704B-9542-29A27C4E6E8A}" srcOrd="0" destOrd="0" presId="urn:microsoft.com/office/officeart/2005/8/layout/bProcess3"/>
+    <dgm:cxn modelId="{788123A5-6382-496A-BBFE-5A298B7478AA}" type="presOf" srcId="{3D31D781-DE26-FC46-87C5-81D28438E988}" destId="{5054442F-68CC-BA4D-A78B-D10165C93B35}" srcOrd="0" destOrd="0" presId="urn:microsoft.com/office/officeart/2005/8/layout/bProcess3"/>
+    <dgm:cxn modelId="{F923C02A-E5F3-4245-BD8C-387D84C5A8BF}" type="presOf" srcId="{6FF581C4-5EE0-6547-8B0A-4DD4E49DF7D5}" destId="{EE2C3E7E-7411-F14A-B102-730D81D864D3}" srcOrd="1" destOrd="0" presId="urn:microsoft.com/office/officeart/2005/8/layout/bProcess3"/>
+    <dgm:cxn modelId="{D8CD3BB2-6913-4444-9590-D96C154FDE21}" type="presParOf" srcId="{379D3411-2CF2-1443-9DE7-1F3F74BE70B6}" destId="{71E5BCB2-3AB6-4C42-9B09-A87936C7F001}" srcOrd="0" destOrd="0" presId="urn:microsoft.com/office/officeart/2005/8/layout/bProcess3"/>
+    <dgm:cxn modelId="{24B5F690-D191-4BF5-8478-3E377117DA5C}" type="presParOf" srcId="{379D3411-2CF2-1443-9DE7-1F3F74BE70B6}" destId="{70788382-AA77-7C4C-A399-82382C8CD1E3}" srcOrd="1" destOrd="0" presId="urn:microsoft.com/office/officeart/2005/8/layout/bProcess3"/>
+    <dgm:cxn modelId="{FBA3DBF3-66BE-4041-936C-8AC09F442854}" type="presParOf" srcId="{70788382-AA77-7C4C-A399-82382C8CD1E3}" destId="{EE2C3E7E-7411-F14A-B102-730D81D864D3}" srcOrd="0" destOrd="0" presId="urn:microsoft.com/office/officeart/2005/8/layout/bProcess3"/>
+    <dgm:cxn modelId="{045F9A59-1472-46F2-B754-ED91ECE9D45B}" type="presParOf" srcId="{379D3411-2CF2-1443-9DE7-1F3F74BE70B6}" destId="{CB005E4D-98D2-5E43-A79A-01D73FA5246C}" srcOrd="2" destOrd="0" presId="urn:microsoft.com/office/officeart/2005/8/layout/bProcess3"/>
+    <dgm:cxn modelId="{0355B77F-D3E8-4525-84AD-83C3C4ED787D}" type="presParOf" srcId="{379D3411-2CF2-1443-9DE7-1F3F74BE70B6}" destId="{1AB89A78-53AA-8046-940B-4774F5E8A3F4}" srcOrd="3" destOrd="0" presId="urn:microsoft.com/office/officeart/2005/8/layout/bProcess3"/>
+    <dgm:cxn modelId="{B00515CE-C0B7-441A-9BD9-367FCF467A81}" type="presParOf" srcId="{1AB89A78-53AA-8046-940B-4774F5E8A3F4}" destId="{8845A127-0D85-A14A-94CB-F773727D4C9B}" srcOrd="0" destOrd="0" presId="urn:microsoft.com/office/officeart/2005/8/layout/bProcess3"/>
+    <dgm:cxn modelId="{92EEB28D-DD9B-4747-8F88-B77FB2EF0381}" type="presParOf" srcId="{379D3411-2CF2-1443-9DE7-1F3F74BE70B6}" destId="{2B850CA7-3DA8-704B-9542-29A27C4E6E8A}" srcOrd="4" destOrd="0" presId="urn:microsoft.com/office/officeart/2005/8/layout/bProcess3"/>
+    <dgm:cxn modelId="{2D97BDB6-A8B1-4E4D-AB8A-4E06E9160FFF}" type="presParOf" srcId="{379D3411-2CF2-1443-9DE7-1F3F74BE70B6}" destId="{11041959-BAD3-494D-A0CA-60D08024935F}" srcOrd="5" destOrd="0" presId="urn:microsoft.com/office/officeart/2005/8/layout/bProcess3"/>
+    <dgm:cxn modelId="{757DBE57-5D5B-4AE9-9DA2-012547C7CF36}" type="presParOf" srcId="{11041959-BAD3-494D-A0CA-60D08024935F}" destId="{F515C25C-FBC4-0A42-9BD8-739DB491DE01}" srcOrd="0" destOrd="0" presId="urn:microsoft.com/office/officeart/2005/8/layout/bProcess3"/>
+    <dgm:cxn modelId="{762767C1-FCBB-4190-90EA-6690B4C8929C}" type="presParOf" srcId="{379D3411-2CF2-1443-9DE7-1F3F74BE70B6}" destId="{35CF6ACD-16BB-D44B-9967-A88BE4C856FA}" srcOrd="6" destOrd="0" presId="urn:microsoft.com/office/officeart/2005/8/layout/bProcess3"/>
+    <dgm:cxn modelId="{7322BD25-8CB3-4A86-9296-D5EE0A6466CD}" type="presParOf" srcId="{379D3411-2CF2-1443-9DE7-1F3F74BE70B6}" destId="{BE891453-7A81-9745-80FE-393D0BD9F682}" srcOrd="7" destOrd="0" presId="urn:microsoft.com/office/officeart/2005/8/layout/bProcess3"/>
+    <dgm:cxn modelId="{9855862B-D397-499D-BCD0-B87B422ABE0B}" type="presParOf" srcId="{BE891453-7A81-9745-80FE-393D0BD9F682}" destId="{0D4A6B71-9678-E74B-A4F4-3D04D7F96F18}" srcOrd="0" destOrd="0" presId="urn:microsoft.com/office/officeart/2005/8/layout/bProcess3"/>
+    <dgm:cxn modelId="{F2177226-325B-416D-AFFF-B35641961B42}" type="presParOf" srcId="{379D3411-2CF2-1443-9DE7-1F3F74BE70B6}" destId="{5054442F-68CC-BA4D-A78B-D10165C93B35}" srcOrd="8" destOrd="0" presId="urn:microsoft.com/office/officeart/2005/8/layout/bProcess3"/>
+    <dgm:cxn modelId="{7E47C759-5792-4D2D-9625-8BA2093A93A0}" type="presParOf" srcId="{379D3411-2CF2-1443-9DE7-1F3F74BE70B6}" destId="{70A625A3-B04D-314A-9454-BA7560E71142}" srcOrd="9" destOrd="0" presId="urn:microsoft.com/office/officeart/2005/8/layout/bProcess3"/>
+    <dgm:cxn modelId="{7D467F30-347A-41FF-8DE0-0E3C3610042F}" type="presParOf" srcId="{70A625A3-B04D-314A-9454-BA7560E71142}" destId="{08B24028-0337-A54F-863C-D83DC536E50D}" srcOrd="0" destOrd="0" presId="urn:microsoft.com/office/officeart/2005/8/layout/bProcess3"/>
+    <dgm:cxn modelId="{DC3F372F-0F93-4EF6-A762-52E5FC3311AE}" type="presParOf" srcId="{379D3411-2CF2-1443-9DE7-1F3F74BE70B6}" destId="{CA2203B5-A4CA-2C4D-8577-50E3388F2246}" srcOrd="10" destOrd="0" presId="urn:microsoft.com/office/officeart/2005/8/layout/bProcess3"/>
   </dgm:cxnLst>
   <dgm:bg/>
   <dgm:whole>
@@ -13664,7 +16052,7 @@
 </file>
 
 <file path=customXml/itemProps1.xml><?xml version="1.0" encoding="utf-8"?>
-<ds:datastoreItem xmlns:ds="http://schemas.openxmlformats.org/officeDocument/2006/customXml" ds:itemID="{445E2BF7-754B-450E-875B-A7904ADF9679}">
+<ds:datastoreItem xmlns:ds="http://schemas.openxmlformats.org/officeDocument/2006/customXml" ds:itemID="{DF427AEE-8E6F-4070-B95A-6135D21F41A8}">
   <ds:schemaRefs>
     <ds:schemaRef ds:uri="http://schemas.openxmlformats.org/officeDocument/2006/bibliography"/>
   </ds:schemaRefs>

</xml_diff>

<commit_message>
Little modifies in both documents
</commit_message>
<xml_diff>
--- a/4. Integration Test Plan Document (working space)/Integration Test Plan Document.docx
+++ b/4. Integration Test Plan Document (working space)/Integration Test Plan Document.docx
@@ -3774,16 +3774,48 @@
         </w:numPr>
       </w:pPr>
       <w:r>
-        <w:t xml:space="preserve">The code has a </w:t>
+        <w:rPr>
+          <w:i/>
+        </w:rPr>
+        <w:t xml:space="preserve">Requirements Analysis and Specification Document </w:t>
+      </w:r>
+      <w:r>
+        <w:t>(</w:t>
       </w:r>
       <w:r>
         <w:rPr>
           <w:b/>
         </w:rPr>
-        <w:t>proper documentation</w:t>
-      </w:r>
-      <w:r>
-        <w:t>, in order to be readable from the point of view of the testers. Otherwise, they may occur problems with the readability of some parts of the code.</w:t>
+        <w:t>RASD</w:t>
+      </w:r>
+      <w:r>
+        <w:t xml:space="preserve">) and </w:t>
+      </w:r>
+      <w:r>
+        <w:rPr>
+          <w:i/>
+        </w:rPr>
+        <w:t>Design Document</w:t>
+      </w:r>
+      <w:r>
+        <w:t xml:space="preserve"> (</w:t>
+      </w:r>
+      <w:r>
+        <w:rPr>
+          <w:b/>
+        </w:rPr>
+        <w:t>DD</w:t>
+      </w:r>
+      <w:r>
+        <w:t xml:space="preserve">) </w:t>
+      </w:r>
+      <w:proofErr w:type="gramStart"/>
+      <w:r>
+        <w:t>must be completed</w:t>
+      </w:r>
+      <w:proofErr w:type="gramEnd"/>
+      <w:r>
+        <w:t>.</w:t>
       </w:r>
     </w:p>
     <w:p>
@@ -3795,16 +3827,16 @@
         </w:numPr>
       </w:pPr>
       <w:r>
-        <w:t xml:space="preserve">All the </w:t>
+        <w:t xml:space="preserve">The code has a </w:t>
       </w:r>
       <w:r>
         <w:rPr>
           <w:b/>
         </w:rPr>
-        <w:t>required tools</w:t>
-      </w:r>
-      <w:r>
-        <w:t xml:space="preserve"> are available and work without problems.</w:t>
+        <w:t>proper documentation</w:t>
+      </w:r>
+      <w:r>
+        <w:t>, in order to be readable from the point of view of the testers. Otherwise, they may occur problems with the readability of some parts of the code.</w:t>
       </w:r>
     </w:p>
     <w:p>
@@ -3816,6 +3848,27 @@
         </w:numPr>
       </w:pPr>
       <w:r>
+        <w:t xml:space="preserve">All the </w:t>
+      </w:r>
+      <w:r>
+        <w:rPr>
+          <w:b/>
+        </w:rPr>
+        <w:t>required tools</w:t>
+      </w:r>
+      <w:r>
+        <w:t xml:space="preserve"> are available and work without problems.</w:t>
+      </w:r>
+    </w:p>
+    <w:p>
+      <w:pPr>
+        <w:pStyle w:val="TestoNormale"/>
+        <w:numPr>
+          <w:ilvl w:val="0"/>
+          <w:numId w:val="32"/>
+        </w:numPr>
+      </w:pPr>
+      <w:r>
         <w:rPr>
           <w:color w:val="FF0000"/>
         </w:rPr>
@@ -3829,7 +3882,6 @@
       </w:pPr>
       <w:bookmarkStart w:id="8" w:name="_Toc440209087"/>
       <w:r>
-        <w:lastRenderedPageBreak/>
         <w:t>E</w:t>
       </w:r>
       <w:r>
@@ -3846,26 +3898,122 @@
     <w:p>
       <w:pPr>
         <w:pStyle w:val="TestoNormale"/>
-        <w:rPr>
+      </w:pPr>
+      <w:r>
+        <w:t xml:space="preserve">We want to integrate the </w:t>
+      </w:r>
+      <w:r>
+        <w:rPr>
+          <w:b/>
+        </w:rPr>
+        <w:t>components</w:t>
+      </w:r>
+      <w:r>
+        <w:t xml:space="preserve"> described in the Design Document in order to test incrementally the integration of the elements. </w:t>
+      </w:r>
+    </w:p>
+    <w:p/>
+    <w:p>
+      <w:pPr>
+        <w:rPr>
+          <w:rFonts w:ascii="Cambria" w:hAnsi="Cambria"/>
           <w:color w:val="FF0000"/>
-        </w:rPr>
-      </w:pPr>
-      <w:r>
-        <w:rPr>
+          <w:sz w:val="24"/>
+        </w:rPr>
+      </w:pPr>
+      <w:r>
+        <w:rPr>
+          <w:rFonts w:ascii="Cambria" w:hAnsi="Cambria"/>
           <w:color w:val="FF0000"/>
-        </w:rPr>
-        <w:t>COMPONENTS… WITH THE INTERFACES YOU KWOW ;)</w:t>
+          <w:sz w:val="24"/>
+        </w:rPr>
+        <w:t>(</w:t>
+      </w:r>
+      <w:proofErr w:type="spellStart"/>
+      <w:proofErr w:type="gramStart"/>
+      <w:r>
+        <w:rPr>
+          <w:rFonts w:ascii="Cambria" w:hAnsi="Cambria"/>
+          <w:color w:val="FF0000"/>
+          <w:sz w:val="24"/>
+        </w:rPr>
+        <w:t>blablabla</w:t>
+      </w:r>
+      <w:proofErr w:type="spellEnd"/>
+      <w:proofErr w:type="gramEnd"/>
+      <w:r>
+        <w:rPr>
+          <w:rFonts w:ascii="Cambria" w:hAnsi="Cambria"/>
+          <w:color w:val="FF0000"/>
+          <w:sz w:val="24"/>
+        </w:rPr>
+        <w:t>)</w:t>
       </w:r>
     </w:p>
     <w:p>
       <w:pPr>
+        <w:pStyle w:val="TestoNormale"/>
+      </w:pPr>
+      <w:r>
+        <w:t xml:space="preserve">We want to remark the integration of the </w:t>
+      </w:r>
+      <w:r>
+        <w:rPr>
+          <w:b/>
+        </w:rPr>
+        <w:t>two external APIs</w:t>
+      </w:r>
+      <w:r>
+        <w:t xml:space="preserve"> (</w:t>
+      </w:r>
+      <w:r>
+        <w:rPr>
+          <w:i/>
+        </w:rPr>
+        <w:t xml:space="preserve">Payment API </w:t>
+      </w:r>
+      <w:r>
+        <w:t xml:space="preserve">and </w:t>
+      </w:r>
+      <w:r>
+        <w:rPr>
+          <w:i/>
+        </w:rPr>
+        <w:t>Google Maps API</w:t>
+      </w:r>
+      <w:r>
+        <w:t xml:space="preserve">). The second one in particular must interact with the Server-Side </w:t>
+      </w:r>
+      <w:r>
+        <w:rPr>
+          <w:i/>
+        </w:rPr>
+        <w:t>Maps Manager</w:t>
+      </w:r>
+      <w:r>
+        <w:t xml:space="preserve"> with a bridge component (</w:t>
+      </w:r>
+      <w:r>
+        <w:rPr>
+          <w:i/>
+        </w:rPr>
+        <w:t>System Manager</w:t>
+      </w:r>
+      <w:r>
+        <w:t>).</w:t>
+      </w:r>
+      <w:bookmarkStart w:id="9" w:name="_GoBack"/>
+      <w:bookmarkEnd w:id="9"/>
+    </w:p>
+    <w:p>
+      <w:pPr>
         <w:pStyle w:val="Titolo2"/>
       </w:pPr>
-      <w:bookmarkStart w:id="9" w:name="_Toc440209088"/>
+      <w:bookmarkStart w:id="10" w:name="_Toc440209088"/>
       <w:r>
         <w:t>Integration Testing Strategy</w:t>
       </w:r>
-      <w:bookmarkEnd w:id="9"/>
+      <w:bookmarkEnd w:id="10"/>
     </w:p>
     <w:p>
       <w:pPr>
@@ -4036,6 +4184,7 @@
         <w:rPr>
           <w:noProof/>
         </w:rPr>
+        <w:lastRenderedPageBreak/>
         <mc:AlternateContent>
           <mc:Choice Requires="wps">
             <w:drawing>
@@ -4214,7 +4363,6 @@
                 <v:path gradientshapeok="t" o:connecttype="rect"/>
               </v:shapetype>
               <v:shape id="Casella di testo 10" o:spid="_x0000_s1026" type="#_x0000_t202" style="position:absolute;margin-left:331.3pt;margin-top:.85pt;width:2in;height:2in;z-index:251661312;visibility:visible;mso-wrap-style:none;mso-wrap-distance-left:9pt;mso-wrap-distance-top:0;mso-wrap-distance-right:9pt;mso-wrap-distance-bottom:0;mso-position-horizontal:absolute;mso-position-horizontal-relative:text;mso-position-vertical:absolute;mso-position-vertical-relative:text;v-text-anchor:top" o:gfxdata="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" filled="f" stroked="f">
-                <v:fill o:detectmouseclick="t"/>
                 <v:textbox style="mso-fit-shape-to-text:t">
                   <w:txbxContent>
                     <w:p>
@@ -4291,7 +4439,6 @@
         <w:pStyle w:val="TestoNormale"/>
       </w:pPr>
       <w:r>
-        <w:lastRenderedPageBreak/>
         <w:t xml:space="preserve">As it is possible to see from the </w:t>
       </w:r>
       <w:r>
@@ -4413,6 +4560,7 @@
         <w:rPr>
           <w:noProof/>
         </w:rPr>
+        <w:lastRenderedPageBreak/>
         <w:drawing>
           <wp:inline distT="0" distB="0" distL="0" distR="0" wp14:anchorId="7EB6682C" wp14:editId="0F5A6B42">
             <wp:extent cx="7006728" cy="4032174"/>
@@ -4470,8 +4618,6 @@
       <w:r>
         <w:t xml:space="preserve"> in </w:t>
       </w:r>
-      <w:bookmarkStart w:id="10" w:name="_GoBack"/>
-      <w:bookmarkEnd w:id="10"/>
       <w:r>
         <w:rPr>
           <w:i/>
@@ -4499,7 +4645,6 @@
       </w:pPr>
       <w:bookmarkStart w:id="11" w:name="_Toc440209089"/>
       <w:r>
-        <w:lastRenderedPageBreak/>
         <w:t>Sequence of Component/Function Integration</w:t>
       </w:r>
       <w:bookmarkEnd w:id="11"/>
@@ -5147,7 +5292,6 @@
       </w:pPr>
       <w:bookmarkStart w:id="13" w:name="_Toc440209091"/>
       <w:r>
-        <w:lastRenderedPageBreak/>
         <w:t>Tools and Test Equipment Required</w:t>
       </w:r>
       <w:bookmarkEnd w:id="13"/>
@@ -5240,7 +5384,11 @@
         <w:t>phase</w:t>
       </w:r>
       <w:r>
-        <w:t xml:space="preserve"> (before the Integration Testing, as said in </w:t>
+        <w:t xml:space="preserve"> (before the Integration </w:t>
+      </w:r>
+      <w:r>
+        <w:lastRenderedPageBreak/>
+        <w:t xml:space="preserve">Testing, as said in </w:t>
       </w:r>
       <w:r>
         <w:rPr>
@@ -5977,7 +6125,6 @@
         <w:rPr>
           <w:b/>
         </w:rPr>
-        <w:lastRenderedPageBreak/>
         <w:t>NetBeans</w:t>
       </w:r>
       <w:r>
@@ -6112,6 +6259,7 @@
       </w:pPr>
       <w:bookmarkStart w:id="14" w:name="_Toc440209092"/>
       <w:r>
+        <w:lastRenderedPageBreak/>
         <w:t>Program Stubs and Test Data Required</w:t>
       </w:r>
       <w:bookmarkEnd w:id="14"/>
@@ -6301,7 +6449,6 @@
       </w:pPr>
       <w:bookmarkStart w:id="15" w:name="_Toc440209093"/>
       <w:r>
-        <w:lastRenderedPageBreak/>
         <w:t>Appendix</w:t>
       </w:r>
       <w:bookmarkEnd w:id="15"/>
@@ -7169,7 +7316,7 @@
                                 <w:szCs w:val="24"/>
                                 <w:lang w:val="it-IT"/>
                               </w:rPr>
-                              <w:t>11</w:t>
+                              <w:t>6</w:t>
                             </w:r>
                             <w:r>
                               <w:rPr>
@@ -7274,7 +7421,7 @@
                           <w:szCs w:val="24"/>
                           <w:lang w:val="it-IT"/>
                         </w:rPr>
-                        <w:t>11</w:t>
+                        <w:t>6</w:t>
                       </w:r>
                       <w:r>
                         <w:rPr>
@@ -11011,7 +11158,7 @@
   <w:abstractNum w:abstractNumId="33" w15:restartNumberingAfterBreak="0">
     <w:nsid w:val="7CDE116D"/>
     <w:multiLevelType w:val="hybridMultilevel"/>
-    <w:tmpl w:val="524201D6"/>
+    <w:tmpl w:val="BB4E4DF0"/>
     <w:lvl w:ilvl="0" w:tplc="04090001">
       <w:start w:val="1"/>
       <w:numFmt w:val="bullet"/>
@@ -15505,45 +15652,45 @@
     </dgm:pt>
   </dgm:ptLst>
   <dgm:cxnLst>
+    <dgm:cxn modelId="{0FBE161F-9367-4B09-A4F1-2AF96490AD81}" type="presOf" srcId="{3D31D781-DE26-FC46-87C5-81D28438E988}" destId="{5054442F-68CC-BA4D-A78B-D10165C93B35}" srcOrd="0" destOrd="0" presId="urn:microsoft.com/office/officeart/2005/8/layout/bProcess3"/>
+    <dgm:cxn modelId="{00BA15F7-A9F5-4B3A-839B-97B784613185}" type="presOf" srcId="{E1700588-AA9B-9044-98E5-A52BC9E980D8}" destId="{0D4A6B71-9678-E74B-A4F4-3D04D7F96F18}" srcOrd="1" destOrd="0" presId="urn:microsoft.com/office/officeart/2005/8/layout/bProcess3"/>
+    <dgm:cxn modelId="{4737D1E1-F06A-4D3E-82D0-C0F7BEF89093}" type="presOf" srcId="{9D0A3E8F-79EA-4741-B4AF-359BBF2AD54A}" destId="{CB005E4D-98D2-5E43-A79A-01D73FA5246C}" srcOrd="0" destOrd="0" presId="urn:microsoft.com/office/officeart/2005/8/layout/bProcess3"/>
+    <dgm:cxn modelId="{A25E206A-8DC1-47E4-BA3A-EB586020ADB7}" type="presOf" srcId="{56563E73-53C5-C242-B5DD-534CCEB5A55B}" destId="{8845A127-0D85-A14A-94CB-F773727D4C9B}" srcOrd="1" destOrd="0" presId="urn:microsoft.com/office/officeart/2005/8/layout/bProcess3"/>
+    <dgm:cxn modelId="{5AB6A503-7356-4C04-BDE8-AB947243632F}" type="presOf" srcId="{51AF1449-732A-7245-8907-3B0B474E6716}" destId="{08B24028-0337-A54F-863C-D83DC536E50D}" srcOrd="1" destOrd="0" presId="urn:microsoft.com/office/officeart/2005/8/layout/bProcess3"/>
+    <dgm:cxn modelId="{792C9CD7-1FF8-403A-A430-9A723C27A4C0}" type="presOf" srcId="{03689D08-8F94-B240-B093-204B4D1B1996}" destId="{11041959-BAD3-494D-A0CA-60D08024935F}" srcOrd="0" destOrd="0" presId="urn:microsoft.com/office/officeart/2005/8/layout/bProcess3"/>
+    <dgm:cxn modelId="{EEEC4ADB-37B0-44C4-9EBE-AD151FAEA7A4}" type="presOf" srcId="{6FF581C4-5EE0-6547-8B0A-4DD4E49DF7D5}" destId="{70788382-AA77-7C4C-A399-82382C8CD1E3}" srcOrd="0" destOrd="0" presId="urn:microsoft.com/office/officeart/2005/8/layout/bProcess3"/>
+    <dgm:cxn modelId="{9F7DBBD3-2135-334D-BDE9-A8ED29101BA4}" srcId="{7DBAA654-83A9-2749-9A11-3A2F0853292E}" destId="{3ABC577C-D926-6C40-8609-A47272EDC0E8}" srcOrd="3" destOrd="0" parTransId="{73D020D2-C3E5-6D4B-A74D-95AC52916961}" sibTransId="{E1700588-AA9B-9044-98E5-A52BC9E980D8}"/>
     <dgm:cxn modelId="{D23D9D9F-E230-B14F-8CC4-60EF1E62361C}" srcId="{7DBAA654-83A9-2749-9A11-3A2F0853292E}" destId="{9D0A3E8F-79EA-4741-B4AF-359BBF2AD54A}" srcOrd="1" destOrd="0" parTransId="{A68219EE-DDA5-6D44-931C-E2DD8411613C}" sibTransId="{56563E73-53C5-C242-B5DD-534CCEB5A55B}"/>
-    <dgm:cxn modelId="{40350103-F8D7-4799-9478-7623B2FDC73F}" type="presOf" srcId="{E1700588-AA9B-9044-98E5-A52BC9E980D8}" destId="{BE891453-7A81-9745-80FE-393D0BD9F682}" srcOrd="0" destOrd="0" presId="urn:microsoft.com/office/officeart/2005/8/layout/bProcess3"/>
-    <dgm:cxn modelId="{C8EFDBBA-2E2E-4514-8DC7-86888F6ED860}" type="presOf" srcId="{03689D08-8F94-B240-B093-204B4D1B1996}" destId="{F515C25C-FBC4-0A42-9BD8-739DB491DE01}" srcOrd="1" destOrd="0" presId="urn:microsoft.com/office/officeart/2005/8/layout/bProcess3"/>
+    <dgm:cxn modelId="{EB3FE47C-A5BC-4637-9617-0ACB5963E9D8}" type="presOf" srcId="{761D77BA-5704-3540-A64C-39623ABDE933}" destId="{2B850CA7-3DA8-704B-9542-29A27C4E6E8A}" srcOrd="0" destOrd="0" presId="urn:microsoft.com/office/officeart/2005/8/layout/bProcess3"/>
+    <dgm:cxn modelId="{C9F771AC-35CF-1540-8F9B-A548A676FBEC}" srcId="{7DBAA654-83A9-2749-9A11-3A2F0853292E}" destId="{C900A651-3FCA-634D-8E96-FB8C693E1E8F}" srcOrd="0" destOrd="0" parTransId="{DC773397-72AF-3043-A26B-0B8B32D632B1}" sibTransId="{6FF581C4-5EE0-6547-8B0A-4DD4E49DF7D5}"/>
     <dgm:cxn modelId="{CBA7B2CB-398D-0944-9097-F88E098803F8}" srcId="{7DBAA654-83A9-2749-9A11-3A2F0853292E}" destId="{981B4EF9-7A3A-BE49-B6B6-0021D3615771}" srcOrd="5" destOrd="0" parTransId="{036AB1F6-FA37-614F-A857-CA2CBEA75FF8}" sibTransId="{07202FE3-BBDD-A74E-9ED7-5FC69364AF9D}"/>
     <dgm:cxn modelId="{A4DF705F-378F-3D46-8BF6-315C5DACB12C}" srcId="{7DBAA654-83A9-2749-9A11-3A2F0853292E}" destId="{3D31D781-DE26-FC46-87C5-81D28438E988}" srcOrd="4" destOrd="0" parTransId="{7FDE228D-3493-0041-A7C9-8BDABED610D5}" sibTransId="{51AF1449-732A-7245-8907-3B0B474E6716}"/>
-    <dgm:cxn modelId="{EFD7765F-2297-40BC-B9BB-6545F25A5458}" type="presOf" srcId="{E1700588-AA9B-9044-98E5-A52BC9E980D8}" destId="{0D4A6B71-9678-E74B-A4F4-3D04D7F96F18}" srcOrd="1" destOrd="0" presId="urn:microsoft.com/office/officeart/2005/8/layout/bProcess3"/>
-    <dgm:cxn modelId="{9F7DBBD3-2135-334D-BDE9-A8ED29101BA4}" srcId="{7DBAA654-83A9-2749-9A11-3A2F0853292E}" destId="{3ABC577C-D926-6C40-8609-A47272EDC0E8}" srcOrd="3" destOrd="0" parTransId="{73D020D2-C3E5-6D4B-A74D-95AC52916961}" sibTransId="{E1700588-AA9B-9044-98E5-A52BC9E980D8}"/>
-    <dgm:cxn modelId="{E1824663-0E5E-45F5-8072-71EEF7AB4F41}" type="presOf" srcId="{03689D08-8F94-B240-B093-204B4D1B1996}" destId="{11041959-BAD3-494D-A0CA-60D08024935F}" srcOrd="0" destOrd="0" presId="urn:microsoft.com/office/officeart/2005/8/layout/bProcess3"/>
-    <dgm:cxn modelId="{C9F771AC-35CF-1540-8F9B-A548A676FBEC}" srcId="{7DBAA654-83A9-2749-9A11-3A2F0853292E}" destId="{C900A651-3FCA-634D-8E96-FB8C693E1E8F}" srcOrd="0" destOrd="0" parTransId="{DC773397-72AF-3043-A26B-0B8B32D632B1}" sibTransId="{6FF581C4-5EE0-6547-8B0A-4DD4E49DF7D5}"/>
-    <dgm:cxn modelId="{590A1D63-BA4A-4095-ABBE-858A75E1F583}" type="presOf" srcId="{6FF581C4-5EE0-6547-8B0A-4DD4E49DF7D5}" destId="{70788382-AA77-7C4C-A399-82382C8CD1E3}" srcOrd="0" destOrd="0" presId="urn:microsoft.com/office/officeart/2005/8/layout/bProcess3"/>
+    <dgm:cxn modelId="{4D3D3F44-3A27-4A2B-8746-5A70BDB23888}" type="presOf" srcId="{981B4EF9-7A3A-BE49-B6B6-0021D3615771}" destId="{CA2203B5-A4CA-2C4D-8577-50E3388F2246}" srcOrd="0" destOrd="0" presId="urn:microsoft.com/office/officeart/2005/8/layout/bProcess3"/>
+    <dgm:cxn modelId="{E72FFCF1-5D59-409F-B239-CED115E876EF}" type="presOf" srcId="{03689D08-8F94-B240-B093-204B4D1B1996}" destId="{F515C25C-FBC4-0A42-9BD8-739DB491DE01}" srcOrd="1" destOrd="0" presId="urn:microsoft.com/office/officeart/2005/8/layout/bProcess3"/>
+    <dgm:cxn modelId="{7CA91B89-73E8-4362-8BFA-BB7C1275847F}" type="presOf" srcId="{51AF1449-732A-7245-8907-3B0B474E6716}" destId="{70A625A3-B04D-314A-9454-BA7560E71142}" srcOrd="0" destOrd="0" presId="urn:microsoft.com/office/officeart/2005/8/layout/bProcess3"/>
     <dgm:cxn modelId="{B40CF301-B877-0146-8F01-A4B49C9B78E2}" srcId="{7DBAA654-83A9-2749-9A11-3A2F0853292E}" destId="{761D77BA-5704-3540-A64C-39623ABDE933}" srcOrd="2" destOrd="0" parTransId="{0CEF3B97-E2A9-E04D-A0DB-EC66FC595157}" sibTransId="{03689D08-8F94-B240-B093-204B4D1B1996}"/>
-    <dgm:cxn modelId="{FD3F991E-0D5C-40BD-A2E1-236ED27FA9E1}" type="presOf" srcId="{56563E73-53C5-C242-B5DD-534CCEB5A55B}" destId="{1AB89A78-53AA-8046-940B-4774F5E8A3F4}" srcOrd="0" destOrd="0" presId="urn:microsoft.com/office/officeart/2005/8/layout/bProcess3"/>
-    <dgm:cxn modelId="{E9DC32C5-44C8-44ED-AAA8-39F0F12D34F3}" type="presOf" srcId="{56563E73-53C5-C242-B5DD-534CCEB5A55B}" destId="{8845A127-0D85-A14A-94CB-F773727D4C9B}" srcOrd="1" destOrd="0" presId="urn:microsoft.com/office/officeart/2005/8/layout/bProcess3"/>
-    <dgm:cxn modelId="{825DB99C-F5D1-4E65-A7EA-D37C060099CA}" type="presOf" srcId="{51AF1449-732A-7245-8907-3B0B474E6716}" destId="{08B24028-0337-A54F-863C-D83DC536E50D}" srcOrd="1" destOrd="0" presId="urn:microsoft.com/office/officeart/2005/8/layout/bProcess3"/>
-    <dgm:cxn modelId="{AAF8B540-FBA2-403B-80EE-1E5FAF1F26D7}" type="presOf" srcId="{3ABC577C-D926-6C40-8609-A47272EDC0E8}" destId="{35CF6ACD-16BB-D44B-9967-A88BE4C856FA}" srcOrd="0" destOrd="0" presId="urn:microsoft.com/office/officeart/2005/8/layout/bProcess3"/>
-    <dgm:cxn modelId="{5309863E-A529-4B50-9783-44A5EB617C65}" type="presOf" srcId="{7DBAA654-83A9-2749-9A11-3A2F0853292E}" destId="{379D3411-2CF2-1443-9DE7-1F3F74BE70B6}" srcOrd="0" destOrd="0" presId="urn:microsoft.com/office/officeart/2005/8/layout/bProcess3"/>
-    <dgm:cxn modelId="{698E58B2-3D8A-4FF6-B0DD-BD22C8AFE31D}" type="presOf" srcId="{9D0A3E8F-79EA-4741-B4AF-359BBF2AD54A}" destId="{CB005E4D-98D2-5E43-A79A-01D73FA5246C}" srcOrd="0" destOrd="0" presId="urn:microsoft.com/office/officeart/2005/8/layout/bProcess3"/>
-    <dgm:cxn modelId="{DC13195B-240F-4A5E-B45D-B75782F7C3ED}" type="presOf" srcId="{981B4EF9-7A3A-BE49-B6B6-0021D3615771}" destId="{CA2203B5-A4CA-2C4D-8577-50E3388F2246}" srcOrd="0" destOrd="0" presId="urn:microsoft.com/office/officeart/2005/8/layout/bProcess3"/>
-    <dgm:cxn modelId="{5141E66D-626A-49F3-9865-F9095427FB71}" type="presOf" srcId="{51AF1449-732A-7245-8907-3B0B474E6716}" destId="{70A625A3-B04D-314A-9454-BA7560E71142}" srcOrd="0" destOrd="0" presId="urn:microsoft.com/office/officeart/2005/8/layout/bProcess3"/>
-    <dgm:cxn modelId="{143D9CDF-B865-4543-A829-1D5E84BEEBC9}" type="presOf" srcId="{C900A651-3FCA-634D-8E96-FB8C693E1E8F}" destId="{71E5BCB2-3AB6-4C42-9B09-A87936C7F001}" srcOrd="0" destOrd="0" presId="urn:microsoft.com/office/officeart/2005/8/layout/bProcess3"/>
-    <dgm:cxn modelId="{FDD03A63-69F3-43B7-AE0D-F050DDBBF2D1}" type="presOf" srcId="{6FF581C4-5EE0-6547-8B0A-4DD4E49DF7D5}" destId="{EE2C3E7E-7411-F14A-B102-730D81D864D3}" srcOrd="1" destOrd="0" presId="urn:microsoft.com/office/officeart/2005/8/layout/bProcess3"/>
-    <dgm:cxn modelId="{C3341362-1474-40C8-98BB-6C289FC9EB4F}" type="presOf" srcId="{3D31D781-DE26-FC46-87C5-81D28438E988}" destId="{5054442F-68CC-BA4D-A78B-D10165C93B35}" srcOrd="0" destOrd="0" presId="urn:microsoft.com/office/officeart/2005/8/layout/bProcess3"/>
-    <dgm:cxn modelId="{1EC26488-A5C0-42B4-AB02-BE2B48B77E73}" type="presOf" srcId="{761D77BA-5704-3540-A64C-39623ABDE933}" destId="{2B850CA7-3DA8-704B-9542-29A27C4E6E8A}" srcOrd="0" destOrd="0" presId="urn:microsoft.com/office/officeart/2005/8/layout/bProcess3"/>
-    <dgm:cxn modelId="{C3D400B0-DBD1-4E27-AFBD-1E4BAF6CD6F7}" type="presParOf" srcId="{379D3411-2CF2-1443-9DE7-1F3F74BE70B6}" destId="{71E5BCB2-3AB6-4C42-9B09-A87936C7F001}" srcOrd="0" destOrd="0" presId="urn:microsoft.com/office/officeart/2005/8/layout/bProcess3"/>
-    <dgm:cxn modelId="{793E370F-E152-45CB-A506-FB07FB416B5D}" type="presParOf" srcId="{379D3411-2CF2-1443-9DE7-1F3F74BE70B6}" destId="{70788382-AA77-7C4C-A399-82382C8CD1E3}" srcOrd="1" destOrd="0" presId="urn:microsoft.com/office/officeart/2005/8/layout/bProcess3"/>
-    <dgm:cxn modelId="{1F1B45FF-038F-4043-8A13-11FF30AE7F36}" type="presParOf" srcId="{70788382-AA77-7C4C-A399-82382C8CD1E3}" destId="{EE2C3E7E-7411-F14A-B102-730D81D864D3}" srcOrd="0" destOrd="0" presId="urn:microsoft.com/office/officeart/2005/8/layout/bProcess3"/>
-    <dgm:cxn modelId="{01E7A083-DF68-40EC-A056-F75C4EE73086}" type="presParOf" srcId="{379D3411-2CF2-1443-9DE7-1F3F74BE70B6}" destId="{CB005E4D-98D2-5E43-A79A-01D73FA5246C}" srcOrd="2" destOrd="0" presId="urn:microsoft.com/office/officeart/2005/8/layout/bProcess3"/>
-    <dgm:cxn modelId="{B7C8F127-3542-44E0-AFFD-22C9A30E25EC}" type="presParOf" srcId="{379D3411-2CF2-1443-9DE7-1F3F74BE70B6}" destId="{1AB89A78-53AA-8046-940B-4774F5E8A3F4}" srcOrd="3" destOrd="0" presId="urn:microsoft.com/office/officeart/2005/8/layout/bProcess3"/>
-    <dgm:cxn modelId="{99F48CAE-FA46-4D93-9DB2-F7058D9597D6}" type="presParOf" srcId="{1AB89A78-53AA-8046-940B-4774F5E8A3F4}" destId="{8845A127-0D85-A14A-94CB-F773727D4C9B}" srcOrd="0" destOrd="0" presId="urn:microsoft.com/office/officeart/2005/8/layout/bProcess3"/>
-    <dgm:cxn modelId="{8C2509DD-1ABD-4D2C-B944-902EA3B49B01}" type="presParOf" srcId="{379D3411-2CF2-1443-9DE7-1F3F74BE70B6}" destId="{2B850CA7-3DA8-704B-9542-29A27C4E6E8A}" srcOrd="4" destOrd="0" presId="urn:microsoft.com/office/officeart/2005/8/layout/bProcess3"/>
-    <dgm:cxn modelId="{4604883A-6E6D-45F4-AD99-2DAD64494546}" type="presParOf" srcId="{379D3411-2CF2-1443-9DE7-1F3F74BE70B6}" destId="{11041959-BAD3-494D-A0CA-60D08024935F}" srcOrd="5" destOrd="0" presId="urn:microsoft.com/office/officeart/2005/8/layout/bProcess3"/>
-    <dgm:cxn modelId="{08C5326F-795D-47EE-9B87-91860DAFFFB8}" type="presParOf" srcId="{11041959-BAD3-494D-A0CA-60D08024935F}" destId="{F515C25C-FBC4-0A42-9BD8-739DB491DE01}" srcOrd="0" destOrd="0" presId="urn:microsoft.com/office/officeart/2005/8/layout/bProcess3"/>
-    <dgm:cxn modelId="{CDDEE377-E078-4BC9-81A4-F312F7B39417}" type="presParOf" srcId="{379D3411-2CF2-1443-9DE7-1F3F74BE70B6}" destId="{35CF6ACD-16BB-D44B-9967-A88BE4C856FA}" srcOrd="6" destOrd="0" presId="urn:microsoft.com/office/officeart/2005/8/layout/bProcess3"/>
-    <dgm:cxn modelId="{3481C376-6615-40EC-AE7B-EAE17B4530DE}" type="presParOf" srcId="{379D3411-2CF2-1443-9DE7-1F3F74BE70B6}" destId="{BE891453-7A81-9745-80FE-393D0BD9F682}" srcOrd="7" destOrd="0" presId="urn:microsoft.com/office/officeart/2005/8/layout/bProcess3"/>
-    <dgm:cxn modelId="{EFDBBD2A-B5E8-4ED9-9F5C-C25A194D2D19}" type="presParOf" srcId="{BE891453-7A81-9745-80FE-393D0BD9F682}" destId="{0D4A6B71-9678-E74B-A4F4-3D04D7F96F18}" srcOrd="0" destOrd="0" presId="urn:microsoft.com/office/officeart/2005/8/layout/bProcess3"/>
-    <dgm:cxn modelId="{6F346A29-D2FD-434B-BBD4-4AF4CFDC4339}" type="presParOf" srcId="{379D3411-2CF2-1443-9DE7-1F3F74BE70B6}" destId="{5054442F-68CC-BA4D-A78B-D10165C93B35}" srcOrd="8" destOrd="0" presId="urn:microsoft.com/office/officeart/2005/8/layout/bProcess3"/>
-    <dgm:cxn modelId="{A8BDF1C8-5D27-4A15-8CAD-D5460E85E5E8}" type="presParOf" srcId="{379D3411-2CF2-1443-9DE7-1F3F74BE70B6}" destId="{70A625A3-B04D-314A-9454-BA7560E71142}" srcOrd="9" destOrd="0" presId="urn:microsoft.com/office/officeart/2005/8/layout/bProcess3"/>
-    <dgm:cxn modelId="{3EB2CFDC-EE21-44A0-9A42-5A83705C12C5}" type="presParOf" srcId="{70A625A3-B04D-314A-9454-BA7560E71142}" destId="{08B24028-0337-A54F-863C-D83DC536E50D}" srcOrd="0" destOrd="0" presId="urn:microsoft.com/office/officeart/2005/8/layout/bProcess3"/>
-    <dgm:cxn modelId="{92A6F00B-FA25-4A23-B6EC-618F7CC9AD9C}" type="presParOf" srcId="{379D3411-2CF2-1443-9DE7-1F3F74BE70B6}" destId="{CA2203B5-A4CA-2C4D-8577-50E3388F2246}" srcOrd="10" destOrd="0" presId="urn:microsoft.com/office/officeart/2005/8/layout/bProcess3"/>
+    <dgm:cxn modelId="{445BC095-FE00-49DE-89F1-A21090443838}" type="presOf" srcId="{56563E73-53C5-C242-B5DD-534CCEB5A55B}" destId="{1AB89A78-53AA-8046-940B-4774F5E8A3F4}" srcOrd="0" destOrd="0" presId="urn:microsoft.com/office/officeart/2005/8/layout/bProcess3"/>
+    <dgm:cxn modelId="{E6ED5404-069E-4E80-82D1-25A1CC517816}" type="presOf" srcId="{3ABC577C-D926-6C40-8609-A47272EDC0E8}" destId="{35CF6ACD-16BB-D44B-9967-A88BE4C856FA}" srcOrd="0" destOrd="0" presId="urn:microsoft.com/office/officeart/2005/8/layout/bProcess3"/>
+    <dgm:cxn modelId="{A9E39BA8-0725-44E4-A9E4-4D075E6C1703}" type="presOf" srcId="{C900A651-3FCA-634D-8E96-FB8C693E1E8F}" destId="{71E5BCB2-3AB6-4C42-9B09-A87936C7F001}" srcOrd="0" destOrd="0" presId="urn:microsoft.com/office/officeart/2005/8/layout/bProcess3"/>
+    <dgm:cxn modelId="{C6AA7F93-421A-433B-95F8-194087C15774}" type="presOf" srcId="{6FF581C4-5EE0-6547-8B0A-4DD4E49DF7D5}" destId="{EE2C3E7E-7411-F14A-B102-730D81D864D3}" srcOrd="1" destOrd="0" presId="urn:microsoft.com/office/officeart/2005/8/layout/bProcess3"/>
+    <dgm:cxn modelId="{44A973BA-31CE-4E12-944F-B216D749E56D}" type="presOf" srcId="{7DBAA654-83A9-2749-9A11-3A2F0853292E}" destId="{379D3411-2CF2-1443-9DE7-1F3F74BE70B6}" srcOrd="0" destOrd="0" presId="urn:microsoft.com/office/officeart/2005/8/layout/bProcess3"/>
+    <dgm:cxn modelId="{8D670183-F9F4-493A-BD8D-81791463C716}" type="presOf" srcId="{E1700588-AA9B-9044-98E5-A52BC9E980D8}" destId="{BE891453-7A81-9745-80FE-393D0BD9F682}" srcOrd="0" destOrd="0" presId="urn:microsoft.com/office/officeart/2005/8/layout/bProcess3"/>
+    <dgm:cxn modelId="{7C75979F-BCF1-47E4-A60D-7EB36E577496}" type="presParOf" srcId="{379D3411-2CF2-1443-9DE7-1F3F74BE70B6}" destId="{71E5BCB2-3AB6-4C42-9B09-A87936C7F001}" srcOrd="0" destOrd="0" presId="urn:microsoft.com/office/officeart/2005/8/layout/bProcess3"/>
+    <dgm:cxn modelId="{2A4DF1A8-6188-4A8F-8472-5F3E0BF5A083}" type="presParOf" srcId="{379D3411-2CF2-1443-9DE7-1F3F74BE70B6}" destId="{70788382-AA77-7C4C-A399-82382C8CD1E3}" srcOrd="1" destOrd="0" presId="urn:microsoft.com/office/officeart/2005/8/layout/bProcess3"/>
+    <dgm:cxn modelId="{7CB3DF56-FFAD-47B3-B2EB-76171702DA79}" type="presParOf" srcId="{70788382-AA77-7C4C-A399-82382C8CD1E3}" destId="{EE2C3E7E-7411-F14A-B102-730D81D864D3}" srcOrd="0" destOrd="0" presId="urn:microsoft.com/office/officeart/2005/8/layout/bProcess3"/>
+    <dgm:cxn modelId="{42B13220-5F45-4380-81F3-381697CA4F36}" type="presParOf" srcId="{379D3411-2CF2-1443-9DE7-1F3F74BE70B6}" destId="{CB005E4D-98D2-5E43-A79A-01D73FA5246C}" srcOrd="2" destOrd="0" presId="urn:microsoft.com/office/officeart/2005/8/layout/bProcess3"/>
+    <dgm:cxn modelId="{9AB6EF2C-CFA2-4B65-94AC-4DDC40A278C9}" type="presParOf" srcId="{379D3411-2CF2-1443-9DE7-1F3F74BE70B6}" destId="{1AB89A78-53AA-8046-940B-4774F5E8A3F4}" srcOrd="3" destOrd="0" presId="urn:microsoft.com/office/officeart/2005/8/layout/bProcess3"/>
+    <dgm:cxn modelId="{7B1A183D-C7B9-4B27-BF3C-CCF1FCD8C4C7}" type="presParOf" srcId="{1AB89A78-53AA-8046-940B-4774F5E8A3F4}" destId="{8845A127-0D85-A14A-94CB-F773727D4C9B}" srcOrd="0" destOrd="0" presId="urn:microsoft.com/office/officeart/2005/8/layout/bProcess3"/>
+    <dgm:cxn modelId="{B0440F40-210F-49EA-8EFB-6FC9FEC214F2}" type="presParOf" srcId="{379D3411-2CF2-1443-9DE7-1F3F74BE70B6}" destId="{2B850CA7-3DA8-704B-9542-29A27C4E6E8A}" srcOrd="4" destOrd="0" presId="urn:microsoft.com/office/officeart/2005/8/layout/bProcess3"/>
+    <dgm:cxn modelId="{1824C508-86A0-4C0C-AE30-AA29E86CD5E6}" type="presParOf" srcId="{379D3411-2CF2-1443-9DE7-1F3F74BE70B6}" destId="{11041959-BAD3-494D-A0CA-60D08024935F}" srcOrd="5" destOrd="0" presId="urn:microsoft.com/office/officeart/2005/8/layout/bProcess3"/>
+    <dgm:cxn modelId="{FEE475ED-1C23-4EA0-97E8-D1615EB5551F}" type="presParOf" srcId="{11041959-BAD3-494D-A0CA-60D08024935F}" destId="{F515C25C-FBC4-0A42-9BD8-739DB491DE01}" srcOrd="0" destOrd="0" presId="urn:microsoft.com/office/officeart/2005/8/layout/bProcess3"/>
+    <dgm:cxn modelId="{490398A3-2906-43AC-B239-27F6810D1448}" type="presParOf" srcId="{379D3411-2CF2-1443-9DE7-1F3F74BE70B6}" destId="{35CF6ACD-16BB-D44B-9967-A88BE4C856FA}" srcOrd="6" destOrd="0" presId="urn:microsoft.com/office/officeart/2005/8/layout/bProcess3"/>
+    <dgm:cxn modelId="{4FC2A5AB-6D14-4F63-9839-C4E7F548C179}" type="presParOf" srcId="{379D3411-2CF2-1443-9DE7-1F3F74BE70B6}" destId="{BE891453-7A81-9745-80FE-393D0BD9F682}" srcOrd="7" destOrd="0" presId="urn:microsoft.com/office/officeart/2005/8/layout/bProcess3"/>
+    <dgm:cxn modelId="{EE6A9CB3-A4CB-4F40-A0BD-593E87F822A7}" type="presParOf" srcId="{BE891453-7A81-9745-80FE-393D0BD9F682}" destId="{0D4A6B71-9678-E74B-A4F4-3D04D7F96F18}" srcOrd="0" destOrd="0" presId="urn:microsoft.com/office/officeart/2005/8/layout/bProcess3"/>
+    <dgm:cxn modelId="{2101451D-7115-40D7-86DD-31BCF3E09574}" type="presParOf" srcId="{379D3411-2CF2-1443-9DE7-1F3F74BE70B6}" destId="{5054442F-68CC-BA4D-A78B-D10165C93B35}" srcOrd="8" destOrd="0" presId="urn:microsoft.com/office/officeart/2005/8/layout/bProcess3"/>
+    <dgm:cxn modelId="{61F897AA-4093-4478-9521-9E468B20ED80}" type="presParOf" srcId="{379D3411-2CF2-1443-9DE7-1F3F74BE70B6}" destId="{70A625A3-B04D-314A-9454-BA7560E71142}" srcOrd="9" destOrd="0" presId="urn:microsoft.com/office/officeart/2005/8/layout/bProcess3"/>
+    <dgm:cxn modelId="{9CCDF61D-DC28-4465-B848-B5010BCADFF4}" type="presParOf" srcId="{70A625A3-B04D-314A-9454-BA7560E71142}" destId="{08B24028-0337-A54F-863C-D83DC536E50D}" srcOrd="0" destOrd="0" presId="urn:microsoft.com/office/officeart/2005/8/layout/bProcess3"/>
+    <dgm:cxn modelId="{37CFDE86-D4E3-434F-B132-86BACA1D8763}" type="presParOf" srcId="{379D3411-2CF2-1443-9DE7-1F3F74BE70B6}" destId="{CA2203B5-A4CA-2C4D-8577-50E3388F2246}" srcOrd="10" destOrd="0" presId="urn:microsoft.com/office/officeart/2005/8/layout/bProcess3"/>
   </dgm:cxnLst>
   <dgm:bg/>
   <dgm:whole>
@@ -16055,59 +16202,59 @@
     </dgm:pt>
   </dgm:ptLst>
   <dgm:cxnLst>
-    <dgm:cxn modelId="{3B29C19E-E869-4565-8D05-2AF22B29E662}" type="presOf" srcId="{C1D27D24-4A0F-47E8-A27F-BB0C1332DB7A}" destId="{30140F7C-94E0-4251-9524-057CFA8F570C}" srcOrd="0" destOrd="0" presId="urn:microsoft.com/office/officeart/2005/8/layout/hierarchy1"/>
+    <dgm:cxn modelId="{6B48C208-17E3-4BE3-913A-B4989AE423DC}" type="presOf" srcId="{24AB71B1-A23E-483D-BB43-B091F5F2B10D}" destId="{03BB12AC-59B2-432C-985F-84FD58455460}" srcOrd="0" destOrd="0" presId="urn:microsoft.com/office/officeart/2005/8/layout/hierarchy1"/>
+    <dgm:cxn modelId="{8F4A373B-CDB9-4B3E-8579-0ADFEC24AA5B}" type="presOf" srcId="{791EEA5A-B5D2-48F2-99D1-BD8AA7FE32F4}" destId="{03A0F39A-4ACF-4B10-9289-5EB12A73294B}" srcOrd="0" destOrd="0" presId="urn:microsoft.com/office/officeart/2005/8/layout/hierarchy1"/>
     <dgm:cxn modelId="{FA9AC2CC-77E5-45C9-A5BC-BB5126F58C88}" srcId="{734DD07D-0357-4526-891C-814E73D90035}" destId="{71DB4555-252D-47AE-9815-0D1DB91A0368}" srcOrd="0" destOrd="0" parTransId="{FA32B961-D716-4670-8FFB-8960FCFF2A86}" sibTransId="{775DC20A-12A8-4D40-9307-31F4911DDD20}"/>
-    <dgm:cxn modelId="{6DED1A18-B56C-4B77-B41D-2C7C765F766C}" type="presOf" srcId="{791EEA5A-B5D2-48F2-99D1-BD8AA7FE32F4}" destId="{03A0F39A-4ACF-4B10-9289-5EB12A73294B}" srcOrd="0" destOrd="0" presId="urn:microsoft.com/office/officeart/2005/8/layout/hierarchy1"/>
-    <dgm:cxn modelId="{6C92CA6C-8CBF-47A2-A901-006B8F353E61}" type="presOf" srcId="{FE03715E-A28A-45E7-AEE2-27E3E8845744}" destId="{DFF6C7C0-6F98-4605-A7C9-BB5535BFE956}" srcOrd="0" destOrd="0" presId="urn:microsoft.com/office/officeart/2005/8/layout/hierarchy1"/>
-    <dgm:cxn modelId="{78E319B1-D158-4B19-87B9-E020A24FB944}" type="presOf" srcId="{A678E292-CACF-4931-96E0-263621F493C9}" destId="{93DDF117-97A6-435A-94EA-E9EDD4A1F32A}" srcOrd="0" destOrd="0" presId="urn:microsoft.com/office/officeart/2005/8/layout/hierarchy1"/>
+    <dgm:cxn modelId="{DFB9845A-03D5-4D82-9217-CD69283A2E78}" type="presOf" srcId="{FA32B961-D716-4670-8FFB-8960FCFF2A86}" destId="{D75EA234-4FDC-4374-B311-DF7027BE8AA7}" srcOrd="0" destOrd="0" presId="urn:microsoft.com/office/officeart/2005/8/layout/hierarchy1"/>
+    <dgm:cxn modelId="{1033C2FE-60CA-47FD-BC4E-2CECCD980E8B}" type="presOf" srcId="{C1D27D24-4A0F-47E8-A27F-BB0C1332DB7A}" destId="{30140F7C-94E0-4251-9524-057CFA8F570C}" srcOrd="0" destOrd="0" presId="urn:microsoft.com/office/officeart/2005/8/layout/hierarchy1"/>
     <dgm:cxn modelId="{B449B909-FAE0-45AB-BFB0-BA50A7B723AB}" srcId="{328E512F-53ED-4963-B411-C5F953787F22}" destId="{24AB71B1-A23E-483D-BB43-B091F5F2B10D}" srcOrd="1" destOrd="0" parTransId="{D2B3E265-80C0-4EF8-81DD-9945E735274C}" sibTransId="{BD1320B7-398E-44E0-B984-92275F03274D}"/>
-    <dgm:cxn modelId="{6BA1B25B-008B-4967-B95B-E28083ABC100}" type="presOf" srcId="{24AB71B1-A23E-483D-BB43-B091F5F2B10D}" destId="{03BB12AC-59B2-432C-985F-84FD58455460}" srcOrd="0" destOrd="0" presId="urn:microsoft.com/office/officeart/2005/8/layout/hierarchy1"/>
+    <dgm:cxn modelId="{3EC94AAA-4608-467A-8399-85EB202B545D}" type="presOf" srcId="{75636980-04F8-4B1F-B7B3-85A32395AE90}" destId="{59101AA9-41F9-468C-992E-A9D360B6DE6D}" srcOrd="0" destOrd="0" presId="urn:microsoft.com/office/officeart/2005/8/layout/hierarchy1"/>
+    <dgm:cxn modelId="{1688DABB-E42C-42EC-820C-AB8C37786A93}" type="presOf" srcId="{D2B3E265-80C0-4EF8-81DD-9945E735274C}" destId="{999104FE-26E1-4589-8FDE-F5807A3CF1CA}" srcOrd="0" destOrd="0" presId="urn:microsoft.com/office/officeart/2005/8/layout/hierarchy1"/>
     <dgm:cxn modelId="{49C9E916-2C5E-41B1-B959-EFB8EBE2EA58}" srcId="{FE03715E-A28A-45E7-AEE2-27E3E8845744}" destId="{328E512F-53ED-4963-B411-C5F953787F22}" srcOrd="0" destOrd="0" parTransId="{A678E292-CACF-4931-96E0-263621F493C9}" sibTransId="{AD460551-684E-4997-913B-31EBC9B96A7E}"/>
-    <dgm:cxn modelId="{9771E462-F4E3-4A04-B9FE-9A5981F48327}" type="presOf" srcId="{71DB4555-252D-47AE-9815-0D1DB91A0368}" destId="{E3382AB0-233E-41F7-8954-E4EC7E0596E2}" srcOrd="0" destOrd="0" presId="urn:microsoft.com/office/officeart/2005/8/layout/hierarchy1"/>
+    <dgm:cxn modelId="{981EA705-B0DA-4F9F-AE8D-9ED1A903EAFF}" type="presOf" srcId="{71DB4555-252D-47AE-9815-0D1DB91A0368}" destId="{E3382AB0-233E-41F7-8954-E4EC7E0596E2}" srcOrd="0" destOrd="0" presId="urn:microsoft.com/office/officeart/2005/8/layout/hierarchy1"/>
     <dgm:cxn modelId="{7C3A0F81-8B18-499F-B8A7-BE190395A75A}" srcId="{75636980-04F8-4B1F-B7B3-85A32395AE90}" destId="{FE03715E-A28A-45E7-AEE2-27E3E8845744}" srcOrd="0" destOrd="0" parTransId="{AABE5582-1065-47A1-BA99-A1670FFCB211}" sibTransId="{909AC414-D132-4224-91C8-66350F7F9FA8}"/>
-    <dgm:cxn modelId="{673513CA-21C1-48E6-8518-81502B8E2CBB}" type="presOf" srcId="{FA32B961-D716-4670-8FFB-8960FCFF2A86}" destId="{D75EA234-4FDC-4374-B311-DF7027BE8AA7}" srcOrd="0" destOrd="0" presId="urn:microsoft.com/office/officeart/2005/8/layout/hierarchy1"/>
-    <dgm:cxn modelId="{511527DC-A239-439E-82FE-78B78F5A2871}" type="presOf" srcId="{4DA46A96-F186-482B-8D11-9F5B04B21964}" destId="{1586E1F5-8D18-4BE2-839A-B66DCA180CCE}" srcOrd="0" destOrd="0" presId="urn:microsoft.com/office/officeart/2005/8/layout/hierarchy1"/>
-    <dgm:cxn modelId="{F48DAE53-3379-417B-B516-BA5962DB5CF2}" type="presOf" srcId="{328E512F-53ED-4963-B411-C5F953787F22}" destId="{73B67996-A04E-468F-8803-1380882BB5F8}" srcOrd="0" destOrd="0" presId="urn:microsoft.com/office/officeart/2005/8/layout/hierarchy1"/>
-    <dgm:cxn modelId="{D0A9279C-8A29-4FEB-A6AB-0A1F924EF030}" type="presOf" srcId="{D2B3E265-80C0-4EF8-81DD-9945E735274C}" destId="{999104FE-26E1-4589-8FDE-F5807A3CF1CA}" srcOrd="0" destOrd="0" presId="urn:microsoft.com/office/officeart/2005/8/layout/hierarchy1"/>
-    <dgm:cxn modelId="{3E19538A-B5E4-483A-BC71-15954E6F1FBC}" type="presOf" srcId="{75636980-04F8-4B1F-B7B3-85A32395AE90}" destId="{59101AA9-41F9-468C-992E-A9D360B6DE6D}" srcOrd="0" destOrd="0" presId="urn:microsoft.com/office/officeart/2005/8/layout/hierarchy1"/>
+    <dgm:cxn modelId="{AB851720-7D80-49E0-AA0A-651800EE4C38}" type="presOf" srcId="{328E512F-53ED-4963-B411-C5F953787F22}" destId="{73B67996-A04E-468F-8803-1380882BB5F8}" srcOrd="0" destOrd="0" presId="urn:microsoft.com/office/officeart/2005/8/layout/hierarchy1"/>
+    <dgm:cxn modelId="{3A74D7EB-878C-44D6-9E9A-087E1C0799BA}" type="presOf" srcId="{FE03715E-A28A-45E7-AEE2-27E3E8845744}" destId="{DFF6C7C0-6F98-4605-A7C9-BB5535BFE956}" srcOrd="0" destOrd="0" presId="urn:microsoft.com/office/officeart/2005/8/layout/hierarchy1"/>
+    <dgm:cxn modelId="{137DB82B-27C6-4A45-ACCB-CFBEDCE87748}" type="presOf" srcId="{734DD07D-0357-4526-891C-814E73D90035}" destId="{D84098D6-847E-4276-9066-1115F13461CC}" srcOrd="0" destOrd="0" presId="urn:microsoft.com/office/officeart/2005/8/layout/hierarchy1"/>
+    <dgm:cxn modelId="{8D4F164D-0955-4429-8978-A3BE7246218B}" type="presOf" srcId="{4DA46A96-F186-482B-8D11-9F5B04B21964}" destId="{1586E1F5-8D18-4BE2-839A-B66DCA180CCE}" srcOrd="0" destOrd="0" presId="urn:microsoft.com/office/officeart/2005/8/layout/hierarchy1"/>
     <dgm:cxn modelId="{C8B458BD-91F3-43A5-9ED7-F9378AA1E1C1}" srcId="{FE03715E-A28A-45E7-AEE2-27E3E8845744}" destId="{734DD07D-0357-4526-891C-814E73D90035}" srcOrd="1" destOrd="0" parTransId="{791EEA5A-B5D2-48F2-99D1-BD8AA7FE32F4}" sibTransId="{281F7139-7A6B-4D6A-A84A-C014ECF27030}"/>
-    <dgm:cxn modelId="{61ADC317-0C32-4729-8FF1-04E52D28DDDB}" type="presOf" srcId="{734DD07D-0357-4526-891C-814E73D90035}" destId="{D84098D6-847E-4276-9066-1115F13461CC}" srcOrd="0" destOrd="0" presId="urn:microsoft.com/office/officeart/2005/8/layout/hierarchy1"/>
     <dgm:cxn modelId="{13A505AF-D38C-4607-AB08-B4F3AB3E0C42}" srcId="{328E512F-53ED-4963-B411-C5F953787F22}" destId="{4DA46A96-F186-482B-8D11-9F5B04B21964}" srcOrd="0" destOrd="0" parTransId="{C1D27D24-4A0F-47E8-A27F-BB0C1332DB7A}" sibTransId="{8DB2B35C-2258-469B-AE46-FA7588A3DDA4}"/>
-    <dgm:cxn modelId="{8F517737-7333-468D-A2B3-BA29229456E4}" type="presParOf" srcId="{59101AA9-41F9-468C-992E-A9D360B6DE6D}" destId="{1A57A113-CB38-4030-A15D-A8F11BB1EE94}" srcOrd="0" destOrd="0" presId="urn:microsoft.com/office/officeart/2005/8/layout/hierarchy1"/>
-    <dgm:cxn modelId="{EB3967F1-E447-4862-B3BC-C1ADE35F5261}" type="presParOf" srcId="{1A57A113-CB38-4030-A15D-A8F11BB1EE94}" destId="{245DF73B-5AFA-4F7E-A878-69B1CF75E4DE}" srcOrd="0" destOrd="0" presId="urn:microsoft.com/office/officeart/2005/8/layout/hierarchy1"/>
-    <dgm:cxn modelId="{1C53BED2-53DE-41D4-BA62-F261EA759047}" type="presParOf" srcId="{245DF73B-5AFA-4F7E-A878-69B1CF75E4DE}" destId="{0FFE047C-8A78-4190-94E0-C173D4B737AD}" srcOrd="0" destOrd="0" presId="urn:microsoft.com/office/officeart/2005/8/layout/hierarchy1"/>
-    <dgm:cxn modelId="{C42E7DD0-25AD-4B7E-B10E-3E4A72AEBD41}" type="presParOf" srcId="{245DF73B-5AFA-4F7E-A878-69B1CF75E4DE}" destId="{DFF6C7C0-6F98-4605-A7C9-BB5535BFE956}" srcOrd="1" destOrd="0" presId="urn:microsoft.com/office/officeart/2005/8/layout/hierarchy1"/>
-    <dgm:cxn modelId="{1DF659BB-7169-4CA8-B2AC-927FB2527D02}" type="presParOf" srcId="{1A57A113-CB38-4030-A15D-A8F11BB1EE94}" destId="{20E97465-78F5-4013-984A-7E56ED0408BE}" srcOrd="1" destOrd="0" presId="urn:microsoft.com/office/officeart/2005/8/layout/hierarchy1"/>
-    <dgm:cxn modelId="{7B1E848D-3D0B-42F9-8736-4C44A24F6C33}" type="presParOf" srcId="{20E97465-78F5-4013-984A-7E56ED0408BE}" destId="{93DDF117-97A6-435A-94EA-E9EDD4A1F32A}" srcOrd="0" destOrd="0" presId="urn:microsoft.com/office/officeart/2005/8/layout/hierarchy1"/>
-    <dgm:cxn modelId="{FDA245B4-636C-4B07-B5CA-CD127BE74758}" type="presParOf" srcId="{20E97465-78F5-4013-984A-7E56ED0408BE}" destId="{F4473161-28F9-4B35-91AD-7CCCAE4B66B3}" srcOrd="1" destOrd="0" presId="urn:microsoft.com/office/officeart/2005/8/layout/hierarchy1"/>
-    <dgm:cxn modelId="{4018E6B1-DAC0-4C54-99E5-C9540C2B5D2B}" type="presParOf" srcId="{F4473161-28F9-4B35-91AD-7CCCAE4B66B3}" destId="{B820F845-8081-4D8D-84D0-8EF513D43742}" srcOrd="0" destOrd="0" presId="urn:microsoft.com/office/officeart/2005/8/layout/hierarchy1"/>
-    <dgm:cxn modelId="{19338843-3761-48F1-8BAC-C74910401407}" type="presParOf" srcId="{B820F845-8081-4D8D-84D0-8EF513D43742}" destId="{0F8785C7-CA76-4687-9FF9-9A76323815C0}" srcOrd="0" destOrd="0" presId="urn:microsoft.com/office/officeart/2005/8/layout/hierarchy1"/>
-    <dgm:cxn modelId="{D04F74BD-BF56-4350-8E71-D2ED67335B1D}" type="presParOf" srcId="{B820F845-8081-4D8D-84D0-8EF513D43742}" destId="{73B67996-A04E-468F-8803-1380882BB5F8}" srcOrd="1" destOrd="0" presId="urn:microsoft.com/office/officeart/2005/8/layout/hierarchy1"/>
-    <dgm:cxn modelId="{32988F54-0688-4CCC-9F95-6C6CC6D05DEC}" type="presParOf" srcId="{F4473161-28F9-4B35-91AD-7CCCAE4B66B3}" destId="{E585099C-AAC3-43C6-9895-28EC3AB4DD49}" srcOrd="1" destOrd="0" presId="urn:microsoft.com/office/officeart/2005/8/layout/hierarchy1"/>
-    <dgm:cxn modelId="{7D529B20-84A6-4FC9-A039-35F977C9184A}" type="presParOf" srcId="{E585099C-AAC3-43C6-9895-28EC3AB4DD49}" destId="{30140F7C-94E0-4251-9524-057CFA8F570C}" srcOrd="0" destOrd="0" presId="urn:microsoft.com/office/officeart/2005/8/layout/hierarchy1"/>
-    <dgm:cxn modelId="{EB3362DF-A863-4AD8-8789-ED5541703BAE}" type="presParOf" srcId="{E585099C-AAC3-43C6-9895-28EC3AB4DD49}" destId="{EC840C2A-3EB1-4972-BE67-101976AD415F}" srcOrd="1" destOrd="0" presId="urn:microsoft.com/office/officeart/2005/8/layout/hierarchy1"/>
-    <dgm:cxn modelId="{526D3EAE-7CF8-4C20-8279-B22E1A5EFEE9}" type="presParOf" srcId="{EC840C2A-3EB1-4972-BE67-101976AD415F}" destId="{28880DD1-4E0D-46FA-95FC-B4FBEC44BC94}" srcOrd="0" destOrd="0" presId="urn:microsoft.com/office/officeart/2005/8/layout/hierarchy1"/>
-    <dgm:cxn modelId="{0BB98CA9-2136-45C6-BA0E-30F48FFCC72B}" type="presParOf" srcId="{28880DD1-4E0D-46FA-95FC-B4FBEC44BC94}" destId="{0C2633D5-D631-430B-ABF0-80B6D5D47F95}" srcOrd="0" destOrd="0" presId="urn:microsoft.com/office/officeart/2005/8/layout/hierarchy1"/>
-    <dgm:cxn modelId="{0034F722-B591-4D20-93FC-375A0B033716}" type="presParOf" srcId="{28880DD1-4E0D-46FA-95FC-B4FBEC44BC94}" destId="{1586E1F5-8D18-4BE2-839A-B66DCA180CCE}" srcOrd="1" destOrd="0" presId="urn:microsoft.com/office/officeart/2005/8/layout/hierarchy1"/>
-    <dgm:cxn modelId="{550B27EE-92C3-4FD4-B0D1-7F7C1B10C1FF}" type="presParOf" srcId="{EC840C2A-3EB1-4972-BE67-101976AD415F}" destId="{C911A4EE-A150-483C-BDDA-23B5860EB5A7}" srcOrd="1" destOrd="0" presId="urn:microsoft.com/office/officeart/2005/8/layout/hierarchy1"/>
-    <dgm:cxn modelId="{A6256593-3469-4137-A9DA-A4D30BF48531}" type="presParOf" srcId="{E585099C-AAC3-43C6-9895-28EC3AB4DD49}" destId="{999104FE-26E1-4589-8FDE-F5807A3CF1CA}" srcOrd="2" destOrd="0" presId="urn:microsoft.com/office/officeart/2005/8/layout/hierarchy1"/>
-    <dgm:cxn modelId="{FE66AAEF-E9DE-4CD2-81BB-C9CB2799B452}" type="presParOf" srcId="{E585099C-AAC3-43C6-9895-28EC3AB4DD49}" destId="{347EEAA8-9220-4061-BB2B-A4F2AE5E8B87}" srcOrd="3" destOrd="0" presId="urn:microsoft.com/office/officeart/2005/8/layout/hierarchy1"/>
-    <dgm:cxn modelId="{D9F970F8-D550-4E87-A204-847C03E44EA4}" type="presParOf" srcId="{347EEAA8-9220-4061-BB2B-A4F2AE5E8B87}" destId="{E0D0D32F-8E06-4523-A671-F23728013D64}" srcOrd="0" destOrd="0" presId="urn:microsoft.com/office/officeart/2005/8/layout/hierarchy1"/>
-    <dgm:cxn modelId="{1E509A18-9B05-4CFC-AA88-A78DE07C4F1B}" type="presParOf" srcId="{E0D0D32F-8E06-4523-A671-F23728013D64}" destId="{65E8FB4C-6D78-49ED-B085-95E8F3D415F3}" srcOrd="0" destOrd="0" presId="urn:microsoft.com/office/officeart/2005/8/layout/hierarchy1"/>
-    <dgm:cxn modelId="{69280DCB-8B9C-4D98-BE24-73C99AF82F4A}" type="presParOf" srcId="{E0D0D32F-8E06-4523-A671-F23728013D64}" destId="{03BB12AC-59B2-432C-985F-84FD58455460}" srcOrd="1" destOrd="0" presId="urn:microsoft.com/office/officeart/2005/8/layout/hierarchy1"/>
-    <dgm:cxn modelId="{B467F790-D502-4D4C-B147-B8FC4A3B909B}" type="presParOf" srcId="{347EEAA8-9220-4061-BB2B-A4F2AE5E8B87}" destId="{55CB83CB-7B9A-4852-9C1B-52DECE8DEAE8}" srcOrd="1" destOrd="0" presId="urn:microsoft.com/office/officeart/2005/8/layout/hierarchy1"/>
-    <dgm:cxn modelId="{97A4CF1B-38A5-4207-893D-8F1125A80780}" type="presParOf" srcId="{20E97465-78F5-4013-984A-7E56ED0408BE}" destId="{03A0F39A-4ACF-4B10-9289-5EB12A73294B}" srcOrd="2" destOrd="0" presId="urn:microsoft.com/office/officeart/2005/8/layout/hierarchy1"/>
-    <dgm:cxn modelId="{87AC44EE-A972-4278-B020-C64508E02E86}" type="presParOf" srcId="{20E97465-78F5-4013-984A-7E56ED0408BE}" destId="{D020FC12-FF15-42CF-AB02-AC16A7F57781}" srcOrd="3" destOrd="0" presId="urn:microsoft.com/office/officeart/2005/8/layout/hierarchy1"/>
-    <dgm:cxn modelId="{4D7956EB-92A4-42B6-8E7E-213B005904D7}" type="presParOf" srcId="{D020FC12-FF15-42CF-AB02-AC16A7F57781}" destId="{68A55994-6330-4C23-B199-1E4FC2F54DF6}" srcOrd="0" destOrd="0" presId="urn:microsoft.com/office/officeart/2005/8/layout/hierarchy1"/>
-    <dgm:cxn modelId="{D5858974-C9B3-4019-82CB-D0CCD16FF4A7}" type="presParOf" srcId="{68A55994-6330-4C23-B199-1E4FC2F54DF6}" destId="{476C4DDA-48D1-4B0D-A892-378E1FE3C95C}" srcOrd="0" destOrd="0" presId="urn:microsoft.com/office/officeart/2005/8/layout/hierarchy1"/>
-    <dgm:cxn modelId="{1512B2D2-214E-4DCE-BCB7-22C70B5D40DE}" type="presParOf" srcId="{68A55994-6330-4C23-B199-1E4FC2F54DF6}" destId="{D84098D6-847E-4276-9066-1115F13461CC}" srcOrd="1" destOrd="0" presId="urn:microsoft.com/office/officeart/2005/8/layout/hierarchy1"/>
-    <dgm:cxn modelId="{42DA6303-97AC-4E98-93C0-381BD0E14371}" type="presParOf" srcId="{D020FC12-FF15-42CF-AB02-AC16A7F57781}" destId="{C74EA278-F3F4-456F-A08A-65E7E8AA81AC}" srcOrd="1" destOrd="0" presId="urn:microsoft.com/office/officeart/2005/8/layout/hierarchy1"/>
-    <dgm:cxn modelId="{8B12AEBA-38F5-461B-9897-DF66498152AE}" type="presParOf" srcId="{C74EA278-F3F4-456F-A08A-65E7E8AA81AC}" destId="{D75EA234-4FDC-4374-B311-DF7027BE8AA7}" srcOrd="0" destOrd="0" presId="urn:microsoft.com/office/officeart/2005/8/layout/hierarchy1"/>
-    <dgm:cxn modelId="{10F2E9C1-CA6D-4E4B-9644-B079805D1109}" type="presParOf" srcId="{C74EA278-F3F4-456F-A08A-65E7E8AA81AC}" destId="{3FD3D861-7B86-4D58-A4CF-6B1854DA5874}" srcOrd="1" destOrd="0" presId="urn:microsoft.com/office/officeart/2005/8/layout/hierarchy1"/>
-    <dgm:cxn modelId="{E7C222CF-766C-4C26-A1DB-EC0D820BF6A5}" type="presParOf" srcId="{3FD3D861-7B86-4D58-A4CF-6B1854DA5874}" destId="{7738BDE1-2DB8-4C58-A9D6-B716F2E4842D}" srcOrd="0" destOrd="0" presId="urn:microsoft.com/office/officeart/2005/8/layout/hierarchy1"/>
-    <dgm:cxn modelId="{7AB88BFB-09AF-4EBC-A068-665511A3577F}" type="presParOf" srcId="{7738BDE1-2DB8-4C58-A9D6-B716F2E4842D}" destId="{C70FB97D-3476-4457-B500-58B89E7C3D9F}" srcOrd="0" destOrd="0" presId="urn:microsoft.com/office/officeart/2005/8/layout/hierarchy1"/>
-    <dgm:cxn modelId="{A6350AFF-9665-4995-877F-5440033890B4}" type="presParOf" srcId="{7738BDE1-2DB8-4C58-A9D6-B716F2E4842D}" destId="{E3382AB0-233E-41F7-8954-E4EC7E0596E2}" srcOrd="1" destOrd="0" presId="urn:microsoft.com/office/officeart/2005/8/layout/hierarchy1"/>
-    <dgm:cxn modelId="{0C4C1821-FAE6-4808-8212-4B44BE1B4BCA}" type="presParOf" srcId="{3FD3D861-7B86-4D58-A4CF-6B1854DA5874}" destId="{F2D4C36A-C625-426A-9AC0-A432B1472809}" srcOrd="1" destOrd="0" presId="urn:microsoft.com/office/officeart/2005/8/layout/hierarchy1"/>
+    <dgm:cxn modelId="{0C64603A-9918-4FA5-B1F4-5F517328FC20}" type="presOf" srcId="{A678E292-CACF-4931-96E0-263621F493C9}" destId="{93DDF117-97A6-435A-94EA-E9EDD4A1F32A}" srcOrd="0" destOrd="0" presId="urn:microsoft.com/office/officeart/2005/8/layout/hierarchy1"/>
+    <dgm:cxn modelId="{53C803EC-329B-46DD-A636-39A4C68A1FCC}" type="presParOf" srcId="{59101AA9-41F9-468C-992E-A9D360B6DE6D}" destId="{1A57A113-CB38-4030-A15D-A8F11BB1EE94}" srcOrd="0" destOrd="0" presId="urn:microsoft.com/office/officeart/2005/8/layout/hierarchy1"/>
+    <dgm:cxn modelId="{7BA51745-0D27-4587-9F30-9B296966682C}" type="presParOf" srcId="{1A57A113-CB38-4030-A15D-A8F11BB1EE94}" destId="{245DF73B-5AFA-4F7E-A878-69B1CF75E4DE}" srcOrd="0" destOrd="0" presId="urn:microsoft.com/office/officeart/2005/8/layout/hierarchy1"/>
+    <dgm:cxn modelId="{6BA651EF-BACA-47AD-B244-9D951A965367}" type="presParOf" srcId="{245DF73B-5AFA-4F7E-A878-69B1CF75E4DE}" destId="{0FFE047C-8A78-4190-94E0-C173D4B737AD}" srcOrd="0" destOrd="0" presId="urn:microsoft.com/office/officeart/2005/8/layout/hierarchy1"/>
+    <dgm:cxn modelId="{4E4EBDAA-4437-4CAB-BAB0-DF3135D6BE68}" type="presParOf" srcId="{245DF73B-5AFA-4F7E-A878-69B1CF75E4DE}" destId="{DFF6C7C0-6F98-4605-A7C9-BB5535BFE956}" srcOrd="1" destOrd="0" presId="urn:microsoft.com/office/officeart/2005/8/layout/hierarchy1"/>
+    <dgm:cxn modelId="{D90D926E-1F45-41C8-82E8-519E630DE137}" type="presParOf" srcId="{1A57A113-CB38-4030-A15D-A8F11BB1EE94}" destId="{20E97465-78F5-4013-984A-7E56ED0408BE}" srcOrd="1" destOrd="0" presId="urn:microsoft.com/office/officeart/2005/8/layout/hierarchy1"/>
+    <dgm:cxn modelId="{4B78D7D4-1F42-40D0-AD54-34DC0AFE9B64}" type="presParOf" srcId="{20E97465-78F5-4013-984A-7E56ED0408BE}" destId="{93DDF117-97A6-435A-94EA-E9EDD4A1F32A}" srcOrd="0" destOrd="0" presId="urn:microsoft.com/office/officeart/2005/8/layout/hierarchy1"/>
+    <dgm:cxn modelId="{5F03C381-18A1-4C2C-9A5B-FC0B41B3045A}" type="presParOf" srcId="{20E97465-78F5-4013-984A-7E56ED0408BE}" destId="{F4473161-28F9-4B35-91AD-7CCCAE4B66B3}" srcOrd="1" destOrd="0" presId="urn:microsoft.com/office/officeart/2005/8/layout/hierarchy1"/>
+    <dgm:cxn modelId="{DE288DEA-3037-45E3-873F-7D57C1EACCB7}" type="presParOf" srcId="{F4473161-28F9-4B35-91AD-7CCCAE4B66B3}" destId="{B820F845-8081-4D8D-84D0-8EF513D43742}" srcOrd="0" destOrd="0" presId="urn:microsoft.com/office/officeart/2005/8/layout/hierarchy1"/>
+    <dgm:cxn modelId="{66A50A60-0022-4768-9898-979B3D449494}" type="presParOf" srcId="{B820F845-8081-4D8D-84D0-8EF513D43742}" destId="{0F8785C7-CA76-4687-9FF9-9A76323815C0}" srcOrd="0" destOrd="0" presId="urn:microsoft.com/office/officeart/2005/8/layout/hierarchy1"/>
+    <dgm:cxn modelId="{D693C114-B0E8-4225-B003-B01BAF716587}" type="presParOf" srcId="{B820F845-8081-4D8D-84D0-8EF513D43742}" destId="{73B67996-A04E-468F-8803-1380882BB5F8}" srcOrd="1" destOrd="0" presId="urn:microsoft.com/office/officeart/2005/8/layout/hierarchy1"/>
+    <dgm:cxn modelId="{411F8D9A-8F6B-43D6-94D5-B585A3AD32E8}" type="presParOf" srcId="{F4473161-28F9-4B35-91AD-7CCCAE4B66B3}" destId="{E585099C-AAC3-43C6-9895-28EC3AB4DD49}" srcOrd="1" destOrd="0" presId="urn:microsoft.com/office/officeart/2005/8/layout/hierarchy1"/>
+    <dgm:cxn modelId="{788181D0-9ABE-49FE-A7A2-AABEF6CA2786}" type="presParOf" srcId="{E585099C-AAC3-43C6-9895-28EC3AB4DD49}" destId="{30140F7C-94E0-4251-9524-057CFA8F570C}" srcOrd="0" destOrd="0" presId="urn:microsoft.com/office/officeart/2005/8/layout/hierarchy1"/>
+    <dgm:cxn modelId="{C3727EE0-4DE8-4973-B4FF-65468299318C}" type="presParOf" srcId="{E585099C-AAC3-43C6-9895-28EC3AB4DD49}" destId="{EC840C2A-3EB1-4972-BE67-101976AD415F}" srcOrd="1" destOrd="0" presId="urn:microsoft.com/office/officeart/2005/8/layout/hierarchy1"/>
+    <dgm:cxn modelId="{FEDE60CF-A36F-4F34-8D18-BDEB9E0099F5}" type="presParOf" srcId="{EC840C2A-3EB1-4972-BE67-101976AD415F}" destId="{28880DD1-4E0D-46FA-95FC-B4FBEC44BC94}" srcOrd="0" destOrd="0" presId="urn:microsoft.com/office/officeart/2005/8/layout/hierarchy1"/>
+    <dgm:cxn modelId="{900C0699-AF12-4426-8070-EAEB942DF487}" type="presParOf" srcId="{28880DD1-4E0D-46FA-95FC-B4FBEC44BC94}" destId="{0C2633D5-D631-430B-ABF0-80B6D5D47F95}" srcOrd="0" destOrd="0" presId="urn:microsoft.com/office/officeart/2005/8/layout/hierarchy1"/>
+    <dgm:cxn modelId="{9DAB4876-203C-4EA2-B2A4-2E0E48FFCCCD}" type="presParOf" srcId="{28880DD1-4E0D-46FA-95FC-B4FBEC44BC94}" destId="{1586E1F5-8D18-4BE2-839A-B66DCA180CCE}" srcOrd="1" destOrd="0" presId="urn:microsoft.com/office/officeart/2005/8/layout/hierarchy1"/>
+    <dgm:cxn modelId="{B92CD2A3-3664-491B-8B43-7A6991921DD8}" type="presParOf" srcId="{EC840C2A-3EB1-4972-BE67-101976AD415F}" destId="{C911A4EE-A150-483C-BDDA-23B5860EB5A7}" srcOrd="1" destOrd="0" presId="urn:microsoft.com/office/officeart/2005/8/layout/hierarchy1"/>
+    <dgm:cxn modelId="{4D16DE54-09C0-4BD8-BCC4-292B06BD1C45}" type="presParOf" srcId="{E585099C-AAC3-43C6-9895-28EC3AB4DD49}" destId="{999104FE-26E1-4589-8FDE-F5807A3CF1CA}" srcOrd="2" destOrd="0" presId="urn:microsoft.com/office/officeart/2005/8/layout/hierarchy1"/>
+    <dgm:cxn modelId="{0F15D3A7-BDCE-479A-AFF0-88A919ED9513}" type="presParOf" srcId="{E585099C-AAC3-43C6-9895-28EC3AB4DD49}" destId="{347EEAA8-9220-4061-BB2B-A4F2AE5E8B87}" srcOrd="3" destOrd="0" presId="urn:microsoft.com/office/officeart/2005/8/layout/hierarchy1"/>
+    <dgm:cxn modelId="{B57D7E59-C4FF-4F79-B700-C0F347D247A0}" type="presParOf" srcId="{347EEAA8-9220-4061-BB2B-A4F2AE5E8B87}" destId="{E0D0D32F-8E06-4523-A671-F23728013D64}" srcOrd="0" destOrd="0" presId="urn:microsoft.com/office/officeart/2005/8/layout/hierarchy1"/>
+    <dgm:cxn modelId="{579C4FB0-8D45-4F74-BA96-F3C487E5F657}" type="presParOf" srcId="{E0D0D32F-8E06-4523-A671-F23728013D64}" destId="{65E8FB4C-6D78-49ED-B085-95E8F3D415F3}" srcOrd="0" destOrd="0" presId="urn:microsoft.com/office/officeart/2005/8/layout/hierarchy1"/>
+    <dgm:cxn modelId="{9BF4D385-E60F-46BE-B4ED-C2C47ACB3BA3}" type="presParOf" srcId="{E0D0D32F-8E06-4523-A671-F23728013D64}" destId="{03BB12AC-59B2-432C-985F-84FD58455460}" srcOrd="1" destOrd="0" presId="urn:microsoft.com/office/officeart/2005/8/layout/hierarchy1"/>
+    <dgm:cxn modelId="{78A30847-61C3-4F40-9A3F-CB20514C32F5}" type="presParOf" srcId="{347EEAA8-9220-4061-BB2B-A4F2AE5E8B87}" destId="{55CB83CB-7B9A-4852-9C1B-52DECE8DEAE8}" srcOrd="1" destOrd="0" presId="urn:microsoft.com/office/officeart/2005/8/layout/hierarchy1"/>
+    <dgm:cxn modelId="{95E0271B-39A7-4BC6-B1E3-04AAC7B0AEE2}" type="presParOf" srcId="{20E97465-78F5-4013-984A-7E56ED0408BE}" destId="{03A0F39A-4ACF-4B10-9289-5EB12A73294B}" srcOrd="2" destOrd="0" presId="urn:microsoft.com/office/officeart/2005/8/layout/hierarchy1"/>
+    <dgm:cxn modelId="{76A65CBE-83FC-47B6-8B96-9E10FCB332AB}" type="presParOf" srcId="{20E97465-78F5-4013-984A-7E56ED0408BE}" destId="{D020FC12-FF15-42CF-AB02-AC16A7F57781}" srcOrd="3" destOrd="0" presId="urn:microsoft.com/office/officeart/2005/8/layout/hierarchy1"/>
+    <dgm:cxn modelId="{080B0591-E23C-49CB-B659-03D5BC25FA4C}" type="presParOf" srcId="{D020FC12-FF15-42CF-AB02-AC16A7F57781}" destId="{68A55994-6330-4C23-B199-1E4FC2F54DF6}" srcOrd="0" destOrd="0" presId="urn:microsoft.com/office/officeart/2005/8/layout/hierarchy1"/>
+    <dgm:cxn modelId="{2FCF1AFB-B286-4D61-8BE5-7AAC336B73E2}" type="presParOf" srcId="{68A55994-6330-4C23-B199-1E4FC2F54DF6}" destId="{476C4DDA-48D1-4B0D-A892-378E1FE3C95C}" srcOrd="0" destOrd="0" presId="urn:microsoft.com/office/officeart/2005/8/layout/hierarchy1"/>
+    <dgm:cxn modelId="{6A00596F-AA4B-45D7-BAFC-B3B30F0E2678}" type="presParOf" srcId="{68A55994-6330-4C23-B199-1E4FC2F54DF6}" destId="{D84098D6-847E-4276-9066-1115F13461CC}" srcOrd="1" destOrd="0" presId="urn:microsoft.com/office/officeart/2005/8/layout/hierarchy1"/>
+    <dgm:cxn modelId="{FCC2E1F7-30E0-49AC-AC6F-598326354E0F}" type="presParOf" srcId="{D020FC12-FF15-42CF-AB02-AC16A7F57781}" destId="{C74EA278-F3F4-456F-A08A-65E7E8AA81AC}" srcOrd="1" destOrd="0" presId="urn:microsoft.com/office/officeart/2005/8/layout/hierarchy1"/>
+    <dgm:cxn modelId="{E9F59F60-DCF0-4834-AF76-2B8A82C713DA}" type="presParOf" srcId="{C74EA278-F3F4-456F-A08A-65E7E8AA81AC}" destId="{D75EA234-4FDC-4374-B311-DF7027BE8AA7}" srcOrd="0" destOrd="0" presId="urn:microsoft.com/office/officeart/2005/8/layout/hierarchy1"/>
+    <dgm:cxn modelId="{4453D2DF-1F7E-4F48-8658-B76A76252BCD}" type="presParOf" srcId="{C74EA278-F3F4-456F-A08A-65E7E8AA81AC}" destId="{3FD3D861-7B86-4D58-A4CF-6B1854DA5874}" srcOrd="1" destOrd="0" presId="urn:microsoft.com/office/officeart/2005/8/layout/hierarchy1"/>
+    <dgm:cxn modelId="{2BA5252F-C0D1-4EC5-A44F-609156B474B6}" type="presParOf" srcId="{3FD3D861-7B86-4D58-A4CF-6B1854DA5874}" destId="{7738BDE1-2DB8-4C58-A9D6-B716F2E4842D}" srcOrd="0" destOrd="0" presId="urn:microsoft.com/office/officeart/2005/8/layout/hierarchy1"/>
+    <dgm:cxn modelId="{F0A443CB-5ECE-4270-B547-914BD78CD82F}" type="presParOf" srcId="{7738BDE1-2DB8-4C58-A9D6-B716F2E4842D}" destId="{C70FB97D-3476-4457-B500-58B89E7C3D9F}" srcOrd="0" destOrd="0" presId="urn:microsoft.com/office/officeart/2005/8/layout/hierarchy1"/>
+    <dgm:cxn modelId="{65C50E78-D976-4A91-A405-261FEF74B24D}" type="presParOf" srcId="{7738BDE1-2DB8-4C58-A9D6-B716F2E4842D}" destId="{E3382AB0-233E-41F7-8954-E4EC7E0596E2}" srcOrd="1" destOrd="0" presId="urn:microsoft.com/office/officeart/2005/8/layout/hierarchy1"/>
+    <dgm:cxn modelId="{42A38D4A-DE32-4F8F-A06B-208F8B510CA1}" type="presParOf" srcId="{3FD3D861-7B86-4D58-A4CF-6B1854DA5874}" destId="{F2D4C36A-C625-426A-9AC0-A432B1472809}" srcOrd="1" destOrd="0" presId="urn:microsoft.com/office/officeart/2005/8/layout/hierarchy1"/>
   </dgm:cxnLst>
   <dgm:bg/>
   <dgm:whole/>
@@ -16661,52 +16808,52 @@
     </dgm:pt>
   </dgm:ptLst>
   <dgm:cxnLst>
-    <dgm:cxn modelId="{29B91239-CFFF-4288-906C-3DE1446D41DB}" type="presOf" srcId="{C19CE123-2326-4ADD-BA02-4B500188DB90}" destId="{69157A78-35A6-4DFE-84AD-5E59F8DB4A14}" srcOrd="0" destOrd="0" presId="urn:microsoft.com/office/officeart/2005/8/layout/radial1"/>
     <dgm:cxn modelId="{961B7406-942B-43F9-B022-FE9FE46FC8E1}" srcId="{4A216796-7C1D-4071-9714-F3C6CD58E2AE}" destId="{0BC6EC4F-993E-40B5-AE41-24DC3B4923E1}" srcOrd="1" destOrd="0" parTransId="{C19CE123-2326-4ADD-BA02-4B500188DB90}" sibTransId="{BDCAAEA0-EE5A-45C9-A30D-AB96F97D2C79}"/>
-    <dgm:cxn modelId="{FC6BE353-381B-4D80-9CD6-AE6D57BF93CB}" type="presOf" srcId="{D017249E-5CCE-461E-AE6F-4C7271B34C48}" destId="{354D36A9-8D17-42C5-9B77-C722DA8ADE58}" srcOrd="0" destOrd="0" presId="urn:microsoft.com/office/officeart/2005/8/layout/radial1"/>
     <dgm:cxn modelId="{53A8C349-BB9B-4D03-843B-13173A649D56}" srcId="{4A216796-7C1D-4071-9714-F3C6CD58E2AE}" destId="{156C0DE2-273F-4BFD-B560-681A2783CE4A}" srcOrd="2" destOrd="0" parTransId="{5A013109-F295-4541-A556-684065A6B1E0}" sibTransId="{DCCD48ED-2651-4914-97C9-03EECB67E01A}"/>
+    <dgm:cxn modelId="{6A639FD2-5183-47E5-9AE5-615752F2E76E}" type="presOf" srcId="{F26D1A04-287C-4A17-B1AE-5C9AA1727B76}" destId="{F6A38BA2-D7DB-436A-AC47-4577B3CBEE44}" srcOrd="0" destOrd="0" presId="urn:microsoft.com/office/officeart/2005/8/layout/radial1"/>
+    <dgm:cxn modelId="{42759045-A2AC-48A7-82D3-07C8BD29D516}" type="presOf" srcId="{0BC6EC4F-993E-40B5-AE41-24DC3B4923E1}" destId="{8B913BC2-EB6E-4AAD-9FC1-062663CD66A5}" srcOrd="0" destOrd="0" presId="urn:microsoft.com/office/officeart/2005/8/layout/radial1"/>
     <dgm:cxn modelId="{B8859B5E-1B02-48AA-85E0-9043E51D9E6A}" srcId="{4A216796-7C1D-4071-9714-F3C6CD58E2AE}" destId="{A830A399-7192-4AA9-80D0-822D6559B1DF}" srcOrd="0" destOrd="0" parTransId="{331EB1E5-96DB-4A71-8DD7-FD5AB5967041}" sibTransId="{9CFDC840-D6E4-4881-A446-BB59DDBCC52A}"/>
-    <dgm:cxn modelId="{03406F38-DC86-494C-9982-0DAFB019F293}" type="presOf" srcId="{7E27B29E-19DC-4313-BB0A-CF1073FF79FE}" destId="{3D543633-D88F-46BA-BC2E-E2DD8391E789}" srcOrd="0" destOrd="0" presId="urn:microsoft.com/office/officeart/2005/8/layout/radial1"/>
+    <dgm:cxn modelId="{78002EA3-5115-49F7-85FB-3B66C13A3B03}" type="presOf" srcId="{A830A399-7192-4AA9-80D0-822D6559B1DF}" destId="{0BC65567-9A01-4C42-8AF1-8591128463B7}" srcOrd="0" destOrd="0" presId="urn:microsoft.com/office/officeart/2005/8/layout/radial1"/>
     <dgm:cxn modelId="{60FDDE2D-06A0-41DA-B35C-D33701C979AB}" srcId="{4A216796-7C1D-4071-9714-F3C6CD58E2AE}" destId="{D017249E-5CCE-461E-AE6F-4C7271B34C48}" srcOrd="5" destOrd="0" parTransId="{A78ABB28-6843-44D2-8FD0-BDE116427878}" sibTransId="{FC4830A1-15A3-48FD-BEC8-850E94B27365}"/>
-    <dgm:cxn modelId="{16AEB55A-475B-4009-860E-1A0324CE2A32}" type="presOf" srcId="{4A216796-7C1D-4071-9714-F3C6CD58E2AE}" destId="{878D33AF-0289-43FD-8413-D912E356CBB6}" srcOrd="0" destOrd="0" presId="urn:microsoft.com/office/officeart/2005/8/layout/radial1"/>
-    <dgm:cxn modelId="{63D081B5-4889-4859-965E-28D5837B1147}" type="presOf" srcId="{242F6534-81EF-4EF3-B15F-5C15DC819DC8}" destId="{81ECC9BC-8938-4FC1-8C62-0FB6B015624D}" srcOrd="0" destOrd="0" presId="urn:microsoft.com/office/officeart/2005/8/layout/radial1"/>
+    <dgm:cxn modelId="{0A615C14-37FD-48BC-BA2D-C8641DAA5B72}" type="presOf" srcId="{331EB1E5-96DB-4A71-8DD7-FD5AB5967041}" destId="{E3DFBEAD-55A5-4E8B-A0B6-57D76A0359D5}" srcOrd="0" destOrd="0" presId="urn:microsoft.com/office/officeart/2005/8/layout/radial1"/>
     <dgm:cxn modelId="{C752A2E4-ADCD-482F-B08A-1B0AA74776C4}" srcId="{4A216796-7C1D-4071-9714-F3C6CD58E2AE}" destId="{521C9A2F-7F31-4C76-924D-572F7DECF224}" srcOrd="4" destOrd="0" parTransId="{7E27B29E-19DC-4313-BB0A-CF1073FF79FE}" sibTransId="{E66CAF47-FD4E-4EA7-8025-2A0E46E0A70B}"/>
     <dgm:cxn modelId="{07CCADE7-94D8-4102-A489-62DF27E8F3CC}" srcId="{FB9F3287-27B6-4A39-B4A2-86EE103BB9EA}" destId="{4A216796-7C1D-4071-9714-F3C6CD58E2AE}" srcOrd="0" destOrd="0" parTransId="{87AFD776-7358-47DF-9B98-7D5296672D3C}" sibTransId="{91E87596-0693-495C-9F50-3685E9784627}"/>
-    <dgm:cxn modelId="{0B211515-5DB7-40F7-97B7-A660EA06B90E}" type="presOf" srcId="{A830A399-7192-4AA9-80D0-822D6559B1DF}" destId="{0BC65567-9A01-4C42-8AF1-8591128463B7}" srcOrd="0" destOrd="0" presId="urn:microsoft.com/office/officeart/2005/8/layout/radial1"/>
-    <dgm:cxn modelId="{A5BA1D57-CB80-4908-93EC-872B7C063EA1}" type="presOf" srcId="{521C9A2F-7F31-4C76-924D-572F7DECF224}" destId="{0A962CA0-5C52-474F-BC06-1B74F86A12FF}" srcOrd="0" destOrd="0" presId="urn:microsoft.com/office/officeart/2005/8/layout/radial1"/>
-    <dgm:cxn modelId="{D3113B2C-4949-4076-97C0-A676E2D4A307}" type="presOf" srcId="{331EB1E5-96DB-4A71-8DD7-FD5AB5967041}" destId="{E3DFBEAD-55A5-4E8B-A0B6-57D76A0359D5}" srcOrd="0" destOrd="0" presId="urn:microsoft.com/office/officeart/2005/8/layout/radial1"/>
-    <dgm:cxn modelId="{F066BF66-A440-4D61-A8E5-959B7F047223}" type="presOf" srcId="{C19CE123-2326-4ADD-BA02-4B500188DB90}" destId="{1FB139AB-BE58-4E06-A6F4-077313DC25EE}" srcOrd="1" destOrd="0" presId="urn:microsoft.com/office/officeart/2005/8/layout/radial1"/>
-    <dgm:cxn modelId="{A801CFC9-AAE6-4205-8051-D4C69E1ADC0F}" type="presOf" srcId="{156C0DE2-273F-4BFD-B560-681A2783CE4A}" destId="{F6F646E6-46CD-4E75-93FC-6902E870CC78}" srcOrd="0" destOrd="0" presId="urn:microsoft.com/office/officeart/2005/8/layout/radial1"/>
-    <dgm:cxn modelId="{BBB0C626-FF5D-4C2F-9A5A-D3432EEC6A40}" type="presOf" srcId="{7E27B29E-19DC-4313-BB0A-CF1073FF79FE}" destId="{ACF1EFED-E676-44ED-9F15-4952510AD1E3}" srcOrd="1" destOrd="0" presId="urn:microsoft.com/office/officeart/2005/8/layout/radial1"/>
-    <dgm:cxn modelId="{F918EFB0-9076-40DD-BBFB-6F5D9DDE2F79}" type="presOf" srcId="{F26D1A04-287C-4A17-B1AE-5C9AA1727B76}" destId="{F6A38BA2-D7DB-436A-AC47-4577B3CBEE44}" srcOrd="0" destOrd="0" presId="urn:microsoft.com/office/officeart/2005/8/layout/radial1"/>
-    <dgm:cxn modelId="{A82B9DFA-103F-410F-871D-EC816417D145}" type="presOf" srcId="{A78ABB28-6843-44D2-8FD0-BDE116427878}" destId="{6361194B-F19F-4FBC-9FAF-EF0D89B9D070}" srcOrd="0" destOrd="0" presId="urn:microsoft.com/office/officeart/2005/8/layout/radial1"/>
-    <dgm:cxn modelId="{0C9BC61D-F29E-4F48-BB96-DBABD8C45877}" type="presOf" srcId="{5A013109-F295-4541-A556-684065A6B1E0}" destId="{E02890E7-A576-456A-85DB-8DF46A95F307}" srcOrd="0" destOrd="0" presId="urn:microsoft.com/office/officeart/2005/8/layout/radial1"/>
-    <dgm:cxn modelId="{624AC43A-450A-4E0C-8866-BED5A851F525}" type="presOf" srcId="{331EB1E5-96DB-4A71-8DD7-FD5AB5967041}" destId="{7A50426A-566B-4D9C-A8C9-BB0DF13A292D}" srcOrd="1" destOrd="0" presId="urn:microsoft.com/office/officeart/2005/8/layout/radial1"/>
-    <dgm:cxn modelId="{523D0B6C-52D6-410A-AF0D-E454C604276E}" type="presOf" srcId="{0BC6EC4F-993E-40B5-AE41-24DC3B4923E1}" destId="{8B913BC2-EB6E-4AAD-9FC1-062663CD66A5}" srcOrd="0" destOrd="0" presId="urn:microsoft.com/office/officeart/2005/8/layout/radial1"/>
+    <dgm:cxn modelId="{1D1EF73B-09B8-415C-AD84-B2BBD6BBFF1D}" type="presOf" srcId="{4A216796-7C1D-4071-9714-F3C6CD58E2AE}" destId="{878D33AF-0289-43FD-8413-D912E356CBB6}" srcOrd="0" destOrd="0" presId="urn:microsoft.com/office/officeart/2005/8/layout/radial1"/>
+    <dgm:cxn modelId="{556BA4DD-3DCB-4DFD-AE59-5E0BC3F3666C}" type="presOf" srcId="{5A013109-F295-4541-A556-684065A6B1E0}" destId="{2D0F3978-BC1A-4AEE-93E2-1DE5CA064364}" srcOrd="1" destOrd="0" presId="urn:microsoft.com/office/officeart/2005/8/layout/radial1"/>
+    <dgm:cxn modelId="{47AB0DA3-BB87-4075-BA9A-421AB58DEDB1}" type="presOf" srcId="{A78ABB28-6843-44D2-8FD0-BDE116427878}" destId="{05071C89-4CFB-452A-ADD9-09E3ECFBECC5}" srcOrd="1" destOrd="0" presId="urn:microsoft.com/office/officeart/2005/8/layout/radial1"/>
+    <dgm:cxn modelId="{5A19E8EC-625D-46F5-B331-A09F86D9A7C4}" type="presOf" srcId="{C19CE123-2326-4ADD-BA02-4B500188DB90}" destId="{69157A78-35A6-4DFE-84AD-5E59F8DB4A14}" srcOrd="0" destOrd="0" presId="urn:microsoft.com/office/officeart/2005/8/layout/radial1"/>
+    <dgm:cxn modelId="{B8E08DE7-D425-4640-86E5-D108500F5CCD}" type="presOf" srcId="{D017249E-5CCE-461E-AE6F-4C7271B34C48}" destId="{354D36A9-8D17-42C5-9B77-C722DA8ADE58}" srcOrd="0" destOrd="0" presId="urn:microsoft.com/office/officeart/2005/8/layout/radial1"/>
+    <dgm:cxn modelId="{433782C5-5F72-4A81-B805-C85665459A82}" type="presOf" srcId="{FB9F3287-27B6-4A39-B4A2-86EE103BB9EA}" destId="{C7398843-43F2-4BCA-AF72-71DC1287332E}" srcOrd="0" destOrd="0" presId="urn:microsoft.com/office/officeart/2005/8/layout/radial1"/>
+    <dgm:cxn modelId="{C32AE1EB-4F25-48DB-823F-EC6A532F4B84}" type="presOf" srcId="{7E27B29E-19DC-4313-BB0A-CF1073FF79FE}" destId="{3D543633-D88F-46BA-BC2E-E2DD8391E789}" srcOrd="0" destOrd="0" presId="urn:microsoft.com/office/officeart/2005/8/layout/radial1"/>
+    <dgm:cxn modelId="{4FF7637C-54B6-43FF-8C3C-9BDA3EE82A7E}" type="presOf" srcId="{521C9A2F-7F31-4C76-924D-572F7DECF224}" destId="{0A962CA0-5C52-474F-BC06-1B74F86A12FF}" srcOrd="0" destOrd="0" presId="urn:microsoft.com/office/officeart/2005/8/layout/radial1"/>
+    <dgm:cxn modelId="{515A5FE1-5C7F-40C1-8005-A65BF3E9A398}" type="presOf" srcId="{A78ABB28-6843-44D2-8FD0-BDE116427878}" destId="{6361194B-F19F-4FBC-9FAF-EF0D89B9D070}" srcOrd="0" destOrd="0" presId="urn:microsoft.com/office/officeart/2005/8/layout/radial1"/>
+    <dgm:cxn modelId="{50547EB3-9635-498B-8AE1-F9898027DE83}" type="presOf" srcId="{7E27B29E-19DC-4313-BB0A-CF1073FF79FE}" destId="{ACF1EFED-E676-44ED-9F15-4952510AD1E3}" srcOrd="1" destOrd="0" presId="urn:microsoft.com/office/officeart/2005/8/layout/radial1"/>
+    <dgm:cxn modelId="{4EE5FBA6-CC98-4827-B64D-FF2527BF410F}" type="presOf" srcId="{C19CE123-2326-4ADD-BA02-4B500188DB90}" destId="{1FB139AB-BE58-4E06-A6F4-077313DC25EE}" srcOrd="1" destOrd="0" presId="urn:microsoft.com/office/officeart/2005/8/layout/radial1"/>
+    <dgm:cxn modelId="{BCCFB9F1-0399-4701-80C7-8887CF40ED30}" type="presOf" srcId="{156C0DE2-273F-4BFD-B560-681A2783CE4A}" destId="{F6F646E6-46CD-4E75-93FC-6902E870CC78}" srcOrd="0" destOrd="0" presId="urn:microsoft.com/office/officeart/2005/8/layout/radial1"/>
     <dgm:cxn modelId="{0E69D7C4-F8E3-4927-9F9E-D40CF972CE8E}" srcId="{4A216796-7C1D-4071-9714-F3C6CD58E2AE}" destId="{F26D1A04-287C-4A17-B1AE-5C9AA1727B76}" srcOrd="3" destOrd="0" parTransId="{242F6534-81EF-4EF3-B15F-5C15DC819DC8}" sibTransId="{2D1C403F-B794-48AF-B321-8C6E6602B709}"/>
-    <dgm:cxn modelId="{6BCC5BC4-8B65-4337-B516-A50414964255}" type="presOf" srcId="{FB9F3287-27B6-4A39-B4A2-86EE103BB9EA}" destId="{C7398843-43F2-4BCA-AF72-71DC1287332E}" srcOrd="0" destOrd="0" presId="urn:microsoft.com/office/officeart/2005/8/layout/radial1"/>
-    <dgm:cxn modelId="{3EEDDA10-2043-4D88-8D86-B5750FBAD0F3}" type="presOf" srcId="{5A013109-F295-4541-A556-684065A6B1E0}" destId="{2D0F3978-BC1A-4AEE-93E2-1DE5CA064364}" srcOrd="1" destOrd="0" presId="urn:microsoft.com/office/officeart/2005/8/layout/radial1"/>
-    <dgm:cxn modelId="{B624AEED-8383-49F6-8A7F-213981D0B027}" type="presOf" srcId="{A78ABB28-6843-44D2-8FD0-BDE116427878}" destId="{05071C89-4CFB-452A-ADD9-09E3ECFBECC5}" srcOrd="1" destOrd="0" presId="urn:microsoft.com/office/officeart/2005/8/layout/radial1"/>
-    <dgm:cxn modelId="{85C7A470-D2F1-4869-A5F9-BE5F0BC4C00A}" type="presOf" srcId="{242F6534-81EF-4EF3-B15F-5C15DC819DC8}" destId="{5CB624A1-13BE-4449-A1CF-5B2128F1E3FA}" srcOrd="1" destOrd="0" presId="urn:microsoft.com/office/officeart/2005/8/layout/radial1"/>
-    <dgm:cxn modelId="{88CE2F7F-30A5-414D-9A0C-9F6D59074B9C}" type="presParOf" srcId="{C7398843-43F2-4BCA-AF72-71DC1287332E}" destId="{878D33AF-0289-43FD-8413-D912E356CBB6}" srcOrd="0" destOrd="0" presId="urn:microsoft.com/office/officeart/2005/8/layout/radial1"/>
-    <dgm:cxn modelId="{8B20BBB8-169C-4417-9AF3-EB80CB86376F}" type="presParOf" srcId="{C7398843-43F2-4BCA-AF72-71DC1287332E}" destId="{E3DFBEAD-55A5-4E8B-A0B6-57D76A0359D5}" srcOrd="1" destOrd="0" presId="urn:microsoft.com/office/officeart/2005/8/layout/radial1"/>
-    <dgm:cxn modelId="{0119DB20-5DD1-4A34-A480-D2A768FF9F0B}" type="presParOf" srcId="{E3DFBEAD-55A5-4E8B-A0B6-57D76A0359D5}" destId="{7A50426A-566B-4D9C-A8C9-BB0DF13A292D}" srcOrd="0" destOrd="0" presId="urn:microsoft.com/office/officeart/2005/8/layout/radial1"/>
-    <dgm:cxn modelId="{309B5CF5-FAD9-474A-9DAF-105BD204C643}" type="presParOf" srcId="{C7398843-43F2-4BCA-AF72-71DC1287332E}" destId="{0BC65567-9A01-4C42-8AF1-8591128463B7}" srcOrd="2" destOrd="0" presId="urn:microsoft.com/office/officeart/2005/8/layout/radial1"/>
-    <dgm:cxn modelId="{C12FFECB-5826-4979-B58E-523A2EE054B0}" type="presParOf" srcId="{C7398843-43F2-4BCA-AF72-71DC1287332E}" destId="{69157A78-35A6-4DFE-84AD-5E59F8DB4A14}" srcOrd="3" destOrd="0" presId="urn:microsoft.com/office/officeart/2005/8/layout/radial1"/>
-    <dgm:cxn modelId="{BD23683B-650E-4612-9600-4CFC7F1EE3F0}" type="presParOf" srcId="{69157A78-35A6-4DFE-84AD-5E59F8DB4A14}" destId="{1FB139AB-BE58-4E06-A6F4-077313DC25EE}" srcOrd="0" destOrd="0" presId="urn:microsoft.com/office/officeart/2005/8/layout/radial1"/>
-    <dgm:cxn modelId="{5FEA7CD1-F8F4-4823-95C4-F24386F94647}" type="presParOf" srcId="{C7398843-43F2-4BCA-AF72-71DC1287332E}" destId="{8B913BC2-EB6E-4AAD-9FC1-062663CD66A5}" srcOrd="4" destOrd="0" presId="urn:microsoft.com/office/officeart/2005/8/layout/radial1"/>
-    <dgm:cxn modelId="{F9AACD67-F52A-4DA1-B314-6F523F82DC6B}" type="presParOf" srcId="{C7398843-43F2-4BCA-AF72-71DC1287332E}" destId="{E02890E7-A576-456A-85DB-8DF46A95F307}" srcOrd="5" destOrd="0" presId="urn:microsoft.com/office/officeart/2005/8/layout/radial1"/>
-    <dgm:cxn modelId="{09FEBEBD-E24E-4818-AB73-B63DEE527569}" type="presParOf" srcId="{E02890E7-A576-456A-85DB-8DF46A95F307}" destId="{2D0F3978-BC1A-4AEE-93E2-1DE5CA064364}" srcOrd="0" destOrd="0" presId="urn:microsoft.com/office/officeart/2005/8/layout/radial1"/>
-    <dgm:cxn modelId="{8CD85C0E-8666-4D40-9A79-E144DDA602C6}" type="presParOf" srcId="{C7398843-43F2-4BCA-AF72-71DC1287332E}" destId="{F6F646E6-46CD-4E75-93FC-6902E870CC78}" srcOrd="6" destOrd="0" presId="urn:microsoft.com/office/officeart/2005/8/layout/radial1"/>
-    <dgm:cxn modelId="{67191B19-BF6D-4C1B-B7E9-BDF6555309FA}" type="presParOf" srcId="{C7398843-43F2-4BCA-AF72-71DC1287332E}" destId="{81ECC9BC-8938-4FC1-8C62-0FB6B015624D}" srcOrd="7" destOrd="0" presId="urn:microsoft.com/office/officeart/2005/8/layout/radial1"/>
-    <dgm:cxn modelId="{D7E42993-739A-4B16-947B-F654CDB115A3}" type="presParOf" srcId="{81ECC9BC-8938-4FC1-8C62-0FB6B015624D}" destId="{5CB624A1-13BE-4449-A1CF-5B2128F1E3FA}" srcOrd="0" destOrd="0" presId="urn:microsoft.com/office/officeart/2005/8/layout/radial1"/>
-    <dgm:cxn modelId="{FACBE52B-36F2-4EF9-B615-F18BCF4CA2E9}" type="presParOf" srcId="{C7398843-43F2-4BCA-AF72-71DC1287332E}" destId="{F6A38BA2-D7DB-436A-AC47-4577B3CBEE44}" srcOrd="8" destOrd="0" presId="urn:microsoft.com/office/officeart/2005/8/layout/radial1"/>
-    <dgm:cxn modelId="{DB242C3D-7C9B-4806-ABC7-2462AB24B007}" type="presParOf" srcId="{C7398843-43F2-4BCA-AF72-71DC1287332E}" destId="{3D543633-D88F-46BA-BC2E-E2DD8391E789}" srcOrd="9" destOrd="0" presId="urn:microsoft.com/office/officeart/2005/8/layout/radial1"/>
-    <dgm:cxn modelId="{041F73B0-6BA8-4FC8-AA64-BD912E919F7B}" type="presParOf" srcId="{3D543633-D88F-46BA-BC2E-E2DD8391E789}" destId="{ACF1EFED-E676-44ED-9F15-4952510AD1E3}" srcOrd="0" destOrd="0" presId="urn:microsoft.com/office/officeart/2005/8/layout/radial1"/>
-    <dgm:cxn modelId="{4F2F43E9-43A4-41F5-8949-935993AA819F}" type="presParOf" srcId="{C7398843-43F2-4BCA-AF72-71DC1287332E}" destId="{0A962CA0-5C52-474F-BC06-1B74F86A12FF}" srcOrd="10" destOrd="0" presId="urn:microsoft.com/office/officeart/2005/8/layout/radial1"/>
-    <dgm:cxn modelId="{8D257E44-6703-4C53-AB44-DA5E3729F794}" type="presParOf" srcId="{C7398843-43F2-4BCA-AF72-71DC1287332E}" destId="{6361194B-F19F-4FBC-9FAF-EF0D89B9D070}" srcOrd="11" destOrd="0" presId="urn:microsoft.com/office/officeart/2005/8/layout/radial1"/>
-    <dgm:cxn modelId="{74159FE4-ADCE-4796-865F-83D0A5065245}" type="presParOf" srcId="{6361194B-F19F-4FBC-9FAF-EF0D89B9D070}" destId="{05071C89-4CFB-452A-ADD9-09E3ECFBECC5}" srcOrd="0" destOrd="0" presId="urn:microsoft.com/office/officeart/2005/8/layout/radial1"/>
-    <dgm:cxn modelId="{9C8B4A77-25B8-4448-9F15-C73E402D842D}" type="presParOf" srcId="{C7398843-43F2-4BCA-AF72-71DC1287332E}" destId="{354D36A9-8D17-42C5-9B77-C722DA8ADE58}" srcOrd="12" destOrd="0" presId="urn:microsoft.com/office/officeart/2005/8/layout/radial1"/>
+    <dgm:cxn modelId="{03AD9DD7-A5D3-41A3-8388-A8EBB3432C27}" type="presOf" srcId="{242F6534-81EF-4EF3-B15F-5C15DC819DC8}" destId="{81ECC9BC-8938-4FC1-8C62-0FB6B015624D}" srcOrd="0" destOrd="0" presId="urn:microsoft.com/office/officeart/2005/8/layout/radial1"/>
+    <dgm:cxn modelId="{EFD11125-E7B1-47A4-9800-56EF885DD5E0}" type="presOf" srcId="{5A013109-F295-4541-A556-684065A6B1E0}" destId="{E02890E7-A576-456A-85DB-8DF46A95F307}" srcOrd="0" destOrd="0" presId="urn:microsoft.com/office/officeart/2005/8/layout/radial1"/>
+    <dgm:cxn modelId="{091EB767-523D-4D51-9EE1-4AB0D4831657}" type="presOf" srcId="{331EB1E5-96DB-4A71-8DD7-FD5AB5967041}" destId="{7A50426A-566B-4D9C-A8C9-BB0DF13A292D}" srcOrd="1" destOrd="0" presId="urn:microsoft.com/office/officeart/2005/8/layout/radial1"/>
+    <dgm:cxn modelId="{227DDE1D-36F4-46E4-8417-F0969DB4D3E4}" type="presOf" srcId="{242F6534-81EF-4EF3-B15F-5C15DC819DC8}" destId="{5CB624A1-13BE-4449-A1CF-5B2128F1E3FA}" srcOrd="1" destOrd="0" presId="urn:microsoft.com/office/officeart/2005/8/layout/radial1"/>
+    <dgm:cxn modelId="{9FBFA8D5-40C0-4756-8C9A-FB2FD049AB51}" type="presParOf" srcId="{C7398843-43F2-4BCA-AF72-71DC1287332E}" destId="{878D33AF-0289-43FD-8413-D912E356CBB6}" srcOrd="0" destOrd="0" presId="urn:microsoft.com/office/officeart/2005/8/layout/radial1"/>
+    <dgm:cxn modelId="{7DABC5FB-4F41-4A59-BFB5-027F61A13995}" type="presParOf" srcId="{C7398843-43F2-4BCA-AF72-71DC1287332E}" destId="{E3DFBEAD-55A5-4E8B-A0B6-57D76A0359D5}" srcOrd="1" destOrd="0" presId="urn:microsoft.com/office/officeart/2005/8/layout/radial1"/>
+    <dgm:cxn modelId="{8C35691A-8316-48B8-8966-8139BA05FE4E}" type="presParOf" srcId="{E3DFBEAD-55A5-4E8B-A0B6-57D76A0359D5}" destId="{7A50426A-566B-4D9C-A8C9-BB0DF13A292D}" srcOrd="0" destOrd="0" presId="urn:microsoft.com/office/officeart/2005/8/layout/radial1"/>
+    <dgm:cxn modelId="{212D50AD-F4C3-4F7A-B605-0E5314F9CCC5}" type="presParOf" srcId="{C7398843-43F2-4BCA-AF72-71DC1287332E}" destId="{0BC65567-9A01-4C42-8AF1-8591128463B7}" srcOrd="2" destOrd="0" presId="urn:microsoft.com/office/officeart/2005/8/layout/radial1"/>
+    <dgm:cxn modelId="{114AE02C-3C48-45DB-9CBB-C5BE4F16AB72}" type="presParOf" srcId="{C7398843-43F2-4BCA-AF72-71DC1287332E}" destId="{69157A78-35A6-4DFE-84AD-5E59F8DB4A14}" srcOrd="3" destOrd="0" presId="urn:microsoft.com/office/officeart/2005/8/layout/radial1"/>
+    <dgm:cxn modelId="{46D55B6A-CB96-451D-930E-DEF76CA962B2}" type="presParOf" srcId="{69157A78-35A6-4DFE-84AD-5E59F8DB4A14}" destId="{1FB139AB-BE58-4E06-A6F4-077313DC25EE}" srcOrd="0" destOrd="0" presId="urn:microsoft.com/office/officeart/2005/8/layout/radial1"/>
+    <dgm:cxn modelId="{E24D119F-EFB6-446F-B050-8AB5FCABA592}" type="presParOf" srcId="{C7398843-43F2-4BCA-AF72-71DC1287332E}" destId="{8B913BC2-EB6E-4AAD-9FC1-062663CD66A5}" srcOrd="4" destOrd="0" presId="urn:microsoft.com/office/officeart/2005/8/layout/radial1"/>
+    <dgm:cxn modelId="{F1E89B35-B2F1-407A-94B2-E60D86841CE5}" type="presParOf" srcId="{C7398843-43F2-4BCA-AF72-71DC1287332E}" destId="{E02890E7-A576-456A-85DB-8DF46A95F307}" srcOrd="5" destOrd="0" presId="urn:microsoft.com/office/officeart/2005/8/layout/radial1"/>
+    <dgm:cxn modelId="{15B69AE7-CD7F-4B88-BA83-2FF04D20F853}" type="presParOf" srcId="{E02890E7-A576-456A-85DB-8DF46A95F307}" destId="{2D0F3978-BC1A-4AEE-93E2-1DE5CA064364}" srcOrd="0" destOrd="0" presId="urn:microsoft.com/office/officeart/2005/8/layout/radial1"/>
+    <dgm:cxn modelId="{AD2DB7C8-4E1C-4321-AA88-22A7D77344B7}" type="presParOf" srcId="{C7398843-43F2-4BCA-AF72-71DC1287332E}" destId="{F6F646E6-46CD-4E75-93FC-6902E870CC78}" srcOrd="6" destOrd="0" presId="urn:microsoft.com/office/officeart/2005/8/layout/radial1"/>
+    <dgm:cxn modelId="{38798719-12C9-44A7-9B4B-E689996FF014}" type="presParOf" srcId="{C7398843-43F2-4BCA-AF72-71DC1287332E}" destId="{81ECC9BC-8938-4FC1-8C62-0FB6B015624D}" srcOrd="7" destOrd="0" presId="urn:microsoft.com/office/officeart/2005/8/layout/radial1"/>
+    <dgm:cxn modelId="{D27CEBAC-08FF-4AA1-8707-99418A3B4976}" type="presParOf" srcId="{81ECC9BC-8938-4FC1-8C62-0FB6B015624D}" destId="{5CB624A1-13BE-4449-A1CF-5B2128F1E3FA}" srcOrd="0" destOrd="0" presId="urn:microsoft.com/office/officeart/2005/8/layout/radial1"/>
+    <dgm:cxn modelId="{159CEBE7-38E8-4D41-9447-0229F3F9EF69}" type="presParOf" srcId="{C7398843-43F2-4BCA-AF72-71DC1287332E}" destId="{F6A38BA2-D7DB-436A-AC47-4577B3CBEE44}" srcOrd="8" destOrd="0" presId="urn:microsoft.com/office/officeart/2005/8/layout/radial1"/>
+    <dgm:cxn modelId="{31805D70-259F-4B64-AC2D-99AC0FBC8F3D}" type="presParOf" srcId="{C7398843-43F2-4BCA-AF72-71DC1287332E}" destId="{3D543633-D88F-46BA-BC2E-E2DD8391E789}" srcOrd="9" destOrd="0" presId="urn:microsoft.com/office/officeart/2005/8/layout/radial1"/>
+    <dgm:cxn modelId="{5906D0F9-EE5F-480C-8E16-02951940B336}" type="presParOf" srcId="{3D543633-D88F-46BA-BC2E-E2DD8391E789}" destId="{ACF1EFED-E676-44ED-9F15-4952510AD1E3}" srcOrd="0" destOrd="0" presId="urn:microsoft.com/office/officeart/2005/8/layout/radial1"/>
+    <dgm:cxn modelId="{7B448B41-E83F-499B-9179-DF440683D115}" type="presParOf" srcId="{C7398843-43F2-4BCA-AF72-71DC1287332E}" destId="{0A962CA0-5C52-474F-BC06-1B74F86A12FF}" srcOrd="10" destOrd="0" presId="urn:microsoft.com/office/officeart/2005/8/layout/radial1"/>
+    <dgm:cxn modelId="{8691460E-FE6B-4142-8640-BED7061AEE2E}" type="presParOf" srcId="{C7398843-43F2-4BCA-AF72-71DC1287332E}" destId="{6361194B-F19F-4FBC-9FAF-EF0D89B9D070}" srcOrd="11" destOrd="0" presId="urn:microsoft.com/office/officeart/2005/8/layout/radial1"/>
+    <dgm:cxn modelId="{BB25CE52-E852-4DDD-B3C5-6A601B8D0585}" type="presParOf" srcId="{6361194B-F19F-4FBC-9FAF-EF0D89B9D070}" destId="{05071C89-4CFB-452A-ADD9-09E3ECFBECC5}" srcOrd="0" destOrd="0" presId="urn:microsoft.com/office/officeart/2005/8/layout/radial1"/>
+    <dgm:cxn modelId="{219E3ADA-3804-4FE7-9406-C86BCCC0889C}" type="presParOf" srcId="{C7398843-43F2-4BCA-AF72-71DC1287332E}" destId="{354D36A9-8D17-42C5-9B77-C722DA8ADE58}" srcOrd="12" destOrd="0" presId="urn:microsoft.com/office/officeart/2005/8/layout/radial1"/>
   </dgm:cxnLst>
   <dgm:bg/>
   <dgm:whole/>
@@ -24430,7 +24577,7 @@
 </file>
 
 <file path=customXml/itemProps1.xml><?xml version="1.0" encoding="utf-8"?>
-<ds:datastoreItem xmlns:ds="http://schemas.openxmlformats.org/officeDocument/2006/customXml" ds:itemID="{57244F98-2823-43A9-A2E3-730AE046C112}">
+<ds:datastoreItem xmlns:ds="http://schemas.openxmlformats.org/officeDocument/2006/customXml" ds:itemID="{81369DF9-91DC-49CB-841D-39E009F885F7}">
   <ds:schemaRefs>
     <ds:schemaRef ds:uri="http://schemas.openxmlformats.org/officeDocument/2006/bibliography"/>
   </ds:schemaRefs>

</xml_diff>

<commit_message>
Several modifications, as in our plan
</commit_message>
<xml_diff>
--- a/4. Integration Test Plan Document (working space)/Integration Test Plan Document.docx
+++ b/4. Integration Test Plan Document (working space)/Integration Test Plan Document.docx
@@ -3296,6 +3296,392 @@
     </w:p>
     <w:p>
       <w:pPr>
+        <w:pStyle w:val="Paragrafoelenco"/>
+        <w:numPr>
+          <w:ilvl w:val="0"/>
+          <w:numId w:val="29"/>
+        </w:numPr>
+        <w:jc w:val="both"/>
+        <w:rPr>
+          <w:rFonts w:ascii="Cambria" w:hAnsi="Cambria"/>
+          <w:sz w:val="24"/>
+        </w:rPr>
+      </w:pPr>
+      <w:r>
+        <w:rPr>
+          <w:rFonts w:ascii="Cambria" w:hAnsi="Cambria"/>
+          <w:b/>
+          <w:sz w:val="24"/>
+        </w:rPr>
+        <w:lastRenderedPageBreak/>
+        <w:t>Top-Down Strategy</w:t>
+      </w:r>
+      <w:r>
+        <w:rPr>
+          <w:rFonts w:ascii="Cambria" w:hAnsi="Cambria"/>
+          <w:sz w:val="24"/>
+        </w:rPr>
+        <w:t>:</w:t>
+      </w:r>
+      <w:r>
+        <w:rPr>
+          <w:rFonts w:ascii="Cambria" w:hAnsi="Cambria"/>
+          <w:sz w:val="24"/>
+        </w:rPr>
+        <w:t xml:space="preserve"> is an</w:t>
+      </w:r>
+      <w:r>
+        <w:rPr>
+          <w:rFonts w:ascii="Cambria" w:hAnsi="Cambria"/>
+          <w:sz w:val="24"/>
+        </w:rPr>
+        <w:t xml:space="preserve"> integration strategy that starts from th</w:t>
+      </w:r>
+      <w:r>
+        <w:rPr>
+          <w:rFonts w:ascii="Cambria" w:hAnsi="Cambria"/>
+          <w:sz w:val="24"/>
+        </w:rPr>
+        <w:t>e highest</w:t>
+      </w:r>
+      <w:r>
+        <w:rPr>
+          <w:rFonts w:ascii="Cambria" w:hAnsi="Cambria"/>
+          <w:sz w:val="24"/>
+        </w:rPr>
+        <w:t xml:space="preserve"> level of abstraction </w:t>
+      </w:r>
+      <w:r>
+        <w:rPr>
+          <w:rFonts w:ascii="Cambria" w:hAnsi="Cambria"/>
+          <w:sz w:val="24"/>
+        </w:rPr>
+        <w:t xml:space="preserve">(user view in our application) </w:t>
+      </w:r>
+      <w:r>
+        <w:rPr>
+          <w:rFonts w:ascii="Cambria" w:hAnsi="Cambria"/>
+          <w:sz w:val="24"/>
+        </w:rPr>
+        <w:t xml:space="preserve">and gradually </w:t>
+      </w:r>
+      <w:r>
+        <w:rPr>
+          <w:rFonts w:ascii="Cambria" w:hAnsi="Cambria"/>
+          <w:sz w:val="24"/>
+        </w:rPr>
+        <w:t>adds levels of detail.</w:t>
+      </w:r>
+    </w:p>
+    <w:p>
+      <w:pPr>
+        <w:pStyle w:val="Paragrafoelenco"/>
+        <w:numPr>
+          <w:ilvl w:val="0"/>
+          <w:numId w:val="29"/>
+        </w:numPr>
+        <w:jc w:val="both"/>
+        <w:rPr>
+          <w:rFonts w:ascii="Cambria" w:hAnsi="Cambria"/>
+          <w:sz w:val="24"/>
+        </w:rPr>
+      </w:pPr>
+      <w:r>
+        <w:rPr>
+          <w:rFonts w:ascii="Cambria" w:hAnsi="Cambria"/>
+          <w:b/>
+          <w:sz w:val="24"/>
+        </w:rPr>
+        <w:t>Bottom-Up Strategy</w:t>
+      </w:r>
+      <w:r>
+        <w:rPr>
+          <w:rFonts w:ascii="Cambria" w:hAnsi="Cambria"/>
+          <w:sz w:val="24"/>
+        </w:rPr>
+        <w:t>:</w:t>
+      </w:r>
+      <w:r>
+        <w:rPr>
+          <w:rFonts w:ascii="Cambria" w:hAnsi="Cambria"/>
+          <w:sz w:val="24"/>
+        </w:rPr>
+        <w:t xml:space="preserve"> is an integration strategy that starts from the lowest level of abstraction and gradually combines elements to add levels of abstraction. </w:t>
+      </w:r>
+    </w:p>
+    <w:p>
+      <w:pPr>
+        <w:pStyle w:val="Paragrafoelenco"/>
+        <w:numPr>
+          <w:ilvl w:val="0"/>
+          <w:numId w:val="29"/>
+        </w:numPr>
+        <w:jc w:val="both"/>
+        <w:rPr>
+          <w:rFonts w:ascii="Cambria" w:hAnsi="Cambria"/>
+          <w:sz w:val="24"/>
+        </w:rPr>
+      </w:pPr>
+      <w:r>
+        <w:rPr>
+          <w:rFonts w:ascii="Cambria" w:hAnsi="Cambria"/>
+          <w:b/>
+          <w:sz w:val="24"/>
+        </w:rPr>
+        <w:t>Sandwich Strategy</w:t>
+      </w:r>
+      <w:r>
+        <w:rPr>
+          <w:rFonts w:ascii="Cambria" w:hAnsi="Cambria"/>
+          <w:sz w:val="24"/>
+        </w:rPr>
+        <w:t xml:space="preserve">: </w:t>
+      </w:r>
+      <w:r>
+        <w:rPr>
+          <w:rFonts w:ascii="Cambria" w:hAnsi="Cambria"/>
+          <w:sz w:val="24"/>
+        </w:rPr>
+        <w:t xml:space="preserve">(also called </w:t>
+      </w:r>
+      <w:r>
+        <w:rPr>
+          <w:rFonts w:ascii="Cambria" w:hAnsi="Cambria"/>
+          <w:i/>
+          <w:sz w:val="24"/>
+        </w:rPr>
+        <w:t>Mixed Strategy</w:t>
+      </w:r>
+      <w:r>
+        <w:rPr>
+          <w:rFonts w:ascii="Cambria" w:hAnsi="Cambria"/>
+          <w:sz w:val="24"/>
+        </w:rPr>
+        <w:t xml:space="preserve">) is an </w:t>
+      </w:r>
+      <w:r>
+        <w:rPr>
+          <w:rFonts w:ascii="Cambria" w:hAnsi="Cambria"/>
+          <w:sz w:val="24"/>
+        </w:rPr>
+        <w:t xml:space="preserve">integration strategy that mixes both </w:t>
+      </w:r>
+      <w:r>
+        <w:rPr>
+          <w:rFonts w:ascii="Cambria" w:hAnsi="Cambria"/>
+          <w:i/>
+          <w:sz w:val="24"/>
+        </w:rPr>
+        <w:t>Top-Down</w:t>
+      </w:r>
+      <w:r>
+        <w:rPr>
+          <w:rFonts w:ascii="Cambria" w:hAnsi="Cambria"/>
+          <w:sz w:val="24"/>
+        </w:rPr>
+        <w:t xml:space="preserve"> and </w:t>
+      </w:r>
+      <w:r>
+        <w:rPr>
+          <w:rFonts w:ascii="Cambria" w:hAnsi="Cambria"/>
+          <w:i/>
+          <w:sz w:val="24"/>
+        </w:rPr>
+        <w:t>Bottom-Up</w:t>
+      </w:r>
+      <w:r>
+        <w:rPr>
+          <w:rFonts w:ascii="Cambria" w:hAnsi="Cambria"/>
+          <w:sz w:val="24"/>
+        </w:rPr>
+        <w:t>.</w:t>
+      </w:r>
+      <w:r>
+        <w:rPr>
+          <w:rFonts w:ascii="Cambria" w:hAnsi="Cambria"/>
+          <w:sz w:val="24"/>
+        </w:rPr>
+        <w:t xml:space="preserve"> </w:t>
+      </w:r>
+    </w:p>
+    <w:p>
+      <w:pPr>
+        <w:pStyle w:val="Paragrafoelenco"/>
+        <w:numPr>
+          <w:ilvl w:val="0"/>
+          <w:numId w:val="29"/>
+        </w:numPr>
+        <w:jc w:val="both"/>
+        <w:rPr>
+          <w:rFonts w:ascii="Cambria" w:hAnsi="Cambria"/>
+          <w:sz w:val="24"/>
+        </w:rPr>
+      </w:pPr>
+      <w:r>
+        <w:rPr>
+          <w:rFonts w:ascii="Cambria" w:hAnsi="Cambria"/>
+          <w:b/>
+          <w:sz w:val="24"/>
+        </w:rPr>
+        <w:t>Stub</w:t>
+      </w:r>
+      <w:r>
+        <w:rPr>
+          <w:rFonts w:ascii="Cambria" w:hAnsi="Cambria"/>
+          <w:sz w:val="24"/>
+        </w:rPr>
+        <w:t xml:space="preserve">: </w:t>
+      </w:r>
+      <w:r>
+        <w:rPr>
+          <w:rFonts w:ascii="Cambria" w:hAnsi="Cambria"/>
+          <w:sz w:val="24"/>
+        </w:rPr>
+        <w:t xml:space="preserve">A </w:t>
+      </w:r>
+      <w:r>
+        <w:rPr>
+          <w:rFonts w:ascii="Cambria" w:hAnsi="Cambria"/>
+          <w:i/>
+          <w:sz w:val="24"/>
+        </w:rPr>
+        <w:t>method stub</w:t>
+      </w:r>
+      <w:r>
+        <w:rPr>
+          <w:rFonts w:ascii="Cambria" w:hAnsi="Cambria"/>
+          <w:sz w:val="24"/>
+        </w:rPr>
+        <w:t xml:space="preserve"> or simply </w:t>
+      </w:r>
+      <w:r>
+        <w:rPr>
+          <w:rFonts w:ascii="Cambria" w:hAnsi="Cambria"/>
+          <w:i/>
+          <w:sz w:val="24"/>
+        </w:rPr>
+        <w:t>stub</w:t>
+      </w:r>
+      <w:r>
+        <w:rPr>
+          <w:rFonts w:ascii="Cambria" w:hAnsi="Cambria"/>
+          <w:sz w:val="24"/>
+        </w:rPr>
+        <w:t xml:space="preserve"> in software development is a piece of code used to stand in for some other programming functionality</w:t>
+      </w:r>
+      <w:r>
+        <w:rPr>
+          <w:rFonts w:ascii="Cambria" w:hAnsi="Cambria"/>
+          <w:sz w:val="24"/>
+        </w:rPr>
+        <w:t xml:space="preserve"> of </w:t>
+      </w:r>
+      <w:r>
+        <w:rPr>
+          <w:rFonts w:ascii="Cambria" w:hAnsi="Cambria"/>
+          <w:i/>
+          <w:sz w:val="24"/>
+        </w:rPr>
+        <w:t xml:space="preserve">lower </w:t>
+      </w:r>
+      <w:r>
+        <w:rPr>
+          <w:rFonts w:ascii="Cambria" w:hAnsi="Cambria"/>
+          <w:sz w:val="24"/>
+        </w:rPr>
+        <w:t>levels of abstraction.</w:t>
+      </w:r>
+    </w:p>
+    <w:p>
+      <w:pPr>
+        <w:pStyle w:val="Paragrafoelenco"/>
+        <w:numPr>
+          <w:ilvl w:val="0"/>
+          <w:numId w:val="29"/>
+        </w:numPr>
+        <w:jc w:val="both"/>
+        <w:rPr>
+          <w:rFonts w:ascii="Cambria" w:hAnsi="Cambria"/>
+          <w:sz w:val="24"/>
+        </w:rPr>
+      </w:pPr>
+      <w:r>
+        <w:rPr>
+          <w:rFonts w:ascii="Cambria" w:hAnsi="Cambria"/>
+          <w:b/>
+          <w:sz w:val="24"/>
+        </w:rPr>
+        <w:t>Driver</w:t>
+      </w:r>
+      <w:r>
+        <w:rPr>
+          <w:rFonts w:ascii="Cambria" w:hAnsi="Cambria"/>
+          <w:sz w:val="24"/>
+        </w:rPr>
+        <w:t xml:space="preserve">: </w:t>
+      </w:r>
+      <w:r>
+        <w:rPr>
+          <w:rFonts w:ascii="Cambria" w:hAnsi="Cambria"/>
+          <w:sz w:val="24"/>
+        </w:rPr>
+        <w:t xml:space="preserve">A </w:t>
+      </w:r>
+      <w:r>
+        <w:rPr>
+          <w:rFonts w:ascii="Cambria" w:hAnsi="Cambria"/>
+          <w:i/>
+          <w:sz w:val="24"/>
+        </w:rPr>
+        <w:t>method driver</w:t>
+      </w:r>
+      <w:r>
+        <w:rPr>
+          <w:rFonts w:ascii="Cambria" w:hAnsi="Cambria"/>
+          <w:sz w:val="24"/>
+        </w:rPr>
+        <w:t xml:space="preserve"> or simply </w:t>
+      </w:r>
+      <w:r>
+        <w:rPr>
+          <w:rFonts w:ascii="Cambria" w:hAnsi="Cambria"/>
+          <w:i/>
+          <w:sz w:val="24"/>
+        </w:rPr>
+        <w:t>driver</w:t>
+      </w:r>
+      <w:r>
+        <w:rPr>
+          <w:rFonts w:ascii="Cambria" w:hAnsi="Cambria"/>
+          <w:sz w:val="24"/>
+        </w:rPr>
+        <w:t xml:space="preserve"> in software development is a piece of code used to stand in for some other programming functionality</w:t>
+      </w:r>
+      <w:r>
+        <w:rPr>
+          <w:rFonts w:ascii="Cambria" w:hAnsi="Cambria"/>
+          <w:sz w:val="24"/>
+        </w:rPr>
+        <w:t xml:space="preserve"> of </w:t>
+      </w:r>
+      <w:r>
+        <w:rPr>
+          <w:rFonts w:ascii="Cambria" w:hAnsi="Cambria"/>
+          <w:i/>
+          <w:sz w:val="24"/>
+        </w:rPr>
+        <w:t>higher</w:t>
+      </w:r>
+      <w:r>
+        <w:rPr>
+          <w:rFonts w:ascii="Cambria" w:hAnsi="Cambria"/>
+          <w:sz w:val="24"/>
+        </w:rPr>
+        <w:t xml:space="preserve"> levels of abstraction. </w:t>
+      </w:r>
+    </w:p>
+    <w:p>
+      <w:pPr>
         <w:rPr>
           <w:color w:val="FF0000"/>
         </w:rPr>
@@ -3308,7 +3694,6 @@
           <w:sz w:val="24"/>
           <w:szCs w:val="24"/>
         </w:rPr>
-        <w:lastRenderedPageBreak/>
         <w:t>Other stuff</w:t>
       </w:r>
       <w:r>
@@ -3750,6 +4135,7 @@
         </w:numPr>
       </w:pPr>
       <w:r>
+        <w:lastRenderedPageBreak/>
         <w:t xml:space="preserve">Functions must been have </w:t>
       </w:r>
       <w:r>
@@ -3874,16 +4260,13 @@
         </w:rPr>
         <w:t>OTHERS?</w:t>
       </w:r>
-      <w:bookmarkStart w:id="8" w:name="_GoBack"/>
-      <w:bookmarkEnd w:id="8"/>
     </w:p>
     <w:p>
       <w:pPr>
         <w:pStyle w:val="Titolo2"/>
       </w:pPr>
-      <w:bookmarkStart w:id="9" w:name="_Toc440209087"/>
-      <w:r>
-        <w:lastRenderedPageBreak/>
+      <w:bookmarkStart w:id="8" w:name="_Toc440209087"/>
+      <w:r>
         <w:t>E</w:t>
       </w:r>
       <w:r>
@@ -3892,7 +4275,7 @@
       <w:r>
         <w:t>ntegrated</w:t>
       </w:r>
-      <w:bookmarkEnd w:id="9"/>
+      <w:bookmarkEnd w:id="8"/>
       <w:r>
         <w:t xml:space="preserve"> </w:t>
       </w:r>
@@ -3911,7 +4294,16 @@
         <w:t>components</w:t>
       </w:r>
       <w:r>
-        <w:t xml:space="preserve"> described in the Design Document in order to test incrementally the integration of the elements. </w:t>
+        <w:t xml:space="preserve"> described in the </w:t>
+      </w:r>
+      <w:r>
+        <w:rPr>
+          <w:i/>
+        </w:rPr>
+        <w:t xml:space="preserve">Design Document </w:t>
+      </w:r>
+      <w:r>
+        <w:t xml:space="preserve">in order to test incrementally the integration of the elements. </w:t>
       </w:r>
     </w:p>
     <w:p>
@@ -3941,13 +4333,31 @@
       </w:r>
       <w:proofErr w:type="gramEnd"/>
       <w:r>
-        <w:t xml:space="preserve">. The integration will be coherent with the clustering aggregation, starting from the </w:t>
+        <w:t xml:space="preserve"> in our integration strategy</w:t>
+      </w:r>
+      <w:r>
+        <w:t>. The integration will be coherent with the clustering</w:t>
+      </w:r>
+      <w:r>
+        <w:t xml:space="preserve"> aggregation</w:t>
+      </w:r>
+      <w:r>
+        <w:t xml:space="preserve">. </w:t>
+      </w:r>
+    </w:p>
+    <w:p/>
+    <w:p>
+      <w:pPr>
+        <w:pStyle w:val="TestoNormale"/>
+      </w:pPr>
+      <w:r>
+        <w:t xml:space="preserve">This are the </w:t>
       </w:r>
       <w:r>
         <w:rPr>
           <w:b/>
         </w:rPr>
-        <w:t>external</w:t>
+        <w:t>four</w:t>
       </w:r>
       <w:r>
         <w:t xml:space="preserve"> </w:t>
@@ -3956,34 +4366,25 @@
         <w:rPr>
           <w:b/>
         </w:rPr>
-        <w:t>interface</w:t>
-      </w:r>
-      <w:r>
-        <w:t xml:space="preserve"> and the </w:t>
+        <w:t>clusters</w:t>
       </w:r>
       <w:r>
         <w:rPr>
           <w:b/>
         </w:rPr>
-        <w:t>top component</w:t>
-      </w:r>
-      <w:r>
-        <w:t xml:space="preserve"> (</w:t>
+        <w:t xml:space="preserve"> </w:t>
+      </w:r>
+      <w:r>
+        <w:t>(</w:t>
       </w:r>
       <w:r>
         <w:rPr>
           <w:i/>
         </w:rPr>
-        <w:t>System Manager</w:t>
-      </w:r>
-      <w:r>
-        <w:t xml:space="preserve">). This are the </w:t>
-      </w:r>
-      <w:r>
-        <w:rPr>
-          <w:b/>
-        </w:rPr>
-        <w:t>three clusters</w:t>
+        <w:t>partially overlapping</w:t>
+      </w:r>
+      <w:r>
+        <w:t>)</w:t>
       </w:r>
       <w:r>
         <w:t xml:space="preserve"> of </w:t>
@@ -3995,7 +4396,13 @@
         <w:t xml:space="preserve">myTaxiService </w:t>
       </w:r>
       <w:r>
-        <w:t>components:</w:t>
+        <w:t>components</w:t>
+      </w:r>
+      <w:r>
+        <w:t xml:space="preserve"> for the different testing phases</w:t>
+      </w:r>
+      <w:r>
+        <w:t>:</w:t>
       </w:r>
     </w:p>
     <w:p/>
@@ -4007,31 +4414,32 @@
           <w:numId w:val="37"/>
         </w:numPr>
       </w:pPr>
-      <w:proofErr w:type="gramStart"/>
       <w:r>
         <w:rPr>
           <w:b/>
         </w:rPr>
-        <w:t>myTaxiService</w:t>
-      </w:r>
-      <w:proofErr w:type="gramEnd"/>
+        <w:t>Client-Server interaction</w:t>
+      </w:r>
       <w:r>
         <w:rPr>
           <w:b/>
         </w:rPr>
-        <w:t xml:space="preserve"> features cluster</w:t>
-      </w:r>
-      <w:r>
-        <w:t xml:space="preserve">: it is a service-oriented cluster, when we have components like </w:t>
+        <w:t xml:space="preserve"> cluster</w:t>
+      </w:r>
+      <w:r>
+        <w:t xml:space="preserve">: </w:t>
+      </w:r>
+      <w:r>
+        <w:t xml:space="preserve">contains </w:t>
       </w:r>
       <w:r>
         <w:rPr>
           <w:i/>
         </w:rPr>
-        <w:t>System Manager, Data Layer, Maps Manager, Payment Services, Google Maps, Reservation Manager, Queue Manager</w:t>
-      </w:r>
-      <w:r>
-        <w:t>.</w:t>
+        <w:t>Customer Manager, Taxi Driver Manger</w:t>
+      </w:r>
+      <w:r>
+        <w:t xml:space="preserve"> and the related stubs and drivers.</w:t>
       </w:r>
     </w:p>
     <w:p>
@@ -4043,7 +4451,37 @@
         </w:numPr>
       </w:pPr>
       <w:r>
-        <w:t xml:space="preserve">Client/Server </w:t>
+        <w:rPr>
+          <w:b/>
+        </w:rPr>
+        <w:t>Client-S</w:t>
+      </w:r>
+      <w:r>
+        <w:rPr>
+          <w:b/>
+        </w:rPr>
+        <w:t>ystem interaction cluster</w:t>
+      </w:r>
+      <w:r>
+        <w:t xml:space="preserve">: contains the </w:t>
+      </w:r>
+      <w:r>
+        <w:rPr>
+          <w:i/>
+        </w:rPr>
+        <w:t xml:space="preserve">user interfaces </w:t>
+      </w:r>
+      <w:r>
+        <w:t xml:space="preserve">of </w:t>
+      </w:r>
+      <w:r>
+        <w:rPr>
+          <w:i/>
+        </w:rPr>
+        <w:t xml:space="preserve">Customer, Taxi Driver and SysAdmin </w:t>
+      </w:r>
+      <w:r>
+        <w:t>with the related stubs on bottom.</w:t>
       </w:r>
     </w:p>
     <w:p>
@@ -4053,339 +4491,531 @@
           <w:ilvl w:val="0"/>
           <w:numId w:val="37"/>
         </w:numPr>
-        <w:rPr>
-          <w:color w:val="FF0000"/>
-        </w:rPr>
-      </w:pPr>
-      <w:r>
-        <w:rPr>
-          <w:color w:val="FF0000"/>
-        </w:rPr>
-        <w:t>…. DISCUSS WITH ANDREA</w:t>
+      </w:pPr>
+      <w:r>
+        <w:rPr>
+          <w:b/>
+        </w:rPr>
+        <w:t>Internal Server interaction cluster</w:t>
+      </w:r>
+      <w:r>
+        <w:t xml:space="preserve">: contains </w:t>
+      </w:r>
+      <w:r>
+        <w:rPr>
+          <w:i/>
+        </w:rPr>
+        <w:t>Queue Manger, Reservation Manager, Maps Manager</w:t>
+      </w:r>
+      <w:r>
+        <w:t xml:space="preserve"> and a </w:t>
+      </w:r>
+      <w:r>
+        <w:rPr>
+          <w:i/>
+        </w:rPr>
+        <w:t>System Manager Stub</w:t>
+      </w:r>
+      <w:r>
+        <w:t>.</w:t>
       </w:r>
     </w:p>
     <w:p>
       <w:pPr>
         <w:pStyle w:val="TestoNormale"/>
-      </w:pPr>
-      <w:r>
-        <w:t xml:space="preserve">We want to remark the integration of the </w:t>
-      </w:r>
+        <w:numPr>
+          <w:ilvl w:val="0"/>
+          <w:numId w:val="37"/>
+        </w:numPr>
+      </w:pPr>
       <w:r>
         <w:rPr>
           <w:b/>
         </w:rPr>
-        <w:t>two external APIs</w:t>
-      </w:r>
-      <w:r>
-        <w:t xml:space="preserve"> (</w:t>
+        <w:t>System interactions cluster</w:t>
+      </w:r>
+      <w:r>
+        <w:t xml:space="preserve">: is the biggest cluster to be integrated. It contains the </w:t>
       </w:r>
       <w:r>
         <w:rPr>
           <w:i/>
         </w:rPr>
-        <w:t xml:space="preserve">Payment API </w:t>
-      </w:r>
-      <w:r>
-        <w:t xml:space="preserve">and </w:t>
+        <w:t xml:space="preserve">System Manager </w:t>
+      </w:r>
+      <w:r>
+        <w:t xml:space="preserve">within the </w:t>
       </w:r>
       <w:r>
         <w:rPr>
           <w:i/>
         </w:rPr>
-        <w:t>Google Maps API</w:t>
-      </w:r>
-      <w:r>
-        <w:t xml:space="preserve">). The second one in particular must interact with the Server-Side </w:t>
+        <w:t>Data Layer</w:t>
+      </w:r>
+      <w:r>
+        <w:t xml:space="preserve"> and several stubs (</w:t>
       </w:r>
       <w:r>
         <w:rPr>
           <w:i/>
         </w:rPr>
-        <w:t>Maps Manager</w:t>
-      </w:r>
-      <w:r>
-        <w:t xml:space="preserve"> with a bridge component (</w:t>
+        <w:t>Maps Manager, Reservation Manager, Queue Manager, Google Maps API</w:t>
+      </w:r>
+      <w:r>
+        <w:t xml:space="preserve"> and </w:t>
       </w:r>
       <w:r>
         <w:rPr>
           <w:i/>
         </w:rPr>
-        <w:t>System Manager</w:t>
+        <w:t>Payment Services</w:t>
       </w:r>
       <w:r>
         <w:t>).</w:t>
-      </w:r>
-    </w:p>
-    <w:p>
-      <w:pPr>
-        <w:pStyle w:val="Titolo2"/>
-      </w:pPr>
-      <w:bookmarkStart w:id="10" w:name="_Toc440209088"/>
-      <w:r>
-        <w:t>Integration Testing Strategy</w:t>
-      </w:r>
-      <w:bookmarkEnd w:id="10"/>
-    </w:p>
-    <w:p>
-      <w:pPr>
-        <w:pStyle w:val="TestoNormale"/>
-      </w:pPr>
-      <w:r>
-        <w:t xml:space="preserve">We decided to choose a </w:t>
-      </w:r>
-      <w:r>
-        <w:rPr>
-          <w:b/>
-        </w:rPr>
-        <w:t>Top-Down</w:t>
-      </w:r>
-      <w:r>
-        <w:t xml:space="preserve"> integration testing strategy. </w:t>
-      </w:r>
-    </w:p>
-    <w:p>
-      <w:pPr>
-        <w:pStyle w:val="TestoNormale"/>
-      </w:pPr>
-    </w:p>
-    <w:p>
-      <w:pPr>
-        <w:pStyle w:val="TestoNormale"/>
-      </w:pPr>
-      <w:r>
-        <w:t xml:space="preserve">The main advantage of this approach is that design errors </w:t>
-      </w:r>
-      <w:proofErr w:type="gramStart"/>
-      <w:r>
-        <w:t>are easily identified</w:t>
-      </w:r>
-      <w:proofErr w:type="gramEnd"/>
-      <w:r>
-        <w:t>, in order to check from the beginning if the architecture of</w:t>
-      </w:r>
-      <w:r>
-        <w:rPr>
-          <w:i/>
-        </w:rPr>
-        <w:t xml:space="preserve"> myTaxiService</w:t>
-      </w:r>
-      <w:r>
-        <w:t xml:space="preserve"> is optimal.</w:t>
-      </w:r>
-      <w:r>
-        <w:t xml:space="preserve"> With the </w:t>
-      </w:r>
-      <w:r>
-        <w:rPr>
-          <w:i/>
-        </w:rPr>
-        <w:t xml:space="preserve">Top-Down </w:t>
-      </w:r>
-      <w:r>
-        <w:rPr>
-          <w:i/>
-        </w:rPr>
-        <w:t>approach</w:t>
-      </w:r>
-      <w:r>
-        <w:t>,</w:t>
-      </w:r>
-      <w:r>
-        <w:t xml:space="preserve"> we can avoid </w:t>
-      </w:r>
-      <w:r>
-        <w:rPr>
-          <w:b/>
-        </w:rPr>
-        <w:t xml:space="preserve">drivers </w:t>
-      </w:r>
-      <w:r>
-        <w:t xml:space="preserve">and focus only on required </w:t>
-      </w:r>
-      <w:r>
-        <w:rPr>
-          <w:b/>
-        </w:rPr>
-        <w:t>stubs</w:t>
-      </w:r>
-      <w:r>
-        <w:t xml:space="preserve"> </w:t>
-      </w:r>
-      <w:r>
-        <w:t>gradually</w:t>
-      </w:r>
-      <w:r>
-        <w:t xml:space="preserve"> </w:t>
-      </w:r>
-      <w:r>
-        <w:t xml:space="preserve">(see </w:t>
-      </w:r>
-      <w:r>
-        <w:rPr>
-          <w:i/>
-        </w:rPr>
-        <w:t>chapter 5. Program Stubs and Test Data Required</w:t>
-      </w:r>
-      <w:r>
-        <w:t>).</w:t>
-      </w:r>
-    </w:p>
-    <w:p>
-      <w:pPr>
-        <w:pStyle w:val="TestoNormale"/>
-      </w:pPr>
-    </w:p>
-    <w:p>
-      <w:pPr>
-        <w:pStyle w:val="TestoNormale"/>
-      </w:pPr>
-      <w:r>
-        <w:t xml:space="preserve">Another big advantage of this approach is the following: when we have </w:t>
-      </w:r>
-      <w:r>
-        <w:rPr>
-          <w:b/>
-        </w:rPr>
-        <w:t>a stable structure</w:t>
-      </w:r>
-      <w:r>
-        <w:t xml:space="preserve"> then in case of modifies on the lower elements we will not change also the structure during the integration phase (and after, with revision and maintenance processes).</w:t>
-      </w:r>
-    </w:p>
-    <w:p>
-      <w:pPr>
-        <w:pStyle w:val="TestoNormale"/>
-      </w:pPr>
-    </w:p>
-    <w:p>
-      <w:pPr>
-        <w:pStyle w:val="TestoNormale"/>
-      </w:pPr>
-      <w:r>
-        <w:t xml:space="preserve">Let us see the general structure of </w:t>
-      </w:r>
-      <w:r>
-        <w:rPr>
-          <w:b/>
-        </w:rPr>
-        <w:t>Top Down approach</w:t>
-      </w:r>
-      <w:r>
-        <w:t>, with a graphical representation:</w:t>
       </w:r>
     </w:p>
     <w:p/>
     <w:p>
       <w:pPr>
-        <w:rPr>
-          <w:color w:val="5B9BD5" w:themeColor="accent1"/>
-          <w14:shadow w14:blurRad="38100" w14:dist="25400" w14:dir="5400000" w14:sx="100000" w14:sy="100000" w14:kx="0" w14:ky="0" w14:algn="ctr">
-            <w14:srgbClr w14:val="6E747A">
-              <w14:alpha w14:val="57000"/>
-            </w14:srgbClr>
-          </w14:shadow>
-          <w14:textOutline w14:w="0" w14:cap="flat" w14:cmpd="sng" w14:algn="ctr">
-            <w14:noFill/>
-            <w14:prstDash w14:val="solid"/>
-            <w14:round/>
-          </w14:textOutline>
-        </w:rPr>
-      </w:pPr>
+        <w:pStyle w:val="TestoNormale"/>
+      </w:pPr>
+      <w:r>
+        <w:t xml:space="preserve">We want to remark the integration of the </w:t>
+      </w:r>
+      <w:r>
+        <w:rPr>
+          <w:b/>
+        </w:rPr>
+        <w:t>two external APIs</w:t>
+      </w:r>
+      <w:r>
+        <w:t xml:space="preserve"> (</w:t>
+      </w:r>
+      <w:r>
+        <w:rPr>
+          <w:i/>
+        </w:rPr>
+        <w:t xml:space="preserve">Payment API </w:t>
+      </w:r>
+      <w:r>
+        <w:t xml:space="preserve">and </w:t>
+      </w:r>
+      <w:r>
+        <w:rPr>
+          <w:i/>
+        </w:rPr>
+        <w:t>Google Maps API</w:t>
+      </w:r>
+      <w:r>
+        <w:t xml:space="preserve">). </w:t>
+      </w:r>
+      <w:r>
+        <w:t xml:space="preserve">We will create only </w:t>
+      </w:r>
+      <w:r>
+        <w:rPr>
+          <w:i/>
+        </w:rPr>
+        <w:t>little stubs</w:t>
+      </w:r>
+      <w:r>
+        <w:t xml:space="preserve"> in these special cases because they are external services </w:t>
+      </w:r>
+      <w:r>
+        <w:rPr>
+          <w:b/>
+        </w:rPr>
+        <w:t>easy to integrate</w:t>
+      </w:r>
+      <w:r>
+        <w:t xml:space="preserve"> by default.</w:t>
+      </w:r>
+    </w:p>
+    <w:p>
+      <w:pPr>
+        <w:pStyle w:val="Titolo2"/>
+      </w:pPr>
+      <w:bookmarkStart w:id="9" w:name="_Toc440209088"/>
+      <w:r>
+        <w:lastRenderedPageBreak/>
+        <w:t>Integration Testing Strategy</w:t>
+      </w:r>
+      <w:bookmarkEnd w:id="9"/>
+    </w:p>
+    <w:p>
+      <w:pPr>
+        <w:pStyle w:val="TestoNormale"/>
+      </w:pPr>
+      <w:r>
+        <w:t xml:space="preserve">We decided to choose a </w:t>
+      </w:r>
+      <w:r>
+        <w:rPr>
+          <w:b/>
+        </w:rPr>
+        <w:t>Sandwich</w:t>
+      </w:r>
+      <w:r>
+        <w:t xml:space="preserve"> </w:t>
+      </w:r>
+      <w:r>
+        <w:t xml:space="preserve">(or </w:t>
+      </w:r>
+      <w:r>
+        <w:rPr>
+          <w:b/>
+        </w:rPr>
+        <w:t>Mixed</w:t>
+      </w:r>
+      <w:r>
+        <w:t xml:space="preserve">) </w:t>
+      </w:r>
+      <w:r>
+        <w:rPr>
+          <w:i/>
+        </w:rPr>
+        <w:t>integration testing strategy</w:t>
+      </w:r>
+      <w:r>
+        <w:t xml:space="preserve">, so we will use both </w:t>
+      </w:r>
+      <w:r>
+        <w:rPr>
+          <w:b/>
+        </w:rPr>
+        <w:t>Top-Down</w:t>
+      </w:r>
+      <w:r>
+        <w:t xml:space="preserve"> and </w:t>
+      </w:r>
+      <w:r>
+        <w:rPr>
+          <w:b/>
+        </w:rPr>
+        <w:t>Bottom-Up</w:t>
+      </w:r>
+      <w:r>
+        <w:rPr>
+          <w:b/>
+        </w:rPr>
+        <w:t xml:space="preserve"> </w:t>
+      </w:r>
+      <w:r>
+        <w:t>depending on the specific case of integration</w:t>
+      </w:r>
+      <w:r>
+        <w:t xml:space="preserve">. </w:t>
+      </w:r>
+    </w:p>
+    <w:p>
+      <w:pPr>
+        <w:pStyle w:val="TestoNormale"/>
+      </w:pPr>
+    </w:p>
+    <w:p>
+      <w:pPr>
+        <w:pStyle w:val="TestoNormale"/>
+      </w:pPr>
+      <w:r>
+        <w:t xml:space="preserve">The main advantage of this approach is that </w:t>
+      </w:r>
+      <w:r>
+        <w:t xml:space="preserve">testers may reach a </w:t>
+      </w:r>
+      <w:r>
+        <w:rPr>
+          <w:b/>
+        </w:rPr>
+        <w:t>high level of parallelism</w:t>
+      </w:r>
+      <w:r>
+        <w:t xml:space="preserve"> in testing</w:t>
+      </w:r>
+      <w:r>
+        <w:t>.</w:t>
+      </w:r>
+      <w:r>
+        <w:t xml:space="preserve"> </w:t>
+      </w:r>
+      <w:r>
+        <w:t xml:space="preserve">This will improve </w:t>
+      </w:r>
+      <w:r>
+        <w:rPr>
+          <w:b/>
+        </w:rPr>
+        <w:t>teamwork</w:t>
+      </w:r>
+      <w:r>
+        <w:t xml:space="preserve">, </w:t>
+      </w:r>
+      <w:r>
+        <w:rPr>
+          <w:b/>
+        </w:rPr>
+        <w:t>work subdivision</w:t>
+      </w:r>
+      <w:r>
+        <w:t xml:space="preserve"> and will </w:t>
+      </w:r>
+      <w:r>
+        <w:t>reduce the</w:t>
+      </w:r>
+      <w:r>
+        <w:rPr>
+          <w:b/>
+        </w:rPr>
+        <w:t xml:space="preserve"> total length</w:t>
+      </w:r>
+      <w:r>
+        <w:t xml:space="preserve"> of the integration testing process. In a world where </w:t>
+      </w:r>
+      <w:r>
+        <w:rPr>
+          <w:i/>
+        </w:rPr>
+        <w:t>time is money</w:t>
+      </w:r>
+      <w:r>
+        <w:t xml:space="preserve">, make this phase shorter will assure benefits for sure. </w:t>
+      </w:r>
+    </w:p>
+    <w:p/>
+    <w:p>
+      <w:pPr>
+        <w:pStyle w:val="TestoNormale"/>
+      </w:pPr>
+      <w:r>
+        <w:t xml:space="preserve">With the </w:t>
+      </w:r>
+      <w:r>
+        <w:rPr>
+          <w:i/>
+        </w:rPr>
+        <w:t>Sandwich</w:t>
+      </w:r>
+      <w:r>
+        <w:rPr>
+          <w:i/>
+        </w:rPr>
+        <w:t xml:space="preserve"> </w:t>
+      </w:r>
+      <w:r>
+        <w:rPr>
+          <w:i/>
+        </w:rPr>
+        <w:t>approach</w:t>
+      </w:r>
+      <w:r>
+        <w:t>,</w:t>
+      </w:r>
+      <w:r>
+        <w:t xml:space="preserve"> we </w:t>
+      </w:r>
+      <w:r>
+        <w:t xml:space="preserve">will use both </w:t>
+      </w:r>
+      <w:r>
+        <w:rPr>
+          <w:b/>
+        </w:rPr>
+        <w:t>drivers</w:t>
+      </w:r>
+      <w:r>
+        <w:t xml:space="preserve"> (for </w:t>
+      </w:r>
+      <w:r>
+        <w:rPr>
+          <w:i/>
+        </w:rPr>
+        <w:t>bottom-up phases</w:t>
+      </w:r>
+      <w:r>
+        <w:t>) and</w:t>
+      </w:r>
+      <w:r>
+        <w:t xml:space="preserve"> </w:t>
+      </w:r>
+      <w:r>
+        <w:rPr>
+          <w:b/>
+        </w:rPr>
+        <w:t>stubs</w:t>
+      </w:r>
+      <w:r>
+        <w:rPr>
+          <w:b/>
+        </w:rPr>
+        <w:t xml:space="preserve"> </w:t>
+      </w:r>
+      <w:r>
+        <w:t xml:space="preserve">(for </w:t>
+      </w:r>
+      <w:r>
+        <w:rPr>
+          <w:i/>
+        </w:rPr>
+        <w:t>top-down phases</w:t>
+      </w:r>
+      <w:r>
+        <w:t>)</w:t>
+      </w:r>
+      <w:r>
+        <w:t xml:space="preserve"> </w:t>
+      </w:r>
+      <w:r>
+        <w:t>gradually</w:t>
+      </w:r>
+      <w:r>
+        <w:t>, of course</w:t>
+      </w:r>
+      <w:r>
+        <w:t xml:space="preserve"> </w:t>
+      </w:r>
+      <w:r>
+        <w:t xml:space="preserve">(see </w:t>
+      </w:r>
+      <w:r>
+        <w:rPr>
+          <w:i/>
+        </w:rPr>
+        <w:t>chapter 5. Program Stubs and Test Data Required</w:t>
+      </w:r>
+      <w:r>
+        <w:rPr>
+          <w:i/>
+        </w:rPr>
+        <w:t xml:space="preserve"> </w:t>
+      </w:r>
+      <w:r>
+        <w:t>for more information</w:t>
+      </w:r>
+      <w:r>
+        <w:t>).</w:t>
+      </w:r>
+    </w:p>
+    <w:p>
+      <w:pPr>
+        <w:pStyle w:val="TestoNormale"/>
+      </w:pPr>
+    </w:p>
+    <w:p>
+      <w:pPr>
+        <w:pStyle w:val="TestoNormale"/>
+      </w:pPr>
+      <w:r>
+        <w:t>Someone may object that the creation of drivers and stubs is time-consuming and heavy from a developing point of view. Anyway, several of these instruments</w:t>
+      </w:r>
+      <w:r>
+        <w:t xml:space="preserve"> </w:t>
+      </w:r>
+      <w:proofErr w:type="gramStart"/>
+      <w:r>
+        <w:t>may be reused</w:t>
+      </w:r>
+      <w:proofErr w:type="gramEnd"/>
+      <w:r>
+        <w:t xml:space="preserve"> with only few fixes. Therefore, we will grant </w:t>
+      </w:r>
+      <w:r>
+        <w:t xml:space="preserve">a </w:t>
+      </w:r>
+      <w:r>
+        <w:rPr>
+          <w:b/>
+        </w:rPr>
+        <w:t>drivers/stubs</w:t>
+      </w:r>
+      <w:r>
+        <w:t xml:space="preserve"> </w:t>
+      </w:r>
+      <w:r>
+        <w:rPr>
+          <w:b/>
+        </w:rPr>
+        <w:t>recycling policy</w:t>
+      </w:r>
+      <w:r>
+        <w:t xml:space="preserve">, in order to avoid loss of time and other resources. </w:t>
+      </w:r>
+    </w:p>
+    <w:p>
+      <w:pPr>
+        <w:pStyle w:val="TestoNormale"/>
+      </w:pPr>
+    </w:p>
+    <w:p>
+      <w:pPr>
+        <w:pStyle w:val="TestoNormale"/>
+      </w:pPr>
+      <w:r>
+        <w:t>We can summarize with the following sentence:</w:t>
+      </w:r>
+    </w:p>
+    <w:p/>
+    <w:p>
+      <w:pPr>
+        <w:pStyle w:val="TestoNormale"/>
+        <w:jc w:val="center"/>
+        <w:rPr>
+          <w:rFonts w:asciiTheme="majorHAnsi" w:hAnsiTheme="majorHAnsi"/>
+          <w:i/>
+          <w:sz w:val="32"/>
+        </w:rPr>
+      </w:pPr>
+      <w:r>
+        <w:rPr>
+          <w:rFonts w:asciiTheme="majorHAnsi" w:hAnsiTheme="majorHAnsi"/>
+          <w:i/>
+          <w:sz w:val="32"/>
+        </w:rPr>
+        <w:t>“Similar stubs/drivers in different tests, with parallelism: this is the key.”</w:t>
+      </w:r>
+    </w:p>
+    <w:p>
+      <w:pPr>
+        <w:pStyle w:val="TestoNormale"/>
+      </w:pPr>
+    </w:p>
+    <w:p>
+      <w:pPr>
+        <w:pStyle w:val="TestoNormale"/>
+      </w:pPr>
+      <w:r>
+        <w:t xml:space="preserve">Let us see the general structure of </w:t>
+      </w:r>
+      <w:r>
+        <w:rPr>
+          <w:b/>
+        </w:rPr>
+        <w:t>Sandwich</w:t>
+      </w:r>
+      <w:r>
+        <w:rPr>
+          <w:b/>
+        </w:rPr>
+        <w:t xml:space="preserve"> approach</w:t>
+      </w:r>
+      <w:r>
+        <w:t>, with a graphical representation:</w:t>
+      </w:r>
+    </w:p>
+    <w:p/>
+    <w:p>
       <w:r>
         <w:rPr>
           <w:noProof/>
         </w:rPr>
-        <w:lastRenderedPageBreak/>
         <mc:AlternateContent>
           <mc:Choice Requires="wps">
             <w:drawing>
-              <wp:anchor distT="0" distB="0" distL="114300" distR="114300" simplePos="0" relativeHeight="251659264" behindDoc="0" locked="0" layoutInCell="1" allowOverlap="1" wp14:anchorId="0C9D351C" wp14:editId="6C0F16CB">
+              <wp:anchor distT="0" distB="0" distL="114300" distR="114300" simplePos="0" relativeHeight="251661312" behindDoc="0" locked="0" layoutInCell="1" allowOverlap="1" wp14:anchorId="5CCA27C8" wp14:editId="1F2FAFD1">
                 <wp:simplePos x="0" y="0"/>
                 <wp:positionH relativeFrom="column">
-                  <wp:posOffset>5889396</wp:posOffset>
+                  <wp:posOffset>273494</wp:posOffset>
                 </wp:positionH>
                 <wp:positionV relativeFrom="paragraph">
-                  <wp:posOffset>778640</wp:posOffset>
-                </wp:positionV>
-                <wp:extent cx="45719" cy="2687542"/>
-                <wp:effectExtent l="38100" t="0" r="69215" b="55880"/>
-                <wp:wrapNone/>
-                <wp:docPr id="9" name="Connettore 2 9"/>
-                <wp:cNvGraphicFramePr/>
-                <a:graphic xmlns:a="http://schemas.openxmlformats.org/drawingml/2006/main">
-                  <a:graphicData uri="http://schemas.microsoft.com/office/word/2010/wordprocessingShape">
-                    <wps:wsp>
-                      <wps:cNvCnPr/>
-                      <wps:spPr>
-                        <a:xfrm>
-                          <a:off x="0" y="0"/>
-                          <a:ext cx="45719" cy="2687542"/>
-                        </a:xfrm>
-                        <a:prstGeom prst="straightConnector1">
-                          <a:avLst/>
-                        </a:prstGeom>
-                        <a:ln>
-                          <a:solidFill>
-                            <a:srgbClr val="0070C0"/>
-                          </a:solidFill>
-                          <a:tailEnd type="triangle"/>
-                        </a:ln>
-                      </wps:spPr>
-                      <wps:style>
-                        <a:lnRef idx="3">
-                          <a:schemeClr val="accent1"/>
-                        </a:lnRef>
-                        <a:fillRef idx="0">
-                          <a:schemeClr val="accent1"/>
-                        </a:fillRef>
-                        <a:effectRef idx="2">
-                          <a:schemeClr val="accent1"/>
-                        </a:effectRef>
-                        <a:fontRef idx="minor">
-                          <a:schemeClr val="tx1"/>
-                        </a:fontRef>
-                      </wps:style>
-                      <wps:bodyPr/>
-                    </wps:wsp>
-                  </a:graphicData>
-                </a:graphic>
-                <wp14:sizeRelH relativeFrom="margin">
-                  <wp14:pctWidth>0</wp14:pctWidth>
-                </wp14:sizeRelH>
-                <wp14:sizeRelV relativeFrom="margin">
-                  <wp14:pctHeight>0</wp14:pctHeight>
-                </wp14:sizeRelV>
-              </wp:anchor>
-            </w:drawing>
-          </mc:Choice>
-          <mc:Fallback>
-            <w:pict>
-              <v:shapetype w14:anchorId="4092106E" id="_x0000_t32" coordsize="21600,21600" o:spt="32" o:oned="t" path="m,l21600,21600e" filled="f">
-                <v:path arrowok="t" fillok="f" o:connecttype="none"/>
-                <o:lock v:ext="edit" shapetype="t"/>
-              </v:shapetype>
-              <v:shape id="Connettore 2 9" o:spid="_x0000_s1026" type="#_x0000_t32" style="position:absolute;margin-left:463.75pt;margin-top:61.3pt;width:3.6pt;height:211.6pt;z-index:251659264;visibility:visible;mso-wrap-style:square;mso-width-percent:0;mso-height-percent:0;mso-wrap-distance-left:9pt;mso-wrap-distance-top:0;mso-wrap-distance-right:9pt;mso-wrap-distance-bottom:0;mso-position-horizontal:absolute;mso-position-horizontal-relative:text;mso-position-vertical:absolute;mso-position-vertical-relative:text;mso-width-percent:0;mso-height-percent:0;mso-width-relative:margin;mso-height-relative:margin" o:gfxdata="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" strokecolor="#0070c0" strokeweight="1.5pt">
-                <v:stroke endarrow="block" joinstyle="miter"/>
-              </v:shape>
-            </w:pict>
-          </mc:Fallback>
-        </mc:AlternateContent>
-      </w:r>
-      <w:r>
-        <w:rPr>
-          <w:noProof/>
-        </w:rPr>
-        <mc:AlternateContent>
-          <mc:Choice Requires="wps">
-            <w:drawing>
-              <wp:anchor distT="0" distB="0" distL="114300" distR="114300" simplePos="0" relativeHeight="251661312" behindDoc="0" locked="0" layoutInCell="1" allowOverlap="1" wp14:anchorId="5CCA27C8" wp14:editId="57ED321D">
-                <wp:simplePos x="0" y="0"/>
-                <wp:positionH relativeFrom="column">
-                  <wp:posOffset>4207625</wp:posOffset>
-                </wp:positionH>
-                <wp:positionV relativeFrom="paragraph">
-                  <wp:posOffset>10734</wp:posOffset>
+                  <wp:posOffset>23181</wp:posOffset>
                 </wp:positionV>
                 <wp:extent cx="1828800" cy="1828800"/>
                 <wp:effectExtent l="0" t="0" r="0" b="0"/>
@@ -4418,7 +5048,7 @@
                               <w:rPr>
                                 <w:noProof/>
                                 <w:color w:val="5B9BD5" w:themeColor="accent1"/>
-                                <w:sz w:val="96"/>
+                                <w:sz w:val="72"/>
                                 <w:szCs w:val="72"/>
                                 <w:lang w:val="it-IT"/>
                                 <w14:shadow w14:blurRad="38100" w14:dist="25400" w14:dir="5400000" w14:sx="100000" w14:sy="100000" w14:kx="0" w14:ky="0" w14:algn="ctr">
@@ -4437,7 +5067,7 @@
                               <w:rPr>
                                 <w:noProof/>
                                 <w:color w:val="5B9BD5" w:themeColor="accent1"/>
-                                <w:sz w:val="96"/>
+                                <w:sz w:val="72"/>
                                 <w:szCs w:val="72"/>
                                 <w:lang w:val="it-IT"/>
                                 <w14:shadow w14:blurRad="38100" w14:dist="25400" w14:dir="5400000" w14:sx="100000" w14:sy="100000" w14:kx="0" w14:ky="0" w14:algn="ctr">
@@ -4451,7 +5081,7 @@
                                   <w14:round/>
                                 </w14:textOutline>
                               </w:rPr>
-                              <w:t>Top Down</w:t>
+                              <w:t>Sandwich Integration Strategy</w:t>
                             </w:r>
                           </w:p>
                         </w:txbxContent>
@@ -4474,7 +5104,7 @@
                 <v:stroke joinstyle="miter"/>
                 <v:path gradientshapeok="t" o:connecttype="rect"/>
               </v:shapetype>
-              <v:shape id="Casella di testo 10" o:spid="_x0000_s1026" type="#_x0000_t202" style="position:absolute;margin-left:331.3pt;margin-top:.85pt;width:2in;height:2in;z-index:251661312;visibility:visible;mso-wrap-style:none;mso-wrap-distance-left:9pt;mso-wrap-distance-top:0;mso-wrap-distance-right:9pt;mso-wrap-distance-bottom:0;mso-position-horizontal:absolute;mso-position-horizontal-relative:text;mso-position-vertical:absolute;mso-position-vertical-relative:text;v-text-anchor:top" o:gfxdata="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" filled="f" stroked="f">
+              <v:shape id="Casella di testo 10" o:spid="_x0000_s1026" type="#_x0000_t202" style="position:absolute;margin-left:21.55pt;margin-top:1.85pt;width:2in;height:2in;z-index:251661312;visibility:visible;mso-wrap-style:none;mso-wrap-distance-left:9pt;mso-wrap-distance-top:0;mso-wrap-distance-right:9pt;mso-wrap-distance-bottom:0;mso-position-horizontal:absolute;mso-position-horizontal-relative:text;mso-position-vertical:absolute;mso-position-vertical-relative:text;v-text-anchor:top" o:gfxdata="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" filled="f" stroked="f">
                 <v:textbox style="mso-fit-shape-to-text:t">
                   <w:txbxContent>
                     <w:p>
@@ -4483,7 +5113,7 @@
                         <w:rPr>
                           <w:noProof/>
                           <w:color w:val="5B9BD5" w:themeColor="accent1"/>
-                          <w:sz w:val="96"/>
+                          <w:sz w:val="72"/>
                           <w:szCs w:val="72"/>
                           <w:lang w:val="it-IT"/>
                           <w14:shadow w14:blurRad="38100" w14:dist="25400" w14:dir="5400000" w14:sx="100000" w14:sy="100000" w14:kx="0" w14:ky="0" w14:algn="ctr">
@@ -4502,7 +5132,7 @@
                         <w:rPr>
                           <w:noProof/>
                           <w:color w:val="5B9BD5" w:themeColor="accent1"/>
-                          <w:sz w:val="96"/>
+                          <w:sz w:val="72"/>
                           <w:szCs w:val="72"/>
                           <w:lang w:val="it-IT"/>
                           <w14:shadow w14:blurRad="38100" w14:dist="25400" w14:dir="5400000" w14:sx="100000" w14:sy="100000" w14:kx="0" w14:ky="0" w14:algn="ctr">
@@ -4516,7 +5146,7 @@
                             <w14:round/>
                           </w14:textOutline>
                         </w:rPr>
-                        <w:t>Top Down</w:t>
+                        <w:t>Sandwich Integration Strategy</w:t>
                       </w:r>
                     </w:p>
                   </w:txbxContent>
@@ -4526,14 +5156,34 @@
           </mc:Fallback>
         </mc:AlternateContent>
       </w:r>
+    </w:p>
+    <w:p/>
+    <w:p/>
+    <w:p>
+      <w:pPr>
+        <w:rPr>
+          <w:color w:val="5B9BD5" w:themeColor="accent1"/>
+          <w14:shadow w14:blurRad="38100" w14:dist="25400" w14:dir="5400000" w14:sx="100000" w14:sy="100000" w14:kx="0" w14:ky="0" w14:algn="ctr">
+            <w14:srgbClr w14:val="6E747A">
+              <w14:alpha w14:val="57000"/>
+            </w14:srgbClr>
+          </w14:shadow>
+          <w14:textOutline w14:w="0" w14:cap="flat" w14:cmpd="sng" w14:algn="ctr">
+            <w14:noFill/>
+            <w14:prstDash w14:val="solid"/>
+            <w14:round/>
+          </w14:textOutline>
+        </w:rPr>
+      </w:pPr>
       <w:r>
         <w:rPr>
           <w:noProof/>
         </w:rPr>
+        <w:lastRenderedPageBreak/>
         <w:drawing>
-          <wp:inline distT="0" distB="0" distL="0" distR="0" wp14:anchorId="56A7F064" wp14:editId="74F6E35C">
+          <wp:inline distT="0" distB="0" distL="0" distR="0" wp14:anchorId="56A7F064" wp14:editId="3F283820">
             <wp:extent cx="5982159" cy="3404212"/>
-            <wp:effectExtent l="0" t="38100" r="0" b="63500"/>
+            <wp:effectExtent l="0" t="38100" r="0" b="25400"/>
             <wp:docPr id="8" name="Diagramma 8"/>
             <wp:cNvGraphicFramePr/>
             <a:graphic xmlns:a="http://schemas.openxmlformats.org/drawingml/2006/main">
@@ -4551,6 +5201,18 @@
         <w:pStyle w:val="TestoNormale"/>
       </w:pPr>
       <w:r>
+        <w:t xml:space="preserve">Now let us focus on the </w:t>
+      </w:r>
+      <w:r>
+        <w:rPr>
+          <w:i/>
+        </w:rPr>
+        <w:t>myTaxiService</w:t>
+      </w:r>
+      <w:r>
+        <w:t xml:space="preserve"> specific project. </w:t>
+      </w:r>
+      <w:r>
         <w:t xml:space="preserve">As it is possible to see from the </w:t>
       </w:r>
       <w:r>
@@ -4572,7 +5234,22 @@
         <w:t>star structure</w:t>
       </w:r>
       <w:r>
-        <w:t xml:space="preserve">” for the central components. The core of this structure is the </w:t>
+        <w:t xml:space="preserve">” for the central components. </w:t>
+      </w:r>
+    </w:p>
+    <w:p>
+      <w:pPr>
+        <w:pStyle w:val="TestoNormale"/>
+      </w:pPr>
+    </w:p>
+    <w:p>
+      <w:pPr>
+        <w:pStyle w:val="TestoNormale"/>
+      </w:pPr>
+      <w:bookmarkStart w:id="10" w:name="_GoBack"/>
+      <w:bookmarkEnd w:id="10"/>
+      <w:r>
+        <w:t xml:space="preserve">The core of this structure is the </w:t>
       </w:r>
       <w:r>
         <w:rPr>
@@ -4701,34 +5378,75 @@
         <w:t xml:space="preserve">Our testing strategy considers </w:t>
       </w:r>
       <w:r>
-        <w:t xml:space="preserve">this structure as a starting point. Then starting from the </w:t>
+        <w:t>this</w:t>
+      </w:r>
+      <w:r>
+        <w:t xml:space="preserve"> structure as a starting point. Then we will apply the </w:t>
       </w:r>
       <w:r>
         <w:rPr>
           <w:b/>
         </w:rPr>
-        <w:t>highest level of abstraction</w:t>
-      </w:r>
-      <w:r>
-        <w:t xml:space="preserve">, we go through lower levels of abstraction adding details. </w:t>
-      </w:r>
-      <w:r>
-        <w:t xml:space="preserve"> For the full Component Diagram, with the related components and interfaces s</w:t>
+        <w:t>Sandwich approach</w:t>
+      </w:r>
+      <w:r>
+        <w:t xml:space="preserve"> following the </w:t>
+      </w:r>
+      <w:r>
+        <w:rPr>
+          <w:b/>
+        </w:rPr>
+        <w:t>clusters</w:t>
+      </w:r>
+      <w:r>
+        <w:t xml:space="preserve"> identified in </w:t>
+      </w:r>
+      <w:r>
+        <w:rPr>
+          <w:i/>
+        </w:rPr>
+        <w:t xml:space="preserve">Chapter 2.2 Elements to </w:t>
+      </w:r>
+      <w:proofErr w:type="gramStart"/>
+      <w:r>
+        <w:rPr>
+          <w:i/>
+        </w:rPr>
+        <w:t>be integrated</w:t>
+      </w:r>
+      <w:proofErr w:type="gramEnd"/>
+      <w:r>
+        <w:rPr>
+          <w:i/>
+        </w:rPr>
+        <w:t>.</w:t>
+      </w:r>
+      <w:r>
+        <w:t xml:space="preserve"> </w:t>
+      </w:r>
+      <w:r>
+        <w:t xml:space="preserve">For the full </w:t>
+      </w:r>
+      <w:r>
+        <w:rPr>
+          <w:i/>
+        </w:rPr>
+        <w:t>Component Diagram</w:t>
+      </w:r>
+      <w:r>
+        <w:t>, with the related components and interfaces s</w:t>
       </w:r>
       <w:r>
         <w:t>ee</w:t>
       </w:r>
       <w:r>
-        <w:t xml:space="preserve"> the </w:t>
-      </w:r>
-      <w:r>
-        <w:rPr>
-          <w:i/>
-        </w:rPr>
-        <w:t>Component Diagram</w:t>
-      </w:r>
-      <w:r>
-        <w:t xml:space="preserve"> in </w:t>
+        <w:t xml:space="preserve"> </w:t>
+      </w:r>
+      <w:r>
+        <w:t>the</w:t>
+      </w:r>
+      <w:r>
+        <w:t xml:space="preserve"> </w:t>
       </w:r>
       <w:r>
         <w:rPr>
@@ -4824,6 +5542,7 @@
               <w:rPr>
                 <w:sz w:val="28"/>
               </w:rPr>
+              <w:lastRenderedPageBreak/>
               <w:t>ID</w:t>
             </w:r>
           </w:p>
@@ -5496,23 +6215,23 @@
         <w:t>phase</w:t>
       </w:r>
       <w:r>
-        <w:t xml:space="preserve"> (before the Integration </w:t>
+        <w:t xml:space="preserve"> (before the Integration Testing, as said in </w:t>
+      </w:r>
+      <w:r>
+        <w:rPr>
+          <w:i/>
+        </w:rPr>
+        <w:t>Chapter 2.1 Entry Criteria</w:t>
+      </w:r>
+      <w:r>
+        <w:t>).</w:t>
+      </w:r>
+      <w:r>
+        <w:t xml:space="preserve"> In addition, we will also not talk about tools related </w:t>
       </w:r>
       <w:r>
         <w:lastRenderedPageBreak/>
-        <w:t xml:space="preserve">Testing, as said in </w:t>
-      </w:r>
-      <w:r>
-        <w:rPr>
-          <w:i/>
-        </w:rPr>
-        <w:t>Chapter 2.1 Entry Criteria</w:t>
-      </w:r>
-      <w:r>
-        <w:t>).</w:t>
-      </w:r>
-      <w:r>
-        <w:t xml:space="preserve"> In addition, we will also not talk about tools related to other types of testing, such as </w:t>
+        <w:t xml:space="preserve">to other types of testing, such as </w:t>
       </w:r>
       <w:r>
         <w:rPr>
@@ -7428,7 +8147,7 @@
                                 <w:szCs w:val="24"/>
                                 <w:lang w:val="it-IT"/>
                               </w:rPr>
-                              <w:t>10</w:t>
+                              <w:t>12</w:t>
                             </w:r>
                             <w:r>
                               <w:rPr>
@@ -7533,7 +8252,7 @@
                           <w:szCs w:val="24"/>
                           <w:lang w:val="it-IT"/>
                         </w:rPr>
-                        <w:t>10</w:t>
+                        <w:t>12</w:t>
                       </w:r>
                       <w:r>
                         <w:rPr>
@@ -10448,7 +11167,7 @@
   <w:abstractNum w:abstractNumId="26" w15:restartNumberingAfterBreak="0">
     <w:nsid w:val="5B36647B"/>
     <w:multiLevelType w:val="hybridMultilevel"/>
-    <w:tmpl w:val="F9804FE0"/>
+    <w:tmpl w:val="DE38CD78"/>
     <w:lvl w:ilvl="0" w:tplc="04090013">
       <w:start w:val="1"/>
       <w:numFmt w:val="upperRoman"/>
@@ -15942,45 +16661,45 @@
     </dgm:pt>
   </dgm:ptLst>
   <dgm:cxnLst>
-    <dgm:cxn modelId="{B774B23D-E0D4-4392-870D-7B14C8B2D175}" type="presOf" srcId="{761D77BA-5704-3540-A64C-39623ABDE933}" destId="{2B850CA7-3DA8-704B-9542-29A27C4E6E8A}" srcOrd="0" destOrd="0" presId="urn:microsoft.com/office/officeart/2005/8/layout/bProcess3"/>
-    <dgm:cxn modelId="{E7DBAD17-9C92-421B-A64D-0D65AECC03C6}" type="presOf" srcId="{51AF1449-732A-7245-8907-3B0B474E6716}" destId="{70A625A3-B04D-314A-9454-BA7560E71142}" srcOrd="0" destOrd="0" presId="urn:microsoft.com/office/officeart/2005/8/layout/bProcess3"/>
-    <dgm:cxn modelId="{779C1E53-B019-41CF-8DCE-74A64F82927E}" type="presOf" srcId="{03689D08-8F94-B240-B093-204B4D1B1996}" destId="{F515C25C-FBC4-0A42-9BD8-739DB491DE01}" srcOrd="1" destOrd="0" presId="urn:microsoft.com/office/officeart/2005/8/layout/bProcess3"/>
-    <dgm:cxn modelId="{C81EC868-A2F3-42AB-9F85-DDD42DF2F5ED}" type="presOf" srcId="{3D31D781-DE26-FC46-87C5-81D28438E988}" destId="{5054442F-68CC-BA4D-A78B-D10165C93B35}" srcOrd="0" destOrd="0" presId="urn:microsoft.com/office/officeart/2005/8/layout/bProcess3"/>
-    <dgm:cxn modelId="{DBD22F49-58BD-4924-8D1F-42E5C57FB558}" type="presOf" srcId="{3ABC577C-D926-6C40-8609-A47272EDC0E8}" destId="{35CF6ACD-16BB-D44B-9967-A88BE4C856FA}" srcOrd="0" destOrd="0" presId="urn:microsoft.com/office/officeart/2005/8/layout/bProcess3"/>
-    <dgm:cxn modelId="{CF06124A-723E-4A43-A5D4-B43D5A43946A}" type="presOf" srcId="{6FF581C4-5EE0-6547-8B0A-4DD4E49DF7D5}" destId="{EE2C3E7E-7411-F14A-B102-730D81D864D3}" srcOrd="1" destOrd="0" presId="urn:microsoft.com/office/officeart/2005/8/layout/bProcess3"/>
-    <dgm:cxn modelId="{9F7DBBD3-2135-334D-BDE9-A8ED29101BA4}" srcId="{7DBAA654-83A9-2749-9A11-3A2F0853292E}" destId="{3ABC577C-D926-6C40-8609-A47272EDC0E8}" srcOrd="3" destOrd="0" parTransId="{73D020D2-C3E5-6D4B-A74D-95AC52916961}" sibTransId="{E1700588-AA9B-9044-98E5-A52BC9E980D8}"/>
-    <dgm:cxn modelId="{7272FEBA-D13F-46DA-8FC2-D9A4C813CAE3}" type="presOf" srcId="{56563E73-53C5-C242-B5DD-534CCEB5A55B}" destId="{1AB89A78-53AA-8046-940B-4774F5E8A3F4}" srcOrd="0" destOrd="0" presId="urn:microsoft.com/office/officeart/2005/8/layout/bProcess3"/>
-    <dgm:cxn modelId="{502D1402-7876-47B0-A294-1F1AB75F73DA}" type="presOf" srcId="{E1700588-AA9B-9044-98E5-A52BC9E980D8}" destId="{BE891453-7A81-9745-80FE-393D0BD9F682}" srcOrd="0" destOrd="0" presId="urn:microsoft.com/office/officeart/2005/8/layout/bProcess3"/>
-    <dgm:cxn modelId="{5B0F8234-B609-4263-974C-5486BEE40ED5}" type="presOf" srcId="{51AF1449-732A-7245-8907-3B0B474E6716}" destId="{08B24028-0337-A54F-863C-D83DC536E50D}" srcOrd="1" destOrd="0" presId="urn:microsoft.com/office/officeart/2005/8/layout/bProcess3"/>
     <dgm:cxn modelId="{D23D9D9F-E230-B14F-8CC4-60EF1E62361C}" srcId="{7DBAA654-83A9-2749-9A11-3A2F0853292E}" destId="{9D0A3E8F-79EA-4741-B4AF-359BBF2AD54A}" srcOrd="1" destOrd="0" parTransId="{A68219EE-DDA5-6D44-931C-E2DD8411613C}" sibTransId="{56563E73-53C5-C242-B5DD-534CCEB5A55B}"/>
-    <dgm:cxn modelId="{C9F771AC-35CF-1540-8F9B-A548A676FBEC}" srcId="{7DBAA654-83A9-2749-9A11-3A2F0853292E}" destId="{C900A651-3FCA-634D-8E96-FB8C693E1E8F}" srcOrd="0" destOrd="0" parTransId="{DC773397-72AF-3043-A26B-0B8B32D632B1}" sibTransId="{6FF581C4-5EE0-6547-8B0A-4DD4E49DF7D5}"/>
+    <dgm:cxn modelId="{5F3CB4EC-0892-466A-AB48-97C1CE33C018}" type="presOf" srcId="{51AF1449-732A-7245-8907-3B0B474E6716}" destId="{08B24028-0337-A54F-863C-D83DC536E50D}" srcOrd="1" destOrd="0" presId="urn:microsoft.com/office/officeart/2005/8/layout/bProcess3"/>
+    <dgm:cxn modelId="{AB077A7F-BE0F-4FE8-BE81-BEAF19C8F2F4}" type="presOf" srcId="{E1700588-AA9B-9044-98E5-A52BC9E980D8}" destId="{0D4A6B71-9678-E74B-A4F4-3D04D7F96F18}" srcOrd="1" destOrd="0" presId="urn:microsoft.com/office/officeart/2005/8/layout/bProcess3"/>
+    <dgm:cxn modelId="{1D8A0A87-EE04-47F6-ACF2-C7C0C2D64E03}" type="presOf" srcId="{981B4EF9-7A3A-BE49-B6B6-0021D3615771}" destId="{CA2203B5-A4CA-2C4D-8577-50E3388F2246}" srcOrd="0" destOrd="0" presId="urn:microsoft.com/office/officeart/2005/8/layout/bProcess3"/>
+    <dgm:cxn modelId="{A4FBA122-9811-4A94-8472-94098AD0203A}" type="presOf" srcId="{C900A651-3FCA-634D-8E96-FB8C693E1E8F}" destId="{71E5BCB2-3AB6-4C42-9B09-A87936C7F001}" srcOrd="0" destOrd="0" presId="urn:microsoft.com/office/officeart/2005/8/layout/bProcess3"/>
+    <dgm:cxn modelId="{85373FA0-F100-494D-833B-63D72D2FFFAC}" type="presOf" srcId="{6FF581C4-5EE0-6547-8B0A-4DD4E49DF7D5}" destId="{EE2C3E7E-7411-F14A-B102-730D81D864D3}" srcOrd="1" destOrd="0" presId="urn:microsoft.com/office/officeart/2005/8/layout/bProcess3"/>
+    <dgm:cxn modelId="{A0CB0083-4D1C-466F-B6DC-64A2FEEBEBE9}" type="presOf" srcId="{03689D08-8F94-B240-B093-204B4D1B1996}" destId="{11041959-BAD3-494D-A0CA-60D08024935F}" srcOrd="0" destOrd="0" presId="urn:microsoft.com/office/officeart/2005/8/layout/bProcess3"/>
     <dgm:cxn modelId="{CBA7B2CB-398D-0944-9097-F88E098803F8}" srcId="{7DBAA654-83A9-2749-9A11-3A2F0853292E}" destId="{981B4EF9-7A3A-BE49-B6B6-0021D3615771}" srcOrd="5" destOrd="0" parTransId="{036AB1F6-FA37-614F-A857-CA2CBEA75FF8}" sibTransId="{07202FE3-BBDD-A74E-9ED7-5FC69364AF9D}"/>
     <dgm:cxn modelId="{A4DF705F-378F-3D46-8BF6-315C5DACB12C}" srcId="{7DBAA654-83A9-2749-9A11-3A2F0853292E}" destId="{3D31D781-DE26-FC46-87C5-81D28438E988}" srcOrd="4" destOrd="0" parTransId="{7FDE228D-3493-0041-A7C9-8BDABED610D5}" sibTransId="{51AF1449-732A-7245-8907-3B0B474E6716}"/>
-    <dgm:cxn modelId="{2B8BD2F6-0CE2-4AA3-8CD0-FC642855516A}" type="presOf" srcId="{C900A651-3FCA-634D-8E96-FB8C693E1E8F}" destId="{71E5BCB2-3AB6-4C42-9B09-A87936C7F001}" srcOrd="0" destOrd="0" presId="urn:microsoft.com/office/officeart/2005/8/layout/bProcess3"/>
-    <dgm:cxn modelId="{A48FCE40-BCB1-46CC-9DEA-5839190583B4}" type="presOf" srcId="{9D0A3E8F-79EA-4741-B4AF-359BBF2AD54A}" destId="{CB005E4D-98D2-5E43-A79A-01D73FA5246C}" srcOrd="0" destOrd="0" presId="urn:microsoft.com/office/officeart/2005/8/layout/bProcess3"/>
+    <dgm:cxn modelId="{9F7DBBD3-2135-334D-BDE9-A8ED29101BA4}" srcId="{7DBAA654-83A9-2749-9A11-3A2F0853292E}" destId="{3ABC577C-D926-6C40-8609-A47272EDC0E8}" srcOrd="3" destOrd="0" parTransId="{73D020D2-C3E5-6D4B-A74D-95AC52916961}" sibTransId="{E1700588-AA9B-9044-98E5-A52BC9E980D8}"/>
+    <dgm:cxn modelId="{C9F771AC-35CF-1540-8F9B-A548A676FBEC}" srcId="{7DBAA654-83A9-2749-9A11-3A2F0853292E}" destId="{C900A651-3FCA-634D-8E96-FB8C693E1E8F}" srcOrd="0" destOrd="0" parTransId="{DC773397-72AF-3043-A26B-0B8B32D632B1}" sibTransId="{6FF581C4-5EE0-6547-8B0A-4DD4E49DF7D5}"/>
     <dgm:cxn modelId="{B40CF301-B877-0146-8F01-A4B49C9B78E2}" srcId="{7DBAA654-83A9-2749-9A11-3A2F0853292E}" destId="{761D77BA-5704-3540-A64C-39623ABDE933}" srcOrd="2" destOrd="0" parTransId="{0CEF3B97-E2A9-E04D-A0DB-EC66FC595157}" sibTransId="{03689D08-8F94-B240-B093-204B4D1B1996}"/>
-    <dgm:cxn modelId="{DDDAC2B3-FD98-4EC5-86EE-AA0624AC8341}" type="presOf" srcId="{6FF581C4-5EE0-6547-8B0A-4DD4E49DF7D5}" destId="{70788382-AA77-7C4C-A399-82382C8CD1E3}" srcOrd="0" destOrd="0" presId="urn:microsoft.com/office/officeart/2005/8/layout/bProcess3"/>
-    <dgm:cxn modelId="{F8861275-F303-499E-86EE-5B425CB9DE55}" type="presOf" srcId="{03689D08-8F94-B240-B093-204B4D1B1996}" destId="{11041959-BAD3-494D-A0CA-60D08024935F}" srcOrd="0" destOrd="0" presId="urn:microsoft.com/office/officeart/2005/8/layout/bProcess3"/>
-    <dgm:cxn modelId="{6DAA1231-7176-4A01-B1EB-0AEE3F6A3304}" type="presOf" srcId="{981B4EF9-7A3A-BE49-B6B6-0021D3615771}" destId="{CA2203B5-A4CA-2C4D-8577-50E3388F2246}" srcOrd="0" destOrd="0" presId="urn:microsoft.com/office/officeart/2005/8/layout/bProcess3"/>
-    <dgm:cxn modelId="{FEEA86A7-50F7-4F47-9747-F92D6D7A8740}" type="presOf" srcId="{7DBAA654-83A9-2749-9A11-3A2F0853292E}" destId="{379D3411-2CF2-1443-9DE7-1F3F74BE70B6}" srcOrd="0" destOrd="0" presId="urn:microsoft.com/office/officeart/2005/8/layout/bProcess3"/>
-    <dgm:cxn modelId="{10E4DC01-0274-4451-BE48-9E0CF4DB74B4}" type="presOf" srcId="{56563E73-53C5-C242-B5DD-534CCEB5A55B}" destId="{8845A127-0D85-A14A-94CB-F773727D4C9B}" srcOrd="1" destOrd="0" presId="urn:microsoft.com/office/officeart/2005/8/layout/bProcess3"/>
-    <dgm:cxn modelId="{25A7A7FD-EB4F-4A27-B951-EC069C04BBDD}" type="presOf" srcId="{E1700588-AA9B-9044-98E5-A52BC9E980D8}" destId="{0D4A6B71-9678-E74B-A4F4-3D04D7F96F18}" srcOrd="1" destOrd="0" presId="urn:microsoft.com/office/officeart/2005/8/layout/bProcess3"/>
-    <dgm:cxn modelId="{9316EB43-D58A-4B1D-A365-23192E63B778}" type="presParOf" srcId="{379D3411-2CF2-1443-9DE7-1F3F74BE70B6}" destId="{71E5BCB2-3AB6-4C42-9B09-A87936C7F001}" srcOrd="0" destOrd="0" presId="urn:microsoft.com/office/officeart/2005/8/layout/bProcess3"/>
-    <dgm:cxn modelId="{6F4D007C-370D-4A54-B740-3C74D5A62540}" type="presParOf" srcId="{379D3411-2CF2-1443-9DE7-1F3F74BE70B6}" destId="{70788382-AA77-7C4C-A399-82382C8CD1E3}" srcOrd="1" destOrd="0" presId="urn:microsoft.com/office/officeart/2005/8/layout/bProcess3"/>
-    <dgm:cxn modelId="{86DA9EE0-AD41-4BA0-9520-74F6CCA7E7AF}" type="presParOf" srcId="{70788382-AA77-7C4C-A399-82382C8CD1E3}" destId="{EE2C3E7E-7411-F14A-B102-730D81D864D3}" srcOrd="0" destOrd="0" presId="urn:microsoft.com/office/officeart/2005/8/layout/bProcess3"/>
-    <dgm:cxn modelId="{97C6E12A-903C-4BCC-B65C-56A52D4D91C0}" type="presParOf" srcId="{379D3411-2CF2-1443-9DE7-1F3F74BE70B6}" destId="{CB005E4D-98D2-5E43-A79A-01D73FA5246C}" srcOrd="2" destOrd="0" presId="urn:microsoft.com/office/officeart/2005/8/layout/bProcess3"/>
-    <dgm:cxn modelId="{C3133F2F-FB2F-4C84-9664-A197A15FE8BF}" type="presParOf" srcId="{379D3411-2CF2-1443-9DE7-1F3F74BE70B6}" destId="{1AB89A78-53AA-8046-940B-4774F5E8A3F4}" srcOrd="3" destOrd="0" presId="urn:microsoft.com/office/officeart/2005/8/layout/bProcess3"/>
-    <dgm:cxn modelId="{B192D19B-9625-4501-9DE1-0EFE979F2CB7}" type="presParOf" srcId="{1AB89A78-53AA-8046-940B-4774F5E8A3F4}" destId="{8845A127-0D85-A14A-94CB-F773727D4C9B}" srcOrd="0" destOrd="0" presId="urn:microsoft.com/office/officeart/2005/8/layout/bProcess3"/>
-    <dgm:cxn modelId="{15D47A71-36B1-4FF4-94B5-166BE5637A78}" type="presParOf" srcId="{379D3411-2CF2-1443-9DE7-1F3F74BE70B6}" destId="{2B850CA7-3DA8-704B-9542-29A27C4E6E8A}" srcOrd="4" destOrd="0" presId="urn:microsoft.com/office/officeart/2005/8/layout/bProcess3"/>
-    <dgm:cxn modelId="{AD5B45C9-1E80-4EE6-9BBC-15CAE02F3AE7}" type="presParOf" srcId="{379D3411-2CF2-1443-9DE7-1F3F74BE70B6}" destId="{11041959-BAD3-494D-A0CA-60D08024935F}" srcOrd="5" destOrd="0" presId="urn:microsoft.com/office/officeart/2005/8/layout/bProcess3"/>
-    <dgm:cxn modelId="{1987166C-9709-4FC9-9079-C99730F31538}" type="presParOf" srcId="{11041959-BAD3-494D-A0CA-60D08024935F}" destId="{F515C25C-FBC4-0A42-9BD8-739DB491DE01}" srcOrd="0" destOrd="0" presId="urn:microsoft.com/office/officeart/2005/8/layout/bProcess3"/>
-    <dgm:cxn modelId="{D631D82D-D69E-4980-9406-BB0B7321BB8A}" type="presParOf" srcId="{379D3411-2CF2-1443-9DE7-1F3F74BE70B6}" destId="{35CF6ACD-16BB-D44B-9967-A88BE4C856FA}" srcOrd="6" destOrd="0" presId="urn:microsoft.com/office/officeart/2005/8/layout/bProcess3"/>
-    <dgm:cxn modelId="{4F92650D-1AB7-47B9-96A2-CACD2B28B1D5}" type="presParOf" srcId="{379D3411-2CF2-1443-9DE7-1F3F74BE70B6}" destId="{BE891453-7A81-9745-80FE-393D0BD9F682}" srcOrd="7" destOrd="0" presId="urn:microsoft.com/office/officeart/2005/8/layout/bProcess3"/>
-    <dgm:cxn modelId="{ADE208C2-7C72-4E83-B052-C9EFAF7AC2E5}" type="presParOf" srcId="{BE891453-7A81-9745-80FE-393D0BD9F682}" destId="{0D4A6B71-9678-E74B-A4F4-3D04D7F96F18}" srcOrd="0" destOrd="0" presId="urn:microsoft.com/office/officeart/2005/8/layout/bProcess3"/>
-    <dgm:cxn modelId="{61DDC63C-2F35-4AAE-91CD-B69B1E5D6CF7}" type="presParOf" srcId="{379D3411-2CF2-1443-9DE7-1F3F74BE70B6}" destId="{5054442F-68CC-BA4D-A78B-D10165C93B35}" srcOrd="8" destOrd="0" presId="urn:microsoft.com/office/officeart/2005/8/layout/bProcess3"/>
-    <dgm:cxn modelId="{C90D067F-CDCC-4D73-BF4E-AF9A4B1484F5}" type="presParOf" srcId="{379D3411-2CF2-1443-9DE7-1F3F74BE70B6}" destId="{70A625A3-B04D-314A-9454-BA7560E71142}" srcOrd="9" destOrd="0" presId="urn:microsoft.com/office/officeart/2005/8/layout/bProcess3"/>
-    <dgm:cxn modelId="{C0BB3157-C582-4B51-B6CA-3A1C870ADDAA}" type="presParOf" srcId="{70A625A3-B04D-314A-9454-BA7560E71142}" destId="{08B24028-0337-A54F-863C-D83DC536E50D}" srcOrd="0" destOrd="0" presId="urn:microsoft.com/office/officeart/2005/8/layout/bProcess3"/>
-    <dgm:cxn modelId="{825A76ED-EFBE-47AB-9ABE-831059EC13B3}" type="presParOf" srcId="{379D3411-2CF2-1443-9DE7-1F3F74BE70B6}" destId="{CA2203B5-A4CA-2C4D-8577-50E3388F2246}" srcOrd="10" destOrd="0" presId="urn:microsoft.com/office/officeart/2005/8/layout/bProcess3"/>
+    <dgm:cxn modelId="{8AD4033F-F95C-4765-8637-DB79015DF752}" type="presOf" srcId="{6FF581C4-5EE0-6547-8B0A-4DD4E49DF7D5}" destId="{70788382-AA77-7C4C-A399-82382C8CD1E3}" srcOrd="0" destOrd="0" presId="urn:microsoft.com/office/officeart/2005/8/layout/bProcess3"/>
+    <dgm:cxn modelId="{015B351B-3C31-4930-8537-A143C66A87CA}" type="presOf" srcId="{3D31D781-DE26-FC46-87C5-81D28438E988}" destId="{5054442F-68CC-BA4D-A78B-D10165C93B35}" srcOrd="0" destOrd="0" presId="urn:microsoft.com/office/officeart/2005/8/layout/bProcess3"/>
+    <dgm:cxn modelId="{585D37F8-9726-486E-BE6B-1AFA07775A7F}" type="presOf" srcId="{51AF1449-732A-7245-8907-3B0B474E6716}" destId="{70A625A3-B04D-314A-9454-BA7560E71142}" srcOrd="0" destOrd="0" presId="urn:microsoft.com/office/officeart/2005/8/layout/bProcess3"/>
+    <dgm:cxn modelId="{9543DD0C-3A00-4CCF-AD5E-865D301D5AF0}" type="presOf" srcId="{03689D08-8F94-B240-B093-204B4D1B1996}" destId="{F515C25C-FBC4-0A42-9BD8-739DB491DE01}" srcOrd="1" destOrd="0" presId="urn:microsoft.com/office/officeart/2005/8/layout/bProcess3"/>
+    <dgm:cxn modelId="{12E48801-9C5A-43AD-98CC-88B0A61BAE77}" type="presOf" srcId="{56563E73-53C5-C242-B5DD-534CCEB5A55B}" destId="{8845A127-0D85-A14A-94CB-F773727D4C9B}" srcOrd="1" destOrd="0" presId="urn:microsoft.com/office/officeart/2005/8/layout/bProcess3"/>
+    <dgm:cxn modelId="{306CC26F-5391-4114-B851-1FDA8254A750}" type="presOf" srcId="{3ABC577C-D926-6C40-8609-A47272EDC0E8}" destId="{35CF6ACD-16BB-D44B-9967-A88BE4C856FA}" srcOrd="0" destOrd="0" presId="urn:microsoft.com/office/officeart/2005/8/layout/bProcess3"/>
+    <dgm:cxn modelId="{E839D4E8-83ED-4723-8579-7518307CCED7}" type="presOf" srcId="{E1700588-AA9B-9044-98E5-A52BC9E980D8}" destId="{BE891453-7A81-9745-80FE-393D0BD9F682}" srcOrd="0" destOrd="0" presId="urn:microsoft.com/office/officeart/2005/8/layout/bProcess3"/>
+    <dgm:cxn modelId="{9C5C0364-DFA9-4F18-9375-9B1CAD302CA6}" type="presOf" srcId="{761D77BA-5704-3540-A64C-39623ABDE933}" destId="{2B850CA7-3DA8-704B-9542-29A27C4E6E8A}" srcOrd="0" destOrd="0" presId="urn:microsoft.com/office/officeart/2005/8/layout/bProcess3"/>
+    <dgm:cxn modelId="{B01B7D7C-18E6-44AF-8361-BBBF1D27581A}" type="presOf" srcId="{9D0A3E8F-79EA-4741-B4AF-359BBF2AD54A}" destId="{CB005E4D-98D2-5E43-A79A-01D73FA5246C}" srcOrd="0" destOrd="0" presId="urn:microsoft.com/office/officeart/2005/8/layout/bProcess3"/>
+    <dgm:cxn modelId="{2D0607AD-5C4C-4560-96DF-41330C0E2CA2}" type="presOf" srcId="{7DBAA654-83A9-2749-9A11-3A2F0853292E}" destId="{379D3411-2CF2-1443-9DE7-1F3F74BE70B6}" srcOrd="0" destOrd="0" presId="urn:microsoft.com/office/officeart/2005/8/layout/bProcess3"/>
+    <dgm:cxn modelId="{94F55BD2-D5F8-4E4A-B09A-80B2C0511554}" type="presOf" srcId="{56563E73-53C5-C242-B5DD-534CCEB5A55B}" destId="{1AB89A78-53AA-8046-940B-4774F5E8A3F4}" srcOrd="0" destOrd="0" presId="urn:microsoft.com/office/officeart/2005/8/layout/bProcess3"/>
+    <dgm:cxn modelId="{FD7DDC6D-31FF-4B82-84B5-D8561D725382}" type="presParOf" srcId="{379D3411-2CF2-1443-9DE7-1F3F74BE70B6}" destId="{71E5BCB2-3AB6-4C42-9B09-A87936C7F001}" srcOrd="0" destOrd="0" presId="urn:microsoft.com/office/officeart/2005/8/layout/bProcess3"/>
+    <dgm:cxn modelId="{BF862BE2-C94D-400E-A3F4-3F4169D308F2}" type="presParOf" srcId="{379D3411-2CF2-1443-9DE7-1F3F74BE70B6}" destId="{70788382-AA77-7C4C-A399-82382C8CD1E3}" srcOrd="1" destOrd="0" presId="urn:microsoft.com/office/officeart/2005/8/layout/bProcess3"/>
+    <dgm:cxn modelId="{7A18B471-371D-4DC5-8362-D94F7162089D}" type="presParOf" srcId="{70788382-AA77-7C4C-A399-82382C8CD1E3}" destId="{EE2C3E7E-7411-F14A-B102-730D81D864D3}" srcOrd="0" destOrd="0" presId="urn:microsoft.com/office/officeart/2005/8/layout/bProcess3"/>
+    <dgm:cxn modelId="{248EE82C-5234-4417-9FC0-1C9F6EB6D4D3}" type="presParOf" srcId="{379D3411-2CF2-1443-9DE7-1F3F74BE70B6}" destId="{CB005E4D-98D2-5E43-A79A-01D73FA5246C}" srcOrd="2" destOrd="0" presId="urn:microsoft.com/office/officeart/2005/8/layout/bProcess3"/>
+    <dgm:cxn modelId="{E3F70F0D-6EA8-433F-BA94-F9F31B7DA8DC}" type="presParOf" srcId="{379D3411-2CF2-1443-9DE7-1F3F74BE70B6}" destId="{1AB89A78-53AA-8046-940B-4774F5E8A3F4}" srcOrd="3" destOrd="0" presId="urn:microsoft.com/office/officeart/2005/8/layout/bProcess3"/>
+    <dgm:cxn modelId="{7842E80C-7597-4117-B91E-9522C7B7C802}" type="presParOf" srcId="{1AB89A78-53AA-8046-940B-4774F5E8A3F4}" destId="{8845A127-0D85-A14A-94CB-F773727D4C9B}" srcOrd="0" destOrd="0" presId="urn:microsoft.com/office/officeart/2005/8/layout/bProcess3"/>
+    <dgm:cxn modelId="{32973203-C6DF-416D-8507-0B9905A37919}" type="presParOf" srcId="{379D3411-2CF2-1443-9DE7-1F3F74BE70B6}" destId="{2B850CA7-3DA8-704B-9542-29A27C4E6E8A}" srcOrd="4" destOrd="0" presId="urn:microsoft.com/office/officeart/2005/8/layout/bProcess3"/>
+    <dgm:cxn modelId="{EBBA3203-7A86-45AC-9715-EE80D627D315}" type="presParOf" srcId="{379D3411-2CF2-1443-9DE7-1F3F74BE70B6}" destId="{11041959-BAD3-494D-A0CA-60D08024935F}" srcOrd="5" destOrd="0" presId="urn:microsoft.com/office/officeart/2005/8/layout/bProcess3"/>
+    <dgm:cxn modelId="{9DCC7999-9C29-4ECA-9373-BF178024A7A6}" type="presParOf" srcId="{11041959-BAD3-494D-A0CA-60D08024935F}" destId="{F515C25C-FBC4-0A42-9BD8-739DB491DE01}" srcOrd="0" destOrd="0" presId="urn:microsoft.com/office/officeart/2005/8/layout/bProcess3"/>
+    <dgm:cxn modelId="{3FB38043-9DC4-4500-B5D8-9CD61138489E}" type="presParOf" srcId="{379D3411-2CF2-1443-9DE7-1F3F74BE70B6}" destId="{35CF6ACD-16BB-D44B-9967-A88BE4C856FA}" srcOrd="6" destOrd="0" presId="urn:microsoft.com/office/officeart/2005/8/layout/bProcess3"/>
+    <dgm:cxn modelId="{86E4F367-5362-4A06-AE50-647650925171}" type="presParOf" srcId="{379D3411-2CF2-1443-9DE7-1F3F74BE70B6}" destId="{BE891453-7A81-9745-80FE-393D0BD9F682}" srcOrd="7" destOrd="0" presId="urn:microsoft.com/office/officeart/2005/8/layout/bProcess3"/>
+    <dgm:cxn modelId="{7E25621E-EF78-482B-8FD2-A7E93FE26ADD}" type="presParOf" srcId="{BE891453-7A81-9745-80FE-393D0BD9F682}" destId="{0D4A6B71-9678-E74B-A4F4-3D04D7F96F18}" srcOrd="0" destOrd="0" presId="urn:microsoft.com/office/officeart/2005/8/layout/bProcess3"/>
+    <dgm:cxn modelId="{3185036D-B4FA-49F1-9D27-E6650BC8C112}" type="presParOf" srcId="{379D3411-2CF2-1443-9DE7-1F3F74BE70B6}" destId="{5054442F-68CC-BA4D-A78B-D10165C93B35}" srcOrd="8" destOrd="0" presId="urn:microsoft.com/office/officeart/2005/8/layout/bProcess3"/>
+    <dgm:cxn modelId="{882EDB69-5CBE-42FC-BA5E-66690C14363C}" type="presParOf" srcId="{379D3411-2CF2-1443-9DE7-1F3F74BE70B6}" destId="{70A625A3-B04D-314A-9454-BA7560E71142}" srcOrd="9" destOrd="0" presId="urn:microsoft.com/office/officeart/2005/8/layout/bProcess3"/>
+    <dgm:cxn modelId="{5C794156-FFB8-4F6D-9482-82B32EBBEC5E}" type="presParOf" srcId="{70A625A3-B04D-314A-9454-BA7560E71142}" destId="{08B24028-0337-A54F-863C-D83DC536E50D}" srcOrd="0" destOrd="0" presId="urn:microsoft.com/office/officeart/2005/8/layout/bProcess3"/>
+    <dgm:cxn modelId="{D5D20B5A-C161-4F76-9059-6CE67B040E4C}" type="presParOf" srcId="{379D3411-2CF2-1443-9DE7-1F3F74BE70B6}" destId="{CA2203B5-A4CA-2C4D-8577-50E3388F2246}" srcOrd="10" destOrd="0" presId="urn:microsoft.com/office/officeart/2005/8/layout/bProcess3"/>
   </dgm:cxnLst>
   <dgm:bg/>
   <dgm:whole>
@@ -16019,7 +16738,7 @@
         <a:p>
           <a:r>
             <a:rPr lang="en-US"/>
-            <a:t>Module 1</a:t>
+            <a:t>Top parts</a:t>
           </a:r>
         </a:p>
       </dgm:t>
@@ -16055,7 +16774,7 @@
         <a:p>
           <a:r>
             <a:rPr lang="en-US"/>
-            <a:t>Module 2</a:t>
+            <a:t>Module </a:t>
           </a:r>
         </a:p>
       </dgm:t>
@@ -16091,7 +16810,7 @@
         <a:p>
           <a:r>
             <a:rPr lang="en-US"/>
-            <a:t>Module 4</a:t>
+            <a:t>Stub</a:t>
           </a:r>
         </a:p>
       </dgm:t>
@@ -16127,12 +16846,9 @@
         <a:p>
           <a:r>
             <a:rPr lang="en-US"/>
-            <a:t>... </a:t>
+            <a:t>Module</a:t>
           </a:r>
-          <a:r>
-            <a:rPr lang="en-US" i="1"/>
-            <a:t>(other modules)</a:t>
-          </a:r>
+          <a:endParaRPr lang="en-US" i="1"/>
         </a:p>
       </dgm:t>
     </dgm:pt>
@@ -16167,7 +16883,7 @@
         <a:p>
           <a:r>
             <a:rPr lang="en-US"/>
-            <a:t>Module 3</a:t>
+            <a:t>Driver</a:t>
           </a:r>
         </a:p>
       </dgm:t>
@@ -16203,7 +16919,7 @@
         <a:p>
           <a:r>
             <a:rPr lang="en-US"/>
-            <a:t>Module n</a:t>
+            <a:t>Module </a:t>
           </a:r>
         </a:p>
       </dgm:t>
@@ -16259,7 +16975,18 @@
     </dgm:pt>
     <dgm:pt modelId="{0FFE047C-8A78-4190-94E0-C173D4B737AD}" type="pres">
       <dgm:prSet presAssocID="{FE03715E-A28A-45E7-AEE2-27E3E8845744}" presName="background" presStyleLbl="node0" presStyleIdx="0" presStyleCnt="1"/>
-      <dgm:spPr/>
+      <dgm:spPr>
+        <a:solidFill>
+          <a:srgbClr val="002060"/>
+        </a:solidFill>
+      </dgm:spPr>
+      <dgm:t>
+        <a:bodyPr/>
+        <a:lstStyle/>
+        <a:p>
+          <a:endParaRPr lang="en-US"/>
+        </a:p>
+      </dgm:t>
     </dgm:pt>
     <dgm:pt modelId="{DFF6C7C0-6F98-4605-A7C9-BB5535BFE956}" type="pres">
       <dgm:prSet presAssocID="{FE03715E-A28A-45E7-AEE2-27E3E8845744}" presName="text" presStyleLbl="fgAcc0" presStyleIdx="0" presStyleCnt="1">
@@ -16343,7 +17070,18 @@
     </dgm:pt>
     <dgm:pt modelId="{0C2633D5-D631-430B-ABF0-80B6D5D47F95}" type="pres">
       <dgm:prSet presAssocID="{4DA46A96-F186-482B-8D11-9F5B04B21964}" presName="background3" presStyleLbl="node3" presStyleIdx="0" presStyleCnt="3"/>
-      <dgm:spPr/>
+      <dgm:spPr>
+        <a:solidFill>
+          <a:srgbClr val="0070C0"/>
+        </a:solidFill>
+      </dgm:spPr>
+      <dgm:t>
+        <a:bodyPr/>
+        <a:lstStyle/>
+        <a:p>
+          <a:endParaRPr lang="en-US"/>
+        </a:p>
+      </dgm:t>
     </dgm:pt>
     <dgm:pt modelId="{1586E1F5-8D18-4BE2-839A-B66DCA180CCE}" type="pres">
       <dgm:prSet presAssocID="{4DA46A96-F186-482B-8D11-9F5B04B21964}" presName="text3" presStyleLbl="fgAcc3" presStyleIdx="0" presStyleCnt="3">
@@ -16427,7 +17165,20 @@
     </dgm:pt>
     <dgm:pt modelId="{476C4DDA-48D1-4B0D-A892-378E1FE3C95C}" type="pres">
       <dgm:prSet presAssocID="{734DD07D-0357-4526-891C-814E73D90035}" presName="background2" presStyleLbl="node2" presStyleIdx="1" presStyleCnt="2"/>
-      <dgm:spPr/>
+      <dgm:spPr>
+        <a:solidFill>
+          <a:schemeClr val="accent5">
+            <a:lumMod val="75000"/>
+          </a:schemeClr>
+        </a:solidFill>
+      </dgm:spPr>
+      <dgm:t>
+        <a:bodyPr/>
+        <a:lstStyle/>
+        <a:p>
+          <a:endParaRPr lang="en-US"/>
+        </a:p>
+      </dgm:t>
     </dgm:pt>
     <dgm:pt modelId="{D84098D6-847E-4276-9066-1115F13461CC}" type="pres">
       <dgm:prSet presAssocID="{734DD07D-0357-4526-891C-814E73D90035}" presName="text2" presStyleLbl="fgAcc2" presStyleIdx="1" presStyleCnt="2">
@@ -16492,59 +17243,59 @@
     </dgm:pt>
   </dgm:ptLst>
   <dgm:cxnLst>
-    <dgm:cxn modelId="{3C5D8455-84DC-4BF5-B792-5A371F6B3033}" type="presOf" srcId="{24AB71B1-A23E-483D-BB43-B091F5F2B10D}" destId="{03BB12AC-59B2-432C-985F-84FD58455460}" srcOrd="0" destOrd="0" presId="urn:microsoft.com/office/officeart/2005/8/layout/hierarchy1"/>
     <dgm:cxn modelId="{FA9AC2CC-77E5-45C9-A5BC-BB5126F58C88}" srcId="{734DD07D-0357-4526-891C-814E73D90035}" destId="{71DB4555-252D-47AE-9815-0D1DB91A0368}" srcOrd="0" destOrd="0" parTransId="{FA32B961-D716-4670-8FFB-8960FCFF2A86}" sibTransId="{775DC20A-12A8-4D40-9307-31F4911DDD20}"/>
-    <dgm:cxn modelId="{74C340A7-5A01-402B-8BF4-27B059368A1C}" type="presOf" srcId="{734DD07D-0357-4526-891C-814E73D90035}" destId="{D84098D6-847E-4276-9066-1115F13461CC}" srcOrd="0" destOrd="0" presId="urn:microsoft.com/office/officeart/2005/8/layout/hierarchy1"/>
-    <dgm:cxn modelId="{DC154039-A8EE-421F-B889-95D1EAA7560B}" type="presOf" srcId="{FA32B961-D716-4670-8FFB-8960FCFF2A86}" destId="{D75EA234-4FDC-4374-B311-DF7027BE8AA7}" srcOrd="0" destOrd="0" presId="urn:microsoft.com/office/officeart/2005/8/layout/hierarchy1"/>
-    <dgm:cxn modelId="{7D1052C7-F19B-48C3-A056-672AB0EA3F09}" type="presOf" srcId="{C1D27D24-4A0F-47E8-A27F-BB0C1332DB7A}" destId="{30140F7C-94E0-4251-9524-057CFA8F570C}" srcOrd="0" destOrd="0" presId="urn:microsoft.com/office/officeart/2005/8/layout/hierarchy1"/>
+    <dgm:cxn modelId="{A4658989-CE32-4856-9BC3-0E8E17D8A3CB}" type="presOf" srcId="{C1D27D24-4A0F-47E8-A27F-BB0C1332DB7A}" destId="{30140F7C-94E0-4251-9524-057CFA8F570C}" srcOrd="0" destOrd="0" presId="urn:microsoft.com/office/officeart/2005/8/layout/hierarchy1"/>
+    <dgm:cxn modelId="{BB8E9F07-5B53-4178-A267-0D7A458AEBBA}" type="presOf" srcId="{71DB4555-252D-47AE-9815-0D1DB91A0368}" destId="{E3382AB0-233E-41F7-8954-E4EC7E0596E2}" srcOrd="0" destOrd="0" presId="urn:microsoft.com/office/officeart/2005/8/layout/hierarchy1"/>
+    <dgm:cxn modelId="{D8B8A311-A50F-4A68-926F-C19181402CC0}" type="presOf" srcId="{FE03715E-A28A-45E7-AEE2-27E3E8845744}" destId="{DFF6C7C0-6F98-4605-A7C9-BB5535BFE956}" srcOrd="0" destOrd="0" presId="urn:microsoft.com/office/officeart/2005/8/layout/hierarchy1"/>
+    <dgm:cxn modelId="{53F41D6C-C71F-4ECC-80AF-296BBC55B72A}" type="presOf" srcId="{D2B3E265-80C0-4EF8-81DD-9945E735274C}" destId="{999104FE-26E1-4589-8FDE-F5807A3CF1CA}" srcOrd="0" destOrd="0" presId="urn:microsoft.com/office/officeart/2005/8/layout/hierarchy1"/>
+    <dgm:cxn modelId="{7C29A8F6-C66D-432A-A0D9-20BE23B48A09}" type="presOf" srcId="{FA32B961-D716-4670-8FFB-8960FCFF2A86}" destId="{D75EA234-4FDC-4374-B311-DF7027BE8AA7}" srcOrd="0" destOrd="0" presId="urn:microsoft.com/office/officeart/2005/8/layout/hierarchy1"/>
+    <dgm:cxn modelId="{04F7C980-B6A1-4B66-83DC-83F722B6CB44}" type="presOf" srcId="{A678E292-CACF-4931-96E0-263621F493C9}" destId="{93DDF117-97A6-435A-94EA-E9EDD4A1F32A}" srcOrd="0" destOrd="0" presId="urn:microsoft.com/office/officeart/2005/8/layout/hierarchy1"/>
     <dgm:cxn modelId="{B449B909-FAE0-45AB-BFB0-BA50A7B723AB}" srcId="{328E512F-53ED-4963-B411-C5F953787F22}" destId="{24AB71B1-A23E-483D-BB43-B091F5F2B10D}" srcOrd="1" destOrd="0" parTransId="{D2B3E265-80C0-4EF8-81DD-9945E735274C}" sibTransId="{BD1320B7-398E-44E0-B984-92275F03274D}"/>
-    <dgm:cxn modelId="{29BDF75A-EC9D-4C56-986C-3AB7357EB899}" type="presOf" srcId="{FE03715E-A28A-45E7-AEE2-27E3E8845744}" destId="{DFF6C7C0-6F98-4605-A7C9-BB5535BFE956}" srcOrd="0" destOrd="0" presId="urn:microsoft.com/office/officeart/2005/8/layout/hierarchy1"/>
-    <dgm:cxn modelId="{B1844022-3649-4030-A27F-4C41BDC25AD2}" type="presOf" srcId="{4DA46A96-F186-482B-8D11-9F5B04B21964}" destId="{1586E1F5-8D18-4BE2-839A-B66DCA180CCE}" srcOrd="0" destOrd="0" presId="urn:microsoft.com/office/officeart/2005/8/layout/hierarchy1"/>
+    <dgm:cxn modelId="{CD33A3D4-389C-4C62-B965-E81BEF31EF91}" type="presOf" srcId="{24AB71B1-A23E-483D-BB43-B091F5F2B10D}" destId="{03BB12AC-59B2-432C-985F-84FD58455460}" srcOrd="0" destOrd="0" presId="urn:microsoft.com/office/officeart/2005/8/layout/hierarchy1"/>
+    <dgm:cxn modelId="{73713C15-294E-48F0-86BF-524467AA5B6F}" type="presOf" srcId="{4DA46A96-F186-482B-8D11-9F5B04B21964}" destId="{1586E1F5-8D18-4BE2-839A-B66DCA180CCE}" srcOrd="0" destOrd="0" presId="urn:microsoft.com/office/officeart/2005/8/layout/hierarchy1"/>
+    <dgm:cxn modelId="{786678A7-9A98-4404-A6D9-C60108ACDBB7}" type="presOf" srcId="{734DD07D-0357-4526-891C-814E73D90035}" destId="{D84098D6-847E-4276-9066-1115F13461CC}" srcOrd="0" destOrd="0" presId="urn:microsoft.com/office/officeart/2005/8/layout/hierarchy1"/>
+    <dgm:cxn modelId="{6673DDA7-C207-4978-86EF-B208DD94993D}" type="presOf" srcId="{75636980-04F8-4B1F-B7B3-85A32395AE90}" destId="{59101AA9-41F9-468C-992E-A9D360B6DE6D}" srcOrd="0" destOrd="0" presId="urn:microsoft.com/office/officeart/2005/8/layout/hierarchy1"/>
+    <dgm:cxn modelId="{F6C0367A-DA71-4F40-AE9D-D58B2CB6D0EB}" type="presOf" srcId="{328E512F-53ED-4963-B411-C5F953787F22}" destId="{73B67996-A04E-468F-8803-1380882BB5F8}" srcOrd="0" destOrd="0" presId="urn:microsoft.com/office/officeart/2005/8/layout/hierarchy1"/>
+    <dgm:cxn modelId="{1D98790A-94E5-4CBD-87E4-D0FCBE614B0B}" type="presOf" srcId="{791EEA5A-B5D2-48F2-99D1-BD8AA7FE32F4}" destId="{03A0F39A-4ACF-4B10-9289-5EB12A73294B}" srcOrd="0" destOrd="0" presId="urn:microsoft.com/office/officeart/2005/8/layout/hierarchy1"/>
     <dgm:cxn modelId="{49C9E916-2C5E-41B1-B959-EFB8EBE2EA58}" srcId="{FE03715E-A28A-45E7-AEE2-27E3E8845744}" destId="{328E512F-53ED-4963-B411-C5F953787F22}" srcOrd="0" destOrd="0" parTransId="{A678E292-CACF-4931-96E0-263621F493C9}" sibTransId="{AD460551-684E-4997-913B-31EBC9B96A7E}"/>
-    <dgm:cxn modelId="{9D0EB9C1-01DF-4D1E-A5C9-9DAFD0BA0F57}" type="presOf" srcId="{791EEA5A-B5D2-48F2-99D1-BD8AA7FE32F4}" destId="{03A0F39A-4ACF-4B10-9289-5EB12A73294B}" srcOrd="0" destOrd="0" presId="urn:microsoft.com/office/officeart/2005/8/layout/hierarchy1"/>
     <dgm:cxn modelId="{7C3A0F81-8B18-499F-B8A7-BE190395A75A}" srcId="{75636980-04F8-4B1F-B7B3-85A32395AE90}" destId="{FE03715E-A28A-45E7-AEE2-27E3E8845744}" srcOrd="0" destOrd="0" parTransId="{AABE5582-1065-47A1-BA99-A1670FFCB211}" sibTransId="{909AC414-D132-4224-91C8-66350F7F9FA8}"/>
-    <dgm:cxn modelId="{AB29CB18-7467-424D-B530-3E4834B96481}" type="presOf" srcId="{71DB4555-252D-47AE-9815-0D1DB91A0368}" destId="{E3382AB0-233E-41F7-8954-E4EC7E0596E2}" srcOrd="0" destOrd="0" presId="urn:microsoft.com/office/officeart/2005/8/layout/hierarchy1"/>
-    <dgm:cxn modelId="{56AA381A-5A65-4EF5-A3E7-F2A14D22C394}" type="presOf" srcId="{A678E292-CACF-4931-96E0-263621F493C9}" destId="{93DDF117-97A6-435A-94EA-E9EDD4A1F32A}" srcOrd="0" destOrd="0" presId="urn:microsoft.com/office/officeart/2005/8/layout/hierarchy1"/>
-    <dgm:cxn modelId="{7BDF1DE7-29E5-4DCB-80C4-9EFF74CB50D0}" type="presOf" srcId="{328E512F-53ED-4963-B411-C5F953787F22}" destId="{73B67996-A04E-468F-8803-1380882BB5F8}" srcOrd="0" destOrd="0" presId="urn:microsoft.com/office/officeart/2005/8/layout/hierarchy1"/>
-    <dgm:cxn modelId="{A25F2BA7-0414-417D-AFCD-5891D399290E}" type="presOf" srcId="{D2B3E265-80C0-4EF8-81DD-9945E735274C}" destId="{999104FE-26E1-4589-8FDE-F5807A3CF1CA}" srcOrd="0" destOrd="0" presId="urn:microsoft.com/office/officeart/2005/8/layout/hierarchy1"/>
     <dgm:cxn modelId="{C8B458BD-91F3-43A5-9ED7-F9378AA1E1C1}" srcId="{FE03715E-A28A-45E7-AEE2-27E3E8845744}" destId="{734DD07D-0357-4526-891C-814E73D90035}" srcOrd="1" destOrd="0" parTransId="{791EEA5A-B5D2-48F2-99D1-BD8AA7FE32F4}" sibTransId="{281F7139-7A6B-4D6A-A84A-C014ECF27030}"/>
     <dgm:cxn modelId="{13A505AF-D38C-4607-AB08-B4F3AB3E0C42}" srcId="{328E512F-53ED-4963-B411-C5F953787F22}" destId="{4DA46A96-F186-482B-8D11-9F5B04B21964}" srcOrd="0" destOrd="0" parTransId="{C1D27D24-4A0F-47E8-A27F-BB0C1332DB7A}" sibTransId="{8DB2B35C-2258-469B-AE46-FA7588A3DDA4}"/>
-    <dgm:cxn modelId="{862B4807-77F3-40C2-B875-3286C8D866CA}" type="presOf" srcId="{75636980-04F8-4B1F-B7B3-85A32395AE90}" destId="{59101AA9-41F9-468C-992E-A9D360B6DE6D}" srcOrd="0" destOrd="0" presId="urn:microsoft.com/office/officeart/2005/8/layout/hierarchy1"/>
-    <dgm:cxn modelId="{6862DFBC-2CD1-4E7C-9B2E-1215575ADD22}" type="presParOf" srcId="{59101AA9-41F9-468C-992E-A9D360B6DE6D}" destId="{1A57A113-CB38-4030-A15D-A8F11BB1EE94}" srcOrd="0" destOrd="0" presId="urn:microsoft.com/office/officeart/2005/8/layout/hierarchy1"/>
-    <dgm:cxn modelId="{5850EFC9-4C4E-4483-B98A-2152DD555003}" type="presParOf" srcId="{1A57A113-CB38-4030-A15D-A8F11BB1EE94}" destId="{245DF73B-5AFA-4F7E-A878-69B1CF75E4DE}" srcOrd="0" destOrd="0" presId="urn:microsoft.com/office/officeart/2005/8/layout/hierarchy1"/>
-    <dgm:cxn modelId="{77ECA291-DB4A-47C0-BF8F-6990DD9049D1}" type="presParOf" srcId="{245DF73B-5AFA-4F7E-A878-69B1CF75E4DE}" destId="{0FFE047C-8A78-4190-94E0-C173D4B737AD}" srcOrd="0" destOrd="0" presId="urn:microsoft.com/office/officeart/2005/8/layout/hierarchy1"/>
-    <dgm:cxn modelId="{E012DDA8-DC29-46C0-A6EF-59AA9C0105AC}" type="presParOf" srcId="{245DF73B-5AFA-4F7E-A878-69B1CF75E4DE}" destId="{DFF6C7C0-6F98-4605-A7C9-BB5535BFE956}" srcOrd="1" destOrd="0" presId="urn:microsoft.com/office/officeart/2005/8/layout/hierarchy1"/>
-    <dgm:cxn modelId="{5124D222-2F7F-4A3D-AD37-415BC5F0D9F0}" type="presParOf" srcId="{1A57A113-CB38-4030-A15D-A8F11BB1EE94}" destId="{20E97465-78F5-4013-984A-7E56ED0408BE}" srcOrd="1" destOrd="0" presId="urn:microsoft.com/office/officeart/2005/8/layout/hierarchy1"/>
-    <dgm:cxn modelId="{A7C116BD-3360-49FD-9D35-604732CA5F99}" type="presParOf" srcId="{20E97465-78F5-4013-984A-7E56ED0408BE}" destId="{93DDF117-97A6-435A-94EA-E9EDD4A1F32A}" srcOrd="0" destOrd="0" presId="urn:microsoft.com/office/officeart/2005/8/layout/hierarchy1"/>
-    <dgm:cxn modelId="{460F8182-8DCD-4E43-9FC2-8CB73F8D3FDF}" type="presParOf" srcId="{20E97465-78F5-4013-984A-7E56ED0408BE}" destId="{F4473161-28F9-4B35-91AD-7CCCAE4B66B3}" srcOrd="1" destOrd="0" presId="urn:microsoft.com/office/officeart/2005/8/layout/hierarchy1"/>
-    <dgm:cxn modelId="{452F5D53-3D5A-482F-B0F0-B629E92DEA67}" type="presParOf" srcId="{F4473161-28F9-4B35-91AD-7CCCAE4B66B3}" destId="{B820F845-8081-4D8D-84D0-8EF513D43742}" srcOrd="0" destOrd="0" presId="urn:microsoft.com/office/officeart/2005/8/layout/hierarchy1"/>
-    <dgm:cxn modelId="{D619C467-5427-4046-9AEC-D0CB189AB3CE}" type="presParOf" srcId="{B820F845-8081-4D8D-84D0-8EF513D43742}" destId="{0F8785C7-CA76-4687-9FF9-9A76323815C0}" srcOrd="0" destOrd="0" presId="urn:microsoft.com/office/officeart/2005/8/layout/hierarchy1"/>
-    <dgm:cxn modelId="{6FB902DB-EAAC-4491-B356-A812CB798E63}" type="presParOf" srcId="{B820F845-8081-4D8D-84D0-8EF513D43742}" destId="{73B67996-A04E-468F-8803-1380882BB5F8}" srcOrd="1" destOrd="0" presId="urn:microsoft.com/office/officeart/2005/8/layout/hierarchy1"/>
-    <dgm:cxn modelId="{6FEA1882-DEF0-4D61-AE4B-4281E03B5BFB}" type="presParOf" srcId="{F4473161-28F9-4B35-91AD-7CCCAE4B66B3}" destId="{E585099C-AAC3-43C6-9895-28EC3AB4DD49}" srcOrd="1" destOrd="0" presId="urn:microsoft.com/office/officeart/2005/8/layout/hierarchy1"/>
-    <dgm:cxn modelId="{D3735012-362A-4311-B6BE-FE28F1F96169}" type="presParOf" srcId="{E585099C-AAC3-43C6-9895-28EC3AB4DD49}" destId="{30140F7C-94E0-4251-9524-057CFA8F570C}" srcOrd="0" destOrd="0" presId="urn:microsoft.com/office/officeart/2005/8/layout/hierarchy1"/>
-    <dgm:cxn modelId="{F28922E8-67A3-4946-A422-0FD3247A88B0}" type="presParOf" srcId="{E585099C-AAC3-43C6-9895-28EC3AB4DD49}" destId="{EC840C2A-3EB1-4972-BE67-101976AD415F}" srcOrd="1" destOrd="0" presId="urn:microsoft.com/office/officeart/2005/8/layout/hierarchy1"/>
-    <dgm:cxn modelId="{81B19C90-F7AF-43F2-89D9-3CC89B9320AF}" type="presParOf" srcId="{EC840C2A-3EB1-4972-BE67-101976AD415F}" destId="{28880DD1-4E0D-46FA-95FC-B4FBEC44BC94}" srcOrd="0" destOrd="0" presId="urn:microsoft.com/office/officeart/2005/8/layout/hierarchy1"/>
-    <dgm:cxn modelId="{B4073933-67F1-4927-8E44-84FBF03A0993}" type="presParOf" srcId="{28880DD1-4E0D-46FA-95FC-B4FBEC44BC94}" destId="{0C2633D5-D631-430B-ABF0-80B6D5D47F95}" srcOrd="0" destOrd="0" presId="urn:microsoft.com/office/officeart/2005/8/layout/hierarchy1"/>
-    <dgm:cxn modelId="{C16B16F9-940D-47AD-B599-6CB44BB2909A}" type="presParOf" srcId="{28880DD1-4E0D-46FA-95FC-B4FBEC44BC94}" destId="{1586E1F5-8D18-4BE2-839A-B66DCA180CCE}" srcOrd="1" destOrd="0" presId="urn:microsoft.com/office/officeart/2005/8/layout/hierarchy1"/>
-    <dgm:cxn modelId="{1FC3FF39-8CE6-436E-AC73-5D772B1DBE45}" type="presParOf" srcId="{EC840C2A-3EB1-4972-BE67-101976AD415F}" destId="{C911A4EE-A150-483C-BDDA-23B5860EB5A7}" srcOrd="1" destOrd="0" presId="urn:microsoft.com/office/officeart/2005/8/layout/hierarchy1"/>
-    <dgm:cxn modelId="{12DE2C86-59EC-4290-AD33-4620D9075405}" type="presParOf" srcId="{E585099C-AAC3-43C6-9895-28EC3AB4DD49}" destId="{999104FE-26E1-4589-8FDE-F5807A3CF1CA}" srcOrd="2" destOrd="0" presId="urn:microsoft.com/office/officeart/2005/8/layout/hierarchy1"/>
-    <dgm:cxn modelId="{F2227383-3206-41E7-83B7-5D8B807694C4}" type="presParOf" srcId="{E585099C-AAC3-43C6-9895-28EC3AB4DD49}" destId="{347EEAA8-9220-4061-BB2B-A4F2AE5E8B87}" srcOrd="3" destOrd="0" presId="urn:microsoft.com/office/officeart/2005/8/layout/hierarchy1"/>
-    <dgm:cxn modelId="{BC59480B-4D51-455C-A97C-7E3AEFA88912}" type="presParOf" srcId="{347EEAA8-9220-4061-BB2B-A4F2AE5E8B87}" destId="{E0D0D32F-8E06-4523-A671-F23728013D64}" srcOrd="0" destOrd="0" presId="urn:microsoft.com/office/officeart/2005/8/layout/hierarchy1"/>
-    <dgm:cxn modelId="{ADF2230B-313E-4684-B021-A959FAF83D15}" type="presParOf" srcId="{E0D0D32F-8E06-4523-A671-F23728013D64}" destId="{65E8FB4C-6D78-49ED-B085-95E8F3D415F3}" srcOrd="0" destOrd="0" presId="urn:microsoft.com/office/officeart/2005/8/layout/hierarchy1"/>
-    <dgm:cxn modelId="{8ABFBF0D-4C04-45E9-9F4E-622B6B6096A9}" type="presParOf" srcId="{E0D0D32F-8E06-4523-A671-F23728013D64}" destId="{03BB12AC-59B2-432C-985F-84FD58455460}" srcOrd="1" destOrd="0" presId="urn:microsoft.com/office/officeart/2005/8/layout/hierarchy1"/>
-    <dgm:cxn modelId="{CF82A64A-1E9E-4522-80B6-F0CE635F88C1}" type="presParOf" srcId="{347EEAA8-9220-4061-BB2B-A4F2AE5E8B87}" destId="{55CB83CB-7B9A-4852-9C1B-52DECE8DEAE8}" srcOrd="1" destOrd="0" presId="urn:microsoft.com/office/officeart/2005/8/layout/hierarchy1"/>
-    <dgm:cxn modelId="{47B2958C-60EF-43EC-81BC-EE525E30C3D1}" type="presParOf" srcId="{20E97465-78F5-4013-984A-7E56ED0408BE}" destId="{03A0F39A-4ACF-4B10-9289-5EB12A73294B}" srcOrd="2" destOrd="0" presId="urn:microsoft.com/office/officeart/2005/8/layout/hierarchy1"/>
-    <dgm:cxn modelId="{414393A1-3FAA-42FC-A38F-C61EA3A50196}" type="presParOf" srcId="{20E97465-78F5-4013-984A-7E56ED0408BE}" destId="{D020FC12-FF15-42CF-AB02-AC16A7F57781}" srcOrd="3" destOrd="0" presId="urn:microsoft.com/office/officeart/2005/8/layout/hierarchy1"/>
-    <dgm:cxn modelId="{3B48ED10-A908-4F2D-A0E3-9CAA6D0EE135}" type="presParOf" srcId="{D020FC12-FF15-42CF-AB02-AC16A7F57781}" destId="{68A55994-6330-4C23-B199-1E4FC2F54DF6}" srcOrd="0" destOrd="0" presId="urn:microsoft.com/office/officeart/2005/8/layout/hierarchy1"/>
-    <dgm:cxn modelId="{CDA1B808-3ECB-4596-BF60-6A7A02AA6CE7}" type="presParOf" srcId="{68A55994-6330-4C23-B199-1E4FC2F54DF6}" destId="{476C4DDA-48D1-4B0D-A892-378E1FE3C95C}" srcOrd="0" destOrd="0" presId="urn:microsoft.com/office/officeart/2005/8/layout/hierarchy1"/>
-    <dgm:cxn modelId="{2837CB3E-8422-4D78-9973-243A71B916D6}" type="presParOf" srcId="{68A55994-6330-4C23-B199-1E4FC2F54DF6}" destId="{D84098D6-847E-4276-9066-1115F13461CC}" srcOrd="1" destOrd="0" presId="urn:microsoft.com/office/officeart/2005/8/layout/hierarchy1"/>
-    <dgm:cxn modelId="{2FCACD9D-FF5C-4F94-BF38-CE7AE73C9921}" type="presParOf" srcId="{D020FC12-FF15-42CF-AB02-AC16A7F57781}" destId="{C74EA278-F3F4-456F-A08A-65E7E8AA81AC}" srcOrd="1" destOrd="0" presId="urn:microsoft.com/office/officeart/2005/8/layout/hierarchy1"/>
-    <dgm:cxn modelId="{281060E6-7835-40B9-97EA-46E99897B7D5}" type="presParOf" srcId="{C74EA278-F3F4-456F-A08A-65E7E8AA81AC}" destId="{D75EA234-4FDC-4374-B311-DF7027BE8AA7}" srcOrd="0" destOrd="0" presId="urn:microsoft.com/office/officeart/2005/8/layout/hierarchy1"/>
-    <dgm:cxn modelId="{7D06EDC6-51EF-4DC5-A3FD-89AEB1FB5FB1}" type="presParOf" srcId="{C74EA278-F3F4-456F-A08A-65E7E8AA81AC}" destId="{3FD3D861-7B86-4D58-A4CF-6B1854DA5874}" srcOrd="1" destOrd="0" presId="urn:microsoft.com/office/officeart/2005/8/layout/hierarchy1"/>
-    <dgm:cxn modelId="{88DE9A59-47B0-4CDF-AA9E-F5468243CF46}" type="presParOf" srcId="{3FD3D861-7B86-4D58-A4CF-6B1854DA5874}" destId="{7738BDE1-2DB8-4C58-A9D6-B716F2E4842D}" srcOrd="0" destOrd="0" presId="urn:microsoft.com/office/officeart/2005/8/layout/hierarchy1"/>
-    <dgm:cxn modelId="{FEC572B5-0FE2-4E37-A88E-61BAF1015F18}" type="presParOf" srcId="{7738BDE1-2DB8-4C58-A9D6-B716F2E4842D}" destId="{C70FB97D-3476-4457-B500-58B89E7C3D9F}" srcOrd="0" destOrd="0" presId="urn:microsoft.com/office/officeart/2005/8/layout/hierarchy1"/>
-    <dgm:cxn modelId="{54ADD419-8557-4416-A914-5E2A4EEE0A87}" type="presParOf" srcId="{7738BDE1-2DB8-4C58-A9D6-B716F2E4842D}" destId="{E3382AB0-233E-41F7-8954-E4EC7E0596E2}" srcOrd="1" destOrd="0" presId="urn:microsoft.com/office/officeart/2005/8/layout/hierarchy1"/>
-    <dgm:cxn modelId="{4FF9E0AF-9FFD-4F50-A95E-7CBA732421D8}" type="presParOf" srcId="{3FD3D861-7B86-4D58-A4CF-6B1854DA5874}" destId="{F2D4C36A-C625-426A-9AC0-A432B1472809}" srcOrd="1" destOrd="0" presId="urn:microsoft.com/office/officeart/2005/8/layout/hierarchy1"/>
+    <dgm:cxn modelId="{048E16E2-A0F2-4785-BFF7-26A9CF3B8DED}" type="presParOf" srcId="{59101AA9-41F9-468C-992E-A9D360B6DE6D}" destId="{1A57A113-CB38-4030-A15D-A8F11BB1EE94}" srcOrd="0" destOrd="0" presId="urn:microsoft.com/office/officeart/2005/8/layout/hierarchy1"/>
+    <dgm:cxn modelId="{0E6BA529-8496-441F-8474-38B4477C5B96}" type="presParOf" srcId="{1A57A113-CB38-4030-A15D-A8F11BB1EE94}" destId="{245DF73B-5AFA-4F7E-A878-69B1CF75E4DE}" srcOrd="0" destOrd="0" presId="urn:microsoft.com/office/officeart/2005/8/layout/hierarchy1"/>
+    <dgm:cxn modelId="{A92271C7-93A2-4BC4-9B11-E0DEBC8A538F}" type="presParOf" srcId="{245DF73B-5AFA-4F7E-A878-69B1CF75E4DE}" destId="{0FFE047C-8A78-4190-94E0-C173D4B737AD}" srcOrd="0" destOrd="0" presId="urn:microsoft.com/office/officeart/2005/8/layout/hierarchy1"/>
+    <dgm:cxn modelId="{53649CA2-9FB1-4DDB-B1BD-4BDA8DB475DB}" type="presParOf" srcId="{245DF73B-5AFA-4F7E-A878-69B1CF75E4DE}" destId="{DFF6C7C0-6F98-4605-A7C9-BB5535BFE956}" srcOrd="1" destOrd="0" presId="urn:microsoft.com/office/officeart/2005/8/layout/hierarchy1"/>
+    <dgm:cxn modelId="{B0790762-D4DA-4CF6-9236-5328D2C2C5D2}" type="presParOf" srcId="{1A57A113-CB38-4030-A15D-A8F11BB1EE94}" destId="{20E97465-78F5-4013-984A-7E56ED0408BE}" srcOrd="1" destOrd="0" presId="urn:microsoft.com/office/officeart/2005/8/layout/hierarchy1"/>
+    <dgm:cxn modelId="{BF6449FA-383F-46FB-A2C5-18767A1E0A53}" type="presParOf" srcId="{20E97465-78F5-4013-984A-7E56ED0408BE}" destId="{93DDF117-97A6-435A-94EA-E9EDD4A1F32A}" srcOrd="0" destOrd="0" presId="urn:microsoft.com/office/officeart/2005/8/layout/hierarchy1"/>
+    <dgm:cxn modelId="{382C3C85-8A92-4BE6-B640-2C126652AFC7}" type="presParOf" srcId="{20E97465-78F5-4013-984A-7E56ED0408BE}" destId="{F4473161-28F9-4B35-91AD-7CCCAE4B66B3}" srcOrd="1" destOrd="0" presId="urn:microsoft.com/office/officeart/2005/8/layout/hierarchy1"/>
+    <dgm:cxn modelId="{CFF14364-43D2-4988-BB68-4A64B9B780C9}" type="presParOf" srcId="{F4473161-28F9-4B35-91AD-7CCCAE4B66B3}" destId="{B820F845-8081-4D8D-84D0-8EF513D43742}" srcOrd="0" destOrd="0" presId="urn:microsoft.com/office/officeart/2005/8/layout/hierarchy1"/>
+    <dgm:cxn modelId="{12C54D04-937A-470B-A531-9F95873F74DF}" type="presParOf" srcId="{B820F845-8081-4D8D-84D0-8EF513D43742}" destId="{0F8785C7-CA76-4687-9FF9-9A76323815C0}" srcOrd="0" destOrd="0" presId="urn:microsoft.com/office/officeart/2005/8/layout/hierarchy1"/>
+    <dgm:cxn modelId="{29A672DC-5FE1-4912-8BD3-E516A60AA5FF}" type="presParOf" srcId="{B820F845-8081-4D8D-84D0-8EF513D43742}" destId="{73B67996-A04E-468F-8803-1380882BB5F8}" srcOrd="1" destOrd="0" presId="urn:microsoft.com/office/officeart/2005/8/layout/hierarchy1"/>
+    <dgm:cxn modelId="{E3A3E483-5061-436A-8937-F1684D9008B9}" type="presParOf" srcId="{F4473161-28F9-4B35-91AD-7CCCAE4B66B3}" destId="{E585099C-AAC3-43C6-9895-28EC3AB4DD49}" srcOrd="1" destOrd="0" presId="urn:microsoft.com/office/officeart/2005/8/layout/hierarchy1"/>
+    <dgm:cxn modelId="{6DF6F79F-5FA0-4DE8-A09D-5A81A81B4C27}" type="presParOf" srcId="{E585099C-AAC3-43C6-9895-28EC3AB4DD49}" destId="{30140F7C-94E0-4251-9524-057CFA8F570C}" srcOrd="0" destOrd="0" presId="urn:microsoft.com/office/officeart/2005/8/layout/hierarchy1"/>
+    <dgm:cxn modelId="{2CA791D5-0146-4FD7-857A-2B8882928335}" type="presParOf" srcId="{E585099C-AAC3-43C6-9895-28EC3AB4DD49}" destId="{EC840C2A-3EB1-4972-BE67-101976AD415F}" srcOrd="1" destOrd="0" presId="urn:microsoft.com/office/officeart/2005/8/layout/hierarchy1"/>
+    <dgm:cxn modelId="{17CCB785-74E0-42C7-9696-43692D6EA0E2}" type="presParOf" srcId="{EC840C2A-3EB1-4972-BE67-101976AD415F}" destId="{28880DD1-4E0D-46FA-95FC-B4FBEC44BC94}" srcOrd="0" destOrd="0" presId="urn:microsoft.com/office/officeart/2005/8/layout/hierarchy1"/>
+    <dgm:cxn modelId="{688C533C-29C2-49E6-9FA3-152EF94082B2}" type="presParOf" srcId="{28880DD1-4E0D-46FA-95FC-B4FBEC44BC94}" destId="{0C2633D5-D631-430B-ABF0-80B6D5D47F95}" srcOrd="0" destOrd="0" presId="urn:microsoft.com/office/officeart/2005/8/layout/hierarchy1"/>
+    <dgm:cxn modelId="{DDA7AD22-EA9A-4233-84E4-57BAE260092A}" type="presParOf" srcId="{28880DD1-4E0D-46FA-95FC-B4FBEC44BC94}" destId="{1586E1F5-8D18-4BE2-839A-B66DCA180CCE}" srcOrd="1" destOrd="0" presId="urn:microsoft.com/office/officeart/2005/8/layout/hierarchy1"/>
+    <dgm:cxn modelId="{394055B3-C6A6-4629-9334-C473E0CC1B76}" type="presParOf" srcId="{EC840C2A-3EB1-4972-BE67-101976AD415F}" destId="{C911A4EE-A150-483C-BDDA-23B5860EB5A7}" srcOrd="1" destOrd="0" presId="urn:microsoft.com/office/officeart/2005/8/layout/hierarchy1"/>
+    <dgm:cxn modelId="{C9A9D851-589B-44F6-8491-265CC266FE9B}" type="presParOf" srcId="{E585099C-AAC3-43C6-9895-28EC3AB4DD49}" destId="{999104FE-26E1-4589-8FDE-F5807A3CF1CA}" srcOrd="2" destOrd="0" presId="urn:microsoft.com/office/officeart/2005/8/layout/hierarchy1"/>
+    <dgm:cxn modelId="{B5EA49DC-E998-4BD9-88B0-4B316B270FEE}" type="presParOf" srcId="{E585099C-AAC3-43C6-9895-28EC3AB4DD49}" destId="{347EEAA8-9220-4061-BB2B-A4F2AE5E8B87}" srcOrd="3" destOrd="0" presId="urn:microsoft.com/office/officeart/2005/8/layout/hierarchy1"/>
+    <dgm:cxn modelId="{4A2E0EE0-E7C9-45D4-9E84-DFC48F810A87}" type="presParOf" srcId="{347EEAA8-9220-4061-BB2B-A4F2AE5E8B87}" destId="{E0D0D32F-8E06-4523-A671-F23728013D64}" srcOrd="0" destOrd="0" presId="urn:microsoft.com/office/officeart/2005/8/layout/hierarchy1"/>
+    <dgm:cxn modelId="{05596E73-7DBF-4F02-85C6-22ABFBD631FD}" type="presParOf" srcId="{E0D0D32F-8E06-4523-A671-F23728013D64}" destId="{65E8FB4C-6D78-49ED-B085-95E8F3D415F3}" srcOrd="0" destOrd="0" presId="urn:microsoft.com/office/officeart/2005/8/layout/hierarchy1"/>
+    <dgm:cxn modelId="{81D445DA-E562-4461-9647-DA3D6BD415DA}" type="presParOf" srcId="{E0D0D32F-8E06-4523-A671-F23728013D64}" destId="{03BB12AC-59B2-432C-985F-84FD58455460}" srcOrd="1" destOrd="0" presId="urn:microsoft.com/office/officeart/2005/8/layout/hierarchy1"/>
+    <dgm:cxn modelId="{79048CA7-013F-4984-86B2-209F8F9AB3DA}" type="presParOf" srcId="{347EEAA8-9220-4061-BB2B-A4F2AE5E8B87}" destId="{55CB83CB-7B9A-4852-9C1B-52DECE8DEAE8}" srcOrd="1" destOrd="0" presId="urn:microsoft.com/office/officeart/2005/8/layout/hierarchy1"/>
+    <dgm:cxn modelId="{2731D369-FCA6-4E9D-9FFB-DC3CA35598A3}" type="presParOf" srcId="{20E97465-78F5-4013-984A-7E56ED0408BE}" destId="{03A0F39A-4ACF-4B10-9289-5EB12A73294B}" srcOrd="2" destOrd="0" presId="urn:microsoft.com/office/officeart/2005/8/layout/hierarchy1"/>
+    <dgm:cxn modelId="{0A3DF00D-FF4B-4D55-997A-3E754A452491}" type="presParOf" srcId="{20E97465-78F5-4013-984A-7E56ED0408BE}" destId="{D020FC12-FF15-42CF-AB02-AC16A7F57781}" srcOrd="3" destOrd="0" presId="urn:microsoft.com/office/officeart/2005/8/layout/hierarchy1"/>
+    <dgm:cxn modelId="{982C5FEC-E2A3-432B-91BE-F4FA30CCBB40}" type="presParOf" srcId="{D020FC12-FF15-42CF-AB02-AC16A7F57781}" destId="{68A55994-6330-4C23-B199-1E4FC2F54DF6}" srcOrd="0" destOrd="0" presId="urn:microsoft.com/office/officeart/2005/8/layout/hierarchy1"/>
+    <dgm:cxn modelId="{BEDE3F82-AC52-47E9-B09C-C684BB3E0450}" type="presParOf" srcId="{68A55994-6330-4C23-B199-1E4FC2F54DF6}" destId="{476C4DDA-48D1-4B0D-A892-378E1FE3C95C}" srcOrd="0" destOrd="0" presId="urn:microsoft.com/office/officeart/2005/8/layout/hierarchy1"/>
+    <dgm:cxn modelId="{605562BF-6902-43F4-A671-E511378FD37E}" type="presParOf" srcId="{68A55994-6330-4C23-B199-1E4FC2F54DF6}" destId="{D84098D6-847E-4276-9066-1115F13461CC}" srcOrd="1" destOrd="0" presId="urn:microsoft.com/office/officeart/2005/8/layout/hierarchy1"/>
+    <dgm:cxn modelId="{883732BE-A799-4B50-8D55-19C2BDBB541D}" type="presParOf" srcId="{D020FC12-FF15-42CF-AB02-AC16A7F57781}" destId="{C74EA278-F3F4-456F-A08A-65E7E8AA81AC}" srcOrd="1" destOrd="0" presId="urn:microsoft.com/office/officeart/2005/8/layout/hierarchy1"/>
+    <dgm:cxn modelId="{D3B33133-98E8-481A-9F3C-22375B8EBACB}" type="presParOf" srcId="{C74EA278-F3F4-456F-A08A-65E7E8AA81AC}" destId="{D75EA234-4FDC-4374-B311-DF7027BE8AA7}" srcOrd="0" destOrd="0" presId="urn:microsoft.com/office/officeart/2005/8/layout/hierarchy1"/>
+    <dgm:cxn modelId="{635191F9-C906-4633-940B-CBF1C166B54D}" type="presParOf" srcId="{C74EA278-F3F4-456F-A08A-65E7E8AA81AC}" destId="{3FD3D861-7B86-4D58-A4CF-6B1854DA5874}" srcOrd="1" destOrd="0" presId="urn:microsoft.com/office/officeart/2005/8/layout/hierarchy1"/>
+    <dgm:cxn modelId="{787D6A2E-48D5-4296-A08A-396B97E322E8}" type="presParOf" srcId="{3FD3D861-7B86-4D58-A4CF-6B1854DA5874}" destId="{7738BDE1-2DB8-4C58-A9D6-B716F2E4842D}" srcOrd="0" destOrd="0" presId="urn:microsoft.com/office/officeart/2005/8/layout/hierarchy1"/>
+    <dgm:cxn modelId="{EDE388B1-621F-4CFA-88C3-6719FCAA82D6}" type="presParOf" srcId="{7738BDE1-2DB8-4C58-A9D6-B716F2E4842D}" destId="{C70FB97D-3476-4457-B500-58B89E7C3D9F}" srcOrd="0" destOrd="0" presId="urn:microsoft.com/office/officeart/2005/8/layout/hierarchy1"/>
+    <dgm:cxn modelId="{B094FA5C-C7F6-422C-9D24-A744E4DE8180}" type="presParOf" srcId="{7738BDE1-2DB8-4C58-A9D6-B716F2E4842D}" destId="{E3382AB0-233E-41F7-8954-E4EC7E0596E2}" srcOrd="1" destOrd="0" presId="urn:microsoft.com/office/officeart/2005/8/layout/hierarchy1"/>
+    <dgm:cxn modelId="{D2944DD1-1C81-494D-B12A-A17EC34045F0}" type="presParOf" srcId="{3FD3D861-7B86-4D58-A4CF-6B1854DA5874}" destId="{F2D4C36A-C625-426A-9AC0-A432B1472809}" srcOrd="1" destOrd="0" presId="urn:microsoft.com/office/officeart/2005/8/layout/hierarchy1"/>
   </dgm:cxnLst>
   <dgm:bg/>
   <dgm:whole/>
@@ -17098,52 +17849,52 @@
     </dgm:pt>
   </dgm:ptLst>
   <dgm:cxnLst>
-    <dgm:cxn modelId="{A61E0977-7909-4FCC-9D38-05D9CEA6F322}" type="presOf" srcId="{242F6534-81EF-4EF3-B15F-5C15DC819DC8}" destId="{5CB624A1-13BE-4449-A1CF-5B2128F1E3FA}" srcOrd="1" destOrd="0" presId="urn:microsoft.com/office/officeart/2005/8/layout/radial1"/>
-    <dgm:cxn modelId="{973D781C-136F-4DBD-AE97-EAD06DA99345}" type="presOf" srcId="{A78ABB28-6843-44D2-8FD0-BDE116427878}" destId="{6361194B-F19F-4FBC-9FAF-EF0D89B9D070}" srcOrd="0" destOrd="0" presId="urn:microsoft.com/office/officeart/2005/8/layout/radial1"/>
+    <dgm:cxn modelId="{6F7655EE-24FA-4FF8-B5F3-3F83AF39371C}" type="presOf" srcId="{4A216796-7C1D-4071-9714-F3C6CD58E2AE}" destId="{878D33AF-0289-43FD-8413-D912E356CBB6}" srcOrd="0" destOrd="0" presId="urn:microsoft.com/office/officeart/2005/8/layout/radial1"/>
+    <dgm:cxn modelId="{32EF7EC1-DF9C-4F0A-886D-696A6EA554B6}" type="presOf" srcId="{F26D1A04-287C-4A17-B1AE-5C9AA1727B76}" destId="{F6A38BA2-D7DB-436A-AC47-4577B3CBEE44}" srcOrd="0" destOrd="0" presId="urn:microsoft.com/office/officeart/2005/8/layout/radial1"/>
+    <dgm:cxn modelId="{6DCDA192-F5EB-4594-B052-8B4DECF032AB}" type="presOf" srcId="{5A013109-F295-4541-A556-684065A6B1E0}" destId="{E02890E7-A576-456A-85DB-8DF46A95F307}" srcOrd="0" destOrd="0" presId="urn:microsoft.com/office/officeart/2005/8/layout/radial1"/>
+    <dgm:cxn modelId="{60FDDE2D-06A0-41DA-B35C-D33701C979AB}" srcId="{4A216796-7C1D-4071-9714-F3C6CD58E2AE}" destId="{D017249E-5CCE-461E-AE6F-4C7271B34C48}" srcOrd="5" destOrd="0" parTransId="{A78ABB28-6843-44D2-8FD0-BDE116427878}" sibTransId="{FC4830A1-15A3-48FD-BEC8-850E94B27365}"/>
+    <dgm:cxn modelId="{222B8762-B35D-4277-B717-FB47FFBBCEC3}" type="presOf" srcId="{A78ABB28-6843-44D2-8FD0-BDE116427878}" destId="{05071C89-4CFB-452A-ADD9-09E3ECFBECC5}" srcOrd="1" destOrd="0" presId="urn:microsoft.com/office/officeart/2005/8/layout/radial1"/>
+    <dgm:cxn modelId="{A7AF64A3-FCBE-46AA-A3E5-A24C06C13644}" type="presOf" srcId="{331EB1E5-96DB-4A71-8DD7-FD5AB5967041}" destId="{7A50426A-566B-4D9C-A8C9-BB0DF13A292D}" srcOrd="1" destOrd="0" presId="urn:microsoft.com/office/officeart/2005/8/layout/radial1"/>
+    <dgm:cxn modelId="{68A2D335-0F54-4792-9276-1605F1C57B09}" type="presOf" srcId="{521C9A2F-7F31-4C76-924D-572F7DECF224}" destId="{0A962CA0-5C52-474F-BC06-1B74F86A12FF}" srcOrd="0" destOrd="0" presId="urn:microsoft.com/office/officeart/2005/8/layout/radial1"/>
+    <dgm:cxn modelId="{8E85A817-7CD3-43AC-8C80-073AF6F83182}" type="presOf" srcId="{7E27B29E-19DC-4313-BB0A-CF1073FF79FE}" destId="{3D543633-D88F-46BA-BC2E-E2DD8391E789}" srcOrd="0" destOrd="0" presId="urn:microsoft.com/office/officeart/2005/8/layout/radial1"/>
+    <dgm:cxn modelId="{C752A2E4-ADCD-482F-B08A-1B0AA74776C4}" srcId="{4A216796-7C1D-4071-9714-F3C6CD58E2AE}" destId="{521C9A2F-7F31-4C76-924D-572F7DECF224}" srcOrd="4" destOrd="0" parTransId="{7E27B29E-19DC-4313-BB0A-CF1073FF79FE}" sibTransId="{E66CAF47-FD4E-4EA7-8025-2A0E46E0A70B}"/>
+    <dgm:cxn modelId="{15DE72FF-48AC-4232-B073-C2A9EB1EA4A4}" type="presOf" srcId="{0BC6EC4F-993E-40B5-AE41-24DC3B4923E1}" destId="{8B913BC2-EB6E-4AAD-9FC1-062663CD66A5}" srcOrd="0" destOrd="0" presId="urn:microsoft.com/office/officeart/2005/8/layout/radial1"/>
+    <dgm:cxn modelId="{7E8322E6-A273-4943-B7F8-199232174702}" type="presOf" srcId="{C19CE123-2326-4ADD-BA02-4B500188DB90}" destId="{1FB139AB-BE58-4E06-A6F4-077313DC25EE}" srcOrd="1" destOrd="0" presId="urn:microsoft.com/office/officeart/2005/8/layout/radial1"/>
+    <dgm:cxn modelId="{A9F137DF-5D7F-409E-99A8-A67E96ECCA2F}" type="presOf" srcId="{5A013109-F295-4541-A556-684065A6B1E0}" destId="{2D0F3978-BC1A-4AEE-93E2-1DE5CA064364}" srcOrd="1" destOrd="0" presId="urn:microsoft.com/office/officeart/2005/8/layout/radial1"/>
+    <dgm:cxn modelId="{BA7A5575-9714-4ACD-8DA6-EA49B5CBFDD3}" type="presOf" srcId="{7E27B29E-19DC-4313-BB0A-CF1073FF79FE}" destId="{ACF1EFED-E676-44ED-9F15-4952510AD1E3}" srcOrd="1" destOrd="0" presId="urn:microsoft.com/office/officeart/2005/8/layout/radial1"/>
+    <dgm:cxn modelId="{07CCADE7-94D8-4102-A489-62DF27E8F3CC}" srcId="{FB9F3287-27B6-4A39-B4A2-86EE103BB9EA}" destId="{4A216796-7C1D-4071-9714-F3C6CD58E2AE}" srcOrd="0" destOrd="0" parTransId="{87AFD776-7358-47DF-9B98-7D5296672D3C}" sibTransId="{91E87596-0693-495C-9F50-3685E9784627}"/>
+    <dgm:cxn modelId="{0E69D7C4-F8E3-4927-9F9E-D40CF972CE8E}" srcId="{4A216796-7C1D-4071-9714-F3C6CD58E2AE}" destId="{F26D1A04-287C-4A17-B1AE-5C9AA1727B76}" srcOrd="3" destOrd="0" parTransId="{242F6534-81EF-4EF3-B15F-5C15DC819DC8}" sibTransId="{2D1C403F-B794-48AF-B321-8C6E6602B709}"/>
+    <dgm:cxn modelId="{547DFA59-0752-4576-ACE1-0219BEB3D208}" type="presOf" srcId="{FB9F3287-27B6-4A39-B4A2-86EE103BB9EA}" destId="{C7398843-43F2-4BCA-AF72-71DC1287332E}" srcOrd="0" destOrd="0" presId="urn:microsoft.com/office/officeart/2005/8/layout/radial1"/>
+    <dgm:cxn modelId="{B8859B5E-1B02-48AA-85E0-9043E51D9E6A}" srcId="{4A216796-7C1D-4071-9714-F3C6CD58E2AE}" destId="{A830A399-7192-4AA9-80D0-822D6559B1DF}" srcOrd="0" destOrd="0" parTransId="{331EB1E5-96DB-4A71-8DD7-FD5AB5967041}" sibTransId="{9CFDC840-D6E4-4881-A446-BB59DDBCC52A}"/>
+    <dgm:cxn modelId="{CFFA7051-C5F4-4EE5-8D0B-9CF3DDF0E8F3}" type="presOf" srcId="{D017249E-5CCE-461E-AE6F-4C7271B34C48}" destId="{354D36A9-8D17-42C5-9B77-C722DA8ADE58}" srcOrd="0" destOrd="0" presId="urn:microsoft.com/office/officeart/2005/8/layout/radial1"/>
+    <dgm:cxn modelId="{9F9F1E5A-5FEB-476D-A282-D8AD927BF0AA}" type="presOf" srcId="{242F6534-81EF-4EF3-B15F-5C15DC819DC8}" destId="{5CB624A1-13BE-4449-A1CF-5B2128F1E3FA}" srcOrd="1" destOrd="0" presId="urn:microsoft.com/office/officeart/2005/8/layout/radial1"/>
     <dgm:cxn modelId="{961B7406-942B-43F9-B022-FE9FE46FC8E1}" srcId="{4A216796-7C1D-4071-9714-F3C6CD58E2AE}" destId="{0BC6EC4F-993E-40B5-AE41-24DC3B4923E1}" srcOrd="1" destOrd="0" parTransId="{C19CE123-2326-4ADD-BA02-4B500188DB90}" sibTransId="{BDCAAEA0-EE5A-45C9-A30D-AB96F97D2C79}"/>
-    <dgm:cxn modelId="{63988A98-51BD-4848-8D48-B5E5DB35E889}" type="presOf" srcId="{521C9A2F-7F31-4C76-924D-572F7DECF224}" destId="{0A962CA0-5C52-474F-BC06-1B74F86A12FF}" srcOrd="0" destOrd="0" presId="urn:microsoft.com/office/officeart/2005/8/layout/radial1"/>
-    <dgm:cxn modelId="{460C61FE-5395-4837-A5B6-BC9C5A28C2C0}" type="presOf" srcId="{C19CE123-2326-4ADD-BA02-4B500188DB90}" destId="{69157A78-35A6-4DFE-84AD-5E59F8DB4A14}" srcOrd="0" destOrd="0" presId="urn:microsoft.com/office/officeart/2005/8/layout/radial1"/>
     <dgm:cxn modelId="{53A8C349-BB9B-4D03-843B-13173A649D56}" srcId="{4A216796-7C1D-4071-9714-F3C6CD58E2AE}" destId="{156C0DE2-273F-4BFD-B560-681A2783CE4A}" srcOrd="2" destOrd="0" parTransId="{5A013109-F295-4541-A556-684065A6B1E0}" sibTransId="{DCCD48ED-2651-4914-97C9-03EECB67E01A}"/>
-    <dgm:cxn modelId="{7012CCA4-627A-4740-B9EF-93B846736B9C}" type="presOf" srcId="{156C0DE2-273F-4BFD-B560-681A2783CE4A}" destId="{F6F646E6-46CD-4E75-93FC-6902E870CC78}" srcOrd="0" destOrd="0" presId="urn:microsoft.com/office/officeart/2005/8/layout/radial1"/>
-    <dgm:cxn modelId="{B8859B5E-1B02-48AA-85E0-9043E51D9E6A}" srcId="{4A216796-7C1D-4071-9714-F3C6CD58E2AE}" destId="{A830A399-7192-4AA9-80D0-822D6559B1DF}" srcOrd="0" destOrd="0" parTransId="{331EB1E5-96DB-4A71-8DD7-FD5AB5967041}" sibTransId="{9CFDC840-D6E4-4881-A446-BB59DDBCC52A}"/>
-    <dgm:cxn modelId="{F937DDB8-089F-43F9-A121-F9236223494C}" type="presOf" srcId="{7E27B29E-19DC-4313-BB0A-CF1073FF79FE}" destId="{3D543633-D88F-46BA-BC2E-E2DD8391E789}" srcOrd="0" destOrd="0" presId="urn:microsoft.com/office/officeart/2005/8/layout/radial1"/>
-    <dgm:cxn modelId="{7C7E64D4-3E99-4B3F-8A77-5E862DD8446B}" type="presOf" srcId="{7E27B29E-19DC-4313-BB0A-CF1073FF79FE}" destId="{ACF1EFED-E676-44ED-9F15-4952510AD1E3}" srcOrd="1" destOrd="0" presId="urn:microsoft.com/office/officeart/2005/8/layout/radial1"/>
-    <dgm:cxn modelId="{60FDDE2D-06A0-41DA-B35C-D33701C979AB}" srcId="{4A216796-7C1D-4071-9714-F3C6CD58E2AE}" destId="{D017249E-5CCE-461E-AE6F-4C7271B34C48}" srcOrd="5" destOrd="0" parTransId="{A78ABB28-6843-44D2-8FD0-BDE116427878}" sibTransId="{FC4830A1-15A3-48FD-BEC8-850E94B27365}"/>
-    <dgm:cxn modelId="{52B34049-9613-48F0-A965-1B03036E3F39}" type="presOf" srcId="{5A013109-F295-4541-A556-684065A6B1E0}" destId="{2D0F3978-BC1A-4AEE-93E2-1DE5CA064364}" srcOrd="1" destOrd="0" presId="urn:microsoft.com/office/officeart/2005/8/layout/radial1"/>
-    <dgm:cxn modelId="{E998C1C0-083B-4400-B302-2099FB27B6DD}" type="presOf" srcId="{0BC6EC4F-993E-40B5-AE41-24DC3B4923E1}" destId="{8B913BC2-EB6E-4AAD-9FC1-062663CD66A5}" srcOrd="0" destOrd="0" presId="urn:microsoft.com/office/officeart/2005/8/layout/radial1"/>
-    <dgm:cxn modelId="{C752A2E4-ADCD-482F-B08A-1B0AA74776C4}" srcId="{4A216796-7C1D-4071-9714-F3C6CD58E2AE}" destId="{521C9A2F-7F31-4C76-924D-572F7DECF224}" srcOrd="4" destOrd="0" parTransId="{7E27B29E-19DC-4313-BB0A-CF1073FF79FE}" sibTransId="{E66CAF47-FD4E-4EA7-8025-2A0E46E0A70B}"/>
-    <dgm:cxn modelId="{07CCADE7-94D8-4102-A489-62DF27E8F3CC}" srcId="{FB9F3287-27B6-4A39-B4A2-86EE103BB9EA}" destId="{4A216796-7C1D-4071-9714-F3C6CD58E2AE}" srcOrd="0" destOrd="0" parTransId="{87AFD776-7358-47DF-9B98-7D5296672D3C}" sibTransId="{91E87596-0693-495C-9F50-3685E9784627}"/>
-    <dgm:cxn modelId="{BFCC23FA-B740-4705-97D8-02131A34B21B}" type="presOf" srcId="{242F6534-81EF-4EF3-B15F-5C15DC819DC8}" destId="{81ECC9BC-8938-4FC1-8C62-0FB6B015624D}" srcOrd="0" destOrd="0" presId="urn:microsoft.com/office/officeart/2005/8/layout/radial1"/>
-    <dgm:cxn modelId="{7547EA07-4F40-4CEF-904E-E8BC8EA9844D}" type="presOf" srcId="{5A013109-F295-4541-A556-684065A6B1E0}" destId="{E02890E7-A576-456A-85DB-8DF46A95F307}" srcOrd="0" destOrd="0" presId="urn:microsoft.com/office/officeart/2005/8/layout/radial1"/>
-    <dgm:cxn modelId="{7F3B26DF-8581-480E-91C5-50F00038C78E}" type="presOf" srcId="{C19CE123-2326-4ADD-BA02-4B500188DB90}" destId="{1FB139AB-BE58-4E06-A6F4-077313DC25EE}" srcOrd="1" destOrd="0" presId="urn:microsoft.com/office/officeart/2005/8/layout/radial1"/>
-    <dgm:cxn modelId="{3134C1A9-F95E-4C70-A8EE-103508099AD8}" type="presOf" srcId="{A78ABB28-6843-44D2-8FD0-BDE116427878}" destId="{05071C89-4CFB-452A-ADD9-09E3ECFBECC5}" srcOrd="1" destOrd="0" presId="urn:microsoft.com/office/officeart/2005/8/layout/radial1"/>
-    <dgm:cxn modelId="{06C763E6-6249-4D0D-8040-F29B0E586F77}" type="presOf" srcId="{4A216796-7C1D-4071-9714-F3C6CD58E2AE}" destId="{878D33AF-0289-43FD-8413-D912E356CBB6}" srcOrd="0" destOrd="0" presId="urn:microsoft.com/office/officeart/2005/8/layout/radial1"/>
-    <dgm:cxn modelId="{A6B0846F-6B05-4CF5-B3F7-7118824C536E}" type="presOf" srcId="{D017249E-5CCE-461E-AE6F-4C7271B34C48}" destId="{354D36A9-8D17-42C5-9B77-C722DA8ADE58}" srcOrd="0" destOrd="0" presId="urn:microsoft.com/office/officeart/2005/8/layout/radial1"/>
-    <dgm:cxn modelId="{7370396C-D81E-4426-801B-4C04C9DA12BB}" type="presOf" srcId="{F26D1A04-287C-4A17-B1AE-5C9AA1727B76}" destId="{F6A38BA2-D7DB-436A-AC47-4577B3CBEE44}" srcOrd="0" destOrd="0" presId="urn:microsoft.com/office/officeart/2005/8/layout/radial1"/>
-    <dgm:cxn modelId="{E0793643-C0B9-4AEB-9BD9-BCFDA7E24373}" type="presOf" srcId="{331EB1E5-96DB-4A71-8DD7-FD5AB5967041}" destId="{7A50426A-566B-4D9C-A8C9-BB0DF13A292D}" srcOrd="1" destOrd="0" presId="urn:microsoft.com/office/officeart/2005/8/layout/radial1"/>
-    <dgm:cxn modelId="{B4FCD361-B9D9-4711-A065-5D314784C223}" type="presOf" srcId="{A830A399-7192-4AA9-80D0-822D6559B1DF}" destId="{0BC65567-9A01-4C42-8AF1-8591128463B7}" srcOrd="0" destOrd="0" presId="urn:microsoft.com/office/officeart/2005/8/layout/radial1"/>
-    <dgm:cxn modelId="{0E69D7C4-F8E3-4927-9F9E-D40CF972CE8E}" srcId="{4A216796-7C1D-4071-9714-F3C6CD58E2AE}" destId="{F26D1A04-287C-4A17-B1AE-5C9AA1727B76}" srcOrd="3" destOrd="0" parTransId="{242F6534-81EF-4EF3-B15F-5C15DC819DC8}" sibTransId="{2D1C403F-B794-48AF-B321-8C6E6602B709}"/>
-    <dgm:cxn modelId="{DC386608-29CA-4D76-92D8-8FBCFAFC9A6E}" type="presOf" srcId="{331EB1E5-96DB-4A71-8DD7-FD5AB5967041}" destId="{E3DFBEAD-55A5-4E8B-A0B6-57D76A0359D5}" srcOrd="0" destOrd="0" presId="urn:microsoft.com/office/officeart/2005/8/layout/radial1"/>
-    <dgm:cxn modelId="{DE679BF2-2E38-4DD7-95D1-44CA49914DC3}" type="presOf" srcId="{FB9F3287-27B6-4A39-B4A2-86EE103BB9EA}" destId="{C7398843-43F2-4BCA-AF72-71DC1287332E}" srcOrd="0" destOrd="0" presId="urn:microsoft.com/office/officeart/2005/8/layout/radial1"/>
-    <dgm:cxn modelId="{C85A50E6-1830-46FA-94AC-69C0F475A597}" type="presParOf" srcId="{C7398843-43F2-4BCA-AF72-71DC1287332E}" destId="{878D33AF-0289-43FD-8413-D912E356CBB6}" srcOrd="0" destOrd="0" presId="urn:microsoft.com/office/officeart/2005/8/layout/radial1"/>
-    <dgm:cxn modelId="{D42648D9-7851-499C-AA7D-76C24617B127}" type="presParOf" srcId="{C7398843-43F2-4BCA-AF72-71DC1287332E}" destId="{E3DFBEAD-55A5-4E8B-A0B6-57D76A0359D5}" srcOrd="1" destOrd="0" presId="urn:microsoft.com/office/officeart/2005/8/layout/radial1"/>
-    <dgm:cxn modelId="{47F39E8D-0A1E-4912-B545-97C88D1561F5}" type="presParOf" srcId="{E3DFBEAD-55A5-4E8B-A0B6-57D76A0359D5}" destId="{7A50426A-566B-4D9C-A8C9-BB0DF13A292D}" srcOrd="0" destOrd="0" presId="urn:microsoft.com/office/officeart/2005/8/layout/radial1"/>
-    <dgm:cxn modelId="{5184B42D-6359-4861-A427-660C597D646F}" type="presParOf" srcId="{C7398843-43F2-4BCA-AF72-71DC1287332E}" destId="{0BC65567-9A01-4C42-8AF1-8591128463B7}" srcOrd="2" destOrd="0" presId="urn:microsoft.com/office/officeart/2005/8/layout/radial1"/>
-    <dgm:cxn modelId="{B3E1F2DB-372B-4DCF-B449-94B7D3D07359}" type="presParOf" srcId="{C7398843-43F2-4BCA-AF72-71DC1287332E}" destId="{69157A78-35A6-4DFE-84AD-5E59F8DB4A14}" srcOrd="3" destOrd="0" presId="urn:microsoft.com/office/officeart/2005/8/layout/radial1"/>
-    <dgm:cxn modelId="{92CC9828-44B8-4967-B4B1-9D5372FD1DD4}" type="presParOf" srcId="{69157A78-35A6-4DFE-84AD-5E59F8DB4A14}" destId="{1FB139AB-BE58-4E06-A6F4-077313DC25EE}" srcOrd="0" destOrd="0" presId="urn:microsoft.com/office/officeart/2005/8/layout/radial1"/>
-    <dgm:cxn modelId="{5B3C6C60-62D7-458F-8FD5-A09D999EE999}" type="presParOf" srcId="{C7398843-43F2-4BCA-AF72-71DC1287332E}" destId="{8B913BC2-EB6E-4AAD-9FC1-062663CD66A5}" srcOrd="4" destOrd="0" presId="urn:microsoft.com/office/officeart/2005/8/layout/radial1"/>
-    <dgm:cxn modelId="{AD015393-7FB3-4FCF-B8AA-A749DAA5C794}" type="presParOf" srcId="{C7398843-43F2-4BCA-AF72-71DC1287332E}" destId="{E02890E7-A576-456A-85DB-8DF46A95F307}" srcOrd="5" destOrd="0" presId="urn:microsoft.com/office/officeart/2005/8/layout/radial1"/>
-    <dgm:cxn modelId="{4F7FC38A-BF45-418B-9234-7D6870B963A2}" type="presParOf" srcId="{E02890E7-A576-456A-85DB-8DF46A95F307}" destId="{2D0F3978-BC1A-4AEE-93E2-1DE5CA064364}" srcOrd="0" destOrd="0" presId="urn:microsoft.com/office/officeart/2005/8/layout/radial1"/>
-    <dgm:cxn modelId="{E345087A-6B0B-4F6D-9BD7-F10F07778DA3}" type="presParOf" srcId="{C7398843-43F2-4BCA-AF72-71DC1287332E}" destId="{F6F646E6-46CD-4E75-93FC-6902E870CC78}" srcOrd="6" destOrd="0" presId="urn:microsoft.com/office/officeart/2005/8/layout/radial1"/>
-    <dgm:cxn modelId="{58C92C7B-C086-453B-BF34-ABC98605FCB7}" type="presParOf" srcId="{C7398843-43F2-4BCA-AF72-71DC1287332E}" destId="{81ECC9BC-8938-4FC1-8C62-0FB6B015624D}" srcOrd="7" destOrd="0" presId="urn:microsoft.com/office/officeart/2005/8/layout/radial1"/>
-    <dgm:cxn modelId="{D6059398-E7C2-4C62-B9E7-B67F85F71394}" type="presParOf" srcId="{81ECC9BC-8938-4FC1-8C62-0FB6B015624D}" destId="{5CB624A1-13BE-4449-A1CF-5B2128F1E3FA}" srcOrd="0" destOrd="0" presId="urn:microsoft.com/office/officeart/2005/8/layout/radial1"/>
-    <dgm:cxn modelId="{A28193A2-5732-4A2E-997E-74DEA7C690AA}" type="presParOf" srcId="{C7398843-43F2-4BCA-AF72-71DC1287332E}" destId="{F6A38BA2-D7DB-436A-AC47-4577B3CBEE44}" srcOrd="8" destOrd="0" presId="urn:microsoft.com/office/officeart/2005/8/layout/radial1"/>
-    <dgm:cxn modelId="{824C65D9-EA74-4E62-BADD-E9DBFF672F99}" type="presParOf" srcId="{C7398843-43F2-4BCA-AF72-71DC1287332E}" destId="{3D543633-D88F-46BA-BC2E-E2DD8391E789}" srcOrd="9" destOrd="0" presId="urn:microsoft.com/office/officeart/2005/8/layout/radial1"/>
-    <dgm:cxn modelId="{C565455C-DC27-455E-BA43-23CB21C15EDF}" type="presParOf" srcId="{3D543633-D88F-46BA-BC2E-E2DD8391E789}" destId="{ACF1EFED-E676-44ED-9F15-4952510AD1E3}" srcOrd="0" destOrd="0" presId="urn:microsoft.com/office/officeart/2005/8/layout/radial1"/>
-    <dgm:cxn modelId="{F29FE5E8-A1B4-45EF-BA05-AF351D5F2413}" type="presParOf" srcId="{C7398843-43F2-4BCA-AF72-71DC1287332E}" destId="{0A962CA0-5C52-474F-BC06-1B74F86A12FF}" srcOrd="10" destOrd="0" presId="urn:microsoft.com/office/officeart/2005/8/layout/radial1"/>
-    <dgm:cxn modelId="{F4882CAF-84E7-41E4-AF03-230ADEBFD84D}" type="presParOf" srcId="{C7398843-43F2-4BCA-AF72-71DC1287332E}" destId="{6361194B-F19F-4FBC-9FAF-EF0D89B9D070}" srcOrd="11" destOrd="0" presId="urn:microsoft.com/office/officeart/2005/8/layout/radial1"/>
-    <dgm:cxn modelId="{3CB9D966-F7A8-4474-AF54-1E0353395778}" type="presParOf" srcId="{6361194B-F19F-4FBC-9FAF-EF0D89B9D070}" destId="{05071C89-4CFB-452A-ADD9-09E3ECFBECC5}" srcOrd="0" destOrd="0" presId="urn:microsoft.com/office/officeart/2005/8/layout/radial1"/>
-    <dgm:cxn modelId="{CC474B09-3A39-4D4C-83D1-17E4B45D0C9B}" type="presParOf" srcId="{C7398843-43F2-4BCA-AF72-71DC1287332E}" destId="{354D36A9-8D17-42C5-9B77-C722DA8ADE58}" srcOrd="12" destOrd="0" presId="urn:microsoft.com/office/officeart/2005/8/layout/radial1"/>
+    <dgm:cxn modelId="{9EC6B979-B54A-4F40-85EA-62CB3699889C}" type="presOf" srcId="{A78ABB28-6843-44D2-8FD0-BDE116427878}" destId="{6361194B-F19F-4FBC-9FAF-EF0D89B9D070}" srcOrd="0" destOrd="0" presId="urn:microsoft.com/office/officeart/2005/8/layout/radial1"/>
+    <dgm:cxn modelId="{9A0AF0D6-F587-4665-AD3A-C47E85F801A2}" type="presOf" srcId="{C19CE123-2326-4ADD-BA02-4B500188DB90}" destId="{69157A78-35A6-4DFE-84AD-5E59F8DB4A14}" srcOrd="0" destOrd="0" presId="urn:microsoft.com/office/officeart/2005/8/layout/radial1"/>
+    <dgm:cxn modelId="{0560F109-C2DC-40EF-BD07-59B1C6D64E43}" type="presOf" srcId="{331EB1E5-96DB-4A71-8DD7-FD5AB5967041}" destId="{E3DFBEAD-55A5-4E8B-A0B6-57D76A0359D5}" srcOrd="0" destOrd="0" presId="urn:microsoft.com/office/officeart/2005/8/layout/radial1"/>
+    <dgm:cxn modelId="{A9A002FF-646C-4DF6-9DDF-1B227BDC5508}" type="presOf" srcId="{156C0DE2-273F-4BFD-B560-681A2783CE4A}" destId="{F6F646E6-46CD-4E75-93FC-6902E870CC78}" srcOrd="0" destOrd="0" presId="urn:microsoft.com/office/officeart/2005/8/layout/radial1"/>
+    <dgm:cxn modelId="{09281A29-B3E5-4C20-9795-54AA1C352504}" type="presOf" srcId="{242F6534-81EF-4EF3-B15F-5C15DC819DC8}" destId="{81ECC9BC-8938-4FC1-8C62-0FB6B015624D}" srcOrd="0" destOrd="0" presId="urn:microsoft.com/office/officeart/2005/8/layout/radial1"/>
+    <dgm:cxn modelId="{42F53E10-260B-4696-B813-7FC4324EDF54}" type="presOf" srcId="{A830A399-7192-4AA9-80D0-822D6559B1DF}" destId="{0BC65567-9A01-4C42-8AF1-8591128463B7}" srcOrd="0" destOrd="0" presId="urn:microsoft.com/office/officeart/2005/8/layout/radial1"/>
+    <dgm:cxn modelId="{3F79631E-542E-4FFA-9CF6-7C142D87F359}" type="presParOf" srcId="{C7398843-43F2-4BCA-AF72-71DC1287332E}" destId="{878D33AF-0289-43FD-8413-D912E356CBB6}" srcOrd="0" destOrd="0" presId="urn:microsoft.com/office/officeart/2005/8/layout/radial1"/>
+    <dgm:cxn modelId="{C03C59B3-D2E2-4D31-B21A-E45B1E3CE8B8}" type="presParOf" srcId="{C7398843-43F2-4BCA-AF72-71DC1287332E}" destId="{E3DFBEAD-55A5-4E8B-A0B6-57D76A0359D5}" srcOrd="1" destOrd="0" presId="urn:microsoft.com/office/officeart/2005/8/layout/radial1"/>
+    <dgm:cxn modelId="{7C62294A-44E1-4B55-8AE5-2598B28DFABC}" type="presParOf" srcId="{E3DFBEAD-55A5-4E8B-A0B6-57D76A0359D5}" destId="{7A50426A-566B-4D9C-A8C9-BB0DF13A292D}" srcOrd="0" destOrd="0" presId="urn:microsoft.com/office/officeart/2005/8/layout/radial1"/>
+    <dgm:cxn modelId="{01C2CDB1-1EA5-45B0-8EF6-CFB75DBD623B}" type="presParOf" srcId="{C7398843-43F2-4BCA-AF72-71DC1287332E}" destId="{0BC65567-9A01-4C42-8AF1-8591128463B7}" srcOrd="2" destOrd="0" presId="urn:microsoft.com/office/officeart/2005/8/layout/radial1"/>
+    <dgm:cxn modelId="{C0411FF4-1BE0-4D78-BA85-B5A1D652BA48}" type="presParOf" srcId="{C7398843-43F2-4BCA-AF72-71DC1287332E}" destId="{69157A78-35A6-4DFE-84AD-5E59F8DB4A14}" srcOrd="3" destOrd="0" presId="urn:microsoft.com/office/officeart/2005/8/layout/radial1"/>
+    <dgm:cxn modelId="{AAB61A55-1EBA-45BB-BCB4-63C0B756838A}" type="presParOf" srcId="{69157A78-35A6-4DFE-84AD-5E59F8DB4A14}" destId="{1FB139AB-BE58-4E06-A6F4-077313DC25EE}" srcOrd="0" destOrd="0" presId="urn:microsoft.com/office/officeart/2005/8/layout/radial1"/>
+    <dgm:cxn modelId="{AB83ED5B-EFEE-4FF2-BEA6-03F64EE56A84}" type="presParOf" srcId="{C7398843-43F2-4BCA-AF72-71DC1287332E}" destId="{8B913BC2-EB6E-4AAD-9FC1-062663CD66A5}" srcOrd="4" destOrd="0" presId="urn:microsoft.com/office/officeart/2005/8/layout/radial1"/>
+    <dgm:cxn modelId="{CB890CDA-FCF4-4ACC-BACF-8C346DCC514D}" type="presParOf" srcId="{C7398843-43F2-4BCA-AF72-71DC1287332E}" destId="{E02890E7-A576-456A-85DB-8DF46A95F307}" srcOrd="5" destOrd="0" presId="urn:microsoft.com/office/officeart/2005/8/layout/radial1"/>
+    <dgm:cxn modelId="{2BE81BBA-09C8-4A84-97A2-B44212EAB99D}" type="presParOf" srcId="{E02890E7-A576-456A-85DB-8DF46A95F307}" destId="{2D0F3978-BC1A-4AEE-93E2-1DE5CA064364}" srcOrd="0" destOrd="0" presId="urn:microsoft.com/office/officeart/2005/8/layout/radial1"/>
+    <dgm:cxn modelId="{B7F2509A-6DC3-4225-B57D-EF0DEA4331C7}" type="presParOf" srcId="{C7398843-43F2-4BCA-AF72-71DC1287332E}" destId="{F6F646E6-46CD-4E75-93FC-6902E870CC78}" srcOrd="6" destOrd="0" presId="urn:microsoft.com/office/officeart/2005/8/layout/radial1"/>
+    <dgm:cxn modelId="{E52B4D7D-1394-4AD6-BBA2-1BEA6676588A}" type="presParOf" srcId="{C7398843-43F2-4BCA-AF72-71DC1287332E}" destId="{81ECC9BC-8938-4FC1-8C62-0FB6B015624D}" srcOrd="7" destOrd="0" presId="urn:microsoft.com/office/officeart/2005/8/layout/radial1"/>
+    <dgm:cxn modelId="{5B2AD462-0820-462F-A4C1-4708AC0213FE}" type="presParOf" srcId="{81ECC9BC-8938-4FC1-8C62-0FB6B015624D}" destId="{5CB624A1-13BE-4449-A1CF-5B2128F1E3FA}" srcOrd="0" destOrd="0" presId="urn:microsoft.com/office/officeart/2005/8/layout/radial1"/>
+    <dgm:cxn modelId="{C1CAEEAE-2C32-4299-AD8B-18F5D42923E8}" type="presParOf" srcId="{C7398843-43F2-4BCA-AF72-71DC1287332E}" destId="{F6A38BA2-D7DB-436A-AC47-4577B3CBEE44}" srcOrd="8" destOrd="0" presId="urn:microsoft.com/office/officeart/2005/8/layout/radial1"/>
+    <dgm:cxn modelId="{FD71633E-1176-4BE9-B0D8-EA74F7407918}" type="presParOf" srcId="{C7398843-43F2-4BCA-AF72-71DC1287332E}" destId="{3D543633-D88F-46BA-BC2E-E2DD8391E789}" srcOrd="9" destOrd="0" presId="urn:microsoft.com/office/officeart/2005/8/layout/radial1"/>
+    <dgm:cxn modelId="{034CE67E-9F4A-4B0D-A6A9-6608821B025D}" type="presParOf" srcId="{3D543633-D88F-46BA-BC2E-E2DD8391E789}" destId="{ACF1EFED-E676-44ED-9F15-4952510AD1E3}" srcOrd="0" destOrd="0" presId="urn:microsoft.com/office/officeart/2005/8/layout/radial1"/>
+    <dgm:cxn modelId="{B6899CEA-63BA-43CC-9F5B-34C13CE23C19}" type="presParOf" srcId="{C7398843-43F2-4BCA-AF72-71DC1287332E}" destId="{0A962CA0-5C52-474F-BC06-1B74F86A12FF}" srcOrd="10" destOrd="0" presId="urn:microsoft.com/office/officeart/2005/8/layout/radial1"/>
+    <dgm:cxn modelId="{D9D41882-1EEB-4A78-AF22-7F1E4CD4C427}" type="presParOf" srcId="{C7398843-43F2-4BCA-AF72-71DC1287332E}" destId="{6361194B-F19F-4FBC-9FAF-EF0D89B9D070}" srcOrd="11" destOrd="0" presId="urn:microsoft.com/office/officeart/2005/8/layout/radial1"/>
+    <dgm:cxn modelId="{3E3971DD-EF4E-4343-BA5F-D53FE31624DC}" type="presParOf" srcId="{6361194B-F19F-4FBC-9FAF-EF0D89B9D070}" destId="{05071C89-4CFB-452A-ADD9-09E3ECFBECC5}" srcOrd="0" destOrd="0" presId="urn:microsoft.com/office/officeart/2005/8/layout/radial1"/>
+    <dgm:cxn modelId="{13BF56C8-4F57-4F27-A2E8-E080B4021F3F}" type="presParOf" srcId="{C7398843-43F2-4BCA-AF72-71DC1287332E}" destId="{354D36A9-8D17-42C5-9B77-C722DA8ADE58}" srcOrd="12" destOrd="0" presId="urn:microsoft.com/office/officeart/2005/8/layout/radial1"/>
   </dgm:cxnLst>
   <dgm:bg/>
   <dgm:whole/>
@@ -18429,44 +19180,9 @@
             <a:gd name="adj" fmla="val 10000"/>
           </a:avLst>
         </a:prstGeom>
-        <a:gradFill rotWithShape="0">
-          <a:gsLst>
-            <a:gs pos="0">
-              <a:schemeClr val="accent1">
-                <a:hueOff val="0"/>
-                <a:satOff val="0"/>
-                <a:lumOff val="0"/>
-                <a:alphaOff val="0"/>
-                <a:lumMod val="110000"/>
-                <a:satMod val="105000"/>
-                <a:tint val="67000"/>
-              </a:schemeClr>
-            </a:gs>
-            <a:gs pos="50000">
-              <a:schemeClr val="accent1">
-                <a:hueOff val="0"/>
-                <a:satOff val="0"/>
-                <a:lumOff val="0"/>
-                <a:alphaOff val="0"/>
-                <a:lumMod val="105000"/>
-                <a:satMod val="103000"/>
-                <a:tint val="73000"/>
-              </a:schemeClr>
-            </a:gs>
-            <a:gs pos="100000">
-              <a:schemeClr val="accent1">
-                <a:hueOff val="0"/>
-                <a:satOff val="0"/>
-                <a:lumOff val="0"/>
-                <a:alphaOff val="0"/>
-                <a:lumMod val="105000"/>
-                <a:satMod val="109000"/>
-                <a:tint val="81000"/>
-              </a:schemeClr>
-            </a:gs>
-          </a:gsLst>
-          <a:lin ang="5400000" scaled="0"/>
-        </a:gradFill>
+        <a:solidFill>
+          <a:srgbClr val="002060"/>
+        </a:solidFill>
         <a:ln>
           <a:noFill/>
         </a:ln>
@@ -18563,7 +19279,7 @@
           </a:pPr>
           <a:r>
             <a:rPr lang="en-US" sz="2200" kern="1200"/>
-            <a:t>Module 1</a:t>
+            <a:t>Top parts</a:t>
           </a:r>
         </a:p>
       </dsp:txBody>
@@ -18721,7 +19437,7 @@
           </a:pPr>
           <a:r>
             <a:rPr lang="en-US" sz="2200" kern="1200"/>
-            <a:t>Module 2</a:t>
+            <a:t>Module </a:t>
           </a:r>
         </a:p>
       </dsp:txBody>
@@ -18745,44 +19461,9 @@
             <a:gd name="adj" fmla="val 10000"/>
           </a:avLst>
         </a:prstGeom>
-        <a:gradFill rotWithShape="0">
-          <a:gsLst>
-            <a:gs pos="0">
-              <a:schemeClr val="accent1">
-                <a:hueOff val="0"/>
-                <a:satOff val="0"/>
-                <a:lumOff val="0"/>
-                <a:alphaOff val="0"/>
-                <a:lumMod val="110000"/>
-                <a:satMod val="105000"/>
-                <a:tint val="67000"/>
-              </a:schemeClr>
-            </a:gs>
-            <a:gs pos="50000">
-              <a:schemeClr val="accent1">
-                <a:hueOff val="0"/>
-                <a:satOff val="0"/>
-                <a:lumOff val="0"/>
-                <a:alphaOff val="0"/>
-                <a:lumMod val="105000"/>
-                <a:satMod val="103000"/>
-                <a:tint val="73000"/>
-              </a:schemeClr>
-            </a:gs>
-            <a:gs pos="100000">
-              <a:schemeClr val="accent1">
-                <a:hueOff val="0"/>
-                <a:satOff val="0"/>
-                <a:lumOff val="0"/>
-                <a:alphaOff val="0"/>
-                <a:lumMod val="105000"/>
-                <a:satMod val="109000"/>
-                <a:tint val="81000"/>
-              </a:schemeClr>
-            </a:gs>
-          </a:gsLst>
-          <a:lin ang="5400000" scaled="0"/>
-        </a:gradFill>
+        <a:solidFill>
+          <a:srgbClr val="0070C0"/>
+        </a:solidFill>
         <a:ln>
           <a:noFill/>
         </a:ln>
@@ -18879,7 +19560,7 @@
           </a:pPr>
           <a:r>
             <a:rPr lang="en-US" sz="2200" kern="1200"/>
-            <a:t>Module 4</a:t>
+            <a:t>Stub</a:t>
           </a:r>
         </a:p>
       </dsp:txBody>
@@ -19037,12 +19718,9 @@
           </a:pPr>
           <a:r>
             <a:rPr lang="en-US" sz="2200" kern="1200"/>
-            <a:t>... </a:t>
+            <a:t>Module</a:t>
           </a:r>
-          <a:r>
-            <a:rPr lang="en-US" sz="2200" i="1" kern="1200"/>
-            <a:t>(other modules)</a:t>
-          </a:r>
+          <a:endParaRPr lang="en-US" sz="2200" i="1" kern="1200"/>
         </a:p>
       </dsp:txBody>
       <dsp:txXfrm>
@@ -19065,44 +19743,11 @@
             <a:gd name="adj" fmla="val 10000"/>
           </a:avLst>
         </a:prstGeom>
-        <a:gradFill rotWithShape="0">
-          <a:gsLst>
-            <a:gs pos="0">
-              <a:schemeClr val="accent1">
-                <a:hueOff val="0"/>
-                <a:satOff val="0"/>
-                <a:lumOff val="0"/>
-                <a:alphaOff val="0"/>
-                <a:lumMod val="110000"/>
-                <a:satMod val="105000"/>
-                <a:tint val="67000"/>
-              </a:schemeClr>
-            </a:gs>
-            <a:gs pos="50000">
-              <a:schemeClr val="accent1">
-                <a:hueOff val="0"/>
-                <a:satOff val="0"/>
-                <a:lumOff val="0"/>
-                <a:alphaOff val="0"/>
-                <a:lumMod val="105000"/>
-                <a:satMod val="103000"/>
-                <a:tint val="73000"/>
-              </a:schemeClr>
-            </a:gs>
-            <a:gs pos="100000">
-              <a:schemeClr val="accent1">
-                <a:hueOff val="0"/>
-                <a:satOff val="0"/>
-                <a:lumOff val="0"/>
-                <a:alphaOff val="0"/>
-                <a:lumMod val="105000"/>
-                <a:satMod val="109000"/>
-                <a:tint val="81000"/>
-              </a:schemeClr>
-            </a:gs>
-          </a:gsLst>
-          <a:lin ang="5400000" scaled="0"/>
-        </a:gradFill>
+        <a:solidFill>
+          <a:schemeClr val="accent5">
+            <a:lumMod val="75000"/>
+          </a:schemeClr>
+        </a:solidFill>
         <a:ln>
           <a:noFill/>
         </a:ln>
@@ -19199,7 +19844,7 @@
           </a:pPr>
           <a:r>
             <a:rPr lang="en-US" sz="2200" kern="1200"/>
-            <a:t>Module 3</a:t>
+            <a:t>Driver</a:t>
           </a:r>
         </a:p>
       </dsp:txBody>
@@ -19357,7 +20002,7 @@
           </a:pPr>
           <a:r>
             <a:rPr lang="en-US" sz="2200" kern="1200"/>
-            <a:t>Module n</a:t>
+            <a:t>Module </a:t>
           </a:r>
         </a:p>
       </dsp:txBody>
@@ -24867,7 +25512,7 @@
 </file>
 
 <file path=customXml/itemProps1.xml><?xml version="1.0" encoding="utf-8"?>
-<ds:datastoreItem xmlns:ds="http://schemas.openxmlformats.org/officeDocument/2006/customXml" ds:itemID="{55310013-F519-4DD0-AE10-74D1FA40ADBD}">
+<ds:datastoreItem xmlns:ds="http://schemas.openxmlformats.org/officeDocument/2006/customXml" ds:itemID="{012DBF0C-3477-45F9-ABB1-6F4E4413BA3D}">
   <ds:schemaRefs>
     <ds:schemaRef ds:uri="http://schemas.openxmlformats.org/officeDocument/2006/bibliography"/>
   </ds:schemaRefs>

</xml_diff>

<commit_message>
integration table 1 finished
</commit_message>
<xml_diff>
--- a/4. Integration Test Plan Document (working space)/Integration Test Plan Document.docx
+++ b/4. Integration Test Plan Document (working space)/Integration Test Plan Document.docx
@@ -2484,6 +2484,7 @@
       <w:r>
         <w:t xml:space="preserve">, which is </w:t>
       </w:r>
+      <w:proofErr w:type="spellStart"/>
       <w:r>
         <w:rPr>
           <w:i/>
@@ -2496,6 +2497,7 @@
         </w:rPr>
         <w:t>Driver</w:t>
       </w:r>
+      <w:proofErr w:type="spellEnd"/>
       <w:r>
         <w:t xml:space="preserve"> (</w:t>
       </w:r>
@@ -2508,11 +2510,19 @@
       <w:r>
         <w:t xml:space="preserve"> of year 2015/16 - </w:t>
       </w:r>
+      <w:proofErr w:type="spellStart"/>
       <w:r>
         <w:rPr>
           <w:b/>
         </w:rPr>
-        <w:t>Politecnico di Milano</w:t>
+        <w:t>Politecnico</w:t>
+      </w:r>
+      <w:proofErr w:type="spellEnd"/>
+      <w:r>
+        <w:rPr>
+          <w:b/>
+        </w:rPr>
+        <w:t xml:space="preserve"> di Milano</w:t>
       </w:r>
       <w:r>
         <w:t xml:space="preserve">). </w:t>
@@ -4025,10 +4035,27 @@
     </w:p>
     <w:p>
       <w:pPr>
+        <w:spacing w:line="259" w:lineRule="auto"/>
+        <w:rPr>
+          <w:rFonts w:ascii="Cambria" w:eastAsiaTheme="majorEastAsia" w:hAnsi="Cambria" w:cstheme="majorBidi"/>
+          <w:b/>
+          <w:bCs/>
+          <w:color w:val="2E74B5" w:themeColor="accent1" w:themeShade="BF"/>
+          <w:sz w:val="48"/>
+          <w:szCs w:val="32"/>
+        </w:rPr>
+      </w:pPr>
+      <w:bookmarkStart w:id="6" w:name="_Toc440209085"/>
+      <w:r>
+        <w:br w:type="page"/>
+      </w:r>
+    </w:p>
+    <w:p>
+      <w:pPr>
         <w:pStyle w:val="Heading1"/>
       </w:pPr>
-      <w:bookmarkStart w:id="6" w:name="_Toc440209085"/>
-      <w:r>
+      <w:r>
+        <w:lastRenderedPageBreak/>
         <w:t>Integration Strategy</w:t>
       </w:r>
       <w:bookmarkEnd w:id="6"/>
@@ -4490,6 +4517,7 @@
         <w:rPr>
           <w:b/>
         </w:rPr>
+        <w:lastRenderedPageBreak/>
         <w:t>System interactions cluster</w:t>
       </w:r>
       <w:r>
@@ -4561,7 +4589,6 @@
         </w:rPr>
       </w:pPr>
       <w:r>
-        <w:lastRenderedPageBreak/>
         <w:t xml:space="preserve">We want to remark the integration of the </w:t>
       </w:r>
       <w:r>
@@ -5143,6 +5170,7 @@
     <w:p/>
     <w:p>
       <w:pPr>
+        <w:jc w:val="center"/>
         <w:rPr>
           <w:color w:val="5B9BD5" w:themeColor="accent1"/>
           <w14:shadow w14:blurRad="38100" w14:dist="25400" w14:dir="5400000" w14:sx="100000" w14:sy="100000" w14:kx="0" w14:ky="0" w14:algn="ctr">
@@ -5161,11 +5189,10 @@
         <w:rPr>
           <w:noProof/>
         </w:rPr>
-        <w:lastRenderedPageBreak/>
         <w:drawing>
-          <wp:inline distT="0" distB="0" distL="0" distR="0" wp14:anchorId="56A7F064" wp14:editId="3F283820">
-            <wp:extent cx="5982159" cy="3404212"/>
-            <wp:effectExtent l="0" t="50800" r="0" b="25400"/>
+          <wp:inline distT="0" distB="0" distL="0" distR="0" wp14:anchorId="56A7F064" wp14:editId="160579D5">
+            <wp:extent cx="4471035" cy="2199640"/>
+            <wp:effectExtent l="0" t="50800" r="0" b="35560"/>
             <wp:docPr id="8" name="Diagramma 8"/>
             <wp:cNvGraphicFramePr/>
             <a:graphic xmlns:a="http://schemas.openxmlformats.org/drawingml/2006/main">
@@ -5324,16 +5351,16 @@
     <w:p>
       <w:pPr>
         <w:pStyle w:val="TestoNormale"/>
+        <w:jc w:val="center"/>
       </w:pPr>
       <w:r>
         <w:rPr>
           <w:noProof/>
         </w:rPr>
-        <w:lastRenderedPageBreak/>
         <w:drawing>
-          <wp:inline distT="0" distB="0" distL="0" distR="0" wp14:anchorId="7EB6682C" wp14:editId="0F5A6B42">
-            <wp:extent cx="7006728" cy="4032174"/>
-            <wp:effectExtent l="0" t="0" r="0" b="32385"/>
+          <wp:inline distT="0" distB="0" distL="0" distR="0" wp14:anchorId="7EB6682C" wp14:editId="3C893473">
+            <wp:extent cx="5385435" cy="2987040"/>
+            <wp:effectExtent l="0" t="0" r="0" b="35560"/>
             <wp:docPr id="6" name="Diagramma 6"/>
             <wp:cNvGraphicFramePr/>
             <a:graphic xmlns:a="http://schemas.openxmlformats.org/drawingml/2006/main">
@@ -5355,6 +5382,7 @@
         <w:pStyle w:val="TestoNormale"/>
       </w:pPr>
       <w:r>
+        <w:lastRenderedPageBreak/>
         <w:t xml:space="preserve">Our testing strategy considers </w:t>
       </w:r>
       <w:r>
@@ -5732,8 +5760,13 @@
               <w:jc w:val="center"/>
               <w:cnfStyle w:val="000000000000" w:firstRow="0" w:lastRow="0" w:firstColumn="0" w:lastColumn="0" w:oddVBand="0" w:evenVBand="0" w:oddHBand="0" w:evenHBand="0" w:firstRowFirstColumn="0" w:firstRowLastColumn="0" w:lastRowFirstColumn="0" w:lastRowLastColumn="0"/>
             </w:pPr>
+            <w:proofErr w:type="spellStart"/>
             <w:r>
-              <w:t>SysAdmin Client -&gt; System Manager (Stub)</w:t>
+              <w:t>SysAdmin</w:t>
+            </w:r>
+            <w:proofErr w:type="spellEnd"/>
+            <w:r>
+              <w:t xml:space="preserve"> Client -&gt; System Manager (Stub)</w:t>
             </w:r>
           </w:p>
         </w:tc>
@@ -7289,7 +7322,15 @@
               <w:t>lication</w:t>
             </w:r>
             <w:r>
-              <w:t xml:space="preserve"> to interface with mTS Server</w:t>
+              <w:t xml:space="preserve"> to interface with </w:t>
+            </w:r>
+            <w:proofErr w:type="spellStart"/>
+            <w:r>
+              <w:t>mTS</w:t>
+            </w:r>
+            <w:proofErr w:type="spellEnd"/>
+            <w:r>
+              <w:t xml:space="preserve"> Server</w:t>
             </w:r>
             <w:r>
               <w:t>.</w:t>
@@ -7713,7 +7754,15 @@
               <w:t xml:space="preserve">taxi driver </w:t>
             </w:r>
             <w:r>
-              <w:t>application to interface with mTS Server.</w:t>
+              <w:t xml:space="preserve">application to interface with </w:t>
+            </w:r>
+            <w:proofErr w:type="spellStart"/>
+            <w:r>
+              <w:t>mTS</w:t>
+            </w:r>
+            <w:proofErr w:type="spellEnd"/>
+            <w:r>
+              <w:t xml:space="preserve"> Server.</w:t>
             </w:r>
           </w:p>
         </w:tc>
@@ -8085,8 +8134,13 @@
               <w:pStyle w:val="TestoNormale"/>
               <w:jc w:val="left"/>
             </w:pPr>
+            <w:proofErr w:type="spellStart"/>
             <w:r>
-              <w:t>SysAdmin Client -&gt; System Manag</w:t>
+              <w:t>SysAdmin</w:t>
+            </w:r>
+            <w:proofErr w:type="spellEnd"/>
+            <w:r>
+              <w:t xml:space="preserve"> Client -&gt; System Manag</w:t>
             </w:r>
             <w:r>
               <w:t>er (S</w:t>
@@ -8131,7 +8185,15 @@
               </w:rPr>
             </w:pPr>
             <w:r>
-              <w:t xml:space="preserve">Commands are given to SysAdmin Client. </w:t>
+              <w:t xml:space="preserve">Commands are given to </w:t>
+            </w:r>
+            <w:proofErr w:type="spellStart"/>
+            <w:r>
+              <w:t>SysAdmin</w:t>
+            </w:r>
+            <w:proofErr w:type="spellEnd"/>
+            <w:r>
+              <w:t xml:space="preserve"> Client. </w:t>
             </w:r>
             <w:r>
               <w:rPr>
@@ -8172,8 +8234,13 @@
               <w:pStyle w:val="TestoNormale"/>
               <w:jc w:val="left"/>
             </w:pPr>
+            <w:proofErr w:type="spellStart"/>
             <w:r>
-              <w:t>SysAdmin correctly sends commands to System Manager and properly handles responses.</w:t>
+              <w:t>SysAdmin</w:t>
+            </w:r>
+            <w:proofErr w:type="spellEnd"/>
+            <w:r>
+              <w:t xml:space="preserve"> correctly sends commands to System Manager and properly handles responses.</w:t>
             </w:r>
           </w:p>
         </w:tc>
@@ -9006,8 +9073,6 @@
             <w:r>
               <w:t>Taxi Driver</w:t>
             </w:r>
-            <w:bookmarkStart w:id="12" w:name="_GoBack"/>
-            <w:bookmarkEnd w:id="12"/>
             <w:r>
               <w:t xml:space="preserve"> Manager methods that require interaction with the System Manager are called.</w:t>
             </w:r>
@@ -9626,6 +9691,12 @@
               <w:pStyle w:val="TestoNormale"/>
               <w:jc w:val="left"/>
             </w:pPr>
+            <w:r>
+              <w:t xml:space="preserve">Some </w:t>
+            </w:r>
+            <w:r>
+              <w:t>method that will require interaction with the System Manager are called on the Reservation Manager driver.</w:t>
+            </w:r>
           </w:p>
         </w:tc>
       </w:tr>
@@ -9657,8 +9728,14 @@
           <w:p>
             <w:pPr>
               <w:pStyle w:val="TestoNormale"/>
-              <w:jc w:val="center"/>
+              <w:jc w:val="left"/>
             </w:pPr>
+            <w:r>
+              <w:t xml:space="preserve">The System Manager </w:t>
+            </w:r>
+            <w:r>
+              <w:t>correctly forwards the requests to other drivers and gives a proper response to the initial caller.</w:t>
+            </w:r>
           </w:p>
         </w:tc>
       </w:tr>
@@ -9811,6 +9888,7 @@
               <w:rPr>
                 <w:b/>
               </w:rPr>
+              <w:lastRenderedPageBreak/>
               <w:t>Input Specification</w:t>
             </w:r>
           </w:p>
@@ -9825,7 +9903,13 @@
               <w:jc w:val="left"/>
             </w:pPr>
             <w:r>
-              <w:t xml:space="preserve">Some method </w:t>
+              <w:t xml:space="preserve">Some method that will require interaction with the System Manager are called on the </w:t>
+            </w:r>
+            <w:r>
+              <w:t>Queue</w:t>
+            </w:r>
+            <w:r>
+              <w:t xml:space="preserve"> Manager driver.</w:t>
             </w:r>
           </w:p>
         </w:tc>
@@ -9860,6 +9944,9 @@
               <w:pStyle w:val="TestoNormale"/>
               <w:jc w:val="left"/>
             </w:pPr>
+            <w:r>
+              <w:t>The System Manager correctly forwards the requests to other drivers and gives a proper response to the initial caller.</w:t>
+            </w:r>
           </w:p>
         </w:tc>
       </w:tr>
@@ -9940,7 +10027,6 @@
               <w:rPr>
                 <w:b/>
               </w:rPr>
-              <w:lastRenderedPageBreak/>
               <w:t>Test Case Identifier</w:t>
             </w:r>
           </w:p>
@@ -10026,6 +10112,15 @@
               <w:pStyle w:val="TestoNormale"/>
               <w:jc w:val="left"/>
             </w:pPr>
+            <w:r>
+              <w:t xml:space="preserve">Some method that will require interaction with the System Manager are called on the </w:t>
+            </w:r>
+            <w:r>
+              <w:t>Maps</w:t>
+            </w:r>
+            <w:r>
+              <w:t xml:space="preserve"> Manager driver.</w:t>
+            </w:r>
           </w:p>
         </w:tc>
       </w:tr>
@@ -10059,6 +10154,11 @@
               <w:pStyle w:val="TestoNormale"/>
               <w:jc w:val="left"/>
             </w:pPr>
+            <w:r>
+              <w:t>The System Manager correctly forwards the requests to other drivers and gives a proper response to the initial caller.</w:t>
+            </w:r>
+            <w:bookmarkStart w:id="12" w:name="_GoBack"/>
+            <w:bookmarkEnd w:id="12"/>
           </w:p>
         </w:tc>
       </w:tr>
@@ -12409,7 +12509,7 @@
                                 <w:szCs w:val="24"/>
                                 <w:lang w:val="it-IT"/>
                               </w:rPr>
-                              <w:t>15</w:t>
+                              <w:t>16</w:t>
                             </w:r>
                             <w:r>
                               <w:rPr>
@@ -12514,7 +12614,7 @@
                           <w:szCs w:val="24"/>
                           <w:lang w:val="it-IT"/>
                         </w:rPr>
-                        <w:t>15</w:t>
+                        <w:t>16</w:t>
                       </w:r>
                       <w:r>
                         <w:rPr>
@@ -24722,44 +24822,44 @@
   </dgm:ptLst>
   <dgm:cxnLst>
     <dgm:cxn modelId="{D23D9D9F-E230-B14F-8CC4-60EF1E62361C}" srcId="{7DBAA654-83A9-2749-9A11-3A2F0853292E}" destId="{9D0A3E8F-79EA-4741-B4AF-359BBF2AD54A}" srcOrd="1" destOrd="0" parTransId="{A68219EE-DDA5-6D44-931C-E2DD8411613C}" sibTransId="{56563E73-53C5-C242-B5DD-534CCEB5A55B}"/>
-    <dgm:cxn modelId="{F7ED9F63-86EE-744E-BCDB-FE6D866151E9}" type="presOf" srcId="{E1700588-AA9B-9044-98E5-A52BC9E980D8}" destId="{0D4A6B71-9678-E74B-A4F4-3D04D7F96F18}" srcOrd="1" destOrd="0" presId="urn:microsoft.com/office/officeart/2005/8/layout/bProcess3"/>
-    <dgm:cxn modelId="{663D7475-AB18-AA4D-A598-B07DBFA46647}" type="presOf" srcId="{6FF581C4-5EE0-6547-8B0A-4DD4E49DF7D5}" destId="{EE2C3E7E-7411-F14A-B102-730D81D864D3}" srcOrd="1" destOrd="0" presId="urn:microsoft.com/office/officeart/2005/8/layout/bProcess3"/>
     <dgm:cxn modelId="{CBA7B2CB-398D-0944-9097-F88E098803F8}" srcId="{7DBAA654-83A9-2749-9A11-3A2F0853292E}" destId="{981B4EF9-7A3A-BE49-B6B6-0021D3615771}" srcOrd="5" destOrd="0" parTransId="{036AB1F6-FA37-614F-A857-CA2CBEA75FF8}" sibTransId="{07202FE3-BBDD-A74E-9ED7-5FC69364AF9D}"/>
+    <dgm:cxn modelId="{B814FBE2-640B-EC48-AE11-7D134E477BFC}" type="presOf" srcId="{E1700588-AA9B-9044-98E5-A52BC9E980D8}" destId="{BE891453-7A81-9745-80FE-393D0BD9F682}" srcOrd="0" destOrd="0" presId="urn:microsoft.com/office/officeart/2005/8/layout/bProcess3"/>
     <dgm:cxn modelId="{A4DF705F-378F-3D46-8BF6-315C5DACB12C}" srcId="{7DBAA654-83A9-2749-9A11-3A2F0853292E}" destId="{3D31D781-DE26-FC46-87C5-81D28438E988}" srcOrd="4" destOrd="0" parTransId="{7FDE228D-3493-0041-A7C9-8BDABED610D5}" sibTransId="{51AF1449-732A-7245-8907-3B0B474E6716}"/>
-    <dgm:cxn modelId="{79FDD051-D2F5-AD48-9EFD-E661B76A1801}" type="presOf" srcId="{7DBAA654-83A9-2749-9A11-3A2F0853292E}" destId="{379D3411-2CF2-1443-9DE7-1F3F74BE70B6}" srcOrd="0" destOrd="0" presId="urn:microsoft.com/office/officeart/2005/8/layout/bProcess3"/>
-    <dgm:cxn modelId="{70299EF1-3DE5-0048-A79E-65C54C7BAC3D}" type="presOf" srcId="{51AF1449-732A-7245-8907-3B0B474E6716}" destId="{70A625A3-B04D-314A-9454-BA7560E71142}" srcOrd="0" destOrd="0" presId="urn:microsoft.com/office/officeart/2005/8/layout/bProcess3"/>
-    <dgm:cxn modelId="{9E92DB8B-DFEB-A24C-8C18-25D2FCB922E8}" type="presOf" srcId="{3ABC577C-D926-6C40-8609-A47272EDC0E8}" destId="{35CF6ACD-16BB-D44B-9967-A88BE4C856FA}" srcOrd="0" destOrd="0" presId="urn:microsoft.com/office/officeart/2005/8/layout/bProcess3"/>
+    <dgm:cxn modelId="{2D607382-0D4B-D046-8DB0-6A45C67136CD}" type="presOf" srcId="{761D77BA-5704-3540-A64C-39623ABDE933}" destId="{2B850CA7-3DA8-704B-9542-29A27C4E6E8A}" srcOrd="0" destOrd="0" presId="urn:microsoft.com/office/officeart/2005/8/layout/bProcess3"/>
     <dgm:cxn modelId="{9F7DBBD3-2135-334D-BDE9-A8ED29101BA4}" srcId="{7DBAA654-83A9-2749-9A11-3A2F0853292E}" destId="{3ABC577C-D926-6C40-8609-A47272EDC0E8}" srcOrd="3" destOrd="0" parTransId="{73D020D2-C3E5-6D4B-A74D-95AC52916961}" sibTransId="{E1700588-AA9B-9044-98E5-A52BC9E980D8}"/>
-    <dgm:cxn modelId="{9D8B62DC-29D7-454C-A530-6322AA1527DE}" type="presOf" srcId="{E1700588-AA9B-9044-98E5-A52BC9E980D8}" destId="{BE891453-7A81-9745-80FE-393D0BD9F682}" srcOrd="0" destOrd="0" presId="urn:microsoft.com/office/officeart/2005/8/layout/bProcess3"/>
-    <dgm:cxn modelId="{8A386060-6AAE-3C44-AE5B-5AB13F2F350F}" type="presOf" srcId="{56563E73-53C5-C242-B5DD-534CCEB5A55B}" destId="{8845A127-0D85-A14A-94CB-F773727D4C9B}" srcOrd="1" destOrd="0" presId="urn:microsoft.com/office/officeart/2005/8/layout/bProcess3"/>
     <dgm:cxn modelId="{C9F771AC-35CF-1540-8F9B-A548A676FBEC}" srcId="{7DBAA654-83A9-2749-9A11-3A2F0853292E}" destId="{C900A651-3FCA-634D-8E96-FB8C693E1E8F}" srcOrd="0" destOrd="0" parTransId="{DC773397-72AF-3043-A26B-0B8B32D632B1}" sibTransId="{6FF581C4-5EE0-6547-8B0A-4DD4E49DF7D5}"/>
+    <dgm:cxn modelId="{D31CA0BE-5E72-6E48-A3A2-A1D6A5385621}" type="presOf" srcId="{9D0A3E8F-79EA-4741-B4AF-359BBF2AD54A}" destId="{CB005E4D-98D2-5E43-A79A-01D73FA5246C}" srcOrd="0" destOrd="0" presId="urn:microsoft.com/office/officeart/2005/8/layout/bProcess3"/>
     <dgm:cxn modelId="{B40CF301-B877-0146-8F01-A4B49C9B78E2}" srcId="{7DBAA654-83A9-2749-9A11-3A2F0853292E}" destId="{761D77BA-5704-3540-A64C-39623ABDE933}" srcOrd="2" destOrd="0" parTransId="{0CEF3B97-E2A9-E04D-A0DB-EC66FC595157}" sibTransId="{03689D08-8F94-B240-B093-204B4D1B1996}"/>
-    <dgm:cxn modelId="{B07E9C9C-85D6-9346-AA15-D413B0A344CD}" type="presOf" srcId="{981B4EF9-7A3A-BE49-B6B6-0021D3615771}" destId="{CA2203B5-A4CA-2C4D-8577-50E3388F2246}" srcOrd="0" destOrd="0" presId="urn:microsoft.com/office/officeart/2005/8/layout/bProcess3"/>
-    <dgm:cxn modelId="{44111C4F-DF1E-344B-9E17-B24EB02FDB2D}" type="presOf" srcId="{03689D08-8F94-B240-B093-204B4D1B1996}" destId="{11041959-BAD3-494D-A0CA-60D08024935F}" srcOrd="0" destOrd="0" presId="urn:microsoft.com/office/officeart/2005/8/layout/bProcess3"/>
-    <dgm:cxn modelId="{66262BD5-E19A-824B-9849-474041A0C7C5}" type="presOf" srcId="{03689D08-8F94-B240-B093-204B4D1B1996}" destId="{F515C25C-FBC4-0A42-9BD8-739DB491DE01}" srcOrd="1" destOrd="0" presId="urn:microsoft.com/office/officeart/2005/8/layout/bProcess3"/>
-    <dgm:cxn modelId="{A873FDFB-FD87-074A-AD9D-5716CB880640}" type="presOf" srcId="{3D31D781-DE26-FC46-87C5-81D28438E988}" destId="{5054442F-68CC-BA4D-A78B-D10165C93B35}" srcOrd="0" destOrd="0" presId="urn:microsoft.com/office/officeart/2005/8/layout/bProcess3"/>
-    <dgm:cxn modelId="{F8E08355-EB5D-B449-B418-38D86C85AA02}" type="presOf" srcId="{9D0A3E8F-79EA-4741-B4AF-359BBF2AD54A}" destId="{CB005E4D-98D2-5E43-A79A-01D73FA5246C}" srcOrd="0" destOrd="0" presId="urn:microsoft.com/office/officeart/2005/8/layout/bProcess3"/>
-    <dgm:cxn modelId="{AC285072-8E61-9D47-B3F2-9DFB5BE9C29F}" type="presOf" srcId="{C900A651-3FCA-634D-8E96-FB8C693E1E8F}" destId="{71E5BCB2-3AB6-4C42-9B09-A87936C7F001}" srcOrd="0" destOrd="0" presId="urn:microsoft.com/office/officeart/2005/8/layout/bProcess3"/>
-    <dgm:cxn modelId="{12B2ACF4-3048-1B45-B260-7331EF4C7FF3}" type="presOf" srcId="{6FF581C4-5EE0-6547-8B0A-4DD4E49DF7D5}" destId="{70788382-AA77-7C4C-A399-82382C8CD1E3}" srcOrd="0" destOrd="0" presId="urn:microsoft.com/office/officeart/2005/8/layout/bProcess3"/>
-    <dgm:cxn modelId="{3D0FD6CE-52CC-0C44-8F9B-E158D890A0A9}" type="presOf" srcId="{761D77BA-5704-3540-A64C-39623ABDE933}" destId="{2B850CA7-3DA8-704B-9542-29A27C4E6E8A}" srcOrd="0" destOrd="0" presId="urn:microsoft.com/office/officeart/2005/8/layout/bProcess3"/>
-    <dgm:cxn modelId="{402F02C4-0F54-E44B-9F61-EBC069CA981E}" type="presOf" srcId="{51AF1449-732A-7245-8907-3B0B474E6716}" destId="{08B24028-0337-A54F-863C-D83DC536E50D}" srcOrd="1" destOrd="0" presId="urn:microsoft.com/office/officeart/2005/8/layout/bProcess3"/>
-    <dgm:cxn modelId="{5C53DB98-1935-A243-AC6C-759F949E19A7}" type="presOf" srcId="{56563E73-53C5-C242-B5DD-534CCEB5A55B}" destId="{1AB89A78-53AA-8046-940B-4774F5E8A3F4}" srcOrd="0" destOrd="0" presId="urn:microsoft.com/office/officeart/2005/8/layout/bProcess3"/>
-    <dgm:cxn modelId="{8BD1BB66-2674-2045-98BB-65C91A983784}" type="presParOf" srcId="{379D3411-2CF2-1443-9DE7-1F3F74BE70B6}" destId="{71E5BCB2-3AB6-4C42-9B09-A87936C7F001}" srcOrd="0" destOrd="0" presId="urn:microsoft.com/office/officeart/2005/8/layout/bProcess3"/>
-    <dgm:cxn modelId="{7FAA42B1-9342-2E4A-A14C-8DF5F0C42B80}" type="presParOf" srcId="{379D3411-2CF2-1443-9DE7-1F3F74BE70B6}" destId="{70788382-AA77-7C4C-A399-82382C8CD1E3}" srcOrd="1" destOrd="0" presId="urn:microsoft.com/office/officeart/2005/8/layout/bProcess3"/>
-    <dgm:cxn modelId="{72B9CFCB-0879-4741-AB75-BBBBED7B0C88}" type="presParOf" srcId="{70788382-AA77-7C4C-A399-82382C8CD1E3}" destId="{EE2C3E7E-7411-F14A-B102-730D81D864D3}" srcOrd="0" destOrd="0" presId="urn:microsoft.com/office/officeart/2005/8/layout/bProcess3"/>
-    <dgm:cxn modelId="{52E12B5C-9DC7-1946-A4B2-4C17BE48993A}" type="presParOf" srcId="{379D3411-2CF2-1443-9DE7-1F3F74BE70B6}" destId="{CB005E4D-98D2-5E43-A79A-01D73FA5246C}" srcOrd="2" destOrd="0" presId="urn:microsoft.com/office/officeart/2005/8/layout/bProcess3"/>
-    <dgm:cxn modelId="{6DC4DB47-D90F-274F-AB3D-86BE2F241C7A}" type="presParOf" srcId="{379D3411-2CF2-1443-9DE7-1F3F74BE70B6}" destId="{1AB89A78-53AA-8046-940B-4774F5E8A3F4}" srcOrd="3" destOrd="0" presId="urn:microsoft.com/office/officeart/2005/8/layout/bProcess3"/>
-    <dgm:cxn modelId="{D59B52A7-9CE8-2E4F-99F9-A0274A455124}" type="presParOf" srcId="{1AB89A78-53AA-8046-940B-4774F5E8A3F4}" destId="{8845A127-0D85-A14A-94CB-F773727D4C9B}" srcOrd="0" destOrd="0" presId="urn:microsoft.com/office/officeart/2005/8/layout/bProcess3"/>
-    <dgm:cxn modelId="{96A3E795-5AB7-2742-9B85-6FF33798AFEA}" type="presParOf" srcId="{379D3411-2CF2-1443-9DE7-1F3F74BE70B6}" destId="{2B850CA7-3DA8-704B-9542-29A27C4E6E8A}" srcOrd="4" destOrd="0" presId="urn:microsoft.com/office/officeart/2005/8/layout/bProcess3"/>
-    <dgm:cxn modelId="{F10AFD6B-7FFD-704E-87EA-1301504A008E}" type="presParOf" srcId="{379D3411-2CF2-1443-9DE7-1F3F74BE70B6}" destId="{11041959-BAD3-494D-A0CA-60D08024935F}" srcOrd="5" destOrd="0" presId="urn:microsoft.com/office/officeart/2005/8/layout/bProcess3"/>
-    <dgm:cxn modelId="{74A9B388-F9ED-DC4B-9087-9A4F00723ED3}" type="presParOf" srcId="{11041959-BAD3-494D-A0CA-60D08024935F}" destId="{F515C25C-FBC4-0A42-9BD8-739DB491DE01}" srcOrd="0" destOrd="0" presId="urn:microsoft.com/office/officeart/2005/8/layout/bProcess3"/>
-    <dgm:cxn modelId="{14625D30-A0B2-5D42-ACD4-F88344F0C2D9}" type="presParOf" srcId="{379D3411-2CF2-1443-9DE7-1F3F74BE70B6}" destId="{35CF6ACD-16BB-D44B-9967-A88BE4C856FA}" srcOrd="6" destOrd="0" presId="urn:microsoft.com/office/officeart/2005/8/layout/bProcess3"/>
-    <dgm:cxn modelId="{B8BD4901-A4DD-0D45-8AB8-2DC6535AEABB}" type="presParOf" srcId="{379D3411-2CF2-1443-9DE7-1F3F74BE70B6}" destId="{BE891453-7A81-9745-80FE-393D0BD9F682}" srcOrd="7" destOrd="0" presId="urn:microsoft.com/office/officeart/2005/8/layout/bProcess3"/>
-    <dgm:cxn modelId="{801FE6C0-40AB-2643-97DB-A7BF766731FB}" type="presParOf" srcId="{BE891453-7A81-9745-80FE-393D0BD9F682}" destId="{0D4A6B71-9678-E74B-A4F4-3D04D7F96F18}" srcOrd="0" destOrd="0" presId="urn:microsoft.com/office/officeart/2005/8/layout/bProcess3"/>
-    <dgm:cxn modelId="{C2CE4A9A-81D0-5A41-B55A-61E1EA89FBB7}" type="presParOf" srcId="{379D3411-2CF2-1443-9DE7-1F3F74BE70B6}" destId="{5054442F-68CC-BA4D-A78B-D10165C93B35}" srcOrd="8" destOrd="0" presId="urn:microsoft.com/office/officeart/2005/8/layout/bProcess3"/>
-    <dgm:cxn modelId="{8FFE6D5C-9E9C-A44F-A6AA-421144AE8F6F}" type="presParOf" srcId="{379D3411-2CF2-1443-9DE7-1F3F74BE70B6}" destId="{70A625A3-B04D-314A-9454-BA7560E71142}" srcOrd="9" destOrd="0" presId="urn:microsoft.com/office/officeart/2005/8/layout/bProcess3"/>
-    <dgm:cxn modelId="{8931EEB9-1AD8-E740-9CA4-3D6C511DAFF2}" type="presParOf" srcId="{70A625A3-B04D-314A-9454-BA7560E71142}" destId="{08B24028-0337-A54F-863C-D83DC536E50D}" srcOrd="0" destOrd="0" presId="urn:microsoft.com/office/officeart/2005/8/layout/bProcess3"/>
-    <dgm:cxn modelId="{31550D0D-B1FD-5E43-9D3D-8B75878175B9}" type="presParOf" srcId="{379D3411-2CF2-1443-9DE7-1F3F74BE70B6}" destId="{CA2203B5-A4CA-2C4D-8577-50E3388F2246}" srcOrd="10" destOrd="0" presId="urn:microsoft.com/office/officeart/2005/8/layout/bProcess3"/>
+    <dgm:cxn modelId="{8C086A19-F974-7046-876D-267CF36D0680}" type="presOf" srcId="{03689D08-8F94-B240-B093-204B4D1B1996}" destId="{11041959-BAD3-494D-A0CA-60D08024935F}" srcOrd="0" destOrd="0" presId="urn:microsoft.com/office/officeart/2005/8/layout/bProcess3"/>
+    <dgm:cxn modelId="{48632435-A4C1-044A-ACD8-C86837A4C1DD}" type="presOf" srcId="{6FF581C4-5EE0-6547-8B0A-4DD4E49DF7D5}" destId="{70788382-AA77-7C4C-A399-82382C8CD1E3}" srcOrd="0" destOrd="0" presId="urn:microsoft.com/office/officeart/2005/8/layout/bProcess3"/>
+    <dgm:cxn modelId="{119C9178-5C56-7148-BFF2-FFBCCE5FA32F}" type="presOf" srcId="{C900A651-3FCA-634D-8E96-FB8C693E1E8F}" destId="{71E5BCB2-3AB6-4C42-9B09-A87936C7F001}" srcOrd="0" destOrd="0" presId="urn:microsoft.com/office/officeart/2005/8/layout/bProcess3"/>
+    <dgm:cxn modelId="{4CA247CF-71AB-244F-9AD1-AE9E99C6D5B5}" type="presOf" srcId="{3D31D781-DE26-FC46-87C5-81D28438E988}" destId="{5054442F-68CC-BA4D-A78B-D10165C93B35}" srcOrd="0" destOrd="0" presId="urn:microsoft.com/office/officeart/2005/8/layout/bProcess3"/>
+    <dgm:cxn modelId="{1B1DE594-8650-CD4E-86C2-BA5CD96E2873}" type="presOf" srcId="{E1700588-AA9B-9044-98E5-A52BC9E980D8}" destId="{0D4A6B71-9678-E74B-A4F4-3D04D7F96F18}" srcOrd="1" destOrd="0" presId="urn:microsoft.com/office/officeart/2005/8/layout/bProcess3"/>
+    <dgm:cxn modelId="{CD42816D-CE21-0541-B587-48470880D5C0}" type="presOf" srcId="{56563E73-53C5-C242-B5DD-534CCEB5A55B}" destId="{8845A127-0D85-A14A-94CB-F773727D4C9B}" srcOrd="1" destOrd="0" presId="urn:microsoft.com/office/officeart/2005/8/layout/bProcess3"/>
+    <dgm:cxn modelId="{7368CFD5-FA28-944D-A3A0-B4D3454AC449}" type="presOf" srcId="{56563E73-53C5-C242-B5DD-534CCEB5A55B}" destId="{1AB89A78-53AA-8046-940B-4774F5E8A3F4}" srcOrd="0" destOrd="0" presId="urn:microsoft.com/office/officeart/2005/8/layout/bProcess3"/>
+    <dgm:cxn modelId="{345A776A-29D0-F04E-95D8-0C0890690254}" type="presOf" srcId="{7DBAA654-83A9-2749-9A11-3A2F0853292E}" destId="{379D3411-2CF2-1443-9DE7-1F3F74BE70B6}" srcOrd="0" destOrd="0" presId="urn:microsoft.com/office/officeart/2005/8/layout/bProcess3"/>
+    <dgm:cxn modelId="{FDE7D3DE-1BB0-EF4B-951E-CD4DEA6133EE}" type="presOf" srcId="{981B4EF9-7A3A-BE49-B6B6-0021D3615771}" destId="{CA2203B5-A4CA-2C4D-8577-50E3388F2246}" srcOrd="0" destOrd="0" presId="urn:microsoft.com/office/officeart/2005/8/layout/bProcess3"/>
+    <dgm:cxn modelId="{8469ED9B-6643-2E47-9A79-98BAA9925962}" type="presOf" srcId="{03689D08-8F94-B240-B093-204B4D1B1996}" destId="{F515C25C-FBC4-0A42-9BD8-739DB491DE01}" srcOrd="1" destOrd="0" presId="urn:microsoft.com/office/officeart/2005/8/layout/bProcess3"/>
+    <dgm:cxn modelId="{B176BB95-1A66-2344-B09D-60CC10A45D94}" type="presOf" srcId="{51AF1449-732A-7245-8907-3B0B474E6716}" destId="{08B24028-0337-A54F-863C-D83DC536E50D}" srcOrd="1" destOrd="0" presId="urn:microsoft.com/office/officeart/2005/8/layout/bProcess3"/>
+    <dgm:cxn modelId="{C41C9BAB-7D6A-C641-BA99-55971ABF3E15}" type="presOf" srcId="{6FF581C4-5EE0-6547-8B0A-4DD4E49DF7D5}" destId="{EE2C3E7E-7411-F14A-B102-730D81D864D3}" srcOrd="1" destOrd="0" presId="urn:microsoft.com/office/officeart/2005/8/layout/bProcess3"/>
+    <dgm:cxn modelId="{398185A0-AA66-1D41-A11A-C0A744267CAC}" type="presOf" srcId="{3ABC577C-D926-6C40-8609-A47272EDC0E8}" destId="{35CF6ACD-16BB-D44B-9967-A88BE4C856FA}" srcOrd="0" destOrd="0" presId="urn:microsoft.com/office/officeart/2005/8/layout/bProcess3"/>
+    <dgm:cxn modelId="{AA72582E-7351-B245-9A1F-9A5DDC355B9B}" type="presOf" srcId="{51AF1449-732A-7245-8907-3B0B474E6716}" destId="{70A625A3-B04D-314A-9454-BA7560E71142}" srcOrd="0" destOrd="0" presId="urn:microsoft.com/office/officeart/2005/8/layout/bProcess3"/>
+    <dgm:cxn modelId="{B51E83C6-E026-E449-A188-AD72E348A4B1}" type="presParOf" srcId="{379D3411-2CF2-1443-9DE7-1F3F74BE70B6}" destId="{71E5BCB2-3AB6-4C42-9B09-A87936C7F001}" srcOrd="0" destOrd="0" presId="urn:microsoft.com/office/officeart/2005/8/layout/bProcess3"/>
+    <dgm:cxn modelId="{E6E2A96E-00D6-A54F-8408-33361AF4C6AF}" type="presParOf" srcId="{379D3411-2CF2-1443-9DE7-1F3F74BE70B6}" destId="{70788382-AA77-7C4C-A399-82382C8CD1E3}" srcOrd="1" destOrd="0" presId="urn:microsoft.com/office/officeart/2005/8/layout/bProcess3"/>
+    <dgm:cxn modelId="{E5DE917D-2F9E-E748-A8B4-8BD8E1DDC057}" type="presParOf" srcId="{70788382-AA77-7C4C-A399-82382C8CD1E3}" destId="{EE2C3E7E-7411-F14A-B102-730D81D864D3}" srcOrd="0" destOrd="0" presId="urn:microsoft.com/office/officeart/2005/8/layout/bProcess3"/>
+    <dgm:cxn modelId="{106E7731-7334-3A4F-9018-092D189D3841}" type="presParOf" srcId="{379D3411-2CF2-1443-9DE7-1F3F74BE70B6}" destId="{CB005E4D-98D2-5E43-A79A-01D73FA5246C}" srcOrd="2" destOrd="0" presId="urn:microsoft.com/office/officeart/2005/8/layout/bProcess3"/>
+    <dgm:cxn modelId="{B08D5F76-9736-CA43-9781-7CA7E3B4FEA9}" type="presParOf" srcId="{379D3411-2CF2-1443-9DE7-1F3F74BE70B6}" destId="{1AB89A78-53AA-8046-940B-4774F5E8A3F4}" srcOrd="3" destOrd="0" presId="urn:microsoft.com/office/officeart/2005/8/layout/bProcess3"/>
+    <dgm:cxn modelId="{12767B3A-BF3D-7049-86A5-AEF20738C6B6}" type="presParOf" srcId="{1AB89A78-53AA-8046-940B-4774F5E8A3F4}" destId="{8845A127-0D85-A14A-94CB-F773727D4C9B}" srcOrd="0" destOrd="0" presId="urn:microsoft.com/office/officeart/2005/8/layout/bProcess3"/>
+    <dgm:cxn modelId="{63B65ACF-EAD0-A144-BCEC-3F5952822B75}" type="presParOf" srcId="{379D3411-2CF2-1443-9DE7-1F3F74BE70B6}" destId="{2B850CA7-3DA8-704B-9542-29A27C4E6E8A}" srcOrd="4" destOrd="0" presId="urn:microsoft.com/office/officeart/2005/8/layout/bProcess3"/>
+    <dgm:cxn modelId="{E9E7DAA5-9215-B348-98F2-9DC20EF48551}" type="presParOf" srcId="{379D3411-2CF2-1443-9DE7-1F3F74BE70B6}" destId="{11041959-BAD3-494D-A0CA-60D08024935F}" srcOrd="5" destOrd="0" presId="urn:microsoft.com/office/officeart/2005/8/layout/bProcess3"/>
+    <dgm:cxn modelId="{F5064362-6ADF-DE44-8AB2-67B5ABF6A59E}" type="presParOf" srcId="{11041959-BAD3-494D-A0CA-60D08024935F}" destId="{F515C25C-FBC4-0A42-9BD8-739DB491DE01}" srcOrd="0" destOrd="0" presId="urn:microsoft.com/office/officeart/2005/8/layout/bProcess3"/>
+    <dgm:cxn modelId="{BBBD74C3-0583-184D-9D68-236D9917FA6B}" type="presParOf" srcId="{379D3411-2CF2-1443-9DE7-1F3F74BE70B6}" destId="{35CF6ACD-16BB-D44B-9967-A88BE4C856FA}" srcOrd="6" destOrd="0" presId="urn:microsoft.com/office/officeart/2005/8/layout/bProcess3"/>
+    <dgm:cxn modelId="{F79075D4-6852-CC47-B348-88DD653446B4}" type="presParOf" srcId="{379D3411-2CF2-1443-9DE7-1F3F74BE70B6}" destId="{BE891453-7A81-9745-80FE-393D0BD9F682}" srcOrd="7" destOrd="0" presId="urn:microsoft.com/office/officeart/2005/8/layout/bProcess3"/>
+    <dgm:cxn modelId="{FA5A72C5-ED31-4041-AB0E-D8C0165FBAA5}" type="presParOf" srcId="{BE891453-7A81-9745-80FE-393D0BD9F682}" destId="{0D4A6B71-9678-E74B-A4F4-3D04D7F96F18}" srcOrd="0" destOrd="0" presId="urn:microsoft.com/office/officeart/2005/8/layout/bProcess3"/>
+    <dgm:cxn modelId="{62DE45EF-3180-0741-8584-E524F2852B43}" type="presParOf" srcId="{379D3411-2CF2-1443-9DE7-1F3F74BE70B6}" destId="{5054442F-68CC-BA4D-A78B-D10165C93B35}" srcOrd="8" destOrd="0" presId="urn:microsoft.com/office/officeart/2005/8/layout/bProcess3"/>
+    <dgm:cxn modelId="{62F86ABC-2A81-584B-81E9-2D0680EAC2D8}" type="presParOf" srcId="{379D3411-2CF2-1443-9DE7-1F3F74BE70B6}" destId="{70A625A3-B04D-314A-9454-BA7560E71142}" srcOrd="9" destOrd="0" presId="urn:microsoft.com/office/officeart/2005/8/layout/bProcess3"/>
+    <dgm:cxn modelId="{1630D954-2C9E-A24D-9A6D-792E684648D5}" type="presParOf" srcId="{70A625A3-B04D-314A-9454-BA7560E71142}" destId="{08B24028-0337-A54F-863C-D83DC536E50D}" srcOrd="0" destOrd="0" presId="urn:microsoft.com/office/officeart/2005/8/layout/bProcess3"/>
+    <dgm:cxn modelId="{7AECCE81-CFC0-D84A-BFF2-C626C2EB3B45}" type="presParOf" srcId="{379D3411-2CF2-1443-9DE7-1F3F74BE70B6}" destId="{CA2203B5-A4CA-2C4D-8577-50E3388F2246}" srcOrd="10" destOrd="0" presId="urn:microsoft.com/office/officeart/2005/8/layout/bProcess3"/>
   </dgm:cxnLst>
   <dgm:bg/>
   <dgm:whole>
@@ -24796,6 +24896,7 @@
         <a:bodyPr/>
         <a:lstStyle/>
         <a:p>
+          <a:pPr algn="ctr"/>
           <a:r>
             <a:rPr lang="en-US"/>
             <a:t>Top parts</a:t>
@@ -24810,6 +24911,7 @@
         <a:bodyPr/>
         <a:lstStyle/>
         <a:p>
+          <a:pPr algn="ctr"/>
           <a:endParaRPr lang="en-US"/>
         </a:p>
       </dgm:t>
@@ -24821,6 +24923,7 @@
         <a:bodyPr/>
         <a:lstStyle/>
         <a:p>
+          <a:pPr algn="ctr"/>
           <a:endParaRPr lang="en-US"/>
         </a:p>
       </dgm:t>
@@ -24832,6 +24935,7 @@
         <a:bodyPr/>
         <a:lstStyle/>
         <a:p>
+          <a:pPr algn="ctr"/>
           <a:r>
             <a:rPr lang="en-US"/>
             <a:t>Module </a:t>
@@ -24846,6 +24950,7 @@
         <a:bodyPr/>
         <a:lstStyle/>
         <a:p>
+          <a:pPr algn="ctr"/>
           <a:endParaRPr lang="en-US"/>
         </a:p>
       </dgm:t>
@@ -24857,6 +24962,7 @@
         <a:bodyPr/>
         <a:lstStyle/>
         <a:p>
+          <a:pPr algn="ctr"/>
           <a:endParaRPr lang="en-US"/>
         </a:p>
       </dgm:t>
@@ -24868,6 +24974,7 @@
         <a:bodyPr/>
         <a:lstStyle/>
         <a:p>
+          <a:pPr algn="ctr"/>
           <a:r>
             <a:rPr lang="en-US"/>
             <a:t>Stub</a:t>
@@ -24882,6 +24989,7 @@
         <a:bodyPr/>
         <a:lstStyle/>
         <a:p>
+          <a:pPr algn="ctr"/>
           <a:endParaRPr lang="en-US"/>
         </a:p>
       </dgm:t>
@@ -24893,6 +25001,7 @@
         <a:bodyPr/>
         <a:lstStyle/>
         <a:p>
+          <a:pPr algn="ctr"/>
           <a:endParaRPr lang="en-US"/>
         </a:p>
       </dgm:t>
@@ -24904,6 +25013,7 @@
         <a:bodyPr/>
         <a:lstStyle/>
         <a:p>
+          <a:pPr algn="ctr"/>
           <a:r>
             <a:rPr lang="en-US"/>
             <a:t>Module</a:t>
@@ -24919,6 +25029,7 @@
         <a:bodyPr/>
         <a:lstStyle/>
         <a:p>
+          <a:pPr algn="ctr"/>
           <a:endParaRPr lang="en-US"/>
         </a:p>
       </dgm:t>
@@ -24930,6 +25041,7 @@
         <a:bodyPr/>
         <a:lstStyle/>
         <a:p>
+          <a:pPr algn="ctr"/>
           <a:endParaRPr lang="en-US"/>
         </a:p>
       </dgm:t>
@@ -24941,6 +25053,7 @@
         <a:bodyPr/>
         <a:lstStyle/>
         <a:p>
+          <a:pPr algn="ctr"/>
           <a:r>
             <a:rPr lang="en-US"/>
             <a:t>Driver</a:t>
@@ -24955,6 +25068,7 @@
         <a:bodyPr/>
         <a:lstStyle/>
         <a:p>
+          <a:pPr algn="ctr"/>
           <a:endParaRPr lang="en-US"/>
         </a:p>
       </dgm:t>
@@ -24966,6 +25080,7 @@
         <a:bodyPr/>
         <a:lstStyle/>
         <a:p>
+          <a:pPr algn="ctr"/>
           <a:endParaRPr lang="en-US"/>
         </a:p>
       </dgm:t>
@@ -24977,6 +25092,7 @@
         <a:bodyPr/>
         <a:lstStyle/>
         <a:p>
+          <a:pPr algn="ctr"/>
           <a:r>
             <a:rPr lang="en-US"/>
             <a:t>Module </a:t>
@@ -24991,6 +25107,7 @@
         <a:bodyPr/>
         <a:lstStyle/>
         <a:p>
+          <a:pPr algn="ctr"/>
           <a:endParaRPr lang="en-US"/>
         </a:p>
       </dgm:t>
@@ -25002,6 +25119,7 @@
         <a:bodyPr/>
         <a:lstStyle/>
         <a:p>
+          <a:pPr algn="ctr"/>
           <a:endParaRPr lang="en-US"/>
         </a:p>
       </dgm:t>
@@ -25303,59 +25421,59 @@
     </dgm:pt>
   </dgm:ptLst>
   <dgm:cxnLst>
-    <dgm:cxn modelId="{33BB032D-27E8-6348-831C-D995811DE09D}" type="presOf" srcId="{FE03715E-A28A-45E7-AEE2-27E3E8845744}" destId="{DFF6C7C0-6F98-4605-A7C9-BB5535BFE956}" srcOrd="0" destOrd="0" presId="urn:microsoft.com/office/officeart/2005/8/layout/hierarchy1"/>
-    <dgm:cxn modelId="{5D655753-9D35-CD46-B8D4-813D3226A530}" type="presOf" srcId="{24AB71B1-A23E-483D-BB43-B091F5F2B10D}" destId="{03BB12AC-59B2-432C-985F-84FD58455460}" srcOrd="0" destOrd="0" presId="urn:microsoft.com/office/officeart/2005/8/layout/hierarchy1"/>
+    <dgm:cxn modelId="{13A505AF-D38C-4607-AB08-B4F3AB3E0C42}" srcId="{328E512F-53ED-4963-B411-C5F953787F22}" destId="{4DA46A96-F186-482B-8D11-9F5B04B21964}" srcOrd="0" destOrd="0" parTransId="{C1D27D24-4A0F-47E8-A27F-BB0C1332DB7A}" sibTransId="{8DB2B35C-2258-469B-AE46-FA7588A3DDA4}"/>
+    <dgm:cxn modelId="{05343668-F1BC-9C49-AF9C-230758EF5CCF}" type="presOf" srcId="{A678E292-CACF-4931-96E0-263621F493C9}" destId="{93DDF117-97A6-435A-94EA-E9EDD4A1F32A}" srcOrd="0" destOrd="0" presId="urn:microsoft.com/office/officeart/2005/8/layout/hierarchy1"/>
+    <dgm:cxn modelId="{1DCD24D9-576D-CF42-8FF1-B2E897B7A1BE}" type="presOf" srcId="{C1D27D24-4A0F-47E8-A27F-BB0C1332DB7A}" destId="{30140F7C-94E0-4251-9524-057CFA8F570C}" srcOrd="0" destOrd="0" presId="urn:microsoft.com/office/officeart/2005/8/layout/hierarchy1"/>
+    <dgm:cxn modelId="{84753E9B-BADC-6B41-967B-7E6071EAFF8B}" type="presOf" srcId="{328E512F-53ED-4963-B411-C5F953787F22}" destId="{73B67996-A04E-468F-8803-1380882BB5F8}" srcOrd="0" destOrd="0" presId="urn:microsoft.com/office/officeart/2005/8/layout/hierarchy1"/>
+    <dgm:cxn modelId="{B449B909-FAE0-45AB-BFB0-BA50A7B723AB}" srcId="{328E512F-53ED-4963-B411-C5F953787F22}" destId="{24AB71B1-A23E-483D-BB43-B091F5F2B10D}" srcOrd="1" destOrd="0" parTransId="{D2B3E265-80C0-4EF8-81DD-9945E735274C}" sibTransId="{BD1320B7-398E-44E0-B984-92275F03274D}"/>
+    <dgm:cxn modelId="{7C3A0F81-8B18-499F-B8A7-BE190395A75A}" srcId="{75636980-04F8-4B1F-B7B3-85A32395AE90}" destId="{FE03715E-A28A-45E7-AEE2-27E3E8845744}" srcOrd="0" destOrd="0" parTransId="{AABE5582-1065-47A1-BA99-A1670FFCB211}" sibTransId="{909AC414-D132-4224-91C8-66350F7F9FA8}"/>
+    <dgm:cxn modelId="{16A8F042-2C1E-E942-BFBC-F72FFFDE3E7B}" type="presOf" srcId="{791EEA5A-B5D2-48F2-99D1-BD8AA7FE32F4}" destId="{03A0F39A-4ACF-4B10-9289-5EB12A73294B}" srcOrd="0" destOrd="0" presId="urn:microsoft.com/office/officeart/2005/8/layout/hierarchy1"/>
+    <dgm:cxn modelId="{23A4E55C-7D05-8348-BC1A-9D635D51D9E9}" type="presOf" srcId="{4DA46A96-F186-482B-8D11-9F5B04B21964}" destId="{1586E1F5-8D18-4BE2-839A-B66DCA180CCE}" srcOrd="0" destOrd="0" presId="urn:microsoft.com/office/officeart/2005/8/layout/hierarchy1"/>
+    <dgm:cxn modelId="{F7F92753-D628-864D-835D-0B91543A40BC}" type="presOf" srcId="{D2B3E265-80C0-4EF8-81DD-9945E735274C}" destId="{999104FE-26E1-4589-8FDE-F5807A3CF1CA}" srcOrd="0" destOrd="0" presId="urn:microsoft.com/office/officeart/2005/8/layout/hierarchy1"/>
+    <dgm:cxn modelId="{399335F6-5E55-9744-B153-F8422DB22DF6}" type="presOf" srcId="{FE03715E-A28A-45E7-AEE2-27E3E8845744}" destId="{DFF6C7C0-6F98-4605-A7C9-BB5535BFE956}" srcOrd="0" destOrd="0" presId="urn:microsoft.com/office/officeart/2005/8/layout/hierarchy1"/>
+    <dgm:cxn modelId="{ADB343F7-408E-8C45-AD48-F70AC61FFF82}" type="presOf" srcId="{FA32B961-D716-4670-8FFB-8960FCFF2A86}" destId="{D75EA234-4FDC-4374-B311-DF7027BE8AA7}" srcOrd="0" destOrd="0" presId="urn:microsoft.com/office/officeart/2005/8/layout/hierarchy1"/>
+    <dgm:cxn modelId="{C8B458BD-91F3-43A5-9ED7-F9378AA1E1C1}" srcId="{FE03715E-A28A-45E7-AEE2-27E3E8845744}" destId="{734DD07D-0357-4526-891C-814E73D90035}" srcOrd="1" destOrd="0" parTransId="{791EEA5A-B5D2-48F2-99D1-BD8AA7FE32F4}" sibTransId="{281F7139-7A6B-4D6A-A84A-C014ECF27030}"/>
     <dgm:cxn modelId="{FA9AC2CC-77E5-45C9-A5BC-BB5126F58C88}" srcId="{734DD07D-0357-4526-891C-814E73D90035}" destId="{71DB4555-252D-47AE-9815-0D1DB91A0368}" srcOrd="0" destOrd="0" parTransId="{FA32B961-D716-4670-8FFB-8960FCFF2A86}" sibTransId="{775DC20A-12A8-4D40-9307-31F4911DDD20}"/>
-    <dgm:cxn modelId="{8A4FD474-4D0A-FD42-AF79-DDB4F550EC8C}" type="presOf" srcId="{328E512F-53ED-4963-B411-C5F953787F22}" destId="{73B67996-A04E-468F-8803-1380882BB5F8}" srcOrd="0" destOrd="0" presId="urn:microsoft.com/office/officeart/2005/8/layout/hierarchy1"/>
-    <dgm:cxn modelId="{8802B184-5644-5241-822F-01DA326415D5}" type="presOf" srcId="{71DB4555-252D-47AE-9815-0D1DB91A0368}" destId="{E3382AB0-233E-41F7-8954-E4EC7E0596E2}" srcOrd="0" destOrd="0" presId="urn:microsoft.com/office/officeart/2005/8/layout/hierarchy1"/>
-    <dgm:cxn modelId="{B449B909-FAE0-45AB-BFB0-BA50A7B723AB}" srcId="{328E512F-53ED-4963-B411-C5F953787F22}" destId="{24AB71B1-A23E-483D-BB43-B091F5F2B10D}" srcOrd="1" destOrd="0" parTransId="{D2B3E265-80C0-4EF8-81DD-9945E735274C}" sibTransId="{BD1320B7-398E-44E0-B984-92275F03274D}"/>
-    <dgm:cxn modelId="{714C1F01-C5A0-1B41-9C5E-55A432C204BF}" type="presOf" srcId="{A678E292-CACF-4931-96E0-263621F493C9}" destId="{93DDF117-97A6-435A-94EA-E9EDD4A1F32A}" srcOrd="0" destOrd="0" presId="urn:microsoft.com/office/officeart/2005/8/layout/hierarchy1"/>
-    <dgm:cxn modelId="{613ED3C2-9629-214D-8BA0-D5C659E7C0B3}" type="presOf" srcId="{75636980-04F8-4B1F-B7B3-85A32395AE90}" destId="{59101AA9-41F9-468C-992E-A9D360B6DE6D}" srcOrd="0" destOrd="0" presId="urn:microsoft.com/office/officeart/2005/8/layout/hierarchy1"/>
-    <dgm:cxn modelId="{532176C6-13FB-DD4A-B8F5-40754D84B67E}" type="presOf" srcId="{C1D27D24-4A0F-47E8-A27F-BB0C1332DB7A}" destId="{30140F7C-94E0-4251-9524-057CFA8F570C}" srcOrd="0" destOrd="0" presId="urn:microsoft.com/office/officeart/2005/8/layout/hierarchy1"/>
+    <dgm:cxn modelId="{C174FB23-0170-3A4C-9EA2-015E34D5A527}" type="presOf" srcId="{71DB4555-252D-47AE-9815-0D1DB91A0368}" destId="{E3382AB0-233E-41F7-8954-E4EC7E0596E2}" srcOrd="0" destOrd="0" presId="urn:microsoft.com/office/officeart/2005/8/layout/hierarchy1"/>
+    <dgm:cxn modelId="{043C811B-1301-9542-ABB4-88627B2BB1C6}" type="presOf" srcId="{24AB71B1-A23E-483D-BB43-B091F5F2B10D}" destId="{03BB12AC-59B2-432C-985F-84FD58455460}" srcOrd="0" destOrd="0" presId="urn:microsoft.com/office/officeart/2005/8/layout/hierarchy1"/>
+    <dgm:cxn modelId="{9582ABF4-7579-1245-9747-6FDABE9CEE84}" type="presOf" srcId="{734DD07D-0357-4526-891C-814E73D90035}" destId="{D84098D6-847E-4276-9066-1115F13461CC}" srcOrd="0" destOrd="0" presId="urn:microsoft.com/office/officeart/2005/8/layout/hierarchy1"/>
     <dgm:cxn modelId="{49C9E916-2C5E-41B1-B959-EFB8EBE2EA58}" srcId="{FE03715E-A28A-45E7-AEE2-27E3E8845744}" destId="{328E512F-53ED-4963-B411-C5F953787F22}" srcOrd="0" destOrd="0" parTransId="{A678E292-CACF-4931-96E0-263621F493C9}" sibTransId="{AD460551-684E-4997-913B-31EBC9B96A7E}"/>
-    <dgm:cxn modelId="{7C3A0F81-8B18-499F-B8A7-BE190395A75A}" srcId="{75636980-04F8-4B1F-B7B3-85A32395AE90}" destId="{FE03715E-A28A-45E7-AEE2-27E3E8845744}" srcOrd="0" destOrd="0" parTransId="{AABE5582-1065-47A1-BA99-A1670FFCB211}" sibTransId="{909AC414-D132-4224-91C8-66350F7F9FA8}"/>
-    <dgm:cxn modelId="{55F56AC1-5EFE-6F41-B04B-B17AEEBAAA4D}" type="presOf" srcId="{4DA46A96-F186-482B-8D11-9F5B04B21964}" destId="{1586E1F5-8D18-4BE2-839A-B66DCA180CCE}" srcOrd="0" destOrd="0" presId="urn:microsoft.com/office/officeart/2005/8/layout/hierarchy1"/>
-    <dgm:cxn modelId="{200B08A5-8BC8-4E48-876D-237A2CACB7A9}" type="presOf" srcId="{791EEA5A-B5D2-48F2-99D1-BD8AA7FE32F4}" destId="{03A0F39A-4ACF-4B10-9289-5EB12A73294B}" srcOrd="0" destOrd="0" presId="urn:microsoft.com/office/officeart/2005/8/layout/hierarchy1"/>
-    <dgm:cxn modelId="{AE877740-593D-5041-B929-39EC3CA8C950}" type="presOf" srcId="{D2B3E265-80C0-4EF8-81DD-9945E735274C}" destId="{999104FE-26E1-4589-8FDE-F5807A3CF1CA}" srcOrd="0" destOrd="0" presId="urn:microsoft.com/office/officeart/2005/8/layout/hierarchy1"/>
-    <dgm:cxn modelId="{50201185-8C83-1D4F-8317-25E518798E68}" type="presOf" srcId="{FA32B961-D716-4670-8FFB-8960FCFF2A86}" destId="{D75EA234-4FDC-4374-B311-DF7027BE8AA7}" srcOrd="0" destOrd="0" presId="urn:microsoft.com/office/officeart/2005/8/layout/hierarchy1"/>
-    <dgm:cxn modelId="{263D0C8E-DBF2-7948-B72D-146FB055C8B2}" type="presOf" srcId="{734DD07D-0357-4526-891C-814E73D90035}" destId="{D84098D6-847E-4276-9066-1115F13461CC}" srcOrd="0" destOrd="0" presId="urn:microsoft.com/office/officeart/2005/8/layout/hierarchy1"/>
-    <dgm:cxn modelId="{C8B458BD-91F3-43A5-9ED7-F9378AA1E1C1}" srcId="{FE03715E-A28A-45E7-AEE2-27E3E8845744}" destId="{734DD07D-0357-4526-891C-814E73D90035}" srcOrd="1" destOrd="0" parTransId="{791EEA5A-B5D2-48F2-99D1-BD8AA7FE32F4}" sibTransId="{281F7139-7A6B-4D6A-A84A-C014ECF27030}"/>
-    <dgm:cxn modelId="{13A505AF-D38C-4607-AB08-B4F3AB3E0C42}" srcId="{328E512F-53ED-4963-B411-C5F953787F22}" destId="{4DA46A96-F186-482B-8D11-9F5B04B21964}" srcOrd="0" destOrd="0" parTransId="{C1D27D24-4A0F-47E8-A27F-BB0C1332DB7A}" sibTransId="{8DB2B35C-2258-469B-AE46-FA7588A3DDA4}"/>
-    <dgm:cxn modelId="{E0E936B3-E402-DA4A-8BFF-E059D76875AA}" type="presParOf" srcId="{59101AA9-41F9-468C-992E-A9D360B6DE6D}" destId="{1A57A113-CB38-4030-A15D-A8F11BB1EE94}" srcOrd="0" destOrd="0" presId="urn:microsoft.com/office/officeart/2005/8/layout/hierarchy1"/>
-    <dgm:cxn modelId="{B703D628-1A28-AF42-99C8-6DF225A98875}" type="presParOf" srcId="{1A57A113-CB38-4030-A15D-A8F11BB1EE94}" destId="{245DF73B-5AFA-4F7E-A878-69B1CF75E4DE}" srcOrd="0" destOrd="0" presId="urn:microsoft.com/office/officeart/2005/8/layout/hierarchy1"/>
-    <dgm:cxn modelId="{98F0EA0A-8D8C-294C-801C-5C296AB7D162}" type="presParOf" srcId="{245DF73B-5AFA-4F7E-A878-69B1CF75E4DE}" destId="{0FFE047C-8A78-4190-94E0-C173D4B737AD}" srcOrd="0" destOrd="0" presId="urn:microsoft.com/office/officeart/2005/8/layout/hierarchy1"/>
-    <dgm:cxn modelId="{34690222-D1F8-494F-B33B-C8CCBBBC81BD}" type="presParOf" srcId="{245DF73B-5AFA-4F7E-A878-69B1CF75E4DE}" destId="{DFF6C7C0-6F98-4605-A7C9-BB5535BFE956}" srcOrd="1" destOrd="0" presId="urn:microsoft.com/office/officeart/2005/8/layout/hierarchy1"/>
-    <dgm:cxn modelId="{0257D587-0C19-3940-8EAE-35574746298A}" type="presParOf" srcId="{1A57A113-CB38-4030-A15D-A8F11BB1EE94}" destId="{20E97465-78F5-4013-984A-7E56ED0408BE}" srcOrd="1" destOrd="0" presId="urn:microsoft.com/office/officeart/2005/8/layout/hierarchy1"/>
-    <dgm:cxn modelId="{F5E03134-D1AA-3442-8DAF-84B2F7B9F4AD}" type="presParOf" srcId="{20E97465-78F5-4013-984A-7E56ED0408BE}" destId="{93DDF117-97A6-435A-94EA-E9EDD4A1F32A}" srcOrd="0" destOrd="0" presId="urn:microsoft.com/office/officeart/2005/8/layout/hierarchy1"/>
-    <dgm:cxn modelId="{A1F54CCB-A933-7D41-A088-43125A866F54}" type="presParOf" srcId="{20E97465-78F5-4013-984A-7E56ED0408BE}" destId="{F4473161-28F9-4B35-91AD-7CCCAE4B66B3}" srcOrd="1" destOrd="0" presId="urn:microsoft.com/office/officeart/2005/8/layout/hierarchy1"/>
-    <dgm:cxn modelId="{D404A35E-ECB8-6C47-80EB-28F07DD21F4D}" type="presParOf" srcId="{F4473161-28F9-4B35-91AD-7CCCAE4B66B3}" destId="{B820F845-8081-4D8D-84D0-8EF513D43742}" srcOrd="0" destOrd="0" presId="urn:microsoft.com/office/officeart/2005/8/layout/hierarchy1"/>
-    <dgm:cxn modelId="{6506F98B-ED50-9B4E-83D8-29867E2FA372}" type="presParOf" srcId="{B820F845-8081-4D8D-84D0-8EF513D43742}" destId="{0F8785C7-CA76-4687-9FF9-9A76323815C0}" srcOrd="0" destOrd="0" presId="urn:microsoft.com/office/officeart/2005/8/layout/hierarchy1"/>
-    <dgm:cxn modelId="{2EEA9E0E-5634-A347-8C6B-203FF082BF8D}" type="presParOf" srcId="{B820F845-8081-4D8D-84D0-8EF513D43742}" destId="{73B67996-A04E-468F-8803-1380882BB5F8}" srcOrd="1" destOrd="0" presId="urn:microsoft.com/office/officeart/2005/8/layout/hierarchy1"/>
-    <dgm:cxn modelId="{6FD4A9F3-E06B-C549-95AF-A650378326AD}" type="presParOf" srcId="{F4473161-28F9-4B35-91AD-7CCCAE4B66B3}" destId="{E585099C-AAC3-43C6-9895-28EC3AB4DD49}" srcOrd="1" destOrd="0" presId="urn:microsoft.com/office/officeart/2005/8/layout/hierarchy1"/>
-    <dgm:cxn modelId="{9A7B9EAB-CB4B-1146-A2FE-2F5C19857556}" type="presParOf" srcId="{E585099C-AAC3-43C6-9895-28EC3AB4DD49}" destId="{30140F7C-94E0-4251-9524-057CFA8F570C}" srcOrd="0" destOrd="0" presId="urn:microsoft.com/office/officeart/2005/8/layout/hierarchy1"/>
-    <dgm:cxn modelId="{586F6466-0F77-0A40-8BD2-5A790D4907A8}" type="presParOf" srcId="{E585099C-AAC3-43C6-9895-28EC3AB4DD49}" destId="{EC840C2A-3EB1-4972-BE67-101976AD415F}" srcOrd="1" destOrd="0" presId="urn:microsoft.com/office/officeart/2005/8/layout/hierarchy1"/>
-    <dgm:cxn modelId="{2E4995C5-ADE2-9345-8574-9C1532779040}" type="presParOf" srcId="{EC840C2A-3EB1-4972-BE67-101976AD415F}" destId="{28880DD1-4E0D-46FA-95FC-B4FBEC44BC94}" srcOrd="0" destOrd="0" presId="urn:microsoft.com/office/officeart/2005/8/layout/hierarchy1"/>
-    <dgm:cxn modelId="{B68BCA4F-1B40-DD4B-8A49-6788839459A6}" type="presParOf" srcId="{28880DD1-4E0D-46FA-95FC-B4FBEC44BC94}" destId="{0C2633D5-D631-430B-ABF0-80B6D5D47F95}" srcOrd="0" destOrd="0" presId="urn:microsoft.com/office/officeart/2005/8/layout/hierarchy1"/>
-    <dgm:cxn modelId="{85919C1C-4FA3-B84B-9815-C3975CC4DF73}" type="presParOf" srcId="{28880DD1-4E0D-46FA-95FC-B4FBEC44BC94}" destId="{1586E1F5-8D18-4BE2-839A-B66DCA180CCE}" srcOrd="1" destOrd="0" presId="urn:microsoft.com/office/officeart/2005/8/layout/hierarchy1"/>
-    <dgm:cxn modelId="{564CC66B-2AA6-5346-9450-A880DEAC33E9}" type="presParOf" srcId="{EC840C2A-3EB1-4972-BE67-101976AD415F}" destId="{C911A4EE-A150-483C-BDDA-23B5860EB5A7}" srcOrd="1" destOrd="0" presId="urn:microsoft.com/office/officeart/2005/8/layout/hierarchy1"/>
-    <dgm:cxn modelId="{0B4450A0-E39F-F34E-ABCC-DB94C6412852}" type="presParOf" srcId="{E585099C-AAC3-43C6-9895-28EC3AB4DD49}" destId="{999104FE-26E1-4589-8FDE-F5807A3CF1CA}" srcOrd="2" destOrd="0" presId="urn:microsoft.com/office/officeart/2005/8/layout/hierarchy1"/>
-    <dgm:cxn modelId="{85E0F720-4E30-7349-9AB8-DBB7B0DBD6CA}" type="presParOf" srcId="{E585099C-AAC3-43C6-9895-28EC3AB4DD49}" destId="{347EEAA8-9220-4061-BB2B-A4F2AE5E8B87}" srcOrd="3" destOrd="0" presId="urn:microsoft.com/office/officeart/2005/8/layout/hierarchy1"/>
-    <dgm:cxn modelId="{38D4A659-ED28-E541-A1DF-651A8E5E6561}" type="presParOf" srcId="{347EEAA8-9220-4061-BB2B-A4F2AE5E8B87}" destId="{E0D0D32F-8E06-4523-A671-F23728013D64}" srcOrd="0" destOrd="0" presId="urn:microsoft.com/office/officeart/2005/8/layout/hierarchy1"/>
-    <dgm:cxn modelId="{2B2E409B-D997-0446-8308-0E5125E539FE}" type="presParOf" srcId="{E0D0D32F-8E06-4523-A671-F23728013D64}" destId="{65E8FB4C-6D78-49ED-B085-95E8F3D415F3}" srcOrd="0" destOrd="0" presId="urn:microsoft.com/office/officeart/2005/8/layout/hierarchy1"/>
-    <dgm:cxn modelId="{533DA687-FB74-5B42-AC4E-B35441A9AAA8}" type="presParOf" srcId="{E0D0D32F-8E06-4523-A671-F23728013D64}" destId="{03BB12AC-59B2-432C-985F-84FD58455460}" srcOrd="1" destOrd="0" presId="urn:microsoft.com/office/officeart/2005/8/layout/hierarchy1"/>
-    <dgm:cxn modelId="{9466C3FF-B119-1640-B451-0B3B93879665}" type="presParOf" srcId="{347EEAA8-9220-4061-BB2B-A4F2AE5E8B87}" destId="{55CB83CB-7B9A-4852-9C1B-52DECE8DEAE8}" srcOrd="1" destOrd="0" presId="urn:microsoft.com/office/officeart/2005/8/layout/hierarchy1"/>
-    <dgm:cxn modelId="{10148FBD-035C-7D4C-9D61-6D4A34E94E09}" type="presParOf" srcId="{20E97465-78F5-4013-984A-7E56ED0408BE}" destId="{03A0F39A-4ACF-4B10-9289-5EB12A73294B}" srcOrd="2" destOrd="0" presId="urn:microsoft.com/office/officeart/2005/8/layout/hierarchy1"/>
-    <dgm:cxn modelId="{24119D5F-6AF1-F048-9D98-230D71225EE7}" type="presParOf" srcId="{20E97465-78F5-4013-984A-7E56ED0408BE}" destId="{D020FC12-FF15-42CF-AB02-AC16A7F57781}" srcOrd="3" destOrd="0" presId="urn:microsoft.com/office/officeart/2005/8/layout/hierarchy1"/>
-    <dgm:cxn modelId="{190EC005-9E46-504E-938B-47D93D1F672A}" type="presParOf" srcId="{D020FC12-FF15-42CF-AB02-AC16A7F57781}" destId="{68A55994-6330-4C23-B199-1E4FC2F54DF6}" srcOrd="0" destOrd="0" presId="urn:microsoft.com/office/officeart/2005/8/layout/hierarchy1"/>
-    <dgm:cxn modelId="{3D8684FE-0496-7A4E-B806-97A447D56257}" type="presParOf" srcId="{68A55994-6330-4C23-B199-1E4FC2F54DF6}" destId="{476C4DDA-48D1-4B0D-A892-378E1FE3C95C}" srcOrd="0" destOrd="0" presId="urn:microsoft.com/office/officeart/2005/8/layout/hierarchy1"/>
-    <dgm:cxn modelId="{85B1E6F2-87ED-4446-B411-0815F2EE3B77}" type="presParOf" srcId="{68A55994-6330-4C23-B199-1E4FC2F54DF6}" destId="{D84098D6-847E-4276-9066-1115F13461CC}" srcOrd="1" destOrd="0" presId="urn:microsoft.com/office/officeart/2005/8/layout/hierarchy1"/>
-    <dgm:cxn modelId="{A6B53E3C-3925-6242-B6D7-5A81C707CB25}" type="presParOf" srcId="{D020FC12-FF15-42CF-AB02-AC16A7F57781}" destId="{C74EA278-F3F4-456F-A08A-65E7E8AA81AC}" srcOrd="1" destOrd="0" presId="urn:microsoft.com/office/officeart/2005/8/layout/hierarchy1"/>
-    <dgm:cxn modelId="{BEF6F21A-BA3C-124E-B4A6-69338B10596D}" type="presParOf" srcId="{C74EA278-F3F4-456F-A08A-65E7E8AA81AC}" destId="{D75EA234-4FDC-4374-B311-DF7027BE8AA7}" srcOrd="0" destOrd="0" presId="urn:microsoft.com/office/officeart/2005/8/layout/hierarchy1"/>
-    <dgm:cxn modelId="{C81AF5EB-6EC5-3340-A879-59C31DCB6933}" type="presParOf" srcId="{C74EA278-F3F4-456F-A08A-65E7E8AA81AC}" destId="{3FD3D861-7B86-4D58-A4CF-6B1854DA5874}" srcOrd="1" destOrd="0" presId="urn:microsoft.com/office/officeart/2005/8/layout/hierarchy1"/>
-    <dgm:cxn modelId="{A853B7F9-C161-A54A-A6E1-E9D11DF001C1}" type="presParOf" srcId="{3FD3D861-7B86-4D58-A4CF-6B1854DA5874}" destId="{7738BDE1-2DB8-4C58-A9D6-B716F2E4842D}" srcOrd="0" destOrd="0" presId="urn:microsoft.com/office/officeart/2005/8/layout/hierarchy1"/>
-    <dgm:cxn modelId="{61A2241A-B4EE-3D45-BFC4-747ABA6A2E0C}" type="presParOf" srcId="{7738BDE1-2DB8-4C58-A9D6-B716F2E4842D}" destId="{C70FB97D-3476-4457-B500-58B89E7C3D9F}" srcOrd="0" destOrd="0" presId="urn:microsoft.com/office/officeart/2005/8/layout/hierarchy1"/>
-    <dgm:cxn modelId="{0D51953A-9DA3-E94D-A679-DD253031F2A0}" type="presParOf" srcId="{7738BDE1-2DB8-4C58-A9D6-B716F2E4842D}" destId="{E3382AB0-233E-41F7-8954-E4EC7E0596E2}" srcOrd="1" destOrd="0" presId="urn:microsoft.com/office/officeart/2005/8/layout/hierarchy1"/>
-    <dgm:cxn modelId="{2F32A3BF-1959-5446-8C1D-51B428772E54}" type="presParOf" srcId="{3FD3D861-7B86-4D58-A4CF-6B1854DA5874}" destId="{F2D4C36A-C625-426A-9AC0-A432B1472809}" srcOrd="1" destOrd="0" presId="urn:microsoft.com/office/officeart/2005/8/layout/hierarchy1"/>
+    <dgm:cxn modelId="{5DBA01AE-D350-5C40-A8CE-98C05AA2F101}" type="presOf" srcId="{75636980-04F8-4B1F-B7B3-85A32395AE90}" destId="{59101AA9-41F9-468C-992E-A9D360B6DE6D}" srcOrd="0" destOrd="0" presId="urn:microsoft.com/office/officeart/2005/8/layout/hierarchy1"/>
+    <dgm:cxn modelId="{9E916EC2-CE1F-F045-AB4D-590022FD3183}" type="presParOf" srcId="{59101AA9-41F9-468C-992E-A9D360B6DE6D}" destId="{1A57A113-CB38-4030-A15D-A8F11BB1EE94}" srcOrd="0" destOrd="0" presId="urn:microsoft.com/office/officeart/2005/8/layout/hierarchy1"/>
+    <dgm:cxn modelId="{8FA4A2D8-9B47-9841-A2B0-10C9378786AA}" type="presParOf" srcId="{1A57A113-CB38-4030-A15D-A8F11BB1EE94}" destId="{245DF73B-5AFA-4F7E-A878-69B1CF75E4DE}" srcOrd="0" destOrd="0" presId="urn:microsoft.com/office/officeart/2005/8/layout/hierarchy1"/>
+    <dgm:cxn modelId="{4145360B-1694-0140-8EB6-49F716BA0516}" type="presParOf" srcId="{245DF73B-5AFA-4F7E-A878-69B1CF75E4DE}" destId="{0FFE047C-8A78-4190-94E0-C173D4B737AD}" srcOrd="0" destOrd="0" presId="urn:microsoft.com/office/officeart/2005/8/layout/hierarchy1"/>
+    <dgm:cxn modelId="{06D8C93C-A7C4-E54F-BC4B-B56282E11602}" type="presParOf" srcId="{245DF73B-5AFA-4F7E-A878-69B1CF75E4DE}" destId="{DFF6C7C0-6F98-4605-A7C9-BB5535BFE956}" srcOrd="1" destOrd="0" presId="urn:microsoft.com/office/officeart/2005/8/layout/hierarchy1"/>
+    <dgm:cxn modelId="{F5D4BF78-FAEB-BB47-AFF7-BC1288592058}" type="presParOf" srcId="{1A57A113-CB38-4030-A15D-A8F11BB1EE94}" destId="{20E97465-78F5-4013-984A-7E56ED0408BE}" srcOrd="1" destOrd="0" presId="urn:microsoft.com/office/officeart/2005/8/layout/hierarchy1"/>
+    <dgm:cxn modelId="{1E936FDE-4923-3040-936C-009532162772}" type="presParOf" srcId="{20E97465-78F5-4013-984A-7E56ED0408BE}" destId="{93DDF117-97A6-435A-94EA-E9EDD4A1F32A}" srcOrd="0" destOrd="0" presId="urn:microsoft.com/office/officeart/2005/8/layout/hierarchy1"/>
+    <dgm:cxn modelId="{2F330733-6ED0-FE4C-8C71-999FA9C5E1B1}" type="presParOf" srcId="{20E97465-78F5-4013-984A-7E56ED0408BE}" destId="{F4473161-28F9-4B35-91AD-7CCCAE4B66B3}" srcOrd="1" destOrd="0" presId="urn:microsoft.com/office/officeart/2005/8/layout/hierarchy1"/>
+    <dgm:cxn modelId="{8BA7F5BB-44E0-8B44-9189-BD94AFB6B30E}" type="presParOf" srcId="{F4473161-28F9-4B35-91AD-7CCCAE4B66B3}" destId="{B820F845-8081-4D8D-84D0-8EF513D43742}" srcOrd="0" destOrd="0" presId="urn:microsoft.com/office/officeart/2005/8/layout/hierarchy1"/>
+    <dgm:cxn modelId="{64B20767-453A-1B49-9ACF-6DEE316831C2}" type="presParOf" srcId="{B820F845-8081-4D8D-84D0-8EF513D43742}" destId="{0F8785C7-CA76-4687-9FF9-9A76323815C0}" srcOrd="0" destOrd="0" presId="urn:microsoft.com/office/officeart/2005/8/layout/hierarchy1"/>
+    <dgm:cxn modelId="{FF7F6B6F-6BDA-EB4D-897C-42030D23D932}" type="presParOf" srcId="{B820F845-8081-4D8D-84D0-8EF513D43742}" destId="{73B67996-A04E-468F-8803-1380882BB5F8}" srcOrd="1" destOrd="0" presId="urn:microsoft.com/office/officeart/2005/8/layout/hierarchy1"/>
+    <dgm:cxn modelId="{515A0722-8D86-734D-9872-A798AA7D79AC}" type="presParOf" srcId="{F4473161-28F9-4B35-91AD-7CCCAE4B66B3}" destId="{E585099C-AAC3-43C6-9895-28EC3AB4DD49}" srcOrd="1" destOrd="0" presId="urn:microsoft.com/office/officeart/2005/8/layout/hierarchy1"/>
+    <dgm:cxn modelId="{59C77287-4851-B948-BB3C-B99AE5715357}" type="presParOf" srcId="{E585099C-AAC3-43C6-9895-28EC3AB4DD49}" destId="{30140F7C-94E0-4251-9524-057CFA8F570C}" srcOrd="0" destOrd="0" presId="urn:microsoft.com/office/officeart/2005/8/layout/hierarchy1"/>
+    <dgm:cxn modelId="{1BB5EA34-6CF8-8E4D-AAAB-44DE7B932E78}" type="presParOf" srcId="{E585099C-AAC3-43C6-9895-28EC3AB4DD49}" destId="{EC840C2A-3EB1-4972-BE67-101976AD415F}" srcOrd="1" destOrd="0" presId="urn:microsoft.com/office/officeart/2005/8/layout/hierarchy1"/>
+    <dgm:cxn modelId="{7F0CBB49-D382-B74B-A4F3-B07C7C7EF4A9}" type="presParOf" srcId="{EC840C2A-3EB1-4972-BE67-101976AD415F}" destId="{28880DD1-4E0D-46FA-95FC-B4FBEC44BC94}" srcOrd="0" destOrd="0" presId="urn:microsoft.com/office/officeart/2005/8/layout/hierarchy1"/>
+    <dgm:cxn modelId="{E7363E90-7F9F-C54E-B5ED-7207DEFD8B9A}" type="presParOf" srcId="{28880DD1-4E0D-46FA-95FC-B4FBEC44BC94}" destId="{0C2633D5-D631-430B-ABF0-80B6D5D47F95}" srcOrd="0" destOrd="0" presId="urn:microsoft.com/office/officeart/2005/8/layout/hierarchy1"/>
+    <dgm:cxn modelId="{C2BF972F-DAC6-7547-A844-005782613049}" type="presParOf" srcId="{28880DD1-4E0D-46FA-95FC-B4FBEC44BC94}" destId="{1586E1F5-8D18-4BE2-839A-B66DCA180CCE}" srcOrd="1" destOrd="0" presId="urn:microsoft.com/office/officeart/2005/8/layout/hierarchy1"/>
+    <dgm:cxn modelId="{122D038D-26F0-F849-97DE-CD67918833A5}" type="presParOf" srcId="{EC840C2A-3EB1-4972-BE67-101976AD415F}" destId="{C911A4EE-A150-483C-BDDA-23B5860EB5A7}" srcOrd="1" destOrd="0" presId="urn:microsoft.com/office/officeart/2005/8/layout/hierarchy1"/>
+    <dgm:cxn modelId="{A89C4822-5030-514E-A3E8-D6EB3FE83D29}" type="presParOf" srcId="{E585099C-AAC3-43C6-9895-28EC3AB4DD49}" destId="{999104FE-26E1-4589-8FDE-F5807A3CF1CA}" srcOrd="2" destOrd="0" presId="urn:microsoft.com/office/officeart/2005/8/layout/hierarchy1"/>
+    <dgm:cxn modelId="{1F755350-2854-3A4B-8DBB-D514E43DB892}" type="presParOf" srcId="{E585099C-AAC3-43C6-9895-28EC3AB4DD49}" destId="{347EEAA8-9220-4061-BB2B-A4F2AE5E8B87}" srcOrd="3" destOrd="0" presId="urn:microsoft.com/office/officeart/2005/8/layout/hierarchy1"/>
+    <dgm:cxn modelId="{A1AEF871-8D9A-FF43-85C7-517FB7229FC6}" type="presParOf" srcId="{347EEAA8-9220-4061-BB2B-A4F2AE5E8B87}" destId="{E0D0D32F-8E06-4523-A671-F23728013D64}" srcOrd="0" destOrd="0" presId="urn:microsoft.com/office/officeart/2005/8/layout/hierarchy1"/>
+    <dgm:cxn modelId="{B5518EF3-2719-254B-9B5B-852F84DC10B8}" type="presParOf" srcId="{E0D0D32F-8E06-4523-A671-F23728013D64}" destId="{65E8FB4C-6D78-49ED-B085-95E8F3D415F3}" srcOrd="0" destOrd="0" presId="urn:microsoft.com/office/officeart/2005/8/layout/hierarchy1"/>
+    <dgm:cxn modelId="{12E2D0EC-4F49-B240-B5C0-9DA8AEC8D45E}" type="presParOf" srcId="{E0D0D32F-8E06-4523-A671-F23728013D64}" destId="{03BB12AC-59B2-432C-985F-84FD58455460}" srcOrd="1" destOrd="0" presId="urn:microsoft.com/office/officeart/2005/8/layout/hierarchy1"/>
+    <dgm:cxn modelId="{6CE79B92-720A-B94F-A97A-AF99009F23B7}" type="presParOf" srcId="{347EEAA8-9220-4061-BB2B-A4F2AE5E8B87}" destId="{55CB83CB-7B9A-4852-9C1B-52DECE8DEAE8}" srcOrd="1" destOrd="0" presId="urn:microsoft.com/office/officeart/2005/8/layout/hierarchy1"/>
+    <dgm:cxn modelId="{A795F800-5768-5940-BD36-747F8E9E5345}" type="presParOf" srcId="{20E97465-78F5-4013-984A-7E56ED0408BE}" destId="{03A0F39A-4ACF-4B10-9289-5EB12A73294B}" srcOrd="2" destOrd="0" presId="urn:microsoft.com/office/officeart/2005/8/layout/hierarchy1"/>
+    <dgm:cxn modelId="{79732A1C-2F69-3140-8C73-482A0AC6F544}" type="presParOf" srcId="{20E97465-78F5-4013-984A-7E56ED0408BE}" destId="{D020FC12-FF15-42CF-AB02-AC16A7F57781}" srcOrd="3" destOrd="0" presId="urn:microsoft.com/office/officeart/2005/8/layout/hierarchy1"/>
+    <dgm:cxn modelId="{84E66C3F-4EB5-754B-841E-6C503799B561}" type="presParOf" srcId="{D020FC12-FF15-42CF-AB02-AC16A7F57781}" destId="{68A55994-6330-4C23-B199-1E4FC2F54DF6}" srcOrd="0" destOrd="0" presId="urn:microsoft.com/office/officeart/2005/8/layout/hierarchy1"/>
+    <dgm:cxn modelId="{B53949A7-D428-6049-81CC-E86305D04A74}" type="presParOf" srcId="{68A55994-6330-4C23-B199-1E4FC2F54DF6}" destId="{476C4DDA-48D1-4B0D-A892-378E1FE3C95C}" srcOrd="0" destOrd="0" presId="urn:microsoft.com/office/officeart/2005/8/layout/hierarchy1"/>
+    <dgm:cxn modelId="{F1100564-61F9-D242-B769-CEED7C3641AF}" type="presParOf" srcId="{68A55994-6330-4C23-B199-1E4FC2F54DF6}" destId="{D84098D6-847E-4276-9066-1115F13461CC}" srcOrd="1" destOrd="0" presId="urn:microsoft.com/office/officeart/2005/8/layout/hierarchy1"/>
+    <dgm:cxn modelId="{48C996F5-EC46-404B-AF38-9990FE0761C6}" type="presParOf" srcId="{D020FC12-FF15-42CF-AB02-AC16A7F57781}" destId="{C74EA278-F3F4-456F-A08A-65E7E8AA81AC}" srcOrd="1" destOrd="0" presId="urn:microsoft.com/office/officeart/2005/8/layout/hierarchy1"/>
+    <dgm:cxn modelId="{27D844F0-9EA4-AF4F-9E5F-E73B4307724F}" type="presParOf" srcId="{C74EA278-F3F4-456F-A08A-65E7E8AA81AC}" destId="{D75EA234-4FDC-4374-B311-DF7027BE8AA7}" srcOrd="0" destOrd="0" presId="urn:microsoft.com/office/officeart/2005/8/layout/hierarchy1"/>
+    <dgm:cxn modelId="{21637AED-775C-6D48-A66C-3FF497F5190E}" type="presParOf" srcId="{C74EA278-F3F4-456F-A08A-65E7E8AA81AC}" destId="{3FD3D861-7B86-4D58-A4CF-6B1854DA5874}" srcOrd="1" destOrd="0" presId="urn:microsoft.com/office/officeart/2005/8/layout/hierarchy1"/>
+    <dgm:cxn modelId="{4DFF0E4D-57D8-B64A-BFAF-B1CD52ABB663}" type="presParOf" srcId="{3FD3D861-7B86-4D58-A4CF-6B1854DA5874}" destId="{7738BDE1-2DB8-4C58-A9D6-B716F2E4842D}" srcOrd="0" destOrd="0" presId="urn:microsoft.com/office/officeart/2005/8/layout/hierarchy1"/>
+    <dgm:cxn modelId="{68AA900D-6935-D34C-B46F-105A436E6907}" type="presParOf" srcId="{7738BDE1-2DB8-4C58-A9D6-B716F2E4842D}" destId="{C70FB97D-3476-4457-B500-58B89E7C3D9F}" srcOrd="0" destOrd="0" presId="urn:microsoft.com/office/officeart/2005/8/layout/hierarchy1"/>
+    <dgm:cxn modelId="{C2A9E77F-9527-E146-B223-E0DBE358233C}" type="presParOf" srcId="{7738BDE1-2DB8-4C58-A9D6-B716F2E4842D}" destId="{E3382AB0-233E-41F7-8954-E4EC7E0596E2}" srcOrd="1" destOrd="0" presId="urn:microsoft.com/office/officeart/2005/8/layout/hierarchy1"/>
+    <dgm:cxn modelId="{4233CDF8-7766-F14D-A1ED-5A957D38FBEB}" type="presParOf" srcId="{3FD3D861-7B86-4D58-A4CF-6B1854DA5874}" destId="{F2D4C36A-C625-426A-9AC0-A432B1472809}" srcOrd="1" destOrd="0" presId="urn:microsoft.com/office/officeart/2005/8/layout/hierarchy1"/>
   </dgm:cxnLst>
   <dgm:bg/>
   <dgm:whole/>
@@ -25909,52 +26027,52 @@
     </dgm:pt>
   </dgm:ptLst>
   <dgm:cxnLst>
-    <dgm:cxn modelId="{14AEA7E1-E59B-034A-99A0-8CA22981449F}" type="presOf" srcId="{7E27B29E-19DC-4313-BB0A-CF1073FF79FE}" destId="{3D543633-D88F-46BA-BC2E-E2DD8391E789}" srcOrd="0" destOrd="0" presId="urn:microsoft.com/office/officeart/2005/8/layout/radial1"/>
     <dgm:cxn modelId="{961B7406-942B-43F9-B022-FE9FE46FC8E1}" srcId="{4A216796-7C1D-4071-9714-F3C6CD58E2AE}" destId="{0BC6EC4F-993E-40B5-AE41-24DC3B4923E1}" srcOrd="1" destOrd="0" parTransId="{C19CE123-2326-4ADD-BA02-4B500188DB90}" sibTransId="{BDCAAEA0-EE5A-45C9-A30D-AB96F97D2C79}"/>
-    <dgm:cxn modelId="{D2D996F5-0DBE-284F-A845-A209D44C977D}" type="presOf" srcId="{5A013109-F295-4541-A556-684065A6B1E0}" destId="{E02890E7-A576-456A-85DB-8DF46A95F307}" srcOrd="0" destOrd="0" presId="urn:microsoft.com/office/officeart/2005/8/layout/radial1"/>
     <dgm:cxn modelId="{53A8C349-BB9B-4D03-843B-13173A649D56}" srcId="{4A216796-7C1D-4071-9714-F3C6CD58E2AE}" destId="{156C0DE2-273F-4BFD-B560-681A2783CE4A}" srcOrd="2" destOrd="0" parTransId="{5A013109-F295-4541-A556-684065A6B1E0}" sibTransId="{DCCD48ED-2651-4914-97C9-03EECB67E01A}"/>
-    <dgm:cxn modelId="{1BC7D90D-E269-D045-AD25-E466E54CB496}" type="presOf" srcId="{5A013109-F295-4541-A556-684065A6B1E0}" destId="{2D0F3978-BC1A-4AEE-93E2-1DE5CA064364}" srcOrd="1" destOrd="0" presId="urn:microsoft.com/office/officeart/2005/8/layout/radial1"/>
-    <dgm:cxn modelId="{EF22D211-AE2D-7E41-8A04-A51B960A3BED}" type="presOf" srcId="{C19CE123-2326-4ADD-BA02-4B500188DB90}" destId="{69157A78-35A6-4DFE-84AD-5E59F8DB4A14}" srcOrd="0" destOrd="0" presId="urn:microsoft.com/office/officeart/2005/8/layout/radial1"/>
-    <dgm:cxn modelId="{A973FA37-DCE0-F745-85E1-7C38FE79F20E}" type="presOf" srcId="{C19CE123-2326-4ADD-BA02-4B500188DB90}" destId="{1FB139AB-BE58-4E06-A6F4-077313DC25EE}" srcOrd="1" destOrd="0" presId="urn:microsoft.com/office/officeart/2005/8/layout/radial1"/>
+    <dgm:cxn modelId="{8EDD5DF2-4F50-D444-A95A-1C3CABEEDA7C}" type="presOf" srcId="{D017249E-5CCE-461E-AE6F-4C7271B34C48}" destId="{354D36A9-8D17-42C5-9B77-C722DA8ADE58}" srcOrd="0" destOrd="0" presId="urn:microsoft.com/office/officeart/2005/8/layout/radial1"/>
     <dgm:cxn modelId="{B8859B5E-1B02-48AA-85E0-9043E51D9E6A}" srcId="{4A216796-7C1D-4071-9714-F3C6CD58E2AE}" destId="{A830A399-7192-4AA9-80D0-822D6559B1DF}" srcOrd="0" destOrd="0" parTransId="{331EB1E5-96DB-4A71-8DD7-FD5AB5967041}" sibTransId="{9CFDC840-D6E4-4881-A446-BB59DDBCC52A}"/>
-    <dgm:cxn modelId="{29665967-9306-1B4A-B5BE-707C55B34726}" type="presOf" srcId="{A78ABB28-6843-44D2-8FD0-BDE116427878}" destId="{05071C89-4CFB-452A-ADD9-09E3ECFBECC5}" srcOrd="1" destOrd="0" presId="urn:microsoft.com/office/officeart/2005/8/layout/radial1"/>
-    <dgm:cxn modelId="{B58C4C62-3B1B-994E-ABD0-E257B6A4791B}" type="presOf" srcId="{A830A399-7192-4AA9-80D0-822D6559B1DF}" destId="{0BC65567-9A01-4C42-8AF1-8591128463B7}" srcOrd="0" destOrd="0" presId="urn:microsoft.com/office/officeart/2005/8/layout/radial1"/>
+    <dgm:cxn modelId="{4944A725-AF68-6B42-AD43-D33EB572ACA4}" type="presOf" srcId="{5A013109-F295-4541-A556-684065A6B1E0}" destId="{E02890E7-A576-456A-85DB-8DF46A95F307}" srcOrd="0" destOrd="0" presId="urn:microsoft.com/office/officeart/2005/8/layout/radial1"/>
     <dgm:cxn modelId="{60FDDE2D-06A0-41DA-B35C-D33701C979AB}" srcId="{4A216796-7C1D-4071-9714-F3C6CD58E2AE}" destId="{D017249E-5CCE-461E-AE6F-4C7271B34C48}" srcOrd="5" destOrd="0" parTransId="{A78ABB28-6843-44D2-8FD0-BDE116427878}" sibTransId="{FC4830A1-15A3-48FD-BEC8-850E94B27365}"/>
-    <dgm:cxn modelId="{7E05BE90-C54B-734F-9F43-C8DD9743DD34}" type="presOf" srcId="{A78ABB28-6843-44D2-8FD0-BDE116427878}" destId="{6361194B-F19F-4FBC-9FAF-EF0D89B9D070}" srcOrd="0" destOrd="0" presId="urn:microsoft.com/office/officeart/2005/8/layout/radial1"/>
+    <dgm:cxn modelId="{226333A7-8203-8A42-A05B-F4558AC2C47F}" type="presOf" srcId="{A830A399-7192-4AA9-80D0-822D6559B1DF}" destId="{0BC65567-9A01-4C42-8AF1-8591128463B7}" srcOrd="0" destOrd="0" presId="urn:microsoft.com/office/officeart/2005/8/layout/radial1"/>
+    <dgm:cxn modelId="{6192FFF2-D57D-F245-AB92-7498D43512E0}" type="presOf" srcId="{F26D1A04-287C-4A17-B1AE-5C9AA1727B76}" destId="{F6A38BA2-D7DB-436A-AC47-4577B3CBEE44}" srcOrd="0" destOrd="0" presId="urn:microsoft.com/office/officeart/2005/8/layout/radial1"/>
+    <dgm:cxn modelId="{5EAF5D7D-3C22-D340-9153-6116D6DF6088}" type="presOf" srcId="{521C9A2F-7F31-4C76-924D-572F7DECF224}" destId="{0A962CA0-5C52-474F-BC06-1B74F86A12FF}" srcOrd="0" destOrd="0" presId="urn:microsoft.com/office/officeart/2005/8/layout/radial1"/>
     <dgm:cxn modelId="{C752A2E4-ADCD-482F-B08A-1B0AA74776C4}" srcId="{4A216796-7C1D-4071-9714-F3C6CD58E2AE}" destId="{521C9A2F-7F31-4C76-924D-572F7DECF224}" srcOrd="4" destOrd="0" parTransId="{7E27B29E-19DC-4313-BB0A-CF1073FF79FE}" sibTransId="{E66CAF47-FD4E-4EA7-8025-2A0E46E0A70B}"/>
     <dgm:cxn modelId="{07CCADE7-94D8-4102-A489-62DF27E8F3CC}" srcId="{FB9F3287-27B6-4A39-B4A2-86EE103BB9EA}" destId="{4A216796-7C1D-4071-9714-F3C6CD58E2AE}" srcOrd="0" destOrd="0" parTransId="{87AFD776-7358-47DF-9B98-7D5296672D3C}" sibTransId="{91E87596-0693-495C-9F50-3685E9784627}"/>
-    <dgm:cxn modelId="{EE286318-2C43-834D-954F-7C054724C7DF}" type="presOf" srcId="{F26D1A04-287C-4A17-B1AE-5C9AA1727B76}" destId="{F6A38BA2-D7DB-436A-AC47-4577B3CBEE44}" srcOrd="0" destOrd="0" presId="urn:microsoft.com/office/officeart/2005/8/layout/radial1"/>
-    <dgm:cxn modelId="{AEFC81B2-EC07-A745-A2E8-C992FA3BEF77}" type="presOf" srcId="{FB9F3287-27B6-4A39-B4A2-86EE103BB9EA}" destId="{C7398843-43F2-4BCA-AF72-71DC1287332E}" srcOrd="0" destOrd="0" presId="urn:microsoft.com/office/officeart/2005/8/layout/radial1"/>
-    <dgm:cxn modelId="{360A4ADB-D030-4845-8234-655D100F32BA}" type="presOf" srcId="{331EB1E5-96DB-4A71-8DD7-FD5AB5967041}" destId="{7A50426A-566B-4D9C-A8C9-BB0DF13A292D}" srcOrd="1" destOrd="0" presId="urn:microsoft.com/office/officeart/2005/8/layout/radial1"/>
-    <dgm:cxn modelId="{48E918EA-0749-BC4D-B3AE-C49350A01ED4}" type="presOf" srcId="{156C0DE2-273F-4BFD-B560-681A2783CE4A}" destId="{F6F646E6-46CD-4E75-93FC-6902E870CC78}" srcOrd="0" destOrd="0" presId="urn:microsoft.com/office/officeart/2005/8/layout/radial1"/>
-    <dgm:cxn modelId="{906A0BC3-C3E3-B047-B305-79C21CD7D0FF}" type="presOf" srcId="{7E27B29E-19DC-4313-BB0A-CF1073FF79FE}" destId="{ACF1EFED-E676-44ED-9F15-4952510AD1E3}" srcOrd="1" destOrd="0" presId="urn:microsoft.com/office/officeart/2005/8/layout/radial1"/>
-    <dgm:cxn modelId="{EB6377F2-4044-214C-AA2E-74B29FFE14AA}" type="presOf" srcId="{331EB1E5-96DB-4A71-8DD7-FD5AB5967041}" destId="{E3DFBEAD-55A5-4E8B-A0B6-57D76A0359D5}" srcOrd="0" destOrd="0" presId="urn:microsoft.com/office/officeart/2005/8/layout/radial1"/>
-    <dgm:cxn modelId="{E9473630-1724-1F43-A8B8-061C92DE9342}" type="presOf" srcId="{4A216796-7C1D-4071-9714-F3C6CD58E2AE}" destId="{878D33AF-0289-43FD-8413-D912E356CBB6}" srcOrd="0" destOrd="0" presId="urn:microsoft.com/office/officeart/2005/8/layout/radial1"/>
-    <dgm:cxn modelId="{2796BF83-75CE-724B-9EA2-85603850E3B5}" type="presOf" srcId="{521C9A2F-7F31-4C76-924D-572F7DECF224}" destId="{0A962CA0-5C52-474F-BC06-1B74F86A12FF}" srcOrd="0" destOrd="0" presId="urn:microsoft.com/office/officeart/2005/8/layout/radial1"/>
-    <dgm:cxn modelId="{28CC6DAC-764D-6F46-9322-9CE984D9F265}" type="presOf" srcId="{242F6534-81EF-4EF3-B15F-5C15DC819DC8}" destId="{81ECC9BC-8938-4FC1-8C62-0FB6B015624D}" srcOrd="0" destOrd="0" presId="urn:microsoft.com/office/officeart/2005/8/layout/radial1"/>
-    <dgm:cxn modelId="{4F73F89A-BA5F-F645-9F40-3FD2693B9D68}" type="presOf" srcId="{0BC6EC4F-993E-40B5-AE41-24DC3B4923E1}" destId="{8B913BC2-EB6E-4AAD-9FC1-062663CD66A5}" srcOrd="0" destOrd="0" presId="urn:microsoft.com/office/officeart/2005/8/layout/radial1"/>
-    <dgm:cxn modelId="{7667CC27-841E-B140-9BDA-8FC3933CD997}" type="presOf" srcId="{242F6534-81EF-4EF3-B15F-5C15DC819DC8}" destId="{5CB624A1-13BE-4449-A1CF-5B2128F1E3FA}" srcOrd="1" destOrd="0" presId="urn:microsoft.com/office/officeart/2005/8/layout/radial1"/>
+    <dgm:cxn modelId="{4ADDA2B5-385A-E149-B706-7766143DDA8D}" type="presOf" srcId="{C19CE123-2326-4ADD-BA02-4B500188DB90}" destId="{69157A78-35A6-4DFE-84AD-5E59F8DB4A14}" srcOrd="0" destOrd="0" presId="urn:microsoft.com/office/officeart/2005/8/layout/radial1"/>
+    <dgm:cxn modelId="{4304B851-D164-3A4B-9BF4-34801BC5CED4}" type="presOf" srcId="{242F6534-81EF-4EF3-B15F-5C15DC819DC8}" destId="{81ECC9BC-8938-4FC1-8C62-0FB6B015624D}" srcOrd="0" destOrd="0" presId="urn:microsoft.com/office/officeart/2005/8/layout/radial1"/>
+    <dgm:cxn modelId="{7FF46A11-C55E-1B4D-8683-C4B15A603B99}" type="presOf" srcId="{156C0DE2-273F-4BFD-B560-681A2783CE4A}" destId="{F6F646E6-46CD-4E75-93FC-6902E870CC78}" srcOrd="0" destOrd="0" presId="urn:microsoft.com/office/officeart/2005/8/layout/radial1"/>
+    <dgm:cxn modelId="{1D5BA8E9-1A7B-8D4C-8815-B32EE42ADE0B}" type="presOf" srcId="{4A216796-7C1D-4071-9714-F3C6CD58E2AE}" destId="{878D33AF-0289-43FD-8413-D912E356CBB6}" srcOrd="0" destOrd="0" presId="urn:microsoft.com/office/officeart/2005/8/layout/radial1"/>
+    <dgm:cxn modelId="{D7A59345-8572-1345-8837-07585D6A241D}" type="presOf" srcId="{A78ABB28-6843-44D2-8FD0-BDE116427878}" destId="{05071C89-4CFB-452A-ADD9-09E3ECFBECC5}" srcOrd="1" destOrd="0" presId="urn:microsoft.com/office/officeart/2005/8/layout/radial1"/>
+    <dgm:cxn modelId="{10836965-29C5-204E-B1D4-03D088E65D8B}" type="presOf" srcId="{331EB1E5-96DB-4A71-8DD7-FD5AB5967041}" destId="{E3DFBEAD-55A5-4E8B-A0B6-57D76A0359D5}" srcOrd="0" destOrd="0" presId="urn:microsoft.com/office/officeart/2005/8/layout/radial1"/>
+    <dgm:cxn modelId="{08516499-F8C5-B14E-8C30-2F39E596DE5D}" type="presOf" srcId="{7E27B29E-19DC-4313-BB0A-CF1073FF79FE}" destId="{3D543633-D88F-46BA-BC2E-E2DD8391E789}" srcOrd="0" destOrd="0" presId="urn:microsoft.com/office/officeart/2005/8/layout/radial1"/>
+    <dgm:cxn modelId="{AAF0EEB6-32BD-2B44-AACC-0C22FDD17101}" type="presOf" srcId="{242F6534-81EF-4EF3-B15F-5C15DC819DC8}" destId="{5CB624A1-13BE-4449-A1CF-5B2128F1E3FA}" srcOrd="1" destOrd="0" presId="urn:microsoft.com/office/officeart/2005/8/layout/radial1"/>
+    <dgm:cxn modelId="{64C46D39-ADAF-5A4A-9450-66EEB1F69934}" type="presOf" srcId="{A78ABB28-6843-44D2-8FD0-BDE116427878}" destId="{6361194B-F19F-4FBC-9FAF-EF0D89B9D070}" srcOrd="0" destOrd="0" presId="urn:microsoft.com/office/officeart/2005/8/layout/radial1"/>
+    <dgm:cxn modelId="{B32D5483-D5C4-054E-AEF4-8D34926538B1}" type="presOf" srcId="{331EB1E5-96DB-4A71-8DD7-FD5AB5967041}" destId="{7A50426A-566B-4D9C-A8C9-BB0DF13A292D}" srcOrd="1" destOrd="0" presId="urn:microsoft.com/office/officeart/2005/8/layout/radial1"/>
     <dgm:cxn modelId="{0E69D7C4-F8E3-4927-9F9E-D40CF972CE8E}" srcId="{4A216796-7C1D-4071-9714-F3C6CD58E2AE}" destId="{F26D1A04-287C-4A17-B1AE-5C9AA1727B76}" srcOrd="3" destOrd="0" parTransId="{242F6534-81EF-4EF3-B15F-5C15DC819DC8}" sibTransId="{2D1C403F-B794-48AF-B321-8C6E6602B709}"/>
-    <dgm:cxn modelId="{9AAD4A48-966E-B247-9B5A-4CD31DA8329D}" type="presOf" srcId="{D017249E-5CCE-461E-AE6F-4C7271B34C48}" destId="{354D36A9-8D17-42C5-9B77-C722DA8ADE58}" srcOrd="0" destOrd="0" presId="urn:microsoft.com/office/officeart/2005/8/layout/radial1"/>
-    <dgm:cxn modelId="{426A18FE-F117-844B-8937-9153AFA1269A}" type="presParOf" srcId="{C7398843-43F2-4BCA-AF72-71DC1287332E}" destId="{878D33AF-0289-43FD-8413-D912E356CBB6}" srcOrd="0" destOrd="0" presId="urn:microsoft.com/office/officeart/2005/8/layout/radial1"/>
-    <dgm:cxn modelId="{A521733C-8744-2341-9783-374C46995A1A}" type="presParOf" srcId="{C7398843-43F2-4BCA-AF72-71DC1287332E}" destId="{E3DFBEAD-55A5-4E8B-A0B6-57D76A0359D5}" srcOrd="1" destOrd="0" presId="urn:microsoft.com/office/officeart/2005/8/layout/radial1"/>
-    <dgm:cxn modelId="{E9145F79-CB01-B94C-AC9A-18A2E39E5B97}" type="presParOf" srcId="{E3DFBEAD-55A5-4E8B-A0B6-57D76A0359D5}" destId="{7A50426A-566B-4D9C-A8C9-BB0DF13A292D}" srcOrd="0" destOrd="0" presId="urn:microsoft.com/office/officeart/2005/8/layout/radial1"/>
-    <dgm:cxn modelId="{BE5CDEF4-5CA7-B04E-A467-F199BC5C4458}" type="presParOf" srcId="{C7398843-43F2-4BCA-AF72-71DC1287332E}" destId="{0BC65567-9A01-4C42-8AF1-8591128463B7}" srcOrd="2" destOrd="0" presId="urn:microsoft.com/office/officeart/2005/8/layout/radial1"/>
-    <dgm:cxn modelId="{7E00BDFB-F728-F74F-BAB0-BAE50B95A019}" type="presParOf" srcId="{C7398843-43F2-4BCA-AF72-71DC1287332E}" destId="{69157A78-35A6-4DFE-84AD-5E59F8DB4A14}" srcOrd="3" destOrd="0" presId="urn:microsoft.com/office/officeart/2005/8/layout/radial1"/>
-    <dgm:cxn modelId="{B16B41C0-4F0C-E44C-B7B7-E0404F61E25F}" type="presParOf" srcId="{69157A78-35A6-4DFE-84AD-5E59F8DB4A14}" destId="{1FB139AB-BE58-4E06-A6F4-077313DC25EE}" srcOrd="0" destOrd="0" presId="urn:microsoft.com/office/officeart/2005/8/layout/radial1"/>
-    <dgm:cxn modelId="{1D215C90-DBE3-C444-93A0-D7197CBDC422}" type="presParOf" srcId="{C7398843-43F2-4BCA-AF72-71DC1287332E}" destId="{8B913BC2-EB6E-4AAD-9FC1-062663CD66A5}" srcOrd="4" destOrd="0" presId="urn:microsoft.com/office/officeart/2005/8/layout/radial1"/>
-    <dgm:cxn modelId="{A7B3F6F7-07AA-A04A-A969-3B6AAEFCE06C}" type="presParOf" srcId="{C7398843-43F2-4BCA-AF72-71DC1287332E}" destId="{E02890E7-A576-456A-85DB-8DF46A95F307}" srcOrd="5" destOrd="0" presId="urn:microsoft.com/office/officeart/2005/8/layout/radial1"/>
-    <dgm:cxn modelId="{7B88A123-173D-0A4D-BCBF-39D39AA92D1A}" type="presParOf" srcId="{E02890E7-A576-456A-85DB-8DF46A95F307}" destId="{2D0F3978-BC1A-4AEE-93E2-1DE5CA064364}" srcOrd="0" destOrd="0" presId="urn:microsoft.com/office/officeart/2005/8/layout/radial1"/>
-    <dgm:cxn modelId="{22FB3A6A-1A25-DA45-BF46-D6B7E7BEE365}" type="presParOf" srcId="{C7398843-43F2-4BCA-AF72-71DC1287332E}" destId="{F6F646E6-46CD-4E75-93FC-6902E870CC78}" srcOrd="6" destOrd="0" presId="urn:microsoft.com/office/officeart/2005/8/layout/radial1"/>
-    <dgm:cxn modelId="{E2F3AF48-D5BA-A143-B48F-5DB054F9E01E}" type="presParOf" srcId="{C7398843-43F2-4BCA-AF72-71DC1287332E}" destId="{81ECC9BC-8938-4FC1-8C62-0FB6B015624D}" srcOrd="7" destOrd="0" presId="urn:microsoft.com/office/officeart/2005/8/layout/radial1"/>
-    <dgm:cxn modelId="{386728D5-9F54-D34A-A68F-1778C88AEF30}" type="presParOf" srcId="{81ECC9BC-8938-4FC1-8C62-0FB6B015624D}" destId="{5CB624A1-13BE-4449-A1CF-5B2128F1E3FA}" srcOrd="0" destOrd="0" presId="urn:microsoft.com/office/officeart/2005/8/layout/radial1"/>
-    <dgm:cxn modelId="{5DF96203-944C-4743-BF7D-1772B9145DD6}" type="presParOf" srcId="{C7398843-43F2-4BCA-AF72-71DC1287332E}" destId="{F6A38BA2-D7DB-436A-AC47-4577B3CBEE44}" srcOrd="8" destOrd="0" presId="urn:microsoft.com/office/officeart/2005/8/layout/radial1"/>
-    <dgm:cxn modelId="{4DCFCEA6-AF24-8A4F-A233-732A5ED97B92}" type="presParOf" srcId="{C7398843-43F2-4BCA-AF72-71DC1287332E}" destId="{3D543633-D88F-46BA-BC2E-E2DD8391E789}" srcOrd="9" destOrd="0" presId="urn:microsoft.com/office/officeart/2005/8/layout/radial1"/>
-    <dgm:cxn modelId="{8BB1671D-5252-6F46-AE37-914977C8A262}" type="presParOf" srcId="{3D543633-D88F-46BA-BC2E-E2DD8391E789}" destId="{ACF1EFED-E676-44ED-9F15-4952510AD1E3}" srcOrd="0" destOrd="0" presId="urn:microsoft.com/office/officeart/2005/8/layout/radial1"/>
-    <dgm:cxn modelId="{81C10892-71BF-154C-9651-B84FAE062859}" type="presParOf" srcId="{C7398843-43F2-4BCA-AF72-71DC1287332E}" destId="{0A962CA0-5C52-474F-BC06-1B74F86A12FF}" srcOrd="10" destOrd="0" presId="urn:microsoft.com/office/officeart/2005/8/layout/radial1"/>
-    <dgm:cxn modelId="{62463224-EB17-3D4F-94D2-07C0F9E709A7}" type="presParOf" srcId="{C7398843-43F2-4BCA-AF72-71DC1287332E}" destId="{6361194B-F19F-4FBC-9FAF-EF0D89B9D070}" srcOrd="11" destOrd="0" presId="urn:microsoft.com/office/officeart/2005/8/layout/radial1"/>
-    <dgm:cxn modelId="{4FE49277-4A7E-4E4A-AA81-72EC8D7714C6}" type="presParOf" srcId="{6361194B-F19F-4FBC-9FAF-EF0D89B9D070}" destId="{05071C89-4CFB-452A-ADD9-09E3ECFBECC5}" srcOrd="0" destOrd="0" presId="urn:microsoft.com/office/officeart/2005/8/layout/radial1"/>
-    <dgm:cxn modelId="{9DD006E7-B2F5-2C44-AE0F-F5B32D553381}" type="presParOf" srcId="{C7398843-43F2-4BCA-AF72-71DC1287332E}" destId="{354D36A9-8D17-42C5-9B77-C722DA8ADE58}" srcOrd="12" destOrd="0" presId="urn:microsoft.com/office/officeart/2005/8/layout/radial1"/>
+    <dgm:cxn modelId="{3286C9BB-E06E-0143-AD1C-9CA35E8D7C62}" type="presOf" srcId="{C19CE123-2326-4ADD-BA02-4B500188DB90}" destId="{1FB139AB-BE58-4E06-A6F4-077313DC25EE}" srcOrd="1" destOrd="0" presId="urn:microsoft.com/office/officeart/2005/8/layout/radial1"/>
+    <dgm:cxn modelId="{11C1BC91-7668-C944-881C-8BA59F2488A6}" type="presOf" srcId="{7E27B29E-19DC-4313-BB0A-CF1073FF79FE}" destId="{ACF1EFED-E676-44ED-9F15-4952510AD1E3}" srcOrd="1" destOrd="0" presId="urn:microsoft.com/office/officeart/2005/8/layout/radial1"/>
+    <dgm:cxn modelId="{A4AB5F58-C4E7-F042-8961-A2CC8FA42120}" type="presOf" srcId="{0BC6EC4F-993E-40B5-AE41-24DC3B4923E1}" destId="{8B913BC2-EB6E-4AAD-9FC1-062663CD66A5}" srcOrd="0" destOrd="0" presId="urn:microsoft.com/office/officeart/2005/8/layout/radial1"/>
+    <dgm:cxn modelId="{EB409A90-C6E2-8545-98BC-6D11B403A0FE}" type="presOf" srcId="{FB9F3287-27B6-4A39-B4A2-86EE103BB9EA}" destId="{C7398843-43F2-4BCA-AF72-71DC1287332E}" srcOrd="0" destOrd="0" presId="urn:microsoft.com/office/officeart/2005/8/layout/radial1"/>
+    <dgm:cxn modelId="{83E4C665-23D7-724F-9803-1991CDCDD3FB}" type="presOf" srcId="{5A013109-F295-4541-A556-684065A6B1E0}" destId="{2D0F3978-BC1A-4AEE-93E2-1DE5CA064364}" srcOrd="1" destOrd="0" presId="urn:microsoft.com/office/officeart/2005/8/layout/radial1"/>
+    <dgm:cxn modelId="{4058ABA5-B1E8-5440-AF03-A77C014AC646}" type="presParOf" srcId="{C7398843-43F2-4BCA-AF72-71DC1287332E}" destId="{878D33AF-0289-43FD-8413-D912E356CBB6}" srcOrd="0" destOrd="0" presId="urn:microsoft.com/office/officeart/2005/8/layout/radial1"/>
+    <dgm:cxn modelId="{C7B71081-4674-B04C-B932-F5D79429C3C5}" type="presParOf" srcId="{C7398843-43F2-4BCA-AF72-71DC1287332E}" destId="{E3DFBEAD-55A5-4E8B-A0B6-57D76A0359D5}" srcOrd="1" destOrd="0" presId="urn:microsoft.com/office/officeart/2005/8/layout/radial1"/>
+    <dgm:cxn modelId="{E9D883D1-9147-814F-8CF2-95CC0C06947C}" type="presParOf" srcId="{E3DFBEAD-55A5-4E8B-A0B6-57D76A0359D5}" destId="{7A50426A-566B-4D9C-A8C9-BB0DF13A292D}" srcOrd="0" destOrd="0" presId="urn:microsoft.com/office/officeart/2005/8/layout/radial1"/>
+    <dgm:cxn modelId="{00FBD35D-3ED1-2841-A472-7AFCFEB35B2C}" type="presParOf" srcId="{C7398843-43F2-4BCA-AF72-71DC1287332E}" destId="{0BC65567-9A01-4C42-8AF1-8591128463B7}" srcOrd="2" destOrd="0" presId="urn:microsoft.com/office/officeart/2005/8/layout/radial1"/>
+    <dgm:cxn modelId="{2DFE900A-BFC3-2E4A-B4B5-91046B2E4BEC}" type="presParOf" srcId="{C7398843-43F2-4BCA-AF72-71DC1287332E}" destId="{69157A78-35A6-4DFE-84AD-5E59F8DB4A14}" srcOrd="3" destOrd="0" presId="urn:microsoft.com/office/officeart/2005/8/layout/radial1"/>
+    <dgm:cxn modelId="{3A9C4243-CC8B-9449-9884-739C0327C1F5}" type="presParOf" srcId="{69157A78-35A6-4DFE-84AD-5E59F8DB4A14}" destId="{1FB139AB-BE58-4E06-A6F4-077313DC25EE}" srcOrd="0" destOrd="0" presId="urn:microsoft.com/office/officeart/2005/8/layout/radial1"/>
+    <dgm:cxn modelId="{B8A73FBE-6627-0145-B739-2261CC64612D}" type="presParOf" srcId="{C7398843-43F2-4BCA-AF72-71DC1287332E}" destId="{8B913BC2-EB6E-4AAD-9FC1-062663CD66A5}" srcOrd="4" destOrd="0" presId="urn:microsoft.com/office/officeart/2005/8/layout/radial1"/>
+    <dgm:cxn modelId="{772050C4-CC8D-B545-AAE1-7984CCB3FFA9}" type="presParOf" srcId="{C7398843-43F2-4BCA-AF72-71DC1287332E}" destId="{E02890E7-A576-456A-85DB-8DF46A95F307}" srcOrd="5" destOrd="0" presId="urn:microsoft.com/office/officeart/2005/8/layout/radial1"/>
+    <dgm:cxn modelId="{BEB64EE7-B540-9243-A672-1997FA8BF37E}" type="presParOf" srcId="{E02890E7-A576-456A-85DB-8DF46A95F307}" destId="{2D0F3978-BC1A-4AEE-93E2-1DE5CA064364}" srcOrd="0" destOrd="0" presId="urn:microsoft.com/office/officeart/2005/8/layout/radial1"/>
+    <dgm:cxn modelId="{9491FAFC-A8E0-9740-A712-B5F72B6652B4}" type="presParOf" srcId="{C7398843-43F2-4BCA-AF72-71DC1287332E}" destId="{F6F646E6-46CD-4E75-93FC-6902E870CC78}" srcOrd="6" destOrd="0" presId="urn:microsoft.com/office/officeart/2005/8/layout/radial1"/>
+    <dgm:cxn modelId="{CF94A58E-F299-3A4C-8FA8-178C900C66E9}" type="presParOf" srcId="{C7398843-43F2-4BCA-AF72-71DC1287332E}" destId="{81ECC9BC-8938-4FC1-8C62-0FB6B015624D}" srcOrd="7" destOrd="0" presId="urn:microsoft.com/office/officeart/2005/8/layout/radial1"/>
+    <dgm:cxn modelId="{C245527C-E457-A647-8F7C-42DF9FD5FEC7}" type="presParOf" srcId="{81ECC9BC-8938-4FC1-8C62-0FB6B015624D}" destId="{5CB624A1-13BE-4449-A1CF-5B2128F1E3FA}" srcOrd="0" destOrd="0" presId="urn:microsoft.com/office/officeart/2005/8/layout/radial1"/>
+    <dgm:cxn modelId="{22FC9C87-E16D-5443-A6BD-5E72724CBA25}" type="presParOf" srcId="{C7398843-43F2-4BCA-AF72-71DC1287332E}" destId="{F6A38BA2-D7DB-436A-AC47-4577B3CBEE44}" srcOrd="8" destOrd="0" presId="urn:microsoft.com/office/officeart/2005/8/layout/radial1"/>
+    <dgm:cxn modelId="{9A39847F-3874-714A-9F08-7BF4569347C2}" type="presParOf" srcId="{C7398843-43F2-4BCA-AF72-71DC1287332E}" destId="{3D543633-D88F-46BA-BC2E-E2DD8391E789}" srcOrd="9" destOrd="0" presId="urn:microsoft.com/office/officeart/2005/8/layout/radial1"/>
+    <dgm:cxn modelId="{2D9E7962-BFDB-CC44-B7A7-692765ED627D}" type="presParOf" srcId="{3D543633-D88F-46BA-BC2E-E2DD8391E789}" destId="{ACF1EFED-E676-44ED-9F15-4952510AD1E3}" srcOrd="0" destOrd="0" presId="urn:microsoft.com/office/officeart/2005/8/layout/radial1"/>
+    <dgm:cxn modelId="{34ED6F7B-21F7-6641-89FC-10A2B1E61D40}" type="presParOf" srcId="{C7398843-43F2-4BCA-AF72-71DC1287332E}" destId="{0A962CA0-5C52-474F-BC06-1B74F86A12FF}" srcOrd="10" destOrd="0" presId="urn:microsoft.com/office/officeart/2005/8/layout/radial1"/>
+    <dgm:cxn modelId="{6D37611E-1659-464F-80B5-039F7336D42B}" type="presParOf" srcId="{C7398843-43F2-4BCA-AF72-71DC1287332E}" destId="{6361194B-F19F-4FBC-9FAF-EF0D89B9D070}" srcOrd="11" destOrd="0" presId="urn:microsoft.com/office/officeart/2005/8/layout/radial1"/>
+    <dgm:cxn modelId="{ADA33270-1B44-3A49-B0B1-23C2C1A4E792}" type="presParOf" srcId="{6361194B-F19F-4FBC-9FAF-EF0D89B9D070}" destId="{05071C89-4CFB-452A-ADD9-09E3ECFBECC5}" srcOrd="0" destOrd="0" presId="urn:microsoft.com/office/officeart/2005/8/layout/radial1"/>
+    <dgm:cxn modelId="{97F46431-BBE4-DE40-BFBE-39D71F7B5E50}" type="presParOf" srcId="{C7398843-43F2-4BCA-AF72-71DC1287332E}" destId="{354D36A9-8D17-42C5-9B77-C722DA8ADE58}" srcOrd="12" destOrd="0" presId="urn:microsoft.com/office/officeart/2005/8/layout/radial1"/>
   </dgm:cxnLst>
   <dgm:bg/>
   <dgm:whole/>
@@ -26750,89 +26868,89 @@
     </dgm:pt>
   </dgm:ptLst>
   <dgm:cxnLst>
-    <dgm:cxn modelId="{6A0E4827-0150-9844-9298-D87EEFB2CFE8}" type="presOf" srcId="{5CCA2A56-F101-47F6-B1CB-C517E9874595}" destId="{52608913-0D8E-41B7-9127-68136455E4F0}" srcOrd="1" destOrd="0" presId="urn:microsoft.com/office/officeart/2005/8/layout/orgChart1"/>
-    <dgm:cxn modelId="{2933E035-E633-774F-A771-9204F4E684ED}" type="presOf" srcId="{6E18B34B-521D-4562-BE66-18C9D76D07C3}" destId="{C8A6F0DE-195A-4795-A567-682D20BE0ABB}" srcOrd="0" destOrd="0" presId="urn:microsoft.com/office/officeart/2005/8/layout/orgChart1"/>
-    <dgm:cxn modelId="{53E31026-15EF-BB4E-ADEE-994EF12A9A26}" type="presOf" srcId="{BA6BBB89-3135-45C9-A4E0-BABB932C19CE}" destId="{FF82852A-0CF3-4207-8FFA-3E0E1C73AEE6}" srcOrd="1" destOrd="0" presId="urn:microsoft.com/office/officeart/2005/8/layout/orgChart1"/>
+    <dgm:cxn modelId="{46F651D2-7FA3-504E-A55B-8E2FA0E9038C}" type="presOf" srcId="{07C28D7F-ED6E-49BC-A635-2CA60B6D0CF8}" destId="{E1F886F9-88B9-4719-9A8C-81689D4CAA77}" srcOrd="0" destOrd="0" presId="urn:microsoft.com/office/officeart/2005/8/layout/orgChart1"/>
+    <dgm:cxn modelId="{3909D472-D0F9-2C43-B794-12305D9334DE}" type="presOf" srcId="{FA922B21-288D-48AF-9B03-14885F84DA30}" destId="{480BD04A-FE18-450A-9B23-782B81114DB0}" srcOrd="1" destOrd="0" presId="urn:microsoft.com/office/officeart/2005/8/layout/orgChart1"/>
+    <dgm:cxn modelId="{9E98BF20-05D0-4C4A-B2D3-298BB8E3B7FE}" type="presOf" srcId="{5CCA2A56-F101-47F6-B1CB-C517E9874595}" destId="{6C2016BF-9E70-4730-BFA8-E568D963BA59}" srcOrd="0" destOrd="0" presId="urn:microsoft.com/office/officeart/2005/8/layout/orgChart1"/>
+    <dgm:cxn modelId="{C1B30B30-679F-6C4A-ABB9-0B9FDC30471E}" type="presOf" srcId="{07C28D7F-ED6E-49BC-A635-2CA60B6D0CF8}" destId="{5C4A0CA3-D7B0-4D31-A789-AA3ACE4E7752}" srcOrd="1" destOrd="0" presId="urn:microsoft.com/office/officeart/2005/8/layout/orgChart1"/>
     <dgm:cxn modelId="{C5E71617-BDED-4172-BC49-6CFA613C2C5C}" srcId="{6E18B34B-521D-4562-BE66-18C9D76D07C3}" destId="{BA6BBB89-3135-45C9-A4E0-BABB932C19CE}" srcOrd="1" destOrd="0" parTransId="{A60DEE0F-362E-4F17-A1F8-0EE273F44CFC}" sibTransId="{635B15BB-3C58-44AA-A5BB-A71F1B3F0F81}"/>
-    <dgm:cxn modelId="{B037147D-4AB4-F94B-A96E-AB97A9AE6A84}" type="presOf" srcId="{5CCA2A56-F101-47F6-B1CB-C517E9874595}" destId="{6C2016BF-9E70-4730-BFA8-E568D963BA59}" srcOrd="0" destOrd="0" presId="urn:microsoft.com/office/officeart/2005/8/layout/orgChart1"/>
-    <dgm:cxn modelId="{DF52C65D-F3D2-7747-A647-51C372B0E344}" type="presOf" srcId="{119CBE8A-20FB-4AB1-968E-3D3CDB0EF223}" destId="{13901ADE-AA53-475E-99A1-A5CEDB40876C}" srcOrd="0" destOrd="0" presId="urn:microsoft.com/office/officeart/2005/8/layout/orgChart1"/>
+    <dgm:cxn modelId="{A1AA0F9A-A193-AE4C-B4C0-ED5DE72CF2F1}" type="presOf" srcId="{C9A7FB4B-0B57-4A8F-91BC-A283C45B248B}" destId="{5EEBA439-4E12-4F7A-8E96-543D8E7B88E2}" srcOrd="0" destOrd="0" presId="urn:microsoft.com/office/officeart/2005/8/layout/orgChart1"/>
     <dgm:cxn modelId="{7C0A1648-6D18-4B58-9D7D-C65B36F39BA7}" srcId="{6E18B34B-521D-4562-BE66-18C9D76D07C3}" destId="{FA922B21-288D-48AF-9B03-14885F84DA30}" srcOrd="2" destOrd="0" parTransId="{464159A9-A03B-4D9C-B038-EF330F297436}" sibTransId="{E7BA4DEB-03EC-468A-9DC5-B44E39928337}"/>
     <dgm:cxn modelId="{08A7265A-8D81-4D8C-A384-4242C5B1A1EE}" srcId="{6E18B34B-521D-4562-BE66-18C9D76D07C3}" destId="{C9A7FB4B-0B57-4A8F-91BC-A283C45B248B}" srcOrd="0" destOrd="0" parTransId="{183D47B3-59AA-45B1-B873-574AD9E81C6B}" sibTransId="{07DAD203-1097-4E18-A2EB-33E443DC64B4}"/>
-    <dgm:cxn modelId="{A918778F-0C6B-3E44-8297-3E0A666C89FE}" type="presOf" srcId="{75973B2D-94F1-47E3-8EF4-3B2712C5C3CC}" destId="{E7D8C507-142F-41E4-8BB3-C6F66FEA7962}" srcOrd="0" destOrd="0" presId="urn:microsoft.com/office/officeart/2005/8/layout/orgChart1"/>
+    <dgm:cxn modelId="{BA23461A-EFDE-0B49-AB76-47BE62EAA701}" type="presOf" srcId="{75973B2D-94F1-47E3-8EF4-3B2712C5C3CC}" destId="{E7D8C507-142F-41E4-8BB3-C6F66FEA7962}" srcOrd="0" destOrd="0" presId="urn:microsoft.com/office/officeart/2005/8/layout/orgChart1"/>
+    <dgm:cxn modelId="{1C24E87D-2D92-6C48-91A0-8AE11CAB7F00}" type="presOf" srcId="{5DCB3B18-216E-418C-A2A7-ADFB31B53026}" destId="{15C2F884-33DF-4B21-AD3A-E98C85E12488}" srcOrd="0" destOrd="0" presId="urn:microsoft.com/office/officeart/2005/8/layout/orgChart1"/>
     <dgm:cxn modelId="{2FEE6402-488F-4A24-8035-4832A6CB5C93}" srcId="{BA6BBB89-3135-45C9-A4E0-BABB932C19CE}" destId="{07C28D7F-ED6E-49BC-A635-2CA60B6D0CF8}" srcOrd="0" destOrd="0" parTransId="{5DCB3B18-216E-418C-A2A7-ADFB31B53026}" sibTransId="{DCD9F49A-9319-4958-B451-26D7C4C5D3A8}"/>
-    <dgm:cxn modelId="{4C9B4EDF-A2A5-394C-ABC4-77EE4F7AD72E}" type="presOf" srcId="{FA922B21-288D-48AF-9B03-14885F84DA30}" destId="{480BD04A-FE18-450A-9B23-782B81114DB0}" srcOrd="1" destOrd="0" presId="urn:microsoft.com/office/officeart/2005/8/layout/orgChart1"/>
     <dgm:cxn modelId="{70F80339-A89B-40D6-8288-82CFB599481C}" srcId="{BA6BBB89-3135-45C9-A4E0-BABB932C19CE}" destId="{5CCA2A56-F101-47F6-B1CB-C517E9874595}" srcOrd="1" destOrd="0" parTransId="{4E5FB35E-021D-4113-9BCD-C49F0D99D500}" sibTransId="{E24B6173-F02F-4B5B-8A2B-CAEF824717B4}"/>
-    <dgm:cxn modelId="{939D0DAB-5D4C-F54E-87FD-DD724CE36662}" type="presOf" srcId="{FA922B21-288D-48AF-9B03-14885F84DA30}" destId="{CE27F933-8D77-4D85-8696-E3967230656F}" srcOrd="0" destOrd="0" presId="urn:microsoft.com/office/officeart/2005/8/layout/orgChart1"/>
-    <dgm:cxn modelId="{DFBE3EE3-C6EC-FF49-80BC-6F20634892EF}" type="presOf" srcId="{3A3BE801-946C-484D-B86C-9F594F085CC0}" destId="{BBFF5E3C-9B2A-4B1B-BE04-EF23872BAD53}" srcOrd="0" destOrd="0" presId="urn:microsoft.com/office/officeart/2005/8/layout/orgChart1"/>
-    <dgm:cxn modelId="{816E9752-EA39-D142-BA99-7E722DB6F2DD}" type="presOf" srcId="{BA6BBB89-3135-45C9-A4E0-BABB932C19CE}" destId="{8FB154D5-A434-41F1-A130-60D2D9493CC3}" srcOrd="0" destOrd="0" presId="urn:microsoft.com/office/officeart/2005/8/layout/orgChart1"/>
-    <dgm:cxn modelId="{F58C18FA-2C10-B844-8ABA-2987FAFADFB5}" type="presOf" srcId="{75973B2D-94F1-47E3-8EF4-3B2712C5C3CC}" destId="{7755B39B-C90E-44F6-9795-F321BACBDAA0}" srcOrd="1" destOrd="0" presId="urn:microsoft.com/office/officeart/2005/8/layout/orgChart1"/>
-    <dgm:cxn modelId="{94362B3D-801C-594D-9399-BFD9C0C34F2D}" type="presOf" srcId="{5DCB3B18-216E-418C-A2A7-ADFB31B53026}" destId="{15C2F884-33DF-4B21-AD3A-E98C85E12488}" srcOrd="0" destOrd="0" presId="urn:microsoft.com/office/officeart/2005/8/layout/orgChart1"/>
-    <dgm:cxn modelId="{2A2FA408-F56D-A040-90AC-43136470E4BC}" type="presOf" srcId="{07C28D7F-ED6E-49BC-A635-2CA60B6D0CF8}" destId="{5C4A0CA3-D7B0-4D31-A789-AA3ACE4E7752}" srcOrd="1" destOrd="0" presId="urn:microsoft.com/office/officeart/2005/8/layout/orgChart1"/>
-    <dgm:cxn modelId="{5C253F6E-FE54-3947-9763-73AEA67F25AA}" type="presOf" srcId="{C9A7FB4B-0B57-4A8F-91BC-A283C45B248B}" destId="{5EEBA439-4E12-4F7A-8E96-543D8E7B88E2}" srcOrd="0" destOrd="0" presId="urn:microsoft.com/office/officeart/2005/8/layout/orgChart1"/>
-    <dgm:cxn modelId="{68FAA24F-0124-9544-9D34-11936F5E21F9}" type="presOf" srcId="{5D380F15-1119-483D-8907-9C79562BA806}" destId="{14B1EEE5-4C71-4524-B177-37FA7452C900}" srcOrd="0" destOrd="0" presId="urn:microsoft.com/office/officeart/2005/8/layout/orgChart1"/>
-    <dgm:cxn modelId="{C978B82B-AD1E-4B4F-8339-EB0E57D54930}" type="presOf" srcId="{3A3BE801-946C-484D-B86C-9F594F085CC0}" destId="{BE02CDEB-3BB7-4D9E-9253-20B9C18EE1FD}" srcOrd="1" destOrd="0" presId="urn:microsoft.com/office/officeart/2005/8/layout/orgChart1"/>
-    <dgm:cxn modelId="{543760BA-8928-9843-9752-9A53C66C73BF}" type="presOf" srcId="{BE1742C9-7EF6-45C2-A745-4BB4BB7DC38D}" destId="{43E07D4D-939B-4A18-9AB9-5C203ED91C47}" srcOrd="0" destOrd="0" presId="urn:microsoft.com/office/officeart/2005/8/layout/orgChart1"/>
-    <dgm:cxn modelId="{9CDA54B5-787D-AE48-8E3F-D7AADDD6E6B1}" type="presOf" srcId="{4E5FB35E-021D-4113-9BCD-C49F0D99D500}" destId="{9697CF01-2F38-4425-89CB-F65B92AB9CCB}" srcOrd="0" destOrd="0" presId="urn:microsoft.com/office/officeart/2005/8/layout/orgChart1"/>
+    <dgm:cxn modelId="{4168BADD-7611-864A-89F4-AD17D25632DA}" type="presOf" srcId="{4E5FB35E-021D-4113-9BCD-C49F0D99D500}" destId="{9697CF01-2F38-4425-89CB-F65B92AB9CCB}" srcOrd="0" destOrd="0" presId="urn:microsoft.com/office/officeart/2005/8/layout/orgChart1"/>
+    <dgm:cxn modelId="{8CDA2DEA-B11B-BC4A-9D94-ACB56D1254CA}" type="presOf" srcId="{3A3BE801-946C-484D-B86C-9F594F085CC0}" destId="{BBFF5E3C-9B2A-4B1B-BE04-EF23872BAD53}" srcOrd="0" destOrd="0" presId="urn:microsoft.com/office/officeart/2005/8/layout/orgChart1"/>
+    <dgm:cxn modelId="{6B56E549-48FD-D04B-B935-971858B16253}" type="presOf" srcId="{BE1742C9-7EF6-45C2-A745-4BB4BB7DC38D}" destId="{43E07D4D-939B-4A18-9AB9-5C203ED91C47}" srcOrd="0" destOrd="0" presId="urn:microsoft.com/office/officeart/2005/8/layout/orgChart1"/>
+    <dgm:cxn modelId="{BA59BD36-1BCD-4A47-9EA2-A04A4FB3A401}" type="presOf" srcId="{75973B2D-94F1-47E3-8EF4-3B2712C5C3CC}" destId="{7755B39B-C90E-44F6-9795-F321BACBDAA0}" srcOrd="1" destOrd="0" presId="urn:microsoft.com/office/officeart/2005/8/layout/orgChart1"/>
+    <dgm:cxn modelId="{194F59CC-AD51-0742-9AAF-05F33D59AD10}" type="presOf" srcId="{BA6BBB89-3135-45C9-A4E0-BABB932C19CE}" destId="{8FB154D5-A434-41F1-A130-60D2D9493CC3}" srcOrd="0" destOrd="0" presId="urn:microsoft.com/office/officeart/2005/8/layout/orgChart1"/>
+    <dgm:cxn modelId="{D3AD26C1-7B46-214D-A4F5-D94DED798A81}" type="presOf" srcId="{119CBE8A-20FB-4AB1-968E-3D3CDB0EF223}" destId="{13901ADE-AA53-475E-99A1-A5CEDB40876C}" srcOrd="0" destOrd="0" presId="urn:microsoft.com/office/officeart/2005/8/layout/orgChart1"/>
+    <dgm:cxn modelId="{EA62D511-AFFE-A04F-83F2-EA771C050227}" type="presOf" srcId="{5D380F15-1119-483D-8907-9C79562BA806}" destId="{20454537-8A14-404A-96A8-43695CC2C7C3}" srcOrd="1" destOrd="0" presId="urn:microsoft.com/office/officeart/2005/8/layout/orgChart1"/>
+    <dgm:cxn modelId="{4EF57255-B4AA-F746-B54B-6BFF6E54A7FC}" type="presOf" srcId="{FA922B21-288D-48AF-9B03-14885F84DA30}" destId="{CE27F933-8D77-4D85-8696-E3967230656F}" srcOrd="0" destOrd="0" presId="urn:microsoft.com/office/officeart/2005/8/layout/orgChart1"/>
+    <dgm:cxn modelId="{C68A11A5-8B02-C84C-8733-853CAD8A998B}" type="presOf" srcId="{5CCA2A56-F101-47F6-B1CB-C517E9874595}" destId="{52608913-0D8E-41B7-9127-68136455E4F0}" srcOrd="1" destOrd="0" presId="urn:microsoft.com/office/officeart/2005/8/layout/orgChart1"/>
+    <dgm:cxn modelId="{81929C34-0818-B249-8D28-F2B266E53617}" type="presOf" srcId="{DB7E8660-77CA-4B6D-97BB-6B3F3D0188BE}" destId="{F6BA47EF-9CB7-429E-84E3-9D7FE118FD1A}" srcOrd="0" destOrd="0" presId="urn:microsoft.com/office/officeart/2005/8/layout/orgChart1"/>
+    <dgm:cxn modelId="{C230F9C9-A5AE-D64A-B0ED-0BF39979CCC4}" type="presOf" srcId="{6E18B34B-521D-4562-BE66-18C9D76D07C3}" destId="{C8A6F0DE-195A-4795-A567-682D20BE0ABB}" srcOrd="0" destOrd="0" presId="urn:microsoft.com/office/officeart/2005/8/layout/orgChart1"/>
+    <dgm:cxn modelId="{0538A8A9-3582-7F40-91ED-EDA23E078C19}" type="presOf" srcId="{BA6BBB89-3135-45C9-A4E0-BABB932C19CE}" destId="{FF82852A-0CF3-4207-8FFA-3E0E1C73AEE6}" srcOrd="1" destOrd="0" presId="urn:microsoft.com/office/officeart/2005/8/layout/orgChart1"/>
     <dgm:cxn modelId="{E3C35810-A744-4B50-8482-FF026765EB24}" srcId="{FA922B21-288D-48AF-9B03-14885F84DA30}" destId="{75973B2D-94F1-47E3-8EF4-3B2712C5C3CC}" srcOrd="0" destOrd="0" parTransId="{119CBE8A-20FB-4AB1-968E-3D3CDB0EF223}" sibTransId="{2F630ED2-4223-4DF5-B084-CCA400CABEDF}"/>
     <dgm:cxn modelId="{CFB46466-9F35-44A5-80FB-5D348ACB0D6C}" srcId="{C9A7FB4B-0B57-4A8F-91BC-A283C45B248B}" destId="{3A3BE801-946C-484D-B86C-9F594F085CC0}" srcOrd="0" destOrd="0" parTransId="{BE1742C9-7EF6-45C2-A745-4BB4BB7DC38D}" sibTransId="{329FEE7E-0399-42F1-B576-C95E4D85DD48}"/>
-    <dgm:cxn modelId="{46D1CDD9-2229-974E-B309-DF4662EF8381}" type="presOf" srcId="{C9A7FB4B-0B57-4A8F-91BC-A283C45B248B}" destId="{4F857713-83BA-4745-B3A3-A54804124B7C}" srcOrd="1" destOrd="0" presId="urn:microsoft.com/office/officeart/2005/8/layout/orgChart1"/>
-    <dgm:cxn modelId="{107EF0C4-E8BA-3148-8B15-3319EE38642A}" type="presOf" srcId="{DB7E8660-77CA-4B6D-97BB-6B3F3D0188BE}" destId="{F6BA47EF-9CB7-429E-84E3-9D7FE118FD1A}" srcOrd="0" destOrd="0" presId="urn:microsoft.com/office/officeart/2005/8/layout/orgChart1"/>
-    <dgm:cxn modelId="{28BD27F5-E39B-A94E-8468-6705C3799C4B}" type="presOf" srcId="{07C28D7F-ED6E-49BC-A635-2CA60B6D0CF8}" destId="{E1F886F9-88B9-4719-9A8C-81689D4CAA77}" srcOrd="0" destOrd="0" presId="urn:microsoft.com/office/officeart/2005/8/layout/orgChart1"/>
+    <dgm:cxn modelId="{0E2F72A0-D099-1A46-8C0B-09D3F94BFF11}" type="presOf" srcId="{5D380F15-1119-483D-8907-9C79562BA806}" destId="{14B1EEE5-4C71-4524-B177-37FA7452C900}" srcOrd="0" destOrd="0" presId="urn:microsoft.com/office/officeart/2005/8/layout/orgChart1"/>
+    <dgm:cxn modelId="{19839CBA-7D42-9E46-A6C6-5F79122EF30C}" type="presOf" srcId="{3A3BE801-946C-484D-B86C-9F594F085CC0}" destId="{BE02CDEB-3BB7-4D9E-9253-20B9C18EE1FD}" srcOrd="1" destOrd="0" presId="urn:microsoft.com/office/officeart/2005/8/layout/orgChart1"/>
     <dgm:cxn modelId="{D227166F-C849-4B9C-BDCB-383B528B51C4}" srcId="{C9A7FB4B-0B57-4A8F-91BC-A283C45B248B}" destId="{5D380F15-1119-483D-8907-9C79562BA806}" srcOrd="1" destOrd="0" parTransId="{DB7E8660-77CA-4B6D-97BB-6B3F3D0188BE}" sibTransId="{2797E58C-533E-4202-AEEF-2C7544017EA2}"/>
-    <dgm:cxn modelId="{23F2FB31-BC06-D546-80FC-E23573DF9B16}" type="presOf" srcId="{5D380F15-1119-483D-8907-9C79562BA806}" destId="{20454537-8A14-404A-96A8-43695CC2C7C3}" srcOrd="1" destOrd="0" presId="urn:microsoft.com/office/officeart/2005/8/layout/orgChart1"/>
-    <dgm:cxn modelId="{F5B530E0-56B9-9E49-ACE7-1E91BC6A5488}" type="presParOf" srcId="{C8A6F0DE-195A-4795-A567-682D20BE0ABB}" destId="{8BB1D54B-AAB4-422B-AE6C-FEED0892A79A}" srcOrd="0" destOrd="0" presId="urn:microsoft.com/office/officeart/2005/8/layout/orgChart1"/>
-    <dgm:cxn modelId="{B0C1786C-3E35-3D43-B68B-6A120E6B9252}" type="presParOf" srcId="{8BB1D54B-AAB4-422B-AE6C-FEED0892A79A}" destId="{A5C7E1B7-5FF0-421C-BD6F-EDC3F889540C}" srcOrd="0" destOrd="0" presId="urn:microsoft.com/office/officeart/2005/8/layout/orgChart1"/>
-    <dgm:cxn modelId="{FA563E8C-D8FF-E144-BF9E-AD113472C9AC}" type="presParOf" srcId="{A5C7E1B7-5FF0-421C-BD6F-EDC3F889540C}" destId="{5EEBA439-4E12-4F7A-8E96-543D8E7B88E2}" srcOrd="0" destOrd="0" presId="urn:microsoft.com/office/officeart/2005/8/layout/orgChart1"/>
-    <dgm:cxn modelId="{527EA4A6-8132-864D-B8F0-1D0155DA57EE}" type="presParOf" srcId="{A5C7E1B7-5FF0-421C-BD6F-EDC3F889540C}" destId="{4F857713-83BA-4745-B3A3-A54804124B7C}" srcOrd="1" destOrd="0" presId="urn:microsoft.com/office/officeart/2005/8/layout/orgChart1"/>
-    <dgm:cxn modelId="{5E3B74F6-CDEB-5F45-B08B-2B3745CC1EC1}" type="presParOf" srcId="{8BB1D54B-AAB4-422B-AE6C-FEED0892A79A}" destId="{6D31F5ED-5351-4C58-8684-F25A0002BC56}" srcOrd="1" destOrd="0" presId="urn:microsoft.com/office/officeart/2005/8/layout/orgChart1"/>
-    <dgm:cxn modelId="{01750988-7394-3B4A-B3F5-18501AB11890}" type="presParOf" srcId="{6D31F5ED-5351-4C58-8684-F25A0002BC56}" destId="{43E07D4D-939B-4A18-9AB9-5C203ED91C47}" srcOrd="0" destOrd="0" presId="urn:microsoft.com/office/officeart/2005/8/layout/orgChart1"/>
-    <dgm:cxn modelId="{30C2FA6A-1B29-834E-A431-790DA8CA64F1}" type="presParOf" srcId="{6D31F5ED-5351-4C58-8684-F25A0002BC56}" destId="{19B637B6-80CE-42E9-BB87-896A4D94DEE7}" srcOrd="1" destOrd="0" presId="urn:microsoft.com/office/officeart/2005/8/layout/orgChart1"/>
-    <dgm:cxn modelId="{D81A7055-3052-6F41-B457-0568F6D9FD49}" type="presParOf" srcId="{19B637B6-80CE-42E9-BB87-896A4D94DEE7}" destId="{442136AF-744E-494C-AFD9-8089CE9F7327}" srcOrd="0" destOrd="0" presId="urn:microsoft.com/office/officeart/2005/8/layout/orgChart1"/>
-    <dgm:cxn modelId="{B3CBAF84-9BF2-CD46-8227-E90533218E0A}" type="presParOf" srcId="{442136AF-744E-494C-AFD9-8089CE9F7327}" destId="{BBFF5E3C-9B2A-4B1B-BE04-EF23872BAD53}" srcOrd="0" destOrd="0" presId="urn:microsoft.com/office/officeart/2005/8/layout/orgChart1"/>
-    <dgm:cxn modelId="{6B4DAE61-741C-A34B-A177-97AE7165096A}" type="presParOf" srcId="{442136AF-744E-494C-AFD9-8089CE9F7327}" destId="{BE02CDEB-3BB7-4D9E-9253-20B9C18EE1FD}" srcOrd="1" destOrd="0" presId="urn:microsoft.com/office/officeart/2005/8/layout/orgChart1"/>
-    <dgm:cxn modelId="{8C0F03CD-A6E0-BD4F-8E7A-A61295C48BF9}" type="presParOf" srcId="{19B637B6-80CE-42E9-BB87-896A4D94DEE7}" destId="{54BDF502-37FD-4282-9392-8AD64F3090E7}" srcOrd="1" destOrd="0" presId="urn:microsoft.com/office/officeart/2005/8/layout/orgChart1"/>
-    <dgm:cxn modelId="{A0F6EBC8-00B2-4B43-B4FD-34B236BFBDDE}" type="presParOf" srcId="{19B637B6-80CE-42E9-BB87-896A4D94DEE7}" destId="{6BA386D6-4EAE-452E-B367-2098074F11ED}" srcOrd="2" destOrd="0" presId="urn:microsoft.com/office/officeart/2005/8/layout/orgChart1"/>
-    <dgm:cxn modelId="{7D9C2CFE-8DA6-E643-B9DE-E7A547F0D502}" type="presParOf" srcId="{6D31F5ED-5351-4C58-8684-F25A0002BC56}" destId="{F6BA47EF-9CB7-429E-84E3-9D7FE118FD1A}" srcOrd="2" destOrd="0" presId="urn:microsoft.com/office/officeart/2005/8/layout/orgChart1"/>
-    <dgm:cxn modelId="{56099B2F-E8E9-6B45-8118-EDF5274CC650}" type="presParOf" srcId="{6D31F5ED-5351-4C58-8684-F25A0002BC56}" destId="{289110A4-129E-494C-BFF5-855907E044E1}" srcOrd="3" destOrd="0" presId="urn:microsoft.com/office/officeart/2005/8/layout/orgChart1"/>
-    <dgm:cxn modelId="{57D192B0-2241-5742-83F8-8F573911BAC0}" type="presParOf" srcId="{289110A4-129E-494C-BFF5-855907E044E1}" destId="{02800264-01D6-4A05-8D28-C052AEACC5E7}" srcOrd="0" destOrd="0" presId="urn:microsoft.com/office/officeart/2005/8/layout/orgChart1"/>
-    <dgm:cxn modelId="{ACFF3C5D-E337-7C40-AD70-408A61224A36}" type="presParOf" srcId="{02800264-01D6-4A05-8D28-C052AEACC5E7}" destId="{14B1EEE5-4C71-4524-B177-37FA7452C900}" srcOrd="0" destOrd="0" presId="urn:microsoft.com/office/officeart/2005/8/layout/orgChart1"/>
-    <dgm:cxn modelId="{C66814E8-7437-B84F-AF8A-99D8548DCC05}" type="presParOf" srcId="{02800264-01D6-4A05-8D28-C052AEACC5E7}" destId="{20454537-8A14-404A-96A8-43695CC2C7C3}" srcOrd="1" destOrd="0" presId="urn:microsoft.com/office/officeart/2005/8/layout/orgChart1"/>
-    <dgm:cxn modelId="{613A62E1-2F75-9942-8A55-66B4421B1DD1}" type="presParOf" srcId="{289110A4-129E-494C-BFF5-855907E044E1}" destId="{9F3C96A4-8D4C-4ADD-898F-D0D869B22A6C}" srcOrd="1" destOrd="0" presId="urn:microsoft.com/office/officeart/2005/8/layout/orgChart1"/>
-    <dgm:cxn modelId="{3C1EFA5E-A4C0-4A43-8F91-44360552A8B1}" type="presParOf" srcId="{289110A4-129E-494C-BFF5-855907E044E1}" destId="{A9F71ED8-7FC6-4B60-A466-295A43BA0264}" srcOrd="2" destOrd="0" presId="urn:microsoft.com/office/officeart/2005/8/layout/orgChart1"/>
-    <dgm:cxn modelId="{7D872E18-20FB-3B4C-A0E5-5D01CC54B702}" type="presParOf" srcId="{8BB1D54B-AAB4-422B-AE6C-FEED0892A79A}" destId="{860C4A3D-86B0-44C2-B778-C8B1A0FB85C1}" srcOrd="2" destOrd="0" presId="urn:microsoft.com/office/officeart/2005/8/layout/orgChart1"/>
-    <dgm:cxn modelId="{D58AE6D9-18FC-D249-9AAD-15F375795C8F}" type="presParOf" srcId="{C8A6F0DE-195A-4795-A567-682D20BE0ABB}" destId="{FC597714-D3CE-41AF-8A16-52F36599B7E7}" srcOrd="1" destOrd="0" presId="urn:microsoft.com/office/officeart/2005/8/layout/orgChart1"/>
-    <dgm:cxn modelId="{FCF59EC0-6E1A-E646-A276-DF0FDBCEA6E8}" type="presParOf" srcId="{FC597714-D3CE-41AF-8A16-52F36599B7E7}" destId="{B8965695-F6D4-4F10-86C0-F12EC5D57FD3}" srcOrd="0" destOrd="0" presId="urn:microsoft.com/office/officeart/2005/8/layout/orgChart1"/>
-    <dgm:cxn modelId="{CD60B359-927F-9044-A73C-6A38CA8AED1C}" type="presParOf" srcId="{B8965695-F6D4-4F10-86C0-F12EC5D57FD3}" destId="{8FB154D5-A434-41F1-A130-60D2D9493CC3}" srcOrd="0" destOrd="0" presId="urn:microsoft.com/office/officeart/2005/8/layout/orgChart1"/>
-    <dgm:cxn modelId="{5A1EAC3C-F3E6-FB43-A7BE-D53CF81003B5}" type="presParOf" srcId="{B8965695-F6D4-4F10-86C0-F12EC5D57FD3}" destId="{FF82852A-0CF3-4207-8FFA-3E0E1C73AEE6}" srcOrd="1" destOrd="0" presId="urn:microsoft.com/office/officeart/2005/8/layout/orgChart1"/>
-    <dgm:cxn modelId="{F933BB9E-9EDF-B84F-BB29-FCCB749EC9ED}" type="presParOf" srcId="{FC597714-D3CE-41AF-8A16-52F36599B7E7}" destId="{4BC50401-5075-4724-9A99-07FA6864DD7C}" srcOrd="1" destOrd="0" presId="urn:microsoft.com/office/officeart/2005/8/layout/orgChart1"/>
-    <dgm:cxn modelId="{28E4F93A-0E46-6440-BEA4-1B533FBD8263}" type="presParOf" srcId="{4BC50401-5075-4724-9A99-07FA6864DD7C}" destId="{15C2F884-33DF-4B21-AD3A-E98C85E12488}" srcOrd="0" destOrd="0" presId="urn:microsoft.com/office/officeart/2005/8/layout/orgChart1"/>
-    <dgm:cxn modelId="{6CA30FF3-5AB1-284E-B3D2-E13F2C1B9E6A}" type="presParOf" srcId="{4BC50401-5075-4724-9A99-07FA6864DD7C}" destId="{4885E73A-DB87-40A3-BAEA-73B12D4A7E33}" srcOrd="1" destOrd="0" presId="urn:microsoft.com/office/officeart/2005/8/layout/orgChart1"/>
-    <dgm:cxn modelId="{FDA30F9D-9EA6-A744-9524-297F99AF7A5F}" type="presParOf" srcId="{4885E73A-DB87-40A3-BAEA-73B12D4A7E33}" destId="{1A0ACE65-FA62-423E-8202-A4A89DE5A181}" srcOrd="0" destOrd="0" presId="urn:microsoft.com/office/officeart/2005/8/layout/orgChart1"/>
-    <dgm:cxn modelId="{24ED55FF-5546-FC4F-9350-1FF9B436C56D}" type="presParOf" srcId="{1A0ACE65-FA62-423E-8202-A4A89DE5A181}" destId="{E1F886F9-88B9-4719-9A8C-81689D4CAA77}" srcOrd="0" destOrd="0" presId="urn:microsoft.com/office/officeart/2005/8/layout/orgChart1"/>
-    <dgm:cxn modelId="{57B68FCF-E2ED-6347-BBE5-9EC01BF6D991}" type="presParOf" srcId="{1A0ACE65-FA62-423E-8202-A4A89DE5A181}" destId="{5C4A0CA3-D7B0-4D31-A789-AA3ACE4E7752}" srcOrd="1" destOrd="0" presId="urn:microsoft.com/office/officeart/2005/8/layout/orgChart1"/>
-    <dgm:cxn modelId="{014F142E-B2D5-0C45-AA10-6B220EE50E7E}" type="presParOf" srcId="{4885E73A-DB87-40A3-BAEA-73B12D4A7E33}" destId="{5169B872-D0BF-41B1-AEEA-A925AA232BDD}" srcOrd="1" destOrd="0" presId="urn:microsoft.com/office/officeart/2005/8/layout/orgChart1"/>
-    <dgm:cxn modelId="{E1E88873-ECCE-BE48-920F-C824CAFC6373}" type="presParOf" srcId="{4885E73A-DB87-40A3-BAEA-73B12D4A7E33}" destId="{C8D69CD4-D986-4684-B3A1-6126465C6EFD}" srcOrd="2" destOrd="0" presId="urn:microsoft.com/office/officeart/2005/8/layout/orgChart1"/>
-    <dgm:cxn modelId="{699EC8AD-FF28-084A-8D22-78B9F7A2A9E3}" type="presParOf" srcId="{4BC50401-5075-4724-9A99-07FA6864DD7C}" destId="{9697CF01-2F38-4425-89CB-F65B92AB9CCB}" srcOrd="2" destOrd="0" presId="urn:microsoft.com/office/officeart/2005/8/layout/orgChart1"/>
-    <dgm:cxn modelId="{D9070327-F584-5946-851F-98F0BD725315}" type="presParOf" srcId="{4BC50401-5075-4724-9A99-07FA6864DD7C}" destId="{E41E5615-7A97-4CA9-8D6D-3EAFA669AED9}" srcOrd="3" destOrd="0" presId="urn:microsoft.com/office/officeart/2005/8/layout/orgChart1"/>
-    <dgm:cxn modelId="{B53DA46A-9561-7E4E-8BD9-83B52CDDFF29}" type="presParOf" srcId="{E41E5615-7A97-4CA9-8D6D-3EAFA669AED9}" destId="{EF3D4650-3A3F-45AB-8C59-54B41A0C44D0}" srcOrd="0" destOrd="0" presId="urn:microsoft.com/office/officeart/2005/8/layout/orgChart1"/>
-    <dgm:cxn modelId="{E3EDF4AA-9468-574F-B73A-83F2ED4F08BD}" type="presParOf" srcId="{EF3D4650-3A3F-45AB-8C59-54B41A0C44D0}" destId="{6C2016BF-9E70-4730-BFA8-E568D963BA59}" srcOrd="0" destOrd="0" presId="urn:microsoft.com/office/officeart/2005/8/layout/orgChart1"/>
-    <dgm:cxn modelId="{47803C31-1A20-3B4D-A779-9BACDCE48AD7}" type="presParOf" srcId="{EF3D4650-3A3F-45AB-8C59-54B41A0C44D0}" destId="{52608913-0D8E-41B7-9127-68136455E4F0}" srcOrd="1" destOrd="0" presId="urn:microsoft.com/office/officeart/2005/8/layout/orgChart1"/>
-    <dgm:cxn modelId="{5882423F-5A86-7C49-8FD8-7AACE803F946}" type="presParOf" srcId="{E41E5615-7A97-4CA9-8D6D-3EAFA669AED9}" destId="{2A1718A5-3E07-4EE5-969F-58BB4192C614}" srcOrd="1" destOrd="0" presId="urn:microsoft.com/office/officeart/2005/8/layout/orgChart1"/>
-    <dgm:cxn modelId="{709636BD-6FFA-9146-9450-FB6F26F675CE}" type="presParOf" srcId="{E41E5615-7A97-4CA9-8D6D-3EAFA669AED9}" destId="{86456001-C249-48B8-BE07-AF7F2525CE53}" srcOrd="2" destOrd="0" presId="urn:microsoft.com/office/officeart/2005/8/layout/orgChart1"/>
-    <dgm:cxn modelId="{E0736AA0-FEFB-BA44-95A7-A636C99EAD98}" type="presParOf" srcId="{FC597714-D3CE-41AF-8A16-52F36599B7E7}" destId="{8339C068-89F3-4F57-908F-A3A8C885635B}" srcOrd="2" destOrd="0" presId="urn:microsoft.com/office/officeart/2005/8/layout/orgChart1"/>
-    <dgm:cxn modelId="{4410CA70-A0FB-2640-AF28-1FC43C90F928}" type="presParOf" srcId="{C8A6F0DE-195A-4795-A567-682D20BE0ABB}" destId="{50BA6BE3-AE1F-47DA-A1B8-7ECAC4631F27}" srcOrd="2" destOrd="0" presId="urn:microsoft.com/office/officeart/2005/8/layout/orgChart1"/>
-    <dgm:cxn modelId="{097AB8A5-2695-CA4C-8092-72ADF81D5D35}" type="presParOf" srcId="{50BA6BE3-AE1F-47DA-A1B8-7ECAC4631F27}" destId="{F7B62FB3-6743-4B1A-B7F4-6DCC7870C30A}" srcOrd="0" destOrd="0" presId="urn:microsoft.com/office/officeart/2005/8/layout/orgChart1"/>
-    <dgm:cxn modelId="{F6C6D962-0D1D-5249-8BED-5E5D7B8E4524}" type="presParOf" srcId="{F7B62FB3-6743-4B1A-B7F4-6DCC7870C30A}" destId="{CE27F933-8D77-4D85-8696-E3967230656F}" srcOrd="0" destOrd="0" presId="urn:microsoft.com/office/officeart/2005/8/layout/orgChart1"/>
-    <dgm:cxn modelId="{4BBF7803-6A97-1643-AEE0-1DECEA889714}" type="presParOf" srcId="{F7B62FB3-6743-4B1A-B7F4-6DCC7870C30A}" destId="{480BD04A-FE18-450A-9B23-782B81114DB0}" srcOrd="1" destOrd="0" presId="urn:microsoft.com/office/officeart/2005/8/layout/orgChart1"/>
-    <dgm:cxn modelId="{CE7A90D2-5175-9940-8B92-2E1E6A6B3303}" type="presParOf" srcId="{50BA6BE3-AE1F-47DA-A1B8-7ECAC4631F27}" destId="{85AE7A0B-CFE5-4F3E-82D5-C9803B480593}" srcOrd="1" destOrd="0" presId="urn:microsoft.com/office/officeart/2005/8/layout/orgChart1"/>
-    <dgm:cxn modelId="{45C9B146-B674-4C4D-86F2-DE9ABED6D99D}" type="presParOf" srcId="{85AE7A0B-CFE5-4F3E-82D5-C9803B480593}" destId="{13901ADE-AA53-475E-99A1-A5CEDB40876C}" srcOrd="0" destOrd="0" presId="urn:microsoft.com/office/officeart/2005/8/layout/orgChart1"/>
-    <dgm:cxn modelId="{E47561B3-56A9-024D-8CAF-0BEFE48F9AC1}" type="presParOf" srcId="{85AE7A0B-CFE5-4F3E-82D5-C9803B480593}" destId="{D93F34D6-92B9-4D51-A006-4D36AA288BB2}" srcOrd="1" destOrd="0" presId="urn:microsoft.com/office/officeart/2005/8/layout/orgChart1"/>
-    <dgm:cxn modelId="{80B7ABD3-484B-9048-AFC1-54D6429CC6A3}" type="presParOf" srcId="{D93F34D6-92B9-4D51-A006-4D36AA288BB2}" destId="{C515206D-F374-45BC-951D-5E1036821124}" srcOrd="0" destOrd="0" presId="urn:microsoft.com/office/officeart/2005/8/layout/orgChart1"/>
-    <dgm:cxn modelId="{2C1FBAD1-7B26-F745-AD96-8466E1C094AB}" type="presParOf" srcId="{C515206D-F374-45BC-951D-5E1036821124}" destId="{E7D8C507-142F-41E4-8BB3-C6F66FEA7962}" srcOrd="0" destOrd="0" presId="urn:microsoft.com/office/officeart/2005/8/layout/orgChart1"/>
-    <dgm:cxn modelId="{2B068870-3417-6E48-A4DA-E16CE7CC7B2C}" type="presParOf" srcId="{C515206D-F374-45BC-951D-5E1036821124}" destId="{7755B39B-C90E-44F6-9795-F321BACBDAA0}" srcOrd="1" destOrd="0" presId="urn:microsoft.com/office/officeart/2005/8/layout/orgChart1"/>
-    <dgm:cxn modelId="{070D1621-F002-0645-9275-4FA2E5A4D8BA}" type="presParOf" srcId="{D93F34D6-92B9-4D51-A006-4D36AA288BB2}" destId="{01E5533E-F86F-4B9F-8244-A7272A8EFAC7}" srcOrd="1" destOrd="0" presId="urn:microsoft.com/office/officeart/2005/8/layout/orgChart1"/>
-    <dgm:cxn modelId="{2CE459A5-B8BA-F44C-8518-8D43F6F50B01}" type="presParOf" srcId="{D93F34D6-92B9-4D51-A006-4D36AA288BB2}" destId="{278E960B-C965-45D6-BB28-167386A08181}" srcOrd="2" destOrd="0" presId="urn:microsoft.com/office/officeart/2005/8/layout/orgChart1"/>
-    <dgm:cxn modelId="{227AAF2E-C2A7-614B-87B1-BC0AF21069F2}" type="presParOf" srcId="{50BA6BE3-AE1F-47DA-A1B8-7ECAC4631F27}" destId="{F0581892-1393-4A87-98A4-506F96ACDB7B}" srcOrd="2" destOrd="0" presId="urn:microsoft.com/office/officeart/2005/8/layout/orgChart1"/>
+    <dgm:cxn modelId="{D666F299-6D47-424D-AD30-5CB39B7A7DF7}" type="presOf" srcId="{C9A7FB4B-0B57-4A8F-91BC-A283C45B248B}" destId="{4F857713-83BA-4745-B3A3-A54804124B7C}" srcOrd="1" destOrd="0" presId="urn:microsoft.com/office/officeart/2005/8/layout/orgChart1"/>
+    <dgm:cxn modelId="{4CDFFD66-658D-7D47-8E46-A62955F600C3}" type="presParOf" srcId="{C8A6F0DE-195A-4795-A567-682D20BE0ABB}" destId="{8BB1D54B-AAB4-422B-AE6C-FEED0892A79A}" srcOrd="0" destOrd="0" presId="urn:microsoft.com/office/officeart/2005/8/layout/orgChart1"/>
+    <dgm:cxn modelId="{60712BC8-FE3C-6F42-98E5-A58B167E8233}" type="presParOf" srcId="{8BB1D54B-AAB4-422B-AE6C-FEED0892A79A}" destId="{A5C7E1B7-5FF0-421C-BD6F-EDC3F889540C}" srcOrd="0" destOrd="0" presId="urn:microsoft.com/office/officeart/2005/8/layout/orgChart1"/>
+    <dgm:cxn modelId="{C34867ED-4031-D447-80AA-E8261DCA546E}" type="presParOf" srcId="{A5C7E1B7-5FF0-421C-BD6F-EDC3F889540C}" destId="{5EEBA439-4E12-4F7A-8E96-543D8E7B88E2}" srcOrd="0" destOrd="0" presId="urn:microsoft.com/office/officeart/2005/8/layout/orgChart1"/>
+    <dgm:cxn modelId="{140F76E5-F6D4-BA4B-ACF5-396A2F28DD09}" type="presParOf" srcId="{A5C7E1B7-5FF0-421C-BD6F-EDC3F889540C}" destId="{4F857713-83BA-4745-B3A3-A54804124B7C}" srcOrd="1" destOrd="0" presId="urn:microsoft.com/office/officeart/2005/8/layout/orgChart1"/>
+    <dgm:cxn modelId="{3BA560BC-5497-C840-9F03-BBDC1FC56433}" type="presParOf" srcId="{8BB1D54B-AAB4-422B-AE6C-FEED0892A79A}" destId="{6D31F5ED-5351-4C58-8684-F25A0002BC56}" srcOrd="1" destOrd="0" presId="urn:microsoft.com/office/officeart/2005/8/layout/orgChart1"/>
+    <dgm:cxn modelId="{7A6A7450-290F-074E-836C-4B8337981F53}" type="presParOf" srcId="{6D31F5ED-5351-4C58-8684-F25A0002BC56}" destId="{43E07D4D-939B-4A18-9AB9-5C203ED91C47}" srcOrd="0" destOrd="0" presId="urn:microsoft.com/office/officeart/2005/8/layout/orgChart1"/>
+    <dgm:cxn modelId="{FF0DD2CC-CD22-9F46-8CD7-7F22CDC9C133}" type="presParOf" srcId="{6D31F5ED-5351-4C58-8684-F25A0002BC56}" destId="{19B637B6-80CE-42E9-BB87-896A4D94DEE7}" srcOrd="1" destOrd="0" presId="urn:microsoft.com/office/officeart/2005/8/layout/orgChart1"/>
+    <dgm:cxn modelId="{BAC24F4F-DF8E-E441-AEC9-461EF4A111A8}" type="presParOf" srcId="{19B637B6-80CE-42E9-BB87-896A4D94DEE7}" destId="{442136AF-744E-494C-AFD9-8089CE9F7327}" srcOrd="0" destOrd="0" presId="urn:microsoft.com/office/officeart/2005/8/layout/orgChart1"/>
+    <dgm:cxn modelId="{33A79FDD-B352-8145-960D-CE1438D26CD8}" type="presParOf" srcId="{442136AF-744E-494C-AFD9-8089CE9F7327}" destId="{BBFF5E3C-9B2A-4B1B-BE04-EF23872BAD53}" srcOrd="0" destOrd="0" presId="urn:microsoft.com/office/officeart/2005/8/layout/orgChart1"/>
+    <dgm:cxn modelId="{45F3BBA9-9C50-A14C-A467-A8C79C83163E}" type="presParOf" srcId="{442136AF-744E-494C-AFD9-8089CE9F7327}" destId="{BE02CDEB-3BB7-4D9E-9253-20B9C18EE1FD}" srcOrd="1" destOrd="0" presId="urn:microsoft.com/office/officeart/2005/8/layout/orgChart1"/>
+    <dgm:cxn modelId="{F8AC9622-78A1-5546-8839-16FF66AD87AD}" type="presParOf" srcId="{19B637B6-80CE-42E9-BB87-896A4D94DEE7}" destId="{54BDF502-37FD-4282-9392-8AD64F3090E7}" srcOrd="1" destOrd="0" presId="urn:microsoft.com/office/officeart/2005/8/layout/orgChart1"/>
+    <dgm:cxn modelId="{45561D0F-770D-5E42-B1DA-F87981BA3D8F}" type="presParOf" srcId="{19B637B6-80CE-42E9-BB87-896A4D94DEE7}" destId="{6BA386D6-4EAE-452E-B367-2098074F11ED}" srcOrd="2" destOrd="0" presId="urn:microsoft.com/office/officeart/2005/8/layout/orgChart1"/>
+    <dgm:cxn modelId="{31983E70-512D-1D4F-8362-AD73390A1455}" type="presParOf" srcId="{6D31F5ED-5351-4C58-8684-F25A0002BC56}" destId="{F6BA47EF-9CB7-429E-84E3-9D7FE118FD1A}" srcOrd="2" destOrd="0" presId="urn:microsoft.com/office/officeart/2005/8/layout/orgChart1"/>
+    <dgm:cxn modelId="{392BD487-01DD-904D-BA96-128CA48822F2}" type="presParOf" srcId="{6D31F5ED-5351-4C58-8684-F25A0002BC56}" destId="{289110A4-129E-494C-BFF5-855907E044E1}" srcOrd="3" destOrd="0" presId="urn:microsoft.com/office/officeart/2005/8/layout/orgChart1"/>
+    <dgm:cxn modelId="{5920FD51-FECB-8945-AE78-4B671A7FEB5B}" type="presParOf" srcId="{289110A4-129E-494C-BFF5-855907E044E1}" destId="{02800264-01D6-4A05-8D28-C052AEACC5E7}" srcOrd="0" destOrd="0" presId="urn:microsoft.com/office/officeart/2005/8/layout/orgChart1"/>
+    <dgm:cxn modelId="{5ED943EE-AB96-8F45-84AD-14CEB3D30371}" type="presParOf" srcId="{02800264-01D6-4A05-8D28-C052AEACC5E7}" destId="{14B1EEE5-4C71-4524-B177-37FA7452C900}" srcOrd="0" destOrd="0" presId="urn:microsoft.com/office/officeart/2005/8/layout/orgChart1"/>
+    <dgm:cxn modelId="{C18CCABF-185F-704E-9D19-DCB6134EEFBF}" type="presParOf" srcId="{02800264-01D6-4A05-8D28-C052AEACC5E7}" destId="{20454537-8A14-404A-96A8-43695CC2C7C3}" srcOrd="1" destOrd="0" presId="urn:microsoft.com/office/officeart/2005/8/layout/orgChart1"/>
+    <dgm:cxn modelId="{2FE92258-CB59-4447-9408-180B0D59A150}" type="presParOf" srcId="{289110A4-129E-494C-BFF5-855907E044E1}" destId="{9F3C96A4-8D4C-4ADD-898F-D0D869B22A6C}" srcOrd="1" destOrd="0" presId="urn:microsoft.com/office/officeart/2005/8/layout/orgChart1"/>
+    <dgm:cxn modelId="{0DE7C5E5-AE85-744B-8CA1-51341AAB28CC}" type="presParOf" srcId="{289110A4-129E-494C-BFF5-855907E044E1}" destId="{A9F71ED8-7FC6-4B60-A466-295A43BA0264}" srcOrd="2" destOrd="0" presId="urn:microsoft.com/office/officeart/2005/8/layout/orgChart1"/>
+    <dgm:cxn modelId="{3FD93A2A-848B-2043-AA5D-793D128EBA5D}" type="presParOf" srcId="{8BB1D54B-AAB4-422B-AE6C-FEED0892A79A}" destId="{860C4A3D-86B0-44C2-B778-C8B1A0FB85C1}" srcOrd="2" destOrd="0" presId="urn:microsoft.com/office/officeart/2005/8/layout/orgChart1"/>
+    <dgm:cxn modelId="{9C94D52B-7330-6B4D-A60A-6D54053E87B4}" type="presParOf" srcId="{C8A6F0DE-195A-4795-A567-682D20BE0ABB}" destId="{FC597714-D3CE-41AF-8A16-52F36599B7E7}" srcOrd="1" destOrd="0" presId="urn:microsoft.com/office/officeart/2005/8/layout/orgChart1"/>
+    <dgm:cxn modelId="{FF539D97-5F45-2640-A701-BEAAC0E3A2CD}" type="presParOf" srcId="{FC597714-D3CE-41AF-8A16-52F36599B7E7}" destId="{B8965695-F6D4-4F10-86C0-F12EC5D57FD3}" srcOrd="0" destOrd="0" presId="urn:microsoft.com/office/officeart/2005/8/layout/orgChart1"/>
+    <dgm:cxn modelId="{EF2E0D16-47DA-ED40-A89C-08A002358227}" type="presParOf" srcId="{B8965695-F6D4-4F10-86C0-F12EC5D57FD3}" destId="{8FB154D5-A434-41F1-A130-60D2D9493CC3}" srcOrd="0" destOrd="0" presId="urn:microsoft.com/office/officeart/2005/8/layout/orgChart1"/>
+    <dgm:cxn modelId="{EE9D298E-1BA9-D641-B3F2-6541537230EF}" type="presParOf" srcId="{B8965695-F6D4-4F10-86C0-F12EC5D57FD3}" destId="{FF82852A-0CF3-4207-8FFA-3E0E1C73AEE6}" srcOrd="1" destOrd="0" presId="urn:microsoft.com/office/officeart/2005/8/layout/orgChart1"/>
+    <dgm:cxn modelId="{65DF9F1A-9843-C54C-9B34-B06E8691A036}" type="presParOf" srcId="{FC597714-D3CE-41AF-8A16-52F36599B7E7}" destId="{4BC50401-5075-4724-9A99-07FA6864DD7C}" srcOrd="1" destOrd="0" presId="urn:microsoft.com/office/officeart/2005/8/layout/orgChart1"/>
+    <dgm:cxn modelId="{50AF7925-5677-ED43-8480-FBC4A9F9F99D}" type="presParOf" srcId="{4BC50401-5075-4724-9A99-07FA6864DD7C}" destId="{15C2F884-33DF-4B21-AD3A-E98C85E12488}" srcOrd="0" destOrd="0" presId="urn:microsoft.com/office/officeart/2005/8/layout/orgChart1"/>
+    <dgm:cxn modelId="{4B42A749-6F5D-0A42-9D57-5F6518C26E3E}" type="presParOf" srcId="{4BC50401-5075-4724-9A99-07FA6864DD7C}" destId="{4885E73A-DB87-40A3-BAEA-73B12D4A7E33}" srcOrd="1" destOrd="0" presId="urn:microsoft.com/office/officeart/2005/8/layout/orgChart1"/>
+    <dgm:cxn modelId="{F4773FAC-04E1-E34B-B84E-42D69535DEC3}" type="presParOf" srcId="{4885E73A-DB87-40A3-BAEA-73B12D4A7E33}" destId="{1A0ACE65-FA62-423E-8202-A4A89DE5A181}" srcOrd="0" destOrd="0" presId="urn:microsoft.com/office/officeart/2005/8/layout/orgChart1"/>
+    <dgm:cxn modelId="{A563F8E3-9FE9-CD49-99E8-532C6DB6BEED}" type="presParOf" srcId="{1A0ACE65-FA62-423E-8202-A4A89DE5A181}" destId="{E1F886F9-88B9-4719-9A8C-81689D4CAA77}" srcOrd="0" destOrd="0" presId="urn:microsoft.com/office/officeart/2005/8/layout/orgChart1"/>
+    <dgm:cxn modelId="{31388ADE-581B-BB4B-A2AC-5487E27543E4}" type="presParOf" srcId="{1A0ACE65-FA62-423E-8202-A4A89DE5A181}" destId="{5C4A0CA3-D7B0-4D31-A789-AA3ACE4E7752}" srcOrd="1" destOrd="0" presId="urn:microsoft.com/office/officeart/2005/8/layout/orgChart1"/>
+    <dgm:cxn modelId="{F71788A4-E2F3-614D-BA8F-48985BD11971}" type="presParOf" srcId="{4885E73A-DB87-40A3-BAEA-73B12D4A7E33}" destId="{5169B872-D0BF-41B1-AEEA-A925AA232BDD}" srcOrd="1" destOrd="0" presId="urn:microsoft.com/office/officeart/2005/8/layout/orgChart1"/>
+    <dgm:cxn modelId="{09DD84BB-1E0F-A449-BA51-BE08BB936DB9}" type="presParOf" srcId="{4885E73A-DB87-40A3-BAEA-73B12D4A7E33}" destId="{C8D69CD4-D986-4684-B3A1-6126465C6EFD}" srcOrd="2" destOrd="0" presId="urn:microsoft.com/office/officeart/2005/8/layout/orgChart1"/>
+    <dgm:cxn modelId="{F9B4DD2E-8AE0-4047-9E71-FA150FE3E771}" type="presParOf" srcId="{4BC50401-5075-4724-9A99-07FA6864DD7C}" destId="{9697CF01-2F38-4425-89CB-F65B92AB9CCB}" srcOrd="2" destOrd="0" presId="urn:microsoft.com/office/officeart/2005/8/layout/orgChart1"/>
+    <dgm:cxn modelId="{DF887776-530C-8C4E-AC4C-B88151B768D0}" type="presParOf" srcId="{4BC50401-5075-4724-9A99-07FA6864DD7C}" destId="{E41E5615-7A97-4CA9-8D6D-3EAFA669AED9}" srcOrd="3" destOrd="0" presId="urn:microsoft.com/office/officeart/2005/8/layout/orgChart1"/>
+    <dgm:cxn modelId="{C936234F-8293-3A4C-91D4-2005AA52A9A7}" type="presParOf" srcId="{E41E5615-7A97-4CA9-8D6D-3EAFA669AED9}" destId="{EF3D4650-3A3F-45AB-8C59-54B41A0C44D0}" srcOrd="0" destOrd="0" presId="urn:microsoft.com/office/officeart/2005/8/layout/orgChart1"/>
+    <dgm:cxn modelId="{D45F6D28-56D2-EA4A-9A6F-2D7123CEE4C0}" type="presParOf" srcId="{EF3D4650-3A3F-45AB-8C59-54B41A0C44D0}" destId="{6C2016BF-9E70-4730-BFA8-E568D963BA59}" srcOrd="0" destOrd="0" presId="urn:microsoft.com/office/officeart/2005/8/layout/orgChart1"/>
+    <dgm:cxn modelId="{11827964-34FC-8144-A8DA-36237A261E0A}" type="presParOf" srcId="{EF3D4650-3A3F-45AB-8C59-54B41A0C44D0}" destId="{52608913-0D8E-41B7-9127-68136455E4F0}" srcOrd="1" destOrd="0" presId="urn:microsoft.com/office/officeart/2005/8/layout/orgChart1"/>
+    <dgm:cxn modelId="{2B8D83CA-C100-AC41-A9CC-B33256A2E8BC}" type="presParOf" srcId="{E41E5615-7A97-4CA9-8D6D-3EAFA669AED9}" destId="{2A1718A5-3E07-4EE5-969F-58BB4192C614}" srcOrd="1" destOrd="0" presId="urn:microsoft.com/office/officeart/2005/8/layout/orgChart1"/>
+    <dgm:cxn modelId="{60DDD831-22F8-E242-B6F8-F7A47951CEF3}" type="presParOf" srcId="{E41E5615-7A97-4CA9-8D6D-3EAFA669AED9}" destId="{86456001-C249-48B8-BE07-AF7F2525CE53}" srcOrd="2" destOrd="0" presId="urn:microsoft.com/office/officeart/2005/8/layout/orgChart1"/>
+    <dgm:cxn modelId="{2821D4BD-D7E9-7844-9129-7C29A9250FD7}" type="presParOf" srcId="{FC597714-D3CE-41AF-8A16-52F36599B7E7}" destId="{8339C068-89F3-4F57-908F-A3A8C885635B}" srcOrd="2" destOrd="0" presId="urn:microsoft.com/office/officeart/2005/8/layout/orgChart1"/>
+    <dgm:cxn modelId="{B0F8A3F7-406C-414A-9224-FF229EC6A2EE}" type="presParOf" srcId="{C8A6F0DE-195A-4795-A567-682D20BE0ABB}" destId="{50BA6BE3-AE1F-47DA-A1B8-7ECAC4631F27}" srcOrd="2" destOrd="0" presId="urn:microsoft.com/office/officeart/2005/8/layout/orgChart1"/>
+    <dgm:cxn modelId="{1C32B2AC-54DB-5F47-BF08-F955914D6CEA}" type="presParOf" srcId="{50BA6BE3-AE1F-47DA-A1B8-7ECAC4631F27}" destId="{F7B62FB3-6743-4B1A-B7F4-6DCC7870C30A}" srcOrd="0" destOrd="0" presId="urn:microsoft.com/office/officeart/2005/8/layout/orgChart1"/>
+    <dgm:cxn modelId="{DA2ECB67-E073-9641-9355-A84A45149E27}" type="presParOf" srcId="{F7B62FB3-6743-4B1A-B7F4-6DCC7870C30A}" destId="{CE27F933-8D77-4D85-8696-E3967230656F}" srcOrd="0" destOrd="0" presId="urn:microsoft.com/office/officeart/2005/8/layout/orgChart1"/>
+    <dgm:cxn modelId="{7ECF7A18-3F9B-114B-9879-429981591CFA}" type="presParOf" srcId="{F7B62FB3-6743-4B1A-B7F4-6DCC7870C30A}" destId="{480BD04A-FE18-450A-9B23-782B81114DB0}" srcOrd="1" destOrd="0" presId="urn:microsoft.com/office/officeart/2005/8/layout/orgChart1"/>
+    <dgm:cxn modelId="{36F3085C-373B-9743-A026-CEC63A839383}" type="presParOf" srcId="{50BA6BE3-AE1F-47DA-A1B8-7ECAC4631F27}" destId="{85AE7A0B-CFE5-4F3E-82D5-C9803B480593}" srcOrd="1" destOrd="0" presId="urn:microsoft.com/office/officeart/2005/8/layout/orgChart1"/>
+    <dgm:cxn modelId="{E7B34BC6-EA41-3048-AE67-826C8B6A6BAB}" type="presParOf" srcId="{85AE7A0B-CFE5-4F3E-82D5-C9803B480593}" destId="{13901ADE-AA53-475E-99A1-A5CEDB40876C}" srcOrd="0" destOrd="0" presId="urn:microsoft.com/office/officeart/2005/8/layout/orgChart1"/>
+    <dgm:cxn modelId="{267C5391-CFD3-6141-BD33-4896245EFB70}" type="presParOf" srcId="{85AE7A0B-CFE5-4F3E-82D5-C9803B480593}" destId="{D93F34D6-92B9-4D51-A006-4D36AA288BB2}" srcOrd="1" destOrd="0" presId="urn:microsoft.com/office/officeart/2005/8/layout/orgChart1"/>
+    <dgm:cxn modelId="{BC4E9D37-F40F-0848-9970-1074877E92A2}" type="presParOf" srcId="{D93F34D6-92B9-4D51-A006-4D36AA288BB2}" destId="{C515206D-F374-45BC-951D-5E1036821124}" srcOrd="0" destOrd="0" presId="urn:microsoft.com/office/officeart/2005/8/layout/orgChart1"/>
+    <dgm:cxn modelId="{A1D608DB-2ACC-A246-B247-0600F47D0A08}" type="presParOf" srcId="{C515206D-F374-45BC-951D-5E1036821124}" destId="{E7D8C507-142F-41E4-8BB3-C6F66FEA7962}" srcOrd="0" destOrd="0" presId="urn:microsoft.com/office/officeart/2005/8/layout/orgChart1"/>
+    <dgm:cxn modelId="{0CEB7134-4FC4-AE44-B08C-C4AABEC9C0C3}" type="presParOf" srcId="{C515206D-F374-45BC-951D-5E1036821124}" destId="{7755B39B-C90E-44F6-9795-F321BACBDAA0}" srcOrd="1" destOrd="0" presId="urn:microsoft.com/office/officeart/2005/8/layout/orgChart1"/>
+    <dgm:cxn modelId="{8F7EFBF9-F23F-7444-837E-4F58BC611C6B}" type="presParOf" srcId="{D93F34D6-92B9-4D51-A006-4D36AA288BB2}" destId="{01E5533E-F86F-4B9F-8244-A7272A8EFAC7}" srcOrd="1" destOrd="0" presId="urn:microsoft.com/office/officeart/2005/8/layout/orgChart1"/>
+    <dgm:cxn modelId="{C1E974BD-32F0-CE45-9616-AED4668503E8}" type="presParOf" srcId="{D93F34D6-92B9-4D51-A006-4D36AA288BB2}" destId="{278E960B-C965-45D6-BB28-167386A08181}" srcOrd="2" destOrd="0" presId="urn:microsoft.com/office/officeart/2005/8/layout/orgChart1"/>
+    <dgm:cxn modelId="{4CC9AB98-617F-CE48-B02D-89C521D178D3}" type="presParOf" srcId="{50BA6BE3-AE1F-47DA-A1B8-7ECAC4631F27}" destId="{F0581892-1393-4A87-98A4-506F96ACDB7B}" srcOrd="2" destOrd="0" presId="urn:microsoft.com/office/officeart/2005/8/layout/orgChart1"/>
   </dgm:cxnLst>
   <dgm:bg/>
   <dgm:whole/>
@@ -27454,69 +27572,69 @@
     </dgm:pt>
   </dgm:ptLst>
   <dgm:cxnLst>
-    <dgm:cxn modelId="{5F6E4853-37A2-8842-A6CE-2E41C6FC9E04}" type="presOf" srcId="{AC2D4E3A-8111-4447-A3E4-851A3F4CCFB2}" destId="{09B48EFC-0253-4889-ADAE-3CC35365021B}" srcOrd="1" destOrd="0" presId="urn:microsoft.com/office/officeart/2005/8/layout/orgChart1"/>
+    <dgm:cxn modelId="{1E221C09-E5C4-6B46-A4FB-73D61670843D}" type="presOf" srcId="{A60DEE0F-362E-4F17-A1F8-0EE273F44CFC}" destId="{DCD4023C-8EA7-4E51-A7E0-A679F6C567C7}" srcOrd="0" destOrd="0" presId="urn:microsoft.com/office/officeart/2005/8/layout/orgChart1"/>
+    <dgm:cxn modelId="{3CF8D9DD-DA1F-8044-9744-30BB7104B263}" type="presOf" srcId="{C73CAC1A-B799-4FF0-807E-78450BE827FB}" destId="{EC14850F-58A5-4F1D-837B-7410BE88ADA9}" srcOrd="1" destOrd="0" presId="urn:microsoft.com/office/officeart/2005/8/layout/orgChart1"/>
     <dgm:cxn modelId="{2FEE6402-488F-4A24-8035-4832A6CB5C93}" srcId="{BA6BBB89-3135-45C9-A4E0-BABB932C19CE}" destId="{07C28D7F-ED6E-49BC-A635-2CA60B6D0CF8}" srcOrd="0" destOrd="0" parTransId="{5DCB3B18-216E-418C-A2A7-ADFB31B53026}" sibTransId="{DCD9F49A-9319-4958-B451-26D7C4C5D3A8}"/>
-    <dgm:cxn modelId="{358984D7-5E1C-924E-903D-F93520BCACDA}" type="presOf" srcId="{C73CAC1A-B799-4FF0-807E-78450BE827FB}" destId="{EC14850F-58A5-4F1D-837B-7410BE88ADA9}" srcOrd="1" destOrd="0" presId="urn:microsoft.com/office/officeart/2005/8/layout/orgChart1"/>
-    <dgm:cxn modelId="{37102743-323B-A549-972D-793A514F05C3}" type="presOf" srcId="{ECAD535D-AA99-419A-A5AD-E20C3B6857EC}" destId="{6D753CCD-C9C4-4FA3-BB52-B367ECF7141D}" srcOrd="0" destOrd="0" presId="urn:microsoft.com/office/officeart/2005/8/layout/orgChart1"/>
+    <dgm:cxn modelId="{98C6667E-4F15-A349-9A1D-8D19FA6806A8}" type="presOf" srcId="{5DCB3B18-216E-418C-A2A7-ADFB31B53026}" destId="{56DA7E4A-5E68-4541-A40E-794BCA4F43EC}" srcOrd="0" destOrd="0" presId="urn:microsoft.com/office/officeart/2005/8/layout/orgChart1"/>
     <dgm:cxn modelId="{C1709CA3-EEE2-4203-83AB-879C949DEF6F}" srcId="{AC2D4E3A-8111-4447-A3E4-851A3F4CCFB2}" destId="{C73CAC1A-B799-4FF0-807E-78450BE827FB}" srcOrd="0" destOrd="0" parTransId="{ECAD535D-AA99-419A-A5AD-E20C3B6857EC}" sibTransId="{85655BEA-1134-45B0-8892-D4FD644CFD1D}"/>
-    <dgm:cxn modelId="{C1F42655-7599-F74F-837E-3F07B203A500}" type="presOf" srcId="{ED2E82D8-458E-4189-8835-0ABE6AAD2366}" destId="{46565481-59F8-453D-A88C-0795B4EE4310}" srcOrd="1" destOrd="0" presId="urn:microsoft.com/office/officeart/2005/8/layout/orgChart1"/>
-    <dgm:cxn modelId="{99E28B69-1DD5-2D47-A6A5-EE9A29A4E92A}" type="presOf" srcId="{BA6BBB89-3135-45C9-A4E0-BABB932C19CE}" destId="{51EBA924-2170-43E9-8AAF-4CFD4679713A}" srcOrd="0" destOrd="0" presId="urn:microsoft.com/office/officeart/2005/8/layout/orgChart1"/>
-    <dgm:cxn modelId="{8BC3D7E4-574A-A642-83A2-BE8DC79DA57B}" type="presOf" srcId="{AC2D4E3A-8111-4447-A3E4-851A3F4CCFB2}" destId="{4505076F-BB26-454C-9CF6-8D5C39AC398D}" srcOrd="0" destOrd="0" presId="urn:microsoft.com/office/officeart/2005/8/layout/orgChart1"/>
-    <dgm:cxn modelId="{A59654E4-1DD5-1A49-83DC-85E08E4F7692}" type="presOf" srcId="{6E18B34B-521D-4562-BE66-18C9D76D07C3}" destId="{225B0C34-5192-41BE-9949-747362BB189F}" srcOrd="0" destOrd="0" presId="urn:microsoft.com/office/officeart/2005/8/layout/orgChart1"/>
-    <dgm:cxn modelId="{164D4701-DBC7-984B-AFE3-F212B1E913AF}" type="presOf" srcId="{D5C44954-556B-442E-B8F8-756762E578FD}" destId="{7D042EE5-B041-40CA-B60D-30FDA03D2BA4}" srcOrd="0" destOrd="0" presId="urn:microsoft.com/office/officeart/2005/8/layout/orgChart1"/>
-    <dgm:cxn modelId="{A8C71DD9-D09C-4945-B673-0068388A203A}" type="presOf" srcId="{C73CAC1A-B799-4FF0-807E-78450BE827FB}" destId="{5DBD8E37-B626-47B2-B126-66738D8E0D77}" srcOrd="0" destOrd="0" presId="urn:microsoft.com/office/officeart/2005/8/layout/orgChart1"/>
-    <dgm:cxn modelId="{E4945C4C-9676-CC45-88BD-DDCFCF2D72AA}" type="presOf" srcId="{BA6BBB89-3135-45C9-A4E0-BABB932C19CE}" destId="{B174BA29-34E1-4BD8-A842-941D2D864085}" srcOrd="1" destOrd="0" presId="urn:microsoft.com/office/officeart/2005/8/layout/orgChart1"/>
-    <dgm:cxn modelId="{F510523B-6444-BF4D-9D8D-BE7088AAE913}" type="presOf" srcId="{A60DEE0F-362E-4F17-A1F8-0EE273F44CFC}" destId="{DCD4023C-8EA7-4E51-A7E0-A679F6C567C7}" srcOrd="0" destOrd="0" presId="urn:microsoft.com/office/officeart/2005/8/layout/orgChart1"/>
+    <dgm:cxn modelId="{578A1CA5-7043-6D46-915E-9356FF214637}" type="presOf" srcId="{D5C44954-556B-442E-B8F8-756762E578FD}" destId="{7D042EE5-B041-40CA-B60D-30FDA03D2BA4}" srcOrd="0" destOrd="0" presId="urn:microsoft.com/office/officeart/2005/8/layout/orgChart1"/>
+    <dgm:cxn modelId="{E5F0AAD6-9CF4-3844-903D-38C735F9E222}" type="presOf" srcId="{ECAD535D-AA99-419A-A5AD-E20C3B6857EC}" destId="{6D753CCD-C9C4-4FA3-BB52-B367ECF7141D}" srcOrd="0" destOrd="0" presId="urn:microsoft.com/office/officeart/2005/8/layout/orgChart1"/>
     <dgm:cxn modelId="{C5E71617-BDED-4172-BC49-6CFA613C2C5C}" srcId="{ED2E82D8-458E-4189-8835-0ABE6AAD2366}" destId="{BA6BBB89-3135-45C9-A4E0-BABB932C19CE}" srcOrd="0" destOrd="0" parTransId="{A60DEE0F-362E-4F17-A1F8-0EE273F44CFC}" sibTransId="{635B15BB-3C58-44AA-A5BB-A71F1B3F0F81}"/>
-    <dgm:cxn modelId="{020CDC0A-1906-4140-8A24-F302347B0EA6}" type="presOf" srcId="{59F671CC-9B74-433D-8565-46882845F611}" destId="{2D37101C-A1C3-49EF-BFA3-43B41B76B195}" srcOrd="1" destOrd="0" presId="urn:microsoft.com/office/officeart/2005/8/layout/orgChart1"/>
-    <dgm:cxn modelId="{1EFA6631-1F6B-E245-BEF6-BAEED014642A}" type="presOf" srcId="{5DCB3B18-216E-418C-A2A7-ADFB31B53026}" destId="{56DA7E4A-5E68-4541-A40E-794BCA4F43EC}" srcOrd="0" destOrd="0" presId="urn:microsoft.com/office/officeart/2005/8/layout/orgChart1"/>
-    <dgm:cxn modelId="{58CC8C58-7835-F447-B365-BBA216D98733}" type="presOf" srcId="{07C28D7F-ED6E-49BC-A635-2CA60B6D0CF8}" destId="{39DAAE26-52BA-4A82-AA24-967DC83010D4}" srcOrd="1" destOrd="0" presId="urn:microsoft.com/office/officeart/2005/8/layout/orgChart1"/>
+    <dgm:cxn modelId="{503F490D-C4E7-D544-9057-9F87F6724A02}" type="presOf" srcId="{59F671CC-9B74-433D-8565-46882845F611}" destId="{A0EA0278-C2A8-4799-9613-820D0594273A}" srcOrd="0" destOrd="0" presId="urn:microsoft.com/office/officeart/2005/8/layout/orgChart1"/>
+    <dgm:cxn modelId="{7789CC3D-EB28-2C4D-BCEB-A29DDC3CF8F5}" type="presOf" srcId="{59F671CC-9B74-433D-8565-46882845F611}" destId="{2D37101C-A1C3-49EF-BFA3-43B41B76B195}" srcOrd="1" destOrd="0" presId="urn:microsoft.com/office/officeart/2005/8/layout/orgChart1"/>
+    <dgm:cxn modelId="{E83353B0-E20C-F342-A6FF-C09B2F114086}" type="presOf" srcId="{ED2E82D8-458E-4189-8835-0ABE6AAD2366}" destId="{C9FF109D-5C9F-4BD4-9B62-FBD5416144ED}" srcOrd="0" destOrd="0" presId="urn:microsoft.com/office/officeart/2005/8/layout/orgChart1"/>
+    <dgm:cxn modelId="{C626CF34-FA93-0A42-8C58-7E10F6A587E7}" type="presOf" srcId="{07C28D7F-ED6E-49BC-A635-2CA60B6D0CF8}" destId="{39DAAE26-52BA-4A82-AA24-967DC83010D4}" srcOrd="1" destOrd="0" presId="urn:microsoft.com/office/officeart/2005/8/layout/orgChart1"/>
+    <dgm:cxn modelId="{BEDAABB4-B119-264D-BCAC-36EBCA51F697}" type="presOf" srcId="{C73CAC1A-B799-4FF0-807E-78450BE827FB}" destId="{5DBD8E37-B626-47B2-B126-66738D8E0D77}" srcOrd="0" destOrd="0" presId="urn:microsoft.com/office/officeart/2005/8/layout/orgChart1"/>
     <dgm:cxn modelId="{0CA5CF1D-C8F3-4C7D-8F48-DE818608433A}" srcId="{C73CAC1A-B799-4FF0-807E-78450BE827FB}" destId="{59F671CC-9B74-433D-8565-46882845F611}" srcOrd="0" destOrd="0" parTransId="{D5C44954-556B-442E-B8F8-756762E578FD}" sibTransId="{C9467DFC-A90B-43EF-B46B-83EDAEEF483A}"/>
-    <dgm:cxn modelId="{DE1E4053-4418-474B-A7D3-8B6BEE729C9D}" type="presOf" srcId="{07C28D7F-ED6E-49BC-A635-2CA60B6D0CF8}" destId="{CD7C8668-BAFB-4A05-98CF-83F1360686E1}" srcOrd="0" destOrd="0" presId="urn:microsoft.com/office/officeart/2005/8/layout/orgChart1"/>
-    <dgm:cxn modelId="{A86BD4AE-CE32-8546-93AF-6CD192E09C3D}" type="presOf" srcId="{59F671CC-9B74-433D-8565-46882845F611}" destId="{A0EA0278-C2A8-4799-9613-820D0594273A}" srcOrd="0" destOrd="0" presId="urn:microsoft.com/office/officeart/2005/8/layout/orgChart1"/>
+    <dgm:cxn modelId="{22DBF6BA-59DC-BC4B-ACC3-187A1CB11F5D}" type="presOf" srcId="{ED2E82D8-458E-4189-8835-0ABE6AAD2366}" destId="{46565481-59F8-453D-A88C-0795B4EE4310}" srcOrd="1" destOrd="0" presId="urn:microsoft.com/office/officeart/2005/8/layout/orgChart1"/>
+    <dgm:cxn modelId="{9C96CA6C-DB6B-7C4F-A164-E707AC3FC33D}" type="presOf" srcId="{BA6BBB89-3135-45C9-A4E0-BABB932C19CE}" destId="{51EBA924-2170-43E9-8AAF-4CFD4679713A}" srcOrd="0" destOrd="0" presId="urn:microsoft.com/office/officeart/2005/8/layout/orgChart1"/>
+    <dgm:cxn modelId="{D7BAF57F-1AE3-5F40-8722-C161F9D09B49}" type="presOf" srcId="{AC2D4E3A-8111-4447-A3E4-851A3F4CCFB2}" destId="{4505076F-BB26-454C-9CF6-8D5C39AC398D}" srcOrd="0" destOrd="0" presId="urn:microsoft.com/office/officeart/2005/8/layout/orgChart1"/>
+    <dgm:cxn modelId="{8668999A-20E6-9B4A-B626-1388C734D9EE}" type="presOf" srcId="{BA6BBB89-3135-45C9-A4E0-BABB932C19CE}" destId="{B174BA29-34E1-4BD8-A842-941D2D864085}" srcOrd="1" destOrd="0" presId="urn:microsoft.com/office/officeart/2005/8/layout/orgChart1"/>
     <dgm:cxn modelId="{43271AFE-2D91-447F-AFA0-55ACE23E0E46}" srcId="{6E18B34B-521D-4562-BE66-18C9D76D07C3}" destId="{AC2D4E3A-8111-4447-A3E4-851A3F4CCFB2}" srcOrd="0" destOrd="0" parTransId="{C4262475-AA45-45E9-8F53-91BF279515A6}" sibTransId="{547F3009-91B2-4E45-AD54-35AAC1006B73}"/>
-    <dgm:cxn modelId="{EE45A267-A13D-0944-9868-5484305FEEDB}" type="presOf" srcId="{ED2E82D8-458E-4189-8835-0ABE6AAD2366}" destId="{C9FF109D-5C9F-4BD4-9B62-FBD5416144ED}" srcOrd="0" destOrd="0" presId="urn:microsoft.com/office/officeart/2005/8/layout/orgChart1"/>
+    <dgm:cxn modelId="{6FD4E870-0A21-E547-8E72-9F5452951A82}" type="presOf" srcId="{07C28D7F-ED6E-49BC-A635-2CA60B6D0CF8}" destId="{CD7C8668-BAFB-4A05-98CF-83F1360686E1}" srcOrd="0" destOrd="0" presId="urn:microsoft.com/office/officeart/2005/8/layout/orgChart1"/>
+    <dgm:cxn modelId="{59D61213-63F2-6F4D-B59B-0138B24BBE35}" type="presOf" srcId="{6E18B34B-521D-4562-BE66-18C9D76D07C3}" destId="{225B0C34-5192-41BE-9949-747362BB189F}" srcOrd="0" destOrd="0" presId="urn:microsoft.com/office/officeart/2005/8/layout/orgChart1"/>
     <dgm:cxn modelId="{89D94F8E-8265-45B4-82AE-8D50F710D49A}" srcId="{6E18B34B-521D-4562-BE66-18C9D76D07C3}" destId="{ED2E82D8-458E-4189-8835-0ABE6AAD2366}" srcOrd="1" destOrd="0" parTransId="{D453CDB2-89F2-4B26-BE59-D1F911552C3B}" sibTransId="{58C10F0B-4304-473F-BFA6-733AFC1F24CA}"/>
-    <dgm:cxn modelId="{B8C4A593-50AB-B74A-A330-5786EE1ADEF8}" type="presParOf" srcId="{225B0C34-5192-41BE-9949-747362BB189F}" destId="{CB6664C7-6DA7-49F5-8D6B-790F34E1ACE4}" srcOrd="0" destOrd="0" presId="urn:microsoft.com/office/officeart/2005/8/layout/orgChart1"/>
-    <dgm:cxn modelId="{62F8F4F0-FFA7-DA41-8318-D50EB2F85355}" type="presParOf" srcId="{CB6664C7-6DA7-49F5-8D6B-790F34E1ACE4}" destId="{C0681C64-2CAD-413A-A53A-7E3423FDD5ED}" srcOrd="0" destOrd="0" presId="urn:microsoft.com/office/officeart/2005/8/layout/orgChart1"/>
-    <dgm:cxn modelId="{DECE648F-149F-834C-998C-8F31CDFDFC06}" type="presParOf" srcId="{C0681C64-2CAD-413A-A53A-7E3423FDD5ED}" destId="{4505076F-BB26-454C-9CF6-8D5C39AC398D}" srcOrd="0" destOrd="0" presId="urn:microsoft.com/office/officeart/2005/8/layout/orgChart1"/>
-    <dgm:cxn modelId="{06DB20E2-87D3-C846-9AEB-B895FB13A290}" type="presParOf" srcId="{C0681C64-2CAD-413A-A53A-7E3423FDD5ED}" destId="{09B48EFC-0253-4889-ADAE-3CC35365021B}" srcOrd="1" destOrd="0" presId="urn:microsoft.com/office/officeart/2005/8/layout/orgChart1"/>
-    <dgm:cxn modelId="{FB38C217-245F-2547-8B5F-34235E60042A}" type="presParOf" srcId="{CB6664C7-6DA7-49F5-8D6B-790F34E1ACE4}" destId="{047B260A-4D65-47E5-B58A-DD41A262C6EC}" srcOrd="1" destOrd="0" presId="urn:microsoft.com/office/officeart/2005/8/layout/orgChart1"/>
-    <dgm:cxn modelId="{40EAE83F-CF1B-7E47-A130-ADF46392274D}" type="presParOf" srcId="{047B260A-4D65-47E5-B58A-DD41A262C6EC}" destId="{6D753CCD-C9C4-4FA3-BB52-B367ECF7141D}" srcOrd="0" destOrd="0" presId="urn:microsoft.com/office/officeart/2005/8/layout/orgChart1"/>
-    <dgm:cxn modelId="{0E5EB712-9CD1-314C-9B10-40B8C337BA04}" type="presParOf" srcId="{047B260A-4D65-47E5-B58A-DD41A262C6EC}" destId="{41533116-B382-48EB-A0B6-B4D3F9F178BD}" srcOrd="1" destOrd="0" presId="urn:microsoft.com/office/officeart/2005/8/layout/orgChart1"/>
-    <dgm:cxn modelId="{DCEB1672-4FC0-2C49-B437-5542ED7BD5A5}" type="presParOf" srcId="{41533116-B382-48EB-A0B6-B4D3F9F178BD}" destId="{124C803F-A826-4D60-99DD-08088D522A95}" srcOrd="0" destOrd="0" presId="urn:microsoft.com/office/officeart/2005/8/layout/orgChart1"/>
-    <dgm:cxn modelId="{490D3EE6-CD0B-C74D-BB6E-C4F4DCD5C81A}" type="presParOf" srcId="{124C803F-A826-4D60-99DD-08088D522A95}" destId="{5DBD8E37-B626-47B2-B126-66738D8E0D77}" srcOrd="0" destOrd="0" presId="urn:microsoft.com/office/officeart/2005/8/layout/orgChart1"/>
-    <dgm:cxn modelId="{5AC582FD-3C1D-B147-9A5F-A5E7CCA6436C}" type="presParOf" srcId="{124C803F-A826-4D60-99DD-08088D522A95}" destId="{EC14850F-58A5-4F1D-837B-7410BE88ADA9}" srcOrd="1" destOrd="0" presId="urn:microsoft.com/office/officeart/2005/8/layout/orgChart1"/>
-    <dgm:cxn modelId="{50080CD6-8317-0F42-A24B-BCF5343D7296}" type="presParOf" srcId="{41533116-B382-48EB-A0B6-B4D3F9F178BD}" destId="{071F17EA-6FD2-4671-A1B9-7202CAE4FE77}" srcOrd="1" destOrd="0" presId="urn:microsoft.com/office/officeart/2005/8/layout/orgChart1"/>
-    <dgm:cxn modelId="{E85D2BFB-FE6D-6444-9113-7F91E70CC1B8}" type="presParOf" srcId="{071F17EA-6FD2-4671-A1B9-7202CAE4FE77}" destId="{7D042EE5-B041-40CA-B60D-30FDA03D2BA4}" srcOrd="0" destOrd="0" presId="urn:microsoft.com/office/officeart/2005/8/layout/orgChart1"/>
-    <dgm:cxn modelId="{BD132880-64B2-AF46-8E1D-CF4582854D5A}" type="presParOf" srcId="{071F17EA-6FD2-4671-A1B9-7202CAE4FE77}" destId="{D5A8B9A9-3922-4E2B-8059-01F406F6E232}" srcOrd="1" destOrd="0" presId="urn:microsoft.com/office/officeart/2005/8/layout/orgChart1"/>
-    <dgm:cxn modelId="{D9639C9C-E0E9-AA40-A537-E34C1ED46368}" type="presParOf" srcId="{D5A8B9A9-3922-4E2B-8059-01F406F6E232}" destId="{064EA3A6-BC0F-4F18-9BD8-D0B52734C7E0}" srcOrd="0" destOrd="0" presId="urn:microsoft.com/office/officeart/2005/8/layout/orgChart1"/>
-    <dgm:cxn modelId="{6B1AD674-2623-074D-B812-3C697179A5B7}" type="presParOf" srcId="{064EA3A6-BC0F-4F18-9BD8-D0B52734C7E0}" destId="{A0EA0278-C2A8-4799-9613-820D0594273A}" srcOrd="0" destOrd="0" presId="urn:microsoft.com/office/officeart/2005/8/layout/orgChart1"/>
-    <dgm:cxn modelId="{2445C755-8495-F445-8E27-E7432AC4F239}" type="presParOf" srcId="{064EA3A6-BC0F-4F18-9BD8-D0B52734C7E0}" destId="{2D37101C-A1C3-49EF-BFA3-43B41B76B195}" srcOrd="1" destOrd="0" presId="urn:microsoft.com/office/officeart/2005/8/layout/orgChart1"/>
-    <dgm:cxn modelId="{A218D238-5AC6-AC4B-AA30-7BDCE30773D5}" type="presParOf" srcId="{D5A8B9A9-3922-4E2B-8059-01F406F6E232}" destId="{FCC99E04-1DF5-42BE-BF0B-045C5C7C5E3C}" srcOrd="1" destOrd="0" presId="urn:microsoft.com/office/officeart/2005/8/layout/orgChart1"/>
-    <dgm:cxn modelId="{DB78CD52-FADF-5646-B9B8-F021B1DD1C22}" type="presParOf" srcId="{D5A8B9A9-3922-4E2B-8059-01F406F6E232}" destId="{E412A192-ED8B-49F5-A653-E88B7A0750DA}" srcOrd="2" destOrd="0" presId="urn:microsoft.com/office/officeart/2005/8/layout/orgChart1"/>
-    <dgm:cxn modelId="{0ACA6446-C98D-C340-BC87-A21FE3C7E155}" type="presParOf" srcId="{41533116-B382-48EB-A0B6-B4D3F9F178BD}" destId="{DBA9658B-21C0-4C38-B8D6-5BA721A5373D}" srcOrd="2" destOrd="0" presId="urn:microsoft.com/office/officeart/2005/8/layout/orgChart1"/>
-    <dgm:cxn modelId="{0D6B9928-416D-904B-A0F4-4A5CBD363CFE}" type="presParOf" srcId="{CB6664C7-6DA7-49F5-8D6B-790F34E1ACE4}" destId="{F3D3A56F-0D1D-4C70-8F20-3D0BD8768AD2}" srcOrd="2" destOrd="0" presId="urn:microsoft.com/office/officeart/2005/8/layout/orgChart1"/>
-    <dgm:cxn modelId="{8C9F9CFC-2A20-0F42-8AAB-458AC8C75690}" type="presParOf" srcId="{225B0C34-5192-41BE-9949-747362BB189F}" destId="{A1D77B1B-EA85-435B-A1C8-76F38B363DE5}" srcOrd="1" destOrd="0" presId="urn:microsoft.com/office/officeart/2005/8/layout/orgChart1"/>
-    <dgm:cxn modelId="{33B8B5BF-7E0E-CC49-8072-246732CBD4AD}" type="presParOf" srcId="{A1D77B1B-EA85-435B-A1C8-76F38B363DE5}" destId="{A17B21D6-B9B2-43D2-AC76-9F4EB2106A8B}" srcOrd="0" destOrd="0" presId="urn:microsoft.com/office/officeart/2005/8/layout/orgChart1"/>
-    <dgm:cxn modelId="{56D3EBB6-18E0-2049-9BF2-EC5AE9B2BB57}" type="presParOf" srcId="{A17B21D6-B9B2-43D2-AC76-9F4EB2106A8B}" destId="{C9FF109D-5C9F-4BD4-9B62-FBD5416144ED}" srcOrd="0" destOrd="0" presId="urn:microsoft.com/office/officeart/2005/8/layout/orgChart1"/>
-    <dgm:cxn modelId="{9545C72B-688C-2A40-A536-61ADAEED3A79}" type="presParOf" srcId="{A17B21D6-B9B2-43D2-AC76-9F4EB2106A8B}" destId="{46565481-59F8-453D-A88C-0795B4EE4310}" srcOrd="1" destOrd="0" presId="urn:microsoft.com/office/officeart/2005/8/layout/orgChart1"/>
-    <dgm:cxn modelId="{486A2C96-51BB-EE43-97BD-80EE3A0FAB1C}" type="presParOf" srcId="{A1D77B1B-EA85-435B-A1C8-76F38B363DE5}" destId="{544FF3FC-CDB0-4767-B776-F3EB99E6DB9A}" srcOrd="1" destOrd="0" presId="urn:microsoft.com/office/officeart/2005/8/layout/orgChart1"/>
-    <dgm:cxn modelId="{65EC1857-94F1-D948-A82E-A880DF966F4C}" type="presParOf" srcId="{544FF3FC-CDB0-4767-B776-F3EB99E6DB9A}" destId="{DCD4023C-8EA7-4E51-A7E0-A679F6C567C7}" srcOrd="0" destOrd="0" presId="urn:microsoft.com/office/officeart/2005/8/layout/orgChart1"/>
-    <dgm:cxn modelId="{3CCF9DAF-1110-E94A-815B-6AF370A5CA64}" type="presParOf" srcId="{544FF3FC-CDB0-4767-B776-F3EB99E6DB9A}" destId="{2E9883E9-DC95-4695-9F36-73D23D941B0A}" srcOrd="1" destOrd="0" presId="urn:microsoft.com/office/officeart/2005/8/layout/orgChart1"/>
-    <dgm:cxn modelId="{C07D177D-1505-CB46-BEF8-3B611458E18C}" type="presParOf" srcId="{2E9883E9-DC95-4695-9F36-73D23D941B0A}" destId="{71980764-D37D-4123-877D-5795D82BEBB8}" srcOrd="0" destOrd="0" presId="urn:microsoft.com/office/officeart/2005/8/layout/orgChart1"/>
-    <dgm:cxn modelId="{FD66F57F-E423-8147-A0DA-E3B112638ECD}" type="presParOf" srcId="{71980764-D37D-4123-877D-5795D82BEBB8}" destId="{51EBA924-2170-43E9-8AAF-4CFD4679713A}" srcOrd="0" destOrd="0" presId="urn:microsoft.com/office/officeart/2005/8/layout/orgChart1"/>
-    <dgm:cxn modelId="{AE690B04-8B17-6B4A-8620-B8C7AC44128C}" type="presParOf" srcId="{71980764-D37D-4123-877D-5795D82BEBB8}" destId="{B174BA29-34E1-4BD8-A842-941D2D864085}" srcOrd="1" destOrd="0" presId="urn:microsoft.com/office/officeart/2005/8/layout/orgChart1"/>
-    <dgm:cxn modelId="{6C158F1C-4A50-C44D-BE05-746076EA5035}" type="presParOf" srcId="{2E9883E9-DC95-4695-9F36-73D23D941B0A}" destId="{399AA239-5021-4414-853A-F4EA4032769C}" srcOrd="1" destOrd="0" presId="urn:microsoft.com/office/officeart/2005/8/layout/orgChart1"/>
-    <dgm:cxn modelId="{1A47DA47-5E4E-7142-992F-EEB5316F5A40}" type="presParOf" srcId="{399AA239-5021-4414-853A-F4EA4032769C}" destId="{56DA7E4A-5E68-4541-A40E-794BCA4F43EC}" srcOrd="0" destOrd="0" presId="urn:microsoft.com/office/officeart/2005/8/layout/orgChart1"/>
-    <dgm:cxn modelId="{BF27BE44-54DF-144A-8615-A1113A84656B}" type="presParOf" srcId="{399AA239-5021-4414-853A-F4EA4032769C}" destId="{E4BFA051-E86B-4B6A-819F-E21808B7B651}" srcOrd="1" destOrd="0" presId="urn:microsoft.com/office/officeart/2005/8/layout/orgChart1"/>
-    <dgm:cxn modelId="{0F9C8633-F755-E542-A76E-298B487E6719}" type="presParOf" srcId="{E4BFA051-E86B-4B6A-819F-E21808B7B651}" destId="{EBBA0960-8432-439F-B3FD-0DA8E670FACA}" srcOrd="0" destOrd="0" presId="urn:microsoft.com/office/officeart/2005/8/layout/orgChart1"/>
-    <dgm:cxn modelId="{71F7F22F-B39F-B443-A818-626489048BAB}" type="presParOf" srcId="{EBBA0960-8432-439F-B3FD-0DA8E670FACA}" destId="{CD7C8668-BAFB-4A05-98CF-83F1360686E1}" srcOrd="0" destOrd="0" presId="urn:microsoft.com/office/officeart/2005/8/layout/orgChart1"/>
-    <dgm:cxn modelId="{68A2C37D-EE68-C447-8534-FC2453643148}" type="presParOf" srcId="{EBBA0960-8432-439F-B3FD-0DA8E670FACA}" destId="{39DAAE26-52BA-4A82-AA24-967DC83010D4}" srcOrd="1" destOrd="0" presId="urn:microsoft.com/office/officeart/2005/8/layout/orgChart1"/>
-    <dgm:cxn modelId="{6FF12F21-5130-224D-84EC-696A8A4E6EED}" type="presParOf" srcId="{E4BFA051-E86B-4B6A-819F-E21808B7B651}" destId="{354943E3-97EE-4AE2-AE71-CF7BA454E41C}" srcOrd="1" destOrd="0" presId="urn:microsoft.com/office/officeart/2005/8/layout/orgChart1"/>
-    <dgm:cxn modelId="{EBE1F43B-07D6-F740-9F55-5A40AB9F133C}" type="presParOf" srcId="{E4BFA051-E86B-4B6A-819F-E21808B7B651}" destId="{E9D57B1F-C54B-4125-9039-6D35EADBCF72}" srcOrd="2" destOrd="0" presId="urn:microsoft.com/office/officeart/2005/8/layout/orgChart1"/>
-    <dgm:cxn modelId="{E10F0963-7450-0D4B-8750-673B895C8019}" type="presParOf" srcId="{2E9883E9-DC95-4695-9F36-73D23D941B0A}" destId="{20973466-8CFE-40DC-9AD2-0FB1EC844C9B}" srcOrd="2" destOrd="0" presId="urn:microsoft.com/office/officeart/2005/8/layout/orgChart1"/>
-    <dgm:cxn modelId="{FFA10747-72F4-D04D-A707-A4A597D9430B}" type="presParOf" srcId="{A1D77B1B-EA85-435B-A1C8-76F38B363DE5}" destId="{3E5728AC-E808-4162-9049-8E7A8B92653A}" srcOrd="2" destOrd="0" presId="urn:microsoft.com/office/officeart/2005/8/layout/orgChart1"/>
+    <dgm:cxn modelId="{07ADEE3A-6DC3-C143-BFA9-A9156E4B557E}" type="presOf" srcId="{AC2D4E3A-8111-4447-A3E4-851A3F4CCFB2}" destId="{09B48EFC-0253-4889-ADAE-3CC35365021B}" srcOrd="1" destOrd="0" presId="urn:microsoft.com/office/officeart/2005/8/layout/orgChart1"/>
+    <dgm:cxn modelId="{93C373AD-23C0-0241-BBC1-B8C87F02D42D}" type="presParOf" srcId="{225B0C34-5192-41BE-9949-747362BB189F}" destId="{CB6664C7-6DA7-49F5-8D6B-790F34E1ACE4}" srcOrd="0" destOrd="0" presId="urn:microsoft.com/office/officeart/2005/8/layout/orgChart1"/>
+    <dgm:cxn modelId="{E2DC29A2-63BA-5C4E-A472-3274381F8ED1}" type="presParOf" srcId="{CB6664C7-6DA7-49F5-8D6B-790F34E1ACE4}" destId="{C0681C64-2CAD-413A-A53A-7E3423FDD5ED}" srcOrd="0" destOrd="0" presId="urn:microsoft.com/office/officeart/2005/8/layout/orgChart1"/>
+    <dgm:cxn modelId="{1736BF79-5B0F-3140-B8FB-72D43A8C1BF8}" type="presParOf" srcId="{C0681C64-2CAD-413A-A53A-7E3423FDD5ED}" destId="{4505076F-BB26-454C-9CF6-8D5C39AC398D}" srcOrd="0" destOrd="0" presId="urn:microsoft.com/office/officeart/2005/8/layout/orgChart1"/>
+    <dgm:cxn modelId="{2F031B20-232F-454E-A78E-C3E53548D964}" type="presParOf" srcId="{C0681C64-2CAD-413A-A53A-7E3423FDD5ED}" destId="{09B48EFC-0253-4889-ADAE-3CC35365021B}" srcOrd="1" destOrd="0" presId="urn:microsoft.com/office/officeart/2005/8/layout/orgChart1"/>
+    <dgm:cxn modelId="{9E55C381-D868-1047-8824-46245D47EB2F}" type="presParOf" srcId="{CB6664C7-6DA7-49F5-8D6B-790F34E1ACE4}" destId="{047B260A-4D65-47E5-B58A-DD41A262C6EC}" srcOrd="1" destOrd="0" presId="urn:microsoft.com/office/officeart/2005/8/layout/orgChart1"/>
+    <dgm:cxn modelId="{1A34C4C9-638F-0F4F-833A-2721D7D07271}" type="presParOf" srcId="{047B260A-4D65-47E5-B58A-DD41A262C6EC}" destId="{6D753CCD-C9C4-4FA3-BB52-B367ECF7141D}" srcOrd="0" destOrd="0" presId="urn:microsoft.com/office/officeart/2005/8/layout/orgChart1"/>
+    <dgm:cxn modelId="{D7DDBD63-7917-5745-BCBD-E91631FC81A9}" type="presParOf" srcId="{047B260A-4D65-47E5-B58A-DD41A262C6EC}" destId="{41533116-B382-48EB-A0B6-B4D3F9F178BD}" srcOrd="1" destOrd="0" presId="urn:microsoft.com/office/officeart/2005/8/layout/orgChart1"/>
+    <dgm:cxn modelId="{3F4A73F0-3018-AB46-8899-C1E4833F8C02}" type="presParOf" srcId="{41533116-B382-48EB-A0B6-B4D3F9F178BD}" destId="{124C803F-A826-4D60-99DD-08088D522A95}" srcOrd="0" destOrd="0" presId="urn:microsoft.com/office/officeart/2005/8/layout/orgChart1"/>
+    <dgm:cxn modelId="{F48750DA-5889-6F48-B388-FD9F763FC33D}" type="presParOf" srcId="{124C803F-A826-4D60-99DD-08088D522A95}" destId="{5DBD8E37-B626-47B2-B126-66738D8E0D77}" srcOrd="0" destOrd="0" presId="urn:microsoft.com/office/officeart/2005/8/layout/orgChart1"/>
+    <dgm:cxn modelId="{C9A217E5-DC32-F143-A2DF-074FE5403E9D}" type="presParOf" srcId="{124C803F-A826-4D60-99DD-08088D522A95}" destId="{EC14850F-58A5-4F1D-837B-7410BE88ADA9}" srcOrd="1" destOrd="0" presId="urn:microsoft.com/office/officeart/2005/8/layout/orgChart1"/>
+    <dgm:cxn modelId="{C6E78E3F-1C61-544F-AE82-A424A57ED3F9}" type="presParOf" srcId="{41533116-B382-48EB-A0B6-B4D3F9F178BD}" destId="{071F17EA-6FD2-4671-A1B9-7202CAE4FE77}" srcOrd="1" destOrd="0" presId="urn:microsoft.com/office/officeart/2005/8/layout/orgChart1"/>
+    <dgm:cxn modelId="{5FF9BEB4-1F5F-B94E-BD52-17637BA7AFED}" type="presParOf" srcId="{071F17EA-6FD2-4671-A1B9-7202CAE4FE77}" destId="{7D042EE5-B041-40CA-B60D-30FDA03D2BA4}" srcOrd="0" destOrd="0" presId="urn:microsoft.com/office/officeart/2005/8/layout/orgChart1"/>
+    <dgm:cxn modelId="{39BDDCC7-2F2D-7F4A-ADF7-2E2A03E66A7B}" type="presParOf" srcId="{071F17EA-6FD2-4671-A1B9-7202CAE4FE77}" destId="{D5A8B9A9-3922-4E2B-8059-01F406F6E232}" srcOrd="1" destOrd="0" presId="urn:microsoft.com/office/officeart/2005/8/layout/orgChart1"/>
+    <dgm:cxn modelId="{9AFA739B-C9DB-8542-9AD6-10A099B3AD5B}" type="presParOf" srcId="{D5A8B9A9-3922-4E2B-8059-01F406F6E232}" destId="{064EA3A6-BC0F-4F18-9BD8-D0B52734C7E0}" srcOrd="0" destOrd="0" presId="urn:microsoft.com/office/officeart/2005/8/layout/orgChart1"/>
+    <dgm:cxn modelId="{73175F59-637F-2548-B470-3C1F737DF1E7}" type="presParOf" srcId="{064EA3A6-BC0F-4F18-9BD8-D0B52734C7E0}" destId="{A0EA0278-C2A8-4799-9613-820D0594273A}" srcOrd="0" destOrd="0" presId="urn:microsoft.com/office/officeart/2005/8/layout/orgChart1"/>
+    <dgm:cxn modelId="{836822C7-913A-0F40-A9A1-AE7EC934F480}" type="presParOf" srcId="{064EA3A6-BC0F-4F18-9BD8-D0B52734C7E0}" destId="{2D37101C-A1C3-49EF-BFA3-43B41B76B195}" srcOrd="1" destOrd="0" presId="urn:microsoft.com/office/officeart/2005/8/layout/orgChart1"/>
+    <dgm:cxn modelId="{BFA5992E-990A-3446-A657-32006259918B}" type="presParOf" srcId="{D5A8B9A9-3922-4E2B-8059-01F406F6E232}" destId="{FCC99E04-1DF5-42BE-BF0B-045C5C7C5E3C}" srcOrd="1" destOrd="0" presId="urn:microsoft.com/office/officeart/2005/8/layout/orgChart1"/>
+    <dgm:cxn modelId="{59285FF6-1DA8-1A46-8BA9-4F1E8D24B8F6}" type="presParOf" srcId="{D5A8B9A9-3922-4E2B-8059-01F406F6E232}" destId="{E412A192-ED8B-49F5-A653-E88B7A0750DA}" srcOrd="2" destOrd="0" presId="urn:microsoft.com/office/officeart/2005/8/layout/orgChart1"/>
+    <dgm:cxn modelId="{85201EC8-F0E6-5942-866A-A962C88B8396}" type="presParOf" srcId="{41533116-B382-48EB-A0B6-B4D3F9F178BD}" destId="{DBA9658B-21C0-4C38-B8D6-5BA721A5373D}" srcOrd="2" destOrd="0" presId="urn:microsoft.com/office/officeart/2005/8/layout/orgChart1"/>
+    <dgm:cxn modelId="{A38BDB63-50E7-4E4D-8712-5C46D8AF506F}" type="presParOf" srcId="{CB6664C7-6DA7-49F5-8D6B-790F34E1ACE4}" destId="{F3D3A56F-0D1D-4C70-8F20-3D0BD8768AD2}" srcOrd="2" destOrd="0" presId="urn:microsoft.com/office/officeart/2005/8/layout/orgChart1"/>
+    <dgm:cxn modelId="{A86E674F-1E50-174B-8598-3A7A4D7277BE}" type="presParOf" srcId="{225B0C34-5192-41BE-9949-747362BB189F}" destId="{A1D77B1B-EA85-435B-A1C8-76F38B363DE5}" srcOrd="1" destOrd="0" presId="urn:microsoft.com/office/officeart/2005/8/layout/orgChart1"/>
+    <dgm:cxn modelId="{3CB13543-D110-5F4F-B1C1-D19264EEB18B}" type="presParOf" srcId="{A1D77B1B-EA85-435B-A1C8-76F38B363DE5}" destId="{A17B21D6-B9B2-43D2-AC76-9F4EB2106A8B}" srcOrd="0" destOrd="0" presId="urn:microsoft.com/office/officeart/2005/8/layout/orgChart1"/>
+    <dgm:cxn modelId="{1FA9F72B-E16D-6A41-A210-7B0D13B97AE2}" type="presParOf" srcId="{A17B21D6-B9B2-43D2-AC76-9F4EB2106A8B}" destId="{C9FF109D-5C9F-4BD4-9B62-FBD5416144ED}" srcOrd="0" destOrd="0" presId="urn:microsoft.com/office/officeart/2005/8/layout/orgChart1"/>
+    <dgm:cxn modelId="{29E3150B-A1C6-C04F-B0CD-3AB7FAAB2A10}" type="presParOf" srcId="{A17B21D6-B9B2-43D2-AC76-9F4EB2106A8B}" destId="{46565481-59F8-453D-A88C-0795B4EE4310}" srcOrd="1" destOrd="0" presId="urn:microsoft.com/office/officeart/2005/8/layout/orgChart1"/>
+    <dgm:cxn modelId="{68659BD0-F112-704A-AD28-0DE93D1D1416}" type="presParOf" srcId="{A1D77B1B-EA85-435B-A1C8-76F38B363DE5}" destId="{544FF3FC-CDB0-4767-B776-F3EB99E6DB9A}" srcOrd="1" destOrd="0" presId="urn:microsoft.com/office/officeart/2005/8/layout/orgChart1"/>
+    <dgm:cxn modelId="{8069F8A3-1F19-E841-ACBB-615A8E255496}" type="presParOf" srcId="{544FF3FC-CDB0-4767-B776-F3EB99E6DB9A}" destId="{DCD4023C-8EA7-4E51-A7E0-A679F6C567C7}" srcOrd="0" destOrd="0" presId="urn:microsoft.com/office/officeart/2005/8/layout/orgChart1"/>
+    <dgm:cxn modelId="{6A245692-B07A-7943-BF43-7439464ACF7C}" type="presParOf" srcId="{544FF3FC-CDB0-4767-B776-F3EB99E6DB9A}" destId="{2E9883E9-DC95-4695-9F36-73D23D941B0A}" srcOrd="1" destOrd="0" presId="urn:microsoft.com/office/officeart/2005/8/layout/orgChart1"/>
+    <dgm:cxn modelId="{37DAB412-D446-9740-8EC7-2B562AF85ED8}" type="presParOf" srcId="{2E9883E9-DC95-4695-9F36-73D23D941B0A}" destId="{71980764-D37D-4123-877D-5795D82BEBB8}" srcOrd="0" destOrd="0" presId="urn:microsoft.com/office/officeart/2005/8/layout/orgChart1"/>
+    <dgm:cxn modelId="{8EDF46AE-45C1-B940-862C-C8ADB61FA3A6}" type="presParOf" srcId="{71980764-D37D-4123-877D-5795D82BEBB8}" destId="{51EBA924-2170-43E9-8AAF-4CFD4679713A}" srcOrd="0" destOrd="0" presId="urn:microsoft.com/office/officeart/2005/8/layout/orgChart1"/>
+    <dgm:cxn modelId="{0749013B-79ED-5047-B15D-3FC676F17289}" type="presParOf" srcId="{71980764-D37D-4123-877D-5795D82BEBB8}" destId="{B174BA29-34E1-4BD8-A842-941D2D864085}" srcOrd="1" destOrd="0" presId="urn:microsoft.com/office/officeart/2005/8/layout/orgChart1"/>
+    <dgm:cxn modelId="{7C2CAD19-7D6F-0445-94DD-BB6EB28628B3}" type="presParOf" srcId="{2E9883E9-DC95-4695-9F36-73D23D941B0A}" destId="{399AA239-5021-4414-853A-F4EA4032769C}" srcOrd="1" destOrd="0" presId="urn:microsoft.com/office/officeart/2005/8/layout/orgChart1"/>
+    <dgm:cxn modelId="{93AEB545-5469-8E47-AA6F-21B9E3576E0A}" type="presParOf" srcId="{399AA239-5021-4414-853A-F4EA4032769C}" destId="{56DA7E4A-5E68-4541-A40E-794BCA4F43EC}" srcOrd="0" destOrd="0" presId="urn:microsoft.com/office/officeart/2005/8/layout/orgChart1"/>
+    <dgm:cxn modelId="{F7149416-3744-7D47-95C7-A7CE59F3C85E}" type="presParOf" srcId="{399AA239-5021-4414-853A-F4EA4032769C}" destId="{E4BFA051-E86B-4B6A-819F-E21808B7B651}" srcOrd="1" destOrd="0" presId="urn:microsoft.com/office/officeart/2005/8/layout/orgChart1"/>
+    <dgm:cxn modelId="{F2E2BD70-C7AC-734C-9E9B-A5C48B374761}" type="presParOf" srcId="{E4BFA051-E86B-4B6A-819F-E21808B7B651}" destId="{EBBA0960-8432-439F-B3FD-0DA8E670FACA}" srcOrd="0" destOrd="0" presId="urn:microsoft.com/office/officeart/2005/8/layout/orgChart1"/>
+    <dgm:cxn modelId="{80803ADD-8C2E-1342-86F6-0E11E12705EF}" type="presParOf" srcId="{EBBA0960-8432-439F-B3FD-0DA8E670FACA}" destId="{CD7C8668-BAFB-4A05-98CF-83F1360686E1}" srcOrd="0" destOrd="0" presId="urn:microsoft.com/office/officeart/2005/8/layout/orgChart1"/>
+    <dgm:cxn modelId="{D9C48CCC-7E53-444A-B0A2-E883A8414FAF}" type="presParOf" srcId="{EBBA0960-8432-439F-B3FD-0DA8E670FACA}" destId="{39DAAE26-52BA-4A82-AA24-967DC83010D4}" srcOrd="1" destOrd="0" presId="urn:microsoft.com/office/officeart/2005/8/layout/orgChart1"/>
+    <dgm:cxn modelId="{825F84CF-B1F0-9940-81AC-C2EEF48B36B1}" type="presParOf" srcId="{E4BFA051-E86B-4B6A-819F-E21808B7B651}" destId="{354943E3-97EE-4AE2-AE71-CF7BA454E41C}" srcOrd="1" destOrd="0" presId="urn:microsoft.com/office/officeart/2005/8/layout/orgChart1"/>
+    <dgm:cxn modelId="{544F62F3-3DA6-A04E-B515-2B4B4B8D5998}" type="presParOf" srcId="{E4BFA051-E86B-4B6A-819F-E21808B7B651}" destId="{E9D57B1F-C54B-4125-9039-6D35EADBCF72}" srcOrd="2" destOrd="0" presId="urn:microsoft.com/office/officeart/2005/8/layout/orgChart1"/>
+    <dgm:cxn modelId="{1B9103AD-F64F-9D44-9A06-895ABDD57F8F}" type="presParOf" srcId="{2E9883E9-DC95-4695-9F36-73D23D941B0A}" destId="{20973466-8CFE-40DC-9AD2-0FB1EC844C9B}" srcOrd="2" destOrd="0" presId="urn:microsoft.com/office/officeart/2005/8/layout/orgChart1"/>
+    <dgm:cxn modelId="{CFD61BAE-AB8B-E94A-9043-551934B42F15}" type="presParOf" srcId="{A1D77B1B-EA85-435B-A1C8-76F38B363DE5}" destId="{3E5728AC-E808-4162-9049-8E7A8B92653A}" srcOrd="2" destOrd="0" presId="urn:microsoft.com/office/officeart/2005/8/layout/orgChart1"/>
   </dgm:cxnLst>
   <dgm:bg/>
   <dgm:whole/>
@@ -27832,38 +27950,38 @@
     </dgm:pt>
   </dgm:ptLst>
   <dgm:cxnLst>
+    <dgm:cxn modelId="{B36CDF76-2484-F245-8CC4-B50DCE8B5B67}" type="presOf" srcId="{E686942B-E76B-428D-A2F7-DE080033B9AD}" destId="{433C59FB-E1B6-458F-82B3-F0CAB052DE20}" srcOrd="0" destOrd="0" presId="urn:microsoft.com/office/officeart/2005/8/layout/orgChart1"/>
+    <dgm:cxn modelId="{5C9DB8BD-363F-4DB4-912C-C2AAA02C16F2}" srcId="{95740A11-B3FB-4E0F-86B9-0129FACA7834}" destId="{621E79C1-40D6-4F59-8A83-663F7D85AC3E}" srcOrd="1" destOrd="0" parTransId="{904FD555-E368-45B0-A9F3-572B0C46C8BD}" sibTransId="{A9C08E08-6622-441B-93AE-BA923104631E}"/>
+    <dgm:cxn modelId="{82D4F891-33E3-2248-9BE2-B60687453A6A}" type="presOf" srcId="{6E18B34B-521D-4562-BE66-18C9D76D07C3}" destId="{225B0C34-5192-41BE-9949-747362BB189F}" srcOrd="0" destOrd="0" presId="urn:microsoft.com/office/officeart/2005/8/layout/orgChart1"/>
+    <dgm:cxn modelId="{555CDA50-6F22-2D41-827C-4F5F4D7D6BA9}" type="presOf" srcId="{621E79C1-40D6-4F59-8A83-663F7D85AC3E}" destId="{B5D84742-7900-46FF-9A79-4B923611047C}" srcOrd="1" destOrd="0" presId="urn:microsoft.com/office/officeart/2005/8/layout/orgChart1"/>
+    <dgm:cxn modelId="{6F57D9DE-451C-EF48-A98F-E9C898721631}" type="presOf" srcId="{95740A11-B3FB-4E0F-86B9-0129FACA7834}" destId="{5A66C07A-D102-4C76-907C-891C7B7C8677}" srcOrd="0" destOrd="0" presId="urn:microsoft.com/office/officeart/2005/8/layout/orgChart1"/>
+    <dgm:cxn modelId="{9AD04501-1029-D345-910C-3BF07ECB6DBC}" type="presOf" srcId="{67B7403F-CC5D-4834-9632-09752CC18DC6}" destId="{41655A7E-1E66-48C0-A709-7E1A857D9553}" srcOrd="0" destOrd="0" presId="urn:microsoft.com/office/officeart/2005/8/layout/orgChart1"/>
+    <dgm:cxn modelId="{DE276073-8529-874A-8D37-60A882F7451E}" type="presOf" srcId="{904FD555-E368-45B0-A9F3-572B0C46C8BD}" destId="{D3084700-11DE-4CB8-9CC0-6EC44E451B9C}" srcOrd="0" destOrd="0" presId="urn:microsoft.com/office/officeart/2005/8/layout/orgChart1"/>
+    <dgm:cxn modelId="{06206160-EA8D-224D-B154-79817A4F8461}" type="presOf" srcId="{67B7403F-CC5D-4834-9632-09752CC18DC6}" destId="{38088211-1392-4688-B968-D474674371D1}" srcOrd="1" destOrd="0" presId="urn:microsoft.com/office/officeart/2005/8/layout/orgChart1"/>
     <dgm:cxn modelId="{4A2AD108-4795-4C0A-B581-37F1A7E33564}" srcId="{6E18B34B-521D-4562-BE66-18C9D76D07C3}" destId="{95740A11-B3FB-4E0F-86B9-0129FACA7834}" srcOrd="0" destOrd="0" parTransId="{2617EC8C-4A97-4FB7-8691-0D4DF83F1B73}" sibTransId="{E2452C81-C312-4B0C-81E8-8B0F9CD3382F}"/>
-    <dgm:cxn modelId="{B8C67A9F-73AB-D84F-9BCC-9CA277EB197D}" type="presOf" srcId="{621E79C1-40D6-4F59-8A83-663F7D85AC3E}" destId="{B5D84742-7900-46FF-9A79-4B923611047C}" srcOrd="1" destOrd="0" presId="urn:microsoft.com/office/officeart/2005/8/layout/orgChart1"/>
-    <dgm:cxn modelId="{5411FF60-2F9A-5F43-99C7-FF0DFF0E4766}" type="presOf" srcId="{E686942B-E76B-428D-A2F7-DE080033B9AD}" destId="{433C59FB-E1B6-458F-82B3-F0CAB052DE20}" srcOrd="0" destOrd="0" presId="urn:microsoft.com/office/officeart/2005/8/layout/orgChart1"/>
-    <dgm:cxn modelId="{9B558456-DDC1-8844-9579-7FCC6293B793}" type="presOf" srcId="{67B7403F-CC5D-4834-9632-09752CC18DC6}" destId="{41655A7E-1E66-48C0-A709-7E1A857D9553}" srcOrd="0" destOrd="0" presId="urn:microsoft.com/office/officeart/2005/8/layout/orgChart1"/>
-    <dgm:cxn modelId="{E82AD290-2B70-C548-BD17-090326DCC4EE}" type="presOf" srcId="{621E79C1-40D6-4F59-8A83-663F7D85AC3E}" destId="{7C342639-D520-4397-8F2E-499904E3E286}" srcOrd="0" destOrd="0" presId="urn:microsoft.com/office/officeart/2005/8/layout/orgChart1"/>
-    <dgm:cxn modelId="{9D715199-BCA8-1F41-AE6A-50D5C5424D7C}" type="presOf" srcId="{95740A11-B3FB-4E0F-86B9-0129FACA7834}" destId="{5A66C07A-D102-4C76-907C-891C7B7C8677}" srcOrd="0" destOrd="0" presId="urn:microsoft.com/office/officeart/2005/8/layout/orgChart1"/>
-    <dgm:cxn modelId="{E5933DCD-C997-DC4C-8142-B523933F0D3A}" type="presOf" srcId="{6E18B34B-521D-4562-BE66-18C9D76D07C3}" destId="{225B0C34-5192-41BE-9949-747362BB189F}" srcOrd="0" destOrd="0" presId="urn:microsoft.com/office/officeart/2005/8/layout/orgChart1"/>
+    <dgm:cxn modelId="{47E0B039-C472-4D48-A0F1-0BC4A053BF85}" type="presOf" srcId="{621E79C1-40D6-4F59-8A83-663F7D85AC3E}" destId="{7C342639-D520-4397-8F2E-499904E3E286}" srcOrd="0" destOrd="0" presId="urn:microsoft.com/office/officeart/2005/8/layout/orgChart1"/>
+    <dgm:cxn modelId="{49B868B4-5456-454B-A784-45C621E5D9E7}" type="presOf" srcId="{95740A11-B3FB-4E0F-86B9-0129FACA7834}" destId="{FF22D7A5-6859-4A28-B8F9-59E154E9DD1D}" srcOrd="1" destOrd="0" presId="urn:microsoft.com/office/officeart/2005/8/layout/orgChart1"/>
     <dgm:cxn modelId="{551EADAC-2613-4E20-993D-70FA5D80B001}" srcId="{95740A11-B3FB-4E0F-86B9-0129FACA7834}" destId="{67B7403F-CC5D-4834-9632-09752CC18DC6}" srcOrd="0" destOrd="0" parTransId="{E686942B-E76B-428D-A2F7-DE080033B9AD}" sibTransId="{CD1C1A14-C8A0-45C6-8AC5-1F1100D2D538}"/>
-    <dgm:cxn modelId="{76FAC577-5C4E-3E45-9397-9EC08D89A19D}" type="presOf" srcId="{67B7403F-CC5D-4834-9632-09752CC18DC6}" destId="{38088211-1392-4688-B968-D474674371D1}" srcOrd="1" destOrd="0" presId="urn:microsoft.com/office/officeart/2005/8/layout/orgChart1"/>
-    <dgm:cxn modelId="{5C9DB8BD-363F-4DB4-912C-C2AAA02C16F2}" srcId="{95740A11-B3FB-4E0F-86B9-0129FACA7834}" destId="{621E79C1-40D6-4F59-8A83-663F7D85AC3E}" srcOrd="1" destOrd="0" parTransId="{904FD555-E368-45B0-A9F3-572B0C46C8BD}" sibTransId="{A9C08E08-6622-441B-93AE-BA923104631E}"/>
-    <dgm:cxn modelId="{5DB3F7B5-552E-1748-9C02-1606323766EB}" type="presOf" srcId="{904FD555-E368-45B0-A9F3-572B0C46C8BD}" destId="{D3084700-11DE-4CB8-9CC0-6EC44E451B9C}" srcOrd="0" destOrd="0" presId="urn:microsoft.com/office/officeart/2005/8/layout/orgChart1"/>
-    <dgm:cxn modelId="{621CC68F-3342-2641-9E02-6ACD52AA56A9}" type="presOf" srcId="{95740A11-B3FB-4E0F-86B9-0129FACA7834}" destId="{FF22D7A5-6859-4A28-B8F9-59E154E9DD1D}" srcOrd="1" destOrd="0" presId="urn:microsoft.com/office/officeart/2005/8/layout/orgChart1"/>
-    <dgm:cxn modelId="{67784563-7B1C-4046-820C-856AFC9066BC}" type="presParOf" srcId="{225B0C34-5192-41BE-9949-747362BB189F}" destId="{133B5BD9-797D-4147-845B-5684AA91CF6C}" srcOrd="0" destOrd="0" presId="urn:microsoft.com/office/officeart/2005/8/layout/orgChart1"/>
-    <dgm:cxn modelId="{94746181-B8C6-E242-A6BA-F2E9E6EFFC28}" type="presParOf" srcId="{133B5BD9-797D-4147-845B-5684AA91CF6C}" destId="{D1447EB3-4AD5-4520-9FAF-FDDEA5AE9AA1}" srcOrd="0" destOrd="0" presId="urn:microsoft.com/office/officeart/2005/8/layout/orgChart1"/>
-    <dgm:cxn modelId="{76A43023-8380-B440-832C-79C5172B3E9E}" type="presParOf" srcId="{D1447EB3-4AD5-4520-9FAF-FDDEA5AE9AA1}" destId="{5A66C07A-D102-4C76-907C-891C7B7C8677}" srcOrd="0" destOrd="0" presId="urn:microsoft.com/office/officeart/2005/8/layout/orgChart1"/>
-    <dgm:cxn modelId="{3AA5BCC3-36B2-1C4B-B985-46BEA534D27F}" type="presParOf" srcId="{D1447EB3-4AD5-4520-9FAF-FDDEA5AE9AA1}" destId="{FF22D7A5-6859-4A28-B8F9-59E154E9DD1D}" srcOrd="1" destOrd="0" presId="urn:microsoft.com/office/officeart/2005/8/layout/orgChart1"/>
-    <dgm:cxn modelId="{58A8402C-0F5A-C04B-97E2-E851D5DE2DEB}" type="presParOf" srcId="{133B5BD9-797D-4147-845B-5684AA91CF6C}" destId="{CE43A7E2-3DEA-4D01-A5BE-31B444361FA7}" srcOrd="1" destOrd="0" presId="urn:microsoft.com/office/officeart/2005/8/layout/orgChart1"/>
-    <dgm:cxn modelId="{DCFFB325-89D2-F04D-9D2D-43DE8DADCE4E}" type="presParOf" srcId="{CE43A7E2-3DEA-4D01-A5BE-31B444361FA7}" destId="{433C59FB-E1B6-458F-82B3-F0CAB052DE20}" srcOrd="0" destOrd="0" presId="urn:microsoft.com/office/officeart/2005/8/layout/orgChart1"/>
-    <dgm:cxn modelId="{B223401E-F708-FD44-A6C7-4CFE7F3DBF60}" type="presParOf" srcId="{CE43A7E2-3DEA-4D01-A5BE-31B444361FA7}" destId="{0B4195C2-E7BF-43A0-9259-5DFA53E523C2}" srcOrd="1" destOrd="0" presId="urn:microsoft.com/office/officeart/2005/8/layout/orgChart1"/>
-    <dgm:cxn modelId="{05278A26-9CE3-724B-9A6E-F32923B016EF}" type="presParOf" srcId="{0B4195C2-E7BF-43A0-9259-5DFA53E523C2}" destId="{BF9BC17E-4A65-47A0-AAFB-3327B966B65D}" srcOrd="0" destOrd="0" presId="urn:microsoft.com/office/officeart/2005/8/layout/orgChart1"/>
-    <dgm:cxn modelId="{DD26246F-7BD8-A443-8B53-635BE922D5E1}" type="presParOf" srcId="{BF9BC17E-4A65-47A0-AAFB-3327B966B65D}" destId="{41655A7E-1E66-48C0-A709-7E1A857D9553}" srcOrd="0" destOrd="0" presId="urn:microsoft.com/office/officeart/2005/8/layout/orgChart1"/>
-    <dgm:cxn modelId="{1D5E7CF6-B571-8D41-A6EB-91426E845ACE}" type="presParOf" srcId="{BF9BC17E-4A65-47A0-AAFB-3327B966B65D}" destId="{38088211-1392-4688-B968-D474674371D1}" srcOrd="1" destOrd="0" presId="urn:microsoft.com/office/officeart/2005/8/layout/orgChart1"/>
-    <dgm:cxn modelId="{F6AB60E9-DC2C-3746-A1A7-114CF3D4944B}" type="presParOf" srcId="{0B4195C2-E7BF-43A0-9259-5DFA53E523C2}" destId="{EE596C84-B483-4F2B-B49B-C09D120E726D}" srcOrd="1" destOrd="0" presId="urn:microsoft.com/office/officeart/2005/8/layout/orgChart1"/>
-    <dgm:cxn modelId="{55B0ED14-FE7F-CC4F-99B3-860A45763E21}" type="presParOf" srcId="{0B4195C2-E7BF-43A0-9259-5DFA53E523C2}" destId="{2370E1B5-B1C6-43D3-8CAE-6A4ED410CE31}" srcOrd="2" destOrd="0" presId="urn:microsoft.com/office/officeart/2005/8/layout/orgChart1"/>
-    <dgm:cxn modelId="{D9CD27D1-4106-B948-B3E4-072965B784B2}" type="presParOf" srcId="{CE43A7E2-3DEA-4D01-A5BE-31B444361FA7}" destId="{D3084700-11DE-4CB8-9CC0-6EC44E451B9C}" srcOrd="2" destOrd="0" presId="urn:microsoft.com/office/officeart/2005/8/layout/orgChart1"/>
-    <dgm:cxn modelId="{66CF0F9C-6894-C64B-B416-15D7AC265A44}" type="presParOf" srcId="{CE43A7E2-3DEA-4D01-A5BE-31B444361FA7}" destId="{D0025580-4CAD-453C-B807-97F3666581D9}" srcOrd="3" destOrd="0" presId="urn:microsoft.com/office/officeart/2005/8/layout/orgChart1"/>
-    <dgm:cxn modelId="{D1DA84A8-9C17-8B4A-A06B-CB49CEE72B4B}" type="presParOf" srcId="{D0025580-4CAD-453C-B807-97F3666581D9}" destId="{AD9F3F82-DFE5-4491-97A4-358E1A225F00}" srcOrd="0" destOrd="0" presId="urn:microsoft.com/office/officeart/2005/8/layout/orgChart1"/>
-    <dgm:cxn modelId="{3CCF99F0-2BB5-A24A-8F94-4740722290E7}" type="presParOf" srcId="{AD9F3F82-DFE5-4491-97A4-358E1A225F00}" destId="{7C342639-D520-4397-8F2E-499904E3E286}" srcOrd="0" destOrd="0" presId="urn:microsoft.com/office/officeart/2005/8/layout/orgChart1"/>
-    <dgm:cxn modelId="{86B0BCD3-AF23-A84E-AEF6-EADD292A2CB2}" type="presParOf" srcId="{AD9F3F82-DFE5-4491-97A4-358E1A225F00}" destId="{B5D84742-7900-46FF-9A79-4B923611047C}" srcOrd="1" destOrd="0" presId="urn:microsoft.com/office/officeart/2005/8/layout/orgChart1"/>
-    <dgm:cxn modelId="{3A8A9D02-C0BB-1248-80AC-78C87BEAF938}" type="presParOf" srcId="{D0025580-4CAD-453C-B807-97F3666581D9}" destId="{2F069D9F-BCD6-43E2-B171-8CD3E5B15633}" srcOrd="1" destOrd="0" presId="urn:microsoft.com/office/officeart/2005/8/layout/orgChart1"/>
-    <dgm:cxn modelId="{DF8CB6FD-23C6-154B-A800-450790FF1ADC}" type="presParOf" srcId="{D0025580-4CAD-453C-B807-97F3666581D9}" destId="{553A7BFB-3E89-4DA7-923F-7D73CE69731D}" srcOrd="2" destOrd="0" presId="urn:microsoft.com/office/officeart/2005/8/layout/orgChart1"/>
-    <dgm:cxn modelId="{4EEE368E-2855-9F4F-8290-F9F41139545C}" type="presParOf" srcId="{133B5BD9-797D-4147-845B-5684AA91CF6C}" destId="{AA2A1094-5CE4-4808-ABD1-949260ACDC70}" srcOrd="2" destOrd="0" presId="urn:microsoft.com/office/officeart/2005/8/layout/orgChart1"/>
+    <dgm:cxn modelId="{396F02AD-2C3A-A94C-84BC-853B1749E633}" type="presParOf" srcId="{225B0C34-5192-41BE-9949-747362BB189F}" destId="{133B5BD9-797D-4147-845B-5684AA91CF6C}" srcOrd="0" destOrd="0" presId="urn:microsoft.com/office/officeart/2005/8/layout/orgChart1"/>
+    <dgm:cxn modelId="{17B91BA1-E359-0349-A1C8-43AB2A8BAD0A}" type="presParOf" srcId="{133B5BD9-797D-4147-845B-5684AA91CF6C}" destId="{D1447EB3-4AD5-4520-9FAF-FDDEA5AE9AA1}" srcOrd="0" destOrd="0" presId="urn:microsoft.com/office/officeart/2005/8/layout/orgChart1"/>
+    <dgm:cxn modelId="{87B483E1-C24D-8F4A-8AD0-41F49106ECF9}" type="presParOf" srcId="{D1447EB3-4AD5-4520-9FAF-FDDEA5AE9AA1}" destId="{5A66C07A-D102-4C76-907C-891C7B7C8677}" srcOrd="0" destOrd="0" presId="urn:microsoft.com/office/officeart/2005/8/layout/orgChart1"/>
+    <dgm:cxn modelId="{B8B3AEE7-0FF0-F945-A51A-741019F2DC31}" type="presParOf" srcId="{D1447EB3-4AD5-4520-9FAF-FDDEA5AE9AA1}" destId="{FF22D7A5-6859-4A28-B8F9-59E154E9DD1D}" srcOrd="1" destOrd="0" presId="urn:microsoft.com/office/officeart/2005/8/layout/orgChart1"/>
+    <dgm:cxn modelId="{741589F0-FCB4-8C4C-BB50-D925D0FFE468}" type="presParOf" srcId="{133B5BD9-797D-4147-845B-5684AA91CF6C}" destId="{CE43A7E2-3DEA-4D01-A5BE-31B444361FA7}" srcOrd="1" destOrd="0" presId="urn:microsoft.com/office/officeart/2005/8/layout/orgChart1"/>
+    <dgm:cxn modelId="{E57D46D8-7D91-E64D-A08B-8D26721133E7}" type="presParOf" srcId="{CE43A7E2-3DEA-4D01-A5BE-31B444361FA7}" destId="{433C59FB-E1B6-458F-82B3-F0CAB052DE20}" srcOrd="0" destOrd="0" presId="urn:microsoft.com/office/officeart/2005/8/layout/orgChart1"/>
+    <dgm:cxn modelId="{624BEF3B-5663-BE42-83C7-08B08CCF1C54}" type="presParOf" srcId="{CE43A7E2-3DEA-4D01-A5BE-31B444361FA7}" destId="{0B4195C2-E7BF-43A0-9259-5DFA53E523C2}" srcOrd="1" destOrd="0" presId="urn:microsoft.com/office/officeart/2005/8/layout/orgChart1"/>
+    <dgm:cxn modelId="{A3303B20-F915-F94B-8276-296F676DC931}" type="presParOf" srcId="{0B4195C2-E7BF-43A0-9259-5DFA53E523C2}" destId="{BF9BC17E-4A65-47A0-AAFB-3327B966B65D}" srcOrd="0" destOrd="0" presId="urn:microsoft.com/office/officeart/2005/8/layout/orgChart1"/>
+    <dgm:cxn modelId="{DCE9E6AB-0DA5-8A4D-AAAA-39D6FF0A1F6F}" type="presParOf" srcId="{BF9BC17E-4A65-47A0-AAFB-3327B966B65D}" destId="{41655A7E-1E66-48C0-A709-7E1A857D9553}" srcOrd="0" destOrd="0" presId="urn:microsoft.com/office/officeart/2005/8/layout/orgChart1"/>
+    <dgm:cxn modelId="{B63AE982-C7A5-3F49-B442-83998BFBF3FB}" type="presParOf" srcId="{BF9BC17E-4A65-47A0-AAFB-3327B966B65D}" destId="{38088211-1392-4688-B968-D474674371D1}" srcOrd="1" destOrd="0" presId="urn:microsoft.com/office/officeart/2005/8/layout/orgChart1"/>
+    <dgm:cxn modelId="{91FC0EDC-DBF3-4A44-A51C-078EE06B9711}" type="presParOf" srcId="{0B4195C2-E7BF-43A0-9259-5DFA53E523C2}" destId="{EE596C84-B483-4F2B-B49B-C09D120E726D}" srcOrd="1" destOrd="0" presId="urn:microsoft.com/office/officeart/2005/8/layout/orgChart1"/>
+    <dgm:cxn modelId="{17CECAD2-596C-6645-A048-6378F535C1B2}" type="presParOf" srcId="{0B4195C2-E7BF-43A0-9259-5DFA53E523C2}" destId="{2370E1B5-B1C6-43D3-8CAE-6A4ED410CE31}" srcOrd="2" destOrd="0" presId="urn:microsoft.com/office/officeart/2005/8/layout/orgChart1"/>
+    <dgm:cxn modelId="{E92B642D-BB2C-9747-8B40-F7E196EB2FA0}" type="presParOf" srcId="{CE43A7E2-3DEA-4D01-A5BE-31B444361FA7}" destId="{D3084700-11DE-4CB8-9CC0-6EC44E451B9C}" srcOrd="2" destOrd="0" presId="urn:microsoft.com/office/officeart/2005/8/layout/orgChart1"/>
+    <dgm:cxn modelId="{C96D3924-7BD3-B744-9BF7-0ED206E3D4B6}" type="presParOf" srcId="{CE43A7E2-3DEA-4D01-A5BE-31B444361FA7}" destId="{D0025580-4CAD-453C-B807-97F3666581D9}" srcOrd="3" destOrd="0" presId="urn:microsoft.com/office/officeart/2005/8/layout/orgChart1"/>
+    <dgm:cxn modelId="{325D2E1D-AE7B-2240-BE83-7921852B334B}" type="presParOf" srcId="{D0025580-4CAD-453C-B807-97F3666581D9}" destId="{AD9F3F82-DFE5-4491-97A4-358E1A225F00}" srcOrd="0" destOrd="0" presId="urn:microsoft.com/office/officeart/2005/8/layout/orgChart1"/>
+    <dgm:cxn modelId="{EA764AEF-4BA3-9B40-B0E4-E0D650370C67}" type="presParOf" srcId="{AD9F3F82-DFE5-4491-97A4-358E1A225F00}" destId="{7C342639-D520-4397-8F2E-499904E3E286}" srcOrd="0" destOrd="0" presId="urn:microsoft.com/office/officeart/2005/8/layout/orgChart1"/>
+    <dgm:cxn modelId="{9292E162-122D-274B-957C-238D25D22059}" type="presParOf" srcId="{AD9F3F82-DFE5-4491-97A4-358E1A225F00}" destId="{B5D84742-7900-46FF-9A79-4B923611047C}" srcOrd="1" destOrd="0" presId="urn:microsoft.com/office/officeart/2005/8/layout/orgChart1"/>
+    <dgm:cxn modelId="{D4883E50-81FE-1B44-A683-1BE61DC1F306}" type="presParOf" srcId="{D0025580-4CAD-453C-B807-97F3666581D9}" destId="{2F069D9F-BCD6-43E2-B171-8CD3E5B15633}" srcOrd="1" destOrd="0" presId="urn:microsoft.com/office/officeart/2005/8/layout/orgChart1"/>
+    <dgm:cxn modelId="{672C8F99-BA9F-4E4C-AA80-068FE98BA85C}" type="presParOf" srcId="{D0025580-4CAD-453C-B807-97F3666581D9}" destId="{553A7BFB-3E89-4DA7-923F-7D73CE69731D}" srcOrd="2" destOrd="0" presId="urn:microsoft.com/office/officeart/2005/8/layout/orgChart1"/>
+    <dgm:cxn modelId="{7EE82998-4289-6F4D-9743-675D9BB7E063}" type="presParOf" srcId="{133B5BD9-797D-4147-845B-5684AA91CF6C}" destId="{AA2A1094-5CE4-4808-ABD1-949260ACDC70}" srcOrd="2" destOrd="0" presId="urn:microsoft.com/office/officeart/2005/8/layout/orgChart1"/>
   </dgm:cxnLst>
   <dgm:bg/>
   <dgm:whole/>
@@ -28284,49 +28402,49 @@
     </dgm:pt>
   </dgm:ptLst>
   <dgm:cxnLst>
-    <dgm:cxn modelId="{340F31EC-0D65-3345-9BCD-B8FB54890D07}" type="presOf" srcId="{8537594E-9B70-4EAC-8DB9-09E3D0D5F09D}" destId="{A84C55C2-225A-4CD9-900B-283F0B05667E}" srcOrd="1" destOrd="0" presId="urn:microsoft.com/office/officeart/2005/8/layout/orgChart1"/>
+    <dgm:cxn modelId="{48BCAC76-5244-BB4D-AABD-8D2320CD7C0C}" type="presOf" srcId="{67B7403F-CC5D-4834-9632-09752CC18DC6}" destId="{41655A7E-1E66-48C0-A709-7E1A857D9553}" srcOrd="0" destOrd="0" presId="urn:microsoft.com/office/officeart/2005/8/layout/orgChart1"/>
     <dgm:cxn modelId="{4A2AD108-4795-4C0A-B581-37F1A7E33564}" srcId="{6E18B34B-521D-4562-BE66-18C9D76D07C3}" destId="{95740A11-B3FB-4E0F-86B9-0129FACA7834}" srcOrd="0" destOrd="0" parTransId="{2617EC8C-4A97-4FB7-8691-0D4DF83F1B73}" sibTransId="{E2452C81-C312-4B0C-81E8-8B0F9CD3382F}"/>
-    <dgm:cxn modelId="{4DECB681-DE9F-5841-8C2A-3DA186A22267}" type="presOf" srcId="{621E79C1-40D6-4F59-8A83-663F7D85AC3E}" destId="{B5D84742-7900-46FF-9A79-4B923611047C}" srcOrd="1" destOrd="0" presId="urn:microsoft.com/office/officeart/2005/8/layout/orgChart1"/>
-    <dgm:cxn modelId="{1E43860F-D4B2-6D4A-BF60-E6D58F5AD3B6}" type="presOf" srcId="{95740A11-B3FB-4E0F-86B9-0129FACA7834}" destId="{FF22D7A5-6859-4A28-B8F9-59E154E9DD1D}" srcOrd="1" destOrd="0" presId="urn:microsoft.com/office/officeart/2005/8/layout/orgChart1"/>
-    <dgm:cxn modelId="{0469BC03-4F65-794A-9B5F-A75B4274993C}" type="presOf" srcId="{67B7403F-CC5D-4834-9632-09752CC18DC6}" destId="{38088211-1392-4688-B968-D474674371D1}" srcOrd="1" destOrd="0" presId="urn:microsoft.com/office/officeart/2005/8/layout/orgChart1"/>
-    <dgm:cxn modelId="{466884E3-8072-9E4A-B223-08D6E2EACF34}" type="presOf" srcId="{6E18B34B-521D-4562-BE66-18C9D76D07C3}" destId="{225B0C34-5192-41BE-9949-747362BB189F}" srcOrd="0" destOrd="0" presId="urn:microsoft.com/office/officeart/2005/8/layout/orgChart1"/>
-    <dgm:cxn modelId="{4FCE3397-805D-6B45-900A-8E3982B30955}" type="presOf" srcId="{95740A11-B3FB-4E0F-86B9-0129FACA7834}" destId="{5A66C07A-D102-4C76-907C-891C7B7C8677}" srcOrd="0" destOrd="0" presId="urn:microsoft.com/office/officeart/2005/8/layout/orgChart1"/>
     <dgm:cxn modelId="{E513444B-7443-4A86-99BE-6CE08B05080F}" srcId="{95740A11-B3FB-4E0F-86B9-0129FACA7834}" destId="{8537594E-9B70-4EAC-8DB9-09E3D0D5F09D}" srcOrd="2" destOrd="0" parTransId="{462CB8CC-7477-4B1B-9675-712D0636AD79}" sibTransId="{0CFDCDD9-F5B8-408A-A72A-CBAD9362A17D}"/>
-    <dgm:cxn modelId="{2F578DCB-3D14-E64F-8D6A-FE4A0DBFBC7B}" type="presOf" srcId="{E686942B-E76B-428D-A2F7-DE080033B9AD}" destId="{433C59FB-E1B6-458F-82B3-F0CAB052DE20}" srcOrd="0" destOrd="0" presId="urn:microsoft.com/office/officeart/2005/8/layout/orgChart1"/>
-    <dgm:cxn modelId="{035BA44C-3FB1-D64C-A4B0-DCDF603262A4}" type="presOf" srcId="{8537594E-9B70-4EAC-8DB9-09E3D0D5F09D}" destId="{736AB252-4EE6-428F-B029-83320BC21C1B}" srcOrd="0" destOrd="0" presId="urn:microsoft.com/office/officeart/2005/8/layout/orgChart1"/>
-    <dgm:cxn modelId="{6798196F-F13D-3044-A80B-98D8E1AA51D7}" type="presOf" srcId="{904FD555-E368-45B0-A9F3-572B0C46C8BD}" destId="{D3084700-11DE-4CB8-9CC0-6EC44E451B9C}" srcOrd="0" destOrd="0" presId="urn:microsoft.com/office/officeart/2005/8/layout/orgChart1"/>
-    <dgm:cxn modelId="{541A697C-89F1-B448-8809-7B427A7764FB}" type="presOf" srcId="{462CB8CC-7477-4B1B-9675-712D0636AD79}" destId="{562C877C-DD58-4D1A-BD91-40A7E715763A}" srcOrd="0" destOrd="0" presId="urn:microsoft.com/office/officeart/2005/8/layout/orgChart1"/>
+    <dgm:cxn modelId="{CF028F90-3B86-7C41-996C-6C3F02C84FD1}" type="presOf" srcId="{8537594E-9B70-4EAC-8DB9-09E3D0D5F09D}" destId="{A84C55C2-225A-4CD9-900B-283F0B05667E}" srcOrd="1" destOrd="0" presId="urn:microsoft.com/office/officeart/2005/8/layout/orgChart1"/>
+    <dgm:cxn modelId="{B37BADC9-0662-7E4A-BDD1-E9EFF2EC05CA}" type="presOf" srcId="{904FD555-E368-45B0-A9F3-572B0C46C8BD}" destId="{D3084700-11DE-4CB8-9CC0-6EC44E451B9C}" srcOrd="0" destOrd="0" presId="urn:microsoft.com/office/officeart/2005/8/layout/orgChart1"/>
+    <dgm:cxn modelId="{17651B9A-080D-4A4B-93FD-7AA94838CF52}" type="presOf" srcId="{8537594E-9B70-4EAC-8DB9-09E3D0D5F09D}" destId="{736AB252-4EE6-428F-B029-83320BC21C1B}" srcOrd="0" destOrd="0" presId="urn:microsoft.com/office/officeart/2005/8/layout/orgChart1"/>
+    <dgm:cxn modelId="{488A0ABC-7619-224D-A54B-AD83C2594165}" type="presOf" srcId="{462CB8CC-7477-4B1B-9675-712D0636AD79}" destId="{562C877C-DD58-4D1A-BD91-40A7E715763A}" srcOrd="0" destOrd="0" presId="urn:microsoft.com/office/officeart/2005/8/layout/orgChart1"/>
+    <dgm:cxn modelId="{63D5A7D2-07B7-B943-A601-F0D41337EB7B}" type="presOf" srcId="{6E18B34B-521D-4562-BE66-18C9D76D07C3}" destId="{225B0C34-5192-41BE-9949-747362BB189F}" srcOrd="0" destOrd="0" presId="urn:microsoft.com/office/officeart/2005/8/layout/orgChart1"/>
+    <dgm:cxn modelId="{551EADAC-2613-4E20-993D-70FA5D80B001}" srcId="{95740A11-B3FB-4E0F-86B9-0129FACA7834}" destId="{67B7403F-CC5D-4834-9632-09752CC18DC6}" srcOrd="0" destOrd="0" parTransId="{E686942B-E76B-428D-A2F7-DE080033B9AD}" sibTransId="{CD1C1A14-C8A0-45C6-8AC5-1F1100D2D538}"/>
+    <dgm:cxn modelId="{C49FE867-67F6-A34D-A64D-B64D955E345A}" type="presOf" srcId="{67B7403F-CC5D-4834-9632-09752CC18DC6}" destId="{38088211-1392-4688-B968-D474674371D1}" srcOrd="1" destOrd="0" presId="urn:microsoft.com/office/officeart/2005/8/layout/orgChart1"/>
+    <dgm:cxn modelId="{1FCF79AC-96C3-0C4A-A6AF-8FF561727AD6}" type="presOf" srcId="{95740A11-B3FB-4E0F-86B9-0129FACA7834}" destId="{5A66C07A-D102-4C76-907C-891C7B7C8677}" srcOrd="0" destOrd="0" presId="urn:microsoft.com/office/officeart/2005/8/layout/orgChart1"/>
     <dgm:cxn modelId="{5C9DB8BD-363F-4DB4-912C-C2AAA02C16F2}" srcId="{95740A11-B3FB-4E0F-86B9-0129FACA7834}" destId="{621E79C1-40D6-4F59-8A83-663F7D85AC3E}" srcOrd="1" destOrd="0" parTransId="{904FD555-E368-45B0-A9F3-572B0C46C8BD}" sibTransId="{A9C08E08-6622-441B-93AE-BA923104631E}"/>
-    <dgm:cxn modelId="{551EADAC-2613-4E20-993D-70FA5D80B001}" srcId="{95740A11-B3FB-4E0F-86B9-0129FACA7834}" destId="{67B7403F-CC5D-4834-9632-09752CC18DC6}" srcOrd="0" destOrd="0" parTransId="{E686942B-E76B-428D-A2F7-DE080033B9AD}" sibTransId="{CD1C1A14-C8A0-45C6-8AC5-1F1100D2D538}"/>
-    <dgm:cxn modelId="{B891986A-4551-E74E-9F0D-B3CAEB96B2F7}" type="presOf" srcId="{67B7403F-CC5D-4834-9632-09752CC18DC6}" destId="{41655A7E-1E66-48C0-A709-7E1A857D9553}" srcOrd="0" destOrd="0" presId="urn:microsoft.com/office/officeart/2005/8/layout/orgChart1"/>
-    <dgm:cxn modelId="{27303B18-4A11-164B-94B1-C3BD96E54135}" type="presOf" srcId="{621E79C1-40D6-4F59-8A83-663F7D85AC3E}" destId="{7C342639-D520-4397-8F2E-499904E3E286}" srcOrd="0" destOrd="0" presId="urn:microsoft.com/office/officeart/2005/8/layout/orgChart1"/>
-    <dgm:cxn modelId="{3273AD65-8187-3F42-9668-759C1ECEE1AC}" type="presParOf" srcId="{225B0C34-5192-41BE-9949-747362BB189F}" destId="{133B5BD9-797D-4147-845B-5684AA91CF6C}" srcOrd="0" destOrd="0" presId="urn:microsoft.com/office/officeart/2005/8/layout/orgChart1"/>
-    <dgm:cxn modelId="{A3ED01E6-38E3-BA45-8E21-4398990294B9}" type="presParOf" srcId="{133B5BD9-797D-4147-845B-5684AA91CF6C}" destId="{D1447EB3-4AD5-4520-9FAF-FDDEA5AE9AA1}" srcOrd="0" destOrd="0" presId="urn:microsoft.com/office/officeart/2005/8/layout/orgChart1"/>
-    <dgm:cxn modelId="{981F2871-48C3-8A46-986B-9F25F87BD03E}" type="presParOf" srcId="{D1447EB3-4AD5-4520-9FAF-FDDEA5AE9AA1}" destId="{5A66C07A-D102-4C76-907C-891C7B7C8677}" srcOrd="0" destOrd="0" presId="urn:microsoft.com/office/officeart/2005/8/layout/orgChart1"/>
-    <dgm:cxn modelId="{018B3430-9461-604E-822D-C13803C11ED4}" type="presParOf" srcId="{D1447EB3-4AD5-4520-9FAF-FDDEA5AE9AA1}" destId="{FF22D7A5-6859-4A28-B8F9-59E154E9DD1D}" srcOrd="1" destOrd="0" presId="urn:microsoft.com/office/officeart/2005/8/layout/orgChart1"/>
-    <dgm:cxn modelId="{A8C97409-B143-0F4F-B64D-76C4B9B188B6}" type="presParOf" srcId="{133B5BD9-797D-4147-845B-5684AA91CF6C}" destId="{CE43A7E2-3DEA-4D01-A5BE-31B444361FA7}" srcOrd="1" destOrd="0" presId="urn:microsoft.com/office/officeart/2005/8/layout/orgChart1"/>
-    <dgm:cxn modelId="{5B8956BB-6D8D-AD4A-97B3-6DA15D1F4A97}" type="presParOf" srcId="{CE43A7E2-3DEA-4D01-A5BE-31B444361FA7}" destId="{433C59FB-E1B6-458F-82B3-F0CAB052DE20}" srcOrd="0" destOrd="0" presId="urn:microsoft.com/office/officeart/2005/8/layout/orgChart1"/>
-    <dgm:cxn modelId="{F4DE3D80-7B3A-1A4E-B40C-C487E4E47A41}" type="presParOf" srcId="{CE43A7E2-3DEA-4D01-A5BE-31B444361FA7}" destId="{0B4195C2-E7BF-43A0-9259-5DFA53E523C2}" srcOrd="1" destOrd="0" presId="urn:microsoft.com/office/officeart/2005/8/layout/orgChart1"/>
-    <dgm:cxn modelId="{F629C8A8-C80C-1B43-8302-2AE4CA09918B}" type="presParOf" srcId="{0B4195C2-E7BF-43A0-9259-5DFA53E523C2}" destId="{BF9BC17E-4A65-47A0-AAFB-3327B966B65D}" srcOrd="0" destOrd="0" presId="urn:microsoft.com/office/officeart/2005/8/layout/orgChart1"/>
-    <dgm:cxn modelId="{119D115E-664F-1A4E-889B-D46D112EC3A3}" type="presParOf" srcId="{BF9BC17E-4A65-47A0-AAFB-3327B966B65D}" destId="{41655A7E-1E66-48C0-A709-7E1A857D9553}" srcOrd="0" destOrd="0" presId="urn:microsoft.com/office/officeart/2005/8/layout/orgChart1"/>
-    <dgm:cxn modelId="{9DF8D357-3937-C54F-81E5-99BD5C2066F4}" type="presParOf" srcId="{BF9BC17E-4A65-47A0-AAFB-3327B966B65D}" destId="{38088211-1392-4688-B968-D474674371D1}" srcOrd="1" destOrd="0" presId="urn:microsoft.com/office/officeart/2005/8/layout/orgChart1"/>
-    <dgm:cxn modelId="{700D0CCF-03BA-2F45-A9A6-0FC051D32A65}" type="presParOf" srcId="{0B4195C2-E7BF-43A0-9259-5DFA53E523C2}" destId="{EE596C84-B483-4F2B-B49B-C09D120E726D}" srcOrd="1" destOrd="0" presId="urn:microsoft.com/office/officeart/2005/8/layout/orgChart1"/>
-    <dgm:cxn modelId="{6221103C-6367-6949-A620-BDC84D9A8420}" type="presParOf" srcId="{0B4195C2-E7BF-43A0-9259-5DFA53E523C2}" destId="{2370E1B5-B1C6-43D3-8CAE-6A4ED410CE31}" srcOrd="2" destOrd="0" presId="urn:microsoft.com/office/officeart/2005/8/layout/orgChart1"/>
-    <dgm:cxn modelId="{214A1AD6-CA2F-2947-9F58-3BCE63436559}" type="presParOf" srcId="{CE43A7E2-3DEA-4D01-A5BE-31B444361FA7}" destId="{D3084700-11DE-4CB8-9CC0-6EC44E451B9C}" srcOrd="2" destOrd="0" presId="urn:microsoft.com/office/officeart/2005/8/layout/orgChart1"/>
-    <dgm:cxn modelId="{5083860E-3824-2842-964B-032D7FDA740C}" type="presParOf" srcId="{CE43A7E2-3DEA-4D01-A5BE-31B444361FA7}" destId="{D0025580-4CAD-453C-B807-97F3666581D9}" srcOrd="3" destOrd="0" presId="urn:microsoft.com/office/officeart/2005/8/layout/orgChart1"/>
-    <dgm:cxn modelId="{53995844-5993-B342-AB18-D48B91DEE80B}" type="presParOf" srcId="{D0025580-4CAD-453C-B807-97F3666581D9}" destId="{AD9F3F82-DFE5-4491-97A4-358E1A225F00}" srcOrd="0" destOrd="0" presId="urn:microsoft.com/office/officeart/2005/8/layout/orgChart1"/>
-    <dgm:cxn modelId="{68779293-0FE1-0249-8717-1820A926C17F}" type="presParOf" srcId="{AD9F3F82-DFE5-4491-97A4-358E1A225F00}" destId="{7C342639-D520-4397-8F2E-499904E3E286}" srcOrd="0" destOrd="0" presId="urn:microsoft.com/office/officeart/2005/8/layout/orgChart1"/>
-    <dgm:cxn modelId="{4B57CADE-329F-B047-B7E8-09E90E0FAD3D}" type="presParOf" srcId="{AD9F3F82-DFE5-4491-97A4-358E1A225F00}" destId="{B5D84742-7900-46FF-9A79-4B923611047C}" srcOrd="1" destOrd="0" presId="urn:microsoft.com/office/officeart/2005/8/layout/orgChart1"/>
-    <dgm:cxn modelId="{C6DD4C29-FD9A-8148-8C40-EF27CF7CE838}" type="presParOf" srcId="{D0025580-4CAD-453C-B807-97F3666581D9}" destId="{2F069D9F-BCD6-43E2-B171-8CD3E5B15633}" srcOrd="1" destOrd="0" presId="urn:microsoft.com/office/officeart/2005/8/layout/orgChart1"/>
-    <dgm:cxn modelId="{91350A29-C7A7-6044-A68A-FFC5E8B06E4A}" type="presParOf" srcId="{D0025580-4CAD-453C-B807-97F3666581D9}" destId="{553A7BFB-3E89-4DA7-923F-7D73CE69731D}" srcOrd="2" destOrd="0" presId="urn:microsoft.com/office/officeart/2005/8/layout/orgChart1"/>
-    <dgm:cxn modelId="{BD82FB44-F0BF-2745-9759-8F00A7F8D454}" type="presParOf" srcId="{CE43A7E2-3DEA-4D01-A5BE-31B444361FA7}" destId="{562C877C-DD58-4D1A-BD91-40A7E715763A}" srcOrd="4" destOrd="0" presId="urn:microsoft.com/office/officeart/2005/8/layout/orgChart1"/>
-    <dgm:cxn modelId="{AC224B1F-ACF6-1A4C-9E7B-1D45CD2DC152}" type="presParOf" srcId="{CE43A7E2-3DEA-4D01-A5BE-31B444361FA7}" destId="{00717726-53CD-4DCB-BB23-F744D9ACFF94}" srcOrd="5" destOrd="0" presId="urn:microsoft.com/office/officeart/2005/8/layout/orgChart1"/>
-    <dgm:cxn modelId="{6B57AA66-60B6-914F-9D6E-9A094DFB6492}" type="presParOf" srcId="{00717726-53CD-4DCB-BB23-F744D9ACFF94}" destId="{6A29D219-5358-4790-8B8F-6FBE8E275EC9}" srcOrd="0" destOrd="0" presId="urn:microsoft.com/office/officeart/2005/8/layout/orgChart1"/>
-    <dgm:cxn modelId="{9C0F4D2C-1425-E04D-A620-ED146318D0AF}" type="presParOf" srcId="{6A29D219-5358-4790-8B8F-6FBE8E275EC9}" destId="{736AB252-4EE6-428F-B029-83320BC21C1B}" srcOrd="0" destOrd="0" presId="urn:microsoft.com/office/officeart/2005/8/layout/orgChart1"/>
-    <dgm:cxn modelId="{0E33BC0D-6B92-7A41-A705-C4A449ED0D32}" type="presParOf" srcId="{6A29D219-5358-4790-8B8F-6FBE8E275EC9}" destId="{A84C55C2-225A-4CD9-900B-283F0B05667E}" srcOrd="1" destOrd="0" presId="urn:microsoft.com/office/officeart/2005/8/layout/orgChart1"/>
-    <dgm:cxn modelId="{44335BE8-D0C6-2A4F-9126-2F29600AD7A8}" type="presParOf" srcId="{00717726-53CD-4DCB-BB23-F744D9ACFF94}" destId="{FD799484-1E22-4865-822F-7B0F19E9D1AB}" srcOrd="1" destOrd="0" presId="urn:microsoft.com/office/officeart/2005/8/layout/orgChart1"/>
-    <dgm:cxn modelId="{1D4AE225-48E0-E244-94E0-41BD565A2FDF}" type="presParOf" srcId="{00717726-53CD-4DCB-BB23-F744D9ACFF94}" destId="{CCFDBAC3-2DE6-4CDD-A961-45075CA55381}" srcOrd="2" destOrd="0" presId="urn:microsoft.com/office/officeart/2005/8/layout/orgChart1"/>
-    <dgm:cxn modelId="{5BD4919E-BAA3-6E4F-90EE-928DAE970B5E}" type="presParOf" srcId="{133B5BD9-797D-4147-845B-5684AA91CF6C}" destId="{AA2A1094-5CE4-4808-ABD1-949260ACDC70}" srcOrd="2" destOrd="0" presId="urn:microsoft.com/office/officeart/2005/8/layout/orgChart1"/>
+    <dgm:cxn modelId="{9A3B3746-CDBD-A748-99F3-0F461ADC4F85}" type="presOf" srcId="{E686942B-E76B-428D-A2F7-DE080033B9AD}" destId="{433C59FB-E1B6-458F-82B3-F0CAB052DE20}" srcOrd="0" destOrd="0" presId="urn:microsoft.com/office/officeart/2005/8/layout/orgChart1"/>
+    <dgm:cxn modelId="{51592CF0-53D3-134D-94F5-FF906507A6F4}" type="presOf" srcId="{95740A11-B3FB-4E0F-86B9-0129FACA7834}" destId="{FF22D7A5-6859-4A28-B8F9-59E154E9DD1D}" srcOrd="1" destOrd="0" presId="urn:microsoft.com/office/officeart/2005/8/layout/orgChart1"/>
+    <dgm:cxn modelId="{075053D8-0C88-A240-B1A6-769353E10C43}" type="presOf" srcId="{621E79C1-40D6-4F59-8A83-663F7D85AC3E}" destId="{B5D84742-7900-46FF-9A79-4B923611047C}" srcOrd="1" destOrd="0" presId="urn:microsoft.com/office/officeart/2005/8/layout/orgChart1"/>
+    <dgm:cxn modelId="{211485CF-4F19-004C-9E05-FE7E0F3AA765}" type="presOf" srcId="{621E79C1-40D6-4F59-8A83-663F7D85AC3E}" destId="{7C342639-D520-4397-8F2E-499904E3E286}" srcOrd="0" destOrd="0" presId="urn:microsoft.com/office/officeart/2005/8/layout/orgChart1"/>
+    <dgm:cxn modelId="{8782AE41-88B2-2149-B702-59C99F6BD172}" type="presParOf" srcId="{225B0C34-5192-41BE-9949-747362BB189F}" destId="{133B5BD9-797D-4147-845B-5684AA91CF6C}" srcOrd="0" destOrd="0" presId="urn:microsoft.com/office/officeart/2005/8/layout/orgChart1"/>
+    <dgm:cxn modelId="{6EE8579A-425F-6C4F-8770-6C9297E304B8}" type="presParOf" srcId="{133B5BD9-797D-4147-845B-5684AA91CF6C}" destId="{D1447EB3-4AD5-4520-9FAF-FDDEA5AE9AA1}" srcOrd="0" destOrd="0" presId="urn:microsoft.com/office/officeart/2005/8/layout/orgChart1"/>
+    <dgm:cxn modelId="{C86339A8-DD1D-CB48-B2CF-E40923E5149B}" type="presParOf" srcId="{D1447EB3-4AD5-4520-9FAF-FDDEA5AE9AA1}" destId="{5A66C07A-D102-4C76-907C-891C7B7C8677}" srcOrd="0" destOrd="0" presId="urn:microsoft.com/office/officeart/2005/8/layout/orgChart1"/>
+    <dgm:cxn modelId="{866ED8B3-32DB-454D-A96D-257FBF05F6FF}" type="presParOf" srcId="{D1447EB3-4AD5-4520-9FAF-FDDEA5AE9AA1}" destId="{FF22D7A5-6859-4A28-B8F9-59E154E9DD1D}" srcOrd="1" destOrd="0" presId="urn:microsoft.com/office/officeart/2005/8/layout/orgChart1"/>
+    <dgm:cxn modelId="{08FD4DD8-B162-3245-BF07-40F05D826E9F}" type="presParOf" srcId="{133B5BD9-797D-4147-845B-5684AA91CF6C}" destId="{CE43A7E2-3DEA-4D01-A5BE-31B444361FA7}" srcOrd="1" destOrd="0" presId="urn:microsoft.com/office/officeart/2005/8/layout/orgChart1"/>
+    <dgm:cxn modelId="{0090E631-CAB7-1A49-9B59-5B95AF1598F5}" type="presParOf" srcId="{CE43A7E2-3DEA-4D01-A5BE-31B444361FA7}" destId="{433C59FB-E1B6-458F-82B3-F0CAB052DE20}" srcOrd="0" destOrd="0" presId="urn:microsoft.com/office/officeart/2005/8/layout/orgChart1"/>
+    <dgm:cxn modelId="{4CDA7819-3AAE-3E4D-8236-311D896F230E}" type="presParOf" srcId="{CE43A7E2-3DEA-4D01-A5BE-31B444361FA7}" destId="{0B4195C2-E7BF-43A0-9259-5DFA53E523C2}" srcOrd="1" destOrd="0" presId="urn:microsoft.com/office/officeart/2005/8/layout/orgChart1"/>
+    <dgm:cxn modelId="{30260A33-2FF0-4145-A4C6-BBACDDD42D73}" type="presParOf" srcId="{0B4195C2-E7BF-43A0-9259-5DFA53E523C2}" destId="{BF9BC17E-4A65-47A0-AAFB-3327B966B65D}" srcOrd="0" destOrd="0" presId="urn:microsoft.com/office/officeart/2005/8/layout/orgChart1"/>
+    <dgm:cxn modelId="{D2D38F17-16A9-8940-AECC-B1E99B2094E3}" type="presParOf" srcId="{BF9BC17E-4A65-47A0-AAFB-3327B966B65D}" destId="{41655A7E-1E66-48C0-A709-7E1A857D9553}" srcOrd="0" destOrd="0" presId="urn:microsoft.com/office/officeart/2005/8/layout/orgChart1"/>
+    <dgm:cxn modelId="{E89FC0AE-EB58-6F4F-A466-21C4A85C62EE}" type="presParOf" srcId="{BF9BC17E-4A65-47A0-AAFB-3327B966B65D}" destId="{38088211-1392-4688-B968-D474674371D1}" srcOrd="1" destOrd="0" presId="urn:microsoft.com/office/officeart/2005/8/layout/orgChart1"/>
+    <dgm:cxn modelId="{CDACBAB3-0ABA-DB41-A5E8-8FA559627F25}" type="presParOf" srcId="{0B4195C2-E7BF-43A0-9259-5DFA53E523C2}" destId="{EE596C84-B483-4F2B-B49B-C09D120E726D}" srcOrd="1" destOrd="0" presId="urn:microsoft.com/office/officeart/2005/8/layout/orgChart1"/>
+    <dgm:cxn modelId="{DC9588FF-50B0-0341-B8FA-2D5E2D12D203}" type="presParOf" srcId="{0B4195C2-E7BF-43A0-9259-5DFA53E523C2}" destId="{2370E1B5-B1C6-43D3-8CAE-6A4ED410CE31}" srcOrd="2" destOrd="0" presId="urn:microsoft.com/office/officeart/2005/8/layout/orgChart1"/>
+    <dgm:cxn modelId="{5B7D03B0-610A-D345-9A38-0F949DF8341E}" type="presParOf" srcId="{CE43A7E2-3DEA-4D01-A5BE-31B444361FA7}" destId="{D3084700-11DE-4CB8-9CC0-6EC44E451B9C}" srcOrd="2" destOrd="0" presId="urn:microsoft.com/office/officeart/2005/8/layout/orgChart1"/>
+    <dgm:cxn modelId="{4C342FBA-CA80-BA4E-888E-1C62AAF5A9C9}" type="presParOf" srcId="{CE43A7E2-3DEA-4D01-A5BE-31B444361FA7}" destId="{D0025580-4CAD-453C-B807-97F3666581D9}" srcOrd="3" destOrd="0" presId="urn:microsoft.com/office/officeart/2005/8/layout/orgChart1"/>
+    <dgm:cxn modelId="{5C988CC3-66C4-B54E-9085-8CDFC79CEE6B}" type="presParOf" srcId="{D0025580-4CAD-453C-B807-97F3666581D9}" destId="{AD9F3F82-DFE5-4491-97A4-358E1A225F00}" srcOrd="0" destOrd="0" presId="urn:microsoft.com/office/officeart/2005/8/layout/orgChart1"/>
+    <dgm:cxn modelId="{8B91CBF7-4C73-394D-A659-7532FBE14D92}" type="presParOf" srcId="{AD9F3F82-DFE5-4491-97A4-358E1A225F00}" destId="{7C342639-D520-4397-8F2E-499904E3E286}" srcOrd="0" destOrd="0" presId="urn:microsoft.com/office/officeart/2005/8/layout/orgChart1"/>
+    <dgm:cxn modelId="{8862E8F2-5B5C-964F-ADA4-BF4D990EBED6}" type="presParOf" srcId="{AD9F3F82-DFE5-4491-97A4-358E1A225F00}" destId="{B5D84742-7900-46FF-9A79-4B923611047C}" srcOrd="1" destOrd="0" presId="urn:microsoft.com/office/officeart/2005/8/layout/orgChart1"/>
+    <dgm:cxn modelId="{727FD52E-05A2-5D42-8E13-0F707AF6AD34}" type="presParOf" srcId="{D0025580-4CAD-453C-B807-97F3666581D9}" destId="{2F069D9F-BCD6-43E2-B171-8CD3E5B15633}" srcOrd="1" destOrd="0" presId="urn:microsoft.com/office/officeart/2005/8/layout/orgChart1"/>
+    <dgm:cxn modelId="{944B9DC3-AFDC-A94F-BE66-4136A8EA8674}" type="presParOf" srcId="{D0025580-4CAD-453C-B807-97F3666581D9}" destId="{553A7BFB-3E89-4DA7-923F-7D73CE69731D}" srcOrd="2" destOrd="0" presId="urn:microsoft.com/office/officeart/2005/8/layout/orgChart1"/>
+    <dgm:cxn modelId="{7AFCB53B-3897-324F-9B73-DC2497DA002C}" type="presParOf" srcId="{CE43A7E2-3DEA-4D01-A5BE-31B444361FA7}" destId="{562C877C-DD58-4D1A-BD91-40A7E715763A}" srcOrd="4" destOrd="0" presId="urn:microsoft.com/office/officeart/2005/8/layout/orgChart1"/>
+    <dgm:cxn modelId="{3221C0F7-1356-084B-AF6B-8F87A3289A4E}" type="presParOf" srcId="{CE43A7E2-3DEA-4D01-A5BE-31B444361FA7}" destId="{00717726-53CD-4DCB-BB23-F744D9ACFF94}" srcOrd="5" destOrd="0" presId="urn:microsoft.com/office/officeart/2005/8/layout/orgChart1"/>
+    <dgm:cxn modelId="{77E73617-3773-9546-AFDA-1B962455FBDC}" type="presParOf" srcId="{00717726-53CD-4DCB-BB23-F744D9ACFF94}" destId="{6A29D219-5358-4790-8B8F-6FBE8E275EC9}" srcOrd="0" destOrd="0" presId="urn:microsoft.com/office/officeart/2005/8/layout/orgChart1"/>
+    <dgm:cxn modelId="{06280806-2ECC-4C45-AE76-3C0C6E29E218}" type="presParOf" srcId="{6A29D219-5358-4790-8B8F-6FBE8E275EC9}" destId="{736AB252-4EE6-428F-B029-83320BC21C1B}" srcOrd="0" destOrd="0" presId="urn:microsoft.com/office/officeart/2005/8/layout/orgChart1"/>
+    <dgm:cxn modelId="{32BE4AC8-ACF9-8F4A-8371-E0DA28EA5798}" type="presParOf" srcId="{6A29D219-5358-4790-8B8F-6FBE8E275EC9}" destId="{A84C55C2-225A-4CD9-900B-283F0B05667E}" srcOrd="1" destOrd="0" presId="urn:microsoft.com/office/officeart/2005/8/layout/orgChart1"/>
+    <dgm:cxn modelId="{FD432201-B60E-EB45-AD45-D4DA9D534734}" type="presParOf" srcId="{00717726-53CD-4DCB-BB23-F744D9ACFF94}" destId="{FD799484-1E22-4865-822F-7B0F19E9D1AB}" srcOrd="1" destOrd="0" presId="urn:microsoft.com/office/officeart/2005/8/layout/orgChart1"/>
+    <dgm:cxn modelId="{CA5FA519-7C98-7449-A8BC-0A37C72C573C}" type="presParOf" srcId="{00717726-53CD-4DCB-BB23-F744D9ACFF94}" destId="{CCFDBAC3-2DE6-4CDD-A961-45075CA55381}" srcOrd="2" destOrd="0" presId="urn:microsoft.com/office/officeart/2005/8/layout/orgChart1"/>
+    <dgm:cxn modelId="{3814E98B-98A3-F847-AAF5-272A94D42792}" type="presParOf" srcId="{133B5BD9-797D-4147-845B-5684AA91CF6C}" destId="{AA2A1094-5CE4-4808-ABD1-949260ACDC70}" srcOrd="2" destOrd="0" presId="urn:microsoft.com/office/officeart/2005/8/layout/orgChart1"/>
   </dgm:cxnLst>
   <dgm:bg/>
   <dgm:whole/>
@@ -28559,27 +28677,27 @@
     </dgm:pt>
   </dgm:ptLst>
   <dgm:cxnLst>
-    <dgm:cxn modelId="{A8FB8F70-E07A-D94E-A85B-0611A917AD13}" type="presOf" srcId="{6E18B34B-521D-4562-BE66-18C9D76D07C3}" destId="{225B0C34-5192-41BE-9949-747362BB189F}" srcOrd="0" destOrd="0" presId="urn:microsoft.com/office/officeart/2005/8/layout/orgChart1"/>
-    <dgm:cxn modelId="{17A380E0-70AF-4043-AB0F-DEA3FBA51AC4}" type="presOf" srcId="{95740A11-B3FB-4E0F-86B9-0129FACA7834}" destId="{FF22D7A5-6859-4A28-B8F9-59E154E9DD1D}" srcOrd="1" destOrd="0" presId="urn:microsoft.com/office/officeart/2005/8/layout/orgChart1"/>
-    <dgm:cxn modelId="{571B6C27-0CC6-2346-A866-2CBCB2D46895}" type="presOf" srcId="{95740A11-B3FB-4E0F-86B9-0129FACA7834}" destId="{5A66C07A-D102-4C76-907C-891C7B7C8677}" srcOrd="0" destOrd="0" presId="urn:microsoft.com/office/officeart/2005/8/layout/orgChart1"/>
-    <dgm:cxn modelId="{E7FD7BBC-9BE5-9F42-AFE0-DE57CE882BF7}" type="presOf" srcId="{67B7403F-CC5D-4834-9632-09752CC18DC6}" destId="{41655A7E-1E66-48C0-A709-7E1A857D9553}" srcOrd="0" destOrd="0" presId="urn:microsoft.com/office/officeart/2005/8/layout/orgChart1"/>
-    <dgm:cxn modelId="{6A390B34-6BAC-5441-A590-2133DCB9FCF0}" type="presOf" srcId="{67B7403F-CC5D-4834-9632-09752CC18DC6}" destId="{38088211-1392-4688-B968-D474674371D1}" srcOrd="1" destOrd="0" presId="urn:microsoft.com/office/officeart/2005/8/layout/orgChart1"/>
+    <dgm:cxn modelId="{41D04353-FD19-B245-B47A-14B5180DFC8F}" type="presOf" srcId="{95740A11-B3FB-4E0F-86B9-0129FACA7834}" destId="{5A66C07A-D102-4C76-907C-891C7B7C8677}" srcOrd="0" destOrd="0" presId="urn:microsoft.com/office/officeart/2005/8/layout/orgChart1"/>
+    <dgm:cxn modelId="{4CD9DC0D-7D0E-9446-96FA-D5B025949203}" type="presOf" srcId="{E686942B-E76B-428D-A2F7-DE080033B9AD}" destId="{433C59FB-E1B6-458F-82B3-F0CAB052DE20}" srcOrd="0" destOrd="0" presId="urn:microsoft.com/office/officeart/2005/8/layout/orgChart1"/>
+    <dgm:cxn modelId="{7758B2F1-02AB-BF4A-ADAD-F8A210505C62}" type="presOf" srcId="{67B7403F-CC5D-4834-9632-09752CC18DC6}" destId="{41655A7E-1E66-48C0-A709-7E1A857D9553}" srcOrd="0" destOrd="0" presId="urn:microsoft.com/office/officeart/2005/8/layout/orgChart1"/>
+    <dgm:cxn modelId="{373695EF-8F6C-BF4A-A49D-6DB818F1A58A}" type="presOf" srcId="{67B7403F-CC5D-4834-9632-09752CC18DC6}" destId="{38088211-1392-4688-B968-D474674371D1}" srcOrd="1" destOrd="0" presId="urn:microsoft.com/office/officeart/2005/8/layout/orgChart1"/>
+    <dgm:cxn modelId="{5CBBB3ED-94AE-0349-AF23-746A24F53227}" type="presOf" srcId="{95740A11-B3FB-4E0F-86B9-0129FACA7834}" destId="{FF22D7A5-6859-4A28-B8F9-59E154E9DD1D}" srcOrd="1" destOrd="0" presId="urn:microsoft.com/office/officeart/2005/8/layout/orgChart1"/>
     <dgm:cxn modelId="{4A2AD108-4795-4C0A-B581-37F1A7E33564}" srcId="{6E18B34B-521D-4562-BE66-18C9D76D07C3}" destId="{95740A11-B3FB-4E0F-86B9-0129FACA7834}" srcOrd="0" destOrd="0" parTransId="{2617EC8C-4A97-4FB7-8691-0D4DF83F1B73}" sibTransId="{E2452C81-C312-4B0C-81E8-8B0F9CD3382F}"/>
-    <dgm:cxn modelId="{B9AE9BDF-1C86-9E4E-908D-ECF05F30E539}" type="presOf" srcId="{E686942B-E76B-428D-A2F7-DE080033B9AD}" destId="{433C59FB-E1B6-458F-82B3-F0CAB052DE20}" srcOrd="0" destOrd="0" presId="urn:microsoft.com/office/officeart/2005/8/layout/orgChart1"/>
+    <dgm:cxn modelId="{C2DDAE3E-1242-CC43-B217-5F0FF585A01F}" type="presOf" srcId="{6E18B34B-521D-4562-BE66-18C9D76D07C3}" destId="{225B0C34-5192-41BE-9949-747362BB189F}" srcOrd="0" destOrd="0" presId="urn:microsoft.com/office/officeart/2005/8/layout/orgChart1"/>
     <dgm:cxn modelId="{551EADAC-2613-4E20-993D-70FA5D80B001}" srcId="{95740A11-B3FB-4E0F-86B9-0129FACA7834}" destId="{67B7403F-CC5D-4834-9632-09752CC18DC6}" srcOrd="0" destOrd="0" parTransId="{E686942B-E76B-428D-A2F7-DE080033B9AD}" sibTransId="{CD1C1A14-C8A0-45C6-8AC5-1F1100D2D538}"/>
-    <dgm:cxn modelId="{901BAED1-1BD5-1F41-8AE8-D361732346DD}" type="presParOf" srcId="{225B0C34-5192-41BE-9949-747362BB189F}" destId="{133B5BD9-797D-4147-845B-5684AA91CF6C}" srcOrd="0" destOrd="0" presId="urn:microsoft.com/office/officeart/2005/8/layout/orgChart1"/>
-    <dgm:cxn modelId="{5AD9E1E1-2B89-E644-A104-429293B03816}" type="presParOf" srcId="{133B5BD9-797D-4147-845B-5684AA91CF6C}" destId="{D1447EB3-4AD5-4520-9FAF-FDDEA5AE9AA1}" srcOrd="0" destOrd="0" presId="urn:microsoft.com/office/officeart/2005/8/layout/orgChart1"/>
-    <dgm:cxn modelId="{2974BAF0-BC6D-4840-8329-506C2D4F43D4}" type="presParOf" srcId="{D1447EB3-4AD5-4520-9FAF-FDDEA5AE9AA1}" destId="{5A66C07A-D102-4C76-907C-891C7B7C8677}" srcOrd="0" destOrd="0" presId="urn:microsoft.com/office/officeart/2005/8/layout/orgChart1"/>
-    <dgm:cxn modelId="{ED225F6E-7D24-5B4E-8E2E-16C4A236D336}" type="presParOf" srcId="{D1447EB3-4AD5-4520-9FAF-FDDEA5AE9AA1}" destId="{FF22D7A5-6859-4A28-B8F9-59E154E9DD1D}" srcOrd="1" destOrd="0" presId="urn:microsoft.com/office/officeart/2005/8/layout/orgChart1"/>
-    <dgm:cxn modelId="{3EAE43D3-CABA-2D40-A5B6-D91FD8F1E2D3}" type="presParOf" srcId="{133B5BD9-797D-4147-845B-5684AA91CF6C}" destId="{CE43A7E2-3DEA-4D01-A5BE-31B444361FA7}" srcOrd="1" destOrd="0" presId="urn:microsoft.com/office/officeart/2005/8/layout/orgChart1"/>
-    <dgm:cxn modelId="{2AEADEBB-1425-0B47-8B33-0BD9B4DCE188}" type="presParOf" srcId="{CE43A7E2-3DEA-4D01-A5BE-31B444361FA7}" destId="{433C59FB-E1B6-458F-82B3-F0CAB052DE20}" srcOrd="0" destOrd="0" presId="urn:microsoft.com/office/officeart/2005/8/layout/orgChart1"/>
-    <dgm:cxn modelId="{1F173BD6-9EC4-0849-9B83-E21C75F4DBCA}" type="presParOf" srcId="{CE43A7E2-3DEA-4D01-A5BE-31B444361FA7}" destId="{0B4195C2-E7BF-43A0-9259-5DFA53E523C2}" srcOrd="1" destOrd="0" presId="urn:microsoft.com/office/officeart/2005/8/layout/orgChart1"/>
-    <dgm:cxn modelId="{1AE9D846-3AA0-7544-8787-71FAD833D4EE}" type="presParOf" srcId="{0B4195C2-E7BF-43A0-9259-5DFA53E523C2}" destId="{BF9BC17E-4A65-47A0-AAFB-3327B966B65D}" srcOrd="0" destOrd="0" presId="urn:microsoft.com/office/officeart/2005/8/layout/orgChart1"/>
-    <dgm:cxn modelId="{E4BCF1D0-460E-9A4A-84A8-8A29A96364A9}" type="presParOf" srcId="{BF9BC17E-4A65-47A0-AAFB-3327B966B65D}" destId="{41655A7E-1E66-48C0-A709-7E1A857D9553}" srcOrd="0" destOrd="0" presId="urn:microsoft.com/office/officeart/2005/8/layout/orgChart1"/>
-    <dgm:cxn modelId="{3DF5BE69-FEC1-9642-B98D-15778F906C48}" type="presParOf" srcId="{BF9BC17E-4A65-47A0-AAFB-3327B966B65D}" destId="{38088211-1392-4688-B968-D474674371D1}" srcOrd="1" destOrd="0" presId="urn:microsoft.com/office/officeart/2005/8/layout/orgChart1"/>
-    <dgm:cxn modelId="{9074643A-3D67-D849-A4DE-527B607F0662}" type="presParOf" srcId="{0B4195C2-E7BF-43A0-9259-5DFA53E523C2}" destId="{EE596C84-B483-4F2B-B49B-C09D120E726D}" srcOrd="1" destOrd="0" presId="urn:microsoft.com/office/officeart/2005/8/layout/orgChart1"/>
-    <dgm:cxn modelId="{C125F301-7DEA-2B4D-9366-A2B09C4D089D}" type="presParOf" srcId="{0B4195C2-E7BF-43A0-9259-5DFA53E523C2}" destId="{2370E1B5-B1C6-43D3-8CAE-6A4ED410CE31}" srcOrd="2" destOrd="0" presId="urn:microsoft.com/office/officeart/2005/8/layout/orgChart1"/>
-    <dgm:cxn modelId="{7ED8B104-928A-4F47-80C2-045EC3C55458}" type="presParOf" srcId="{133B5BD9-797D-4147-845B-5684AA91CF6C}" destId="{AA2A1094-5CE4-4808-ABD1-949260ACDC70}" srcOrd="2" destOrd="0" presId="urn:microsoft.com/office/officeart/2005/8/layout/orgChart1"/>
+    <dgm:cxn modelId="{1FD8645F-6EB6-6548-860E-F9D93F8E60DD}" type="presParOf" srcId="{225B0C34-5192-41BE-9949-747362BB189F}" destId="{133B5BD9-797D-4147-845B-5684AA91CF6C}" srcOrd="0" destOrd="0" presId="urn:microsoft.com/office/officeart/2005/8/layout/orgChart1"/>
+    <dgm:cxn modelId="{C972E3A8-BC58-6543-A962-6AA5867F98E2}" type="presParOf" srcId="{133B5BD9-797D-4147-845B-5684AA91CF6C}" destId="{D1447EB3-4AD5-4520-9FAF-FDDEA5AE9AA1}" srcOrd="0" destOrd="0" presId="urn:microsoft.com/office/officeart/2005/8/layout/orgChart1"/>
+    <dgm:cxn modelId="{B5E4BE02-A60D-B342-A79E-667F3F20EFA0}" type="presParOf" srcId="{D1447EB3-4AD5-4520-9FAF-FDDEA5AE9AA1}" destId="{5A66C07A-D102-4C76-907C-891C7B7C8677}" srcOrd="0" destOrd="0" presId="urn:microsoft.com/office/officeart/2005/8/layout/orgChart1"/>
+    <dgm:cxn modelId="{7E8427A7-E99B-DC4F-9366-702780342A0A}" type="presParOf" srcId="{D1447EB3-4AD5-4520-9FAF-FDDEA5AE9AA1}" destId="{FF22D7A5-6859-4A28-B8F9-59E154E9DD1D}" srcOrd="1" destOrd="0" presId="urn:microsoft.com/office/officeart/2005/8/layout/orgChart1"/>
+    <dgm:cxn modelId="{31253B09-ED07-E743-ABE7-B8BD4D93BD77}" type="presParOf" srcId="{133B5BD9-797D-4147-845B-5684AA91CF6C}" destId="{CE43A7E2-3DEA-4D01-A5BE-31B444361FA7}" srcOrd="1" destOrd="0" presId="urn:microsoft.com/office/officeart/2005/8/layout/orgChart1"/>
+    <dgm:cxn modelId="{60A79000-7F87-4645-9574-C8192494359E}" type="presParOf" srcId="{CE43A7E2-3DEA-4D01-A5BE-31B444361FA7}" destId="{433C59FB-E1B6-458F-82B3-F0CAB052DE20}" srcOrd="0" destOrd="0" presId="urn:microsoft.com/office/officeart/2005/8/layout/orgChart1"/>
+    <dgm:cxn modelId="{52668134-D5E5-7C4F-93F9-58508252E98C}" type="presParOf" srcId="{CE43A7E2-3DEA-4D01-A5BE-31B444361FA7}" destId="{0B4195C2-E7BF-43A0-9259-5DFA53E523C2}" srcOrd="1" destOrd="0" presId="urn:microsoft.com/office/officeart/2005/8/layout/orgChart1"/>
+    <dgm:cxn modelId="{839A1412-49B1-D147-BDF9-C7459F5BE0C3}" type="presParOf" srcId="{0B4195C2-E7BF-43A0-9259-5DFA53E523C2}" destId="{BF9BC17E-4A65-47A0-AAFB-3327B966B65D}" srcOrd="0" destOrd="0" presId="urn:microsoft.com/office/officeart/2005/8/layout/orgChart1"/>
+    <dgm:cxn modelId="{DB3976B6-6990-994B-A2DE-E42F8FA86F8F}" type="presParOf" srcId="{BF9BC17E-4A65-47A0-AAFB-3327B966B65D}" destId="{41655A7E-1E66-48C0-A709-7E1A857D9553}" srcOrd="0" destOrd="0" presId="urn:microsoft.com/office/officeart/2005/8/layout/orgChart1"/>
+    <dgm:cxn modelId="{AB5670C0-9598-4C4C-9ACF-7A83CFED19CB}" type="presParOf" srcId="{BF9BC17E-4A65-47A0-AAFB-3327B966B65D}" destId="{38088211-1392-4688-B968-D474674371D1}" srcOrd="1" destOrd="0" presId="urn:microsoft.com/office/officeart/2005/8/layout/orgChart1"/>
+    <dgm:cxn modelId="{3E4C3800-3F57-2740-9CCA-9C66E54E656E}" type="presParOf" srcId="{0B4195C2-E7BF-43A0-9259-5DFA53E523C2}" destId="{EE596C84-B483-4F2B-B49B-C09D120E726D}" srcOrd="1" destOrd="0" presId="urn:microsoft.com/office/officeart/2005/8/layout/orgChart1"/>
+    <dgm:cxn modelId="{6C9B0206-4FD7-EB4E-A0B0-4914626352F8}" type="presParOf" srcId="{0B4195C2-E7BF-43A0-9259-5DFA53E523C2}" destId="{2370E1B5-B1C6-43D3-8CAE-6A4ED410CE31}" srcOrd="2" destOrd="0" presId="urn:microsoft.com/office/officeart/2005/8/layout/orgChart1"/>
+    <dgm:cxn modelId="{B2BFECFB-F4E7-174A-AFD2-93EA0A41D839}" type="presParOf" srcId="{133B5BD9-797D-4147-845B-5684AA91CF6C}" destId="{AA2A1094-5CE4-4808-ABD1-949260ACDC70}" srcOrd="2" destOrd="0" presId="urn:microsoft.com/office/officeart/2005/8/layout/orgChart1"/>
   </dgm:cxnLst>
   <dgm:bg/>
   <dgm:whole/>
@@ -29553,8 +29671,8 @@
       </dsp:nvSpPr>
       <dsp:spPr>
         <a:xfrm>
-          <a:off x="4477338" y="2049719"/>
-          <a:ext cx="91440" cy="381900"/>
+          <a:off x="3178915" y="1324255"/>
+          <a:ext cx="91440" cy="246573"/>
         </a:xfrm>
         <a:custGeom>
           <a:avLst/>
@@ -29568,7 +29686,7 @@
                 <a:pt x="45720" y="0"/>
               </a:moveTo>
               <a:lnTo>
-                <a:pt x="45720" y="381900"/>
+                <a:pt x="45720" y="246573"/>
               </a:lnTo>
             </a:path>
           </a:pathLst>
@@ -29609,8 +29727,8 @@
       </dsp:nvSpPr>
       <dsp:spPr>
         <a:xfrm>
-          <a:off x="3319360" y="833984"/>
-          <a:ext cx="1203697" cy="381900"/>
+          <a:off x="2447471" y="539319"/>
+          <a:ext cx="777164" cy="246573"/>
         </a:xfrm>
         <a:custGeom>
           <a:avLst/>
@@ -29624,13 +29742,13 @@
                 <a:pt x="0" y="0"/>
               </a:moveTo>
               <a:lnTo>
-                <a:pt x="0" y="260254"/>
+                <a:pt x="0" y="168032"/>
               </a:lnTo>
               <a:lnTo>
-                <a:pt x="1203697" y="260254"/>
+                <a:pt x="777164" y="168032"/>
               </a:lnTo>
               <a:lnTo>
-                <a:pt x="1203697" y="381900"/>
+                <a:pt x="777164" y="246573"/>
               </a:lnTo>
             </a:path>
           </a:pathLst>
@@ -29671,8 +29789,8 @@
       </dsp:nvSpPr>
       <dsp:spPr>
         <a:xfrm>
-          <a:off x="2115662" y="2049719"/>
-          <a:ext cx="802465" cy="381900"/>
+          <a:off x="1670307" y="1324255"/>
+          <a:ext cx="518109" cy="246573"/>
         </a:xfrm>
         <a:custGeom>
           <a:avLst/>
@@ -29686,13 +29804,13 @@
                 <a:pt x="0" y="0"/>
               </a:moveTo>
               <a:lnTo>
-                <a:pt x="0" y="260254"/>
+                <a:pt x="0" y="168032"/>
               </a:lnTo>
               <a:lnTo>
-                <a:pt x="802465" y="260254"/>
+                <a:pt x="518109" y="168032"/>
               </a:lnTo>
               <a:lnTo>
-                <a:pt x="802465" y="381900"/>
+                <a:pt x="518109" y="246573"/>
               </a:lnTo>
             </a:path>
           </a:pathLst>
@@ -29733,8 +29851,8 @@
       </dsp:nvSpPr>
       <dsp:spPr>
         <a:xfrm>
-          <a:off x="1313197" y="2049719"/>
-          <a:ext cx="802465" cy="381900"/>
+          <a:off x="1152197" y="1324255"/>
+          <a:ext cx="518109" cy="246573"/>
         </a:xfrm>
         <a:custGeom>
           <a:avLst/>
@@ -29745,16 +29863,16 @@
           <a:pathLst>
             <a:path>
               <a:moveTo>
-                <a:pt x="802465" y="0"/>
+                <a:pt x="518109" y="0"/>
               </a:moveTo>
               <a:lnTo>
-                <a:pt x="802465" y="260254"/>
+                <a:pt x="518109" y="168032"/>
               </a:lnTo>
               <a:lnTo>
-                <a:pt x="0" y="260254"/>
+                <a:pt x="0" y="168032"/>
               </a:lnTo>
               <a:lnTo>
-                <a:pt x="0" y="381900"/>
+                <a:pt x="0" y="246573"/>
               </a:lnTo>
             </a:path>
           </a:pathLst>
@@ -29795,8 +29913,8 @@
       </dsp:nvSpPr>
       <dsp:spPr>
         <a:xfrm>
-          <a:off x="2115662" y="833984"/>
-          <a:ext cx="1203697" cy="381900"/>
+          <a:off x="1670307" y="539319"/>
+          <a:ext cx="777164" cy="246573"/>
         </a:xfrm>
         <a:custGeom>
           <a:avLst/>
@@ -29807,16 +29925,16 @@
           <a:pathLst>
             <a:path>
               <a:moveTo>
-                <a:pt x="1203697" y="0"/>
+                <a:pt x="777164" y="0"/>
               </a:moveTo>
               <a:lnTo>
-                <a:pt x="1203697" y="260254"/>
+                <a:pt x="777164" y="168032"/>
               </a:lnTo>
               <a:lnTo>
-                <a:pt x="0" y="260254"/>
+                <a:pt x="0" y="168032"/>
               </a:lnTo>
               <a:lnTo>
-                <a:pt x="0" y="381900"/>
+                <a:pt x="0" y="246573"/>
               </a:lnTo>
             </a:path>
           </a:pathLst>
@@ -29857,8 +29975,8 @@
       </dsp:nvSpPr>
       <dsp:spPr>
         <a:xfrm>
-          <a:off x="2662798" y="150"/>
-          <a:ext cx="1313124" cy="833834"/>
+          <a:off x="2023563" y="956"/>
+          <a:ext cx="847815" cy="538362"/>
         </a:xfrm>
         <a:prstGeom prst="roundRect">
           <a:avLst>
@@ -29902,8 +30020,8 @@
       </dsp:nvSpPr>
       <dsp:spPr>
         <a:xfrm>
-          <a:off x="2808701" y="138757"/>
-          <a:ext cx="1313124" cy="833834"/>
+          <a:off x="2117765" y="90448"/>
+          <a:ext cx="847815" cy="538362"/>
         </a:xfrm>
         <a:prstGeom prst="roundRect">
           <a:avLst>
@@ -29946,12 +30064,12 @@
         <a:fontRef idx="minor"/>
       </dsp:style>
       <dsp:txBody>
-        <a:bodyPr spcFirstLastPara="0" vert="horz" wrap="square" lIns="83820" tIns="83820" rIns="83820" bIns="83820" numCol="1" spcCol="1270" anchor="ctr" anchorCtr="0">
+        <a:bodyPr spcFirstLastPara="0" vert="horz" wrap="square" lIns="53340" tIns="53340" rIns="53340" bIns="53340" numCol="1" spcCol="1270" anchor="ctr" anchorCtr="0">
           <a:noAutofit/>
         </a:bodyPr>
         <a:lstStyle/>
         <a:p>
-          <a:pPr lvl="0" algn="ctr" defTabSz="977900">
+          <a:pPr lvl="0" algn="ctr" defTabSz="622300">
             <a:lnSpc>
               <a:spcPct val="90000"/>
             </a:lnSpc>
@@ -29963,14 +30081,14 @@
             </a:spcAft>
           </a:pPr>
           <a:r>
-            <a:rPr lang="en-US" sz="2200" kern="1200"/>
+            <a:rPr lang="en-US" sz="1400" kern="1200"/>
             <a:t>Top parts</a:t>
           </a:r>
         </a:p>
       </dsp:txBody>
       <dsp:txXfrm>
-        <a:off x="2833123" y="163179"/>
-        <a:ext cx="1264280" cy="784990"/>
+        <a:off x="2133533" y="106216"/>
+        <a:ext cx="816279" cy="506826"/>
       </dsp:txXfrm>
     </dsp:sp>
     <dsp:sp modelId="{0F8785C7-CA76-4687-9FF9-9A76323815C0}">
@@ -29980,8 +30098,8 @@
       </dsp:nvSpPr>
       <dsp:spPr>
         <a:xfrm>
-          <a:off x="1459100" y="1215885"/>
-          <a:ext cx="1313124" cy="833834"/>
+          <a:off x="1246399" y="785892"/>
+          <a:ext cx="847815" cy="538362"/>
         </a:xfrm>
         <a:prstGeom prst="roundRect">
           <a:avLst>
@@ -30060,8 +30178,8 @@
       </dsp:nvSpPr>
       <dsp:spPr>
         <a:xfrm>
-          <a:off x="1605003" y="1354492"/>
-          <a:ext cx="1313124" cy="833834"/>
+          <a:off x="1340600" y="875384"/>
+          <a:ext cx="847815" cy="538362"/>
         </a:xfrm>
         <a:prstGeom prst="roundRect">
           <a:avLst>
@@ -30104,12 +30222,12 @@
         <a:fontRef idx="minor"/>
       </dsp:style>
       <dsp:txBody>
-        <a:bodyPr spcFirstLastPara="0" vert="horz" wrap="square" lIns="83820" tIns="83820" rIns="83820" bIns="83820" numCol="1" spcCol="1270" anchor="ctr" anchorCtr="0">
+        <a:bodyPr spcFirstLastPara="0" vert="horz" wrap="square" lIns="53340" tIns="53340" rIns="53340" bIns="53340" numCol="1" spcCol="1270" anchor="ctr" anchorCtr="0">
           <a:noAutofit/>
         </a:bodyPr>
         <a:lstStyle/>
         <a:p>
-          <a:pPr lvl="0" algn="ctr" defTabSz="977900">
+          <a:pPr lvl="0" algn="ctr" defTabSz="622300">
             <a:lnSpc>
               <a:spcPct val="90000"/>
             </a:lnSpc>
@@ -30121,14 +30239,14 @@
             </a:spcAft>
           </a:pPr>
           <a:r>
-            <a:rPr lang="en-US" sz="2200" kern="1200"/>
+            <a:rPr lang="en-US" sz="1400" kern="1200"/>
             <a:t>Module </a:t>
           </a:r>
         </a:p>
       </dsp:txBody>
       <dsp:txXfrm>
-        <a:off x="1629425" y="1378914"/>
-        <a:ext cx="1264280" cy="784990"/>
+        <a:off x="1356368" y="891152"/>
+        <a:ext cx="816279" cy="506826"/>
       </dsp:txXfrm>
     </dsp:sp>
     <dsp:sp modelId="{0C2633D5-D631-430B-ABF0-80B6D5D47F95}">
@@ -30138,8 +30256,8 @@
       </dsp:nvSpPr>
       <dsp:spPr>
         <a:xfrm>
-          <a:off x="656635" y="2431619"/>
-          <a:ext cx="1313124" cy="833834"/>
+          <a:off x="728289" y="1570828"/>
+          <a:ext cx="847815" cy="538362"/>
         </a:xfrm>
         <a:prstGeom prst="roundRect">
           <a:avLst>
@@ -30183,8 +30301,8 @@
       </dsp:nvSpPr>
       <dsp:spPr>
         <a:xfrm>
-          <a:off x="802538" y="2570227"/>
-          <a:ext cx="1313124" cy="833834"/>
+          <a:off x="822491" y="1660320"/>
+          <a:ext cx="847815" cy="538362"/>
         </a:xfrm>
         <a:prstGeom prst="roundRect">
           <a:avLst>
@@ -30227,12 +30345,12 @@
         <a:fontRef idx="minor"/>
       </dsp:style>
       <dsp:txBody>
-        <a:bodyPr spcFirstLastPara="0" vert="horz" wrap="square" lIns="83820" tIns="83820" rIns="83820" bIns="83820" numCol="1" spcCol="1270" anchor="ctr" anchorCtr="0">
+        <a:bodyPr spcFirstLastPara="0" vert="horz" wrap="square" lIns="53340" tIns="53340" rIns="53340" bIns="53340" numCol="1" spcCol="1270" anchor="ctr" anchorCtr="0">
           <a:noAutofit/>
         </a:bodyPr>
         <a:lstStyle/>
         <a:p>
-          <a:pPr lvl="0" algn="ctr" defTabSz="977900">
+          <a:pPr lvl="0" algn="ctr" defTabSz="622300">
             <a:lnSpc>
               <a:spcPct val="90000"/>
             </a:lnSpc>
@@ -30244,14 +30362,14 @@
             </a:spcAft>
           </a:pPr>
           <a:r>
-            <a:rPr lang="en-US" sz="2200" kern="1200"/>
+            <a:rPr lang="en-US" sz="1400" kern="1200"/>
             <a:t>Stub</a:t>
           </a:r>
         </a:p>
       </dsp:txBody>
       <dsp:txXfrm>
-        <a:off x="826960" y="2594649"/>
-        <a:ext cx="1264280" cy="784990"/>
+        <a:off x="838259" y="1676088"/>
+        <a:ext cx="816279" cy="506826"/>
       </dsp:txXfrm>
     </dsp:sp>
     <dsp:sp modelId="{65E8FB4C-6D78-49ED-B085-95E8F3D415F3}">
@@ -30261,8 +30379,8 @@
       </dsp:nvSpPr>
       <dsp:spPr>
         <a:xfrm>
-          <a:off x="2261565" y="2431619"/>
-          <a:ext cx="1313124" cy="833834"/>
+          <a:off x="1764508" y="1570828"/>
+          <a:ext cx="847815" cy="538362"/>
         </a:xfrm>
         <a:prstGeom prst="roundRect">
           <a:avLst>
@@ -30341,8 +30459,8 @@
       </dsp:nvSpPr>
       <dsp:spPr>
         <a:xfrm>
-          <a:off x="2407468" y="2570227"/>
-          <a:ext cx="1313124" cy="833834"/>
+          <a:off x="1858710" y="1660320"/>
+          <a:ext cx="847815" cy="538362"/>
         </a:xfrm>
         <a:prstGeom prst="roundRect">
           <a:avLst>
@@ -30385,12 +30503,12 @@
         <a:fontRef idx="minor"/>
       </dsp:style>
       <dsp:txBody>
-        <a:bodyPr spcFirstLastPara="0" vert="horz" wrap="square" lIns="83820" tIns="83820" rIns="83820" bIns="83820" numCol="1" spcCol="1270" anchor="ctr" anchorCtr="0">
+        <a:bodyPr spcFirstLastPara="0" vert="horz" wrap="square" lIns="53340" tIns="53340" rIns="53340" bIns="53340" numCol="1" spcCol="1270" anchor="ctr" anchorCtr="0">
           <a:noAutofit/>
         </a:bodyPr>
         <a:lstStyle/>
         <a:p>
-          <a:pPr lvl="0" algn="ctr" defTabSz="977900">
+          <a:pPr lvl="0" algn="ctr" defTabSz="622300">
             <a:lnSpc>
               <a:spcPct val="90000"/>
             </a:lnSpc>
@@ -30402,15 +30520,15 @@
             </a:spcAft>
           </a:pPr>
           <a:r>
-            <a:rPr lang="en-US" sz="2200" kern="1200"/>
+            <a:rPr lang="en-US" sz="1400" kern="1200"/>
             <a:t>Module</a:t>
           </a:r>
-          <a:endParaRPr lang="en-US" sz="2200" i="1" kern="1200"/>
+          <a:endParaRPr lang="en-US" sz="1400" i="1" kern="1200"/>
         </a:p>
       </dsp:txBody>
       <dsp:txXfrm>
-        <a:off x="2431890" y="2594649"/>
-        <a:ext cx="1264280" cy="784990"/>
+        <a:off x="1874478" y="1676088"/>
+        <a:ext cx="816279" cy="506826"/>
       </dsp:txXfrm>
     </dsp:sp>
     <dsp:sp modelId="{476C4DDA-48D1-4B0D-A892-378E1FE3C95C}">
@@ -30420,8 +30538,8 @@
       </dsp:nvSpPr>
       <dsp:spPr>
         <a:xfrm>
-          <a:off x="3866496" y="1215885"/>
-          <a:ext cx="1313124" cy="833834"/>
+          <a:off x="2800727" y="785892"/>
+          <a:ext cx="847815" cy="538362"/>
         </a:xfrm>
         <a:prstGeom prst="roundRect">
           <a:avLst>
@@ -30467,8 +30585,8 @@
       </dsp:nvSpPr>
       <dsp:spPr>
         <a:xfrm>
-          <a:off x="4012398" y="1354492"/>
-          <a:ext cx="1313124" cy="833834"/>
+          <a:off x="2894929" y="875384"/>
+          <a:ext cx="847815" cy="538362"/>
         </a:xfrm>
         <a:prstGeom prst="roundRect">
           <a:avLst>
@@ -30511,12 +30629,12 @@
         <a:fontRef idx="minor"/>
       </dsp:style>
       <dsp:txBody>
-        <a:bodyPr spcFirstLastPara="0" vert="horz" wrap="square" lIns="83820" tIns="83820" rIns="83820" bIns="83820" numCol="1" spcCol="1270" anchor="ctr" anchorCtr="0">
+        <a:bodyPr spcFirstLastPara="0" vert="horz" wrap="square" lIns="53340" tIns="53340" rIns="53340" bIns="53340" numCol="1" spcCol="1270" anchor="ctr" anchorCtr="0">
           <a:noAutofit/>
         </a:bodyPr>
         <a:lstStyle/>
         <a:p>
-          <a:pPr lvl="0" algn="ctr" defTabSz="977900">
+          <a:pPr lvl="0" algn="ctr" defTabSz="622300">
             <a:lnSpc>
               <a:spcPct val="90000"/>
             </a:lnSpc>
@@ -30528,14 +30646,14 @@
             </a:spcAft>
           </a:pPr>
           <a:r>
-            <a:rPr lang="en-US" sz="2200" kern="1200"/>
+            <a:rPr lang="en-US" sz="1400" kern="1200"/>
             <a:t>Driver</a:t>
           </a:r>
         </a:p>
       </dsp:txBody>
       <dsp:txXfrm>
-        <a:off x="4036820" y="1378914"/>
-        <a:ext cx="1264280" cy="784990"/>
+        <a:off x="2910697" y="891152"/>
+        <a:ext cx="816279" cy="506826"/>
       </dsp:txXfrm>
     </dsp:sp>
     <dsp:sp modelId="{C70FB97D-3476-4457-B500-58B89E7C3D9F}">
@@ -30545,8 +30663,8 @@
       </dsp:nvSpPr>
       <dsp:spPr>
         <a:xfrm>
-          <a:off x="3866496" y="2431619"/>
-          <a:ext cx="1313124" cy="833834"/>
+          <a:off x="2800727" y="1570828"/>
+          <a:ext cx="847815" cy="538362"/>
         </a:xfrm>
         <a:prstGeom prst="roundRect">
           <a:avLst>
@@ -30625,8 +30743,8 @@
       </dsp:nvSpPr>
       <dsp:spPr>
         <a:xfrm>
-          <a:off x="4012398" y="2570227"/>
-          <a:ext cx="1313124" cy="833834"/>
+          <a:off x="2894929" y="1660320"/>
+          <a:ext cx="847815" cy="538362"/>
         </a:xfrm>
         <a:prstGeom prst="roundRect">
           <a:avLst>
@@ -30669,12 +30787,12 @@
         <a:fontRef idx="minor"/>
       </dsp:style>
       <dsp:txBody>
-        <a:bodyPr spcFirstLastPara="0" vert="horz" wrap="square" lIns="83820" tIns="83820" rIns="83820" bIns="83820" numCol="1" spcCol="1270" anchor="ctr" anchorCtr="0">
+        <a:bodyPr spcFirstLastPara="0" vert="horz" wrap="square" lIns="53340" tIns="53340" rIns="53340" bIns="53340" numCol="1" spcCol="1270" anchor="ctr" anchorCtr="0">
           <a:noAutofit/>
         </a:bodyPr>
         <a:lstStyle/>
         <a:p>
-          <a:pPr lvl="0" algn="ctr" defTabSz="977900">
+          <a:pPr lvl="0" algn="ctr" defTabSz="622300">
             <a:lnSpc>
               <a:spcPct val="90000"/>
             </a:lnSpc>
@@ -30686,14 +30804,14 @@
             </a:spcAft>
           </a:pPr>
           <a:r>
-            <a:rPr lang="en-US" sz="2200" kern="1200"/>
+            <a:rPr lang="en-US" sz="1400" kern="1200"/>
             <a:t>Module </a:t>
           </a:r>
         </a:p>
       </dsp:txBody>
       <dsp:txXfrm>
-        <a:off x="4036820" y="2594649"/>
-        <a:ext cx="1264280" cy="784990"/>
+        <a:off x="2910697" y="1676088"/>
+        <a:ext cx="816279" cy="506826"/>
       </dsp:txXfrm>
     </dsp:sp>
   </dsp:spTree>
@@ -30715,8 +30833,8 @@
       </dsp:nvSpPr>
       <dsp:spPr>
         <a:xfrm>
-          <a:off x="2943988" y="1456711"/>
-          <a:ext cx="1118750" cy="1118750"/>
+          <a:off x="2278554" y="1079356"/>
+          <a:ext cx="828326" cy="828326"/>
         </a:xfrm>
         <a:prstGeom prst="ellipse">
           <a:avLst/>
@@ -30758,12 +30876,12 @@
         </a:fontRef>
       </dsp:style>
       <dsp:txBody>
-        <a:bodyPr spcFirstLastPara="0" vert="horz" wrap="square" lIns="10160" tIns="10160" rIns="10160" bIns="10160" numCol="1" spcCol="1270" anchor="ctr" anchorCtr="0">
+        <a:bodyPr spcFirstLastPara="0" vert="horz" wrap="square" lIns="7620" tIns="7620" rIns="7620" bIns="7620" numCol="1" spcCol="1270" anchor="ctr" anchorCtr="0">
           <a:noAutofit/>
         </a:bodyPr>
         <a:lstStyle/>
         <a:p>
-          <a:pPr lvl="0" algn="ctr" defTabSz="711200">
+          <a:pPr lvl="0" algn="ctr" defTabSz="533400">
             <a:lnSpc>
               <a:spcPct val="90000"/>
             </a:lnSpc>
@@ -30775,14 +30893,14 @@
             </a:spcAft>
           </a:pPr>
           <a:r>
-            <a:rPr lang="en-US" sz="1600" kern="1200"/>
+            <a:rPr lang="en-US" sz="1200" kern="1200"/>
             <a:t>System Manager</a:t>
           </a:r>
         </a:p>
       </dsp:txBody>
       <dsp:txXfrm>
-        <a:off x="3107825" y="1620548"/>
-        <a:ext cx="791076" cy="791076"/>
+        <a:off x="2399860" y="1200662"/>
+        <a:ext cx="585714" cy="585714"/>
       </dsp:txXfrm>
     </dsp:sp>
     <dsp:sp modelId="{E3DFBEAD-55A5-4E8B-A0B6-57D76A0359D5}">
@@ -30792,8 +30910,8 @@
       </dsp:nvSpPr>
       <dsp:spPr>
         <a:xfrm rot="16200000">
-          <a:off x="3335325" y="1274303"/>
-          <a:ext cx="336076" cy="28740"/>
+          <a:off x="2567810" y="940606"/>
+          <a:ext cx="249814" cy="27685"/>
         </a:xfrm>
         <a:custGeom>
           <a:avLst/>
@@ -30804,10 +30922,10 @@
           <a:pathLst>
             <a:path>
               <a:moveTo>
-                <a:pt x="0" y="14370"/>
+                <a:pt x="0" y="13842"/>
               </a:moveTo>
               <a:lnTo>
-                <a:pt x="336076" y="14370"/>
+                <a:pt x="249814" y="13842"/>
               </a:lnTo>
             </a:path>
           </a:pathLst>
@@ -30860,8 +30978,8 @@
         </a:p>
       </dsp:txBody>
       <dsp:txXfrm>
-        <a:off x="3494962" y="1280271"/>
-        <a:ext cx="16803" cy="16803"/>
+        <a:off x="2686472" y="948204"/>
+        <a:ext cx="12490" cy="12490"/>
       </dsp:txXfrm>
     </dsp:sp>
     <dsp:sp modelId="{0BC65567-9A01-4C42-8AF1-8591128463B7}">
@@ -30871,8 +30989,8 @@
       </dsp:nvSpPr>
       <dsp:spPr>
         <a:xfrm>
-          <a:off x="2943988" y="1885"/>
-          <a:ext cx="1118750" cy="1118750"/>
+          <a:off x="2278554" y="1216"/>
+          <a:ext cx="828326" cy="828326"/>
         </a:xfrm>
         <a:prstGeom prst="ellipse">
           <a:avLst/>
@@ -30909,12 +31027,12 @@
         </a:fontRef>
       </dsp:style>
       <dsp:txBody>
-        <a:bodyPr spcFirstLastPara="0" vert="horz" wrap="square" lIns="6985" tIns="6985" rIns="6985" bIns="6985" numCol="1" spcCol="1270" anchor="ctr" anchorCtr="0">
+        <a:bodyPr spcFirstLastPara="0" vert="horz" wrap="square" lIns="5080" tIns="5080" rIns="5080" bIns="5080" numCol="1" spcCol="1270" anchor="ctr" anchorCtr="0">
           <a:noAutofit/>
         </a:bodyPr>
         <a:lstStyle/>
         <a:p>
-          <a:pPr lvl="0" algn="ctr" defTabSz="488950">
+          <a:pPr lvl="0" algn="ctr" defTabSz="355600">
             <a:lnSpc>
               <a:spcPct val="90000"/>
             </a:lnSpc>
@@ -30926,14 +31044,14 @@
             </a:spcAft>
           </a:pPr>
           <a:r>
-            <a:rPr lang="en-US" sz="1100" kern="1200"/>
+            <a:rPr lang="en-US" sz="800" kern="1200"/>
             <a:t>Reservation Manager</a:t>
           </a:r>
         </a:p>
       </dsp:txBody>
       <dsp:txXfrm>
-        <a:off x="3107825" y="165722"/>
-        <a:ext cx="791076" cy="791076"/>
+        <a:off x="2399860" y="122522"/>
+        <a:ext cx="585714" cy="585714"/>
       </dsp:txXfrm>
     </dsp:sp>
     <dsp:sp modelId="{69157A78-35A6-4DFE-84AD-5E59F8DB4A14}">
@@ -30943,8 +31061,8 @@
       </dsp:nvSpPr>
       <dsp:spPr>
         <a:xfrm rot="19800000">
-          <a:off x="3965284" y="1638010"/>
-          <a:ext cx="336076" cy="28740"/>
+          <a:off x="3034658" y="1210142"/>
+          <a:ext cx="249814" cy="27685"/>
         </a:xfrm>
         <a:custGeom>
           <a:avLst/>
@@ -30955,10 +31073,10 @@
           <a:pathLst>
             <a:path>
               <a:moveTo>
-                <a:pt x="0" y="14370"/>
+                <a:pt x="0" y="13842"/>
               </a:moveTo>
               <a:lnTo>
-                <a:pt x="336076" y="14370"/>
+                <a:pt x="249814" y="13842"/>
               </a:lnTo>
             </a:path>
           </a:pathLst>
@@ -31011,8 +31129,8 @@
         </a:p>
       </dsp:txBody>
       <dsp:txXfrm>
-        <a:off x="4124920" y="1643978"/>
-        <a:ext cx="16803" cy="16803"/>
+        <a:off x="3153320" y="1217739"/>
+        <a:ext cx="12490" cy="12490"/>
       </dsp:txXfrm>
     </dsp:sp>
     <dsp:sp modelId="{8B913BC2-EB6E-4AAD-9FC1-062663CD66A5}">
@@ -31022,8 +31140,8 @@
       </dsp:nvSpPr>
       <dsp:spPr>
         <a:xfrm>
-          <a:off x="4203905" y="729298"/>
-          <a:ext cx="1118750" cy="1118750"/>
+          <a:off x="3212251" y="540286"/>
+          <a:ext cx="828326" cy="828326"/>
         </a:xfrm>
         <a:prstGeom prst="ellipse">
           <a:avLst/>
@@ -31065,12 +31183,12 @@
         </a:fontRef>
       </dsp:style>
       <dsp:txBody>
-        <a:bodyPr spcFirstLastPara="0" vert="horz" wrap="square" lIns="6985" tIns="6985" rIns="6985" bIns="6985" numCol="1" spcCol="1270" anchor="ctr" anchorCtr="0">
+        <a:bodyPr spcFirstLastPara="0" vert="horz" wrap="square" lIns="5080" tIns="5080" rIns="5080" bIns="5080" numCol="1" spcCol="1270" anchor="ctr" anchorCtr="0">
           <a:noAutofit/>
         </a:bodyPr>
         <a:lstStyle/>
         <a:p>
-          <a:pPr lvl="0" algn="ctr" defTabSz="488950">
+          <a:pPr lvl="0" algn="ctr" defTabSz="355600">
             <a:lnSpc>
               <a:spcPct val="90000"/>
             </a:lnSpc>
@@ -31082,14 +31200,14 @@
             </a:spcAft>
           </a:pPr>
           <a:r>
-            <a:rPr lang="en-US" sz="1100" kern="1200"/>
+            <a:rPr lang="en-US" sz="800" kern="1200"/>
             <a:t>Queue Manager</a:t>
           </a:r>
         </a:p>
       </dsp:txBody>
       <dsp:txXfrm>
-        <a:off x="4367742" y="893135"/>
-        <a:ext cx="791076" cy="791076"/>
+        <a:off x="3333557" y="661592"/>
+        <a:ext cx="585714" cy="585714"/>
       </dsp:txXfrm>
     </dsp:sp>
     <dsp:sp modelId="{E02890E7-A576-456A-85DB-8DF46A95F307}">
@@ -31099,8 +31217,8 @@
       </dsp:nvSpPr>
       <dsp:spPr>
         <a:xfrm rot="1800000">
-          <a:off x="3965284" y="2365423"/>
-          <a:ext cx="336076" cy="28740"/>
+          <a:off x="3034658" y="1749212"/>
+          <a:ext cx="249814" cy="27685"/>
         </a:xfrm>
         <a:custGeom>
           <a:avLst/>
@@ -31111,10 +31229,10 @@
           <a:pathLst>
             <a:path>
               <a:moveTo>
-                <a:pt x="0" y="14370"/>
+                <a:pt x="0" y="13842"/>
               </a:moveTo>
               <a:lnTo>
-                <a:pt x="336076" y="14370"/>
+                <a:pt x="249814" y="13842"/>
               </a:lnTo>
             </a:path>
           </a:pathLst>
@@ -31167,8 +31285,8 @@
         </a:p>
       </dsp:txBody>
       <dsp:txXfrm>
-        <a:off x="4124920" y="2371391"/>
-        <a:ext cx="16803" cy="16803"/>
+        <a:off x="3153320" y="1756809"/>
+        <a:ext cx="12490" cy="12490"/>
       </dsp:txXfrm>
     </dsp:sp>
     <dsp:sp modelId="{F6F646E6-46CD-4E75-93FC-6902E870CC78}">
@@ -31178,8 +31296,8 @@
       </dsp:nvSpPr>
       <dsp:spPr>
         <a:xfrm>
-          <a:off x="4203905" y="2184125"/>
-          <a:ext cx="1118750" cy="1118750"/>
+          <a:off x="3212251" y="1618427"/>
+          <a:ext cx="828326" cy="828326"/>
         </a:xfrm>
         <a:prstGeom prst="ellipse">
           <a:avLst/>
@@ -31221,12 +31339,12 @@
         </a:fontRef>
       </dsp:style>
       <dsp:txBody>
-        <a:bodyPr spcFirstLastPara="0" vert="horz" wrap="square" lIns="6985" tIns="6985" rIns="6985" bIns="6985" numCol="1" spcCol="1270" anchor="ctr" anchorCtr="0">
+        <a:bodyPr spcFirstLastPara="0" vert="horz" wrap="square" lIns="5080" tIns="5080" rIns="5080" bIns="5080" numCol="1" spcCol="1270" anchor="ctr" anchorCtr="0">
           <a:noAutofit/>
         </a:bodyPr>
         <a:lstStyle/>
         <a:p>
-          <a:pPr lvl="0" algn="ctr" defTabSz="488950">
+          <a:pPr lvl="0" algn="ctr" defTabSz="355600">
             <a:lnSpc>
               <a:spcPct val="90000"/>
             </a:lnSpc>
@@ -31238,14 +31356,14 @@
             </a:spcAft>
           </a:pPr>
           <a:r>
-            <a:rPr lang="en-US" sz="1100" kern="1200"/>
+            <a:rPr lang="en-US" sz="800" kern="1200"/>
             <a:t>Taxi Driver Manager</a:t>
           </a:r>
         </a:p>
       </dsp:txBody>
       <dsp:txXfrm>
-        <a:off x="4367742" y="2347962"/>
-        <a:ext cx="791076" cy="791076"/>
+        <a:off x="3333557" y="1739733"/>
+        <a:ext cx="585714" cy="585714"/>
       </dsp:txXfrm>
     </dsp:sp>
     <dsp:sp modelId="{81ECC9BC-8938-4FC1-8C62-0FB6B015624D}">
@@ -31255,8 +31373,8 @@
       </dsp:nvSpPr>
       <dsp:spPr>
         <a:xfrm rot="5400000">
-          <a:off x="3335325" y="2729130"/>
-          <a:ext cx="336076" cy="28740"/>
+          <a:off x="2567810" y="2018747"/>
+          <a:ext cx="249814" cy="27685"/>
         </a:xfrm>
         <a:custGeom>
           <a:avLst/>
@@ -31267,10 +31385,10 @@
           <a:pathLst>
             <a:path>
               <a:moveTo>
-                <a:pt x="0" y="14370"/>
+                <a:pt x="0" y="13842"/>
               </a:moveTo>
               <a:lnTo>
-                <a:pt x="336076" y="14370"/>
+                <a:pt x="249814" y="13842"/>
               </a:lnTo>
             </a:path>
           </a:pathLst>
@@ -31323,8 +31441,8 @@
         </a:p>
       </dsp:txBody>
       <dsp:txXfrm>
-        <a:off x="3494962" y="2735098"/>
-        <a:ext cx="16803" cy="16803"/>
+        <a:off x="2686472" y="2026345"/>
+        <a:ext cx="12490" cy="12490"/>
       </dsp:txXfrm>
     </dsp:sp>
     <dsp:sp modelId="{F6A38BA2-D7DB-436A-AC47-4577B3CBEE44}">
@@ -31334,8 +31452,8 @@
       </dsp:nvSpPr>
       <dsp:spPr>
         <a:xfrm>
-          <a:off x="2943988" y="2911538"/>
-          <a:ext cx="1118750" cy="1118750"/>
+          <a:off x="2278554" y="2157497"/>
+          <a:ext cx="828326" cy="828326"/>
         </a:xfrm>
         <a:prstGeom prst="ellipse">
           <a:avLst/>
@@ -31377,12 +31495,12 @@
         </a:fontRef>
       </dsp:style>
       <dsp:txBody>
-        <a:bodyPr spcFirstLastPara="0" vert="horz" wrap="square" lIns="6985" tIns="6985" rIns="6985" bIns="6985" numCol="1" spcCol="1270" anchor="ctr" anchorCtr="0">
+        <a:bodyPr spcFirstLastPara="0" vert="horz" wrap="square" lIns="5080" tIns="5080" rIns="5080" bIns="5080" numCol="1" spcCol="1270" anchor="ctr" anchorCtr="0">
           <a:noAutofit/>
         </a:bodyPr>
         <a:lstStyle/>
         <a:p>
-          <a:pPr lvl="0" algn="ctr" defTabSz="488950">
+          <a:pPr lvl="0" algn="ctr" defTabSz="355600">
             <a:lnSpc>
               <a:spcPct val="90000"/>
             </a:lnSpc>
@@ -31394,14 +31512,14 @@
             </a:spcAft>
           </a:pPr>
           <a:r>
-            <a:rPr lang="en-US" sz="1100" kern="1200"/>
+            <a:rPr lang="en-US" sz="800" kern="1200"/>
             <a:t>Customer Manager</a:t>
           </a:r>
         </a:p>
       </dsp:txBody>
       <dsp:txXfrm>
-        <a:off x="3107825" y="3075375"/>
-        <a:ext cx="791076" cy="791076"/>
+        <a:off x="2399860" y="2278803"/>
+        <a:ext cx="585714" cy="585714"/>
       </dsp:txXfrm>
     </dsp:sp>
     <dsp:sp modelId="{3D543633-D88F-46BA-BC2E-E2DD8391E789}">
@@ -31411,8 +31529,8 @@
       </dsp:nvSpPr>
       <dsp:spPr>
         <a:xfrm rot="9000000">
-          <a:off x="2705367" y="2365423"/>
-          <a:ext cx="336076" cy="28740"/>
+          <a:off x="2100961" y="1749212"/>
+          <a:ext cx="249814" cy="27685"/>
         </a:xfrm>
         <a:custGeom>
           <a:avLst/>
@@ -31423,10 +31541,10 @@
           <a:pathLst>
             <a:path>
               <a:moveTo>
-                <a:pt x="0" y="14370"/>
+                <a:pt x="0" y="13842"/>
               </a:moveTo>
               <a:lnTo>
-                <a:pt x="336076" y="14370"/>
+                <a:pt x="249814" y="13842"/>
               </a:lnTo>
             </a:path>
           </a:pathLst>
@@ -31479,8 +31597,8 @@
         </a:p>
       </dsp:txBody>
       <dsp:txXfrm rot="10800000">
-        <a:off x="2865003" y="2371391"/>
-        <a:ext cx="16803" cy="16803"/>
+        <a:off x="2219623" y="1756809"/>
+        <a:ext cx="12490" cy="12490"/>
       </dsp:txXfrm>
     </dsp:sp>
     <dsp:sp modelId="{0A962CA0-5C52-474F-BC06-1B74F86A12FF}">
@@ -31490,8 +31608,8 @@
       </dsp:nvSpPr>
       <dsp:spPr>
         <a:xfrm>
-          <a:off x="1684072" y="2184125"/>
-          <a:ext cx="1118750" cy="1118750"/>
+          <a:off x="1344857" y="1618427"/>
+          <a:ext cx="828326" cy="828326"/>
         </a:xfrm>
         <a:prstGeom prst="ellipse">
           <a:avLst/>
@@ -31533,12 +31651,12 @@
         </a:fontRef>
       </dsp:style>
       <dsp:txBody>
-        <a:bodyPr spcFirstLastPara="0" vert="horz" wrap="square" lIns="6985" tIns="6985" rIns="6985" bIns="6985" numCol="1" spcCol="1270" anchor="ctr" anchorCtr="0">
+        <a:bodyPr spcFirstLastPara="0" vert="horz" wrap="square" lIns="5080" tIns="5080" rIns="5080" bIns="5080" numCol="1" spcCol="1270" anchor="ctr" anchorCtr="0">
           <a:noAutofit/>
         </a:bodyPr>
         <a:lstStyle/>
         <a:p>
-          <a:pPr lvl="0" algn="ctr" defTabSz="488950">
+          <a:pPr lvl="0" algn="ctr" defTabSz="355600">
             <a:lnSpc>
               <a:spcPct val="90000"/>
             </a:lnSpc>
@@ -31550,14 +31668,14 @@
             </a:spcAft>
           </a:pPr>
           <a:r>
-            <a:rPr lang="en-US" sz="1100" kern="1200"/>
+            <a:rPr lang="en-US" sz="800" kern="1200"/>
             <a:t>Maps Manager</a:t>
           </a:r>
         </a:p>
       </dsp:txBody>
       <dsp:txXfrm>
-        <a:off x="1847909" y="2347962"/>
-        <a:ext cx="791076" cy="791076"/>
+        <a:off x="1466163" y="1739733"/>
+        <a:ext cx="585714" cy="585714"/>
       </dsp:txXfrm>
     </dsp:sp>
     <dsp:sp modelId="{6361194B-F19F-4FBC-9FAF-EF0D89B9D070}">
@@ -31567,8 +31685,8 @@
       </dsp:nvSpPr>
       <dsp:spPr>
         <a:xfrm rot="12600000">
-          <a:off x="2705367" y="1638010"/>
-          <a:ext cx="336076" cy="28740"/>
+          <a:off x="2100961" y="1210142"/>
+          <a:ext cx="249814" cy="27685"/>
         </a:xfrm>
         <a:custGeom>
           <a:avLst/>
@@ -31579,10 +31697,10 @@
           <a:pathLst>
             <a:path>
               <a:moveTo>
-                <a:pt x="0" y="14370"/>
+                <a:pt x="0" y="13842"/>
               </a:moveTo>
               <a:lnTo>
-                <a:pt x="336076" y="14370"/>
+                <a:pt x="249814" y="13842"/>
               </a:lnTo>
             </a:path>
           </a:pathLst>
@@ -31635,8 +31753,8 @@
         </a:p>
       </dsp:txBody>
       <dsp:txXfrm rot="10800000">
-        <a:off x="2865003" y="1643978"/>
-        <a:ext cx="16803" cy="16803"/>
+        <a:off x="2219623" y="1217739"/>
+        <a:ext cx="12490" cy="12490"/>
       </dsp:txXfrm>
     </dsp:sp>
     <dsp:sp modelId="{354D36A9-8D17-42C5-9B77-C722DA8ADE58}">
@@ -31646,8 +31764,8 @@
       </dsp:nvSpPr>
       <dsp:spPr>
         <a:xfrm>
-          <a:off x="1684072" y="729298"/>
-          <a:ext cx="1118750" cy="1118750"/>
+          <a:off x="1344857" y="540286"/>
+          <a:ext cx="828326" cy="828326"/>
         </a:xfrm>
         <a:prstGeom prst="ellipse">
           <a:avLst/>
@@ -31689,12 +31807,12 @@
         </a:fontRef>
       </dsp:style>
       <dsp:txBody>
-        <a:bodyPr spcFirstLastPara="0" vert="horz" wrap="square" lIns="6985" tIns="6985" rIns="6985" bIns="6985" numCol="1" spcCol="1270" anchor="ctr" anchorCtr="0">
+        <a:bodyPr spcFirstLastPara="0" vert="horz" wrap="square" lIns="5080" tIns="5080" rIns="5080" bIns="5080" numCol="1" spcCol="1270" anchor="ctr" anchorCtr="0">
           <a:noAutofit/>
         </a:bodyPr>
         <a:lstStyle/>
         <a:p>
-          <a:pPr lvl="0" algn="ctr" defTabSz="488950">
+          <a:pPr lvl="0" algn="ctr" defTabSz="355600">
             <a:lnSpc>
               <a:spcPct val="90000"/>
             </a:lnSpc>
@@ -31706,14 +31824,14 @@
             </a:spcAft>
           </a:pPr>
           <a:r>
-            <a:rPr lang="en-US" sz="1100" kern="1200"/>
+            <a:rPr lang="en-US" sz="800" kern="1200"/>
             <a:t>External Components</a:t>
           </a:r>
         </a:p>
       </dsp:txBody>
       <dsp:txXfrm>
-        <a:off x="1847909" y="893135"/>
-        <a:ext cx="791076" cy="791076"/>
+        <a:off x="1466163" y="661592"/>
+        <a:ext cx="585714" cy="585714"/>
       </dsp:txXfrm>
     </dsp:sp>
   </dsp:spTree>
@@ -49748,7 +49866,7 @@
 </file>
 
 <file path=customXml/itemProps1.xml><?xml version="1.0" encoding="utf-8"?>
-<ds:datastoreItem xmlns:ds="http://schemas.openxmlformats.org/officeDocument/2006/customXml" ds:itemID="{28AF33BC-BFEA-BA47-89D1-E3B6F6BD5416}">
+<ds:datastoreItem xmlns:ds="http://schemas.openxmlformats.org/officeDocument/2006/customXml" ds:itemID="{2B042E21-2567-284B-B894-B047686BA0E2}">
   <ds:schemaRefs>
     <ds:schemaRef ds:uri="http://schemas.openxmlformats.org/officeDocument/2006/bibliography"/>
   </ds:schemaRefs>

</xml_diff>